<commit_message>
add more explanation in pureComponent
</commit_message>
<xml_diff>
--- a/react.docx
+++ b/react.docx
@@ -249,6 +249,7 @@
       <w:pPr>
         <w:pStyle w:val="4"/>
         <w:numPr>
+          <w:ilvl w:val="0"/>
           <w:numId w:val="0"/>
         </w:numPr>
         <w:ind w:left="420" w:leftChars="0" w:hanging="420" w:hangingChars="200"/>
@@ -266,24 +267,16 @@
           <w:iCs w:val="0"/>
           <w:lang w:val="en-US"/>
         </w:rPr>
-        <w:t xml:space="preserve">   Wher</w:t>
+        <w:t xml:space="preserve">  It increases app performance. Shallow comparison is comparing scala values and references when comparing object.</w:t>
       </w:r>
       <w:bookmarkStart w:id="0" w:name="_GoBack"/>
       <w:bookmarkEnd w:id="0"/>
-      <w:r>
-        <w:rPr>
-          <w:rFonts w:hint="default"/>
-          <w:i w:val="0"/>
-          <w:iCs w:val="0"/>
-          <w:lang w:val="en-US"/>
-        </w:rPr>
-        <w:t>e you want to use lifecycle methods of component then we have to use pure component.</w:t>
-      </w:r>
     </w:p>
     <w:p>
       <w:pPr>
         <w:pStyle w:val="4"/>
         <w:numPr>
+          <w:ilvl w:val="0"/>
           <w:numId w:val="0"/>
         </w:numPr>
         <w:ind w:leftChars="0"/>

</xml_diff>

<commit_message>
add difference between state and props
</commit_message>
<xml_diff>
--- a/react.docx
+++ b/react.docx
@@ -301,8 +301,6 @@
       <w:r>
         <w:t>S is single threaded, meaning that two bits of script cannot run at the same time. They have to run one after another.</w:t>
       </w:r>
-      <w:bookmarkStart w:id="0" w:name="_GoBack"/>
-      <w:bookmarkEnd w:id="0"/>
     </w:p>
     <w:p>
       <w:pPr>
@@ -355,9 +353,6 @@
       <w:pPr>
         <w:pStyle w:val="ListParagraph"/>
         <w:ind w:left="360" w:firstLineChars="0" w:firstLine="0"/>
-        <w:rPr>
-          <w:rFonts w:hint="eastAsia"/>
-        </w:rPr>
       </w:pPr>
       <w:r>
         <w:rPr>
@@ -369,6 +364,117 @@
       <w:r>
         <w:t>etch(url).then… equals to await fetch(url).</w:t>
       </w:r>
+    </w:p>
+    <w:p>
+      <w:pPr>
+        <w:pStyle w:val="ListParagraph"/>
+        <w:numPr>
+          <w:ilvl w:val="0"/>
+          <w:numId w:val="1"/>
+        </w:numPr>
+        <w:ind w:firstLineChars="0"/>
+      </w:pPr>
+      <w:r>
+        <w:t>S</w:t>
+      </w:r>
+      <w:r>
+        <w:rPr>
+          <w:rFonts w:hint="eastAsia"/>
+        </w:rPr>
+        <w:t>tate</w:t>
+      </w:r>
+      <w:r>
+        <w:t xml:space="preserve"> </w:t>
+      </w:r>
+      <w:r>
+        <w:rPr>
+          <w:rFonts w:hint="eastAsia"/>
+        </w:rPr>
+        <w:t>an</w:t>
+      </w:r>
+      <w:r>
+        <w:t xml:space="preserve">d props: </w:t>
+      </w:r>
+      <w:r>
+        <w:t>props and state are related. The state of one component will often become the props of a child component. Props are passed to the child within the render method of the parent as the second argument to React.createElement. State is equivalent to local variables in a function, props on the other hand, make comopnets reusable by giving components the ability to receive data from their parent component in the form of props. It is equivalent to function parameters.</w:t>
+      </w:r>
+    </w:p>
+    <w:p>
+      <w:pPr>
+        <w:pStyle w:val="ListParagraph"/>
+        <w:ind w:left="360" w:firstLineChars="0" w:firstLine="0"/>
+      </w:pPr>
+      <w:r>
+        <w:t>Class SampleComponent extends React.Component{</w:t>
+      </w:r>
+    </w:p>
+    <w:p>
+      <w:pPr>
+        <w:pStyle w:val="ListParagraph"/>
+        <w:ind w:left="360" w:firstLineChars="0" w:firstLine="0"/>
+      </w:pPr>
+      <w:r>
+        <w:t>Render(){</w:t>
+      </w:r>
+    </w:p>
+    <w:p>
+      <w:pPr>
+        <w:pStyle w:val="ListParagraph"/>
+        <w:ind w:left="360" w:firstLineChars="0" w:firstLine="0"/>
+      </w:pPr>
+      <w:r>
+        <w:t>Return &lt;div&gt;</w:t>
+      </w:r>
+      <w:r>
+        <w:t xml:space="preserve"> Hello {this.props.name}&lt;/div&gt;;</w:t>
+      </w:r>
+    </w:p>
+    <w:p>
+      <w:pPr>
+        <w:pStyle w:val="ListParagraph"/>
+        <w:ind w:left="360" w:firstLineChars="0" w:firstLine="0"/>
+      </w:pPr>
+      <w:r>
+        <w:t>}</w:t>
+      </w:r>
+    </w:p>
+    <w:p>
+      <w:pPr>
+        <w:pStyle w:val="ListParagraph"/>
+        <w:ind w:left="360" w:firstLineChars="0" w:firstLine="0"/>
+      </w:pPr>
+      <w:r>
+        <w:t>}</w:t>
+      </w:r>
+    </w:p>
+    <w:p>
+      <w:pPr>
+        <w:pStyle w:val="ListParagraph"/>
+        <w:ind w:left="360" w:firstLineChars="0" w:firstLine="0"/>
+      </w:pPr>
+      <w:r>
+        <w:rPr>
+          <w:rFonts w:hint="eastAsia"/>
+        </w:rPr>
+        <w:t>&lt;</w:t>
+      </w:r>
+      <w:r>
+        <w:t>SampleComponent name=”Joni” /&gt;</w:t>
+      </w:r>
+    </w:p>
+    <w:p>
+      <w:pPr>
+        <w:pStyle w:val="ListParagraph"/>
+        <w:ind w:left="360" w:firstLineChars="0" w:firstLine="0"/>
+        <w:rPr>
+          <w:rFonts w:hint="eastAsia"/>
+        </w:rPr>
+      </w:pPr>
+      <w:r>
+        <w:t>&lt;SampleComponent name =”Wang” /&gt;</w:t>
+      </w:r>
+      <w:bookmarkStart w:id="0" w:name="_GoBack"/>
+      <w:bookmarkEnd w:id="0"/>
     </w:p>
     <w:sectPr>
       <w:pgSz w:w="11906" w:h="16838"/>

</xml_diff>

<commit_message>
add more resources in promise
</commit_message>
<xml_diff>
--- a/react.docx
+++ b/react.docx
@@ -945,6 +945,9 @@
       <w:pPr>
         <w:pStyle w:val="5"/>
         <w:ind w:left="360" w:firstLine="0" w:firstLineChars="0"/>
+        <w:rPr>
+          <w:rStyle w:val="3"/>
+        </w:rPr>
       </w:pPr>
       <w:r>
         <w:t xml:space="preserve">From </w:t>
@@ -970,6 +973,59 @@
         </w:rPr>
         <w:fldChar w:fldCharType="end"/>
       </w:r>
+    </w:p>
+    <w:p>
+      <w:pPr>
+        <w:pStyle w:val="5"/>
+        <w:ind w:left="360" w:firstLine="0" w:firstLineChars="0"/>
+      </w:pPr>
+      <w:r>
+        <w:rPr>
+          <w:rFonts w:hint="eastAsia"/>
+        </w:rPr>
+        <w:t>J</w:t>
+      </w:r>
+      <w:r>
+        <w:t>S is single threaded, meaning that two bits of script cannot run at the same time. They have to run one after another.</w:t>
+      </w:r>
+    </w:p>
+    <w:p>
+      <w:pPr>
+        <w:pStyle w:val="5"/>
+        <w:ind w:left="360" w:firstLine="0" w:firstLineChars="0"/>
+      </w:pPr>
+      <w:r>
+        <w:fldChar w:fldCharType="begin"/>
+      </w:r>
+      <w:r>
+        <w:instrText xml:space="preserve"> HYPERLINK "https://developers.google.com/web/fundamentals/primers/promises" </w:instrText>
+      </w:r>
+      <w:r>
+        <w:fldChar w:fldCharType="separate"/>
+      </w:r>
+      <w:r>
+        <w:rPr>
+          <w:rStyle w:val="3"/>
+        </w:rPr>
+        <w:t>https://developers.google.com/web/fundamentals/primers/promises</w:t>
+      </w:r>
+      <w:r>
+        <w:rPr>
+          <w:rStyle w:val="3"/>
+        </w:rPr>
+        <w:fldChar w:fldCharType="end"/>
+      </w:r>
+    </w:p>
+    <w:p>
+      <w:pPr>
+        <w:pStyle w:val="5"/>
+        <w:ind w:left="360" w:firstLine="0" w:firstLineChars="0"/>
+        <w:rPr>
+          <w:rStyle w:val="3"/>
+        </w:rPr>
+      </w:pPr>
+      <w:bookmarkStart w:id="0" w:name="_GoBack"/>
+      <w:bookmarkEnd w:id="0"/>
     </w:p>
     <w:p>
       <w:pPr>
@@ -1066,6 +1122,7 @@
       <w:pPr>
         <w:pStyle w:val="5"/>
         <w:numPr>
+          <w:ilvl w:val="0"/>
           <w:numId w:val="0"/>
         </w:numPr>
         <w:ind w:leftChars="0"/>
@@ -1086,6 +1143,7 @@
       <w:pPr>
         <w:pStyle w:val="5"/>
         <w:numPr>
+          <w:ilvl w:val="0"/>
           <w:numId w:val="0"/>
         </w:numPr>
         <w:ind w:leftChars="0" w:firstLine="420" w:firstLineChars="0"/>
@@ -1106,6 +1164,7 @@
       <w:pPr>
         <w:pStyle w:val="5"/>
         <w:numPr>
+          <w:ilvl w:val="0"/>
           <w:numId w:val="0"/>
         </w:numPr>
         <w:ind w:leftChars="0" w:firstLine="630" w:firstLineChars="300"/>
@@ -1126,6 +1185,7 @@
       <w:pPr>
         <w:pStyle w:val="5"/>
         <w:numPr>
+          <w:ilvl w:val="0"/>
           <w:numId w:val="0"/>
         </w:numPr>
         <w:ind w:leftChars="0" w:firstLine="420" w:firstLineChars="0"/>
@@ -1146,6 +1206,7 @@
       <w:pPr>
         <w:pStyle w:val="5"/>
         <w:numPr>
+          <w:ilvl w:val="0"/>
           <w:numId w:val="0"/>
         </w:numPr>
         <w:ind w:leftChars="0" w:firstLine="315" w:firstLineChars="150"/>
@@ -1166,6 +1227,7 @@
       <w:pPr>
         <w:pStyle w:val="5"/>
         <w:numPr>
+          <w:ilvl w:val="0"/>
           <w:numId w:val="0"/>
         </w:numPr>
         <w:ind w:leftChars="0" w:firstLine="315" w:firstLineChars="150"/>
@@ -1179,6 +1241,7 @@
       <w:pPr>
         <w:pStyle w:val="5"/>
         <w:numPr>
+          <w:ilvl w:val="0"/>
           <w:numId w:val="0"/>
         </w:numPr>
         <w:ind w:leftChars="0" w:firstLine="315" w:firstLineChars="150"/>
@@ -1194,13 +1257,26 @@
         </w:rPr>
         <w:t>&lt;SampleFunc name = “Joni ” /&gt;</w:t>
       </w:r>
-      <w:bookmarkStart w:id="0" w:name="_GoBack"/>
-      <w:bookmarkEnd w:id="0"/>
-    </w:p>
-    <w:p>
-      <w:pPr>
-        <w:pStyle w:val="5"/>
-        <w:numPr>
+    </w:p>
+    <w:p>
+      <w:pPr>
+        <w:pStyle w:val="5"/>
+        <w:numPr>
+          <w:ilvl w:val="0"/>
+          <w:numId w:val="1"/>
+        </w:numPr>
+        <w:ind w:left="360" w:leftChars="0" w:hanging="360" w:firstLineChars="0"/>
+        <w:rPr>
+          <w:rFonts w:hint="default"/>
+          <w:lang w:val="en-US"/>
+        </w:rPr>
+      </w:pPr>
+    </w:p>
+    <w:p>
+      <w:pPr>
+        <w:pStyle w:val="5"/>
+        <w:numPr>
+          <w:ilvl w:val="0"/>
           <w:numId w:val="0"/>
         </w:numPr>
         <w:ind w:leftChars="0"/>
@@ -1322,7 +1398,7 @@
   <w:docDefaults>
     <w:rPrDefault>
       <w:rPr>
-        <w:rFonts w:ascii="Times New Roman" w:hAnsi="Times New Roman" w:eastAsia="SimSun" w:cs="Times New Roman"/>
+        <w:rFonts w:asciiTheme="minorHAnsi" w:hAnsiTheme="minorHAnsi" w:eastAsiaTheme="minorEastAsia" w:cstheme="minorBidi"/>
       </w:rPr>
     </w:rPrDefault>
   </w:docDefaults>
@@ -1392,7 +1468,7 @@
     <w:lsdException w:qFormat="1" w:unhideWhenUsed="0" w:uiPriority="10" w:semiHidden="0" w:name="Title"/>
     <w:lsdException w:uiPriority="99" w:name="Closing"/>
     <w:lsdException w:uiPriority="99" w:name="Signature"/>
-    <w:lsdException w:uiPriority="1" w:name="Default Paragraph Font"/>
+    <w:lsdException w:qFormat="1" w:uiPriority="1" w:name="Default Paragraph Font"/>
     <w:lsdException w:uiPriority="99" w:name="Body Text"/>
     <w:lsdException w:uiPriority="99" w:name="Body Text Indent"/>
     <w:lsdException w:uiPriority="99" w:name="List Continue"/>
@@ -1430,7 +1506,7 @@
     <w:lsdException w:uiPriority="99" w:name="HTML Sample"/>
     <w:lsdException w:uiPriority="99" w:name="HTML Typewriter"/>
     <w:lsdException w:uiPriority="99" w:name="HTML Variable"/>
-    <w:lsdException w:uiPriority="99" w:name="Normal Table"/>
+    <w:lsdException w:qFormat="1" w:uiPriority="99" w:name="Normal Table"/>
     <w:lsdException w:uiPriority="99" w:name="annotation subject"/>
     <w:lsdException w:uiPriority="99" w:name="Table Simple 1"/>
     <w:lsdException w:uiPriority="99" w:name="Table Simple 2"/>
@@ -1597,12 +1673,14 @@
     <w:name w:val="Default Paragraph Font"/>
     <w:semiHidden/>
     <w:unhideWhenUsed/>
+    <w:qFormat/>
     <w:uiPriority w:val="1"/>
   </w:style>
   <w:style w:type="table" w:default="1" w:styleId="4">
     <w:name w:val="Normal Table"/>
     <w:semiHidden/>
     <w:unhideWhenUsed/>
+    <w:qFormat/>
     <w:uiPriority w:val="99"/>
     <w:tblPr>
       <w:tblLayout w:type="fixed"/>

</xml_diff>

<commit_message>
add & in sass
</commit_message>
<xml_diff>
--- a/react.docx
+++ b/react.docx
@@ -1,10 +1,10 @@
 
 <file path=word/document.xml><?xml version="1.0" encoding="utf-8"?>
-<w:document xmlns:wpc="http://schemas.microsoft.com/office/word/2010/wordprocessingCanvas" xmlns:cx="http://schemas.microsoft.com/office/drawing/2014/chartex" xmlns:cx1="http://schemas.microsoft.com/office/drawing/2015/9/8/chartex" xmlns:cx2="http://schemas.microsoft.com/office/drawing/2015/10/21/chartex" xmlns:cx3="http://schemas.microsoft.com/office/drawing/2016/5/9/chartex" xmlns:cx4="http://schemas.microsoft.com/office/drawing/2016/5/10/chartex" xmlns:cx5="http://schemas.microsoft.com/office/drawing/2016/5/11/chartex" xmlns:cx6="http://schemas.microsoft.com/office/drawing/2016/5/12/chartex" xmlns:cx7="http://schemas.microsoft.com/office/drawing/2016/5/13/chartex" xmlns:cx8="http://schemas.microsoft.com/office/drawing/2016/5/14/chartex" xmlns:mc="http://schemas.openxmlformats.org/markup-compatibility/2006" xmlns:aink="http://schemas.microsoft.com/office/drawing/2016/ink" xmlns:am3d="http://schemas.microsoft.com/office/drawing/2017/model3d" xmlns:o="urn:schemas-microsoft-com:office:office" xmlns:r="http://schemas.openxmlformats.org/officeDocument/2006/relationships" xmlns:m="http://schemas.openxmlformats.org/officeDocument/2006/math" xmlns:v="urn:schemas-microsoft-com:vml" xmlns:wp14="http://schemas.microsoft.com/office/word/2010/wordprocessingDrawing" xmlns:wp="http://schemas.openxmlformats.org/drawingml/2006/wordprocessingDrawing" xmlns:w10="urn:schemas-microsoft-com:office:word" xmlns:w="http://schemas.openxmlformats.org/wordprocessingml/2006/main" xmlns:w14="http://schemas.microsoft.com/office/word/2010/wordml" xmlns:w15="http://schemas.microsoft.com/office/word/2012/wordml" xmlns:w16cid="http://schemas.microsoft.com/office/word/2016/wordml/cid" xmlns:w16se="http://schemas.microsoft.com/office/word/2015/wordml/symex" xmlns:wpg="http://schemas.microsoft.com/office/word/2010/wordprocessingGroup" xmlns:wpi="http://schemas.microsoft.com/office/word/2010/wordprocessingInk" xmlns:wne="http://schemas.microsoft.com/office/word/2006/wordml" xmlns:wps="http://schemas.microsoft.com/office/word/2010/wordprocessingShape" mc:Ignorable="w14 w15 w16se w16cid wp14">
+<w:document xmlns:wpc="http://schemas.microsoft.com/office/word/2010/wordprocessingCanvas" xmlns:mc="http://schemas.openxmlformats.org/markup-compatibility/2006" xmlns:o="urn:schemas-microsoft-com:office:office" xmlns:r="http://schemas.openxmlformats.org/officeDocument/2006/relationships" xmlns:m="http://schemas.openxmlformats.org/officeDocument/2006/math" xmlns:v="urn:schemas-microsoft-com:vml" xmlns:wp14="http://schemas.microsoft.com/office/word/2010/wordprocessingDrawing" xmlns:wp="http://schemas.openxmlformats.org/drawingml/2006/wordprocessingDrawing" xmlns:w="http://schemas.openxmlformats.org/wordprocessingml/2006/main" xmlns:w14="http://schemas.microsoft.com/office/word/2010/wordml" xmlns:w10="urn:schemas-microsoft-com:office:word" xmlns:w15="http://schemas.microsoft.com/office/word/2012/wordml" xmlns:wpg="http://schemas.microsoft.com/office/word/2010/wordprocessingGroup" xmlns:wpi="http://schemas.microsoft.com/office/word/2010/wordprocessingInk" xmlns:wne="http://schemas.microsoft.com/office/word/2006/wordml" xmlns:wps="http://schemas.microsoft.com/office/word/2010/wordprocessingShape" xmlns:wpsCustomData="http://www.wps.cn/officeDocument/2013/wpsCustomData" mc:Ignorable="w14 w15 wp14">
   <w:body>
     <w:p>
       <w:pPr>
-        <w:pStyle w:val="ListParagraph"/>
+        <w:pStyle w:val="6"/>
         <w:numPr>
           <w:ilvl w:val="0"/>
           <w:numId w:val="1"/>
@@ -26,7 +26,7 @@
     </w:p>
     <w:p>
       <w:pPr>
-        <w:ind w:firstLineChars="200" w:firstLine="420"/>
+        <w:ind w:firstLine="420" w:firstLineChars="200"/>
       </w:pPr>
       <w:r>
         <w:t>Solution:</w:t>
@@ -34,7 +34,7 @@
     </w:p>
     <w:p>
       <w:pPr>
-        <w:ind w:leftChars="200" w:left="525" w:hangingChars="50" w:hanging="105"/>
+        <w:ind w:left="525" w:leftChars="200" w:hanging="105" w:hangingChars="50"/>
       </w:pPr>
       <w:r>
         <w:t>Go to C:\Windows\temp, right click the folder. Select security, click edit, select users(….), click full control.</w:t>
@@ -42,14 +42,11 @@
     </w:p>
     <w:p>
       <w:pPr>
-        <w:ind w:firstLineChars="200" w:firstLine="420"/>
-      </w:pPr>
-      <w:r>
-        <w:rPr>
-          <w:noProof/>
-        </w:rPr>
+        <w:ind w:firstLine="420" w:firstLineChars="200"/>
+      </w:pPr>
+      <w:r>
         <w:drawing>
-          <wp:inline distT="0" distB="0" distL="0" distR="0" wp14:anchorId="571D1FB4" wp14:editId="13562A64">
+          <wp:inline distT="0" distB="0" distL="0" distR="0">
             <wp:extent cx="5274310" cy="4529455"/>
             <wp:effectExtent l="0" t="0" r="2540" b="4445"/>
             <wp:docPr id="1" name="Picture 1" descr="A screenshot of a social media post&#10;&#10;Description automatically generated"/>
@@ -66,7 +63,7 @@
                     </pic:cNvPicPr>
                   </pic:nvPicPr>
                   <pic:blipFill>
-                    <a:blip r:embed="rId6">
+                    <a:blip r:embed="rId4">
                       <a:extLst>
                         <a:ext uri="{28A0092B-C50C-407E-A947-70E740481C1C}">
                           <a14:useLocalDpi xmlns:a14="http://schemas.microsoft.com/office/drawing/2010/main" val="0"/>
@@ -123,13 +120,7 @@
         <w:rPr>
           <w:rFonts w:hint="eastAsia"/>
         </w:rPr>
-        <w:t>后，會出現下面的</w:t>
-      </w:r>
-      <w:r>
-        <w:rPr>
-          <w:rFonts w:hint="eastAsia"/>
-        </w:rPr>
-        <w:t>error,</w:t>
+        <w:t>后，會出現下面的error,</w:t>
       </w:r>
     </w:p>
     <w:p>
@@ -138,6 +129,11 @@
           <w:i/>
           <w:iCs/>
           <w:color w:val="ED7D31" w:themeColor="accent2"/>
+          <w14:textFill>
+            <w14:solidFill>
+              <w14:schemeClr w14:val="accent2"/>
+            </w14:solidFill>
+          </w14:textFill>
         </w:rPr>
       </w:pPr>
       <w:r>
@@ -145,6 +141,11 @@
           <w:i/>
           <w:iCs/>
           <w:color w:val="ED7D31" w:themeColor="accent2"/>
+          <w14:textFill>
+            <w14:solidFill>
+              <w14:schemeClr w14:val="accent2"/>
+            </w14:solidFill>
+          </w14:textFill>
         </w:rPr>
         <w:t>npm ERR! code ELIFECYCLE</w:t>
       </w:r>
@@ -155,6 +156,11 @@
           <w:i/>
           <w:iCs/>
           <w:color w:val="ED7D31" w:themeColor="accent2"/>
+          <w14:textFill>
+            <w14:solidFill>
+              <w14:schemeClr w14:val="accent2"/>
+            </w14:solidFill>
+          </w14:textFill>
         </w:rPr>
       </w:pPr>
       <w:r>
@@ -162,6 +168,11 @@
           <w:i/>
           <w:iCs/>
           <w:color w:val="ED7D31" w:themeColor="accent2"/>
+          <w14:textFill>
+            <w14:solidFill>
+              <w14:schemeClr w14:val="accent2"/>
+            </w14:solidFill>
+          </w14:textFill>
         </w:rPr>
         <w:t>npm ERR! errno 1</w:t>
       </w:r>
@@ -172,6 +183,11 @@
           <w:i/>
           <w:iCs/>
           <w:color w:val="ED7D31" w:themeColor="accent2"/>
+          <w14:textFill>
+            <w14:solidFill>
+              <w14:schemeClr w14:val="accent2"/>
+            </w14:solidFill>
+          </w14:textFill>
         </w:rPr>
       </w:pPr>
       <w:r>
@@ -179,6 +195,11 @@
           <w:i/>
           <w:iCs/>
           <w:color w:val="ED7D31" w:themeColor="accent2"/>
+          <w14:textFill>
+            <w14:solidFill>
+              <w14:schemeClr w14:val="accent2"/>
+            </w14:solidFill>
+          </w14:textFill>
         </w:rPr>
         <w:t>npm ERR! react-demo@0.1.0 start: `webpack-dev-server --mode development --hot --open --history-api-fallback`</w:t>
       </w:r>
@@ -189,6 +210,11 @@
           <w:i/>
           <w:iCs/>
           <w:color w:val="ED7D31" w:themeColor="accent2"/>
+          <w14:textFill>
+            <w14:solidFill>
+              <w14:schemeClr w14:val="accent2"/>
+            </w14:solidFill>
+          </w14:textFill>
         </w:rPr>
       </w:pPr>
       <w:r>
@@ -196,6 +222,11 @@
           <w:i/>
           <w:iCs/>
           <w:color w:val="ED7D31" w:themeColor="accent2"/>
+          <w14:textFill>
+            <w14:solidFill>
+              <w14:schemeClr w14:val="accent2"/>
+            </w14:solidFill>
+          </w14:textFill>
         </w:rPr>
         <w:t>npm ERR! Exit status 1</w:t>
       </w:r>
@@ -206,6 +237,11 @@
           <w:i/>
           <w:iCs/>
           <w:color w:val="ED7D31" w:themeColor="accent2"/>
+          <w14:textFill>
+            <w14:solidFill>
+              <w14:schemeClr w14:val="accent2"/>
+            </w14:solidFill>
+          </w14:textFill>
         </w:rPr>
       </w:pPr>
       <w:r>
@@ -213,6 +249,11 @@
           <w:i/>
           <w:iCs/>
           <w:color w:val="ED7D31" w:themeColor="accent2"/>
+          <w14:textFill>
+            <w14:solidFill>
+              <w14:schemeClr w14:val="accent2"/>
+            </w14:solidFill>
+          </w14:textFill>
         </w:rPr>
         <w:t>npm ERR!</w:t>
       </w:r>
@@ -223,6 +264,11 @@
           <w:i/>
           <w:iCs/>
           <w:color w:val="ED7D31" w:themeColor="accent2"/>
+          <w14:textFill>
+            <w14:solidFill>
+              <w14:schemeClr w14:val="accent2"/>
+            </w14:solidFill>
+          </w14:textFill>
         </w:rPr>
       </w:pPr>
       <w:r>
@@ -230,6 +276,11 @@
           <w:i/>
           <w:iCs/>
           <w:color w:val="ED7D31" w:themeColor="accent2"/>
+          <w14:textFill>
+            <w14:solidFill>
+              <w14:schemeClr w14:val="accent2"/>
+            </w14:solidFill>
+          </w14:textFill>
         </w:rPr>
         <w:t>npm ERR! Failed at the react-demo@0.1.0 start script.</w:t>
       </w:r>
@@ -240,6 +291,11 @@
           <w:i/>
           <w:iCs/>
           <w:color w:val="ED7D31" w:themeColor="accent2"/>
+          <w14:textFill>
+            <w14:solidFill>
+              <w14:schemeClr w14:val="accent2"/>
+            </w14:solidFill>
+          </w14:textFill>
         </w:rPr>
       </w:pPr>
       <w:r>
@@ -247,6 +303,11 @@
           <w:i/>
           <w:iCs/>
           <w:color w:val="ED7D31" w:themeColor="accent2"/>
+          <w14:textFill>
+            <w14:solidFill>
+              <w14:schemeClr w14:val="accent2"/>
+            </w14:solidFill>
+          </w14:textFill>
         </w:rPr>
         <w:t>npm ERR! This is probably not a problem with npm. There is likely additional logging output above.</w:t>
       </w:r>
@@ -257,6 +318,11 @@
           <w:i/>
           <w:iCs/>
           <w:color w:val="ED7D31" w:themeColor="accent2"/>
+          <w14:textFill>
+            <w14:solidFill>
+              <w14:schemeClr w14:val="accent2"/>
+            </w14:solidFill>
+          </w14:textFill>
         </w:rPr>
       </w:pPr>
     </w:p>
@@ -266,6 +332,11 @@
           <w:i/>
           <w:iCs/>
           <w:color w:val="ED7D31" w:themeColor="accent2"/>
+          <w14:textFill>
+            <w14:solidFill>
+              <w14:schemeClr w14:val="accent2"/>
+            </w14:solidFill>
+          </w14:textFill>
         </w:rPr>
       </w:pPr>
       <w:r>
@@ -273,6 +344,11 @@
           <w:i/>
           <w:iCs/>
           <w:color w:val="ED7D31" w:themeColor="accent2"/>
+          <w14:textFill>
+            <w14:solidFill>
+              <w14:schemeClr w14:val="accent2"/>
+            </w14:solidFill>
+          </w14:textFill>
         </w:rPr>
         <w:t>npm ERR! A complete log of this run can be found in:</w:t>
       </w:r>
@@ -283,6 +359,11 @@
           <w:i/>
           <w:iCs/>
           <w:color w:val="ED7D31" w:themeColor="accent2"/>
+          <w14:textFill>
+            <w14:solidFill>
+              <w14:schemeClr w14:val="accent2"/>
+            </w14:solidFill>
+          </w14:textFill>
         </w:rPr>
       </w:pPr>
       <w:r>
@@ -290,6 +371,11 @@
           <w:i/>
           <w:iCs/>
           <w:color w:val="ED7D31" w:themeColor="accent2"/>
+          <w14:textFill>
+            <w14:solidFill>
+              <w14:schemeClr w14:val="accent2"/>
+            </w14:solidFill>
+          </w14:textFill>
         </w:rPr>
         <w:t>npm ERR!     C:\Users\fphwp\AppData\Roaming\npm-cache\_logs\2019-11-16T20_17_37_176Z-debug.log</w:t>
       </w:r>
@@ -300,19 +386,13 @@
         <w:rPr>
           <w:rFonts w:hint="eastAsia"/>
         </w:rPr>
-        <w:t>可以用</w:t>
-      </w:r>
-      <w:r>
-        <w:rPr>
-          <w:rFonts w:hint="eastAsia"/>
-        </w:rPr>
-        <w:t>npm update ... (e.g. npm update react)</w:t>
+        <w:t>可以用npm update ... (e.g. npm update react)</w:t>
       </w:r>
     </w:p>
     <w:p/>
     <w:p>
       <w:pPr>
-        <w:pStyle w:val="ListParagraph"/>
+        <w:pStyle w:val="6"/>
         <w:numPr>
           <w:ilvl w:val="0"/>
           <w:numId w:val="1"/>
@@ -335,57 +415,39 @@
         <w:rPr>
           <w:rFonts w:hint="eastAsia"/>
         </w:rPr>
-        <w:t>原因是没有</w:t>
+        <w:t>原因是没有b</w:t>
+      </w:r>
+      <w:r>
+        <w:t xml:space="preserve">ind function. </w:t>
       </w:r>
       <w:r>
         <w:rPr>
           <w:rFonts w:hint="eastAsia"/>
         </w:rPr>
-        <w:t>b</w:t>
-      </w:r>
-      <w:r>
-        <w:t xml:space="preserve">ind function. </w:t>
+        <w:t>比如，原来是on</w:t>
+      </w:r>
+      <w:r>
+        <w:t xml:space="preserve">Click={handleLogout}, </w:t>
       </w:r>
       <w:r>
         <w:rPr>
           <w:rFonts w:hint="eastAsia"/>
         </w:rPr>
-        <w:t>比如，原来是</w:t>
+        <w:t>变成{</w:t>
+      </w:r>
+      <w:r>
+        <w:t>this.handleLogout}</w:t>
       </w:r>
       <w:r>
         <w:rPr>
           <w:rFonts w:hint="eastAsia"/>
         </w:rPr>
-        <w:t>on</w:t>
-      </w:r>
-      <w:r>
-        <w:t xml:space="preserve">Click={handleLogout}, </w:t>
-      </w:r>
-      <w:r>
-        <w:rPr>
-          <w:rFonts w:hint="eastAsia"/>
-        </w:rPr>
-        <w:t>变成</w:t>
-      </w:r>
-      <w:r>
-        <w:rPr>
-          <w:rFonts w:hint="eastAsia"/>
-        </w:rPr>
-        <w:t>{</w:t>
-      </w:r>
-      <w:r>
-        <w:t>this.handleLogout}</w:t>
-      </w:r>
-      <w:r>
-        <w:rPr>
-          <w:rFonts w:hint="eastAsia"/>
-        </w:rPr>
         <w:t>即可解决</w:t>
       </w:r>
     </w:p>
     <w:p>
       <w:pPr>
-        <w:pStyle w:val="ListParagraph"/>
+        <w:pStyle w:val="6"/>
         <w:numPr>
           <w:ilvl w:val="0"/>
           <w:numId w:val="1"/>
@@ -407,7 +469,7 @@
     </w:p>
     <w:p>
       <w:pPr>
-        <w:pStyle w:val="ListParagraph"/>
+        <w:pStyle w:val="6"/>
         <w:numPr>
           <w:ilvl w:val="0"/>
           <w:numId w:val="1"/>
@@ -429,7 +491,7 @@
     </w:p>
     <w:p>
       <w:pPr>
-        <w:pStyle w:val="ListParagraph"/>
+        <w:pStyle w:val="6"/>
         <w:numPr>
           <w:ilvl w:val="0"/>
           <w:numId w:val="1"/>
@@ -452,8 +514,8 @@
     </w:p>
     <w:p>
       <w:pPr>
-        <w:pStyle w:val="ListParagraph"/>
-        <w:ind w:left="420" w:hangingChars="200" w:hanging="420"/>
+        <w:pStyle w:val="6"/>
+        <w:ind w:left="420" w:hanging="420" w:hangingChars="200"/>
       </w:pPr>
       <w:r>
         <w:t xml:space="preserve">  It increases app performance. Shallow comparison is comparing scala values and references when comparing object.</w:t>
@@ -461,7 +523,7 @@
     </w:p>
     <w:p>
       <w:pPr>
-        <w:pStyle w:val="ListParagraph"/>
+        <w:pStyle w:val="6"/>
         <w:numPr>
           <w:ilvl w:val="0"/>
           <w:numId w:val="1"/>
@@ -479,15 +541,15 @@
         <w:spacing w:line="228" w:lineRule="atLeast"/>
         <w:jc w:val="left"/>
         <w:rPr>
-          <w:rFonts w:ascii="Consolas" w:eastAsia="Consolas" w:hAnsi="Consolas" w:cs="Consolas"/>
-          <w:color w:val="D4D4D4"/>
-          <w:sz w:val="16"/>
-          <w:szCs w:val="16"/>
-        </w:rPr>
-      </w:pPr>
-      <w:r>
-        <w:rPr>
-          <w:rFonts w:ascii="Consolas" w:eastAsia="Consolas" w:hAnsi="Consolas" w:cs="Consolas"/>
+          <w:rFonts w:ascii="Consolas" w:hAnsi="Consolas" w:eastAsia="Consolas" w:cs="Consolas"/>
+          <w:color w:val="D4D4D4"/>
+          <w:sz w:val="16"/>
+          <w:szCs w:val="16"/>
+        </w:rPr>
+      </w:pPr>
+      <w:r>
+        <w:rPr>
+          <w:rFonts w:ascii="Consolas" w:hAnsi="Consolas" w:eastAsia="Consolas" w:cs="Consolas"/>
           <w:color w:val="569CD6"/>
           <w:kern w:val="0"/>
           <w:sz w:val="16"/>
@@ -499,7 +561,7 @@
       </w:r>
       <w:r>
         <w:rPr>
-          <w:rFonts w:ascii="Consolas" w:eastAsia="Consolas" w:hAnsi="Consolas" w:cs="Consolas"/>
+          <w:rFonts w:ascii="Consolas" w:hAnsi="Consolas" w:eastAsia="Consolas" w:cs="Consolas"/>
           <w:color w:val="D4D4D4"/>
           <w:kern w:val="0"/>
           <w:sz w:val="16"/>
@@ -511,7 +573,7 @@
       </w:r>
       <w:r>
         <w:rPr>
-          <w:rFonts w:ascii="Consolas" w:eastAsia="Consolas" w:hAnsi="Consolas" w:cs="Consolas"/>
+          <w:rFonts w:ascii="Consolas" w:hAnsi="Consolas" w:eastAsia="Consolas" w:cs="Consolas"/>
           <w:color w:val="4EC9B0"/>
           <w:kern w:val="0"/>
           <w:sz w:val="16"/>
@@ -523,7 +585,7 @@
       </w:r>
       <w:r>
         <w:rPr>
-          <w:rFonts w:ascii="Consolas" w:eastAsia="Consolas" w:hAnsi="Consolas" w:cs="Consolas"/>
+          <w:rFonts w:ascii="Consolas" w:hAnsi="Consolas" w:eastAsia="Consolas" w:cs="Consolas"/>
           <w:color w:val="D4D4D4"/>
           <w:kern w:val="0"/>
           <w:sz w:val="16"/>
@@ -535,7 +597,7 @@
       </w:r>
       <w:r>
         <w:rPr>
-          <w:rFonts w:ascii="Consolas" w:eastAsia="Consolas" w:hAnsi="Consolas" w:cs="Consolas"/>
+          <w:rFonts w:ascii="Consolas" w:hAnsi="Consolas" w:eastAsia="Consolas" w:cs="Consolas"/>
           <w:color w:val="569CD6"/>
           <w:kern w:val="0"/>
           <w:sz w:val="16"/>
@@ -547,7 +609,7 @@
       </w:r>
       <w:r>
         <w:rPr>
-          <w:rFonts w:ascii="Consolas" w:eastAsia="Consolas" w:hAnsi="Consolas" w:cs="Consolas"/>
+          <w:rFonts w:ascii="Consolas" w:hAnsi="Consolas" w:eastAsia="Consolas" w:cs="Consolas"/>
           <w:color w:val="D4D4D4"/>
           <w:kern w:val="0"/>
           <w:sz w:val="16"/>
@@ -559,7 +621,7 @@
       </w:r>
       <w:r>
         <w:rPr>
-          <w:rFonts w:ascii="Consolas" w:eastAsia="Consolas" w:hAnsi="Consolas" w:cs="Consolas"/>
+          <w:rFonts w:ascii="Consolas" w:hAnsi="Consolas" w:eastAsia="Consolas" w:cs="Consolas"/>
           <w:color w:val="4EC9B0"/>
           <w:kern w:val="0"/>
           <w:sz w:val="16"/>
@@ -571,7 +633,7 @@
       </w:r>
       <w:r>
         <w:rPr>
-          <w:rFonts w:ascii="Consolas" w:eastAsia="Consolas" w:hAnsi="Consolas" w:cs="Consolas"/>
+          <w:rFonts w:ascii="Consolas" w:hAnsi="Consolas" w:eastAsia="Consolas" w:cs="Consolas"/>
           <w:color w:val="D4D4D4"/>
           <w:kern w:val="0"/>
           <w:sz w:val="16"/>
@@ -583,7 +645,7 @@
       </w:r>
       <w:r>
         <w:rPr>
-          <w:rFonts w:ascii="Consolas" w:eastAsia="Consolas" w:hAnsi="Consolas" w:cs="Consolas"/>
+          <w:rFonts w:ascii="Consolas" w:hAnsi="Consolas" w:eastAsia="Consolas" w:cs="Consolas"/>
           <w:color w:val="4EC9B0"/>
           <w:kern w:val="0"/>
           <w:sz w:val="16"/>
@@ -595,7 +657,7 @@
       </w:r>
       <w:r>
         <w:rPr>
-          <w:rFonts w:ascii="Consolas" w:eastAsia="Consolas" w:hAnsi="Consolas" w:cs="Consolas"/>
+          <w:rFonts w:ascii="Consolas" w:hAnsi="Consolas" w:eastAsia="Consolas" w:cs="Consolas"/>
           <w:color w:val="D4D4D4"/>
           <w:kern w:val="0"/>
           <w:sz w:val="16"/>
@@ -613,15 +675,15 @@
         <w:spacing w:line="228" w:lineRule="atLeast"/>
         <w:jc w:val="left"/>
         <w:rPr>
-          <w:rFonts w:ascii="Consolas" w:eastAsia="Consolas" w:hAnsi="Consolas" w:cs="Consolas"/>
-          <w:color w:val="D4D4D4"/>
-          <w:sz w:val="16"/>
-          <w:szCs w:val="16"/>
-        </w:rPr>
-      </w:pPr>
-      <w:r>
-        <w:rPr>
-          <w:rFonts w:ascii="Consolas" w:eastAsia="Consolas" w:hAnsi="Consolas" w:cs="Consolas"/>
+          <w:rFonts w:ascii="Consolas" w:hAnsi="Consolas" w:eastAsia="Consolas" w:cs="Consolas"/>
+          <w:color w:val="D4D4D4"/>
+          <w:sz w:val="16"/>
+          <w:szCs w:val="16"/>
+        </w:rPr>
+      </w:pPr>
+      <w:r>
+        <w:rPr>
+          <w:rFonts w:ascii="Consolas" w:hAnsi="Consolas" w:eastAsia="Consolas" w:cs="Consolas"/>
           <w:color w:val="D4D4D4"/>
           <w:kern w:val="0"/>
           <w:sz w:val="16"/>
@@ -633,7 +695,7 @@
       </w:r>
       <w:r>
         <w:rPr>
-          <w:rFonts w:ascii="Consolas" w:eastAsia="Consolas" w:hAnsi="Consolas" w:cs="Consolas"/>
+          <w:rFonts w:ascii="Consolas" w:hAnsi="Consolas" w:eastAsia="Consolas" w:cs="Consolas"/>
           <w:color w:val="DCDCAA"/>
           <w:kern w:val="0"/>
           <w:sz w:val="16"/>
@@ -645,7 +707,7 @@
       </w:r>
       <w:r>
         <w:rPr>
-          <w:rFonts w:ascii="Consolas" w:eastAsia="Consolas" w:hAnsi="Consolas" w:cs="Consolas"/>
+          <w:rFonts w:ascii="Consolas" w:hAnsi="Consolas" w:eastAsia="Consolas" w:cs="Consolas"/>
           <w:color w:val="D4D4D4"/>
           <w:kern w:val="0"/>
           <w:sz w:val="16"/>
@@ -663,15 +725,15 @@
         <w:spacing w:line="228" w:lineRule="atLeast"/>
         <w:jc w:val="left"/>
         <w:rPr>
-          <w:rFonts w:ascii="Consolas" w:eastAsia="Consolas" w:hAnsi="Consolas" w:cs="Consolas"/>
-          <w:color w:val="D4D4D4"/>
-          <w:sz w:val="16"/>
-          <w:szCs w:val="16"/>
-        </w:rPr>
-      </w:pPr>
-      <w:r>
-        <w:rPr>
-          <w:rFonts w:ascii="Consolas" w:eastAsia="Consolas" w:hAnsi="Consolas" w:cs="Consolas"/>
+          <w:rFonts w:ascii="Consolas" w:hAnsi="Consolas" w:eastAsia="Consolas" w:cs="Consolas"/>
+          <w:color w:val="D4D4D4"/>
+          <w:sz w:val="16"/>
+          <w:szCs w:val="16"/>
+        </w:rPr>
+      </w:pPr>
+      <w:r>
+        <w:rPr>
+          <w:rFonts w:ascii="Consolas" w:hAnsi="Consolas" w:eastAsia="Consolas" w:cs="Consolas"/>
           <w:color w:val="D4D4D4"/>
           <w:kern w:val="0"/>
           <w:sz w:val="16"/>
@@ -683,7 +745,7 @@
       </w:r>
       <w:r>
         <w:rPr>
-          <w:rFonts w:ascii="Consolas" w:eastAsia="Consolas" w:hAnsi="Consolas" w:cs="Consolas"/>
+          <w:rFonts w:ascii="Consolas" w:hAnsi="Consolas" w:eastAsia="Consolas" w:cs="Consolas"/>
           <w:color w:val="C586C0"/>
           <w:kern w:val="0"/>
           <w:sz w:val="16"/>
@@ -695,7 +757,7 @@
       </w:r>
       <w:r>
         <w:rPr>
-          <w:rFonts w:ascii="Consolas" w:eastAsia="Consolas" w:hAnsi="Consolas" w:cs="Consolas"/>
+          <w:rFonts w:ascii="Consolas" w:hAnsi="Consolas" w:eastAsia="Consolas" w:cs="Consolas"/>
           <w:color w:val="D4D4D4"/>
           <w:kern w:val="0"/>
           <w:sz w:val="16"/>
@@ -707,7 +769,7 @@
       </w:r>
       <w:r>
         <w:rPr>
-          <w:rFonts w:ascii="Consolas" w:eastAsia="Consolas" w:hAnsi="Consolas" w:cs="Consolas"/>
+          <w:rFonts w:ascii="Consolas" w:hAnsi="Consolas" w:eastAsia="Consolas" w:cs="Consolas"/>
           <w:color w:val="808080"/>
           <w:kern w:val="0"/>
           <w:sz w:val="16"/>
@@ -719,7 +781,7 @@
       </w:r>
       <w:r>
         <w:rPr>
-          <w:rFonts w:ascii="Consolas" w:eastAsia="Consolas" w:hAnsi="Consolas" w:cs="Consolas"/>
+          <w:rFonts w:ascii="Consolas" w:hAnsi="Consolas" w:eastAsia="Consolas" w:cs="Consolas"/>
           <w:color w:val="569CD6"/>
           <w:kern w:val="0"/>
           <w:sz w:val="16"/>
@@ -731,7 +793,7 @@
       </w:r>
       <w:r>
         <w:rPr>
-          <w:rFonts w:ascii="Consolas" w:eastAsia="Consolas" w:hAnsi="Consolas" w:cs="Consolas"/>
+          <w:rFonts w:ascii="Consolas" w:hAnsi="Consolas" w:eastAsia="Consolas" w:cs="Consolas"/>
           <w:color w:val="808080"/>
           <w:kern w:val="0"/>
           <w:sz w:val="16"/>
@@ -743,7 +805,7 @@
       </w:r>
       <w:r>
         <w:rPr>
-          <w:rFonts w:ascii="Consolas" w:eastAsia="Consolas" w:hAnsi="Consolas" w:cs="Consolas"/>
+          <w:rFonts w:ascii="Consolas" w:hAnsi="Consolas" w:eastAsia="Consolas" w:cs="Consolas"/>
           <w:color w:val="D4D4D4"/>
           <w:kern w:val="0"/>
           <w:sz w:val="16"/>
@@ -755,7 +817,7 @@
       </w:r>
       <w:r>
         <w:rPr>
-          <w:rFonts w:ascii="Consolas" w:eastAsia="Consolas" w:hAnsi="Consolas" w:cs="Consolas"/>
+          <w:rFonts w:ascii="Consolas" w:hAnsi="Consolas" w:eastAsia="Consolas" w:cs="Consolas"/>
           <w:color w:val="569CD6"/>
           <w:kern w:val="0"/>
           <w:sz w:val="16"/>
@@ -767,7 +829,7 @@
       </w:r>
       <w:r>
         <w:rPr>
-          <w:rFonts w:ascii="Consolas" w:eastAsia="Consolas" w:hAnsi="Consolas" w:cs="Consolas"/>
+          <w:rFonts w:ascii="Consolas" w:hAnsi="Consolas" w:eastAsia="Consolas" w:cs="Consolas"/>
           <w:color w:val="D4D4D4"/>
           <w:kern w:val="0"/>
           <w:sz w:val="16"/>
@@ -779,7 +841,7 @@
       </w:r>
       <w:r>
         <w:rPr>
-          <w:rFonts w:ascii="Consolas" w:eastAsia="Consolas" w:hAnsi="Consolas" w:cs="Consolas"/>
+          <w:rFonts w:ascii="Consolas" w:hAnsi="Consolas" w:eastAsia="Consolas" w:cs="Consolas"/>
           <w:color w:val="9CDCFE"/>
           <w:kern w:val="0"/>
           <w:sz w:val="16"/>
@@ -791,7 +853,7 @@
       </w:r>
       <w:r>
         <w:rPr>
-          <w:rFonts w:ascii="Consolas" w:eastAsia="Consolas" w:hAnsi="Consolas" w:cs="Consolas"/>
+          <w:rFonts w:ascii="Consolas" w:hAnsi="Consolas" w:eastAsia="Consolas" w:cs="Consolas"/>
           <w:color w:val="D4D4D4"/>
           <w:kern w:val="0"/>
           <w:sz w:val="16"/>
@@ -803,7 +865,7 @@
       </w:r>
       <w:r>
         <w:rPr>
-          <w:rFonts w:ascii="Consolas" w:eastAsia="Consolas" w:hAnsi="Consolas" w:cs="Consolas"/>
+          <w:rFonts w:ascii="Consolas" w:hAnsi="Consolas" w:eastAsia="Consolas" w:cs="Consolas"/>
           <w:color w:val="9CDCFE"/>
           <w:kern w:val="0"/>
           <w:sz w:val="16"/>
@@ -815,7 +877,7 @@
       </w:r>
       <w:r>
         <w:rPr>
-          <w:rFonts w:ascii="Consolas" w:eastAsia="Consolas" w:hAnsi="Consolas" w:cs="Consolas"/>
+          <w:rFonts w:ascii="Consolas" w:hAnsi="Consolas" w:eastAsia="Consolas" w:cs="Consolas"/>
           <w:color w:val="569CD6"/>
           <w:kern w:val="0"/>
           <w:sz w:val="16"/>
@@ -827,7 +889,7 @@
       </w:r>
       <w:r>
         <w:rPr>
-          <w:rFonts w:ascii="Consolas" w:eastAsia="Consolas" w:hAnsi="Consolas" w:cs="Consolas"/>
+          <w:rFonts w:ascii="Consolas" w:hAnsi="Consolas" w:eastAsia="Consolas" w:cs="Consolas"/>
           <w:color w:val="D4D4D4"/>
           <w:kern w:val="0"/>
           <w:sz w:val="16"/>
@@ -839,7 +901,7 @@
       </w:r>
       <w:r>
         <w:rPr>
-          <w:rFonts w:ascii="Consolas" w:eastAsia="Consolas" w:hAnsi="Consolas" w:cs="Consolas"/>
+          <w:rFonts w:ascii="Consolas" w:hAnsi="Consolas" w:eastAsia="Consolas" w:cs="Consolas"/>
           <w:color w:val="808080"/>
           <w:kern w:val="0"/>
           <w:sz w:val="16"/>
@@ -851,7 +913,7 @@
       </w:r>
       <w:r>
         <w:rPr>
-          <w:rFonts w:ascii="Consolas" w:eastAsia="Consolas" w:hAnsi="Consolas" w:cs="Consolas"/>
+          <w:rFonts w:ascii="Consolas" w:hAnsi="Consolas" w:eastAsia="Consolas" w:cs="Consolas"/>
           <w:color w:val="569CD6"/>
           <w:kern w:val="0"/>
           <w:sz w:val="16"/>
@@ -863,7 +925,7 @@
       </w:r>
       <w:r>
         <w:rPr>
-          <w:rFonts w:ascii="Consolas" w:eastAsia="Consolas" w:hAnsi="Consolas" w:cs="Consolas"/>
+          <w:rFonts w:ascii="Consolas" w:hAnsi="Consolas" w:eastAsia="Consolas" w:cs="Consolas"/>
           <w:color w:val="808080"/>
           <w:kern w:val="0"/>
           <w:sz w:val="16"/>
@@ -875,7 +937,7 @@
       </w:r>
       <w:r>
         <w:rPr>
-          <w:rFonts w:ascii="Consolas" w:eastAsia="Consolas" w:hAnsi="Consolas" w:cs="Consolas"/>
+          <w:rFonts w:ascii="Consolas" w:hAnsi="Consolas" w:eastAsia="Consolas" w:cs="Consolas"/>
           <w:color w:val="D4D4D4"/>
           <w:kern w:val="0"/>
           <w:sz w:val="16"/>
@@ -893,15 +955,15 @@
         <w:spacing w:line="228" w:lineRule="atLeast"/>
         <w:jc w:val="left"/>
         <w:rPr>
-          <w:rFonts w:ascii="Consolas" w:eastAsia="Consolas" w:hAnsi="Consolas" w:cs="Consolas"/>
-          <w:color w:val="D4D4D4"/>
-          <w:sz w:val="16"/>
-          <w:szCs w:val="16"/>
-        </w:rPr>
-      </w:pPr>
-      <w:r>
-        <w:rPr>
-          <w:rFonts w:ascii="Consolas" w:eastAsia="Consolas" w:hAnsi="Consolas" w:cs="Consolas"/>
+          <w:rFonts w:ascii="Consolas" w:hAnsi="Consolas" w:eastAsia="Consolas" w:cs="Consolas"/>
+          <w:color w:val="D4D4D4"/>
+          <w:sz w:val="16"/>
+          <w:szCs w:val="16"/>
+        </w:rPr>
+      </w:pPr>
+      <w:r>
+        <w:rPr>
+          <w:rFonts w:ascii="Consolas" w:hAnsi="Consolas" w:eastAsia="Consolas" w:cs="Consolas"/>
           <w:color w:val="D4D4D4"/>
           <w:kern w:val="0"/>
           <w:sz w:val="16"/>
@@ -919,15 +981,15 @@
         <w:spacing w:line="228" w:lineRule="atLeast"/>
         <w:jc w:val="left"/>
         <w:rPr>
-          <w:rFonts w:ascii="Consolas" w:eastAsia="Consolas" w:hAnsi="Consolas" w:cs="Consolas"/>
-          <w:color w:val="D4D4D4"/>
-          <w:sz w:val="16"/>
-          <w:szCs w:val="16"/>
-        </w:rPr>
-      </w:pPr>
-      <w:r>
-        <w:rPr>
-          <w:rFonts w:ascii="Consolas" w:eastAsia="Consolas" w:hAnsi="Consolas" w:cs="Consolas"/>
+          <w:rFonts w:ascii="Consolas" w:hAnsi="Consolas" w:eastAsia="Consolas" w:cs="Consolas"/>
+          <w:color w:val="D4D4D4"/>
+          <w:sz w:val="16"/>
+          <w:szCs w:val="16"/>
+        </w:rPr>
+      </w:pPr>
+      <w:r>
+        <w:rPr>
+          <w:rFonts w:ascii="Consolas" w:hAnsi="Consolas" w:eastAsia="Consolas" w:cs="Consolas"/>
           <w:color w:val="D4D4D4"/>
           <w:kern w:val="0"/>
           <w:sz w:val="16"/>
@@ -940,8 +1002,8 @@
     </w:p>
     <w:p>
       <w:pPr>
-        <w:pStyle w:val="ListParagraph"/>
-        <w:ind w:firstLineChars="0" w:firstLine="0"/>
+        <w:pStyle w:val="6"/>
+        <w:ind w:firstLine="0" w:firstLineChars="0"/>
       </w:pPr>
       <w:r>
         <w:t>Add following code:</w:t>
@@ -954,15 +1016,15 @@
         <w:spacing w:line="228" w:lineRule="atLeast"/>
         <w:jc w:val="left"/>
         <w:rPr>
-          <w:rFonts w:ascii="Consolas" w:eastAsia="Consolas" w:hAnsi="Consolas" w:cs="Consolas"/>
-          <w:color w:val="D4D4D4"/>
-          <w:sz w:val="16"/>
-          <w:szCs w:val="16"/>
-        </w:rPr>
-      </w:pPr>
-      <w:r>
-        <w:rPr>
-          <w:rFonts w:ascii="Consolas" w:eastAsia="Consolas" w:hAnsi="Consolas" w:cs="Consolas"/>
+          <w:rFonts w:ascii="Consolas" w:hAnsi="Consolas" w:eastAsia="Consolas" w:cs="Consolas"/>
+          <w:color w:val="D4D4D4"/>
+          <w:sz w:val="16"/>
+          <w:szCs w:val="16"/>
+        </w:rPr>
+      </w:pPr>
+      <w:r>
+        <w:rPr>
+          <w:rFonts w:ascii="Consolas" w:hAnsi="Consolas" w:eastAsia="Consolas" w:cs="Consolas"/>
           <w:color w:val="9CDCFE"/>
           <w:kern w:val="0"/>
           <w:sz w:val="16"/>
@@ -974,7 +1036,7 @@
       </w:r>
       <w:r>
         <w:rPr>
-          <w:rFonts w:ascii="Consolas" w:eastAsia="Consolas" w:hAnsi="Consolas" w:cs="Consolas"/>
+          <w:rFonts w:ascii="Consolas" w:hAnsi="Consolas" w:eastAsia="Consolas" w:cs="Consolas"/>
           <w:color w:val="D4D4D4"/>
           <w:kern w:val="0"/>
           <w:sz w:val="16"/>
@@ -986,7 +1048,7 @@
       </w:r>
       <w:r>
         <w:rPr>
-          <w:rFonts w:ascii="Consolas" w:eastAsia="Consolas" w:hAnsi="Consolas" w:cs="Consolas"/>
+          <w:rFonts w:ascii="Consolas" w:hAnsi="Consolas" w:eastAsia="Consolas" w:cs="Consolas"/>
           <w:color w:val="9CDCFE"/>
           <w:kern w:val="0"/>
           <w:sz w:val="16"/>
@@ -998,7 +1060,7 @@
       </w:r>
       <w:r>
         <w:rPr>
-          <w:rFonts w:ascii="Consolas" w:eastAsia="Consolas" w:hAnsi="Consolas" w:cs="Consolas"/>
+          <w:rFonts w:ascii="Consolas" w:hAnsi="Consolas" w:eastAsia="Consolas" w:cs="Consolas"/>
           <w:color w:val="D4D4D4"/>
           <w:kern w:val="0"/>
           <w:sz w:val="16"/>
@@ -1016,15 +1078,15 @@
         <w:spacing w:line="228" w:lineRule="atLeast"/>
         <w:jc w:val="left"/>
         <w:rPr>
-          <w:rFonts w:ascii="Consolas" w:eastAsia="Consolas" w:hAnsi="Consolas" w:cs="Consolas"/>
-          <w:color w:val="D4D4D4"/>
-          <w:sz w:val="16"/>
-          <w:szCs w:val="16"/>
-        </w:rPr>
-      </w:pPr>
-      <w:r>
-        <w:rPr>
-          <w:rFonts w:ascii="Consolas" w:eastAsia="Consolas" w:hAnsi="Consolas" w:cs="Consolas"/>
+          <w:rFonts w:ascii="Consolas" w:hAnsi="Consolas" w:eastAsia="Consolas" w:cs="Consolas"/>
+          <w:color w:val="D4D4D4"/>
+          <w:sz w:val="16"/>
+          <w:szCs w:val="16"/>
+        </w:rPr>
+      </w:pPr>
+      <w:r>
+        <w:rPr>
+          <w:rFonts w:ascii="Consolas" w:hAnsi="Consolas" w:eastAsia="Consolas" w:cs="Consolas"/>
           <w:color w:val="D4D4D4"/>
           <w:kern w:val="0"/>
           <w:sz w:val="16"/>
@@ -1036,7 +1098,7 @@
       </w:r>
       <w:r>
         <w:rPr>
-          <w:rFonts w:ascii="Consolas" w:eastAsia="Consolas" w:hAnsi="Consolas" w:cs="Consolas"/>
+          <w:rFonts w:ascii="Consolas" w:hAnsi="Consolas" w:eastAsia="Consolas" w:cs="Consolas"/>
           <w:color w:val="9CDCFE"/>
           <w:kern w:val="0"/>
           <w:sz w:val="16"/>
@@ -1048,7 +1110,7 @@
       </w:r>
       <w:r>
         <w:rPr>
-          <w:rFonts w:ascii="Consolas" w:eastAsia="Consolas" w:hAnsi="Consolas" w:cs="Consolas"/>
+          <w:rFonts w:ascii="Consolas" w:hAnsi="Consolas" w:eastAsia="Consolas" w:cs="Consolas"/>
           <w:color w:val="D4D4D4"/>
           <w:kern w:val="0"/>
           <w:sz w:val="16"/>
@@ -1060,7 +1122,7 @@
       </w:r>
       <w:r>
         <w:rPr>
-          <w:rFonts w:ascii="Consolas" w:eastAsia="Consolas" w:hAnsi="Consolas" w:cs="Consolas"/>
+          <w:rFonts w:ascii="Consolas" w:hAnsi="Consolas" w:eastAsia="Consolas" w:cs="Consolas"/>
           <w:color w:val="9CDCFE"/>
           <w:kern w:val="0"/>
           <w:sz w:val="16"/>
@@ -1072,7 +1134,7 @@
       </w:r>
       <w:r>
         <w:rPr>
-          <w:rFonts w:ascii="Consolas" w:eastAsia="Consolas" w:hAnsi="Consolas" w:cs="Consolas"/>
+          <w:rFonts w:ascii="Consolas" w:hAnsi="Consolas" w:eastAsia="Consolas" w:cs="Consolas"/>
           <w:color w:val="D4D4D4"/>
           <w:kern w:val="0"/>
           <w:sz w:val="16"/>
@@ -1084,7 +1146,7 @@
       </w:r>
       <w:r>
         <w:rPr>
-          <w:rFonts w:ascii="Consolas" w:eastAsia="Consolas" w:hAnsi="Consolas" w:cs="Consolas"/>
+          <w:rFonts w:ascii="Consolas" w:hAnsi="Consolas" w:eastAsia="Consolas" w:cs="Consolas"/>
           <w:color w:val="9CDCFE"/>
           <w:kern w:val="0"/>
           <w:sz w:val="16"/>
@@ -1102,15 +1164,15 @@
         <w:spacing w:line="228" w:lineRule="atLeast"/>
         <w:jc w:val="left"/>
         <w:rPr>
-          <w:rFonts w:ascii="Consolas" w:eastAsia="Consolas" w:hAnsi="Consolas" w:cs="Consolas"/>
-          <w:color w:val="D4D4D4"/>
-          <w:sz w:val="16"/>
-          <w:szCs w:val="16"/>
-        </w:rPr>
-      </w:pPr>
-      <w:r>
-        <w:rPr>
-          <w:rFonts w:ascii="Consolas" w:eastAsia="Consolas" w:hAnsi="Consolas" w:cs="Consolas"/>
+          <w:rFonts w:ascii="Consolas" w:hAnsi="Consolas" w:eastAsia="Consolas" w:cs="Consolas"/>
+          <w:color w:val="D4D4D4"/>
+          <w:sz w:val="16"/>
+          <w:szCs w:val="16"/>
+        </w:rPr>
+      </w:pPr>
+      <w:r>
+        <w:rPr>
+          <w:rFonts w:ascii="Consolas" w:hAnsi="Consolas" w:eastAsia="Consolas" w:cs="Consolas"/>
           <w:color w:val="D4D4D4"/>
           <w:kern w:val="0"/>
           <w:sz w:val="16"/>
@@ -1123,8 +1185,8 @@
     </w:p>
     <w:p>
       <w:pPr>
-        <w:pStyle w:val="ListParagraph"/>
-        <w:ind w:firstLineChars="0" w:firstLine="0"/>
+        <w:pStyle w:val="6"/>
+        <w:ind w:firstLine="0" w:firstLineChars="0"/>
       </w:pPr>
       <w:r>
         <w:t>Greeting</w:t>
@@ -1133,48 +1195,12 @@
         <w:rPr>
           <w:rFonts w:hint="eastAsia"/>
         </w:rPr>
-        <w:t>後面的是小寫</w:t>
-      </w:r>
-      <w:r>
-        <w:rPr>
-          <w:rFonts w:hint="eastAsia"/>
-        </w:rPr>
-        <w:t>p</w:t>
-      </w:r>
-      <w:r>
-        <w:rPr>
-          <w:rFonts w:hint="eastAsia"/>
-        </w:rPr>
-        <w:t>開頭</w:t>
-      </w:r>
-      <w:r>
-        <w:rPr>
-          <w:rFonts w:hint="eastAsia"/>
-        </w:rPr>
-        <w:t>,name</w:t>
-      </w:r>
-      <w:r>
-        <w:rPr>
-          <w:rFonts w:hint="eastAsia"/>
-        </w:rPr>
-        <w:t>後面的是大寫</w:t>
-      </w:r>
-      <w:r>
-        <w:rPr>
-          <w:rFonts w:hint="eastAsia"/>
-        </w:rPr>
-        <w:t>P</w:t>
-      </w:r>
-      <w:r>
-        <w:rPr>
-          <w:rFonts w:hint="eastAsia"/>
-        </w:rPr>
-        <w:t>開頭</w:t>
-      </w:r>
-    </w:p>
-    <w:p>
-      <w:pPr>
-        <w:pStyle w:val="ListParagraph"/>
+        <w:t>後面的是小寫p開頭,name後面的是大寫P開頭</w:t>
+      </w:r>
+    </w:p>
+    <w:p>
+      <w:pPr>
+        <w:pStyle w:val="6"/>
         <w:numPr>
           <w:ilvl w:val="0"/>
           <w:numId w:val="1"/>
@@ -1187,7 +1213,7 @@
     </w:p>
     <w:p>
       <w:pPr>
-        <w:pStyle w:val="ListParagraph"/>
+        <w:pStyle w:val="6"/>
         <w:numPr>
           <w:ilvl w:val="0"/>
           <w:numId w:val="1"/>
@@ -1200,28 +1226,41 @@
     </w:p>
     <w:p>
       <w:pPr>
-        <w:pStyle w:val="ListParagraph"/>
-        <w:ind w:left="360" w:firstLineChars="0" w:firstLine="0"/>
-        <w:rPr>
-          <w:rStyle w:val="Hyperlink"/>
+        <w:pStyle w:val="6"/>
+        <w:ind w:left="360" w:firstLine="0" w:firstLineChars="0"/>
+        <w:rPr>
+          <w:rStyle w:val="4"/>
         </w:rPr>
       </w:pPr>
       <w:r>
         <w:t xml:space="preserve">From </w:t>
       </w:r>
-      <w:hyperlink r:id="rId7" w:history="1">
-        <w:r>
-          <w:rPr>
-            <w:rStyle w:val="Hyperlink"/>
-          </w:rPr>
-          <w:t>https://developer.mozilla.org/en-US/docs/Web/JavaScript/Guide/Using_promises</w:t>
-        </w:r>
-      </w:hyperlink>
-    </w:p>
-    <w:p>
-      <w:pPr>
-        <w:pStyle w:val="ListParagraph"/>
-        <w:ind w:left="360" w:firstLineChars="0" w:firstLine="0"/>
+      <w:r>
+        <w:fldChar w:fldCharType="begin"/>
+      </w:r>
+      <w:r>
+        <w:instrText xml:space="preserve"> HYPERLINK "https://developer.mozilla.org/en-US/docs/Web/JavaScript/Guide/Using_promises" </w:instrText>
+      </w:r>
+      <w:r>
+        <w:fldChar w:fldCharType="separate"/>
+      </w:r>
+      <w:r>
+        <w:rPr>
+          <w:rStyle w:val="4"/>
+        </w:rPr>
+        <w:t>https://developer.mozilla.org/en-US/docs/Web/JavaScript/Guide/Using_promises</w:t>
+      </w:r>
+      <w:r>
+        <w:rPr>
+          <w:rStyle w:val="4"/>
+        </w:rPr>
+        <w:fldChar w:fldCharType="end"/>
+      </w:r>
+    </w:p>
+    <w:p>
+      <w:pPr>
+        <w:pStyle w:val="6"/>
+        <w:ind w:left="360" w:firstLine="0" w:firstLineChars="0"/>
       </w:pPr>
       <w:r>
         <w:rPr>
@@ -1235,30 +1274,43 @@
     </w:p>
     <w:p>
       <w:pPr>
-        <w:pStyle w:val="ListParagraph"/>
-        <w:ind w:left="360" w:firstLineChars="0" w:firstLine="0"/>
-      </w:pPr>
-      <w:hyperlink r:id="rId8" w:history="1">
-        <w:r>
-          <w:rPr>
-            <w:rStyle w:val="Hyperlink"/>
-          </w:rPr>
-          <w:t>https://developers.google.com/web/fundamentals/primers/promises</w:t>
-        </w:r>
-      </w:hyperlink>
-    </w:p>
-    <w:p>
-      <w:pPr>
-        <w:pStyle w:val="ListParagraph"/>
-        <w:ind w:left="360" w:firstLineChars="0" w:firstLine="0"/>
-        <w:rPr>
-          <w:rStyle w:val="Hyperlink"/>
-        </w:rPr>
-      </w:pPr>
-    </w:p>
-    <w:p>
-      <w:pPr>
-        <w:pStyle w:val="ListParagraph"/>
+        <w:pStyle w:val="6"/>
+        <w:ind w:left="360" w:firstLine="0" w:firstLineChars="0"/>
+      </w:pPr>
+      <w:r>
+        <w:fldChar w:fldCharType="begin"/>
+      </w:r>
+      <w:r>
+        <w:instrText xml:space="preserve"> HYPERLINK "https://developers.google.com/web/fundamentals/primers/promises" </w:instrText>
+      </w:r>
+      <w:r>
+        <w:fldChar w:fldCharType="separate"/>
+      </w:r>
+      <w:r>
+        <w:rPr>
+          <w:rStyle w:val="4"/>
+        </w:rPr>
+        <w:t>https://developers.google.com/web/fundamentals/primers/promises</w:t>
+      </w:r>
+      <w:r>
+        <w:rPr>
+          <w:rStyle w:val="4"/>
+        </w:rPr>
+        <w:fldChar w:fldCharType="end"/>
+      </w:r>
+    </w:p>
+    <w:p>
+      <w:pPr>
+        <w:pStyle w:val="6"/>
+        <w:ind w:left="360" w:firstLine="0" w:firstLineChars="0"/>
+        <w:rPr>
+          <w:rStyle w:val="4"/>
+        </w:rPr>
+      </w:pPr>
+    </w:p>
+    <w:p>
+      <w:pPr>
+        <w:pStyle w:val="6"/>
         <w:numPr>
           <w:ilvl w:val="0"/>
           <w:numId w:val="1"/>
@@ -1281,36 +1333,30 @@
         <w:rPr>
           <w:rFonts w:hint="eastAsia"/>
         </w:rPr>
-        <w:t>随着</w:t>
+        <w:t>随着scroll</w:t>
+      </w:r>
+      <w:r>
+        <w:t xml:space="preserve"> down, </w:t>
       </w:r>
       <w:r>
         <w:rPr>
           <w:rFonts w:hint="eastAsia"/>
         </w:rPr>
-        <w:t>scroll</w:t>
-      </w:r>
-      <w:r>
-        <w:t xml:space="preserve"> down, </w:t>
+        <w:t>na</w:t>
+      </w:r>
+      <w:r>
+        <w:t>vigation menu</w:t>
       </w:r>
       <w:r>
         <w:rPr>
           <w:rFonts w:hint="eastAsia"/>
         </w:rPr>
-        <w:t>na</w:t>
-      </w:r>
-      <w:r>
-        <w:t>vigation menu</w:t>
-      </w:r>
-      <w:r>
-        <w:rPr>
-          <w:rFonts w:hint="eastAsia"/>
-        </w:rPr>
         <w:t>的标题随着变色</w:t>
       </w:r>
     </w:p>
     <w:p>
       <w:pPr>
-        <w:pStyle w:val="ListParagraph"/>
+        <w:pStyle w:val="6"/>
         <w:numPr>
           <w:ilvl w:val="0"/>
           <w:numId w:val="1"/>
@@ -1332,7 +1378,7 @@
     </w:p>
     <w:p>
       <w:pPr>
-        <w:pStyle w:val="ListParagraph"/>
+        <w:pStyle w:val="6"/>
         <w:numPr>
           <w:ilvl w:val="0"/>
           <w:numId w:val="1"/>
@@ -1345,8 +1391,8 @@
     </w:p>
     <w:p>
       <w:pPr>
-        <w:pStyle w:val="ListParagraph"/>
-        <w:ind w:firstLineChars="0" w:firstLine="0"/>
+        <w:pStyle w:val="6"/>
+        <w:ind w:firstLine="0" w:firstLineChars="0"/>
       </w:pPr>
       <w:r>
         <w:t xml:space="preserve">   Class SampleFunc extends React.Component{</w:t>
@@ -1354,7 +1400,7 @@
     </w:p>
     <w:p>
       <w:pPr>
-        <w:pStyle w:val="ListParagraph"/>
+        <w:pStyle w:val="6"/>
         <w:ind w:firstLineChars="0"/>
       </w:pPr>
       <w:r>
@@ -1363,8 +1409,8 @@
     </w:p>
     <w:p>
       <w:pPr>
-        <w:pStyle w:val="ListParagraph"/>
-        <w:ind w:firstLineChars="300" w:firstLine="630"/>
+        <w:pStyle w:val="6"/>
+        <w:ind w:firstLine="630" w:firstLineChars="300"/>
       </w:pPr>
       <w:r>
         <w:t>Return &lt;div&gt;Hello {this.props.name}&lt;/div&gt;</w:t>
@@ -1372,7 +1418,7 @@
     </w:p>
     <w:p>
       <w:pPr>
-        <w:pStyle w:val="ListParagraph"/>
+        <w:pStyle w:val="6"/>
         <w:ind w:firstLineChars="0"/>
       </w:pPr>
       <w:r>
@@ -1381,8 +1427,8 @@
     </w:p>
     <w:p>
       <w:pPr>
-        <w:pStyle w:val="ListParagraph"/>
-        <w:ind w:firstLineChars="150" w:firstLine="315"/>
+        <w:pStyle w:val="6"/>
+        <w:ind w:firstLine="315" w:firstLineChars="150"/>
       </w:pPr>
       <w:r>
         <w:t>}</w:t>
@@ -1390,14 +1436,14 @@
     </w:p>
     <w:p>
       <w:pPr>
-        <w:pStyle w:val="ListParagraph"/>
-        <w:ind w:firstLineChars="150" w:firstLine="315"/>
-      </w:pPr>
-    </w:p>
-    <w:p>
-      <w:pPr>
-        <w:pStyle w:val="ListParagraph"/>
-        <w:ind w:firstLineChars="150" w:firstLine="315"/>
+        <w:pStyle w:val="6"/>
+        <w:ind w:firstLine="315" w:firstLineChars="150"/>
+      </w:pPr>
+    </w:p>
+    <w:p>
+      <w:pPr>
+        <w:pStyle w:val="6"/>
+        <w:ind w:firstLine="315" w:firstLineChars="150"/>
       </w:pPr>
       <w:r>
         <w:t>&lt;SampleFunc name = “Joni ” /&gt;</w:t>
@@ -1405,7 +1451,7 @@
     </w:p>
     <w:p>
       <w:pPr>
-        <w:pStyle w:val="ListParagraph"/>
+        <w:pStyle w:val="6"/>
         <w:numPr>
           <w:ilvl w:val="0"/>
           <w:numId w:val="1"/>
@@ -1418,22 +1464,35 @@
     </w:p>
     <w:p>
       <w:pPr>
-        <w:pStyle w:val="ListParagraph"/>
-        <w:ind w:left="360" w:firstLineChars="0" w:firstLine="0"/>
-      </w:pPr>
-      <w:hyperlink r:id="rId9" w:history="1">
-        <w:r>
-          <w:rPr>
-            <w:rStyle w:val="Hyperlink"/>
-          </w:rPr>
-          <w:t>https://developers.google.com/web/fundamentals/primers/async-functions</w:t>
-        </w:r>
-      </w:hyperlink>
-    </w:p>
-    <w:p>
-      <w:pPr>
-        <w:pStyle w:val="ListParagraph"/>
-        <w:ind w:left="360" w:firstLineChars="0" w:firstLine="0"/>
+        <w:pStyle w:val="6"/>
+        <w:ind w:left="360" w:firstLine="0" w:firstLineChars="0"/>
+      </w:pPr>
+      <w:r>
+        <w:fldChar w:fldCharType="begin"/>
+      </w:r>
+      <w:r>
+        <w:instrText xml:space="preserve"> HYPERLINK "https://developers.google.com/web/fundamentals/primers/async-functions" </w:instrText>
+      </w:r>
+      <w:r>
+        <w:fldChar w:fldCharType="separate"/>
+      </w:r>
+      <w:r>
+        <w:rPr>
+          <w:rStyle w:val="4"/>
+        </w:rPr>
+        <w:t>https://developers.google.com/web/fundamentals/primers/async-functions</w:t>
+      </w:r>
+      <w:r>
+        <w:rPr>
+          <w:rStyle w:val="4"/>
+        </w:rPr>
+        <w:fldChar w:fldCharType="end"/>
+      </w:r>
+    </w:p>
+    <w:p>
+      <w:pPr>
+        <w:pStyle w:val="6"/>
+        <w:ind w:left="360" w:firstLine="0" w:firstLineChars="0"/>
       </w:pPr>
       <w:r>
         <w:rPr>
@@ -1447,7 +1506,7 @@
     </w:p>
     <w:p>
       <w:pPr>
-        <w:pStyle w:val="ListParagraph"/>
+        <w:pStyle w:val="6"/>
         <w:numPr>
           <w:ilvl w:val="0"/>
           <w:numId w:val="1"/>
@@ -1455,14 +1514,13 @@
         <w:ind w:firstLineChars="0"/>
       </w:pPr>
       <w:r>
-        <w:lastRenderedPageBreak/>
         <w:t>Hook: they are functions that let you hook into React state and lifecycle features from function components. With Hook, you can use state in function, which previously you had to convert it to a class.</w:t>
       </w:r>
     </w:p>
     <w:p>
       <w:pPr>
-        <w:pStyle w:val="ListParagraph"/>
-        <w:ind w:firstLineChars="0" w:firstLine="0"/>
+        <w:pStyle w:val="6"/>
+        <w:ind w:firstLine="0" w:firstLineChars="0"/>
       </w:pPr>
       <w:r>
         <w:t xml:space="preserve">   useEffect: similar to componentDidMount and componentDidUpdate.</w:t>
@@ -1470,7 +1528,7 @@
     </w:p>
     <w:p>
       <w:pPr>
-        <w:pStyle w:val="ListParagraph"/>
+        <w:pStyle w:val="6"/>
         <w:numPr>
           <w:ilvl w:val="0"/>
           <w:numId w:val="1"/>
@@ -1480,66 +1538,95 @@
       <w:r>
         <w:t xml:space="preserve">Bem: </w:t>
       </w:r>
-      <w:hyperlink r:id="rId10" w:anchor="targetText=BEM stands for Block, Element" w:history="1">
-        <w:r>
-          <w:rPr>
-            <w:rStyle w:val="Hyperlink"/>
-            <w:rFonts w:ascii="宋体" w:eastAsia="宋体" w:hAnsi="宋体" w:cs="宋体"/>
-            <w:sz w:val="24"/>
-            <w:szCs w:val="24"/>
-          </w:rPr>
-          <w:t>https://codeburst.io/understanding-css-bem-naming-convention-a8cca116d252#targetText=BEM%20stands%20for%20Block%2C%20Element</w:t>
-        </w:r>
-      </w:hyperlink>
-    </w:p>
-    <w:p>
-      <w:pPr>
-        <w:pStyle w:val="ListParagraph"/>
-        <w:ind w:firstLineChars="0" w:firstLine="0"/>
-        <w:rPr>
-          <w:rFonts w:ascii="宋体" w:eastAsia="宋体" w:hAnsi="宋体" w:cs="宋体"/>
+      <w:r>
+        <w:fldChar w:fldCharType="begin"/>
+      </w:r>
+      <w:r>
+        <w:instrText xml:space="preserve"> HYPERLINK "https://codeburst.io/understanding-css-bem-naming-convention-a8cca116d252" \l "targetText=BEM stands for Block, Element" </w:instrText>
+      </w:r>
+      <w:r>
+        <w:fldChar w:fldCharType="separate"/>
+      </w:r>
+      <w:r>
+        <w:rPr>
+          <w:rStyle w:val="3"/>
+          <w:rFonts w:ascii="SimSun" w:hAnsi="SimSun" w:eastAsia="SimSun" w:cs="SimSun"/>
           <w:sz w:val="24"/>
           <w:szCs w:val="24"/>
         </w:rPr>
-      </w:pPr>
-    </w:p>
-    <w:p>
-      <w:pPr>
-        <w:pStyle w:val="ListParagraph"/>
-        <w:ind w:firstLineChars="0" w:firstLine="0"/>
-        <w:rPr>
-          <w:rFonts w:ascii="宋体" w:eastAsia="宋体" w:hAnsi="宋体" w:cs="宋体"/>
+        <w:t>https://codeburst.io/understanding-css-bem-naming-convention-a8cca116d252#targetText=BEM%20stands%20for%20Block%2C%20Element</w:t>
+      </w:r>
+      <w:r>
+        <w:rPr>
+          <w:rStyle w:val="4"/>
+          <w:rFonts w:ascii="SimSun" w:hAnsi="SimSun" w:eastAsia="SimSun" w:cs="SimSun"/>
           <w:sz w:val="24"/>
           <w:szCs w:val="24"/>
         </w:rPr>
-      </w:pPr>
-      <w:hyperlink r:id="rId11" w:history="1">
-        <w:r>
-          <w:rPr>
-            <w:rStyle w:val="Hyperlink"/>
-            <w:rFonts w:ascii="宋体" w:eastAsia="宋体" w:hAnsi="宋体" w:cs="宋体"/>
-            <w:sz w:val="24"/>
-            <w:szCs w:val="24"/>
-          </w:rPr>
-          <w:t>https://medium.com/fed-or-dead/battling-bem-5-common-problems-and-how-to-avoid-them-5bbd23dee319</w:t>
-        </w:r>
-      </w:hyperlink>
-    </w:p>
-    <w:p>
-      <w:pPr>
-        <w:pStyle w:val="ListParagraph"/>
-        <w:ind w:firstLineChars="0" w:firstLine="0"/>
-      </w:pPr>
-      <w:r>
-        <w:t>B: block, E: elements, M:modifier, cannot name element inside another element.</w:t>
-      </w:r>
-      <w:r>
-        <w:t xml:space="preserve"> </w:t>
-      </w:r>
-    </w:p>
-    <w:p>
-      <w:pPr>
-        <w:pStyle w:val="ListParagraph"/>
+        <w:fldChar w:fldCharType="end"/>
+      </w:r>
+    </w:p>
+    <w:p>
+      <w:pPr>
+        <w:pStyle w:val="6"/>
+        <w:ind w:firstLine="0" w:firstLineChars="0"/>
+        <w:rPr>
+          <w:rFonts w:ascii="SimSun" w:hAnsi="SimSun" w:eastAsia="SimSun" w:cs="SimSun"/>
+          <w:sz w:val="24"/>
+          <w:szCs w:val="24"/>
+        </w:rPr>
+      </w:pPr>
+    </w:p>
+    <w:p>
+      <w:pPr>
+        <w:pStyle w:val="6"/>
+        <w:ind w:firstLine="0" w:firstLineChars="0"/>
+        <w:rPr>
+          <w:rFonts w:ascii="SimSun" w:hAnsi="SimSun" w:eastAsia="SimSun" w:cs="SimSun"/>
+          <w:sz w:val="24"/>
+          <w:szCs w:val="24"/>
+        </w:rPr>
+      </w:pPr>
+      <w:r>
+        <w:fldChar w:fldCharType="begin"/>
+      </w:r>
+      <w:r>
+        <w:instrText xml:space="preserve"> HYPERLINK "https://medium.com/fed-or-dead/battling-bem-5-common-problems-and-how-to-avoid-them-5bbd23dee319" </w:instrText>
+      </w:r>
+      <w:r>
+        <w:fldChar w:fldCharType="separate"/>
+      </w:r>
+      <w:r>
+        <w:rPr>
+          <w:rStyle w:val="4"/>
+          <w:rFonts w:ascii="SimSun" w:hAnsi="SimSun" w:eastAsia="SimSun" w:cs="SimSun"/>
+          <w:sz w:val="24"/>
+          <w:szCs w:val="24"/>
+        </w:rPr>
+        <w:t>https://medium.com/fed-or-dead/battling-bem-5-common-problems-and-how-to-avoid-them-5bbd23dee319</w:t>
+      </w:r>
+      <w:r>
+        <w:rPr>
+          <w:rStyle w:val="4"/>
+          <w:rFonts w:ascii="SimSun" w:hAnsi="SimSun" w:eastAsia="SimSun" w:cs="SimSun"/>
+          <w:sz w:val="24"/>
+          <w:szCs w:val="24"/>
+        </w:rPr>
+        <w:fldChar w:fldCharType="end"/>
+      </w:r>
+    </w:p>
+    <w:p>
+      <w:pPr>
+        <w:pStyle w:val="6"/>
+        <w:ind w:firstLine="0" w:firstLineChars="0"/>
+      </w:pPr>
+      <w:r>
+        <w:t xml:space="preserve">B: block, E: elements, M:modifier, cannot name element inside another element. </w:t>
+      </w:r>
+    </w:p>
+    <w:p>
+      <w:pPr>
+        <w:pStyle w:val="6"/>
         <w:numPr>
           <w:ilvl w:val="0"/>
           <w:numId w:val="1"/>
@@ -1547,16 +1634,7 @@
         <w:ind w:firstLineChars="0"/>
       </w:pPr>
       <w:r>
-        <w:t>S</w:t>
-      </w:r>
-      <w:r>
-        <w:t>ass</w:t>
-      </w:r>
-      <w:r>
-        <w:t>:</w:t>
-      </w:r>
-      <w:r>
-        <w:t xml:space="preserve"> </w:t>
+        <w:t xml:space="preserve">Sass: </w:t>
       </w:r>
       <w:r>
         <w:rPr>
@@ -1574,34 +1652,35 @@
         <w:t>@include</w:t>
       </w:r>
       <w:r>
-        <w:t xml:space="preserve"> command.</w:t>
-      </w:r>
-      <w:r>
-        <w:t xml:space="preserve"> SCSS</w:t>
+        <w:t xml:space="preserve"> command. SCSS is Sass version 3.</w:t>
+      </w:r>
+      <w:r>
+        <w:rPr>
+          <w:rFonts w:hint="default"/>
+          <w:lang w:val="en-US"/>
+        </w:rPr>
+        <w:t xml:space="preserve"> In sass, &amp; take the place of the parent ‘s name.</w:t>
       </w:r>
       <w:bookmarkStart w:id="0" w:name="_GoBack"/>
       <w:bookmarkEnd w:id="0"/>
-      <w:r>
-        <w:t xml:space="preserve"> is Sass version 3.</w:t>
-      </w:r>
     </w:p>
     <w:sectPr>
       <w:pgSz w:w="11906" w:h="16838"/>
       <w:pgMar w:top="1440" w:right="1800" w:bottom="1440" w:left="1800" w:header="851" w:footer="992" w:gutter="0"/>
-      <w:cols w:space="425"/>
-      <w:docGrid w:type="lines" w:linePitch="312"/>
+      <w:cols w:space="425" w:num="1"/>
+      <w:docGrid w:type="lines" w:linePitch="312" w:charSpace="0"/>
     </w:sectPr>
   </w:body>
 </w:document>
 </file>
 
 <file path=word/numbering.xml><?xml version="1.0" encoding="utf-8"?>
-<w:numbering xmlns:wpc="http://schemas.microsoft.com/office/word/2010/wordprocessingCanvas" xmlns:cx="http://schemas.microsoft.com/office/drawing/2014/chartex" xmlns:cx1="http://schemas.microsoft.com/office/drawing/2015/9/8/chartex" xmlns:cx2="http://schemas.microsoft.com/office/drawing/2015/10/21/chartex" xmlns:cx3="http://schemas.microsoft.com/office/drawing/2016/5/9/chartex" xmlns:cx4="http://schemas.microsoft.com/office/drawing/2016/5/10/chartex" xmlns:cx5="http://schemas.microsoft.com/office/drawing/2016/5/11/chartex" xmlns:cx6="http://schemas.microsoft.com/office/drawing/2016/5/12/chartex" xmlns:cx7="http://schemas.microsoft.com/office/drawing/2016/5/13/chartex" xmlns:cx8="http://schemas.microsoft.com/office/drawing/2016/5/14/chartex" xmlns:mc="http://schemas.openxmlformats.org/markup-compatibility/2006" xmlns:aink="http://schemas.microsoft.com/office/drawing/2016/ink" xmlns:am3d="http://schemas.microsoft.com/office/drawing/2017/model3d" xmlns:o="urn:schemas-microsoft-com:office:office" xmlns:r="http://schemas.openxmlformats.org/officeDocument/2006/relationships" xmlns:m="http://schemas.openxmlformats.org/officeDocument/2006/math" xmlns:v="urn:schemas-microsoft-com:vml" xmlns:wp14="http://schemas.microsoft.com/office/word/2010/wordprocessingDrawing" xmlns:wp="http://schemas.openxmlformats.org/drawingml/2006/wordprocessingDrawing" xmlns:w10="urn:schemas-microsoft-com:office:word" xmlns:w="http://schemas.openxmlformats.org/wordprocessingml/2006/main" xmlns:w14="http://schemas.microsoft.com/office/word/2010/wordml" xmlns:w15="http://schemas.microsoft.com/office/word/2012/wordml" xmlns:w16cid="http://schemas.microsoft.com/office/word/2016/wordml/cid" xmlns:w16se="http://schemas.microsoft.com/office/word/2015/wordml/symex" xmlns:wpg="http://schemas.microsoft.com/office/word/2010/wordprocessingGroup" xmlns:wpi="http://schemas.microsoft.com/office/word/2010/wordprocessingInk" xmlns:wne="http://schemas.microsoft.com/office/word/2006/wordml" xmlns:wps="http://schemas.microsoft.com/office/word/2010/wordprocessingShape" mc:Ignorable="w14 w15 w16se w16cid wp14">
-  <w:abstractNum w:abstractNumId="0" w15:restartNumberingAfterBreak="0">
+<w:numbering xmlns:wpc="http://schemas.microsoft.com/office/word/2010/wordprocessingCanvas" xmlns:mc="http://schemas.openxmlformats.org/markup-compatibility/2006" xmlns:o="urn:schemas-microsoft-com:office:office" xmlns:r="http://schemas.openxmlformats.org/officeDocument/2006/relationships" xmlns:m="http://schemas.openxmlformats.org/officeDocument/2006/math" xmlns:v="urn:schemas-microsoft-com:vml" xmlns:wp14="http://schemas.microsoft.com/office/word/2010/wordprocessingDrawing" xmlns:wp="http://schemas.openxmlformats.org/drawingml/2006/wordprocessingDrawing" xmlns:w10="urn:schemas-microsoft-com:office:word" xmlns:w="http://schemas.openxmlformats.org/wordprocessingml/2006/main" xmlns:w14="http://schemas.microsoft.com/office/word/2010/wordml" xmlns:wpg="http://schemas.microsoft.com/office/word/2010/wordprocessingGroup" xmlns:wpi="http://schemas.microsoft.com/office/word/2010/wordprocessingInk" xmlns:wne="http://schemas.microsoft.com/office/word/2006/wordml" xmlns:wps="http://schemas.microsoft.com/office/word/2010/wordprocessingShape" mc:Ignorable="w14 wp14">
+  <w:abstractNum w:abstractNumId="0">
     <w:nsid w:val="03CA0B14"/>
     <w:multiLevelType w:val="multilevel"/>
     <w:tmpl w:val="03CA0B14"/>
-    <w:lvl w:ilvl="0">
+    <w:lvl w:ilvl="0" w:tentative="0">
       <w:start w:val="1"/>
       <w:numFmt w:val="decimal"/>
       <w:lvlText w:val="%1."/>
@@ -1613,7 +1692,7 @@
         <w:rFonts w:hint="default"/>
       </w:rPr>
     </w:lvl>
-    <w:lvl w:ilvl="1">
+    <w:lvl w:ilvl="1" w:tentative="0">
       <w:start w:val="1"/>
       <w:numFmt w:val="lowerLetter"/>
       <w:lvlText w:val="%2)"/>
@@ -1622,7 +1701,7 @@
         <w:ind w:left="840" w:hanging="420"/>
       </w:pPr>
     </w:lvl>
-    <w:lvl w:ilvl="2">
+    <w:lvl w:ilvl="2" w:tentative="0">
       <w:start w:val="1"/>
       <w:numFmt w:val="lowerRoman"/>
       <w:lvlText w:val="%3."/>
@@ -1631,7 +1710,7 @@
         <w:ind w:left="1260" w:hanging="420"/>
       </w:pPr>
     </w:lvl>
-    <w:lvl w:ilvl="3">
+    <w:lvl w:ilvl="3" w:tentative="0">
       <w:start w:val="1"/>
       <w:numFmt w:val="decimal"/>
       <w:lvlText w:val="%4."/>
@@ -1640,7 +1719,7 @@
         <w:ind w:left="1680" w:hanging="420"/>
       </w:pPr>
     </w:lvl>
-    <w:lvl w:ilvl="4">
+    <w:lvl w:ilvl="4" w:tentative="0">
       <w:start w:val="1"/>
       <w:numFmt w:val="lowerLetter"/>
       <w:lvlText w:val="%5)"/>
@@ -1649,7 +1728,7 @@
         <w:ind w:left="2100" w:hanging="420"/>
       </w:pPr>
     </w:lvl>
-    <w:lvl w:ilvl="5">
+    <w:lvl w:ilvl="5" w:tentative="0">
       <w:start w:val="1"/>
       <w:numFmt w:val="lowerRoman"/>
       <w:lvlText w:val="%6."/>
@@ -1658,7 +1737,7 @@
         <w:ind w:left="2520" w:hanging="420"/>
       </w:pPr>
     </w:lvl>
-    <w:lvl w:ilvl="6">
+    <w:lvl w:ilvl="6" w:tentative="0">
       <w:start w:val="1"/>
       <w:numFmt w:val="decimal"/>
       <w:lvlText w:val="%7."/>
@@ -1667,7 +1746,7 @@
         <w:ind w:left="2940" w:hanging="420"/>
       </w:pPr>
     </w:lvl>
-    <w:lvl w:ilvl="7">
+    <w:lvl w:ilvl="7" w:tentative="0">
       <w:start w:val="1"/>
       <w:numFmt w:val="lowerLetter"/>
       <w:lvlText w:val="%8)"/>
@@ -1676,7 +1755,7 @@
         <w:ind w:left="3360" w:hanging="420"/>
       </w:pPr>
     </w:lvl>
-    <w:lvl w:ilvl="8">
+    <w:lvl w:ilvl="8" w:tentative="0">
       <w:start w:val="1"/>
       <w:numFmt w:val="lowerRoman"/>
       <w:lvlText w:val="%9."/>
@@ -1693,418 +1772,294 @@
 </file>
 
 <file path=word/styles.xml><?xml version="1.0" encoding="utf-8"?>
-<w:styles xmlns:mc="http://schemas.openxmlformats.org/markup-compatibility/2006" xmlns:r="http://schemas.openxmlformats.org/officeDocument/2006/relationships" xmlns:w="http://schemas.openxmlformats.org/wordprocessingml/2006/main" xmlns:w14="http://schemas.microsoft.com/office/word/2010/wordml" xmlns:w15="http://schemas.microsoft.com/office/word/2012/wordml" xmlns:w16cid="http://schemas.microsoft.com/office/word/2016/wordml/cid" xmlns:w16se="http://schemas.microsoft.com/office/word/2015/wordml/symex" mc:Ignorable="w14 w15 w16se w16cid">
+<w:styles xmlns:mc="http://schemas.openxmlformats.org/markup-compatibility/2006" xmlns:o="urn:schemas-microsoft-com:office:office" xmlns:r="http://schemas.openxmlformats.org/officeDocument/2006/relationships" xmlns:m="http://schemas.openxmlformats.org/officeDocument/2006/math" xmlns:v="urn:schemas-microsoft-com:vml" xmlns:w="http://schemas.openxmlformats.org/wordprocessingml/2006/main" xmlns:w14="http://schemas.microsoft.com/office/word/2010/wordml" xmlns:w10="urn:schemas-microsoft-com:office:word" xmlns:sl="http://schemas.openxmlformats.org/schemaLibrary/2006/main" mc:Ignorable="w14">
   <w:docDefaults>
     <w:rPrDefault>
       <w:rPr>
-        <w:rFonts w:ascii="Times New Roman" w:eastAsia="宋体" w:hAnsi="Times New Roman" w:cs="Times New Roman"/>
-        <w:lang w:val="en-US" w:eastAsia="zh-CN" w:bidi="ar-SA"/>
+        <w:rFonts w:ascii="Times New Roman" w:hAnsi="Times New Roman" w:eastAsia="SimSun" w:cs="Times New Roman"/>
       </w:rPr>
     </w:rPrDefault>
-    <w:pPrDefault/>
   </w:docDefaults>
-  <w:latentStyles w:defLockedState="0" w:defUIPriority="99" w:defSemiHidden="0" w:defUnhideWhenUsed="0" w:defQFormat="0" w:count="376">
-    <w:lsdException w:name="Normal" w:uiPriority="0" w:qFormat="1"/>
-    <w:lsdException w:name="heading 1" w:uiPriority="9" w:qFormat="1"/>
-    <w:lsdException w:name="heading 2" w:semiHidden="1" w:uiPriority="9" w:unhideWhenUsed="1" w:qFormat="1"/>
-    <w:lsdException w:name="heading 3" w:semiHidden="1" w:uiPriority="9" w:unhideWhenUsed="1" w:qFormat="1"/>
-    <w:lsdException w:name="heading 4" w:semiHidden="1" w:uiPriority="9" w:unhideWhenUsed="1" w:qFormat="1"/>
-    <w:lsdException w:name="heading 5" w:semiHidden="1" w:uiPriority="9" w:unhideWhenUsed="1" w:qFormat="1"/>
-    <w:lsdException w:name="heading 6" w:semiHidden="1" w:uiPriority="9" w:unhideWhenUsed="1" w:qFormat="1"/>
-    <w:lsdException w:name="heading 7" w:semiHidden="1" w:uiPriority="9" w:unhideWhenUsed="1" w:qFormat="1"/>
-    <w:lsdException w:name="heading 8" w:semiHidden="1" w:uiPriority="9" w:unhideWhenUsed="1" w:qFormat="1"/>
-    <w:lsdException w:name="heading 9" w:semiHidden="1" w:uiPriority="9" w:unhideWhenUsed="1" w:qFormat="1"/>
-    <w:lsdException w:name="index 1" w:semiHidden="1" w:unhideWhenUsed="1"/>
-    <w:lsdException w:name="index 2" w:semiHidden="1" w:unhideWhenUsed="1"/>
-    <w:lsdException w:name="index 3" w:semiHidden="1" w:unhideWhenUsed="1"/>
-    <w:lsdException w:name="index 4" w:semiHidden="1" w:unhideWhenUsed="1"/>
-    <w:lsdException w:name="index 5" w:semiHidden="1" w:unhideWhenUsed="1"/>
-    <w:lsdException w:name="index 6" w:semiHidden="1" w:unhideWhenUsed="1"/>
-    <w:lsdException w:name="index 7" w:semiHidden="1" w:unhideWhenUsed="1"/>
-    <w:lsdException w:name="index 8" w:semiHidden="1" w:unhideWhenUsed="1"/>
-    <w:lsdException w:name="index 9" w:semiHidden="1" w:unhideWhenUsed="1"/>
-    <w:lsdException w:name="toc 1" w:semiHidden="1" w:uiPriority="39" w:unhideWhenUsed="1"/>
-    <w:lsdException w:name="toc 2" w:semiHidden="1" w:uiPriority="39" w:unhideWhenUsed="1"/>
-    <w:lsdException w:name="toc 3" w:semiHidden="1" w:uiPriority="39" w:unhideWhenUsed="1"/>
-    <w:lsdException w:name="toc 4" w:semiHidden="1" w:uiPriority="39" w:unhideWhenUsed="1"/>
-    <w:lsdException w:name="toc 5" w:semiHidden="1" w:uiPriority="39" w:unhideWhenUsed="1"/>
-    <w:lsdException w:name="toc 6" w:semiHidden="1" w:uiPriority="39" w:unhideWhenUsed="1"/>
-    <w:lsdException w:name="toc 7" w:semiHidden="1" w:uiPriority="39" w:unhideWhenUsed="1"/>
-    <w:lsdException w:name="toc 8" w:semiHidden="1" w:uiPriority="39" w:unhideWhenUsed="1"/>
-    <w:lsdException w:name="toc 9" w:semiHidden="1" w:uiPriority="39" w:unhideWhenUsed="1"/>
-    <w:lsdException w:name="Normal Indent" w:semiHidden="1" w:unhideWhenUsed="1"/>
-    <w:lsdException w:name="footnote text" w:semiHidden="1" w:unhideWhenUsed="1"/>
-    <w:lsdException w:name="annotation text" w:semiHidden="1" w:unhideWhenUsed="1"/>
-    <w:lsdException w:name="header" w:semiHidden="1" w:unhideWhenUsed="1"/>
-    <w:lsdException w:name="footer" w:semiHidden="1" w:unhideWhenUsed="1"/>
-    <w:lsdException w:name="index heading" w:semiHidden="1" w:unhideWhenUsed="1"/>
-    <w:lsdException w:name="caption" w:semiHidden="1" w:uiPriority="35" w:unhideWhenUsed="1" w:qFormat="1"/>
-    <w:lsdException w:name="table of figures" w:semiHidden="1" w:unhideWhenUsed="1"/>
-    <w:lsdException w:name="envelope address" w:semiHidden="1" w:unhideWhenUsed="1"/>
-    <w:lsdException w:name="envelope return" w:semiHidden="1" w:unhideWhenUsed="1"/>
-    <w:lsdException w:name="footnote reference" w:semiHidden="1" w:unhideWhenUsed="1"/>
-    <w:lsdException w:name="annotation reference" w:semiHidden="1" w:unhideWhenUsed="1"/>
-    <w:lsdException w:name="line number" w:semiHidden="1" w:unhideWhenUsed="1"/>
-    <w:lsdException w:name="page number" w:semiHidden="1" w:unhideWhenUsed="1"/>
-    <w:lsdException w:name="endnote reference" w:semiHidden="1" w:unhideWhenUsed="1"/>
-    <w:lsdException w:name="endnote text" w:semiHidden="1" w:unhideWhenUsed="1"/>
-    <w:lsdException w:name="table of authorities" w:semiHidden="1" w:unhideWhenUsed="1"/>
-    <w:lsdException w:name="macro" w:semiHidden="1" w:unhideWhenUsed="1"/>
-    <w:lsdException w:name="toa heading" w:semiHidden="1" w:unhideWhenUsed="1"/>
-    <w:lsdException w:name="List" w:semiHidden="1" w:unhideWhenUsed="1"/>
-    <w:lsdException w:name="List Bullet" w:semiHidden="1" w:unhideWhenUsed="1"/>
-    <w:lsdException w:name="List Number" w:semiHidden="1" w:unhideWhenUsed="1"/>
-    <w:lsdException w:name="List 2" w:semiHidden="1" w:unhideWhenUsed="1"/>
-    <w:lsdException w:name="List 3" w:semiHidden="1" w:unhideWhenUsed="1"/>
-    <w:lsdException w:name="List 4" w:semiHidden="1" w:unhideWhenUsed="1"/>
-    <w:lsdException w:name="List 5" w:semiHidden="1" w:unhideWhenUsed="1"/>
-    <w:lsdException w:name="List Bullet 2" w:semiHidden="1" w:unhideWhenUsed="1"/>
-    <w:lsdException w:name="List Bullet 3" w:semiHidden="1" w:unhideWhenUsed="1"/>
-    <w:lsdException w:name="List Bullet 4" w:semiHidden="1" w:unhideWhenUsed="1"/>
-    <w:lsdException w:name="List Bullet 5" w:semiHidden="1" w:unhideWhenUsed="1"/>
-    <w:lsdException w:name="List Number 2" w:semiHidden="1" w:unhideWhenUsed="1"/>
-    <w:lsdException w:name="List Number 3" w:semiHidden="1" w:unhideWhenUsed="1"/>
-    <w:lsdException w:name="List Number 4" w:semiHidden="1" w:unhideWhenUsed="1"/>
-    <w:lsdException w:name="List Number 5" w:semiHidden="1" w:unhideWhenUsed="1"/>
-    <w:lsdException w:name="Title" w:uiPriority="10" w:qFormat="1"/>
-    <w:lsdException w:name="Closing" w:semiHidden="1" w:unhideWhenUsed="1"/>
-    <w:lsdException w:name="Signature" w:semiHidden="1" w:unhideWhenUsed="1"/>
-    <w:lsdException w:name="Default Paragraph Font" w:semiHidden="1" w:uiPriority="1" w:unhideWhenUsed="1" w:qFormat="1"/>
-    <w:lsdException w:name="Body Text" w:semiHidden="1" w:unhideWhenUsed="1"/>
-    <w:lsdException w:name="Body Text Indent" w:semiHidden="1" w:unhideWhenUsed="1"/>
-    <w:lsdException w:name="List Continue" w:semiHidden="1" w:unhideWhenUsed="1"/>
-    <w:lsdException w:name="List Continue 2" w:semiHidden="1" w:unhideWhenUsed="1"/>
-    <w:lsdException w:name="List Continue 3" w:semiHidden="1" w:unhideWhenUsed="1"/>
-    <w:lsdException w:name="List Continue 4" w:semiHidden="1" w:unhideWhenUsed="1"/>
-    <w:lsdException w:name="List Continue 5" w:semiHidden="1" w:unhideWhenUsed="1"/>
-    <w:lsdException w:name="Message Header" w:semiHidden="1" w:unhideWhenUsed="1"/>
-    <w:lsdException w:name="Subtitle" w:uiPriority="11" w:qFormat="1"/>
-    <w:lsdException w:name="Salutation" w:semiHidden="1" w:unhideWhenUsed="1"/>
-    <w:lsdException w:name="Date" w:semiHidden="1" w:unhideWhenUsed="1"/>
-    <w:lsdException w:name="Body Text First Indent" w:semiHidden="1" w:unhideWhenUsed="1"/>
-    <w:lsdException w:name="Body Text First Indent 2" w:semiHidden="1" w:unhideWhenUsed="1"/>
-    <w:lsdException w:name="Note Heading" w:semiHidden="1" w:unhideWhenUsed="1"/>
-    <w:lsdException w:name="Body Text 2" w:semiHidden="1" w:unhideWhenUsed="1"/>
-    <w:lsdException w:name="Body Text 3" w:semiHidden="1" w:unhideWhenUsed="1"/>
-    <w:lsdException w:name="Body Text Indent 2" w:semiHidden="1" w:unhideWhenUsed="1"/>
-    <w:lsdException w:name="Body Text Indent 3" w:semiHidden="1" w:unhideWhenUsed="1"/>
-    <w:lsdException w:name="Block Text" w:semiHidden="1" w:unhideWhenUsed="1"/>
-    <w:lsdException w:name="Hyperlink" w:semiHidden="1" w:unhideWhenUsed="1"/>
-    <w:lsdException w:name="FollowedHyperlink" w:semiHidden="1" w:unhideWhenUsed="1"/>
-    <w:lsdException w:name="Strong" w:uiPriority="22" w:qFormat="1"/>
-    <w:lsdException w:name="Emphasis" w:uiPriority="20" w:qFormat="1"/>
-    <w:lsdException w:name="Document Map" w:semiHidden="1" w:unhideWhenUsed="1"/>
-    <w:lsdException w:name="Plain Text" w:semiHidden="1" w:unhideWhenUsed="1"/>
-    <w:lsdException w:name="E-mail Signature" w:semiHidden="1" w:unhideWhenUsed="1"/>
-    <w:lsdException w:name="HTML Top of Form" w:semiHidden="1" w:unhideWhenUsed="1"/>
-    <w:lsdException w:name="HTML Bottom of Form" w:semiHidden="1" w:unhideWhenUsed="1"/>
-    <w:lsdException w:name="Normal (Web)" w:semiHidden="1" w:unhideWhenUsed="1"/>
-    <w:lsdException w:name="HTML Acronym" w:semiHidden="1" w:unhideWhenUsed="1"/>
-    <w:lsdException w:name="HTML Address" w:semiHidden="1" w:unhideWhenUsed="1"/>
-    <w:lsdException w:name="HTML Cite" w:semiHidden="1" w:unhideWhenUsed="1"/>
-    <w:lsdException w:name="HTML Code" w:semiHidden="1" w:unhideWhenUsed="1"/>
-    <w:lsdException w:name="HTML Definition" w:semiHidden="1" w:unhideWhenUsed="1"/>
-    <w:lsdException w:name="HTML Keyboard" w:semiHidden="1" w:unhideWhenUsed="1"/>
-    <w:lsdException w:name="HTML Preformatted" w:semiHidden="1" w:unhideWhenUsed="1"/>
-    <w:lsdException w:name="HTML Sample" w:semiHidden="1" w:unhideWhenUsed="1"/>
-    <w:lsdException w:name="HTML Typewriter" w:semiHidden="1" w:unhideWhenUsed="1"/>
-    <w:lsdException w:name="HTML Variable" w:semiHidden="1" w:unhideWhenUsed="1"/>
-    <w:lsdException w:name="Normal Table" w:semiHidden="1" w:unhideWhenUsed="1" w:qFormat="1"/>
-    <w:lsdException w:name="annotation subject" w:semiHidden="1" w:unhideWhenUsed="1"/>
-    <w:lsdException w:name="No List" w:semiHidden="1" w:unhideWhenUsed="1"/>
-    <w:lsdException w:name="Outline List 1" w:semiHidden="1" w:unhideWhenUsed="1"/>
-    <w:lsdException w:name="Outline List 2" w:semiHidden="1" w:unhideWhenUsed="1"/>
-    <w:lsdException w:name="Outline List 3" w:semiHidden="1" w:unhideWhenUsed="1"/>
-    <w:lsdException w:name="Table Simple 1" w:semiHidden="1" w:unhideWhenUsed="1"/>
-    <w:lsdException w:name="Table Simple 2" w:semiHidden="1" w:unhideWhenUsed="1"/>
-    <w:lsdException w:name="Table Simple 3" w:semiHidden="1" w:unhideWhenUsed="1"/>
-    <w:lsdException w:name="Table Classic 1" w:semiHidden="1" w:unhideWhenUsed="1"/>
-    <w:lsdException w:name="Table Classic 2" w:semiHidden="1" w:unhideWhenUsed="1"/>
-    <w:lsdException w:name="Table Classic 3" w:semiHidden="1" w:unhideWhenUsed="1"/>
-    <w:lsdException w:name="Table Classic 4" w:semiHidden="1" w:unhideWhenUsed="1"/>
-    <w:lsdException w:name="Table Colorful 1" w:semiHidden="1" w:unhideWhenUsed="1"/>
-    <w:lsdException w:name="Table Colorful 2" w:semiHidden="1" w:unhideWhenUsed="1"/>
-    <w:lsdException w:name="Table Colorful 3" w:semiHidden="1" w:unhideWhenUsed="1"/>
-    <w:lsdException w:name="Table Columns 1" w:semiHidden="1" w:unhideWhenUsed="1"/>
-    <w:lsdException w:name="Table Columns 2" w:semiHidden="1" w:unhideWhenUsed="1"/>
-    <w:lsdException w:name="Table Columns 3" w:semiHidden="1" w:unhideWhenUsed="1"/>
-    <w:lsdException w:name="Table Columns 4" w:semiHidden="1" w:unhideWhenUsed="1"/>
-    <w:lsdException w:name="Table Columns 5" w:semiHidden="1" w:unhideWhenUsed="1"/>
-    <w:lsdException w:name="Table Grid 1" w:semiHidden="1" w:unhideWhenUsed="1"/>
-    <w:lsdException w:name="Table Grid 2" w:semiHidden="1" w:unhideWhenUsed="1"/>
-    <w:lsdException w:name="Table Grid 3" w:semiHidden="1" w:unhideWhenUsed="1"/>
-    <w:lsdException w:name="Table Grid 4" w:semiHidden="1" w:unhideWhenUsed="1"/>
-    <w:lsdException w:name="Table Grid 5" w:semiHidden="1" w:unhideWhenUsed="1"/>
-    <w:lsdException w:name="Table Grid 6" w:semiHidden="1" w:unhideWhenUsed="1"/>
-    <w:lsdException w:name="Table Grid 7" w:semiHidden="1" w:unhideWhenUsed="1"/>
-    <w:lsdException w:name="Table Grid 8" w:semiHidden="1" w:unhideWhenUsed="1"/>
-    <w:lsdException w:name="Table List 1" w:semiHidden="1" w:unhideWhenUsed="1"/>
-    <w:lsdException w:name="Table List 2" w:semiHidden="1" w:unhideWhenUsed="1"/>
-    <w:lsdException w:name="Table List 3" w:semiHidden="1" w:unhideWhenUsed="1"/>
-    <w:lsdException w:name="Table List 4" w:semiHidden="1" w:unhideWhenUsed="1"/>
-    <w:lsdException w:name="Table List 5" w:semiHidden="1" w:unhideWhenUsed="1"/>
-    <w:lsdException w:name="Table List 6" w:semiHidden="1" w:unhideWhenUsed="1"/>
-    <w:lsdException w:name="Table List 7" w:semiHidden="1" w:unhideWhenUsed="1"/>
-    <w:lsdException w:name="Table List 8" w:semiHidden="1" w:unhideWhenUsed="1"/>
-    <w:lsdException w:name="Table 3D effects 1" w:semiHidden="1" w:unhideWhenUsed="1"/>
-    <w:lsdException w:name="Table 3D effects 2" w:semiHidden="1" w:unhideWhenUsed="1"/>
-    <w:lsdException w:name="Table 3D effects 3" w:semiHidden="1" w:unhideWhenUsed="1"/>
-    <w:lsdException w:name="Table Contemporary" w:semiHidden="1" w:unhideWhenUsed="1"/>
-    <w:lsdException w:name="Table Elegant" w:semiHidden="1" w:unhideWhenUsed="1"/>
-    <w:lsdException w:name="Table Professional" w:semiHidden="1" w:unhideWhenUsed="1"/>
-    <w:lsdException w:name="Table Subtle 1" w:semiHidden="1" w:unhideWhenUsed="1"/>
-    <w:lsdException w:name="Table Subtle 2" w:semiHidden="1" w:unhideWhenUsed="1"/>
-    <w:lsdException w:name="Table Web 1" w:semiHidden="1" w:unhideWhenUsed="1"/>
-    <w:lsdException w:name="Table Web 2" w:semiHidden="1" w:unhideWhenUsed="1"/>
-    <w:lsdException w:name="Table Web 3" w:semiHidden="1" w:unhideWhenUsed="1"/>
-    <w:lsdException w:name="Balloon Text" w:semiHidden="1" w:unhideWhenUsed="1"/>
-    <w:lsdException w:name="Table Grid" w:uiPriority="39"/>
-    <w:lsdException w:name="Table Theme" w:semiHidden="1" w:unhideWhenUsed="1"/>
-    <w:lsdException w:name="Placeholder Text" w:semiHidden="1"/>
-    <w:lsdException w:name="Light Shading" w:uiPriority="60"/>
-    <w:lsdException w:name="Light List" w:uiPriority="61"/>
-    <w:lsdException w:name="Light Grid" w:uiPriority="62"/>
-    <w:lsdException w:name="Medium Shading 1" w:uiPriority="63"/>
-    <w:lsdException w:name="Medium Shading 2" w:uiPriority="64"/>
-    <w:lsdException w:name="Medium List 1" w:uiPriority="65"/>
-    <w:lsdException w:name="Medium List 2" w:uiPriority="66"/>
-    <w:lsdException w:name="Medium Grid 1" w:uiPriority="67"/>
-    <w:lsdException w:name="Medium Grid 2" w:uiPriority="68"/>
-    <w:lsdException w:name="Medium Grid 3" w:uiPriority="69"/>
-    <w:lsdException w:name="Dark List" w:uiPriority="70"/>
-    <w:lsdException w:name="Colorful Shading" w:uiPriority="71"/>
-    <w:lsdException w:name="Colorful List" w:uiPriority="72"/>
-    <w:lsdException w:name="Colorful Grid" w:uiPriority="73"/>
-    <w:lsdException w:name="Light Shading Accent 1" w:uiPriority="60"/>
-    <w:lsdException w:name="Light List Accent 1" w:uiPriority="61"/>
-    <w:lsdException w:name="Light Grid Accent 1" w:uiPriority="62"/>
-    <w:lsdException w:name="Medium Shading 1 Accent 1" w:uiPriority="63"/>
-    <w:lsdException w:name="Medium Shading 2 Accent 1" w:uiPriority="64"/>
-    <w:lsdException w:name="Medium List 1 Accent 1" w:uiPriority="65"/>
-    <w:lsdException w:name="Revision" w:semiHidden="1"/>
-    <w:lsdException w:name="List Paragraph" w:uiPriority="34" w:qFormat="1"/>
-    <w:lsdException w:name="Medium List 2 Accent 1" w:uiPriority="66"/>
-    <w:lsdException w:name="Medium Grid 1 Accent 1" w:uiPriority="67"/>
-    <w:lsdException w:name="Medium Grid 2 Accent 1" w:uiPriority="68"/>
-    <w:lsdException w:name="Medium Grid 3 Accent 1" w:uiPriority="69"/>
-    <w:lsdException w:name="Dark List Accent 1" w:uiPriority="70"/>
-    <w:lsdException w:name="Colorful Shading Accent 1" w:uiPriority="71"/>
-    <w:lsdException w:name="Colorful List Accent 1" w:uiPriority="72"/>
-    <w:lsdException w:name="Colorful Grid Accent 1" w:uiPriority="73"/>
-    <w:lsdException w:name="Light Shading Accent 2" w:uiPriority="60"/>
-    <w:lsdException w:name="Light List Accent 2" w:uiPriority="61"/>
-    <w:lsdException w:name="Light Grid Accent 2" w:uiPriority="62"/>
-    <w:lsdException w:name="Medium Shading 1 Accent 2" w:uiPriority="63"/>
-    <w:lsdException w:name="Medium Shading 2 Accent 2" w:uiPriority="64"/>
-    <w:lsdException w:name="Medium List 1 Accent 2" w:uiPriority="65"/>
-    <w:lsdException w:name="Medium List 2 Accent 2" w:uiPriority="66"/>
-    <w:lsdException w:name="Medium Grid 1 Accent 2" w:uiPriority="67"/>
-    <w:lsdException w:name="Medium Grid 2 Accent 2" w:uiPriority="68"/>
-    <w:lsdException w:name="Medium Grid 3 Accent 2" w:uiPriority="69"/>
-    <w:lsdException w:name="Dark List Accent 2" w:uiPriority="70"/>
-    <w:lsdException w:name="Colorful Shading Accent 2" w:uiPriority="71"/>
-    <w:lsdException w:name="Colorful List Accent 2" w:uiPriority="72"/>
-    <w:lsdException w:name="Colorful Grid Accent 2" w:uiPriority="73"/>
-    <w:lsdException w:name="Light Shading Accent 3" w:uiPriority="60"/>
-    <w:lsdException w:name="Light List Accent 3" w:uiPriority="61"/>
-    <w:lsdException w:name="Light Grid Accent 3" w:uiPriority="62"/>
-    <w:lsdException w:name="Medium Shading 1 Accent 3" w:uiPriority="63"/>
-    <w:lsdException w:name="Medium Shading 2 Accent 3" w:uiPriority="64"/>
-    <w:lsdException w:name="Medium List 1 Accent 3" w:uiPriority="65"/>
-    <w:lsdException w:name="Medium List 2 Accent 3" w:uiPriority="66"/>
-    <w:lsdException w:name="Medium Grid 1 Accent 3" w:uiPriority="67"/>
-    <w:lsdException w:name="Medium Grid 2 Accent 3" w:uiPriority="68"/>
-    <w:lsdException w:name="Medium Grid 3 Accent 3" w:uiPriority="69"/>
-    <w:lsdException w:name="Dark List Accent 3" w:uiPriority="70"/>
-    <w:lsdException w:name="Colorful Shading Accent 3" w:uiPriority="71"/>
-    <w:lsdException w:name="Colorful List Accent 3" w:uiPriority="72"/>
-    <w:lsdException w:name="Colorful Grid Accent 3" w:uiPriority="73"/>
-    <w:lsdException w:name="Light Shading Accent 4" w:uiPriority="60"/>
-    <w:lsdException w:name="Light List Accent 4" w:uiPriority="61"/>
-    <w:lsdException w:name="Light Grid Accent 4" w:uiPriority="62"/>
-    <w:lsdException w:name="Medium Shading 1 Accent 4" w:uiPriority="63"/>
-    <w:lsdException w:name="Medium Shading 2 Accent 4" w:uiPriority="64"/>
-    <w:lsdException w:name="Medium List 1 Accent 4" w:uiPriority="65"/>
-    <w:lsdException w:name="Medium List 2 Accent 4" w:uiPriority="66"/>
-    <w:lsdException w:name="Medium Grid 1 Accent 4" w:uiPriority="67"/>
-    <w:lsdException w:name="Medium Grid 2 Accent 4" w:uiPriority="68"/>
-    <w:lsdException w:name="Medium Grid 3 Accent 4" w:uiPriority="69"/>
-    <w:lsdException w:name="Dark List Accent 4" w:uiPriority="70"/>
-    <w:lsdException w:name="Colorful Shading Accent 4" w:uiPriority="71"/>
-    <w:lsdException w:name="Colorful List Accent 4" w:uiPriority="72"/>
-    <w:lsdException w:name="Colorful Grid Accent 4" w:uiPriority="73"/>
-    <w:lsdException w:name="Light Shading Accent 5" w:uiPriority="60"/>
-    <w:lsdException w:name="Light List Accent 5" w:uiPriority="61"/>
-    <w:lsdException w:name="Light Grid Accent 5" w:uiPriority="62"/>
-    <w:lsdException w:name="Medium Shading 1 Accent 5" w:uiPriority="63"/>
-    <w:lsdException w:name="Medium Shading 2 Accent 5" w:uiPriority="64"/>
-    <w:lsdException w:name="Medium List 1 Accent 5" w:uiPriority="65"/>
-    <w:lsdException w:name="Medium List 2 Accent 5" w:uiPriority="66"/>
-    <w:lsdException w:name="Medium Grid 1 Accent 5" w:uiPriority="67"/>
-    <w:lsdException w:name="Medium Grid 2 Accent 5" w:uiPriority="68"/>
-    <w:lsdException w:name="Medium Grid 3 Accent 5" w:uiPriority="69"/>
-    <w:lsdException w:name="Dark List Accent 5" w:uiPriority="70"/>
-    <w:lsdException w:name="Colorful Shading Accent 5" w:uiPriority="71"/>
-    <w:lsdException w:name="Colorful List Accent 5" w:uiPriority="72"/>
-    <w:lsdException w:name="Colorful Grid Accent 5" w:uiPriority="73"/>
-    <w:lsdException w:name="Light Shading Accent 6" w:uiPriority="60"/>
-    <w:lsdException w:name="Light List Accent 6" w:uiPriority="61"/>
-    <w:lsdException w:name="Light Grid Accent 6" w:uiPriority="62"/>
-    <w:lsdException w:name="Medium Shading 1 Accent 6" w:uiPriority="63"/>
-    <w:lsdException w:name="Medium Shading 2 Accent 6" w:uiPriority="64"/>
-    <w:lsdException w:name="Medium List 1 Accent 6" w:uiPriority="65"/>
-    <w:lsdException w:name="Medium List 2 Accent 6" w:uiPriority="66"/>
-    <w:lsdException w:name="Medium Grid 1 Accent 6" w:uiPriority="67"/>
-    <w:lsdException w:name="Medium Grid 2 Accent 6" w:uiPriority="68"/>
-    <w:lsdException w:name="Medium Grid 3 Accent 6" w:uiPriority="69"/>
-    <w:lsdException w:name="Dark List Accent 6" w:uiPriority="70"/>
-    <w:lsdException w:name="Colorful Shading Accent 6" w:uiPriority="71"/>
-    <w:lsdException w:name="Colorful List Accent 6" w:uiPriority="72"/>
-    <w:lsdException w:name="Colorful Grid Accent 6" w:uiPriority="73"/>
-    <w:lsdException w:name="Subtle Emphasis" w:uiPriority="19" w:qFormat="1"/>
-    <w:lsdException w:name="Intense Emphasis" w:uiPriority="21" w:qFormat="1"/>
-    <w:lsdException w:name="Subtle Reference" w:uiPriority="31" w:qFormat="1"/>
-    <w:lsdException w:name="Intense Reference" w:uiPriority="32" w:qFormat="1"/>
-    <w:lsdException w:name="Book Title" w:uiPriority="33" w:qFormat="1"/>
-    <w:lsdException w:name="Bibliography" w:semiHidden="1" w:uiPriority="37" w:unhideWhenUsed="1"/>
-    <w:lsdException w:name="TOC Heading" w:semiHidden="1" w:uiPriority="39" w:unhideWhenUsed="1" w:qFormat="1"/>
-    <w:lsdException w:name="Plain Table 1" w:uiPriority="41"/>
-    <w:lsdException w:name="Plain Table 2" w:uiPriority="42"/>
-    <w:lsdException w:name="Plain Table 3" w:uiPriority="43"/>
-    <w:lsdException w:name="Plain Table 4" w:uiPriority="44"/>
-    <w:lsdException w:name="Plain Table 5" w:uiPriority="45"/>
-    <w:lsdException w:name="Grid Table Light" w:uiPriority="40"/>
-    <w:lsdException w:name="Grid Table 1 Light" w:uiPriority="46"/>
-    <w:lsdException w:name="Grid Table 2" w:uiPriority="47"/>
-    <w:lsdException w:name="Grid Table 3" w:uiPriority="48"/>
-    <w:lsdException w:name="Grid Table 4" w:uiPriority="49"/>
-    <w:lsdException w:name="Grid Table 5 Dark" w:uiPriority="50"/>
-    <w:lsdException w:name="Grid Table 6 Colorful" w:uiPriority="51"/>
-    <w:lsdException w:name="Grid Table 7 Colorful" w:uiPriority="52"/>
-    <w:lsdException w:name="Grid Table 1 Light Accent 1" w:uiPriority="46"/>
-    <w:lsdException w:name="Grid Table 2 Accent 1" w:uiPriority="47"/>
-    <w:lsdException w:name="Grid Table 3 Accent 1" w:uiPriority="48"/>
-    <w:lsdException w:name="Grid Table 4 Accent 1" w:uiPriority="49"/>
-    <w:lsdException w:name="Grid Table 5 Dark Accent 1" w:uiPriority="50"/>
-    <w:lsdException w:name="Grid Table 6 Colorful Accent 1" w:uiPriority="51"/>
-    <w:lsdException w:name="Grid Table 7 Colorful Accent 1" w:uiPriority="52"/>
-    <w:lsdException w:name="Grid Table 1 Light Accent 2" w:uiPriority="46"/>
-    <w:lsdException w:name="Grid Table 2 Accent 2" w:uiPriority="47"/>
-    <w:lsdException w:name="Grid Table 3 Accent 2" w:uiPriority="48"/>
-    <w:lsdException w:name="Grid Table 4 Accent 2" w:uiPriority="49"/>
-    <w:lsdException w:name="Grid Table 5 Dark Accent 2" w:uiPriority="50"/>
-    <w:lsdException w:name="Grid Table 6 Colorful Accent 2" w:uiPriority="51"/>
-    <w:lsdException w:name="Grid Table 7 Colorful Accent 2" w:uiPriority="52"/>
-    <w:lsdException w:name="Grid Table 1 Light Accent 3" w:uiPriority="46"/>
-    <w:lsdException w:name="Grid Table 2 Accent 3" w:uiPriority="47"/>
-    <w:lsdException w:name="Grid Table 3 Accent 3" w:uiPriority="48"/>
-    <w:lsdException w:name="Grid Table 4 Accent 3" w:uiPriority="49"/>
-    <w:lsdException w:name="Grid Table 5 Dark Accent 3" w:uiPriority="50"/>
-    <w:lsdException w:name="Grid Table 6 Colorful Accent 3" w:uiPriority="51"/>
-    <w:lsdException w:name="Grid Table 7 Colorful Accent 3" w:uiPriority="52"/>
-    <w:lsdException w:name="Grid Table 1 Light Accent 4" w:uiPriority="46"/>
-    <w:lsdException w:name="Grid Table 2 Accent 4" w:uiPriority="47"/>
-    <w:lsdException w:name="Grid Table 3 Accent 4" w:uiPriority="48"/>
-    <w:lsdException w:name="Grid Table 4 Accent 4" w:uiPriority="49"/>
-    <w:lsdException w:name="Grid Table 5 Dark Accent 4" w:uiPriority="50"/>
-    <w:lsdException w:name="Grid Table 6 Colorful Accent 4" w:uiPriority="51"/>
-    <w:lsdException w:name="Grid Table 7 Colorful Accent 4" w:uiPriority="52"/>
-    <w:lsdException w:name="Grid Table 1 Light Accent 5" w:uiPriority="46"/>
-    <w:lsdException w:name="Grid Table 2 Accent 5" w:uiPriority="47"/>
-    <w:lsdException w:name="Grid Table 3 Accent 5" w:uiPriority="48"/>
-    <w:lsdException w:name="Grid Table 4 Accent 5" w:uiPriority="49"/>
-    <w:lsdException w:name="Grid Table 5 Dark Accent 5" w:uiPriority="50"/>
-    <w:lsdException w:name="Grid Table 6 Colorful Accent 5" w:uiPriority="51"/>
-    <w:lsdException w:name="Grid Table 7 Colorful Accent 5" w:uiPriority="52"/>
-    <w:lsdException w:name="Grid Table 1 Light Accent 6" w:uiPriority="46"/>
-    <w:lsdException w:name="Grid Table 2 Accent 6" w:uiPriority="47"/>
-    <w:lsdException w:name="Grid Table 3 Accent 6" w:uiPriority="48"/>
-    <w:lsdException w:name="Grid Table 4 Accent 6" w:uiPriority="49"/>
-    <w:lsdException w:name="Grid Table 5 Dark Accent 6" w:uiPriority="50"/>
-    <w:lsdException w:name="Grid Table 6 Colorful Accent 6" w:uiPriority="51"/>
-    <w:lsdException w:name="Grid Table 7 Colorful Accent 6" w:uiPriority="52"/>
-    <w:lsdException w:name="List Table 1 Light" w:uiPriority="46"/>
-    <w:lsdException w:name="List Table 2" w:uiPriority="47"/>
-    <w:lsdException w:name="List Table 3" w:uiPriority="48"/>
-    <w:lsdException w:name="List Table 4" w:uiPriority="49"/>
-    <w:lsdException w:name="List Table 5 Dark" w:uiPriority="50"/>
-    <w:lsdException w:name="List Table 6 Colorful" w:uiPriority="51"/>
-    <w:lsdException w:name="List Table 7 Colorful" w:uiPriority="52"/>
-    <w:lsdException w:name="List Table 1 Light Accent 1" w:uiPriority="46"/>
-    <w:lsdException w:name="List Table 2 Accent 1" w:uiPriority="47"/>
-    <w:lsdException w:name="List Table 3 Accent 1" w:uiPriority="48"/>
-    <w:lsdException w:name="List Table 4 Accent 1" w:uiPriority="49"/>
-    <w:lsdException w:name="List Table 5 Dark Accent 1" w:uiPriority="50"/>
-    <w:lsdException w:name="List Table 6 Colorful Accent 1" w:uiPriority="51"/>
-    <w:lsdException w:name="List Table 7 Colorful Accent 1" w:uiPriority="52"/>
-    <w:lsdException w:name="List Table 1 Light Accent 2" w:uiPriority="46"/>
-    <w:lsdException w:name="List Table 2 Accent 2" w:uiPriority="47"/>
-    <w:lsdException w:name="List Table 3 Accent 2" w:uiPriority="48"/>
-    <w:lsdException w:name="List Table 4 Accent 2" w:uiPriority="49"/>
-    <w:lsdException w:name="List Table 5 Dark Accent 2" w:uiPriority="50"/>
-    <w:lsdException w:name="List Table 6 Colorful Accent 2" w:uiPriority="51"/>
-    <w:lsdException w:name="List Table 7 Colorful Accent 2" w:uiPriority="52"/>
-    <w:lsdException w:name="List Table 1 Light Accent 3" w:uiPriority="46"/>
-    <w:lsdException w:name="List Table 2 Accent 3" w:uiPriority="47"/>
-    <w:lsdException w:name="List Table 3 Accent 3" w:uiPriority="48"/>
-    <w:lsdException w:name="List Table 4 Accent 3" w:uiPriority="49"/>
-    <w:lsdException w:name="List Table 5 Dark Accent 3" w:uiPriority="50"/>
-    <w:lsdException w:name="List Table 6 Colorful Accent 3" w:uiPriority="51"/>
-    <w:lsdException w:name="List Table 7 Colorful Accent 3" w:uiPriority="52"/>
-    <w:lsdException w:name="List Table 1 Light Accent 4" w:uiPriority="46"/>
-    <w:lsdException w:name="List Table 2 Accent 4" w:uiPriority="47"/>
-    <w:lsdException w:name="List Table 3 Accent 4" w:uiPriority="48"/>
-    <w:lsdException w:name="List Table 4 Accent 4" w:uiPriority="49"/>
-    <w:lsdException w:name="List Table 5 Dark Accent 4" w:uiPriority="50"/>
-    <w:lsdException w:name="List Table 6 Colorful Accent 4" w:uiPriority="51"/>
-    <w:lsdException w:name="List Table 7 Colorful Accent 4" w:uiPriority="52"/>
-    <w:lsdException w:name="List Table 1 Light Accent 5" w:uiPriority="46"/>
-    <w:lsdException w:name="List Table 2 Accent 5" w:uiPriority="47"/>
-    <w:lsdException w:name="List Table 3 Accent 5" w:uiPriority="48"/>
-    <w:lsdException w:name="List Table 4 Accent 5" w:uiPriority="49"/>
-    <w:lsdException w:name="List Table 5 Dark Accent 5" w:uiPriority="50"/>
-    <w:lsdException w:name="List Table 6 Colorful Accent 5" w:uiPriority="51"/>
-    <w:lsdException w:name="List Table 7 Colorful Accent 5" w:uiPriority="52"/>
-    <w:lsdException w:name="List Table 1 Light Accent 6" w:uiPriority="46"/>
-    <w:lsdException w:name="List Table 2 Accent 6" w:uiPriority="47"/>
-    <w:lsdException w:name="List Table 3 Accent 6" w:uiPriority="48"/>
-    <w:lsdException w:name="List Table 4 Accent 6" w:uiPriority="49"/>
-    <w:lsdException w:name="List Table 5 Dark Accent 6" w:uiPriority="50"/>
-    <w:lsdException w:name="List Table 6 Colorful Accent 6" w:uiPriority="51"/>
-    <w:lsdException w:name="List Table 7 Colorful Accent 6" w:uiPriority="52"/>
-    <w:lsdException w:name="Mention" w:semiHidden="1" w:unhideWhenUsed="1"/>
-    <w:lsdException w:name="Smart Hyperlink" w:semiHidden="1" w:unhideWhenUsed="1"/>
-    <w:lsdException w:name="Hashtag" w:semiHidden="1" w:unhideWhenUsed="1"/>
-    <w:lsdException w:name="Unresolved Mention" w:semiHidden="1" w:unhideWhenUsed="1"/>
-    <w:lsdException w:name="Smart Link" w:semiHidden="1" w:unhideWhenUsed="1"/>
+  <w:latentStyles w:count="260" w:defQFormat="0" w:defUnhideWhenUsed="1" w:defSemiHidden="1" w:defUIPriority="99" w:defLockedState="0">
+    <w:lsdException w:qFormat="1" w:unhideWhenUsed="0" w:uiPriority="0" w:semiHidden="0" w:name="Normal"/>
+    <w:lsdException w:qFormat="1" w:unhideWhenUsed="0" w:uiPriority="9" w:semiHidden="0" w:name="heading 1"/>
+    <w:lsdException w:qFormat="1" w:uiPriority="9" w:name="heading 2"/>
+    <w:lsdException w:qFormat="1" w:uiPriority="9" w:name="heading 3"/>
+    <w:lsdException w:qFormat="1" w:uiPriority="9" w:name="heading 4"/>
+    <w:lsdException w:qFormat="1" w:uiPriority="9" w:name="heading 5"/>
+    <w:lsdException w:qFormat="1" w:uiPriority="9" w:name="heading 6"/>
+    <w:lsdException w:qFormat="1" w:uiPriority="9" w:name="heading 7"/>
+    <w:lsdException w:qFormat="1" w:uiPriority="9" w:name="heading 8"/>
+    <w:lsdException w:qFormat="1" w:uiPriority="9" w:name="heading 9"/>
+    <w:lsdException w:uiPriority="99" w:name="index 1"/>
+    <w:lsdException w:uiPriority="99" w:name="index 2"/>
+    <w:lsdException w:uiPriority="99" w:name="index 3"/>
+    <w:lsdException w:uiPriority="99" w:name="index 4"/>
+    <w:lsdException w:uiPriority="99" w:name="index 5"/>
+    <w:lsdException w:uiPriority="99" w:name="index 6"/>
+    <w:lsdException w:uiPriority="99" w:name="index 7"/>
+    <w:lsdException w:uiPriority="99" w:name="index 8"/>
+    <w:lsdException w:uiPriority="99" w:name="index 9"/>
+    <w:lsdException w:uiPriority="39" w:name="toc 1"/>
+    <w:lsdException w:uiPriority="39" w:name="toc 2"/>
+    <w:lsdException w:uiPriority="39" w:name="toc 3"/>
+    <w:lsdException w:uiPriority="39" w:name="toc 4"/>
+    <w:lsdException w:uiPriority="39" w:name="toc 5"/>
+    <w:lsdException w:uiPriority="39" w:name="toc 6"/>
+    <w:lsdException w:uiPriority="39" w:name="toc 7"/>
+    <w:lsdException w:uiPriority="39" w:name="toc 8"/>
+    <w:lsdException w:uiPriority="39" w:name="toc 9"/>
+    <w:lsdException w:uiPriority="99" w:name="Normal Indent"/>
+    <w:lsdException w:uiPriority="99" w:name="footnote text"/>
+    <w:lsdException w:uiPriority="99" w:name="annotation text"/>
+    <w:lsdException w:uiPriority="99" w:name="header"/>
+    <w:lsdException w:uiPriority="99" w:name="footer"/>
+    <w:lsdException w:uiPriority="99" w:name="index heading"/>
+    <w:lsdException w:qFormat="1" w:uiPriority="35" w:name="caption"/>
+    <w:lsdException w:uiPriority="99" w:name="table of figures"/>
+    <w:lsdException w:uiPriority="99" w:name="envelope address"/>
+    <w:lsdException w:uiPriority="99" w:name="envelope return"/>
+    <w:lsdException w:uiPriority="99" w:name="footnote reference"/>
+    <w:lsdException w:uiPriority="99" w:name="annotation reference"/>
+    <w:lsdException w:uiPriority="99" w:name="line number"/>
+    <w:lsdException w:uiPriority="99" w:name="page number"/>
+    <w:lsdException w:uiPriority="99" w:name="endnote reference"/>
+    <w:lsdException w:uiPriority="99" w:name="endnote text"/>
+    <w:lsdException w:uiPriority="99" w:name="table of authorities"/>
+    <w:lsdException w:uiPriority="99" w:name="macro"/>
+    <w:lsdException w:uiPriority="99" w:name="toa heading"/>
+    <w:lsdException w:uiPriority="99" w:name="List"/>
+    <w:lsdException w:uiPriority="99" w:name="List Bullet"/>
+    <w:lsdException w:uiPriority="99" w:name="List Number"/>
+    <w:lsdException w:uiPriority="99" w:name="List 2"/>
+    <w:lsdException w:uiPriority="99" w:name="List 3"/>
+    <w:lsdException w:uiPriority="99" w:name="List 4"/>
+    <w:lsdException w:uiPriority="99" w:name="List 5"/>
+    <w:lsdException w:uiPriority="99" w:name="List Bullet 2"/>
+    <w:lsdException w:uiPriority="99" w:name="List Bullet 3"/>
+    <w:lsdException w:uiPriority="99" w:name="List Bullet 4"/>
+    <w:lsdException w:uiPriority="99" w:name="List Bullet 5"/>
+    <w:lsdException w:uiPriority="99" w:name="List Number 2"/>
+    <w:lsdException w:uiPriority="99" w:name="List Number 3"/>
+    <w:lsdException w:uiPriority="99" w:name="List Number 4"/>
+    <w:lsdException w:uiPriority="99" w:name="List Number 5"/>
+    <w:lsdException w:qFormat="1" w:unhideWhenUsed="0" w:uiPriority="10" w:semiHidden="0" w:name="Title"/>
+    <w:lsdException w:uiPriority="99" w:name="Closing"/>
+    <w:lsdException w:uiPriority="99" w:name="Signature"/>
+    <w:lsdException w:uiPriority="1" w:name="Default Paragraph Font"/>
+    <w:lsdException w:uiPriority="99" w:name="Body Text"/>
+    <w:lsdException w:uiPriority="99" w:name="Body Text Indent"/>
+    <w:lsdException w:uiPriority="99" w:name="List Continue"/>
+    <w:lsdException w:uiPriority="99" w:name="List Continue 2"/>
+    <w:lsdException w:uiPriority="99" w:name="List Continue 3"/>
+    <w:lsdException w:uiPriority="99" w:name="List Continue 4"/>
+    <w:lsdException w:uiPriority="99" w:name="List Continue 5"/>
+    <w:lsdException w:uiPriority="99" w:name="Message Header"/>
+    <w:lsdException w:qFormat="1" w:unhideWhenUsed="0" w:uiPriority="11" w:semiHidden="0" w:name="Subtitle"/>
+    <w:lsdException w:uiPriority="99" w:name="Salutation"/>
+    <w:lsdException w:uiPriority="99" w:name="Date"/>
+    <w:lsdException w:uiPriority="99" w:name="Body Text First Indent"/>
+    <w:lsdException w:uiPriority="99" w:name="Body Text First Indent 2"/>
+    <w:lsdException w:uiPriority="99" w:name="Note Heading"/>
+    <w:lsdException w:uiPriority="99" w:name="Body Text 2"/>
+    <w:lsdException w:uiPriority="99" w:name="Body Text 3"/>
+    <w:lsdException w:uiPriority="99" w:name="Body Text Indent 2"/>
+    <w:lsdException w:uiPriority="99" w:name="Body Text Indent 3"/>
+    <w:lsdException w:uiPriority="99" w:name="Block Text"/>
+    <w:lsdException w:uiPriority="99" w:name="Hyperlink"/>
+    <w:lsdException w:uiPriority="99" w:name="FollowedHyperlink"/>
+    <w:lsdException w:qFormat="1" w:unhideWhenUsed="0" w:uiPriority="22" w:semiHidden="0" w:name="Strong"/>
+    <w:lsdException w:qFormat="1" w:unhideWhenUsed="0" w:uiPriority="20" w:semiHidden="0" w:name="Emphasis"/>
+    <w:lsdException w:uiPriority="99" w:name="Document Map"/>
+    <w:lsdException w:uiPriority="99" w:name="Plain Text"/>
+    <w:lsdException w:uiPriority="99" w:name="E-mail Signature"/>
+    <w:lsdException w:uiPriority="99" w:name="Normal (Web)"/>
+    <w:lsdException w:uiPriority="99" w:name="HTML Acronym"/>
+    <w:lsdException w:uiPriority="99" w:name="HTML Address"/>
+    <w:lsdException w:uiPriority="99" w:name="HTML Cite"/>
+    <w:lsdException w:uiPriority="99" w:name="HTML Code"/>
+    <w:lsdException w:uiPriority="99" w:name="HTML Definition"/>
+    <w:lsdException w:uiPriority="99" w:name="HTML Keyboard"/>
+    <w:lsdException w:uiPriority="99" w:name="HTML Preformatted"/>
+    <w:lsdException w:uiPriority="99" w:name="HTML Sample"/>
+    <w:lsdException w:uiPriority="99" w:name="HTML Typewriter"/>
+    <w:lsdException w:uiPriority="99" w:name="HTML Variable"/>
+    <w:lsdException w:uiPriority="99" w:name="Normal Table"/>
+    <w:lsdException w:uiPriority="99" w:name="annotation subject"/>
+    <w:lsdException w:uiPriority="99" w:name="Table Simple 1"/>
+    <w:lsdException w:uiPriority="99" w:name="Table Simple 2"/>
+    <w:lsdException w:uiPriority="99" w:name="Table Simple 3"/>
+    <w:lsdException w:uiPriority="99" w:name="Table Classic 1"/>
+    <w:lsdException w:uiPriority="99" w:name="Table Classic 2"/>
+    <w:lsdException w:uiPriority="99" w:name="Table Classic 3"/>
+    <w:lsdException w:uiPriority="99" w:name="Table Classic 4"/>
+    <w:lsdException w:uiPriority="99" w:name="Table Colorful 1"/>
+    <w:lsdException w:uiPriority="99" w:name="Table Colorful 2"/>
+    <w:lsdException w:uiPriority="99" w:name="Table Colorful 3"/>
+    <w:lsdException w:uiPriority="99" w:name="Table Columns 1"/>
+    <w:lsdException w:uiPriority="99" w:name="Table Columns 2"/>
+    <w:lsdException w:uiPriority="99" w:name="Table Columns 3"/>
+    <w:lsdException w:uiPriority="99" w:name="Table Columns 4"/>
+    <w:lsdException w:uiPriority="99" w:name="Table Columns 5"/>
+    <w:lsdException w:uiPriority="99" w:name="Table Grid 1"/>
+    <w:lsdException w:uiPriority="99" w:name="Table Grid 2"/>
+    <w:lsdException w:uiPriority="99" w:name="Table Grid 3"/>
+    <w:lsdException w:uiPriority="99" w:name="Table Grid 4"/>
+    <w:lsdException w:uiPriority="99" w:name="Table Grid 5"/>
+    <w:lsdException w:uiPriority="99" w:name="Table Grid 6"/>
+    <w:lsdException w:uiPriority="99" w:name="Table Grid 7"/>
+    <w:lsdException w:uiPriority="99" w:name="Table Grid 8"/>
+    <w:lsdException w:uiPriority="99" w:name="Table List 1"/>
+    <w:lsdException w:uiPriority="99" w:name="Table List 2"/>
+    <w:lsdException w:uiPriority="99" w:name="Table List 3"/>
+    <w:lsdException w:uiPriority="99" w:name="Table List 4"/>
+    <w:lsdException w:uiPriority="99" w:name="Table List 5"/>
+    <w:lsdException w:uiPriority="99" w:name="Table List 6"/>
+    <w:lsdException w:uiPriority="99" w:name="Table List 7"/>
+    <w:lsdException w:uiPriority="99" w:name="Table List 8"/>
+    <w:lsdException w:uiPriority="99" w:name="Table 3D effects 1"/>
+    <w:lsdException w:uiPriority="99" w:name="Table 3D effects 2"/>
+    <w:lsdException w:uiPriority="99" w:name="Table 3D effects 3"/>
+    <w:lsdException w:uiPriority="99" w:name="Table Contemporary"/>
+    <w:lsdException w:uiPriority="99" w:name="Table Elegant"/>
+    <w:lsdException w:uiPriority="99" w:name="Table Professional"/>
+    <w:lsdException w:uiPriority="99" w:name="Table Subtle 1"/>
+    <w:lsdException w:uiPriority="99" w:name="Table Subtle 2"/>
+    <w:lsdException w:uiPriority="99" w:name="Table Web 1"/>
+    <w:lsdException w:uiPriority="99" w:name="Table Web 2"/>
+    <w:lsdException w:uiPriority="99" w:name="Table Web 3"/>
+    <w:lsdException w:uiPriority="99" w:name="Balloon Text"/>
+    <w:lsdException w:unhideWhenUsed="0" w:uiPriority="39" w:semiHidden="0" w:name="Table Grid"/>
+    <w:lsdException w:uiPriority="99" w:name="Table Theme"/>
+    <w:lsdException w:unhideWhenUsed="0" w:uiPriority="60" w:semiHidden="0" w:name="Light Shading"/>
+    <w:lsdException w:unhideWhenUsed="0" w:uiPriority="61" w:semiHidden="0" w:name="Light List"/>
+    <w:lsdException w:unhideWhenUsed="0" w:uiPriority="62" w:semiHidden="0" w:name="Light Grid"/>
+    <w:lsdException w:unhideWhenUsed="0" w:uiPriority="63" w:semiHidden="0" w:name="Medium Shading 1"/>
+    <w:lsdException w:unhideWhenUsed="0" w:uiPriority="64" w:semiHidden="0" w:name="Medium Shading 2"/>
+    <w:lsdException w:unhideWhenUsed="0" w:uiPriority="65" w:semiHidden="0" w:name="Medium List 1"/>
+    <w:lsdException w:unhideWhenUsed="0" w:uiPriority="66" w:semiHidden="0" w:name="Medium List 2"/>
+    <w:lsdException w:unhideWhenUsed="0" w:uiPriority="67" w:semiHidden="0" w:name="Medium Grid 1"/>
+    <w:lsdException w:unhideWhenUsed="0" w:uiPriority="68" w:semiHidden="0" w:name="Medium Grid 2"/>
+    <w:lsdException w:unhideWhenUsed="0" w:uiPriority="69" w:semiHidden="0" w:name="Medium Grid 3"/>
+    <w:lsdException w:unhideWhenUsed="0" w:uiPriority="70" w:semiHidden="0" w:name="Dark List"/>
+    <w:lsdException w:unhideWhenUsed="0" w:uiPriority="71" w:semiHidden="0" w:name="Colorful Shading"/>
+    <w:lsdException w:unhideWhenUsed="0" w:uiPriority="72" w:semiHidden="0" w:name="Colorful List"/>
+    <w:lsdException w:unhideWhenUsed="0" w:uiPriority="73" w:semiHidden="0" w:name="Colorful Grid"/>
+    <w:lsdException w:unhideWhenUsed="0" w:uiPriority="60" w:semiHidden="0" w:name="Light Shading Accent 1"/>
+    <w:lsdException w:unhideWhenUsed="0" w:uiPriority="61" w:semiHidden="0" w:name="Light List Accent 1"/>
+    <w:lsdException w:unhideWhenUsed="0" w:uiPriority="62" w:semiHidden="0" w:name="Light Grid Accent 1"/>
+    <w:lsdException w:unhideWhenUsed="0" w:uiPriority="63" w:semiHidden="0" w:name="Medium Shading 1 Accent 1"/>
+    <w:lsdException w:unhideWhenUsed="0" w:uiPriority="64" w:semiHidden="0" w:name="Medium Shading 2 Accent 1"/>
+    <w:lsdException w:unhideWhenUsed="0" w:uiPriority="65" w:semiHidden="0" w:name="Medium List 1 Accent 1"/>
+    <w:lsdException w:qFormat="1" w:unhideWhenUsed="0" w:uiPriority="34" w:semiHidden="0" w:name="List Paragraph"/>
+    <w:lsdException w:unhideWhenUsed="0" w:uiPriority="66" w:semiHidden="0" w:name="Medium List 2 Accent 1"/>
+    <w:lsdException w:unhideWhenUsed="0" w:uiPriority="67" w:semiHidden="0" w:name="Medium Grid 1 Accent 1"/>
+    <w:lsdException w:unhideWhenUsed="0" w:uiPriority="68" w:semiHidden="0" w:name="Medium Grid 2 Accent 1"/>
+    <w:lsdException w:unhideWhenUsed="0" w:uiPriority="69" w:semiHidden="0" w:name="Medium Grid 3 Accent 1"/>
+    <w:lsdException w:unhideWhenUsed="0" w:uiPriority="70" w:semiHidden="0" w:name="Dark List Accent 1"/>
+    <w:lsdException w:unhideWhenUsed="0" w:uiPriority="71" w:semiHidden="0" w:name="Colorful Shading Accent 1"/>
+    <w:lsdException w:unhideWhenUsed="0" w:uiPriority="72" w:semiHidden="0" w:name="Colorful List Accent 1"/>
+    <w:lsdException w:unhideWhenUsed="0" w:uiPriority="73" w:semiHidden="0" w:name="Colorful Grid Accent 1"/>
+    <w:lsdException w:unhideWhenUsed="0" w:uiPriority="60" w:semiHidden="0" w:name="Light Shading Accent 2"/>
+    <w:lsdException w:unhideWhenUsed="0" w:uiPriority="61" w:semiHidden="0" w:name="Light List Accent 2"/>
+    <w:lsdException w:unhideWhenUsed="0" w:uiPriority="62" w:semiHidden="0" w:name="Light Grid Accent 2"/>
+    <w:lsdException w:unhideWhenUsed="0" w:uiPriority="63" w:semiHidden="0" w:name="Medium Shading 1 Accent 2"/>
+    <w:lsdException w:unhideWhenUsed="0" w:uiPriority="64" w:semiHidden="0" w:name="Medium Shading 2 Accent 2"/>
+    <w:lsdException w:unhideWhenUsed="0" w:uiPriority="65" w:semiHidden="0" w:name="Medium List 1 Accent 2"/>
+    <w:lsdException w:unhideWhenUsed="0" w:uiPriority="66" w:semiHidden="0" w:name="Medium List 2 Accent 2"/>
+    <w:lsdException w:unhideWhenUsed="0" w:uiPriority="67" w:semiHidden="0" w:name="Medium Grid 1 Accent 2"/>
+    <w:lsdException w:unhideWhenUsed="0" w:uiPriority="68" w:semiHidden="0" w:name="Medium Grid 2 Accent 2"/>
+    <w:lsdException w:unhideWhenUsed="0" w:uiPriority="69" w:semiHidden="0" w:name="Medium Grid 3 Accent 2"/>
+    <w:lsdException w:unhideWhenUsed="0" w:uiPriority="70" w:semiHidden="0" w:name="Dark List Accent 2"/>
+    <w:lsdException w:unhideWhenUsed="0" w:uiPriority="71" w:semiHidden="0" w:name="Colorful Shading Accent 2"/>
+    <w:lsdException w:unhideWhenUsed="0" w:uiPriority="72" w:semiHidden="0" w:name="Colorful List Accent 2"/>
+    <w:lsdException w:unhideWhenUsed="0" w:uiPriority="73" w:semiHidden="0" w:name="Colorful Grid Accent 2"/>
+    <w:lsdException w:unhideWhenUsed="0" w:uiPriority="60" w:semiHidden="0" w:name="Light Shading Accent 3"/>
+    <w:lsdException w:unhideWhenUsed="0" w:uiPriority="61" w:semiHidden="0" w:name="Light List Accent 3"/>
+    <w:lsdException w:unhideWhenUsed="0" w:uiPriority="62" w:semiHidden="0" w:name="Light Grid Accent 3"/>
+    <w:lsdException w:unhideWhenUsed="0" w:uiPriority="63" w:semiHidden="0" w:name="Medium Shading 1 Accent 3"/>
+    <w:lsdException w:unhideWhenUsed="0" w:uiPriority="64" w:semiHidden="0" w:name="Medium Shading 2 Accent 3"/>
+    <w:lsdException w:unhideWhenUsed="0" w:uiPriority="65" w:semiHidden="0" w:name="Medium List 1 Accent 3"/>
+    <w:lsdException w:unhideWhenUsed="0" w:uiPriority="66" w:semiHidden="0" w:name="Medium List 2 Accent 3"/>
+    <w:lsdException w:unhideWhenUsed="0" w:uiPriority="67" w:semiHidden="0" w:name="Medium Grid 1 Accent 3"/>
+    <w:lsdException w:unhideWhenUsed="0" w:uiPriority="68" w:semiHidden="0" w:name="Medium Grid 2 Accent 3"/>
+    <w:lsdException w:unhideWhenUsed="0" w:uiPriority="69" w:semiHidden="0" w:name="Medium Grid 3 Accent 3"/>
+    <w:lsdException w:unhideWhenUsed="0" w:uiPriority="70" w:semiHidden="0" w:name="Dark List Accent 3"/>
+    <w:lsdException w:unhideWhenUsed="0" w:uiPriority="71" w:semiHidden="0" w:name="Colorful Shading Accent 3"/>
+    <w:lsdException w:unhideWhenUsed="0" w:uiPriority="72" w:semiHidden="0" w:name="Colorful List Accent 3"/>
+    <w:lsdException w:unhideWhenUsed="0" w:uiPriority="73" w:semiHidden="0" w:name="Colorful Grid Accent 3"/>
+    <w:lsdException w:unhideWhenUsed="0" w:uiPriority="60" w:semiHidden="0" w:name="Light Shading Accent 4"/>
+    <w:lsdException w:unhideWhenUsed="0" w:uiPriority="61" w:semiHidden="0" w:name="Light List Accent 4"/>
+    <w:lsdException w:unhideWhenUsed="0" w:uiPriority="62" w:semiHidden="0" w:name="Light Grid Accent 4"/>
+    <w:lsdException w:unhideWhenUsed="0" w:uiPriority="63" w:semiHidden="0" w:name="Medium Shading 1 Accent 4"/>
+    <w:lsdException w:unhideWhenUsed="0" w:uiPriority="64" w:semiHidden="0" w:name="Medium Shading 2 Accent 4"/>
+    <w:lsdException w:unhideWhenUsed="0" w:uiPriority="65" w:semiHidden="0" w:name="Medium List 1 Accent 4"/>
+    <w:lsdException w:unhideWhenUsed="0" w:uiPriority="66" w:semiHidden="0" w:name="Medium List 2 Accent 4"/>
+    <w:lsdException w:unhideWhenUsed="0" w:uiPriority="67" w:semiHidden="0" w:name="Medium Grid 1 Accent 4"/>
+    <w:lsdException w:unhideWhenUsed="0" w:uiPriority="68" w:semiHidden="0" w:name="Medium Grid 2 Accent 4"/>
+    <w:lsdException w:unhideWhenUsed="0" w:uiPriority="69" w:semiHidden="0" w:name="Medium Grid 3 Accent 4"/>
+    <w:lsdException w:unhideWhenUsed="0" w:uiPriority="70" w:semiHidden="0" w:name="Dark List Accent 4"/>
+    <w:lsdException w:unhideWhenUsed="0" w:uiPriority="71" w:semiHidden="0" w:name="Colorful Shading Accent 4"/>
+    <w:lsdException w:unhideWhenUsed="0" w:uiPriority="72" w:semiHidden="0" w:name="Colorful List Accent 4"/>
+    <w:lsdException w:unhideWhenUsed="0" w:uiPriority="73" w:semiHidden="0" w:name="Colorful Grid Accent 4"/>
+    <w:lsdException w:unhideWhenUsed="0" w:uiPriority="60" w:semiHidden="0" w:name="Light Shading Accent 5"/>
+    <w:lsdException w:unhideWhenUsed="0" w:uiPriority="61" w:semiHidden="0" w:name="Light List Accent 5"/>
+    <w:lsdException w:unhideWhenUsed="0" w:uiPriority="62" w:semiHidden="0" w:name="Light Grid Accent 5"/>
+    <w:lsdException w:unhideWhenUsed="0" w:uiPriority="63" w:semiHidden="0" w:name="Medium Shading 1 Accent 5"/>
+    <w:lsdException w:unhideWhenUsed="0" w:uiPriority="64" w:semiHidden="0" w:name="Medium Shading 2 Accent 5"/>
+    <w:lsdException w:unhideWhenUsed="0" w:uiPriority="65" w:semiHidden="0" w:name="Medium List 1 Accent 5"/>
+    <w:lsdException w:unhideWhenUsed="0" w:uiPriority="66" w:semiHidden="0" w:name="Medium List 2 Accent 5"/>
+    <w:lsdException w:unhideWhenUsed="0" w:uiPriority="67" w:semiHidden="0" w:name="Medium Grid 1 Accent 5"/>
+    <w:lsdException w:unhideWhenUsed="0" w:uiPriority="68" w:semiHidden="0" w:name="Medium Grid 2 Accent 5"/>
+    <w:lsdException w:unhideWhenUsed="0" w:uiPriority="69" w:semiHidden="0" w:name="Medium Grid 3 Accent 5"/>
+    <w:lsdException w:unhideWhenUsed="0" w:uiPriority="70" w:semiHidden="0" w:name="Dark List Accent 5"/>
+    <w:lsdException w:unhideWhenUsed="0" w:uiPriority="71" w:semiHidden="0" w:name="Colorful Shading Accent 5"/>
+    <w:lsdException w:unhideWhenUsed="0" w:uiPriority="72" w:semiHidden="0" w:name="Colorful List Accent 5"/>
+    <w:lsdException w:unhideWhenUsed="0" w:uiPriority="73" w:semiHidden="0" w:name="Colorful Grid Accent 5"/>
+    <w:lsdException w:unhideWhenUsed="0" w:uiPriority="60" w:semiHidden="0" w:name="Light Shading Accent 6"/>
+    <w:lsdException w:unhideWhenUsed="0" w:uiPriority="61" w:semiHidden="0" w:name="Light List Accent 6"/>
+    <w:lsdException w:unhideWhenUsed="0" w:uiPriority="62" w:semiHidden="0" w:name="Light Grid Accent 6"/>
+    <w:lsdException w:unhideWhenUsed="0" w:uiPriority="63" w:semiHidden="0" w:name="Medium Shading 1 Accent 6"/>
+    <w:lsdException w:unhideWhenUsed="0" w:uiPriority="64" w:semiHidden="0" w:name="Medium Shading 2 Accent 6"/>
+    <w:lsdException w:unhideWhenUsed="0" w:uiPriority="65" w:semiHidden="0" w:name="Medium List 1 Accent 6"/>
+    <w:lsdException w:unhideWhenUsed="0" w:uiPriority="66" w:semiHidden="0" w:name="Medium List 2 Accent 6"/>
+    <w:lsdException w:unhideWhenUsed="0" w:uiPriority="67" w:semiHidden="0" w:name="Medium Grid 1 Accent 6"/>
+    <w:lsdException w:unhideWhenUsed="0" w:uiPriority="68" w:semiHidden="0" w:name="Medium Grid 2 Accent 6"/>
+    <w:lsdException w:unhideWhenUsed="0" w:uiPriority="69" w:semiHidden="0" w:name="Medium Grid 3 Accent 6"/>
+    <w:lsdException w:unhideWhenUsed="0" w:uiPriority="70" w:semiHidden="0" w:name="Dark List Accent 6"/>
+    <w:lsdException w:unhideWhenUsed="0" w:uiPriority="71" w:semiHidden="0" w:name="Colorful Shading Accent 6"/>
+    <w:lsdException w:unhideWhenUsed="0" w:uiPriority="72" w:semiHidden="0" w:name="Colorful List Accent 6"/>
+    <w:lsdException w:unhideWhenUsed="0" w:uiPriority="73" w:semiHidden="0" w:name="Colorful Grid Accent 6"/>
   </w:latentStyles>
-  <w:style w:type="paragraph" w:default="1" w:styleId="Normal">
+  <w:style w:type="paragraph" w:default="1" w:styleId="1">
     <w:name w:val="Normal"/>
     <w:qFormat/>
+    <w:uiPriority w:val="0"/>
     <w:pPr>
       <w:widowControl w:val="0"/>
       <w:jc w:val="both"/>
     </w:pPr>
     <w:rPr>
-      <w:rFonts w:asciiTheme="minorHAnsi" w:eastAsiaTheme="minorEastAsia" w:hAnsiTheme="minorHAnsi" w:cstheme="minorBidi"/>
+      <w:rFonts w:asciiTheme="minorHAnsi" w:hAnsiTheme="minorHAnsi" w:eastAsiaTheme="minorEastAsia" w:cstheme="minorBidi"/>
       <w:kern w:val="2"/>
       <w:sz w:val="21"/>
       <w:szCs w:val="22"/>
+      <w:lang w:val="en-US" w:eastAsia="zh-CN" w:bidi="ar-SA"/>
     </w:rPr>
   </w:style>
-  <w:style w:type="character" w:default="1" w:styleId="DefaultParagraphFont">
+  <w:style w:type="character" w:default="1" w:styleId="2">
     <w:name w:val="Default Paragraph Font"/>
-    <w:uiPriority w:val="1"/>
     <w:semiHidden/>
     <w:unhideWhenUsed/>
+    <w:uiPriority w:val="1"/>
   </w:style>
-  <w:style w:type="table" w:default="1" w:styleId="TableNormal">
+  <w:style w:type="table" w:default="1" w:styleId="5">
     <w:name w:val="Normal Table"/>
-    <w:uiPriority w:val="99"/>
     <w:semiHidden/>
     <w:unhideWhenUsed/>
+    <w:uiPriority w:val="99"/>
     <w:tblPr>
-      <w:tblInd w:w="0" w:type="dxa"/>
+      <w:tblLayout w:type="fixed"/>
       <w:tblCellMar>
         <w:top w:w="0" w:type="dxa"/>
         <w:left w:w="108" w:type="dxa"/>
@@ -2113,43 +2068,41 @@
       </w:tblCellMar>
     </w:tblPr>
   </w:style>
-  <w:style w:type="numbering" w:default="1" w:styleId="NoList">
-    <w:name w:val="No List"/>
-    <w:uiPriority w:val="99"/>
+  <w:style w:type="character" w:styleId="3">
+    <w:name w:val="FollowedHyperlink"/>
+    <w:basedOn w:val="2"/>
     <w:semiHidden/>
     <w:unhideWhenUsed/>
+    <w:uiPriority w:val="99"/>
+    <w:rPr>
+      <w:color w:val="954F72" w:themeColor="followedHyperlink"/>
+      <w:u w:val="single"/>
+      <w14:textFill>
+        <w14:solidFill>
+          <w14:schemeClr w14:val="folHlink"/>
+        </w14:solidFill>
+      </w14:textFill>
+    </w:rPr>
   </w:style>
-  <w:style w:type="character" w:styleId="Hyperlink">
+  <w:style w:type="character" w:styleId="4">
     <w:name w:val="Hyperlink"/>
-    <w:basedOn w:val="DefaultParagraphFont"/>
-    <w:uiPriority w:val="99"/>
+    <w:basedOn w:val="2"/>
     <w:semiHidden/>
     <w:unhideWhenUsed/>
+    <w:uiPriority w:val="99"/>
     <w:rPr>
       <w:color w:val="0000FF"/>
       <w:u w:val="single"/>
     </w:rPr>
   </w:style>
-  <w:style w:type="paragraph" w:styleId="ListParagraph">
+  <w:style w:type="paragraph" w:styleId="6">
     <w:name w:val="List Paragraph"/>
-    <w:basedOn w:val="Normal"/>
+    <w:basedOn w:val="1"/>
+    <w:qFormat/>
     <w:uiPriority w:val="34"/>
-    <w:qFormat/>
     <w:pPr>
-      <w:ind w:firstLineChars="200" w:firstLine="420"/>
+      <w:ind w:firstLine="420" w:firstLineChars="200"/>
     </w:pPr>
-  </w:style>
-  <w:style w:type="character" w:styleId="FollowedHyperlink">
-    <w:name w:val="FollowedHyperlink"/>
-    <w:basedOn w:val="DefaultParagraphFont"/>
-    <w:uiPriority w:val="99"/>
-    <w:semiHidden/>
-    <w:unhideWhenUsed/>
-    <w:rsid w:val="00D04033"/>
-    <w:rPr>
-      <w:color w:val="954F72" w:themeColor="followedHyperlink"/>
-      <w:u w:val="single"/>
-    </w:rPr>
   </w:style>
 </w:styles>
 </file>
@@ -2406,7 +2359,6 @@
     </a:fmtScheme>
   </a:themeElements>
   <a:objectDefaults/>
-  <a:extraClrSchemeLst/>
 </a:theme>
 </file>
 

</xml_diff>

<commit_message>
update mem and set-value
</commit_message>
<xml_diff>
--- a/react.docx
+++ b/react.docx
@@ -1661,8 +1661,48 @@
         </w:rPr>
         <w:t xml:space="preserve"> In sass, &amp; take the place of the parent ‘s name.</w:t>
       </w:r>
+    </w:p>
+    <w:p>
+      <w:pPr>
+        <w:pStyle w:val="6"/>
+        <w:numPr>
+          <w:ilvl w:val="0"/>
+          <w:numId w:val="1"/>
+        </w:numPr>
+        <w:ind w:firstLineChars="0"/>
+      </w:pPr>
+      <w:r>
+        <w:rPr>
+          <w:rFonts w:hint="default"/>
+          <w:lang w:val="en-US"/>
+        </w:rPr>
+        <w:t xml:space="preserve">Update set-value and meme in package-lock.json: use </w:t>
+      </w:r>
+    </w:p>
+    <w:p>
+      <w:pPr>
+        <w:pStyle w:val="6"/>
+        <w:numPr>
+          <w:numId w:val="0"/>
+        </w:numPr>
+        <w:ind w:leftChars="0"/>
+      </w:pPr>
+      <w:r>
+        <w:rPr>
+          <w:rFonts w:hint="default"/>
+          <w:lang w:val="en-US"/>
+        </w:rPr>
+        <w:t>npm install set-value and npm install mem</w:t>
+      </w:r>
       <w:bookmarkStart w:id="0" w:name="_GoBack"/>
       <w:bookmarkEnd w:id="0"/>
+      <w:r>
+        <w:rPr>
+          <w:rFonts w:hint="default"/>
+          <w:lang w:val="en-US"/>
+        </w:rPr>
+        <w:t xml:space="preserve"> </w:t>
+      </w:r>
     </w:p>
     <w:sectPr>
       <w:pgSz w:w="11906" w:h="16838"/>
@@ -1867,7 +1907,7 @@
     <w:lsdException w:uiPriority="99" w:name="Body Text Indent 3"/>
     <w:lsdException w:uiPriority="99" w:name="Block Text"/>
     <w:lsdException w:uiPriority="99" w:name="Hyperlink"/>
-    <w:lsdException w:uiPriority="99" w:name="FollowedHyperlink"/>
+    <w:lsdException w:qFormat="1" w:uiPriority="99" w:name="FollowedHyperlink"/>
     <w:lsdException w:qFormat="1" w:unhideWhenUsed="0" w:uiPriority="22" w:semiHidden="0" w:name="Strong"/>
     <w:lsdException w:qFormat="1" w:unhideWhenUsed="0" w:uiPriority="20" w:semiHidden="0" w:name="Emphasis"/>
     <w:lsdException w:uiPriority="99" w:name="Document Map"/>
@@ -2073,6 +2113,7 @@
     <w:basedOn w:val="2"/>
     <w:semiHidden/>
     <w:unhideWhenUsed/>
+    <w:qFormat/>
     <w:uiPriority w:val="99"/>
     <w:rPr>
       <w:color w:val="954F72" w:themeColor="followedHyperlink"/>

</xml_diff>

<commit_message>
how to display background image in react
</commit_message>
<xml_diff>
--- a/react.docx
+++ b/react.docx
@@ -21,23 +21,7 @@
         <w:t>nst</w:t>
       </w:r>
       <w:r>
-        <w:t xml:space="preserve">all </w:t>
-      </w:r>
-      <w:proofErr w:type="spellStart"/>
-      <w:r>
-        <w:t>nodejs</w:t>
-      </w:r>
-      <w:proofErr w:type="spellEnd"/>
-      <w:r>
-        <w:t xml:space="preserve"> and </w:t>
-      </w:r>
-      <w:proofErr w:type="spellStart"/>
-      <w:r>
-        <w:t>npm</w:t>
-      </w:r>
-      <w:proofErr w:type="spellEnd"/>
-      <w:r>
-        <w:t>, show 2503 and 2502 error.</w:t>
+        <w:t>all nodejs and npm, show 2503 and 2502 error.</w:t>
       </w:r>
     </w:p>
     <w:p>
@@ -117,41 +101,12 @@
         </w:numPr>
       </w:pPr>
       <w:r>
-        <w:t xml:space="preserve">Fix a vulnerable </w:t>
-      </w:r>
-      <w:proofErr w:type="spellStart"/>
-      <w:r>
-        <w:t>npm</w:t>
-      </w:r>
-      <w:proofErr w:type="spellEnd"/>
-      <w:r>
-        <w:t xml:space="preserve"> package in package-</w:t>
-      </w:r>
-      <w:proofErr w:type="spellStart"/>
-      <w:r>
-        <w:t>lock.json</w:t>
-      </w:r>
-      <w:proofErr w:type="spellEnd"/>
-      <w:r>
-        <w:t>:</w:t>
-      </w:r>
-    </w:p>
-    <w:p>
-      <w:proofErr w:type="spellStart"/>
-      <w:r>
-        <w:t>npm</w:t>
-      </w:r>
-      <w:proofErr w:type="spellEnd"/>
-      <w:r>
-        <w:t xml:space="preserve"> audit fix, </w:t>
-      </w:r>
-      <w:proofErr w:type="spellStart"/>
-      <w:r>
-        <w:t>npm</w:t>
-      </w:r>
-      <w:proofErr w:type="spellEnd"/>
-      <w:r>
-        <w:t xml:space="preserve"> will install latest version of package automatically. </w:t>
+        <w:t>Fix a vulnerable npm package in package-lock.json:</w:t>
+      </w:r>
+    </w:p>
+    <w:p>
+      <w:r>
+        <w:t xml:space="preserve">npm audit fix, npm will install latest version of package automatically. </w:t>
       </w:r>
     </w:p>
     <w:p>
@@ -161,13 +116,8 @@
         </w:rPr>
         <w:t>不要隨便用，</w:t>
       </w:r>
-      <w:proofErr w:type="spellStart"/>
-      <w:r>
-        <w:t>npm</w:t>
-      </w:r>
-      <w:proofErr w:type="spellEnd"/>
-      <w:r>
-        <w:t xml:space="preserve"> start</w:t>
+      <w:r>
+        <w:t>npm start</w:t>
       </w:r>
       <w:r>
         <w:rPr>
@@ -190,68 +140,64 @@
           <w:color w:val="ED7D31" w:themeColor="accent2"/>
         </w:rPr>
       </w:pPr>
-      <w:proofErr w:type="spellStart"/>
       <w:r>
         <w:rPr>
           <w:i/>
           <w:iCs/>
           <w:color w:val="ED7D31" w:themeColor="accent2"/>
         </w:rPr>
-        <w:t>npm</w:t>
-      </w:r>
-      <w:proofErr w:type="spellEnd"/>
-      <w:r>
+        <w:t>npm ERR! code ELIFECYCLE</w:t>
+      </w:r>
+    </w:p>
+    <w:p>
+      <w:pPr>
         <w:rPr>
           <w:i/>
           <w:iCs/>
           <w:color w:val="ED7D31" w:themeColor="accent2"/>
         </w:rPr>
-        <w:t xml:space="preserve"> ERR! code ELIFECYCLE</w:t>
-      </w:r>
-    </w:p>
-    <w:p>
-      <w:pPr>
+      </w:pPr>
+      <w:r>
         <w:rPr>
           <w:i/>
           <w:iCs/>
           <w:color w:val="ED7D31" w:themeColor="accent2"/>
         </w:rPr>
-      </w:pPr>
-      <w:proofErr w:type="spellStart"/>
-      <w:r>
+        <w:t>npm ERR! errno 1</w:t>
+      </w:r>
+    </w:p>
+    <w:p>
+      <w:pPr>
         <w:rPr>
           <w:i/>
           <w:iCs/>
           <w:color w:val="ED7D31" w:themeColor="accent2"/>
         </w:rPr>
-        <w:t>npm</w:t>
-      </w:r>
-      <w:proofErr w:type="spellEnd"/>
+      </w:pPr>
       <w:r>
         <w:rPr>
           <w:i/>
           <w:iCs/>
           <w:color w:val="ED7D31" w:themeColor="accent2"/>
         </w:rPr>
-        <w:t xml:space="preserve"> ERR! </w:t>
-      </w:r>
-      <w:proofErr w:type="spellStart"/>
-      <w:r>
+        <w:t>npm ERR! react-demo@0.1.0 start: `webpack-dev-server --mode development --hot --open --history-api-fallback`</w:t>
+      </w:r>
+    </w:p>
+    <w:p>
+      <w:pPr>
         <w:rPr>
           <w:i/>
           <w:iCs/>
           <w:color w:val="ED7D31" w:themeColor="accent2"/>
         </w:rPr>
-        <w:t>errno</w:t>
-      </w:r>
-      <w:proofErr w:type="spellEnd"/>
+      </w:pPr>
       <w:r>
         <w:rPr>
           <w:i/>
           <w:iCs/>
           <w:color w:val="ED7D31" w:themeColor="accent2"/>
         </w:rPr>
-        <w:t xml:space="preserve"> 1</w:t>
+        <w:t>npm ERR! Exit status 1</w:t>
       </w:r>
     </w:p>
     <w:p>
@@ -262,76 +208,73 @@
           <w:color w:val="ED7D31" w:themeColor="accent2"/>
         </w:rPr>
       </w:pPr>
-      <w:proofErr w:type="spellStart"/>
       <w:r>
         <w:rPr>
           <w:i/>
           <w:iCs/>
           <w:color w:val="ED7D31" w:themeColor="accent2"/>
         </w:rPr>
-        <w:t>npm</w:t>
-      </w:r>
-      <w:proofErr w:type="spellEnd"/>
-      <w:r>
+        <w:t>npm ERR!</w:t>
+      </w:r>
+    </w:p>
+    <w:p>
+      <w:pPr>
         <w:rPr>
           <w:i/>
           <w:iCs/>
           <w:color w:val="ED7D31" w:themeColor="accent2"/>
         </w:rPr>
-        <w:t xml:space="preserve"> ERR! react-demo@0.1.0 start: `webpack-dev-server --mode development --hot --open --history-</w:t>
-      </w:r>
-      <w:proofErr w:type="spellStart"/>
+      </w:pPr>
       <w:r>
         <w:rPr>
           <w:i/>
           <w:iCs/>
           <w:color w:val="ED7D31" w:themeColor="accent2"/>
         </w:rPr>
-        <w:t>api</w:t>
-      </w:r>
-      <w:proofErr w:type="spellEnd"/>
-      <w:r>
+        <w:t>npm ERR! Failed at the react-demo@0.1.0 start script.</w:t>
+      </w:r>
+    </w:p>
+    <w:p>
+      <w:pPr>
         <w:rPr>
           <w:i/>
           <w:iCs/>
           <w:color w:val="ED7D31" w:themeColor="accent2"/>
         </w:rPr>
-        <w:t>-fallback`</w:t>
-      </w:r>
-    </w:p>
-    <w:p>
-      <w:pPr>
+      </w:pPr>
+      <w:r>
         <w:rPr>
           <w:i/>
           <w:iCs/>
           <w:color w:val="ED7D31" w:themeColor="accent2"/>
         </w:rPr>
-      </w:pPr>
-      <w:proofErr w:type="spellStart"/>
-      <w:r>
+        <w:t>npm ERR! This is probably not a problem with npm. There is likely additional logging output above.</w:t>
+      </w:r>
+    </w:p>
+    <w:p>
+      <w:pPr>
         <w:rPr>
           <w:i/>
           <w:iCs/>
           <w:color w:val="ED7D31" w:themeColor="accent2"/>
         </w:rPr>
-        <w:t>n</w:t>
-      </w:r>
-      <w:r>
+      </w:pPr>
+    </w:p>
+    <w:p>
+      <w:pPr>
         <w:rPr>
           <w:i/>
           <w:iCs/>
           <w:color w:val="ED7D31" w:themeColor="accent2"/>
         </w:rPr>
-        <w:t>pm</w:t>
-      </w:r>
-      <w:proofErr w:type="spellEnd"/>
+      </w:pPr>
       <w:r>
         <w:rPr>
           <w:i/>
           <w:iCs/>
           <w:color w:val="ED7D31" w:themeColor="accent2"/>
         </w:rPr>
-        <w:t xml:space="preserve"> ERR! Exit status 1</w:t>
+        <w:t>npm ERR! A complete log of this run can be found in:</w:t>
       </w:r>
     </w:p>
     <w:p>
@@ -342,166 +285,13 @@
           <w:color w:val="ED7D31" w:themeColor="accent2"/>
         </w:rPr>
       </w:pPr>
-      <w:proofErr w:type="spellStart"/>
       <w:r>
         <w:rPr>
           <w:i/>
           <w:iCs/>
           <w:color w:val="ED7D31" w:themeColor="accent2"/>
         </w:rPr>
-        <w:t>npm</w:t>
-      </w:r>
-      <w:proofErr w:type="spellEnd"/>
-      <w:r>
-        <w:rPr>
-          <w:i/>
-          <w:iCs/>
-          <w:color w:val="ED7D31" w:themeColor="accent2"/>
-        </w:rPr>
-        <w:t xml:space="preserve"> ERR!</w:t>
-      </w:r>
-    </w:p>
-    <w:p>
-      <w:pPr>
-        <w:rPr>
-          <w:i/>
-          <w:iCs/>
-          <w:color w:val="ED7D31" w:themeColor="accent2"/>
-        </w:rPr>
-      </w:pPr>
-      <w:proofErr w:type="spellStart"/>
-      <w:r>
-        <w:rPr>
-          <w:i/>
-          <w:iCs/>
-          <w:color w:val="ED7D31" w:themeColor="accent2"/>
-        </w:rPr>
-        <w:t>npm</w:t>
-      </w:r>
-      <w:proofErr w:type="spellEnd"/>
-      <w:r>
-        <w:rPr>
-          <w:i/>
-          <w:iCs/>
-          <w:color w:val="ED7D31" w:themeColor="accent2"/>
-        </w:rPr>
-        <w:t xml:space="preserve"> ERR! Failed at the react-demo@0.1.0 start script.</w:t>
-      </w:r>
-    </w:p>
-    <w:p>
-      <w:pPr>
-        <w:rPr>
-          <w:i/>
-          <w:iCs/>
-          <w:color w:val="ED7D31" w:themeColor="accent2"/>
-        </w:rPr>
-      </w:pPr>
-      <w:proofErr w:type="spellStart"/>
-      <w:r>
-        <w:rPr>
-          <w:i/>
-          <w:iCs/>
-          <w:color w:val="ED7D31" w:themeColor="accent2"/>
-        </w:rPr>
-        <w:t>npm</w:t>
-      </w:r>
-      <w:proofErr w:type="spellEnd"/>
-      <w:r>
-        <w:rPr>
-          <w:i/>
-          <w:iCs/>
-          <w:color w:val="ED7D31" w:themeColor="accent2"/>
-        </w:rPr>
-        <w:t xml:space="preserve"> ERR! This is probably not a problem with </w:t>
-      </w:r>
-      <w:proofErr w:type="spellStart"/>
-      <w:r>
-        <w:rPr>
-          <w:i/>
-          <w:iCs/>
-          <w:color w:val="ED7D31" w:themeColor="accent2"/>
-        </w:rPr>
-        <w:t>npm</w:t>
-      </w:r>
-      <w:proofErr w:type="spellEnd"/>
-      <w:r>
-        <w:rPr>
-          <w:i/>
-          <w:iCs/>
-          <w:color w:val="ED7D31" w:themeColor="accent2"/>
-        </w:rPr>
-        <w:t>. There is likely additional logging output above.</w:t>
-      </w:r>
-    </w:p>
-    <w:p>
-      <w:pPr>
-        <w:rPr>
-          <w:i/>
-          <w:iCs/>
-          <w:color w:val="ED7D31" w:themeColor="accent2"/>
-        </w:rPr>
-      </w:pPr>
-    </w:p>
-    <w:p>
-      <w:pPr>
-        <w:rPr>
-          <w:i/>
-          <w:iCs/>
-          <w:color w:val="ED7D31" w:themeColor="accent2"/>
-        </w:rPr>
-      </w:pPr>
-      <w:proofErr w:type="spellStart"/>
-      <w:r>
-        <w:rPr>
-          <w:i/>
-          <w:iCs/>
-          <w:color w:val="ED7D31" w:themeColor="accent2"/>
-        </w:rPr>
-        <w:t>npm</w:t>
-      </w:r>
-      <w:proofErr w:type="spellEnd"/>
-      <w:r>
-        <w:rPr>
-          <w:i/>
-          <w:iCs/>
-          <w:color w:val="ED7D31" w:themeColor="accent2"/>
-        </w:rPr>
-        <w:t xml:space="preserve"> ERR! A complete log of this run can be found in:</w:t>
-      </w:r>
-    </w:p>
-    <w:p>
-      <w:pPr>
-        <w:rPr>
-          <w:i/>
-          <w:iCs/>
-          <w:color w:val="ED7D31" w:themeColor="accent2"/>
-        </w:rPr>
-      </w:pPr>
-      <w:proofErr w:type="spellStart"/>
-      <w:r>
-        <w:rPr>
-          <w:i/>
-          <w:iCs/>
-          <w:color w:val="ED7D31" w:themeColor="accent2"/>
-        </w:rPr>
-        <w:t>npm</w:t>
-      </w:r>
-      <w:proofErr w:type="spellEnd"/>
-      <w:r>
-        <w:rPr>
-          <w:i/>
-          <w:iCs/>
-          <w:color w:val="ED7D31" w:themeColor="accent2"/>
-        </w:rPr>
-        <w:t xml:space="preserve"> ERR!     C:\Us</w:t>
-      </w:r>
-      <w:r>
-        <w:rPr>
-          <w:i/>
-          <w:iCs/>
-          <w:color w:val="ED7D31" w:themeColor="accent2"/>
-        </w:rPr>
-        <w:t>ers\fphwp\AppData\Roaming\npm-cache\_logs\2019-11-16T20_17_37_176Z-debug.log</w:t>
+        <w:t>npm ERR!     C:\Users\fphwp\AppData\Roaming\npm-cache\_logs\2019-11-16T20_17_37_176Z-debug.log</w:t>
       </w:r>
     </w:p>
     <w:p/>
@@ -512,33 +302,11 @@
         </w:rPr>
         <w:t>可以用</w:t>
       </w:r>
-      <w:proofErr w:type="spellStart"/>
-      <w:r>
-        <w:rPr>
-          <w:rFonts w:hint="eastAsia"/>
-        </w:rPr>
-        <w:t>npm</w:t>
-      </w:r>
-      <w:proofErr w:type="spellEnd"/>
-      <w:r>
-        <w:rPr>
-          <w:rFonts w:hint="eastAsia"/>
-        </w:rPr>
-        <w:t xml:space="preserve"> update ... (e.g. </w:t>
-      </w:r>
-      <w:proofErr w:type="spellStart"/>
-      <w:r>
-        <w:rPr>
-          <w:rFonts w:hint="eastAsia"/>
-        </w:rPr>
-        <w:t>npm</w:t>
-      </w:r>
-      <w:proofErr w:type="spellEnd"/>
-      <w:r>
-        <w:rPr>
-          <w:rFonts w:hint="eastAsia"/>
-        </w:rPr>
-        <w:t xml:space="preserve"> update react)</w:t>
+      <w:r>
+        <w:rPr>
+          <w:rFonts w:hint="eastAsia"/>
+        </w:rPr>
+        <w:t>npm update ... (e.g. npm update react)</w:t>
       </w:r>
     </w:p>
     <w:p/>
@@ -551,7 +319,6 @@
         </w:numPr>
         <w:ind w:firstLineChars="0"/>
       </w:pPr>
-      <w:proofErr w:type="spellStart"/>
       <w:r>
         <w:t>S</w:t>
       </w:r>
@@ -562,11 +329,7 @@
         <w:t>et</w:t>
       </w:r>
       <w:r>
-        <w:t>State</w:t>
-      </w:r>
-      <w:proofErr w:type="spellEnd"/>
-      <w:r>
-        <w:t xml:space="preserve"> is not a function: </w:t>
+        <w:t xml:space="preserve">State is not a function: </w:t>
       </w:r>
       <w:r>
         <w:rPr>
@@ -589,7 +352,6 @@
         </w:rPr>
         <w:t>比如，原来是</w:t>
       </w:r>
-      <w:proofErr w:type="spellStart"/>
       <w:r>
         <w:rPr>
           <w:rFonts w:hint="eastAsia"/>
@@ -597,19 +359,7 @@
         <w:t>on</w:t>
       </w:r>
       <w:r>
-        <w:t>Click</w:t>
-      </w:r>
-      <w:proofErr w:type="spellEnd"/>
-      <w:r>
-        <w:t>={</w:t>
-      </w:r>
-      <w:proofErr w:type="spellStart"/>
-      <w:r>
-        <w:t>handleLogout</w:t>
-      </w:r>
-      <w:proofErr w:type="spellEnd"/>
-      <w:r>
-        <w:t xml:space="preserve">}, </w:t>
+        <w:t xml:space="preserve">Click={handleLogout}, </w:t>
       </w:r>
       <w:r>
         <w:rPr>
@@ -623,13 +373,8 @@
         </w:rPr>
         <w:t>{</w:t>
       </w:r>
-      <w:proofErr w:type="spellStart"/>
-      <w:r>
-        <w:t>this.handleLogout</w:t>
-      </w:r>
-      <w:proofErr w:type="spellEnd"/>
-      <w:r>
-        <w:t>}</w:t>
+      <w:r>
+        <w:t>this.handleLogout}</w:t>
       </w:r>
       <w:r>
         <w:rPr>
@@ -669,7 +414,6 @@
         </w:numPr>
         <w:ind w:firstLineChars="0"/>
       </w:pPr>
-      <w:proofErr w:type="spellStart"/>
       <w:r>
         <w:t>C</w:t>
       </w:r>
@@ -680,22 +424,7 @@
         <w:t>o</w:t>
       </w:r>
       <w:r>
-        <w:t>mpone</w:t>
-      </w:r>
-      <w:r>
-        <w:t>ntDidMount</w:t>
-      </w:r>
-      <w:proofErr w:type="spellEnd"/>
-      <w:r>
-        <w:t xml:space="preserve"> is after render. The order is constructor, </w:t>
-      </w:r>
-      <w:proofErr w:type="spellStart"/>
-      <w:r>
-        <w:t>render,componentDidMount</w:t>
-      </w:r>
-      <w:proofErr w:type="spellEnd"/>
-      <w:r>
-        <w:t>.</w:t>
+        <w:t>mponentDidMount is after render. The order is constructor, render,componentDidMount.</w:t>
       </w:r>
     </w:p>
     <w:p>
@@ -708,45 +437,17 @@
         <w:ind w:firstLineChars="0"/>
       </w:pPr>
       <w:r>
-        <w:t xml:space="preserve">Difference between Component and </w:t>
-      </w:r>
-      <w:proofErr w:type="spellStart"/>
-      <w:r>
-        <w:t>pureComponent</w:t>
-      </w:r>
-      <w:proofErr w:type="spellEnd"/>
-      <w:r>
-        <w:t xml:space="preserve">: component doesn’t implement </w:t>
-      </w:r>
-      <w:proofErr w:type="spellStart"/>
+        <w:t xml:space="preserve">Difference between Component and pureComponent: component doesn’t implement </w:t>
+      </w:r>
       <w:r>
         <w:rPr>
           <w:i/>
           <w:iCs/>
         </w:rPr>
-        <w:t>shouldComponentUpdate</w:t>
-      </w:r>
-      <w:proofErr w:type="spellEnd"/>
-      <w:r>
-        <w:rPr>
-          <w:i/>
-          <w:iCs/>
-        </w:rPr>
-        <w:t xml:space="preserve">() </w:t>
-      </w:r>
-      <w:r>
-        <w:t xml:space="preserve">by default. On the other hand, </w:t>
-      </w:r>
-      <w:proofErr w:type="spellStart"/>
-      <w:r>
-        <w:t>purecomponent</w:t>
-      </w:r>
-      <w:proofErr w:type="spellEnd"/>
-      <w:r>
-        <w:t xml:space="preserve"> does implement it and perform a</w:t>
-      </w:r>
-      <w:r>
-        <w:t xml:space="preserve"> shallow comparison on react state and props values.</w:t>
+        <w:t xml:space="preserve">shouldComponentUpdate() </w:t>
+      </w:r>
+      <w:r>
+        <w:t>by default. On the other hand, purecomponent does implement it and perform a shallow comparison on react state and props values.</w:t>
       </w:r>
     </w:p>
     <w:p>
@@ -755,15 +456,7 @@
         <w:ind w:left="420" w:hangingChars="200" w:hanging="420"/>
       </w:pPr>
       <w:r>
-        <w:t xml:space="preserve">  It increases app performance. Shallow comparison is comparing </w:t>
-      </w:r>
-      <w:proofErr w:type="spellStart"/>
-      <w:r>
-        <w:t>scala</w:t>
-      </w:r>
-      <w:proofErr w:type="spellEnd"/>
-      <w:r>
-        <w:t xml:space="preserve"> values and references when comparing object.</w:t>
+        <w:t xml:space="preserve">  It increases app performance. Shallow comparison is comparing scala values and references when comparing object.</w:t>
       </w:r>
     </w:p>
     <w:p>
@@ -864,7 +557,6 @@
         </w:rPr>
         <w:t> </w:t>
       </w:r>
-      <w:proofErr w:type="spellStart"/>
       <w:r>
         <w:rPr>
           <w:rFonts w:ascii="Consolas" w:eastAsia="Consolas" w:hAnsi="Consolas" w:cs="Consolas"/>
@@ -901,7 +593,6 @@
         </w:rPr>
         <w:t>PureComponent</w:t>
       </w:r>
-      <w:proofErr w:type="spellEnd"/>
       <w:r>
         <w:rPr>
           <w:rFonts w:ascii="Consolas" w:eastAsia="Consolas" w:hAnsi="Consolas" w:cs="Consolas"/>
@@ -1269,7 +960,6 @@
           <w:szCs w:val="16"/>
         </w:rPr>
       </w:pPr>
-      <w:proofErr w:type="spellStart"/>
       <w:r>
         <w:rPr>
           <w:rFonts w:ascii="Consolas" w:eastAsia="Consolas" w:hAnsi="Consolas" w:cs="Consolas"/>
@@ -1306,7 +996,6 @@
         </w:rPr>
         <w:t>propTypes</w:t>
       </w:r>
-      <w:proofErr w:type="spellEnd"/>
       <w:r>
         <w:rPr>
           <w:rFonts w:ascii="Consolas" w:eastAsia="Consolas" w:hAnsi="Consolas" w:cs="Consolas"/>
@@ -1369,7 +1058,6 @@
         </w:rPr>
         <w:t> </w:t>
       </w:r>
-      <w:proofErr w:type="spellStart"/>
       <w:r>
         <w:rPr>
           <w:rFonts w:ascii="Consolas" w:eastAsia="Consolas" w:hAnsi="Consolas" w:cs="Consolas"/>
@@ -1406,7 +1094,6 @@
         </w:rPr>
         <w:t>string</w:t>
       </w:r>
-      <w:proofErr w:type="spellEnd"/>
     </w:p>
     <w:p>
       <w:pPr>
@@ -1508,10 +1195,7 @@
         <w:ind w:firstLineChars="0"/>
       </w:pPr>
       <w:r>
-        <w:t xml:space="preserve">Promise: A good rule of thumb is to always </w:t>
-      </w:r>
-      <w:r>
-        <w:t>either return or terminate promise chains, and as soon as you get a new promise, return it immediately, to flatten things.</w:t>
+        <w:t>Promise: A good rule of thumb is to always either return or terminate promise chains, and as soon as you get a new promise, return it immediately, to flatten things.</w:t>
       </w:r>
     </w:p>
     <w:p>
@@ -1530,13 +1214,7 @@
           <w:rPr>
             <w:rStyle w:val="Hyperlink"/>
           </w:rPr>
-          <w:t>https://developer.mozilla.org/en-US/do</w:t>
-        </w:r>
-        <w:r>
-          <w:rPr>
-            <w:rStyle w:val="Hyperlink"/>
-          </w:rPr>
-          <w:t>cs/Web/JavaScript/Guide/Using_promises</w:t>
+          <w:t>https://developer.mozilla.org/en-US/docs/Web/JavaScript/Guide/Using_promises</w:t>
         </w:r>
       </w:hyperlink>
     </w:p>
@@ -1649,10 +1327,7 @@
         <w:t>eact</w:t>
       </w:r>
       <w:r>
-        <w:t>-parallax-tilt: when mouse move on the image, animatio</w:t>
-      </w:r>
-      <w:r>
-        <w:t>n spears.</w:t>
+        <w:t>-parallax-tilt: when mouse move on the image, animation spears.</w:t>
       </w:r>
     </w:p>
     <w:p>
@@ -1674,23 +1349,7 @@
         <w:ind w:firstLineChars="0" w:firstLine="0"/>
       </w:pPr>
       <w:r>
-        <w:t xml:space="preserve">   Class </w:t>
-      </w:r>
-      <w:proofErr w:type="spellStart"/>
-      <w:r>
-        <w:t>SampleFunc</w:t>
-      </w:r>
-      <w:proofErr w:type="spellEnd"/>
-      <w:r>
-        <w:t xml:space="preserve"> extends </w:t>
-      </w:r>
-      <w:proofErr w:type="spellStart"/>
-      <w:r>
-        <w:t>React.Component</w:t>
-      </w:r>
-      <w:proofErr w:type="spellEnd"/>
-      <w:r>
-        <w:t>{</w:t>
+        <w:t xml:space="preserve">   Class SampleFunc extends React.Component{</w:t>
       </w:r>
     </w:p>
     <w:p>
@@ -1708,10 +1367,7 @@
         <w:ind w:firstLineChars="300" w:firstLine="630"/>
       </w:pPr>
       <w:r>
-        <w:t xml:space="preserve">Return &lt;div&gt;Hello </w:t>
-      </w:r>
-      <w:r>
-        <w:t>{this.props.name}&lt;/div&gt;</w:t>
+        <w:t>Return &lt;div&gt;Hello {this.props.name}&lt;/div&gt;</w:t>
       </w:r>
     </w:p>
     <w:p>
@@ -1744,15 +1400,7 @@
         <w:ind w:firstLineChars="150" w:firstLine="315"/>
       </w:pPr>
       <w:r>
-        <w:t>&lt;</w:t>
-      </w:r>
-      <w:proofErr w:type="spellStart"/>
-      <w:r>
-        <w:t>SampleFunc</w:t>
-      </w:r>
-      <w:proofErr w:type="spellEnd"/>
-      <w:r>
-        <w:t xml:space="preserve"> name = “Joni ” /&gt;</w:t>
+        <w:t>&lt;SampleFunc name = “Joni ” /&gt;</w:t>
       </w:r>
     </w:p>
     <w:p>
@@ -1794,23 +1442,7 @@
         <w:t>f</w:t>
       </w:r>
       <w:r>
-        <w:t>etch(</w:t>
-      </w:r>
-      <w:proofErr w:type="spellStart"/>
-      <w:r>
-        <w:t>url</w:t>
-      </w:r>
-      <w:proofErr w:type="spellEnd"/>
-      <w:r>
-        <w:t>).then… equals to await fetch(</w:t>
-      </w:r>
-      <w:proofErr w:type="spellStart"/>
-      <w:r>
-        <w:t>url</w:t>
-      </w:r>
-      <w:proofErr w:type="spellEnd"/>
-      <w:r>
-        <w:t>).</w:t>
+        <w:t>etch(url).then… equals to await fetch(url).</w:t>
       </w:r>
     </w:p>
     <w:p>
@@ -1824,10 +1456,7 @@
       </w:pPr>
       <w:r>
         <w:lastRenderedPageBreak/>
-        <w:t xml:space="preserve">Hook: they are functions that let you hook into React state and </w:t>
-      </w:r>
-      <w:r>
-        <w:t>lifecycle features from function components. With Hook, you can use state in function, which previously you had to convert it to a class.</w:t>
+        <w:t>Hook: they are functions that let you hook into React state and lifecycle features from function components. With Hook, you can use state in function, which previously you had to convert it to a class.</w:t>
       </w:r>
     </w:p>
     <w:p>
@@ -1836,31 +1465,7 @@
         <w:ind w:firstLineChars="0" w:firstLine="0"/>
       </w:pPr>
       <w:r>
-        <w:t xml:space="preserve">   </w:t>
-      </w:r>
-      <w:proofErr w:type="spellStart"/>
-      <w:r>
-        <w:t>useEffect</w:t>
-      </w:r>
-      <w:proofErr w:type="spellEnd"/>
-      <w:r>
-        <w:t xml:space="preserve">: similar to </w:t>
-      </w:r>
-      <w:proofErr w:type="spellStart"/>
-      <w:r>
-        <w:t>componentDidMount</w:t>
-      </w:r>
-      <w:proofErr w:type="spellEnd"/>
-      <w:r>
-        <w:t xml:space="preserve"> and </w:t>
-      </w:r>
-      <w:proofErr w:type="spellStart"/>
-      <w:r>
-        <w:t>componentDidUpdate</w:t>
-      </w:r>
-      <w:proofErr w:type="spellEnd"/>
-      <w:r>
-        <w:t>.</w:t>
+        <w:t xml:space="preserve">   useEffect: similar to componentDidMount and componentDidUpdate.</w:t>
       </w:r>
     </w:p>
     <w:p>
@@ -1872,13 +1477,8 @@
         </w:numPr>
         <w:ind w:firstLineChars="0"/>
       </w:pPr>
-      <w:proofErr w:type="spellStart"/>
-      <w:r>
-        <w:t>Bem</w:t>
-      </w:r>
-      <w:proofErr w:type="spellEnd"/>
-      <w:r>
-        <w:t xml:space="preserve">: </w:t>
+      <w:r>
+        <w:t xml:space="preserve">Bem: </w:t>
       </w:r>
       <w:hyperlink r:id="rId10" w:anchor="targetText=BEM stands for Block, Element" w:history="1">
         <w:r>
@@ -1953,15 +1553,7 @@
         <w:t>Mix</w:t>
       </w:r>
       <w:r>
-        <w:t xml:space="preserve"> are sass functions that group </w:t>
-      </w:r>
-      <w:proofErr w:type="spellStart"/>
-      <w:r>
-        <w:t>css</w:t>
-      </w:r>
-      <w:proofErr w:type="spellEnd"/>
-      <w:r>
-        <w:t xml:space="preserve"> declarations together. We can use it in any class with </w:t>
+        <w:t xml:space="preserve"> are sass functions that group css declarations together. We can use it in any class with </w:t>
       </w:r>
       <w:r>
         <w:rPr>
@@ -1983,15 +1575,7 @@
         <w:ind w:firstLineChars="0"/>
       </w:pPr>
       <w:r>
-        <w:t>Update set-value and meme in package-</w:t>
-      </w:r>
-      <w:proofErr w:type="spellStart"/>
-      <w:r>
-        <w:t>lock.json</w:t>
-      </w:r>
-      <w:proofErr w:type="spellEnd"/>
-      <w:r>
-        <w:t xml:space="preserve">: use </w:t>
+        <w:t xml:space="preserve">Update set-value and meme in package-lock.json: use </w:t>
       </w:r>
     </w:p>
     <w:p>
@@ -1999,24 +1583,8 @@
         <w:pStyle w:val="ListParagraph"/>
         <w:ind w:firstLineChars="0" w:firstLine="0"/>
       </w:pPr>
-      <w:proofErr w:type="spellStart"/>
-      <w:r>
-        <w:t>npm</w:t>
-      </w:r>
-      <w:proofErr w:type="spellEnd"/>
-      <w:r>
-        <w:t xml:space="preserve"> install set-val</w:t>
-      </w:r>
-      <w:r>
-        <w:t xml:space="preserve">ue and </w:t>
-      </w:r>
-      <w:proofErr w:type="spellStart"/>
-      <w:r>
-        <w:t>npm</w:t>
-      </w:r>
-      <w:proofErr w:type="spellEnd"/>
-      <w:r>
-        <w:t xml:space="preserve"> install mem </w:t>
+      <w:r>
+        <w:t xml:space="preserve">npm install set-value and npm install mem </w:t>
       </w:r>
     </w:p>
     <w:p>
@@ -2084,13 +1652,7 @@
           <w:rPr>
             <w:rStyle w:val="Hyperlink"/>
           </w:rPr>
-          <w:t>https://medium.com/@rickle</w:t>
-        </w:r>
-        <w:r>
-          <w:rPr>
-            <w:rStyle w:val="Hyperlink"/>
-          </w:rPr>
-          <w:t>e_10931/react-multi-lingual-with-react-i18next-57879f986168</w:t>
+          <w:t>https://medium.com/@ricklee_10931/react-multi-lingual-with-react-i18next-57879f986168</w:t>
         </w:r>
       </w:hyperlink>
     </w:p>
@@ -2146,19 +1708,11 @@
         </w:rPr>
         <w:t>：</w:t>
       </w:r>
-      <w:proofErr w:type="spellStart"/>
-      <w:r>
-        <w:rPr>
-          <w:rFonts w:hint="eastAsia"/>
-        </w:rPr>
-        <w:t>mr</w:t>
-      </w:r>
-      <w:proofErr w:type="spellEnd"/>
-      <w:r>
-        <w:rPr>
-          <w:rFonts w:hint="eastAsia"/>
-        </w:rPr>
-        <w:t>-auto to force sibling columns away from one another.</w:t>
+      <w:r>
+        <w:rPr>
+          <w:rFonts w:hint="eastAsia"/>
+        </w:rPr>
+        <w:t>mr-auto to force sibling columns away from one another.</w:t>
       </w:r>
     </w:p>
     <w:p>
@@ -2179,26 +1733,38 @@
       <w:r>
         <w:t xml:space="preserve"> Flag: </w:t>
       </w:r>
+      <w:hyperlink r:id="rId14" w:history="1">
+        <w:r>
+          <w:rPr>
+            <w:rStyle w:val="Hyperlink"/>
+          </w:rPr>
+          <w:t>https://cdnjs.com/libraries/flag-icon-css</w:t>
+        </w:r>
+      </w:hyperlink>
+    </w:p>
+    <w:p>
+      <w:pPr>
+        <w:pStyle w:val="ListParagraph"/>
+        <w:numPr>
+          <w:ilvl w:val="0"/>
+          <w:numId w:val="1"/>
+        </w:numPr>
+        <w:ind w:firstLineChars="0"/>
+      </w:pPr>
+      <w:r>
+        <w:t>C</w:t>
+      </w:r>
+      <w:r>
+        <w:rPr>
+          <w:rFonts w:hint="eastAsia"/>
+        </w:rPr>
+        <w:t>annot</w:t>
+      </w:r>
+      <w:r>
+        <w:t xml:space="preserve"> display background image: set position in css and use style in js file</w:t>
+      </w:r>
       <w:bookmarkStart w:id="0" w:name="_GoBack"/>
       <w:bookmarkEnd w:id="0"/>
-      <w:r>
-        <w:fldChar w:fldCharType="begin"/>
-      </w:r>
-      <w:r>
-        <w:instrText xml:space="preserve"> HYPERLINK "https://cdnjs.com/libraries/flag-icon-css" </w:instrText>
-      </w:r>
-      <w:r>
-        <w:fldChar w:fldCharType="separate"/>
-      </w:r>
-      <w:r>
-        <w:rPr>
-          <w:rStyle w:val="Hyperlink"/>
-        </w:rPr>
-        <w:t>https://cdnjs.com/libraries/flag-icon-css</w:t>
-      </w:r>
-      <w:r>
-        <w:fldChar w:fldCharType="end"/>
-      </w:r>
     </w:p>
     <w:sectPr>
       <w:pgSz w:w="11906" w:h="16838"/>

</xml_diff>

<commit_message>
add not npm problem
</commit_message>
<xml_diff>
--- a/react.docx
+++ b/react.docx
@@ -1762,6 +1762,218 @@
       </w:r>
       <w:r>
         <w:t xml:space="preserve"> display background image: set position in css and use style in js file</w:t>
+      </w:r>
+    </w:p>
+    <w:p>
+      <w:pPr>
+        <w:pStyle w:val="ListParagraph"/>
+        <w:numPr>
+          <w:ilvl w:val="0"/>
+          <w:numId w:val="1"/>
+        </w:numPr>
+        <w:ind w:firstLineChars="0"/>
+        <w:rPr>
+          <w:color w:val="FF0000"/>
+        </w:rPr>
+      </w:pPr>
+      <w:r>
+        <w:rPr>
+          <w:color w:val="FF0000"/>
+        </w:rPr>
+        <w:t>npm ERR! code ELIFECYCLE</w:t>
+      </w:r>
+    </w:p>
+    <w:p>
+      <w:pPr>
+        <w:pStyle w:val="ListParagraph"/>
+        <w:ind w:left="360" w:firstLineChars="0" w:firstLine="0"/>
+        <w:rPr>
+          <w:color w:val="FF0000"/>
+        </w:rPr>
+      </w:pPr>
+      <w:r>
+        <w:rPr>
+          <w:color w:val="FF0000"/>
+        </w:rPr>
+        <w:t>npm ERR! errno 1</w:t>
+      </w:r>
+    </w:p>
+    <w:p>
+      <w:pPr>
+        <w:pStyle w:val="ListParagraph"/>
+        <w:ind w:left="360" w:firstLineChars="0" w:firstLine="0"/>
+        <w:rPr>
+          <w:color w:val="FF0000"/>
+        </w:rPr>
+      </w:pPr>
+      <w:r>
+        <w:rPr>
+          <w:color w:val="FF0000"/>
+        </w:rPr>
+        <w:t>npm ERR! react-website@0.1.0 start: `webpack-dev-server --mode development --hot --open --history-api-fallback`</w:t>
+      </w:r>
+    </w:p>
+    <w:p>
+      <w:pPr>
+        <w:pStyle w:val="ListParagraph"/>
+        <w:ind w:left="360" w:firstLineChars="0" w:firstLine="0"/>
+        <w:rPr>
+          <w:color w:val="FF0000"/>
+        </w:rPr>
+      </w:pPr>
+      <w:r>
+        <w:rPr>
+          <w:color w:val="FF0000"/>
+        </w:rPr>
+        <w:t>npm ERR! Exit status 1</w:t>
+      </w:r>
+    </w:p>
+    <w:p>
+      <w:pPr>
+        <w:pStyle w:val="ListParagraph"/>
+        <w:ind w:left="360" w:firstLineChars="0" w:firstLine="0"/>
+        <w:rPr>
+          <w:color w:val="FF0000"/>
+        </w:rPr>
+      </w:pPr>
+      <w:r>
+        <w:rPr>
+          <w:color w:val="FF0000"/>
+        </w:rPr>
+        <w:t>npm ERR!</w:t>
+      </w:r>
+    </w:p>
+    <w:p>
+      <w:pPr>
+        <w:pStyle w:val="ListParagraph"/>
+        <w:ind w:left="360" w:firstLineChars="0" w:firstLine="0"/>
+        <w:rPr>
+          <w:color w:val="FF0000"/>
+        </w:rPr>
+      </w:pPr>
+      <w:r>
+        <w:rPr>
+          <w:color w:val="FF0000"/>
+        </w:rPr>
+        <w:t>npm ERR! Failed at the react-website@0.1.0 start script.</w:t>
+      </w:r>
+    </w:p>
+    <w:p>
+      <w:pPr>
+        <w:pStyle w:val="ListParagraph"/>
+        <w:ind w:left="360" w:firstLineChars="0" w:firstLine="0"/>
+        <w:rPr>
+          <w:color w:val="FF0000"/>
+        </w:rPr>
+      </w:pPr>
+      <w:r>
+        <w:rPr>
+          <w:color w:val="FF0000"/>
+        </w:rPr>
+        <w:t>npm ERR! This is probably not a problem with npm. There is likely additional logging output above.</w:t>
+      </w:r>
+    </w:p>
+    <w:p>
+      <w:pPr>
+        <w:pStyle w:val="ListParagraph"/>
+        <w:ind w:left="360" w:firstLineChars="0" w:firstLine="0"/>
+        <w:rPr>
+          <w:rFonts w:hint="eastAsia"/>
+          <w:color w:val="FF0000"/>
+        </w:rPr>
+      </w:pPr>
+    </w:p>
+    <w:p>
+      <w:pPr>
+        <w:pStyle w:val="ListParagraph"/>
+        <w:ind w:left="360" w:firstLineChars="0" w:firstLine="0"/>
+        <w:rPr>
+          <w:color w:val="FF0000"/>
+        </w:rPr>
+      </w:pPr>
+      <w:r>
+        <w:rPr>
+          <w:color w:val="FF0000"/>
+        </w:rPr>
+        <w:t>npm ERR! A complete log of this run can be found in:</w:t>
+      </w:r>
+    </w:p>
+    <w:p>
+      <w:pPr>
+        <w:pStyle w:val="ListParagraph"/>
+        <w:ind w:left="360" w:firstLineChars="0" w:firstLine="0"/>
+        <w:rPr>
+          <w:color w:val="FF0000"/>
+        </w:rPr>
+      </w:pPr>
+      <w:r>
+        <w:rPr>
+          <w:color w:val="FF0000"/>
+        </w:rPr>
+        <w:t>npm ERR!     C:\Users\Administrator\AppData\Roaming\npm-cache\_logs\2019-12-17T05_47_36_515Z-debug.log</w:t>
+      </w:r>
+    </w:p>
+    <w:p>
+      <w:pPr>
+        <w:pStyle w:val="ListParagraph"/>
+        <w:ind w:left="360" w:firstLineChars="0" w:firstLine="0"/>
+      </w:pPr>
+      <w:r>
+        <w:rPr>
+          <w:rFonts w:hint="eastAsia"/>
+        </w:rPr>
+        <w:t>解决方法：</w:t>
+      </w:r>
+      <w:r>
+        <w:rPr>
+          <w:rFonts w:hint="eastAsia"/>
+        </w:rPr>
+        <w:t>去</w:t>
+      </w:r>
+      <w:r>
+        <w:rPr>
+          <w:rFonts w:hint="eastAsia"/>
+        </w:rPr>
+        <w:t>web</w:t>
+      </w:r>
+      <w:r>
+        <w:t>pack.config.js</w:t>
+      </w:r>
+      <w:r>
+        <w:rPr>
+          <w:rFonts w:hint="eastAsia"/>
+        </w:rPr>
+        <w:t>里删除</w:t>
+      </w:r>
+    </w:p>
+    <w:p>
+      <w:pPr>
+        <w:pStyle w:val="ListParagraph"/>
+        <w:ind w:left="360" w:firstLineChars="0" w:firstLine="0"/>
+      </w:pPr>
+      <w:r>
+        <w:rPr>
+          <w:rFonts w:hint="eastAsia"/>
+        </w:rPr>
+        <w:t>c</w:t>
+      </w:r>
+      <w:r>
+        <w:t xml:space="preserve">onst ExtractTextPlugin = require(“extract-text-webpack-plugin”); </w:t>
+      </w:r>
+    </w:p>
+    <w:p>
+      <w:pPr>
+        <w:pStyle w:val="ListParagraph"/>
+        <w:ind w:left="360" w:firstLineChars="0" w:firstLine="0"/>
+      </w:pPr>
+      <w:r>
+        <w:rPr>
+          <w:rFonts w:hint="eastAsia"/>
+        </w:rPr>
+        <w:t>c</w:t>
+      </w:r>
+      <w:r>
+        <w:t>onst extractTextPlugin = new ExtractTextPlugin(“css/app.css”);</w:t>
       </w:r>
       <w:bookmarkStart w:id="0" w:name="_GoBack"/>
       <w:bookmarkEnd w:id="0"/>

</xml_diff>

<commit_message>
where to change name server at aws for https
</commit_message>
<xml_diff>
--- a/react.docx
+++ b/react.docx
@@ -2281,14 +2281,139 @@
           <w:rFonts w:hint="default"/>
           <w:lang w:val="en-US"/>
         </w:rPr>
-        <w:t>Server IP Address</w:t>
-      </w:r>
-      <w:r>
+        <w:t>Server IP Address in cloudflare:</w:t>
+      </w:r>
+    </w:p>
+    <w:p>
+      <w:pPr>
+        <w:pStyle w:val="6"/>
+        <w:numPr>
+          <w:ilvl w:val="0"/>
+          <w:numId w:val="0"/>
+        </w:numPr>
+        <w:ind w:leftChars="0"/>
+        <w:rPr>
+          <w:rFonts w:ascii="SimSun" w:hAnsi="SimSun" w:eastAsia="SimSun" w:cs="SimSun"/>
+          <w:sz w:val="24"/>
+          <w:szCs w:val="24"/>
+        </w:rPr>
+      </w:pPr>
+      <w:r>
+        <w:rPr>
+          <w:rFonts w:ascii="SimSun" w:hAnsi="SimSun" w:eastAsia="SimSun" w:cs="SimSun"/>
+          <w:sz w:val="24"/>
+          <w:szCs w:val="24"/>
+        </w:rPr>
+        <w:fldChar w:fldCharType="begin"/>
+      </w:r>
+      <w:r>
+        <w:rPr>
+          <w:rFonts w:ascii="SimSun" w:hAnsi="SimSun" w:eastAsia="SimSun" w:cs="SimSun"/>
+          <w:sz w:val="24"/>
+          <w:szCs w:val="24"/>
+        </w:rPr>
+        <w:instrText xml:space="preserve"> HYPERLINK "https://support.cloudways.com/creating-a-record-cloudflare/" </w:instrText>
+      </w:r>
+      <w:r>
+        <w:rPr>
+          <w:rFonts w:ascii="SimSun" w:hAnsi="SimSun" w:eastAsia="SimSun" w:cs="SimSun"/>
+          <w:sz w:val="24"/>
+          <w:szCs w:val="24"/>
+        </w:rPr>
+        <w:fldChar w:fldCharType="separate"/>
+      </w:r>
+      <w:r>
+        <w:rPr>
+          <w:rStyle w:val="4"/>
+          <w:rFonts w:ascii="SimSun" w:hAnsi="SimSun" w:eastAsia="SimSun" w:cs="SimSun"/>
+          <w:sz w:val="24"/>
+          <w:szCs w:val="24"/>
+        </w:rPr>
+        <w:t>https://support.cloudways.com/creating-a-record-cloudflare/</w:t>
+      </w:r>
+      <w:r>
+        <w:rPr>
+          <w:rFonts w:ascii="SimSun" w:hAnsi="SimSun" w:eastAsia="SimSun" w:cs="SimSun"/>
+          <w:sz w:val="24"/>
+          <w:szCs w:val="24"/>
+        </w:rPr>
+        <w:fldChar w:fldCharType="end"/>
+      </w:r>
+    </w:p>
+    <w:p>
+      <w:pPr>
+        <w:pStyle w:val="6"/>
+        <w:numPr>
+          <w:ilvl w:val="0"/>
+          <w:numId w:val="0"/>
+        </w:numPr>
+        <w:ind w:leftChars="0"/>
+        <w:rPr>
+          <w:rFonts w:ascii="SimSun" w:hAnsi="SimSun" w:eastAsia="SimSun" w:cs="SimSun"/>
+          <w:sz w:val="24"/>
+          <w:szCs w:val="24"/>
+        </w:rPr>
+      </w:pPr>
+      <w:r>
+        <w:rPr>
+          <w:rFonts w:ascii="SimSun" w:hAnsi="SimSun" w:eastAsia="SimSun" w:cs="SimSun"/>
+          <w:sz w:val="24"/>
+          <w:szCs w:val="24"/>
+        </w:rPr>
+        <w:fldChar w:fldCharType="begin"/>
+      </w:r>
+      <w:r>
+        <w:rPr>
+          <w:rFonts w:ascii="SimSun" w:hAnsi="SimSun" w:eastAsia="SimSun" w:cs="SimSun"/>
+          <w:sz w:val="24"/>
+          <w:szCs w:val="24"/>
+        </w:rPr>
+        <w:instrText xml:space="preserve"> HYPERLINK "https://stackoverflow.com/questions/46764113/how-to-get-the-ip-of-aws-s3-hosted-site" </w:instrText>
+      </w:r>
+      <w:r>
+        <w:rPr>
+          <w:rFonts w:ascii="SimSun" w:hAnsi="SimSun" w:eastAsia="SimSun" w:cs="SimSun"/>
+          <w:sz w:val="24"/>
+          <w:szCs w:val="24"/>
+        </w:rPr>
+        <w:fldChar w:fldCharType="separate"/>
+      </w:r>
+      <w:r>
+        <w:rPr>
+          <w:rStyle w:val="4"/>
+          <w:rFonts w:ascii="SimSun" w:hAnsi="SimSun" w:eastAsia="SimSun" w:cs="SimSun"/>
+          <w:sz w:val="24"/>
+          <w:szCs w:val="24"/>
+        </w:rPr>
+        <w:t>https://stackoverflow.com/questions/46764113/how-to-get-the-ip-of-aws-s3-hosted-site</w:t>
+      </w:r>
+      <w:r>
+        <w:rPr>
+          <w:rFonts w:ascii="SimSun" w:hAnsi="SimSun" w:eastAsia="SimSun" w:cs="SimSun"/>
+          <w:sz w:val="24"/>
+          <w:szCs w:val="24"/>
+        </w:rPr>
+        <w:fldChar w:fldCharType="end"/>
+      </w:r>
+    </w:p>
+    <w:p>
+      <w:pPr>
+        <w:pStyle w:val="6"/>
+        <w:numPr>
+          <w:numId w:val="0"/>
+        </w:numPr>
+        <w:ind w:leftChars="0"/>
         <w:rPr>
           <w:rFonts w:hint="default"/>
           <w:lang w:val="en-US"/>
         </w:rPr>
-        <w:t xml:space="preserve"> in cloudflare:</w:t>
+      </w:pPr>
+      <w:r>
+        <w:rPr>
+          <w:rFonts w:hint="default"/>
+          <w:lang w:val="en-US"/>
+        </w:rPr>
+        <w:t xml:space="preserve">Goto s3, properties-&gt;static website hosting, copy jw.flypenguins.net.s3-website-ap-southeast-2.amazonaws.com, </w:t>
       </w:r>
     </w:p>
     <w:p>
@@ -2299,51 +2424,37 @@
         </w:numPr>
         <w:ind w:leftChars="0"/>
         <w:rPr>
-          <w:rFonts w:ascii="SimSun" w:hAnsi="SimSun" w:eastAsia="SimSun" w:cs="SimSun"/>
-          <w:sz w:val="24"/>
-          <w:szCs w:val="24"/>
-        </w:rPr>
-      </w:pPr>
-      <w:r>
-        <w:rPr>
-          <w:rFonts w:ascii="SimSun" w:hAnsi="SimSun" w:eastAsia="SimSun" w:cs="SimSun"/>
-          <w:sz w:val="24"/>
-          <w:szCs w:val="24"/>
-        </w:rPr>
-        <w:fldChar w:fldCharType="begin"/>
-      </w:r>
-      <w:r>
-        <w:rPr>
-          <w:rFonts w:ascii="SimSun" w:hAnsi="SimSun" w:eastAsia="SimSun" w:cs="SimSun"/>
-          <w:sz w:val="24"/>
-          <w:szCs w:val="24"/>
-        </w:rPr>
-        <w:instrText xml:space="preserve"> HYPERLINK "https://support.cloudways.com/creating-a-record-cloudflare/" </w:instrText>
-      </w:r>
-      <w:r>
-        <w:rPr>
-          <w:rFonts w:ascii="SimSun" w:hAnsi="SimSun" w:eastAsia="SimSun" w:cs="SimSun"/>
-          <w:sz w:val="24"/>
-          <w:szCs w:val="24"/>
-        </w:rPr>
-        <w:fldChar w:fldCharType="separate"/>
-      </w:r>
-      <w:r>
-        <w:rPr>
-          <w:rStyle w:val="4"/>
-          <w:rFonts w:ascii="SimSun" w:hAnsi="SimSun" w:eastAsia="SimSun" w:cs="SimSun"/>
-          <w:sz w:val="24"/>
-          <w:szCs w:val="24"/>
-        </w:rPr>
-        <w:t>https://support.cloudways.com/creating-a-record-cloudflare/</w:t>
-      </w:r>
-      <w:r>
-        <w:rPr>
-          <w:rFonts w:ascii="SimSun" w:hAnsi="SimSun" w:eastAsia="SimSun" w:cs="SimSun"/>
-          <w:sz w:val="24"/>
-          <w:szCs w:val="24"/>
-        </w:rPr>
-        <w:fldChar w:fldCharType="end"/>
+          <w:rFonts w:hint="default"/>
+          <w:lang w:val="en-US"/>
+        </w:rPr>
+      </w:pPr>
+      <w:r>
+        <w:rPr>
+          <w:rFonts w:hint="default"/>
+          <w:lang w:val="en-US"/>
+        </w:rPr>
+        <w:t>Goto cmd-&gt;ping jw.flypenguins.net.s3-website-ap-southeast-2.amazonaws.com</w:t>
+      </w:r>
+    </w:p>
+    <w:p>
+      <w:pPr>
+        <w:pStyle w:val="6"/>
+        <w:numPr>
+          <w:ilvl w:val="0"/>
+          <w:numId w:val="1"/>
+        </w:numPr>
+        <w:ind w:left="360" w:leftChars="0" w:hanging="360" w:firstLineChars="0"/>
+        <w:rPr>
+          <w:rFonts w:hint="default"/>
+          <w:lang w:val="en-US"/>
+        </w:rPr>
+      </w:pPr>
+      <w:r>
+        <w:rPr>
+          <w:rFonts w:hint="default"/>
+          <w:lang w:val="en-US"/>
+        </w:rPr>
+        <w:t xml:space="preserve">Where to change in aws for cloudflare: </w:t>
       </w:r>
     </w:p>
     <w:p>
@@ -2354,51 +2465,52 @@
         </w:numPr>
         <w:ind w:leftChars="0"/>
         <w:rPr>
-          <w:rFonts w:ascii="SimSun" w:hAnsi="SimSun" w:eastAsia="SimSun" w:cs="SimSun"/>
-          <w:sz w:val="24"/>
-          <w:szCs w:val="24"/>
-        </w:rPr>
-      </w:pPr>
-      <w:r>
-        <w:rPr>
-          <w:rFonts w:ascii="SimSun" w:hAnsi="SimSun" w:eastAsia="SimSun" w:cs="SimSun"/>
-          <w:sz w:val="24"/>
-          <w:szCs w:val="24"/>
-        </w:rPr>
-        <w:fldChar w:fldCharType="begin"/>
-      </w:r>
-      <w:r>
-        <w:rPr>
-          <w:rFonts w:ascii="SimSun" w:hAnsi="SimSun" w:eastAsia="SimSun" w:cs="SimSun"/>
-          <w:sz w:val="24"/>
-          <w:szCs w:val="24"/>
-        </w:rPr>
-        <w:instrText xml:space="preserve"> HYPERLINK "https://stackoverflow.com/questions/46764113/how-to-get-the-ip-of-aws-s3-hosted-site" </w:instrText>
-      </w:r>
-      <w:r>
-        <w:rPr>
-          <w:rFonts w:ascii="SimSun" w:hAnsi="SimSun" w:eastAsia="SimSun" w:cs="SimSun"/>
-          <w:sz w:val="24"/>
-          <w:szCs w:val="24"/>
-        </w:rPr>
-        <w:fldChar w:fldCharType="separate"/>
-      </w:r>
-      <w:r>
-        <w:rPr>
-          <w:rStyle w:val="4"/>
-          <w:rFonts w:ascii="SimSun" w:hAnsi="SimSun" w:eastAsia="SimSun" w:cs="SimSun"/>
-          <w:sz w:val="24"/>
-          <w:szCs w:val="24"/>
-        </w:rPr>
-        <w:t>https://stackoverflow.com/questions/46764113/how-to-get-the-ip-of-aws-s3-hosted-site</w:t>
-      </w:r>
-      <w:r>
-        <w:rPr>
-          <w:rFonts w:ascii="SimSun" w:hAnsi="SimSun" w:eastAsia="SimSun" w:cs="SimSun"/>
-          <w:sz w:val="24"/>
-          <w:szCs w:val="24"/>
-        </w:rPr>
-        <w:fldChar w:fldCharType="end"/>
+          <w:rFonts w:hint="default"/>
+          <w:lang w:val="en-US"/>
+        </w:rPr>
+      </w:pPr>
+      <w:r>
+        <w:rPr>
+          <w:rFonts w:hint="default"/>
+          <w:lang w:val="en-US"/>
+        </w:rPr>
+        <w:drawing>
+          <wp:inline distT="0" distB="0" distL="114300" distR="114300">
+            <wp:extent cx="5266055" cy="2329815"/>
+            <wp:effectExtent l="0" t="0" r="6985" b="1905"/>
+            <wp:docPr id="3" name="Picture 3" descr="1"/>
+            <wp:cNvGraphicFramePr>
+              <a:graphicFrameLocks xmlns:a="http://schemas.openxmlformats.org/drawingml/2006/main" noChangeAspect="1"/>
+            </wp:cNvGraphicFramePr>
+            <a:graphic xmlns:a="http://schemas.openxmlformats.org/drawingml/2006/main">
+              <a:graphicData uri="http://schemas.openxmlformats.org/drawingml/2006/picture">
+                <pic:pic xmlns:pic="http://schemas.openxmlformats.org/drawingml/2006/picture">
+                  <pic:nvPicPr>
+                    <pic:cNvPr id="3" name="Picture 3" descr="1"/>
+                    <pic:cNvPicPr>
+                      <a:picLocks noChangeAspect="1"/>
+                    </pic:cNvPicPr>
+                  </pic:nvPicPr>
+                  <pic:blipFill>
+                    <a:blip r:embed="rId5"/>
+                    <a:stretch>
+                      <a:fillRect/>
+                    </a:stretch>
+                  </pic:blipFill>
+                  <pic:spPr>
+                    <a:xfrm>
+                      <a:off x="0" y="0"/>
+                      <a:ext cx="5266055" cy="2329815"/>
+                    </a:xfrm>
+                    <a:prstGeom prst="rect">
+                      <a:avLst/>
+                    </a:prstGeom>
+                  </pic:spPr>
+                </pic:pic>
+              </a:graphicData>
+            </a:graphic>
+          </wp:inline>
+        </w:drawing>
       </w:r>
     </w:p>
     <w:p>
@@ -2409,56 +2521,99 @@
         </w:numPr>
         <w:ind w:leftChars="0"/>
         <w:rPr>
+          <w:rFonts w:hint="default" w:eastAsiaTheme="minorEastAsia"/>
+          <w:lang w:val="en-US" w:eastAsia="zh-CN"/>
+        </w:rPr>
+      </w:pPr>
+      <w:r>
+        <w:rPr>
+          <w:rFonts w:hint="eastAsia"/>
+          <w:lang w:val="en-US" w:eastAsia="zh-CN"/>
+        </w:rPr>
+        <w:t>右面Name Servers: 把原來的default值先保存到一個word裏，以備不時之需。然後把cloudflare裏的值複製過來。</w:t>
+      </w:r>
+    </w:p>
+    <w:p>
+      <w:pPr>
+        <w:pStyle w:val="6"/>
+        <w:numPr>
+          <w:numId w:val="0"/>
+        </w:numPr>
+        <w:ind w:leftChars="0"/>
+        <w:rPr>
+          <w:rFonts w:hint="default"/>
+          <w:lang w:val="en-US"/>
+        </w:rPr>
+      </w:pPr>
+      <w:r>
+        <w:rPr>
+          <w:rFonts w:hint="default"/>
+          <w:lang w:val="en-US"/>
+        </w:rPr>
+        <w:drawing>
+          <wp:inline distT="0" distB="0" distL="114300" distR="114300">
+            <wp:extent cx="5272405" cy="2988310"/>
+            <wp:effectExtent l="0" t="0" r="635" b="13970"/>
+            <wp:docPr id="2" name="Picture 2" descr="2"/>
+            <wp:cNvGraphicFramePr>
+              <a:graphicFrameLocks xmlns:a="http://schemas.openxmlformats.org/drawingml/2006/main" noChangeAspect="1"/>
+            </wp:cNvGraphicFramePr>
+            <a:graphic xmlns:a="http://schemas.openxmlformats.org/drawingml/2006/main">
+              <a:graphicData uri="http://schemas.openxmlformats.org/drawingml/2006/picture">
+                <pic:pic xmlns:pic="http://schemas.openxmlformats.org/drawingml/2006/picture">
+                  <pic:nvPicPr>
+                    <pic:cNvPr id="2" name="Picture 2" descr="2"/>
+                    <pic:cNvPicPr>
+                      <a:picLocks noChangeAspect="1"/>
+                    </pic:cNvPicPr>
+                  </pic:nvPicPr>
+                  <pic:blipFill>
+                    <a:blip r:embed="rId6"/>
+                    <a:stretch>
+                      <a:fillRect/>
+                    </a:stretch>
+                  </pic:blipFill>
+                  <pic:spPr>
+                    <a:xfrm>
+                      <a:off x="0" y="0"/>
+                      <a:ext cx="5272405" cy="2988310"/>
+                    </a:xfrm>
+                    <a:prstGeom prst="rect">
+                      <a:avLst/>
+                    </a:prstGeom>
+                  </pic:spPr>
+                </pic:pic>
+              </a:graphicData>
+            </a:graphic>
+          </wp:inline>
+        </w:drawing>
+      </w:r>
+    </w:p>
+    <w:p>
+      <w:pPr>
+        <w:pStyle w:val="6"/>
+        <w:numPr>
+          <w:numId w:val="0"/>
+        </w:numPr>
+        <w:ind w:leftChars="0"/>
+        <w:rPr>
           <w:rFonts w:hint="default" w:ascii="SimSun" w:hAnsi="SimSun" w:eastAsia="SimSun" w:cs="SimSun"/>
           <w:sz w:val="24"/>
           <w:szCs w:val="24"/>
-          <w:lang w:val="en-US"/>
-        </w:rPr>
-      </w:pPr>
-      <w:r>
-        <w:rPr>
-          <w:rFonts w:hint="default" w:ascii="SimSun" w:hAnsi="SimSun" w:eastAsia="SimSun" w:cs="SimSun"/>
-          <w:sz w:val="24"/>
-          <w:szCs w:val="24"/>
-          <w:lang w:val="en-US"/>
-        </w:rPr>
-        <w:t xml:space="preserve">Goto s3, properties-&gt;static website hosting, copy jw.flypenguins.net.s3-website-ap-southeast-2.amazonaws.com, </w:t>
-      </w:r>
-    </w:p>
-    <w:p>
-      <w:pPr>
-        <w:pStyle w:val="6"/>
-        <w:numPr>
-          <w:numId w:val="0"/>
-        </w:numPr>
-        <w:ind w:leftChars="0"/>
-        <w:rPr>
-          <w:rFonts w:hint="default" w:ascii="SimSun" w:hAnsi="SimSun" w:eastAsia="SimSun" w:cs="SimSun"/>
-          <w:sz w:val="24"/>
-          <w:szCs w:val="24"/>
-          <w:lang w:val="en-US"/>
-        </w:rPr>
-      </w:pPr>
-      <w:r>
-        <w:rPr>
-          <w:rFonts w:hint="default" w:ascii="SimSun" w:hAnsi="SimSun" w:eastAsia="SimSun" w:cs="SimSun"/>
-          <w:sz w:val="24"/>
-          <w:szCs w:val="24"/>
-          <w:lang w:val="en-US"/>
-        </w:rPr>
-        <w:t>Goto</w:t>
+          <w:lang w:val="en-US" w:eastAsia="zh-CN"/>
+        </w:rPr>
+      </w:pPr>
+      <w:r>
+        <w:rPr>
+          <w:rFonts w:hint="eastAsia" w:ascii="SimSun" w:hAnsi="SimSun" w:eastAsia="SimSun" w:cs="SimSun"/>
+          <w:sz w:val="24"/>
+          <w:szCs w:val="24"/>
+          <w:lang w:val="en-US" w:eastAsia="zh-CN"/>
+        </w:rPr>
+        <w:t>把第一個flypenguins.net選中，在右面value的地方輸入cloudflare裏的 值</w:t>
       </w:r>
       <w:bookmarkStart w:id="0" w:name="_GoBack"/>
       <w:bookmarkEnd w:id="0"/>
-      <w:r>
-        <w:rPr>
-          <w:rFonts w:hint="default" w:ascii="SimSun" w:hAnsi="SimSun" w:eastAsia="SimSun" w:cs="SimSun"/>
-          <w:sz w:val="24"/>
-          <w:szCs w:val="24"/>
-          <w:lang w:val="en-US"/>
-        </w:rPr>
-        <w:t xml:space="preserve"> cmd-&gt;ping jw.flypenguins.net.s3-website-ap-southeast-2.amazonaws.com</w:t>
-      </w:r>
     </w:p>
     <w:sectPr>
       <w:pgSz w:w="11906" w:h="16838"/>

</xml_diff>

<commit_message>
add one promise link
</commit_message>
<xml_diff>
--- a/react.docx
+++ b/react.docx
@@ -3086,59 +3086,115 @@
     <w:p>
       <w:pPr>
         <w:numPr>
+          <w:ilvl w:val="0"/>
           <w:numId w:val="0"/>
         </w:numPr>
         <w:ind w:leftChars="0"/>
         <w:rPr>
+          <w:rFonts w:ascii="SimSun" w:hAnsi="SimSun" w:eastAsia="SimSun" w:cs="SimSun"/>
+          <w:sz w:val="24"/>
+          <w:szCs w:val="24"/>
+        </w:rPr>
+      </w:pPr>
+      <w:r>
+        <w:rPr>
+          <w:rFonts w:ascii="SimSun" w:hAnsi="SimSun" w:eastAsia="SimSun" w:cs="SimSun"/>
+          <w:sz w:val="24"/>
+          <w:szCs w:val="24"/>
+        </w:rPr>
+        <w:fldChar w:fldCharType="begin"/>
+      </w:r>
+      <w:r>
+        <w:rPr>
+          <w:rFonts w:ascii="SimSun" w:hAnsi="SimSun" w:eastAsia="SimSun" w:cs="SimSun"/>
+          <w:sz w:val="24"/>
+          <w:szCs w:val="24"/>
+        </w:rPr>
+        <w:instrText xml:space="preserve"> HYPERLINK "https://medium.com/@theflyingmantis/async-await-react-promise-testing-a0d454b5461b" </w:instrText>
+      </w:r>
+      <w:r>
+        <w:rPr>
+          <w:rFonts w:ascii="SimSun" w:hAnsi="SimSun" w:eastAsia="SimSun" w:cs="SimSun"/>
+          <w:sz w:val="24"/>
+          <w:szCs w:val="24"/>
+        </w:rPr>
+        <w:fldChar w:fldCharType="separate"/>
+      </w:r>
+      <w:r>
+        <w:rPr>
+          <w:rStyle w:val="5"/>
+          <w:rFonts w:ascii="SimSun" w:hAnsi="SimSun" w:eastAsia="SimSun" w:cs="SimSun"/>
+          <w:sz w:val="24"/>
+          <w:szCs w:val="24"/>
+        </w:rPr>
+        <w:t>https://medium.com/@theflyingmantis/async-await-react-promise-testing-a0d454b5461b</w:t>
+      </w:r>
+      <w:r>
+        <w:rPr>
+          <w:rFonts w:ascii="SimSun" w:hAnsi="SimSun" w:eastAsia="SimSun" w:cs="SimSun"/>
+          <w:sz w:val="24"/>
+          <w:szCs w:val="24"/>
+        </w:rPr>
+        <w:fldChar w:fldCharType="end"/>
+      </w:r>
+    </w:p>
+    <w:p>
+      <w:pPr>
+        <w:numPr>
+          <w:ilvl w:val="0"/>
+          <w:numId w:val="0"/>
+        </w:numPr>
+        <w:ind w:leftChars="0"/>
+        <w:rPr>
           <w:rFonts w:hint="default" w:ascii="SimSun" w:hAnsi="SimSun" w:eastAsia="SimSun" w:cs="SimSun"/>
           <w:sz w:val="24"/>
           <w:szCs w:val="24"/>
           <w:lang w:val="en-US"/>
         </w:rPr>
       </w:pPr>
+      <w:r>
+        <w:rPr>
+          <w:rFonts w:ascii="SimSun" w:hAnsi="SimSun" w:eastAsia="SimSun" w:cs="SimSun"/>
+          <w:sz w:val="24"/>
+          <w:szCs w:val="24"/>
+        </w:rPr>
+        <w:fldChar w:fldCharType="begin"/>
+      </w:r>
+      <w:r>
+        <w:rPr>
+          <w:rFonts w:ascii="SimSun" w:hAnsi="SimSun" w:eastAsia="SimSun" w:cs="SimSun"/>
+          <w:sz w:val="24"/>
+          <w:szCs w:val="24"/>
+        </w:rPr>
+        <w:instrText xml:space="preserve"> HYPERLINK "https://medium.com/@theflyingmantis/callbacks-vs-promises-and-basics-of-js-80d3d1515e81" </w:instrText>
+      </w:r>
+      <w:r>
+        <w:rPr>
+          <w:rFonts w:ascii="SimSun" w:hAnsi="SimSun" w:eastAsia="SimSun" w:cs="SimSun"/>
+          <w:sz w:val="24"/>
+          <w:szCs w:val="24"/>
+        </w:rPr>
+        <w:fldChar w:fldCharType="separate"/>
+      </w:r>
+      <w:r>
+        <w:rPr>
+          <w:rStyle w:val="5"/>
+          <w:rFonts w:ascii="SimSun" w:hAnsi="SimSun" w:eastAsia="SimSun" w:cs="SimSun"/>
+          <w:sz w:val="24"/>
+          <w:szCs w:val="24"/>
+        </w:rPr>
+        <w:t>https://medium.com/@theflyingmantis/callbacks-vs-promises-and-basics-of-js-80d3d1515e81</w:t>
+      </w:r>
+      <w:r>
+        <w:rPr>
+          <w:rFonts w:ascii="SimSun" w:hAnsi="SimSun" w:eastAsia="SimSun" w:cs="SimSun"/>
+          <w:sz w:val="24"/>
+          <w:szCs w:val="24"/>
+        </w:rPr>
+        <w:fldChar w:fldCharType="end"/>
+      </w:r>
       <w:bookmarkStart w:id="0" w:name="_GoBack"/>
       <w:bookmarkEnd w:id="0"/>
-      <w:r>
-        <w:rPr>
-          <w:rFonts w:ascii="SimSun" w:hAnsi="SimSun" w:eastAsia="SimSun" w:cs="SimSun"/>
-          <w:sz w:val="24"/>
-          <w:szCs w:val="24"/>
-        </w:rPr>
-        <w:fldChar w:fldCharType="begin"/>
-      </w:r>
-      <w:r>
-        <w:rPr>
-          <w:rFonts w:ascii="SimSun" w:hAnsi="SimSun" w:eastAsia="SimSun" w:cs="SimSun"/>
-          <w:sz w:val="24"/>
-          <w:szCs w:val="24"/>
-        </w:rPr>
-        <w:instrText xml:space="preserve"> HYPERLINK "https://medium.com/@theflyingmantis/async-await-react-promise-testing-a0d454b5461b" </w:instrText>
-      </w:r>
-      <w:r>
-        <w:rPr>
-          <w:rFonts w:ascii="SimSun" w:hAnsi="SimSun" w:eastAsia="SimSun" w:cs="SimSun"/>
-          <w:sz w:val="24"/>
-          <w:szCs w:val="24"/>
-        </w:rPr>
-        <w:fldChar w:fldCharType="separate"/>
-      </w:r>
-      <w:r>
-        <w:rPr>
-          <w:rStyle w:val="5"/>
-          <w:rFonts w:ascii="SimSun" w:hAnsi="SimSun" w:eastAsia="SimSun" w:cs="SimSun"/>
-          <w:sz w:val="24"/>
-          <w:szCs w:val="24"/>
-        </w:rPr>
-        <w:t>https://medium.com/@theflyingmantis/async-await-react-promise-testing-a0d454b5461b</w:t>
-      </w:r>
-      <w:r>
-        <w:rPr>
-          <w:rFonts w:ascii="SimSun" w:hAnsi="SimSun" w:eastAsia="SimSun" w:cs="SimSun"/>
-          <w:sz w:val="24"/>
-          <w:szCs w:val="24"/>
-        </w:rPr>
-        <w:fldChar w:fldCharType="end"/>
-      </w:r>
     </w:p>
     <w:sectPr>
       <w:pgSz w:w="11906" w:h="16838"/>

</xml_diff>

<commit_message>
error handle with promise
</commit_message>
<xml_diff>
--- a/react.docx
+++ b/react.docx
@@ -4,7 +4,7 @@
   <w:body>
     <w:p>
       <w:pPr>
-        <w:pStyle w:val="7"/>
+        <w:pStyle w:val="8"/>
         <w:numPr>
           <w:ilvl w:val="0"/>
           <w:numId w:val="1"/>
@@ -392,7 +392,7 @@
     <w:p/>
     <w:p>
       <w:pPr>
-        <w:pStyle w:val="7"/>
+        <w:pStyle w:val="8"/>
         <w:numPr>
           <w:ilvl w:val="0"/>
           <w:numId w:val="1"/>
@@ -447,7 +447,7 @@
     </w:p>
     <w:p>
       <w:pPr>
-        <w:pStyle w:val="7"/>
+        <w:pStyle w:val="8"/>
         <w:numPr>
           <w:ilvl w:val="0"/>
           <w:numId w:val="1"/>
@@ -469,7 +469,7 @@
     </w:p>
     <w:p>
       <w:pPr>
-        <w:pStyle w:val="7"/>
+        <w:pStyle w:val="8"/>
         <w:numPr>
           <w:ilvl w:val="0"/>
           <w:numId w:val="1"/>
@@ -491,7 +491,7 @@
     </w:p>
     <w:p>
       <w:pPr>
-        <w:pStyle w:val="7"/>
+        <w:pStyle w:val="8"/>
         <w:numPr>
           <w:ilvl w:val="0"/>
           <w:numId w:val="1"/>
@@ -514,7 +514,7 @@
     </w:p>
     <w:p>
       <w:pPr>
-        <w:pStyle w:val="7"/>
+        <w:pStyle w:val="8"/>
         <w:ind w:left="420" w:hanging="420" w:hangingChars="200"/>
       </w:pPr>
       <w:r>
@@ -523,7 +523,7 @@
     </w:p>
     <w:p>
       <w:pPr>
-        <w:pStyle w:val="7"/>
+        <w:pStyle w:val="8"/>
         <w:numPr>
           <w:ilvl w:val="0"/>
           <w:numId w:val="1"/>
@@ -1002,7 +1002,7 @@
     </w:p>
     <w:p>
       <w:pPr>
-        <w:pStyle w:val="7"/>
+        <w:pStyle w:val="8"/>
         <w:ind w:firstLine="0" w:firstLineChars="0"/>
       </w:pPr>
       <w:r>
@@ -1185,7 +1185,7 @@
     </w:p>
     <w:p>
       <w:pPr>
-        <w:pStyle w:val="7"/>
+        <w:pStyle w:val="8"/>
         <w:ind w:firstLine="0" w:firstLineChars="0"/>
       </w:pPr>
       <w:r>
@@ -1200,7 +1200,7 @@
     </w:p>
     <w:p>
       <w:pPr>
-        <w:pStyle w:val="7"/>
+        <w:pStyle w:val="8"/>
         <w:numPr>
           <w:ilvl w:val="0"/>
           <w:numId w:val="1"/>
@@ -1213,7 +1213,7 @@
     </w:p>
     <w:p>
       <w:pPr>
-        <w:pStyle w:val="7"/>
+        <w:pStyle w:val="8"/>
         <w:numPr>
           <w:ilvl w:val="0"/>
           <w:numId w:val="1"/>
@@ -1226,10 +1226,10 @@
     </w:p>
     <w:p>
       <w:pPr>
-        <w:pStyle w:val="7"/>
+        <w:pStyle w:val="8"/>
         <w:ind w:left="360" w:firstLine="0" w:firstLineChars="0"/>
         <w:rPr>
-          <w:rStyle w:val="5"/>
+          <w:rStyle w:val="6"/>
         </w:rPr>
       </w:pPr>
       <w:r>
@@ -1246,20 +1246,20 @@
       </w:r>
       <w:r>
         <w:rPr>
-          <w:rStyle w:val="5"/>
+          <w:rStyle w:val="6"/>
         </w:rPr>
         <w:t>https://developer.mozilla.org/en-US/docs/Web/JavaScript/Guide/Using_promises</w:t>
       </w:r>
       <w:r>
         <w:rPr>
-          <w:rStyle w:val="5"/>
+          <w:rStyle w:val="6"/>
         </w:rPr>
         <w:fldChar w:fldCharType="end"/>
       </w:r>
     </w:p>
     <w:p>
       <w:pPr>
-        <w:pStyle w:val="7"/>
+        <w:pStyle w:val="8"/>
         <w:ind w:left="360" w:firstLine="0" w:firstLineChars="0"/>
       </w:pPr>
       <w:r>
@@ -1274,7 +1274,7 @@
     </w:p>
     <w:p>
       <w:pPr>
-        <w:pStyle w:val="7"/>
+        <w:pStyle w:val="8"/>
         <w:ind w:left="360" w:firstLine="0" w:firstLineChars="0"/>
       </w:pPr>
       <w:r>
@@ -1288,29 +1288,29 @@
       </w:r>
       <w:r>
         <w:rPr>
-          <w:rStyle w:val="5"/>
+          <w:rStyle w:val="6"/>
         </w:rPr>
         <w:t>https://developers.google.com/web/fundamentals/primers/promises</w:t>
       </w:r>
       <w:r>
         <w:rPr>
-          <w:rStyle w:val="5"/>
+          <w:rStyle w:val="6"/>
         </w:rPr>
         <w:fldChar w:fldCharType="end"/>
       </w:r>
     </w:p>
     <w:p>
       <w:pPr>
-        <w:pStyle w:val="7"/>
+        <w:pStyle w:val="8"/>
         <w:ind w:left="360" w:firstLine="0" w:firstLineChars="0"/>
         <w:rPr>
-          <w:rStyle w:val="5"/>
-        </w:rPr>
-      </w:pPr>
-    </w:p>
-    <w:p>
-      <w:pPr>
-        <w:pStyle w:val="7"/>
+          <w:rStyle w:val="6"/>
+        </w:rPr>
+      </w:pPr>
+    </w:p>
+    <w:p>
+      <w:pPr>
+        <w:pStyle w:val="8"/>
         <w:numPr>
           <w:ilvl w:val="0"/>
           <w:numId w:val="1"/>
@@ -1356,7 +1356,7 @@
     </w:p>
     <w:p>
       <w:pPr>
-        <w:pStyle w:val="7"/>
+        <w:pStyle w:val="8"/>
         <w:numPr>
           <w:ilvl w:val="0"/>
           <w:numId w:val="1"/>
@@ -1378,7 +1378,7 @@
     </w:p>
     <w:p>
       <w:pPr>
-        <w:pStyle w:val="7"/>
+        <w:pStyle w:val="8"/>
         <w:numPr>
           <w:ilvl w:val="0"/>
           <w:numId w:val="1"/>
@@ -1391,7 +1391,7 @@
     </w:p>
     <w:p>
       <w:pPr>
-        <w:pStyle w:val="7"/>
+        <w:pStyle w:val="8"/>
         <w:ind w:firstLine="0" w:firstLineChars="0"/>
       </w:pPr>
       <w:r>
@@ -1400,7 +1400,7 @@
     </w:p>
     <w:p>
       <w:pPr>
-        <w:pStyle w:val="7"/>
+        <w:pStyle w:val="8"/>
         <w:ind w:firstLineChars="0"/>
       </w:pPr>
       <w:r>
@@ -1409,7 +1409,7 @@
     </w:p>
     <w:p>
       <w:pPr>
-        <w:pStyle w:val="7"/>
+        <w:pStyle w:val="8"/>
         <w:ind w:firstLine="630" w:firstLineChars="300"/>
       </w:pPr>
       <w:r>
@@ -1418,7 +1418,7 @@
     </w:p>
     <w:p>
       <w:pPr>
-        <w:pStyle w:val="7"/>
+        <w:pStyle w:val="8"/>
         <w:ind w:firstLineChars="0"/>
       </w:pPr>
       <w:r>
@@ -1427,7 +1427,7 @@
     </w:p>
     <w:p>
       <w:pPr>
-        <w:pStyle w:val="7"/>
+        <w:pStyle w:val="8"/>
         <w:ind w:firstLine="315" w:firstLineChars="150"/>
       </w:pPr>
       <w:r>
@@ -1436,13 +1436,13 @@
     </w:p>
     <w:p>
       <w:pPr>
-        <w:pStyle w:val="7"/>
+        <w:pStyle w:val="8"/>
         <w:ind w:firstLine="315" w:firstLineChars="150"/>
       </w:pPr>
     </w:p>
     <w:p>
       <w:pPr>
-        <w:pStyle w:val="7"/>
+        <w:pStyle w:val="8"/>
         <w:ind w:firstLine="315" w:firstLineChars="150"/>
       </w:pPr>
       <w:r>
@@ -1451,7 +1451,7 @@
     </w:p>
     <w:p>
       <w:pPr>
-        <w:pStyle w:val="7"/>
+        <w:pStyle w:val="8"/>
         <w:numPr>
           <w:ilvl w:val="0"/>
           <w:numId w:val="1"/>
@@ -1464,7 +1464,7 @@
     </w:p>
     <w:p>
       <w:pPr>
-        <w:pStyle w:val="7"/>
+        <w:pStyle w:val="8"/>
         <w:ind w:left="360" w:firstLine="0" w:firstLineChars="0"/>
       </w:pPr>
       <w:r>
@@ -1478,20 +1478,20 @@
       </w:r>
       <w:r>
         <w:rPr>
-          <w:rStyle w:val="5"/>
+          <w:rStyle w:val="6"/>
         </w:rPr>
         <w:t>https://developers.google.com/web/fundamentals/primers/async-functions</w:t>
       </w:r>
       <w:r>
         <w:rPr>
-          <w:rStyle w:val="5"/>
+          <w:rStyle w:val="6"/>
         </w:rPr>
         <w:fldChar w:fldCharType="end"/>
       </w:r>
     </w:p>
     <w:p>
       <w:pPr>
-        <w:pStyle w:val="7"/>
+        <w:pStyle w:val="8"/>
         <w:ind w:left="360" w:firstLine="0" w:firstLineChars="0"/>
       </w:pPr>
       <w:r>
@@ -1506,7 +1506,7 @@
     </w:p>
     <w:p>
       <w:pPr>
-        <w:pStyle w:val="7"/>
+        <w:pStyle w:val="8"/>
         <w:numPr>
           <w:ilvl w:val="0"/>
           <w:numId w:val="1"/>
@@ -1519,7 +1519,7 @@
     </w:p>
     <w:p>
       <w:pPr>
-        <w:pStyle w:val="7"/>
+        <w:pStyle w:val="8"/>
         <w:ind w:firstLine="0" w:firstLineChars="0"/>
       </w:pPr>
       <w:r>
@@ -1528,7 +1528,7 @@
     </w:p>
     <w:p>
       <w:pPr>
-        <w:pStyle w:val="7"/>
+        <w:pStyle w:val="8"/>
         <w:numPr>
           <w:ilvl w:val="0"/>
           <w:numId w:val="1"/>
@@ -1549,7 +1549,7 @@
       </w:r>
       <w:r>
         <w:rPr>
-          <w:rStyle w:val="3"/>
+          <w:rStyle w:val="4"/>
           <w:rFonts w:ascii="SimSun" w:hAnsi="SimSun" w:eastAsia="SimSun" w:cs="SimSun"/>
           <w:sz w:val="24"/>
           <w:szCs w:val="24"/>
@@ -1558,7 +1558,7 @@
       </w:r>
       <w:r>
         <w:rPr>
-          <w:rStyle w:val="3"/>
+          <w:rStyle w:val="4"/>
           <w:rFonts w:ascii="SimSun" w:hAnsi="SimSun" w:eastAsia="SimSun" w:cs="SimSun"/>
           <w:sz w:val="24"/>
           <w:szCs w:val="24"/>
@@ -1568,7 +1568,7 @@
     </w:p>
     <w:p>
       <w:pPr>
-        <w:pStyle w:val="7"/>
+        <w:pStyle w:val="8"/>
         <w:ind w:firstLine="0" w:firstLineChars="0"/>
         <w:rPr>
           <w:rFonts w:ascii="SimSun" w:hAnsi="SimSun" w:eastAsia="SimSun" w:cs="SimSun"/>
@@ -1579,7 +1579,7 @@
     </w:p>
     <w:p>
       <w:pPr>
-        <w:pStyle w:val="7"/>
+        <w:pStyle w:val="8"/>
         <w:ind w:firstLine="0" w:firstLineChars="0"/>
         <w:rPr>
           <w:rFonts w:ascii="SimSun" w:hAnsi="SimSun" w:eastAsia="SimSun" w:cs="SimSun"/>
@@ -1598,7 +1598,7 @@
       </w:r>
       <w:r>
         <w:rPr>
-          <w:rStyle w:val="5"/>
+          <w:rStyle w:val="6"/>
           <w:rFonts w:ascii="SimSun" w:hAnsi="SimSun" w:eastAsia="SimSun" w:cs="SimSun"/>
           <w:sz w:val="24"/>
           <w:szCs w:val="24"/>
@@ -1607,7 +1607,7 @@
       </w:r>
       <w:r>
         <w:rPr>
-          <w:rStyle w:val="5"/>
+          <w:rStyle w:val="6"/>
           <w:rFonts w:ascii="SimSun" w:hAnsi="SimSun" w:eastAsia="SimSun" w:cs="SimSun"/>
           <w:sz w:val="24"/>
           <w:szCs w:val="24"/>
@@ -1617,7 +1617,7 @@
     </w:p>
     <w:p>
       <w:pPr>
-        <w:pStyle w:val="7"/>
+        <w:pStyle w:val="8"/>
         <w:ind w:firstLine="0" w:firstLineChars="0"/>
       </w:pPr>
       <w:r>
@@ -1626,7 +1626,7 @@
     </w:p>
     <w:p>
       <w:pPr>
-        <w:pStyle w:val="7"/>
+        <w:pStyle w:val="8"/>
         <w:numPr>
           <w:ilvl w:val="0"/>
           <w:numId w:val="1"/>
@@ -1657,7 +1657,7 @@
     </w:p>
     <w:p>
       <w:pPr>
-        <w:pStyle w:val="7"/>
+        <w:pStyle w:val="8"/>
         <w:numPr>
           <w:ilvl w:val="0"/>
           <w:numId w:val="1"/>
@@ -1670,7 +1670,7 @@
     </w:p>
     <w:p>
       <w:pPr>
-        <w:pStyle w:val="7"/>
+        <w:pStyle w:val="8"/>
         <w:ind w:firstLine="0" w:firstLineChars="0"/>
       </w:pPr>
       <w:r>
@@ -1679,7 +1679,7 @@
     </w:p>
     <w:p>
       <w:pPr>
-        <w:pStyle w:val="7"/>
+        <w:pStyle w:val="8"/>
         <w:numPr>
           <w:ilvl w:val="0"/>
           <w:numId w:val="1"/>
@@ -1703,7 +1703,7 @@
       </w:r>
       <w:r>
         <w:rPr>
-          <w:rStyle w:val="5"/>
+          <w:rStyle w:val="6"/>
           <w:rFonts w:ascii="SimSun" w:hAnsi="SimSun" w:eastAsia="SimSun" w:cs="SimSun"/>
           <w:sz w:val="24"/>
           <w:szCs w:val="24"/>
@@ -1712,7 +1712,7 @@
       </w:r>
       <w:r>
         <w:rPr>
-          <w:rStyle w:val="5"/>
+          <w:rStyle w:val="6"/>
           <w:rFonts w:ascii="SimSun" w:hAnsi="SimSun" w:eastAsia="SimSun" w:cs="SimSun"/>
           <w:sz w:val="24"/>
           <w:szCs w:val="24"/>
@@ -1722,7 +1722,7 @@
     </w:p>
     <w:p>
       <w:pPr>
-        <w:pStyle w:val="7"/>
+        <w:pStyle w:val="8"/>
         <w:numPr>
           <w:ilvl w:val="0"/>
           <w:numId w:val="1"/>
@@ -1764,20 +1764,20 @@
       </w:r>
       <w:r>
         <w:rPr>
-          <w:rStyle w:val="5"/>
+          <w:rStyle w:val="6"/>
         </w:rPr>
         <w:t>https://medium.com/@ricklee_10931/react-multi-lingual-with-react-i18next-57879f986168</w:t>
       </w:r>
       <w:r>
         <w:rPr>
-          <w:rStyle w:val="5"/>
+          <w:rStyle w:val="6"/>
         </w:rPr>
         <w:fldChar w:fldCharType="end"/>
       </w:r>
     </w:p>
     <w:p>
       <w:pPr>
-        <w:pStyle w:val="7"/>
+        <w:pStyle w:val="8"/>
         <w:ind w:firstLine="0" w:firstLineChars="0"/>
       </w:pPr>
       <w:r>
@@ -1791,7 +1791,7 @@
       </w:r>
       <w:r>
         <w:rPr>
-          <w:rStyle w:val="5"/>
+          <w:rStyle w:val="6"/>
           <w:rFonts w:ascii="SimSun" w:hAnsi="SimSun" w:eastAsia="SimSun" w:cs="SimSun"/>
           <w:sz w:val="24"/>
           <w:szCs w:val="24"/>
@@ -1800,7 +1800,7 @@
       </w:r>
       <w:r>
         <w:rPr>
-          <w:rStyle w:val="5"/>
+          <w:rStyle w:val="6"/>
           <w:rFonts w:ascii="SimSun" w:hAnsi="SimSun" w:eastAsia="SimSun" w:cs="SimSun"/>
           <w:sz w:val="24"/>
           <w:szCs w:val="24"/>
@@ -1810,7 +1810,7 @@
     </w:p>
     <w:p>
       <w:pPr>
-        <w:pStyle w:val="7"/>
+        <w:pStyle w:val="8"/>
         <w:numPr>
           <w:ilvl w:val="0"/>
           <w:numId w:val="1"/>
@@ -1829,7 +1829,7 @@
     </w:p>
     <w:p>
       <w:pPr>
-        <w:pStyle w:val="7"/>
+        <w:pStyle w:val="8"/>
         <w:numPr>
           <w:ilvl w:val="0"/>
           <w:numId w:val="1"/>
@@ -1845,7 +1845,7 @@
     </w:p>
     <w:p>
       <w:pPr>
-        <w:pStyle w:val="7"/>
+        <w:pStyle w:val="8"/>
         <w:numPr>
           <w:ilvl w:val="0"/>
           <w:numId w:val="1"/>
@@ -1872,20 +1872,20 @@
       </w:r>
       <w:r>
         <w:rPr>
-          <w:rStyle w:val="5"/>
+          <w:rStyle w:val="6"/>
         </w:rPr>
         <w:t>https://cdnjs.com/libraries/flag-icon-css</w:t>
       </w:r>
       <w:r>
         <w:rPr>
-          <w:rStyle w:val="5"/>
+          <w:rStyle w:val="6"/>
         </w:rPr>
         <w:fldChar w:fldCharType="end"/>
       </w:r>
     </w:p>
     <w:p>
       <w:pPr>
-        <w:pStyle w:val="7"/>
+        <w:pStyle w:val="8"/>
         <w:numPr>
           <w:ilvl w:val="0"/>
           <w:numId w:val="1"/>
@@ -1907,7 +1907,7 @@
     </w:p>
     <w:p>
       <w:pPr>
-        <w:pStyle w:val="7"/>
+        <w:pStyle w:val="8"/>
         <w:numPr>
           <w:ilvl w:val="0"/>
           <w:numId w:val="1"/>
@@ -1926,7 +1926,7 @@
     </w:p>
     <w:p>
       <w:pPr>
-        <w:pStyle w:val="7"/>
+        <w:pStyle w:val="8"/>
         <w:ind w:left="360" w:firstLine="0" w:firstLineChars="0"/>
         <w:rPr>
           <w:color w:val="FF0000"/>
@@ -1941,7 +1941,7 @@
     </w:p>
     <w:p>
       <w:pPr>
-        <w:pStyle w:val="7"/>
+        <w:pStyle w:val="8"/>
         <w:ind w:left="360" w:firstLine="0" w:firstLineChars="0"/>
         <w:rPr>
           <w:color w:val="FF0000"/>
@@ -1956,7 +1956,7 @@
     </w:p>
     <w:p>
       <w:pPr>
-        <w:pStyle w:val="7"/>
+        <w:pStyle w:val="8"/>
         <w:ind w:left="360" w:firstLine="0" w:firstLineChars="0"/>
         <w:rPr>
           <w:color w:val="FF0000"/>
@@ -1971,7 +1971,7 @@
     </w:p>
     <w:p>
       <w:pPr>
-        <w:pStyle w:val="7"/>
+        <w:pStyle w:val="8"/>
         <w:ind w:left="360" w:firstLine="0" w:firstLineChars="0"/>
         <w:rPr>
           <w:color w:val="FF0000"/>
@@ -1986,7 +1986,7 @@
     </w:p>
     <w:p>
       <w:pPr>
-        <w:pStyle w:val="7"/>
+        <w:pStyle w:val="8"/>
         <w:ind w:left="360" w:firstLine="0" w:firstLineChars="0"/>
         <w:rPr>
           <w:color w:val="FF0000"/>
@@ -2001,7 +2001,7 @@
     </w:p>
     <w:p>
       <w:pPr>
-        <w:pStyle w:val="7"/>
+        <w:pStyle w:val="8"/>
         <w:ind w:left="360" w:firstLine="0" w:firstLineChars="0"/>
         <w:rPr>
           <w:color w:val="FF0000"/>
@@ -2016,7 +2016,7 @@
     </w:p>
     <w:p>
       <w:pPr>
-        <w:pStyle w:val="7"/>
+        <w:pStyle w:val="8"/>
         <w:ind w:left="360" w:firstLine="0" w:firstLineChars="0"/>
         <w:rPr>
           <w:color w:val="FF0000"/>
@@ -2025,7 +2025,7 @@
     </w:p>
     <w:p>
       <w:pPr>
-        <w:pStyle w:val="7"/>
+        <w:pStyle w:val="8"/>
         <w:ind w:left="360" w:firstLine="0" w:firstLineChars="0"/>
         <w:rPr>
           <w:color w:val="FF0000"/>
@@ -2040,7 +2040,7 @@
     </w:p>
     <w:p>
       <w:pPr>
-        <w:pStyle w:val="7"/>
+        <w:pStyle w:val="8"/>
         <w:ind w:left="360" w:firstLine="0" w:firstLineChars="0"/>
         <w:rPr>
           <w:color w:val="FF0000"/>
@@ -2055,7 +2055,7 @@
     </w:p>
     <w:p>
       <w:pPr>
-        <w:pStyle w:val="7"/>
+        <w:pStyle w:val="8"/>
         <w:ind w:left="360" w:firstLine="0" w:firstLineChars="0"/>
       </w:pPr>
       <w:r>
@@ -2076,7 +2076,7 @@
     </w:p>
     <w:p>
       <w:pPr>
-        <w:pStyle w:val="7"/>
+        <w:pStyle w:val="8"/>
         <w:ind w:left="360" w:firstLine="0" w:firstLineChars="0"/>
       </w:pPr>
       <w:r>
@@ -2091,7 +2091,7 @@
     </w:p>
     <w:p>
       <w:pPr>
-        <w:pStyle w:val="7"/>
+        <w:pStyle w:val="8"/>
         <w:ind w:left="360" w:firstLine="0" w:firstLineChars="0"/>
       </w:pPr>
       <w:r>
@@ -2106,7 +2106,7 @@
     </w:p>
     <w:p>
       <w:pPr>
-        <w:pStyle w:val="7"/>
+        <w:pStyle w:val="8"/>
         <w:numPr>
           <w:ilvl w:val="0"/>
           <w:numId w:val="1"/>
@@ -2119,7 +2119,7 @@
     </w:p>
     <w:p>
       <w:pPr>
-        <w:pStyle w:val="7"/>
+        <w:pStyle w:val="8"/>
         <w:numPr>
           <w:ilvl w:val="0"/>
           <w:numId w:val="1"/>
@@ -2132,7 +2132,7 @@
     </w:p>
     <w:p>
       <w:pPr>
-        <w:pStyle w:val="7"/>
+        <w:pStyle w:val="8"/>
         <w:ind w:firstLine="0" w:firstLineChars="0"/>
         <w:rPr>
           <w:rFonts w:ascii="SimSun" w:hAnsi="SimSun" w:eastAsia="SimSun" w:cs="SimSun"/>
@@ -2151,7 +2151,7 @@
       </w:r>
       <w:r>
         <w:rPr>
-          <w:rStyle w:val="5"/>
+          <w:rStyle w:val="6"/>
           <w:rFonts w:ascii="SimSun" w:hAnsi="SimSun" w:eastAsia="SimSun" w:cs="SimSun"/>
           <w:sz w:val="24"/>
           <w:szCs w:val="24"/>
@@ -2160,7 +2160,7 @@
       </w:r>
       <w:r>
         <w:rPr>
-          <w:rStyle w:val="5"/>
+          <w:rStyle w:val="6"/>
           <w:rFonts w:ascii="SimSun" w:hAnsi="SimSun" w:eastAsia="SimSun" w:cs="SimSun"/>
           <w:sz w:val="24"/>
           <w:szCs w:val="24"/>
@@ -2170,7 +2170,7 @@
     </w:p>
     <w:p>
       <w:pPr>
-        <w:pStyle w:val="7"/>
+        <w:pStyle w:val="8"/>
         <w:numPr>
           <w:ilvl w:val="0"/>
           <w:numId w:val="1"/>
@@ -2183,7 +2183,7 @@
     </w:p>
     <w:p>
       <w:pPr>
-        <w:pStyle w:val="7"/>
+        <w:pStyle w:val="8"/>
         <w:numPr>
           <w:ilvl w:val="0"/>
           <w:numId w:val="1"/>
@@ -2196,7 +2196,7 @@
     </w:p>
     <w:p>
       <w:pPr>
-        <w:pStyle w:val="7"/>
+        <w:pStyle w:val="8"/>
         <w:numPr>
           <w:ilvl w:val="0"/>
           <w:numId w:val="1"/>
@@ -2209,7 +2209,7 @@
     </w:p>
     <w:p>
       <w:pPr>
-        <w:pStyle w:val="7"/>
+        <w:pStyle w:val="8"/>
         <w:ind w:firstLine="0" w:firstLineChars="0"/>
         <w:rPr>
           <w:rFonts w:ascii="SimSun" w:hAnsi="SimSun" w:eastAsia="SimSun" w:cs="SimSun"/>
@@ -2228,7 +2228,7 @@
       </w:r>
       <w:r>
         <w:rPr>
-          <w:rStyle w:val="5"/>
+          <w:rStyle w:val="6"/>
           <w:rFonts w:ascii="SimSun" w:hAnsi="SimSun" w:eastAsia="SimSun" w:cs="SimSun"/>
           <w:sz w:val="24"/>
           <w:szCs w:val="24"/>
@@ -2237,7 +2237,7 @@
       </w:r>
       <w:r>
         <w:rPr>
-          <w:rStyle w:val="5"/>
+          <w:rStyle w:val="6"/>
           <w:rFonts w:ascii="SimSun" w:hAnsi="SimSun" w:eastAsia="SimSun" w:cs="SimSun"/>
           <w:sz w:val="24"/>
           <w:szCs w:val="24"/>
@@ -2247,7 +2247,7 @@
     </w:p>
     <w:p>
       <w:pPr>
-        <w:pStyle w:val="7"/>
+        <w:pStyle w:val="8"/>
         <w:ind w:firstLine="0" w:firstLineChars="0"/>
         <w:rPr>
           <w:rFonts w:ascii="SimSun" w:hAnsi="SimSun" w:eastAsia="SimSun" w:cs="SimSun"/>
@@ -2266,7 +2266,7 @@
       </w:r>
       <w:r>
         <w:rPr>
-          <w:rStyle w:val="5"/>
+          <w:rStyle w:val="6"/>
           <w:rFonts w:ascii="SimSun" w:hAnsi="SimSun" w:eastAsia="SimSun" w:cs="SimSun"/>
           <w:sz w:val="24"/>
           <w:szCs w:val="24"/>
@@ -2275,7 +2275,7 @@
       </w:r>
       <w:r>
         <w:rPr>
-          <w:rStyle w:val="5"/>
+          <w:rStyle w:val="6"/>
           <w:rFonts w:ascii="SimSun" w:hAnsi="SimSun" w:eastAsia="SimSun" w:cs="SimSun"/>
           <w:sz w:val="24"/>
           <w:szCs w:val="24"/>
@@ -2285,7 +2285,7 @@
     </w:p>
     <w:p>
       <w:pPr>
-        <w:pStyle w:val="7"/>
+        <w:pStyle w:val="8"/>
         <w:ind w:firstLine="0" w:firstLineChars="0"/>
       </w:pPr>
       <w:r>
@@ -2294,7 +2294,7 @@
     </w:p>
     <w:p>
       <w:pPr>
-        <w:pStyle w:val="7"/>
+        <w:pStyle w:val="8"/>
         <w:ind w:firstLine="0" w:firstLineChars="0"/>
       </w:pPr>
       <w:r>
@@ -2303,7 +2303,7 @@
     </w:p>
     <w:p>
       <w:pPr>
-        <w:pStyle w:val="7"/>
+        <w:pStyle w:val="8"/>
         <w:numPr>
           <w:ilvl w:val="0"/>
           <w:numId w:val="1"/>
@@ -2316,7 +2316,7 @@
     </w:p>
     <w:p>
       <w:pPr>
-        <w:pStyle w:val="7"/>
+        <w:pStyle w:val="8"/>
         <w:ind w:firstLine="0" w:firstLineChars="0"/>
       </w:pPr>
       <w:r>
@@ -2361,7 +2361,7 @@
     </w:p>
     <w:p>
       <w:pPr>
-        <w:pStyle w:val="7"/>
+        <w:pStyle w:val="8"/>
         <w:ind w:firstLine="0" w:firstLineChars="0"/>
       </w:pPr>
       <w:r>
@@ -2373,7 +2373,7 @@
     </w:p>
     <w:p>
       <w:pPr>
-        <w:pStyle w:val="7"/>
+        <w:pStyle w:val="8"/>
         <w:ind w:firstLine="0" w:firstLineChars="0"/>
       </w:pPr>
       <w:r>
@@ -2418,7 +2418,7 @@
     </w:p>
     <w:p>
       <w:pPr>
-        <w:pStyle w:val="7"/>
+        <w:pStyle w:val="8"/>
         <w:ind w:firstLine="0" w:firstLineChars="0"/>
         <w:rPr>
           <w:rFonts w:ascii="SimSun" w:hAnsi="SimSun" w:eastAsia="SimSun" w:cs="SimSun"/>
@@ -2437,7 +2437,7 @@
     </w:p>
     <w:p>
       <w:pPr>
-        <w:pStyle w:val="7"/>
+        <w:pStyle w:val="8"/>
         <w:numPr>
           <w:ilvl w:val="0"/>
           <w:numId w:val="1"/>
@@ -2450,7 +2450,7 @@
     </w:p>
     <w:p>
       <w:pPr>
-        <w:pStyle w:val="7"/>
+        <w:pStyle w:val="8"/>
         <w:ind w:firstLine="0" w:firstLineChars="0"/>
       </w:pPr>
       <w:r>
@@ -2459,7 +2459,7 @@
     </w:p>
     <w:p>
       <w:pPr>
-        <w:pStyle w:val="7"/>
+        <w:pStyle w:val="8"/>
         <w:ind w:firstLine="0" w:firstLineChars="0"/>
       </w:pPr>
       <w:r>
@@ -2468,7 +2468,7 @@
     </w:p>
     <w:p>
       <w:pPr>
-        <w:pStyle w:val="7"/>
+        <w:pStyle w:val="8"/>
         <w:ind w:firstLine="0" w:firstLineChars="0"/>
       </w:pPr>
       <w:r>
@@ -2477,7 +2477,7 @@
     </w:p>
     <w:p>
       <w:pPr>
-        <w:pStyle w:val="7"/>
+        <w:pStyle w:val="8"/>
         <w:ind w:firstLine="0" w:firstLineChars="0"/>
       </w:pPr>
       <w:r>
@@ -2486,7 +2486,7 @@
     </w:p>
     <w:p>
       <w:pPr>
-        <w:pStyle w:val="7"/>
+        <w:pStyle w:val="8"/>
         <w:ind w:firstLine="0" w:firstLineChars="0"/>
       </w:pPr>
       <w:r>
@@ -2495,7 +2495,7 @@
     </w:p>
     <w:p>
       <w:pPr>
-        <w:pStyle w:val="7"/>
+        <w:pStyle w:val="8"/>
         <w:ind w:firstLine="0" w:firstLineChars="0"/>
       </w:pPr>
       <w:r>
@@ -2504,7 +2504,7 @@
     </w:p>
     <w:p>
       <w:pPr>
-        <w:pStyle w:val="7"/>
+        <w:pStyle w:val="8"/>
         <w:ind w:firstLine="0" w:firstLineChars="0"/>
       </w:pPr>
       <w:r>
@@ -2513,7 +2513,7 @@
     </w:p>
     <w:p>
       <w:pPr>
-        <w:pStyle w:val="7"/>
+        <w:pStyle w:val="8"/>
         <w:numPr>
           <w:ilvl w:val="0"/>
           <w:numId w:val="1"/>
@@ -2560,7 +2560,7 @@
     </w:p>
     <w:p>
       <w:pPr>
-        <w:pStyle w:val="7"/>
+        <w:pStyle w:val="8"/>
         <w:numPr>
           <w:ilvl w:val="0"/>
           <w:numId w:val="1"/>
@@ -2591,7 +2591,7 @@
     </w:p>
     <w:p>
       <w:pPr>
-        <w:pStyle w:val="7"/>
+        <w:pStyle w:val="8"/>
         <w:numPr>
           <w:ilvl w:val="0"/>
           <w:numId w:val="1"/>
@@ -2622,7 +2622,7 @@
     </w:p>
     <w:p>
       <w:pPr>
-        <w:pStyle w:val="7"/>
+        <w:pStyle w:val="8"/>
         <w:numPr>
           <w:ilvl w:val="0"/>
           <w:numId w:val="1"/>
@@ -2661,7 +2661,7 @@
       </w:pPr>
       <w:r>
         <w:rPr>
-          <w:rStyle w:val="4"/>
+          <w:rStyle w:val="5"/>
           <w:rFonts w:ascii="Consolas" w:hAnsi="Consolas" w:eastAsia="Consolas" w:cs="Consolas"/>
           <w:color w:val="242729"/>
           <w:sz w:val="15"/>
@@ -2689,7 +2689,7 @@
       </w:pPr>
       <w:r>
         <w:rPr>
-          <w:rStyle w:val="4"/>
+          <w:rStyle w:val="5"/>
           <w:rFonts w:ascii="Consolas" w:hAnsi="Consolas" w:eastAsia="Consolas" w:cs="Consolas"/>
           <w:color w:val="242729"/>
           <w:sz w:val="15"/>
@@ -2701,7 +2701,7 @@
     </w:p>
     <w:p>
       <w:pPr>
-        <w:pStyle w:val="7"/>
+        <w:pStyle w:val="8"/>
         <w:ind w:firstLine="0" w:firstLineChars="0"/>
         <w:rPr>
           <w:rFonts w:ascii="SimSun" w:hAnsi="SimSun" w:eastAsia="SimSun" w:cs="SimSun"/>
@@ -2720,7 +2720,7 @@
     </w:p>
     <w:p>
       <w:pPr>
-        <w:pStyle w:val="7"/>
+        <w:pStyle w:val="8"/>
         <w:ind w:firstLine="0" w:firstLineChars="0"/>
         <w:rPr>
           <w:rFonts w:ascii="SimSun" w:hAnsi="SimSun" w:eastAsia="SimSun" w:cs="SimSun"/>
@@ -2739,7 +2739,7 @@
       </w:r>
       <w:r>
         <w:rPr>
-          <w:rStyle w:val="5"/>
+          <w:rStyle w:val="6"/>
           <w:rFonts w:ascii="SimSun" w:hAnsi="SimSun" w:eastAsia="SimSun" w:cs="SimSun"/>
           <w:sz w:val="24"/>
           <w:szCs w:val="24"/>
@@ -2748,7 +2748,7 @@
       </w:r>
       <w:r>
         <w:rPr>
-          <w:rStyle w:val="5"/>
+          <w:rStyle w:val="6"/>
           <w:rFonts w:ascii="SimSun" w:hAnsi="SimSun" w:eastAsia="SimSun" w:cs="SimSun"/>
           <w:sz w:val="24"/>
           <w:szCs w:val="24"/>
@@ -2758,7 +2758,7 @@
     </w:p>
     <w:p>
       <w:pPr>
-        <w:pStyle w:val="7"/>
+        <w:pStyle w:val="8"/>
         <w:ind w:firstLine="0" w:firstLineChars="0"/>
         <w:rPr>
           <w:rFonts w:ascii="SimSun" w:hAnsi="SimSun" w:eastAsia="SimSun" w:cs="SimSun"/>
@@ -2769,7 +2769,7 @@
     </w:p>
     <w:p>
       <w:pPr>
-        <w:pStyle w:val="7"/>
+        <w:pStyle w:val="8"/>
         <w:numPr>
           <w:ilvl w:val="0"/>
           <w:numId w:val="1"/>
@@ -2792,7 +2792,7 @@
     </w:p>
     <w:p>
       <w:pPr>
-        <w:pStyle w:val="7"/>
+        <w:pStyle w:val="8"/>
         <w:ind w:firstLine="0" w:firstLineChars="0"/>
         <w:rPr>
           <w:rFonts w:ascii="SimSun" w:hAnsi="SimSun" w:eastAsia="SimSun" w:cs="SimSun"/>
@@ -2811,7 +2811,7 @@
       </w:r>
       <w:r>
         <w:rPr>
-          <w:rStyle w:val="5"/>
+          <w:rStyle w:val="6"/>
           <w:rFonts w:ascii="SimSun" w:hAnsi="SimSun" w:eastAsia="SimSun" w:cs="SimSun"/>
           <w:sz w:val="24"/>
           <w:szCs w:val="24"/>
@@ -2820,7 +2820,7 @@
       </w:r>
       <w:r>
         <w:rPr>
-          <w:rStyle w:val="5"/>
+          <w:rStyle w:val="6"/>
           <w:rFonts w:ascii="SimSun" w:hAnsi="SimSun" w:eastAsia="SimSun" w:cs="SimSun"/>
           <w:sz w:val="24"/>
           <w:szCs w:val="24"/>
@@ -2830,7 +2830,7 @@
     </w:p>
     <w:p>
       <w:pPr>
-        <w:pStyle w:val="7"/>
+        <w:pStyle w:val="8"/>
         <w:ind w:firstLine="0" w:firstLineChars="0"/>
         <w:rPr>
           <w:rFonts w:ascii="SimSun" w:hAnsi="SimSun" w:eastAsia="SimSun" w:cs="SimSun"/>
@@ -2849,7 +2849,7 @@
       </w:r>
       <w:r>
         <w:rPr>
-          <w:rStyle w:val="5"/>
+          <w:rStyle w:val="6"/>
           <w:rFonts w:ascii="SimSun" w:hAnsi="SimSun" w:eastAsia="SimSun" w:cs="SimSun"/>
           <w:sz w:val="24"/>
           <w:szCs w:val="24"/>
@@ -2858,7 +2858,7 @@
       </w:r>
       <w:r>
         <w:rPr>
-          <w:rStyle w:val="5"/>
+          <w:rStyle w:val="6"/>
           <w:rFonts w:ascii="SimSun" w:hAnsi="SimSun" w:eastAsia="SimSun" w:cs="SimSun"/>
           <w:sz w:val="24"/>
           <w:szCs w:val="24"/>
@@ -2868,7 +2868,7 @@
     </w:p>
     <w:p>
       <w:pPr>
-        <w:pStyle w:val="7"/>
+        <w:pStyle w:val="8"/>
         <w:ind w:firstLine="0" w:firstLineChars="0"/>
         <w:rPr>
           <w:rFonts w:ascii="SimSun" w:hAnsi="SimSun" w:eastAsia="SimSun" w:cs="SimSun"/>
@@ -2887,7 +2887,7 @@
       </w:r>
       <w:r>
         <w:rPr>
-          <w:rStyle w:val="5"/>
+          <w:rStyle w:val="6"/>
           <w:rFonts w:ascii="SimSun" w:hAnsi="SimSun" w:eastAsia="SimSun" w:cs="SimSun"/>
           <w:sz w:val="24"/>
           <w:szCs w:val="24"/>
@@ -2896,7 +2896,7 @@
       </w:r>
       <w:r>
         <w:rPr>
-          <w:rStyle w:val="5"/>
+          <w:rStyle w:val="6"/>
           <w:rFonts w:ascii="SimSun" w:hAnsi="SimSun" w:eastAsia="SimSun" w:cs="SimSun"/>
           <w:sz w:val="24"/>
           <w:szCs w:val="24"/>
@@ -2906,7 +2906,7 @@
     </w:p>
     <w:p>
       <w:pPr>
-        <w:pStyle w:val="7"/>
+        <w:pStyle w:val="8"/>
         <w:ind w:firstLine="0" w:firstLineChars="0"/>
         <w:rPr>
           <w:rFonts w:ascii="SimSun" w:hAnsi="SimSun" w:eastAsia="SimSun" w:cs="SimSun"/>
@@ -2925,7 +2925,7 @@
       </w:r>
       <w:r>
         <w:rPr>
-          <w:rStyle w:val="5"/>
+          <w:rStyle w:val="6"/>
           <w:rFonts w:ascii="SimSun" w:hAnsi="SimSun" w:eastAsia="SimSun" w:cs="SimSun"/>
           <w:sz w:val="24"/>
           <w:szCs w:val="24"/>
@@ -2934,7 +2934,7 @@
       </w:r>
       <w:r>
         <w:rPr>
-          <w:rStyle w:val="5"/>
+          <w:rStyle w:val="6"/>
           <w:rFonts w:ascii="SimSun" w:hAnsi="SimSun" w:eastAsia="SimSun" w:cs="SimSun"/>
           <w:sz w:val="24"/>
           <w:szCs w:val="24"/>
@@ -2944,7 +2944,7 @@
     </w:p>
     <w:p>
       <w:pPr>
-        <w:pStyle w:val="7"/>
+        <w:pStyle w:val="8"/>
         <w:numPr>
           <w:ilvl w:val="0"/>
           <w:numId w:val="1"/>
@@ -2984,7 +2984,7 @@
     <w:p>
       <w:pPr>
         <w:rPr>
-          <w:rStyle w:val="5"/>
+          <w:rStyle w:val="6"/>
         </w:rPr>
       </w:pPr>
       <w:r>
@@ -2998,13 +2998,13 @@
       </w:r>
       <w:r>
         <w:rPr>
-          <w:rStyle w:val="3"/>
+          <w:rStyle w:val="4"/>
         </w:rPr>
         <w:t>https://spin.atomicobject.com/2019/10/01/a-quick-start-guide-to-query-strings-with-react-router/</w:t>
       </w:r>
       <w:r>
         <w:rPr>
-          <w:rStyle w:val="3"/>
+          <w:rStyle w:val="4"/>
         </w:rPr>
         <w:fldChar w:fldCharType="end"/>
       </w:r>
@@ -3028,7 +3028,7 @@
       </w:r>
       <w:r>
         <w:rPr>
-          <w:rStyle w:val="5"/>
+          <w:rStyle w:val="6"/>
           <w:rFonts w:ascii="SimSun" w:hAnsi="SimSun" w:eastAsia="SimSun" w:cs="SimSun"/>
           <w:sz w:val="24"/>
           <w:szCs w:val="24"/>
@@ -3037,7 +3037,7 @@
       </w:r>
       <w:r>
         <w:rPr>
-          <w:rStyle w:val="5"/>
+          <w:rStyle w:val="6"/>
           <w:rFonts w:ascii="SimSun" w:hAnsi="SimSun" w:eastAsia="SimSun" w:cs="SimSun"/>
           <w:sz w:val="24"/>
           <w:szCs w:val="24"/>
@@ -3085,7 +3085,7 @@
       </w:r>
       <w:r>
         <w:rPr>
-          <w:rStyle w:val="5"/>
+          <w:rStyle w:val="6"/>
           <w:rFonts w:ascii="SimSun" w:hAnsi="SimSun" w:eastAsia="SimSun" w:cs="SimSun"/>
           <w:sz w:val="24"/>
           <w:szCs w:val="24"/>
@@ -3094,7 +3094,7 @@
       </w:r>
       <w:r>
         <w:rPr>
-          <w:rStyle w:val="5"/>
+          <w:rStyle w:val="6"/>
           <w:rFonts w:ascii="SimSun" w:hAnsi="SimSun" w:eastAsia="SimSun" w:cs="SimSun"/>
           <w:sz w:val="24"/>
           <w:szCs w:val="24"/>
@@ -3121,7 +3121,7 @@
       </w:r>
       <w:r>
         <w:rPr>
-          <w:rStyle w:val="5"/>
+          <w:rStyle w:val="6"/>
           <w:rFonts w:ascii="SimSun" w:hAnsi="SimSun" w:eastAsia="SimSun" w:cs="SimSun"/>
           <w:sz w:val="24"/>
           <w:szCs w:val="24"/>
@@ -3130,7 +3130,7 @@
       </w:r>
       <w:r>
         <w:rPr>
-          <w:rStyle w:val="5"/>
+          <w:rStyle w:val="6"/>
           <w:rFonts w:ascii="SimSun" w:hAnsi="SimSun" w:eastAsia="SimSun" w:cs="SimSun"/>
           <w:sz w:val="24"/>
           <w:szCs w:val="24"/>
@@ -3267,7 +3267,7 @@
       </w:r>
       <w:r>
         <w:rPr>
-          <w:rStyle w:val="5"/>
+          <w:rStyle w:val="6"/>
           <w:rFonts w:ascii="SimSun" w:hAnsi="SimSun" w:eastAsia="SimSun" w:cs="SimSun"/>
           <w:sz w:val="24"/>
           <w:szCs w:val="24"/>
@@ -3276,7 +3276,7 @@
       </w:r>
       <w:r>
         <w:rPr>
-          <w:rStyle w:val="5"/>
+          <w:rStyle w:val="6"/>
           <w:rFonts w:ascii="SimSun" w:hAnsi="SimSun" w:eastAsia="SimSun" w:cs="SimSun"/>
           <w:sz w:val="24"/>
           <w:szCs w:val="24"/>
@@ -3286,7 +3286,7 @@
     </w:p>
     <w:p>
       <w:pPr>
-        <w:pStyle w:val="7"/>
+        <w:pStyle w:val="8"/>
         <w:numPr>
           <w:ilvl w:val="0"/>
           <w:numId w:val="1"/>
@@ -3327,13 +3327,13 @@
       </w:r>
       <w:r>
         <w:rPr>
-          <w:rStyle w:val="5"/>
+          <w:rStyle w:val="6"/>
         </w:rPr>
         <w:t>https://javascript.info/callbacks</w:t>
       </w:r>
       <w:r>
         <w:rPr>
-          <w:rStyle w:val="5"/>
+          <w:rStyle w:val="6"/>
         </w:rPr>
         <w:fldChar w:fldCharType="end"/>
       </w:r>
@@ -3372,6 +3372,7 @@
     <w:p>
       <w:pPr>
         <w:numPr>
+          <w:ilvl w:val="0"/>
           <w:numId w:val="0"/>
         </w:numPr>
         <w:ind w:leftChars="0"/>
@@ -3386,6 +3387,702 @@
           <w:lang w:val="en-US"/>
         </w:rPr>
         <w:t>Promise.then(f1).catch(f2) == promise.then(f1,f2)</w:t>
+      </w:r>
+    </w:p>
+    <w:p>
+      <w:pPr>
+        <w:numPr>
+          <w:ilvl w:val="0"/>
+          <w:numId w:val="0"/>
+        </w:numPr>
+        <w:ind w:leftChars="0"/>
+        <w:rPr>
+          <w:rFonts w:hint="default"/>
+          <w:lang w:val="en-US"/>
+        </w:rPr>
+      </w:pPr>
+      <w:r>
+        <w:rPr>
+          <w:rFonts w:hint="default"/>
+          <w:lang w:val="en-US"/>
+        </w:rPr>
+        <w:t>The answer is no, first one is chain, when error occurs in f1, can be catched by f2. the second one is unhandled.</w:t>
+      </w:r>
+    </w:p>
+    <w:p>
+      <w:pPr>
+        <w:numPr>
+          <w:ilvl w:val="0"/>
+          <w:numId w:val="0"/>
+        </w:numPr>
+        <w:ind w:leftChars="0"/>
+        <w:rPr>
+          <w:rFonts w:ascii="SimSun" w:hAnsi="SimSun" w:eastAsia="SimSun" w:cs="SimSun"/>
+          <w:sz w:val="24"/>
+          <w:szCs w:val="24"/>
+        </w:rPr>
+      </w:pPr>
+      <w:r>
+        <w:rPr>
+          <w:rFonts w:ascii="SimSun" w:hAnsi="SimSun" w:eastAsia="SimSun" w:cs="SimSun"/>
+          <w:sz w:val="24"/>
+          <w:szCs w:val="24"/>
+        </w:rPr>
+        <w:fldChar w:fldCharType="begin"/>
+      </w:r>
+      <w:r>
+        <w:rPr>
+          <w:rFonts w:ascii="SimSun" w:hAnsi="SimSun" w:eastAsia="SimSun" w:cs="SimSun"/>
+          <w:sz w:val="24"/>
+          <w:szCs w:val="24"/>
+        </w:rPr>
+        <w:instrText xml:space="preserve"> HYPERLINK "https://javascript.info/promise-chaining" </w:instrText>
+      </w:r>
+      <w:r>
+        <w:rPr>
+          <w:rFonts w:ascii="SimSun" w:hAnsi="SimSun" w:eastAsia="SimSun" w:cs="SimSun"/>
+          <w:sz w:val="24"/>
+          <w:szCs w:val="24"/>
+        </w:rPr>
+        <w:fldChar w:fldCharType="separate"/>
+      </w:r>
+      <w:r>
+        <w:rPr>
+          <w:rStyle w:val="6"/>
+          <w:rFonts w:ascii="SimSun" w:hAnsi="SimSun" w:eastAsia="SimSun" w:cs="SimSun"/>
+          <w:sz w:val="24"/>
+          <w:szCs w:val="24"/>
+        </w:rPr>
+        <w:t>https://javascript.info/promise-chaining</w:t>
+      </w:r>
+      <w:r>
+        <w:rPr>
+          <w:rFonts w:ascii="SimSun" w:hAnsi="SimSun" w:eastAsia="SimSun" w:cs="SimSun"/>
+          <w:sz w:val="24"/>
+          <w:szCs w:val="24"/>
+        </w:rPr>
+        <w:fldChar w:fldCharType="end"/>
+      </w:r>
+    </w:p>
+    <w:p>
+      <w:pPr>
+        <w:numPr>
+          <w:ilvl w:val="0"/>
+          <w:numId w:val="1"/>
+        </w:numPr>
+        <w:ind w:left="360" w:leftChars="0" w:hanging="360" w:firstLineChars="0"/>
+        <w:rPr>
+          <w:rFonts w:hint="default" w:ascii="SimSun" w:hAnsi="SimSun" w:eastAsia="SimSun" w:cs="SimSun"/>
+          <w:sz w:val="24"/>
+          <w:szCs w:val="24"/>
+          <w:lang w:val="en-US"/>
+        </w:rPr>
+      </w:pPr>
+      <w:r>
+        <w:rPr>
+          <w:rFonts w:hint="default" w:ascii="SimSun" w:hAnsi="SimSun" w:eastAsia="SimSun" w:cs="SimSun"/>
+          <w:sz w:val="24"/>
+          <w:szCs w:val="24"/>
+          <w:lang w:val="en-US"/>
+        </w:rPr>
+        <w:t>Error handling with promise</w:t>
+      </w:r>
+    </w:p>
+    <w:p>
+      <w:pPr>
+        <w:pStyle w:val="2"/>
+        <w:keepNext w:val="0"/>
+        <w:keepLines w:val="0"/>
+        <w:widowControl/>
+        <w:suppressLineNumbers w:val="0"/>
+        <w:pBdr>
+          <w:top w:val="none" w:color="auto" w:sz="0" w:space="0"/>
+          <w:left w:val="none" w:color="auto" w:sz="0" w:space="0"/>
+          <w:bottom w:val="none" w:color="auto" w:sz="0" w:space="0"/>
+          <w:right w:val="none" w:color="auto" w:sz="0" w:space="0"/>
+        </w:pBdr>
+        <w:shd w:val="clear" w:fill="F5F2F0"/>
+        <w:bidi w:val="0"/>
+        <w:spacing w:before="0" w:beforeAutospacing="0" w:after="0" w:afterAutospacing="0" w:line="264" w:lineRule="atLeast"/>
+        <w:ind w:left="0" w:right="0" w:firstLine="0"/>
+        <w:jc w:val="left"/>
+        <w:rPr>
+          <w:rStyle w:val="5"/>
+          <w:rFonts w:hint="default" w:ascii="Consolas" w:hAnsi="Consolas" w:eastAsia="Consolas" w:cs="Consolas"/>
+          <w:caps w:val="0"/>
+          <w:color w:val="333333"/>
+          <w:spacing w:val="0"/>
+          <w:sz w:val="19"/>
+          <w:szCs w:val="19"/>
+          <w:bdr w:val="none" w:color="auto" w:sz="0" w:space="0"/>
+          <w:shd w:val="clear" w:fill="F5F2F0"/>
+        </w:rPr>
+      </w:pPr>
+      <w:r>
+        <w:rPr>
+          <w:rStyle w:val="5"/>
+          <w:rFonts w:ascii="Consolas" w:hAnsi="Consolas" w:eastAsia="Consolas" w:cs="Consolas"/>
+          <w:caps w:val="0"/>
+          <w:color w:val="0077AA"/>
+          <w:spacing w:val="0"/>
+          <w:sz w:val="19"/>
+          <w:szCs w:val="19"/>
+          <w:bdr w:val="none" w:color="auto" w:sz="0" w:space="0"/>
+          <w:shd w:val="clear" w:fill="F5F2F0"/>
+        </w:rPr>
+        <w:t>new</w:t>
+      </w:r>
+      <w:r>
+        <w:rPr>
+          <w:rStyle w:val="5"/>
+          <w:rFonts w:hint="default" w:ascii="Consolas" w:hAnsi="Consolas" w:eastAsia="Consolas" w:cs="Consolas"/>
+          <w:caps w:val="0"/>
+          <w:color w:val="333333"/>
+          <w:spacing w:val="0"/>
+          <w:sz w:val="19"/>
+          <w:szCs w:val="19"/>
+          <w:bdr w:val="none" w:color="auto" w:sz="0" w:space="0"/>
+          <w:shd w:val="clear" w:fill="F5F2F0"/>
+        </w:rPr>
+        <w:t xml:space="preserve"> Promise</w:t>
+      </w:r>
+      <w:r>
+        <w:rPr>
+          <w:rStyle w:val="5"/>
+          <w:rFonts w:hint="default" w:ascii="Consolas" w:hAnsi="Consolas" w:eastAsia="Consolas" w:cs="Consolas"/>
+          <w:caps w:val="0"/>
+          <w:color w:val="999999"/>
+          <w:spacing w:val="0"/>
+          <w:sz w:val="19"/>
+          <w:szCs w:val="19"/>
+          <w:bdr w:val="none" w:color="auto" w:sz="0" w:space="0"/>
+          <w:shd w:val="clear" w:fill="F5F2F0"/>
+        </w:rPr>
+        <w:t>(</w:t>
+      </w:r>
+      <w:r>
+        <w:rPr>
+          <w:rStyle w:val="5"/>
+          <w:rFonts w:hint="default" w:ascii="Consolas" w:hAnsi="Consolas" w:eastAsia="Consolas" w:cs="Consolas"/>
+          <w:caps w:val="0"/>
+          <w:color w:val="0077AA"/>
+          <w:spacing w:val="0"/>
+          <w:sz w:val="19"/>
+          <w:szCs w:val="19"/>
+          <w:bdr w:val="none" w:color="auto" w:sz="0" w:space="0"/>
+          <w:shd w:val="clear" w:fill="F5F2F0"/>
+        </w:rPr>
+        <w:t>function</w:t>
+      </w:r>
+      <w:r>
+        <w:rPr>
+          <w:rStyle w:val="5"/>
+          <w:rFonts w:hint="default" w:ascii="Consolas" w:hAnsi="Consolas" w:eastAsia="Consolas" w:cs="Consolas"/>
+          <w:caps w:val="0"/>
+          <w:color w:val="999999"/>
+          <w:spacing w:val="0"/>
+          <w:sz w:val="19"/>
+          <w:szCs w:val="19"/>
+          <w:bdr w:val="none" w:color="auto" w:sz="0" w:space="0"/>
+          <w:shd w:val="clear" w:fill="F5F2F0"/>
+        </w:rPr>
+        <w:t>(</w:t>
+      </w:r>
+      <w:r>
+        <w:rPr>
+          <w:rStyle w:val="5"/>
+          <w:rFonts w:hint="default" w:ascii="Consolas" w:hAnsi="Consolas" w:eastAsia="Consolas" w:cs="Consolas"/>
+          <w:caps w:val="0"/>
+          <w:color w:val="333333"/>
+          <w:spacing w:val="0"/>
+          <w:sz w:val="19"/>
+          <w:szCs w:val="19"/>
+          <w:bdr w:val="none" w:color="auto" w:sz="0" w:space="0"/>
+          <w:shd w:val="clear" w:fill="F5F2F0"/>
+        </w:rPr>
+        <w:t>resolve</w:t>
+      </w:r>
+      <w:r>
+        <w:rPr>
+          <w:rStyle w:val="5"/>
+          <w:rFonts w:hint="default" w:ascii="Consolas" w:hAnsi="Consolas" w:eastAsia="Consolas" w:cs="Consolas"/>
+          <w:caps w:val="0"/>
+          <w:color w:val="999999"/>
+          <w:spacing w:val="0"/>
+          <w:sz w:val="19"/>
+          <w:szCs w:val="19"/>
+          <w:bdr w:val="none" w:color="auto" w:sz="0" w:space="0"/>
+          <w:shd w:val="clear" w:fill="F5F2F0"/>
+        </w:rPr>
+        <w:t>,</w:t>
+      </w:r>
+      <w:r>
+        <w:rPr>
+          <w:rStyle w:val="5"/>
+          <w:rFonts w:hint="default" w:ascii="Consolas" w:hAnsi="Consolas" w:eastAsia="Consolas" w:cs="Consolas"/>
+          <w:caps w:val="0"/>
+          <w:color w:val="333333"/>
+          <w:spacing w:val="0"/>
+          <w:sz w:val="19"/>
+          <w:szCs w:val="19"/>
+          <w:bdr w:val="none" w:color="auto" w:sz="0" w:space="0"/>
+          <w:shd w:val="clear" w:fill="F5F2F0"/>
+        </w:rPr>
+        <w:t xml:space="preserve"> reject</w:t>
+      </w:r>
+      <w:r>
+        <w:rPr>
+          <w:rStyle w:val="5"/>
+          <w:rFonts w:hint="default" w:ascii="Consolas" w:hAnsi="Consolas" w:eastAsia="Consolas" w:cs="Consolas"/>
+          <w:caps w:val="0"/>
+          <w:color w:val="999999"/>
+          <w:spacing w:val="0"/>
+          <w:sz w:val="19"/>
+          <w:szCs w:val="19"/>
+          <w:bdr w:val="none" w:color="auto" w:sz="0" w:space="0"/>
+          <w:shd w:val="clear" w:fill="F5F2F0"/>
+        </w:rPr>
+        <w:t>)</w:t>
+      </w:r>
+      <w:r>
+        <w:rPr>
+          <w:rStyle w:val="5"/>
+          <w:rFonts w:hint="default" w:ascii="Consolas" w:hAnsi="Consolas" w:eastAsia="Consolas" w:cs="Consolas"/>
+          <w:caps w:val="0"/>
+          <w:color w:val="333333"/>
+          <w:spacing w:val="0"/>
+          <w:sz w:val="19"/>
+          <w:szCs w:val="19"/>
+          <w:bdr w:val="none" w:color="auto" w:sz="0" w:space="0"/>
+          <w:shd w:val="clear" w:fill="F5F2F0"/>
+        </w:rPr>
+        <w:t xml:space="preserve"> </w:t>
+      </w:r>
+      <w:r>
+        <w:rPr>
+          <w:rStyle w:val="5"/>
+          <w:rFonts w:hint="default" w:ascii="Consolas" w:hAnsi="Consolas" w:eastAsia="Consolas" w:cs="Consolas"/>
+          <w:caps w:val="0"/>
+          <w:color w:val="999999"/>
+          <w:spacing w:val="0"/>
+          <w:sz w:val="19"/>
+          <w:szCs w:val="19"/>
+          <w:bdr w:val="none" w:color="auto" w:sz="0" w:space="0"/>
+          <w:shd w:val="clear" w:fill="F5F2F0"/>
+        </w:rPr>
+        <w:t>{</w:t>
+      </w:r>
+    </w:p>
+    <w:p>
+      <w:pPr>
+        <w:pStyle w:val="2"/>
+        <w:keepNext w:val="0"/>
+        <w:keepLines w:val="0"/>
+        <w:widowControl/>
+        <w:suppressLineNumbers w:val="0"/>
+        <w:pBdr>
+          <w:top w:val="none" w:color="auto" w:sz="0" w:space="0"/>
+          <w:left w:val="none" w:color="auto" w:sz="0" w:space="0"/>
+          <w:bottom w:val="none" w:color="auto" w:sz="0" w:space="0"/>
+          <w:right w:val="none" w:color="auto" w:sz="0" w:space="0"/>
+        </w:pBdr>
+        <w:shd w:val="clear" w:fill="F5F2F0"/>
+        <w:bidi w:val="0"/>
+        <w:spacing w:before="0" w:beforeAutospacing="0" w:after="0" w:afterAutospacing="0" w:line="264" w:lineRule="atLeast"/>
+        <w:ind w:left="0" w:right="0" w:firstLine="0"/>
+        <w:jc w:val="left"/>
+        <w:rPr>
+          <w:rStyle w:val="5"/>
+          <w:rFonts w:hint="default" w:ascii="Consolas" w:hAnsi="Consolas" w:eastAsia="Consolas" w:cs="Consolas"/>
+          <w:caps w:val="0"/>
+          <w:color w:val="333333"/>
+          <w:spacing w:val="0"/>
+          <w:sz w:val="19"/>
+          <w:szCs w:val="19"/>
+          <w:bdr w:val="none" w:color="auto" w:sz="0" w:space="0"/>
+          <w:shd w:val="clear" w:fill="F5F2F0"/>
+        </w:rPr>
+      </w:pPr>
+      <w:r>
+        <w:rPr>
+          <w:rStyle w:val="5"/>
+          <w:rFonts w:hint="default" w:ascii="Consolas" w:hAnsi="Consolas" w:eastAsia="Consolas" w:cs="Consolas"/>
+          <w:caps w:val="0"/>
+          <w:color w:val="333333"/>
+          <w:spacing w:val="0"/>
+          <w:sz w:val="19"/>
+          <w:szCs w:val="19"/>
+          <w:bdr w:val="none" w:color="auto" w:sz="0" w:space="0"/>
+          <w:shd w:val="clear" w:fill="F5F2F0"/>
+        </w:rPr>
+        <w:t xml:space="preserve">  setTimeout</w:t>
+      </w:r>
+      <w:r>
+        <w:rPr>
+          <w:rStyle w:val="5"/>
+          <w:rFonts w:hint="default" w:ascii="Consolas" w:hAnsi="Consolas" w:eastAsia="Consolas" w:cs="Consolas"/>
+          <w:caps w:val="0"/>
+          <w:color w:val="999999"/>
+          <w:spacing w:val="0"/>
+          <w:sz w:val="19"/>
+          <w:szCs w:val="19"/>
+          <w:bdr w:val="none" w:color="auto" w:sz="0" w:space="0"/>
+          <w:shd w:val="clear" w:fill="F5F2F0"/>
+        </w:rPr>
+        <w:t>(()</w:t>
+      </w:r>
+      <w:r>
+        <w:rPr>
+          <w:rStyle w:val="5"/>
+          <w:rFonts w:hint="default" w:ascii="Consolas" w:hAnsi="Consolas" w:eastAsia="Consolas" w:cs="Consolas"/>
+          <w:caps w:val="0"/>
+          <w:color w:val="333333"/>
+          <w:spacing w:val="0"/>
+          <w:sz w:val="19"/>
+          <w:szCs w:val="19"/>
+          <w:bdr w:val="none" w:color="auto" w:sz="0" w:space="0"/>
+          <w:shd w:val="clear" w:fill="F5F2F0"/>
+        </w:rPr>
+        <w:t xml:space="preserve"> </w:t>
+      </w:r>
+      <w:r>
+        <w:rPr>
+          <w:rStyle w:val="5"/>
+          <w:rFonts w:hint="default" w:ascii="Consolas" w:hAnsi="Consolas" w:eastAsia="Consolas" w:cs="Consolas"/>
+          <w:caps w:val="0"/>
+          <w:color w:val="A67F59"/>
+          <w:spacing w:val="0"/>
+          <w:sz w:val="19"/>
+          <w:szCs w:val="19"/>
+          <w:bdr w:val="none" w:color="auto" w:sz="0" w:space="0"/>
+          <w:shd w:val="clear" w:fill="F5F2F0"/>
+        </w:rPr>
+        <w:t>=&gt;</w:t>
+      </w:r>
+      <w:r>
+        <w:rPr>
+          <w:rStyle w:val="5"/>
+          <w:rFonts w:hint="default" w:ascii="Consolas" w:hAnsi="Consolas" w:eastAsia="Consolas" w:cs="Consolas"/>
+          <w:caps w:val="0"/>
+          <w:color w:val="333333"/>
+          <w:spacing w:val="0"/>
+          <w:sz w:val="19"/>
+          <w:szCs w:val="19"/>
+          <w:bdr w:val="none" w:color="auto" w:sz="0" w:space="0"/>
+          <w:shd w:val="clear" w:fill="F5F2F0"/>
+        </w:rPr>
+        <w:t xml:space="preserve"> </w:t>
+      </w:r>
+      <w:r>
+        <w:rPr>
+          <w:rStyle w:val="5"/>
+          <w:rFonts w:hint="default" w:ascii="Consolas" w:hAnsi="Consolas" w:eastAsia="Consolas" w:cs="Consolas"/>
+          <w:caps w:val="0"/>
+          <w:color w:val="999999"/>
+          <w:spacing w:val="0"/>
+          <w:sz w:val="19"/>
+          <w:szCs w:val="19"/>
+          <w:bdr w:val="none" w:color="auto" w:sz="0" w:space="0"/>
+          <w:shd w:val="clear" w:fill="F5F2F0"/>
+        </w:rPr>
+        <w:t>{</w:t>
+      </w:r>
+    </w:p>
+    <w:p>
+      <w:pPr>
+        <w:pStyle w:val="2"/>
+        <w:keepNext w:val="0"/>
+        <w:keepLines w:val="0"/>
+        <w:widowControl/>
+        <w:suppressLineNumbers w:val="0"/>
+        <w:pBdr>
+          <w:top w:val="none" w:color="auto" w:sz="0" w:space="0"/>
+          <w:left w:val="none" w:color="auto" w:sz="0" w:space="0"/>
+          <w:bottom w:val="none" w:color="auto" w:sz="0" w:space="0"/>
+          <w:right w:val="none" w:color="auto" w:sz="0" w:space="0"/>
+        </w:pBdr>
+        <w:shd w:val="clear" w:fill="F5F2F0"/>
+        <w:bidi w:val="0"/>
+        <w:spacing w:before="0" w:beforeAutospacing="0" w:after="0" w:afterAutospacing="0" w:line="264" w:lineRule="atLeast"/>
+        <w:ind w:left="0" w:right="0" w:firstLine="0"/>
+        <w:jc w:val="left"/>
+        <w:rPr>
+          <w:rStyle w:val="5"/>
+          <w:rFonts w:hint="default" w:ascii="Consolas" w:hAnsi="Consolas" w:eastAsia="Consolas" w:cs="Consolas"/>
+          <w:caps w:val="0"/>
+          <w:color w:val="333333"/>
+          <w:spacing w:val="0"/>
+          <w:sz w:val="19"/>
+          <w:szCs w:val="19"/>
+          <w:bdr w:val="none" w:color="auto" w:sz="0" w:space="0"/>
+          <w:shd w:val="clear" w:fill="F5F2F0"/>
+        </w:rPr>
+      </w:pPr>
+      <w:r>
+        <w:rPr>
+          <w:rStyle w:val="5"/>
+          <w:rFonts w:hint="default" w:ascii="Consolas" w:hAnsi="Consolas" w:eastAsia="Consolas" w:cs="Consolas"/>
+          <w:caps w:val="0"/>
+          <w:color w:val="333333"/>
+          <w:spacing w:val="0"/>
+          <w:sz w:val="19"/>
+          <w:szCs w:val="19"/>
+          <w:bdr w:val="none" w:color="auto" w:sz="0" w:space="0"/>
+          <w:shd w:val="clear" w:fill="F5F2F0"/>
+        </w:rPr>
+        <w:t xml:space="preserve">    </w:t>
+      </w:r>
+      <w:r>
+        <w:rPr>
+          <w:rStyle w:val="5"/>
+          <w:rFonts w:hint="default" w:ascii="Consolas" w:hAnsi="Consolas" w:eastAsia="Consolas" w:cs="Consolas"/>
+          <w:caps w:val="0"/>
+          <w:color w:val="0077AA"/>
+          <w:spacing w:val="0"/>
+          <w:sz w:val="19"/>
+          <w:szCs w:val="19"/>
+          <w:bdr w:val="none" w:color="auto" w:sz="0" w:space="0"/>
+          <w:shd w:val="clear" w:fill="F5F2F0"/>
+        </w:rPr>
+        <w:t>throw</w:t>
+      </w:r>
+      <w:r>
+        <w:rPr>
+          <w:rStyle w:val="5"/>
+          <w:rFonts w:hint="default" w:ascii="Consolas" w:hAnsi="Consolas" w:eastAsia="Consolas" w:cs="Consolas"/>
+          <w:caps w:val="0"/>
+          <w:color w:val="333333"/>
+          <w:spacing w:val="0"/>
+          <w:sz w:val="19"/>
+          <w:szCs w:val="19"/>
+          <w:bdr w:val="none" w:color="auto" w:sz="0" w:space="0"/>
+          <w:shd w:val="clear" w:fill="F5F2F0"/>
+        </w:rPr>
+        <w:t xml:space="preserve"> </w:t>
+      </w:r>
+      <w:r>
+        <w:rPr>
+          <w:rStyle w:val="5"/>
+          <w:rFonts w:hint="default" w:ascii="Consolas" w:hAnsi="Consolas" w:eastAsia="Consolas" w:cs="Consolas"/>
+          <w:caps w:val="0"/>
+          <w:color w:val="0077AA"/>
+          <w:spacing w:val="0"/>
+          <w:sz w:val="19"/>
+          <w:szCs w:val="19"/>
+          <w:bdr w:val="none" w:color="auto" w:sz="0" w:space="0"/>
+          <w:shd w:val="clear" w:fill="F5F2F0"/>
+        </w:rPr>
+        <w:t>new</w:t>
+      </w:r>
+      <w:r>
+        <w:rPr>
+          <w:rStyle w:val="5"/>
+          <w:rFonts w:hint="default" w:ascii="Consolas" w:hAnsi="Consolas" w:eastAsia="Consolas" w:cs="Consolas"/>
+          <w:caps w:val="0"/>
+          <w:color w:val="333333"/>
+          <w:spacing w:val="0"/>
+          <w:sz w:val="19"/>
+          <w:szCs w:val="19"/>
+          <w:bdr w:val="none" w:color="auto" w:sz="0" w:space="0"/>
+          <w:shd w:val="clear" w:fill="F5F2F0"/>
+        </w:rPr>
+        <w:t xml:space="preserve"> Error</w:t>
+      </w:r>
+      <w:r>
+        <w:rPr>
+          <w:rStyle w:val="5"/>
+          <w:rFonts w:hint="default" w:ascii="Consolas" w:hAnsi="Consolas" w:eastAsia="Consolas" w:cs="Consolas"/>
+          <w:caps w:val="0"/>
+          <w:color w:val="999999"/>
+          <w:spacing w:val="0"/>
+          <w:sz w:val="19"/>
+          <w:szCs w:val="19"/>
+          <w:bdr w:val="none" w:color="auto" w:sz="0" w:space="0"/>
+          <w:shd w:val="clear" w:fill="F5F2F0"/>
+        </w:rPr>
+        <w:t>(</w:t>
+      </w:r>
+      <w:r>
+        <w:rPr>
+          <w:rStyle w:val="5"/>
+          <w:rFonts w:hint="default" w:ascii="Consolas" w:hAnsi="Consolas" w:eastAsia="Consolas" w:cs="Consolas"/>
+          <w:caps w:val="0"/>
+          <w:color w:val="669900"/>
+          <w:spacing w:val="0"/>
+          <w:sz w:val="19"/>
+          <w:szCs w:val="19"/>
+          <w:bdr w:val="none" w:color="auto" w:sz="0" w:space="0"/>
+          <w:shd w:val="clear" w:fill="F5F2F0"/>
+        </w:rPr>
+        <w:t>"Whoops!"</w:t>
+      </w:r>
+      <w:r>
+        <w:rPr>
+          <w:rStyle w:val="5"/>
+          <w:rFonts w:hint="default" w:ascii="Consolas" w:hAnsi="Consolas" w:eastAsia="Consolas" w:cs="Consolas"/>
+          <w:caps w:val="0"/>
+          <w:color w:val="999999"/>
+          <w:spacing w:val="0"/>
+          <w:sz w:val="19"/>
+          <w:szCs w:val="19"/>
+          <w:bdr w:val="none" w:color="auto" w:sz="0" w:space="0"/>
+          <w:shd w:val="clear" w:fill="F5F2F0"/>
+        </w:rPr>
+        <w:t>);</w:t>
+      </w:r>
+    </w:p>
+    <w:p>
+      <w:pPr>
+        <w:pStyle w:val="2"/>
+        <w:keepNext w:val="0"/>
+        <w:keepLines w:val="0"/>
+        <w:widowControl/>
+        <w:suppressLineNumbers w:val="0"/>
+        <w:pBdr>
+          <w:top w:val="none" w:color="auto" w:sz="0" w:space="0"/>
+          <w:left w:val="none" w:color="auto" w:sz="0" w:space="0"/>
+          <w:bottom w:val="none" w:color="auto" w:sz="0" w:space="0"/>
+          <w:right w:val="none" w:color="auto" w:sz="0" w:space="0"/>
+        </w:pBdr>
+        <w:shd w:val="clear" w:fill="F5F2F0"/>
+        <w:bidi w:val="0"/>
+        <w:spacing w:before="0" w:beforeAutospacing="0" w:after="0" w:afterAutospacing="0" w:line="264" w:lineRule="atLeast"/>
+        <w:ind w:left="0" w:right="0" w:firstLine="0"/>
+        <w:jc w:val="left"/>
+        <w:rPr>
+          <w:rFonts w:ascii="Consolas" w:hAnsi="Consolas" w:eastAsia="Consolas" w:cs="Consolas"/>
+          <w:caps w:val="0"/>
+          <w:color w:val="333333"/>
+          <w:spacing w:val="0"/>
+          <w:sz w:val="19"/>
+          <w:szCs w:val="19"/>
+        </w:rPr>
+      </w:pPr>
+      <w:r>
+        <w:rPr>
+          <w:rStyle w:val="5"/>
+          <w:rFonts w:hint="default" w:ascii="Consolas" w:hAnsi="Consolas" w:eastAsia="Consolas" w:cs="Consolas"/>
+          <w:caps w:val="0"/>
+          <w:color w:val="333333"/>
+          <w:spacing w:val="0"/>
+          <w:sz w:val="19"/>
+          <w:szCs w:val="19"/>
+          <w:bdr w:val="none" w:color="auto" w:sz="0" w:space="0"/>
+          <w:shd w:val="clear" w:fill="F5F2F0"/>
+        </w:rPr>
+        <w:t xml:space="preserve">  </w:t>
+      </w:r>
+      <w:r>
+        <w:rPr>
+          <w:rStyle w:val="5"/>
+          <w:rFonts w:hint="default" w:ascii="Consolas" w:hAnsi="Consolas" w:eastAsia="Consolas" w:cs="Consolas"/>
+          <w:caps w:val="0"/>
+          <w:color w:val="999999"/>
+          <w:spacing w:val="0"/>
+          <w:sz w:val="19"/>
+          <w:szCs w:val="19"/>
+          <w:bdr w:val="none" w:color="auto" w:sz="0" w:space="0"/>
+          <w:shd w:val="clear" w:fill="F5F2F0"/>
+        </w:rPr>
+        <w:t>},</w:t>
+      </w:r>
+      <w:r>
+        <w:rPr>
+          <w:rStyle w:val="5"/>
+          <w:rFonts w:hint="default" w:ascii="Consolas" w:hAnsi="Consolas" w:eastAsia="Consolas" w:cs="Consolas"/>
+          <w:caps w:val="0"/>
+          <w:color w:val="333333"/>
+          <w:spacing w:val="0"/>
+          <w:sz w:val="19"/>
+          <w:szCs w:val="19"/>
+          <w:bdr w:val="none" w:color="auto" w:sz="0" w:space="0"/>
+          <w:shd w:val="clear" w:fill="F5F2F0"/>
+        </w:rPr>
+        <w:t xml:space="preserve"> </w:t>
+      </w:r>
+      <w:r>
+        <w:rPr>
+          <w:rStyle w:val="5"/>
+          <w:rFonts w:hint="default" w:ascii="Consolas" w:hAnsi="Consolas" w:eastAsia="Consolas" w:cs="Consolas"/>
+          <w:caps w:val="0"/>
+          <w:color w:val="990055"/>
+          <w:spacing w:val="0"/>
+          <w:sz w:val="19"/>
+          <w:szCs w:val="19"/>
+          <w:bdr w:val="none" w:color="auto" w:sz="0" w:space="0"/>
+          <w:shd w:val="clear" w:fill="F5F2F0"/>
+        </w:rPr>
+        <w:t>1000</w:t>
+      </w:r>
+      <w:r>
+        <w:rPr>
+          <w:rStyle w:val="5"/>
+          <w:rFonts w:hint="default" w:ascii="Consolas" w:hAnsi="Consolas" w:eastAsia="Consolas" w:cs="Consolas"/>
+          <w:caps w:val="0"/>
+          <w:color w:val="999999"/>
+          <w:spacing w:val="0"/>
+          <w:sz w:val="19"/>
+          <w:szCs w:val="19"/>
+          <w:bdr w:val="none" w:color="auto" w:sz="0" w:space="0"/>
+          <w:shd w:val="clear" w:fill="F5F2F0"/>
+        </w:rPr>
+        <w:t>);}).</w:t>
+      </w:r>
+      <w:r>
+        <w:rPr>
+          <w:rStyle w:val="5"/>
+          <w:rFonts w:hint="default" w:ascii="Consolas" w:hAnsi="Consolas" w:eastAsia="Consolas" w:cs="Consolas"/>
+          <w:caps w:val="0"/>
+          <w:color w:val="333333"/>
+          <w:spacing w:val="0"/>
+          <w:sz w:val="19"/>
+          <w:szCs w:val="19"/>
+          <w:bdr w:val="none" w:color="auto" w:sz="0" w:space="0"/>
+          <w:shd w:val="clear" w:fill="F5F2F0"/>
+        </w:rPr>
+        <w:t>catch</w:t>
+      </w:r>
+      <w:r>
+        <w:rPr>
+          <w:rStyle w:val="5"/>
+          <w:rFonts w:hint="default" w:ascii="Consolas" w:hAnsi="Consolas" w:eastAsia="Consolas" w:cs="Consolas"/>
+          <w:caps w:val="0"/>
+          <w:color w:val="999999"/>
+          <w:spacing w:val="0"/>
+          <w:sz w:val="19"/>
+          <w:szCs w:val="19"/>
+          <w:bdr w:val="none" w:color="auto" w:sz="0" w:space="0"/>
+          <w:shd w:val="clear" w:fill="F5F2F0"/>
+        </w:rPr>
+        <w:t>(</w:t>
+      </w:r>
+      <w:r>
+        <w:rPr>
+          <w:rStyle w:val="5"/>
+          <w:rFonts w:hint="default" w:ascii="Consolas" w:hAnsi="Consolas" w:eastAsia="Consolas" w:cs="Consolas"/>
+          <w:caps w:val="0"/>
+          <w:color w:val="333333"/>
+          <w:spacing w:val="0"/>
+          <w:sz w:val="19"/>
+          <w:szCs w:val="19"/>
+          <w:bdr w:val="none" w:color="auto" w:sz="0" w:space="0"/>
+          <w:shd w:val="clear" w:fill="F5F2F0"/>
+        </w:rPr>
+        <w:t>alert</w:t>
+      </w:r>
+      <w:r>
+        <w:rPr>
+          <w:rStyle w:val="5"/>
+          <w:rFonts w:hint="default" w:ascii="Consolas" w:hAnsi="Consolas" w:eastAsia="Consolas" w:cs="Consolas"/>
+          <w:caps w:val="0"/>
+          <w:color w:val="999999"/>
+          <w:spacing w:val="0"/>
+          <w:sz w:val="19"/>
+          <w:szCs w:val="19"/>
+          <w:bdr w:val="none" w:color="auto" w:sz="0" w:space="0"/>
+          <w:shd w:val="clear" w:fill="F5F2F0"/>
+        </w:rPr>
+        <w:t>);</w:t>
       </w:r>
     </w:p>
     <w:p>
@@ -3395,16 +4092,20 @@
         </w:numPr>
         <w:ind w:leftChars="0"/>
         <w:rPr>
-          <w:rFonts w:hint="default"/>
+          <w:rFonts w:hint="default" w:ascii="SimSun" w:hAnsi="SimSun" w:eastAsia="SimSun" w:cs="SimSun"/>
+          <w:sz w:val="24"/>
+          <w:szCs w:val="24"/>
           <w:lang w:val="en-US"/>
         </w:rPr>
       </w:pPr>
       <w:r>
         <w:rPr>
-          <w:rFonts w:hint="default"/>
+          <w:rFonts w:hint="default" w:ascii="SimSun" w:hAnsi="SimSun" w:eastAsia="SimSun" w:cs="SimSun"/>
+          <w:sz w:val="24"/>
+          <w:szCs w:val="24"/>
           <w:lang w:val="en-US"/>
         </w:rPr>
-        <w:t>The answer is no, first one is chain, when error occurs in f1, can be catched by f2. the second one is unhandled.</w:t>
+        <w:t>Won’t trigger catch. Because only synchronous errors are handled.error is generated not while the executor is running, but later.</w:t>
       </w:r>
     </w:p>
     <w:p>
@@ -3414,50 +4115,146 @@
         </w:numPr>
         <w:ind w:leftChars="0"/>
         <w:rPr>
-          <w:rFonts w:hint="default"/>
+          <w:rFonts w:hint="default" w:ascii="monospace" w:hAnsi="monospace" w:eastAsia="monospace" w:cs="monospace"/>
+          <w:i w:val="0"/>
+          <w:caps w:val="0"/>
+          <w:color w:val="2A2E2E"/>
+          <w:spacing w:val="0"/>
+          <w:sz w:val="14"/>
+          <w:szCs w:val="14"/>
+        </w:rPr>
+      </w:pPr>
+      <w:r>
+        <w:rPr>
+          <w:rFonts w:ascii="monospace" w:hAnsi="monospace" w:eastAsia="monospace" w:cs="monospace"/>
+          <w:i w:val="0"/>
+          <w:caps w:val="0"/>
+          <w:color w:val="2A2E2E"/>
+          <w:spacing w:val="0"/>
+          <w:sz w:val="14"/>
+          <w:szCs w:val="14"/>
+        </w:rPr>
+        <w:t>new Promise(function(resolve, reject) {</w:t>
+      </w:r>
+      <w:r>
+        <w:rPr>
+          <w:rFonts w:hint="default" w:ascii="monospace" w:hAnsi="monospace" w:eastAsia="monospace" w:cs="monospace"/>
+          <w:i w:val="0"/>
+          <w:caps w:val="0"/>
+          <w:color w:val="2A2E2E"/>
+          <w:spacing w:val="0"/>
+          <w:sz w:val="14"/>
+          <w:szCs w:val="14"/>
+        </w:rPr>
+        <w:br w:type="textWrapping"/>
+      </w:r>
+      <w:r>
+        <w:rPr>
+          <w:rFonts w:hint="default" w:ascii="monospace" w:hAnsi="monospace" w:eastAsia="monospace" w:cs="monospace"/>
+          <w:i w:val="0"/>
+          <w:caps w:val="0"/>
+          <w:color w:val="2A2E2E"/>
+          <w:spacing w:val="0"/>
+          <w:sz w:val="14"/>
+          <w:szCs w:val="14"/>
+        </w:rPr>
+        <w:t>setTimeout(() =&gt; {</w:t>
+      </w:r>
+      <w:r>
+        <w:rPr>
+          <w:rFonts w:hint="default" w:ascii="monospace" w:hAnsi="monospace" w:eastAsia="monospace" w:cs="monospace"/>
+          <w:i w:val="0"/>
+          <w:caps w:val="0"/>
+          <w:color w:val="2A2E2E"/>
+          <w:spacing w:val="0"/>
+          <w:sz w:val="14"/>
+          <w:szCs w:val="14"/>
+        </w:rPr>
+        <w:br w:type="textWrapping"/>
+      </w:r>
+      <w:r>
+        <w:rPr>
+          <w:rFonts w:hint="default" w:ascii="monospace" w:hAnsi="monospace" w:eastAsia="monospace" w:cs="monospace"/>
+          <w:i w:val="0"/>
+          <w:caps w:val="0"/>
+          <w:color w:val="2A2E2E"/>
+          <w:spacing w:val="0"/>
+          <w:sz w:val="14"/>
+          <w:szCs w:val="14"/>
+        </w:rPr>
+        <w:t>reject(new Error("Whoops!"))</w:t>
+      </w:r>
+      <w:r>
+        <w:rPr>
+          <w:rFonts w:hint="default" w:ascii="monospace" w:hAnsi="monospace" w:eastAsia="monospace" w:cs="monospace"/>
+          <w:i w:val="0"/>
+          <w:caps w:val="0"/>
+          <w:color w:val="2A2E2E"/>
+          <w:spacing w:val="0"/>
+          <w:sz w:val="14"/>
+          <w:szCs w:val="14"/>
+        </w:rPr>
+        <w:br w:type="textWrapping"/>
+      </w:r>
+      <w:r>
+        <w:rPr>
+          <w:rFonts w:hint="default" w:ascii="monospace" w:hAnsi="monospace" w:eastAsia="monospace" w:cs="monospace"/>
+          <w:i w:val="0"/>
+          <w:caps w:val="0"/>
+          <w:color w:val="2A2E2E"/>
+          <w:spacing w:val="0"/>
+          <w:sz w:val="14"/>
+          <w:szCs w:val="14"/>
+        </w:rPr>
+        <w:t>}, 1000);</w:t>
+      </w:r>
+      <w:r>
+        <w:rPr>
+          <w:rFonts w:hint="default" w:ascii="monospace" w:hAnsi="monospace" w:eastAsia="monospace" w:cs="monospace"/>
+          <w:i w:val="0"/>
+          <w:caps w:val="0"/>
+          <w:color w:val="2A2E2E"/>
+          <w:spacing w:val="0"/>
+          <w:sz w:val="14"/>
+          <w:szCs w:val="14"/>
+        </w:rPr>
+        <w:br w:type="textWrapping"/>
+      </w:r>
+      <w:r>
+        <w:rPr>
+          <w:rFonts w:hint="default" w:ascii="monospace" w:hAnsi="monospace" w:eastAsia="monospace" w:cs="monospace"/>
+          <w:i w:val="0"/>
+          <w:caps w:val="0"/>
+          <w:color w:val="2A2E2E"/>
+          <w:spacing w:val="0"/>
+          <w:sz w:val="14"/>
+          <w:szCs w:val="14"/>
+        </w:rPr>
+        <w:t>}).catch(alert);</w:t>
+      </w:r>
+    </w:p>
+    <w:p>
+      <w:pPr>
+        <w:numPr>
+          <w:ilvl w:val="0"/>
+          <w:numId w:val="0"/>
+        </w:numPr>
+        <w:ind w:leftChars="0"/>
+        <w:rPr>
+          <w:rFonts w:hint="default" w:ascii="SimSun" w:hAnsi="SimSun" w:eastAsia="SimSun" w:cs="SimSun"/>
+          <w:sz w:val="24"/>
+          <w:szCs w:val="24"/>
           <w:lang w:val="en-US"/>
         </w:rPr>
       </w:pPr>
       <w:r>
         <w:rPr>
-          <w:rFonts w:ascii="SimSun" w:hAnsi="SimSun" w:eastAsia="SimSun" w:cs="SimSun"/>
-          <w:sz w:val="24"/>
-          <w:szCs w:val="24"/>
-        </w:rPr>
-        <w:fldChar w:fldCharType="begin"/>
-      </w:r>
-      <w:r>
-        <w:rPr>
-          <w:rFonts w:ascii="SimSun" w:hAnsi="SimSun" w:eastAsia="SimSun" w:cs="SimSun"/>
-          <w:sz w:val="24"/>
-          <w:szCs w:val="24"/>
-        </w:rPr>
-        <w:instrText xml:space="preserve"> HYPERLINK "https://javascript.info/promise-chaining" </w:instrText>
-      </w:r>
-      <w:r>
-        <w:rPr>
-          <w:rFonts w:ascii="SimSun" w:hAnsi="SimSun" w:eastAsia="SimSun" w:cs="SimSun"/>
-          <w:sz w:val="24"/>
-          <w:szCs w:val="24"/>
-        </w:rPr>
-        <w:fldChar w:fldCharType="separate"/>
-      </w:r>
-      <w:r>
-        <w:rPr>
-          <w:rStyle w:val="5"/>
-          <w:rFonts w:ascii="SimSun" w:hAnsi="SimSun" w:eastAsia="SimSun" w:cs="SimSun"/>
-          <w:sz w:val="24"/>
-          <w:szCs w:val="24"/>
-        </w:rPr>
-        <w:t>https://javascript.info/promise-chaining</w:t>
-      </w:r>
-      <w:r>
-        <w:rPr>
-          <w:rFonts w:ascii="SimSun" w:hAnsi="SimSun" w:eastAsia="SimSun" w:cs="SimSun"/>
-          <w:sz w:val="24"/>
-          <w:szCs w:val="24"/>
-        </w:rPr>
-        <w:fldChar w:fldCharType="end"/>
+          <w:rFonts w:hint="default" w:ascii="SimSun" w:hAnsi="SimSun" w:eastAsia="SimSun" w:cs="SimSun"/>
+          <w:sz w:val="24"/>
+          <w:szCs w:val="24"/>
+          <w:lang w:val="en-US"/>
+        </w:rPr>
+        <w:t>This works.</w:t>
       </w:r>
       <w:bookmarkStart w:id="0" w:name="_GoBack"/>
       <w:bookmarkEnd w:id="0"/>
@@ -3997,13 +4794,13 @@
       <w:lang w:val="en-US" w:eastAsia="zh-CN" w:bidi="ar-SA"/>
     </w:rPr>
   </w:style>
-  <w:style w:type="character" w:default="1" w:styleId="2">
+  <w:style w:type="character" w:default="1" w:styleId="3">
     <w:name w:val="Default Paragraph Font"/>
     <w:semiHidden/>
     <w:unhideWhenUsed/>
     <w:uiPriority w:val="1"/>
   </w:style>
-  <w:style w:type="table" w:default="1" w:styleId="6">
+  <w:style w:type="table" w:default="1" w:styleId="7">
     <w:name w:val="Normal Table"/>
     <w:semiHidden/>
     <w:unhideWhenUsed/>
@@ -4018,9 +4815,43 @@
       </w:tblCellMar>
     </w:tblPr>
   </w:style>
-  <w:style w:type="character" w:styleId="3">
+  <w:style w:type="paragraph" w:styleId="2">
+    <w:name w:val="HTML Preformatted"/>
+    <w:semiHidden/>
+    <w:unhideWhenUsed/>
+    <w:uiPriority w:val="99"/>
+    <w:pPr>
+      <w:tabs>
+        <w:tab w:val="left" w:pos="916"/>
+        <w:tab w:val="left" w:pos="1832"/>
+        <w:tab w:val="left" w:pos="2748"/>
+        <w:tab w:val="left" w:pos="3664"/>
+        <w:tab w:val="left" w:pos="4580"/>
+        <w:tab w:val="left" w:pos="5496"/>
+        <w:tab w:val="left" w:pos="6412"/>
+        <w:tab w:val="left" w:pos="7328"/>
+        <w:tab w:val="left" w:pos="8244"/>
+        <w:tab w:val="left" w:pos="9160"/>
+        <w:tab w:val="left" w:pos="10076"/>
+        <w:tab w:val="left" w:pos="10992"/>
+        <w:tab w:val="left" w:pos="11908"/>
+        <w:tab w:val="left" w:pos="12824"/>
+        <w:tab w:val="left" w:pos="13740"/>
+        <w:tab w:val="left" w:pos="14656"/>
+      </w:tabs>
+      <w:jc w:val="left"/>
+    </w:pPr>
+    <w:rPr>
+      <w:rFonts w:hint="eastAsia" w:ascii="SimSun" w:hAnsi="SimSun" w:eastAsia="SimSun" w:cs="SimSun"/>
+      <w:kern w:val="0"/>
+      <w:sz w:val="24"/>
+      <w:szCs w:val="24"/>
+      <w:lang w:val="en-US" w:eastAsia="zh-CN" w:bidi="ar"/>
+    </w:rPr>
+  </w:style>
+  <w:style w:type="character" w:styleId="4">
     <w:name w:val="FollowedHyperlink"/>
-    <w:basedOn w:val="2"/>
+    <w:basedOn w:val="3"/>
     <w:semiHidden/>
     <w:unhideWhenUsed/>
     <w:qFormat/>
@@ -4035,9 +4866,9 @@
       </w14:textFill>
     </w:rPr>
   </w:style>
-  <w:style w:type="character" w:styleId="4">
+  <w:style w:type="character" w:styleId="5">
     <w:name w:val="HTML Code"/>
-    <w:basedOn w:val="2"/>
+    <w:basedOn w:val="3"/>
     <w:semiHidden/>
     <w:unhideWhenUsed/>
     <w:qFormat/>
@@ -4048,9 +4879,9 @@
       <w:szCs w:val="20"/>
     </w:rPr>
   </w:style>
-  <w:style w:type="character" w:styleId="5">
+  <w:style w:type="character" w:styleId="6">
     <w:name w:val="Hyperlink"/>
-    <w:basedOn w:val="2"/>
+    <w:basedOn w:val="3"/>
     <w:unhideWhenUsed/>
     <w:qFormat/>
     <w:uiPriority w:val="99"/>
@@ -4059,7 +4890,7 @@
       <w:u w:val="single"/>
     </w:rPr>
   </w:style>
-  <w:style w:type="paragraph" w:styleId="7">
+  <w:style w:type="paragraph" w:styleId="8">
     <w:name w:val="List Paragraph"/>
     <w:basedOn w:val="1"/>
     <w:qFormat/>
@@ -4068,9 +4899,9 @@
       <w:ind w:firstLine="420" w:firstLineChars="200"/>
     </w:pPr>
   </w:style>
-  <w:style w:type="character" w:customStyle="1" w:styleId="8">
+  <w:style w:type="character" w:customStyle="1" w:styleId="9">
     <w:name w:val="Unresolved Mention1"/>
-    <w:basedOn w:val="2"/>
+    <w:basedOn w:val="3"/>
     <w:semiHidden/>
     <w:unhideWhenUsed/>
     <w:qFormat/>
@@ -4080,9 +4911,9 @@
       <w:shd w:val="clear" w:color="auto" w:fill="E1DFDD"/>
     </w:rPr>
   </w:style>
-  <w:style w:type="character" w:customStyle="1" w:styleId="9">
+  <w:style w:type="character" w:customStyle="1" w:styleId="10">
     <w:name w:val="Unresolved Mention"/>
-    <w:basedOn w:val="2"/>
+    <w:basedOn w:val="3"/>
     <w:semiHidden/>
     <w:unhideWhenUsed/>
     <w:uiPriority w:val="99"/>

</xml_diff>

<commit_message>
update array in js
</commit_message>
<xml_diff>
--- a/react.docx
+++ b/react.docx
@@ -5700,7 +5700,16 @@
           <w:rFonts w:hint="default"/>
           <w:lang w:val="en-US"/>
         </w:rPr>
-        <w:t>Let arr = new Array();</w:t>
+        <w:t>Let arr = new Array(5</w:t>
+      </w:r>
+      <w:bookmarkStart w:id="0" w:name="_GoBack"/>
+      <w:bookmarkEnd w:id="0"/>
+      <w:r>
+        <w:rPr>
+          <w:rFonts w:hint="default"/>
+          <w:lang w:val="en-US"/>
+        </w:rPr>
+        <w:t>);</w:t>
       </w:r>
     </w:p>
     <w:p>
@@ -5785,8 +5794,13 @@
           <w:lang w:val="en-US"/>
         </w:rPr>
       </w:pPr>
-      <w:bookmarkStart w:id="0" w:name="_GoBack"/>
-      <w:bookmarkEnd w:id="0"/>
+      <w:r>
+        <w:rPr>
+          <w:rFonts w:hint="default"/>
+          <w:lang w:val="en-US"/>
+        </w:rPr>
+        <w:t>Push/pop(stack) run fast vs. Shift/unshift(queue) are slow.</w:t>
+      </w:r>
     </w:p>
     <w:sectPr>
       <w:pgSz w:w="11906" w:h="16838"/>

</xml_diff>

<commit_message>
add global parameters in react
</commit_message>
<xml_diff>
--- a/react.docx
+++ b/react.docx
@@ -5688,6 +5688,7 @@
     <w:p>
       <w:pPr>
         <w:numPr>
+          <w:ilvl w:val="0"/>
           <w:numId w:val="0"/>
         </w:numPr>
         <w:rPr>
@@ -5700,107 +5701,472 @@
           <w:rFonts w:hint="default"/>
           <w:lang w:val="en-US"/>
         </w:rPr>
-        <w:t>Let arr = new Array(5</w:t>
-      </w:r>
+        <w:t>Let arr = new Array(5);</w:t>
+      </w:r>
+    </w:p>
+    <w:p>
+      <w:pPr>
+        <w:numPr>
+          <w:ilvl w:val="0"/>
+          <w:numId w:val="0"/>
+        </w:numPr>
+        <w:rPr>
+          <w:rFonts w:hint="default"/>
+          <w:lang w:val="en-US"/>
+        </w:rPr>
+      </w:pPr>
+      <w:r>
+        <w:rPr>
+          <w:rFonts w:hint="default"/>
+          <w:lang w:val="en-US"/>
+        </w:rPr>
+        <w:t>Let arr = [];</w:t>
+      </w:r>
+    </w:p>
+    <w:p>
+      <w:pPr>
+        <w:numPr>
+          <w:ilvl w:val="0"/>
+          <w:numId w:val="0"/>
+        </w:numPr>
+        <w:rPr>
+          <w:rFonts w:hint="default"/>
+          <w:lang w:val="en-US"/>
+        </w:rPr>
+      </w:pPr>
+      <w:r>
+        <w:rPr>
+          <w:rFonts w:hint="default"/>
+          <w:lang w:val="en-US"/>
+        </w:rPr>
+        <w:t>(vs. C#:</w:t>
+      </w:r>
+    </w:p>
+    <w:p>
+      <w:pPr>
+        <w:numPr>
+          <w:ilvl w:val="0"/>
+          <w:numId w:val="0"/>
+        </w:numPr>
+        <w:rPr>
+          <w:rFonts w:hint="default"/>
+          <w:lang w:val="en-US"/>
+        </w:rPr>
+      </w:pPr>
+      <w:r>
+        <w:rPr>
+          <w:rFonts w:hint="default"/>
+          <w:lang w:val="en-US"/>
+        </w:rPr>
+        <w:t>Int[] arr = new int[5];</w:t>
+      </w:r>
+    </w:p>
+    <w:p>
+      <w:pPr>
+        <w:numPr>
+          <w:ilvl w:val="0"/>
+          <w:numId w:val="0"/>
+        </w:numPr>
+        <w:rPr>
+          <w:rFonts w:hint="default"/>
+          <w:lang w:val="en-US"/>
+        </w:rPr>
+      </w:pPr>
+      <w:r>
+        <w:rPr>
+          <w:rFonts w:hint="default"/>
+          <w:lang w:val="en-US"/>
+        </w:rPr>
+        <w:t>)</w:t>
+      </w:r>
+    </w:p>
+    <w:p>
+      <w:pPr>
+        <w:numPr>
+          <w:ilvl w:val="0"/>
+          <w:numId w:val="0"/>
+        </w:numPr>
+        <w:rPr>
+          <w:rFonts w:hint="default"/>
+          <w:lang w:val="en-US"/>
+        </w:rPr>
+      </w:pPr>
+      <w:r>
+        <w:rPr>
+          <w:rFonts w:hint="default"/>
+          <w:lang w:val="en-US"/>
+        </w:rPr>
+        <w:t>Push/pop(stack) run fast vs. Shift/unshift(queue) are slow.</w:t>
+      </w:r>
+    </w:p>
+    <w:p>
+      <w:pPr>
+        <w:numPr>
+          <w:ilvl w:val="0"/>
+          <w:numId w:val="0"/>
+        </w:numPr>
+        <w:rPr>
+          <w:rFonts w:hint="default"/>
+          <w:lang w:val="en-US"/>
+        </w:rPr>
+      </w:pPr>
+    </w:p>
+    <w:p>
+      <w:pPr>
+        <w:numPr>
+          <w:ilvl w:val="0"/>
+          <w:numId w:val="0"/>
+        </w:numPr>
+        <w:rPr>
+          <w:rFonts w:hint="default"/>
+          <w:lang w:val="en-US"/>
+        </w:rPr>
+      </w:pPr>
+      <w:r>
+        <w:rPr>
+          <w:rFonts w:hint="default"/>
+          <w:lang w:val="en-US"/>
+        </w:rPr>
+        <w:t>When set global parameters, got to .eslintrc, e.g.</w:t>
+      </w:r>
+    </w:p>
+    <w:p>
+      <w:pPr>
+        <w:keepNext w:val="0"/>
+        <w:keepLines w:val="0"/>
+        <w:widowControl/>
+        <w:suppressLineNumbers w:val="0"/>
+        <w:shd w:val="clear" w:fill="1E1E1E"/>
+        <w:spacing w:line="228" w:lineRule="atLeast"/>
+        <w:jc w:val="left"/>
+        <w:rPr>
+          <w:rFonts w:ascii="Consolas" w:hAnsi="Consolas" w:eastAsia="Consolas" w:cs="Consolas"/>
+          <w:b w:val="0"/>
+          <w:color w:val="D4D4D4"/>
+          <w:sz w:val="16"/>
+          <w:szCs w:val="16"/>
+        </w:rPr>
+      </w:pPr>
+      <w:r>
+        <w:rPr>
+          <w:rFonts w:hint="default" w:ascii="Consolas" w:hAnsi="Consolas" w:eastAsia="Consolas" w:cs="Consolas"/>
+          <w:b w:val="0"/>
+          <w:color w:val="D4D4D4"/>
+          <w:kern w:val="0"/>
+          <w:sz w:val="16"/>
+          <w:szCs w:val="16"/>
+          <w:shd w:val="clear" w:fill="1E1E1E"/>
+          <w:lang w:val="en-US" w:eastAsia="zh-CN" w:bidi="ar"/>
+        </w:rPr>
+        <w:t>  </w:t>
+      </w:r>
+      <w:r>
+        <w:rPr>
+          <w:rFonts w:hint="default" w:ascii="Consolas" w:hAnsi="Consolas" w:eastAsia="Consolas" w:cs="Consolas"/>
+          <w:b w:val="0"/>
+          <w:color w:val="9CDCFE"/>
+          <w:kern w:val="0"/>
+          <w:sz w:val="16"/>
+          <w:szCs w:val="16"/>
+          <w:shd w:val="clear" w:fill="1E1E1E"/>
+          <w:lang w:val="en-US" w:eastAsia="zh-CN" w:bidi="ar"/>
+        </w:rPr>
+        <w:t>"globals"</w:t>
+      </w:r>
+      <w:r>
+        <w:rPr>
+          <w:rFonts w:hint="default" w:ascii="Consolas" w:hAnsi="Consolas" w:eastAsia="Consolas" w:cs="Consolas"/>
+          <w:b w:val="0"/>
+          <w:color w:val="D4D4D4"/>
+          <w:kern w:val="0"/>
+          <w:sz w:val="16"/>
+          <w:szCs w:val="16"/>
+          <w:shd w:val="clear" w:fill="1E1E1E"/>
+          <w:lang w:val="en-US" w:eastAsia="zh-CN" w:bidi="ar"/>
+        </w:rPr>
+        <w:t>:{</w:t>
+      </w:r>
+    </w:p>
+    <w:p>
+      <w:pPr>
+        <w:keepNext w:val="0"/>
+        <w:keepLines w:val="0"/>
+        <w:widowControl/>
+        <w:suppressLineNumbers w:val="0"/>
+        <w:shd w:val="clear" w:fill="1E1E1E"/>
+        <w:spacing w:line="228" w:lineRule="atLeast"/>
+        <w:jc w:val="left"/>
+        <w:rPr>
+          <w:rFonts w:hint="default" w:ascii="Consolas" w:hAnsi="Consolas" w:eastAsia="Consolas" w:cs="Consolas"/>
+          <w:b w:val="0"/>
+          <w:color w:val="D4D4D4"/>
+          <w:sz w:val="16"/>
+          <w:szCs w:val="16"/>
+        </w:rPr>
+      </w:pPr>
+      <w:r>
+        <w:rPr>
+          <w:rFonts w:hint="default" w:ascii="Consolas" w:hAnsi="Consolas" w:eastAsia="Consolas" w:cs="Consolas"/>
+          <w:b w:val="0"/>
+          <w:color w:val="D4D4D4"/>
+          <w:kern w:val="0"/>
+          <w:sz w:val="16"/>
+          <w:szCs w:val="16"/>
+          <w:shd w:val="clear" w:fill="1E1E1E"/>
+          <w:lang w:val="en-US" w:eastAsia="zh-CN" w:bidi="ar"/>
+        </w:rPr>
+        <w:t>    </w:t>
+      </w:r>
+      <w:r>
+        <w:rPr>
+          <w:rFonts w:hint="default" w:ascii="Consolas" w:hAnsi="Consolas" w:eastAsia="Consolas" w:cs="Consolas"/>
+          <w:b w:val="0"/>
+          <w:color w:val="9CDCFE"/>
+          <w:kern w:val="0"/>
+          <w:sz w:val="16"/>
+          <w:szCs w:val="16"/>
+          <w:shd w:val="clear" w:fill="1E1E1E"/>
+          <w:lang w:val="en-US" w:eastAsia="zh-CN" w:bidi="ar"/>
+        </w:rPr>
+        <w:t>"SERVICE_ID"</w:t>
+      </w:r>
+      <w:r>
+        <w:rPr>
+          <w:rFonts w:hint="default" w:ascii="Consolas" w:hAnsi="Consolas" w:eastAsia="Consolas" w:cs="Consolas"/>
+          <w:b w:val="0"/>
+          <w:color w:val="D4D4D4"/>
+          <w:kern w:val="0"/>
+          <w:sz w:val="16"/>
+          <w:szCs w:val="16"/>
+          <w:shd w:val="clear" w:fill="1E1E1E"/>
+          <w:lang w:val="en-US" w:eastAsia="zh-CN" w:bidi="ar"/>
+        </w:rPr>
+        <w:t>: </w:t>
+      </w:r>
+      <w:r>
+        <w:rPr>
+          <w:rFonts w:hint="default" w:ascii="Consolas" w:hAnsi="Consolas" w:eastAsia="Consolas" w:cs="Consolas"/>
+          <w:b w:val="0"/>
+          <w:color w:val="569CD6"/>
+          <w:kern w:val="0"/>
+          <w:sz w:val="16"/>
+          <w:szCs w:val="16"/>
+          <w:shd w:val="clear" w:fill="1E1E1E"/>
+          <w:lang w:val="en-US" w:eastAsia="zh-CN" w:bidi="ar"/>
+        </w:rPr>
+        <w:t>true</w:t>
+      </w:r>
+      <w:r>
+        <w:rPr>
+          <w:rFonts w:hint="default" w:ascii="Consolas" w:hAnsi="Consolas" w:eastAsia="Consolas" w:cs="Consolas"/>
+          <w:b w:val="0"/>
+          <w:color w:val="D4D4D4"/>
+          <w:kern w:val="0"/>
+          <w:sz w:val="16"/>
+          <w:szCs w:val="16"/>
+          <w:shd w:val="clear" w:fill="1E1E1E"/>
+          <w:lang w:val="en-US" w:eastAsia="zh-CN" w:bidi="ar"/>
+        </w:rPr>
+        <w:t>,</w:t>
+      </w:r>
+    </w:p>
+    <w:p>
+      <w:pPr>
+        <w:keepNext w:val="0"/>
+        <w:keepLines w:val="0"/>
+        <w:widowControl/>
+        <w:suppressLineNumbers w:val="0"/>
+        <w:shd w:val="clear" w:fill="1E1E1E"/>
+        <w:spacing w:line="228" w:lineRule="atLeast"/>
+        <w:jc w:val="left"/>
+        <w:rPr>
+          <w:rFonts w:hint="default" w:ascii="Consolas" w:hAnsi="Consolas" w:eastAsia="Consolas" w:cs="Consolas"/>
+          <w:b w:val="0"/>
+          <w:color w:val="D4D4D4"/>
+          <w:sz w:val="16"/>
+          <w:szCs w:val="16"/>
+        </w:rPr>
+      </w:pPr>
+      <w:r>
+        <w:rPr>
+          <w:rFonts w:hint="default" w:ascii="Consolas" w:hAnsi="Consolas" w:eastAsia="Consolas" w:cs="Consolas"/>
+          <w:b w:val="0"/>
+          <w:color w:val="D4D4D4"/>
+          <w:kern w:val="0"/>
+          <w:sz w:val="16"/>
+          <w:szCs w:val="16"/>
+          <w:shd w:val="clear" w:fill="1E1E1E"/>
+          <w:lang w:val="en-US" w:eastAsia="zh-CN" w:bidi="ar"/>
+        </w:rPr>
+        <w:t>    </w:t>
+      </w:r>
+      <w:r>
+        <w:rPr>
+          <w:rFonts w:hint="default" w:ascii="Consolas" w:hAnsi="Consolas" w:eastAsia="Consolas" w:cs="Consolas"/>
+          <w:b w:val="0"/>
+          <w:color w:val="9CDCFE"/>
+          <w:kern w:val="0"/>
+          <w:sz w:val="16"/>
+          <w:szCs w:val="16"/>
+          <w:shd w:val="clear" w:fill="1E1E1E"/>
+          <w:lang w:val="en-US" w:eastAsia="zh-CN" w:bidi="ar"/>
+        </w:rPr>
+        <w:t>"TEMPLATE_ID"</w:t>
+      </w:r>
+      <w:r>
+        <w:rPr>
+          <w:rFonts w:hint="default" w:ascii="Consolas" w:hAnsi="Consolas" w:eastAsia="Consolas" w:cs="Consolas"/>
+          <w:b w:val="0"/>
+          <w:color w:val="D4D4D4"/>
+          <w:kern w:val="0"/>
+          <w:sz w:val="16"/>
+          <w:szCs w:val="16"/>
+          <w:shd w:val="clear" w:fill="1E1E1E"/>
+          <w:lang w:val="en-US" w:eastAsia="zh-CN" w:bidi="ar"/>
+        </w:rPr>
+        <w:t>: </w:t>
+      </w:r>
+      <w:r>
+        <w:rPr>
+          <w:rFonts w:hint="default" w:ascii="Consolas" w:hAnsi="Consolas" w:eastAsia="Consolas" w:cs="Consolas"/>
+          <w:b w:val="0"/>
+          <w:color w:val="569CD6"/>
+          <w:kern w:val="0"/>
+          <w:sz w:val="16"/>
+          <w:szCs w:val="16"/>
+          <w:shd w:val="clear" w:fill="1E1E1E"/>
+          <w:lang w:val="en-US" w:eastAsia="zh-CN" w:bidi="ar"/>
+        </w:rPr>
+        <w:t>true</w:t>
+      </w:r>
+      <w:r>
+        <w:rPr>
+          <w:rFonts w:hint="default" w:ascii="Consolas" w:hAnsi="Consolas" w:eastAsia="Consolas" w:cs="Consolas"/>
+          <w:b w:val="0"/>
+          <w:color w:val="D4D4D4"/>
+          <w:kern w:val="0"/>
+          <w:sz w:val="16"/>
+          <w:szCs w:val="16"/>
+          <w:shd w:val="clear" w:fill="1E1E1E"/>
+          <w:lang w:val="en-US" w:eastAsia="zh-CN" w:bidi="ar"/>
+        </w:rPr>
+        <w:t>,</w:t>
+      </w:r>
+    </w:p>
+    <w:p>
+      <w:pPr>
+        <w:keepNext w:val="0"/>
+        <w:keepLines w:val="0"/>
+        <w:widowControl/>
+        <w:suppressLineNumbers w:val="0"/>
+        <w:shd w:val="clear" w:fill="1E1E1E"/>
+        <w:spacing w:line="228" w:lineRule="atLeast"/>
+        <w:jc w:val="left"/>
+        <w:rPr>
+          <w:rFonts w:hint="default" w:ascii="Consolas" w:hAnsi="Consolas" w:eastAsia="Consolas" w:cs="Consolas"/>
+          <w:b w:val="0"/>
+          <w:color w:val="D4D4D4"/>
+          <w:sz w:val="16"/>
+          <w:szCs w:val="16"/>
+        </w:rPr>
+      </w:pPr>
+      <w:r>
+        <w:rPr>
+          <w:rFonts w:hint="default" w:ascii="Consolas" w:hAnsi="Consolas" w:eastAsia="Consolas" w:cs="Consolas"/>
+          <w:b w:val="0"/>
+          <w:color w:val="D4D4D4"/>
+          <w:kern w:val="0"/>
+          <w:sz w:val="16"/>
+          <w:szCs w:val="16"/>
+          <w:shd w:val="clear" w:fill="1E1E1E"/>
+          <w:lang w:val="en-US" w:eastAsia="zh-CN" w:bidi="ar"/>
+        </w:rPr>
+        <w:t>    </w:t>
+      </w:r>
+      <w:r>
+        <w:rPr>
+          <w:rFonts w:hint="default" w:ascii="Consolas" w:hAnsi="Consolas" w:eastAsia="Consolas" w:cs="Consolas"/>
+          <w:b w:val="0"/>
+          <w:color w:val="9CDCFE"/>
+          <w:kern w:val="0"/>
+          <w:sz w:val="16"/>
+          <w:szCs w:val="16"/>
+          <w:shd w:val="clear" w:fill="1E1E1E"/>
+          <w:lang w:val="en-US" w:eastAsia="zh-CN" w:bidi="ar"/>
+        </w:rPr>
+        <w:t>"USER_ID"</w:t>
+      </w:r>
+      <w:r>
+        <w:rPr>
+          <w:rFonts w:hint="default" w:ascii="Consolas" w:hAnsi="Consolas" w:eastAsia="Consolas" w:cs="Consolas"/>
+          <w:b w:val="0"/>
+          <w:color w:val="D4D4D4"/>
+          <w:kern w:val="0"/>
+          <w:sz w:val="16"/>
+          <w:szCs w:val="16"/>
+          <w:shd w:val="clear" w:fill="1E1E1E"/>
+          <w:lang w:val="en-US" w:eastAsia="zh-CN" w:bidi="ar"/>
+        </w:rPr>
+        <w:t>: </w:t>
+      </w:r>
+      <w:r>
+        <w:rPr>
+          <w:rFonts w:hint="default" w:ascii="Consolas" w:hAnsi="Consolas" w:eastAsia="Consolas" w:cs="Consolas"/>
+          <w:b w:val="0"/>
+          <w:color w:val="569CD6"/>
+          <w:kern w:val="0"/>
+          <w:sz w:val="16"/>
+          <w:szCs w:val="16"/>
+          <w:shd w:val="clear" w:fill="1E1E1E"/>
+          <w:lang w:val="en-US" w:eastAsia="zh-CN" w:bidi="ar"/>
+        </w:rPr>
+        <w:t>true</w:t>
+      </w:r>
+    </w:p>
+    <w:p>
+      <w:pPr>
+        <w:keepNext w:val="0"/>
+        <w:keepLines w:val="0"/>
+        <w:widowControl/>
+        <w:suppressLineNumbers w:val="0"/>
+        <w:shd w:val="clear" w:fill="1E1E1E"/>
+        <w:spacing w:line="228" w:lineRule="atLeast"/>
+        <w:jc w:val="left"/>
+        <w:rPr>
+          <w:rFonts w:hint="default" w:ascii="Consolas" w:hAnsi="Consolas" w:eastAsia="Consolas" w:cs="Consolas"/>
+          <w:b w:val="0"/>
+          <w:color w:val="D4D4D4"/>
+          <w:sz w:val="16"/>
+          <w:szCs w:val="16"/>
+        </w:rPr>
+      </w:pPr>
+      <w:r>
+        <w:rPr>
+          <w:rFonts w:hint="default" w:ascii="Consolas" w:hAnsi="Consolas" w:eastAsia="Consolas" w:cs="Consolas"/>
+          <w:b w:val="0"/>
+          <w:color w:val="D4D4D4"/>
+          <w:kern w:val="0"/>
+          <w:sz w:val="16"/>
+          <w:szCs w:val="16"/>
+          <w:shd w:val="clear" w:fill="1E1E1E"/>
+          <w:lang w:val="en-US" w:eastAsia="zh-CN" w:bidi="ar"/>
+        </w:rPr>
+        <w:t>  }</w:t>
+      </w:r>
+    </w:p>
+    <w:p>
+      <w:pPr>
+        <w:numPr>
+          <w:ilvl w:val="0"/>
+          <w:numId w:val="0"/>
+        </w:numPr>
+        <w:rPr>
+          <w:rFonts w:hint="default"/>
+          <w:lang w:val="en-US"/>
+        </w:rPr>
+      </w:pPr>
       <w:bookmarkStart w:id="0" w:name="_GoBack"/>
       <w:bookmarkEnd w:id="0"/>
-      <w:r>
-        <w:rPr>
-          <w:rFonts w:hint="default"/>
-          <w:lang w:val="en-US"/>
-        </w:rPr>
-        <w:t>);</w:t>
-      </w:r>
-    </w:p>
-    <w:p>
-      <w:pPr>
-        <w:numPr>
-          <w:numId w:val="0"/>
-        </w:numPr>
-        <w:rPr>
-          <w:rFonts w:hint="default"/>
-          <w:lang w:val="en-US"/>
-        </w:rPr>
-      </w:pPr>
-      <w:r>
-        <w:rPr>
-          <w:rFonts w:hint="default"/>
-          <w:lang w:val="en-US"/>
-        </w:rPr>
-        <w:t>Let arr = [];</w:t>
-      </w:r>
-    </w:p>
-    <w:p>
-      <w:pPr>
-        <w:numPr>
-          <w:numId w:val="0"/>
-        </w:numPr>
-        <w:rPr>
-          <w:rFonts w:hint="default"/>
-          <w:lang w:val="en-US"/>
-        </w:rPr>
-      </w:pPr>
-      <w:r>
-        <w:rPr>
-          <w:rFonts w:hint="default"/>
-          <w:lang w:val="en-US"/>
-        </w:rPr>
-        <w:t>(vs. C#:</w:t>
-      </w:r>
-    </w:p>
-    <w:p>
-      <w:pPr>
-        <w:numPr>
-          <w:numId w:val="0"/>
-        </w:numPr>
-        <w:rPr>
-          <w:rFonts w:hint="default"/>
-          <w:lang w:val="en-US"/>
-        </w:rPr>
-      </w:pPr>
-      <w:r>
-        <w:rPr>
-          <w:rFonts w:hint="default"/>
-          <w:lang w:val="en-US"/>
-        </w:rPr>
-        <w:t>Int[] arr = new int[5];</w:t>
-      </w:r>
-    </w:p>
-    <w:p>
-      <w:pPr>
-        <w:numPr>
-          <w:numId w:val="0"/>
-        </w:numPr>
-        <w:rPr>
-          <w:rFonts w:hint="default"/>
-          <w:lang w:val="en-US"/>
-        </w:rPr>
-      </w:pPr>
-      <w:r>
-        <w:rPr>
-          <w:rFonts w:hint="default"/>
-          <w:lang w:val="en-US"/>
-        </w:rPr>
-        <w:t>)</w:t>
-      </w:r>
-    </w:p>
-    <w:p>
-      <w:pPr>
-        <w:numPr>
-          <w:numId w:val="0"/>
-        </w:numPr>
-        <w:rPr>
-          <w:rFonts w:hint="default"/>
-          <w:lang w:val="en-US"/>
-        </w:rPr>
-      </w:pPr>
-      <w:r>
-        <w:rPr>
-          <w:rFonts w:hint="default"/>
-          <w:lang w:val="en-US"/>
-        </w:rPr>
-        <w:t>Push/pop(stack) run fast vs. Shift/unshift(queue) are slow.</w:t>
-      </w:r>
     </w:p>
     <w:sectPr>
       <w:pgSz w:w="11906" w:h="16838"/>

</xml_diff>

<commit_message>
ctrl c and npm start again to solve webpack update
</commit_message>
<xml_diff>
--- a/react.docx
+++ b/react.docx
@@ -6165,6 +6165,628 @@
           <w:lang w:val="en-US"/>
         </w:rPr>
       </w:pPr>
+    </w:p>
+    <w:p>
+      <w:pPr>
+        <w:numPr>
+          <w:ilvl w:val="0"/>
+          <w:numId w:val="0"/>
+        </w:numPr>
+        <w:rPr>
+          <w:rFonts w:hint="default"/>
+          <w:lang w:val="en-US"/>
+        </w:rPr>
+      </w:pPr>
+      <w:r>
+        <w:rPr>
+          <w:rFonts w:hint="default"/>
+          <w:lang w:val="en-US"/>
+        </w:rPr>
+        <w:t>When set id secret, got to webpack, set DefinePlugin</w:t>
+      </w:r>
+    </w:p>
+    <w:p>
+      <w:pPr>
+        <w:keepNext w:val="0"/>
+        <w:keepLines w:val="0"/>
+        <w:widowControl/>
+        <w:suppressLineNumbers w:val="0"/>
+        <w:shd w:val="clear" w:fill="1E1E1E"/>
+        <w:spacing w:line="228" w:lineRule="atLeast"/>
+        <w:jc w:val="left"/>
+        <w:rPr>
+          <w:rFonts w:ascii="Consolas" w:hAnsi="Consolas" w:eastAsia="Consolas" w:cs="Consolas"/>
+          <w:b w:val="0"/>
+          <w:color w:val="D4D4D4"/>
+          <w:sz w:val="16"/>
+          <w:szCs w:val="16"/>
+        </w:rPr>
+      </w:pPr>
+      <w:r>
+        <w:rPr>
+          <w:rFonts w:hint="default" w:ascii="Consolas" w:hAnsi="Consolas" w:eastAsia="Consolas" w:cs="Consolas"/>
+          <w:b w:val="0"/>
+          <w:color w:val="569CD6"/>
+          <w:kern w:val="0"/>
+          <w:sz w:val="16"/>
+          <w:szCs w:val="16"/>
+          <w:shd w:val="clear" w:fill="1E1E1E"/>
+          <w:lang w:val="en-US" w:eastAsia="zh-CN" w:bidi="ar"/>
+        </w:rPr>
+        <w:t>const</w:t>
+      </w:r>
+      <w:r>
+        <w:rPr>
+          <w:rFonts w:hint="default" w:ascii="Consolas" w:hAnsi="Consolas" w:eastAsia="Consolas" w:cs="Consolas"/>
+          <w:b w:val="0"/>
+          <w:color w:val="D4D4D4"/>
+          <w:kern w:val="0"/>
+          <w:sz w:val="16"/>
+          <w:szCs w:val="16"/>
+          <w:shd w:val="clear" w:fill="1E1E1E"/>
+          <w:lang w:val="en-US" w:eastAsia="zh-CN" w:bidi="ar"/>
+        </w:rPr>
+        <w:t> </w:t>
+      </w:r>
+      <w:r>
+        <w:rPr>
+          <w:rFonts w:hint="default" w:ascii="Consolas" w:hAnsi="Consolas" w:eastAsia="Consolas" w:cs="Consolas"/>
+          <w:b w:val="0"/>
+          <w:color w:val="4FC1FF"/>
+          <w:kern w:val="0"/>
+          <w:sz w:val="16"/>
+          <w:szCs w:val="16"/>
+          <w:shd w:val="clear" w:fill="1E1E1E"/>
+          <w:lang w:val="en-US" w:eastAsia="zh-CN" w:bidi="ar"/>
+        </w:rPr>
+        <w:t>definePlugin</w:t>
+      </w:r>
+      <w:r>
+        <w:rPr>
+          <w:rFonts w:hint="default" w:ascii="Consolas" w:hAnsi="Consolas" w:eastAsia="Consolas" w:cs="Consolas"/>
+          <w:b w:val="0"/>
+          <w:color w:val="D4D4D4"/>
+          <w:kern w:val="0"/>
+          <w:sz w:val="16"/>
+          <w:szCs w:val="16"/>
+          <w:shd w:val="clear" w:fill="1E1E1E"/>
+          <w:lang w:val="en-US" w:eastAsia="zh-CN" w:bidi="ar"/>
+        </w:rPr>
+        <w:t> = </w:t>
+      </w:r>
+      <w:r>
+        <w:rPr>
+          <w:rFonts w:hint="default" w:ascii="Consolas" w:hAnsi="Consolas" w:eastAsia="Consolas" w:cs="Consolas"/>
+          <w:b w:val="0"/>
+          <w:color w:val="569CD6"/>
+          <w:kern w:val="0"/>
+          <w:sz w:val="16"/>
+          <w:szCs w:val="16"/>
+          <w:shd w:val="clear" w:fill="1E1E1E"/>
+          <w:lang w:val="en-US" w:eastAsia="zh-CN" w:bidi="ar"/>
+        </w:rPr>
+        <w:t>new</w:t>
+      </w:r>
+      <w:r>
+        <w:rPr>
+          <w:rFonts w:hint="default" w:ascii="Consolas" w:hAnsi="Consolas" w:eastAsia="Consolas" w:cs="Consolas"/>
+          <w:b w:val="0"/>
+          <w:color w:val="D4D4D4"/>
+          <w:kern w:val="0"/>
+          <w:sz w:val="16"/>
+          <w:szCs w:val="16"/>
+          <w:shd w:val="clear" w:fill="1E1E1E"/>
+          <w:lang w:val="en-US" w:eastAsia="zh-CN" w:bidi="ar"/>
+        </w:rPr>
+        <w:t> </w:t>
+      </w:r>
+      <w:r>
+        <w:rPr>
+          <w:rFonts w:hint="default" w:ascii="Consolas" w:hAnsi="Consolas" w:eastAsia="Consolas" w:cs="Consolas"/>
+          <w:b w:val="0"/>
+          <w:color w:val="4EC9B0"/>
+          <w:kern w:val="0"/>
+          <w:sz w:val="16"/>
+          <w:szCs w:val="16"/>
+          <w:shd w:val="clear" w:fill="1E1E1E"/>
+          <w:lang w:val="en-US" w:eastAsia="zh-CN" w:bidi="ar"/>
+        </w:rPr>
+        <w:t>webpack</w:t>
+      </w:r>
+      <w:r>
+        <w:rPr>
+          <w:rFonts w:hint="default" w:ascii="Consolas" w:hAnsi="Consolas" w:eastAsia="Consolas" w:cs="Consolas"/>
+          <w:b w:val="0"/>
+          <w:color w:val="D4D4D4"/>
+          <w:kern w:val="0"/>
+          <w:sz w:val="16"/>
+          <w:szCs w:val="16"/>
+          <w:shd w:val="clear" w:fill="1E1E1E"/>
+          <w:lang w:val="en-US" w:eastAsia="zh-CN" w:bidi="ar"/>
+        </w:rPr>
+        <w:t>.</w:t>
+      </w:r>
+      <w:r>
+        <w:rPr>
+          <w:rFonts w:hint="default" w:ascii="Consolas" w:hAnsi="Consolas" w:eastAsia="Consolas" w:cs="Consolas"/>
+          <w:b w:val="0"/>
+          <w:color w:val="4EC9B0"/>
+          <w:kern w:val="0"/>
+          <w:sz w:val="16"/>
+          <w:szCs w:val="16"/>
+          <w:shd w:val="clear" w:fill="1E1E1E"/>
+          <w:lang w:val="en-US" w:eastAsia="zh-CN" w:bidi="ar"/>
+        </w:rPr>
+        <w:t>DefinePlugin</w:t>
+      </w:r>
+      <w:r>
+        <w:rPr>
+          <w:rFonts w:hint="default" w:ascii="Consolas" w:hAnsi="Consolas" w:eastAsia="Consolas" w:cs="Consolas"/>
+          <w:b w:val="0"/>
+          <w:color w:val="D4D4D4"/>
+          <w:kern w:val="0"/>
+          <w:sz w:val="16"/>
+          <w:szCs w:val="16"/>
+          <w:shd w:val="clear" w:fill="1E1E1E"/>
+          <w:lang w:val="en-US" w:eastAsia="zh-CN" w:bidi="ar"/>
+        </w:rPr>
+        <w:t>({</w:t>
+      </w:r>
+    </w:p>
+    <w:p>
+      <w:pPr>
+        <w:keepNext w:val="0"/>
+        <w:keepLines w:val="0"/>
+        <w:widowControl/>
+        <w:suppressLineNumbers w:val="0"/>
+        <w:shd w:val="clear" w:fill="1E1E1E"/>
+        <w:spacing w:line="228" w:lineRule="atLeast"/>
+        <w:jc w:val="left"/>
+        <w:rPr>
+          <w:rFonts w:hint="default" w:ascii="Consolas" w:hAnsi="Consolas" w:eastAsia="Consolas" w:cs="Consolas"/>
+          <w:b w:val="0"/>
+          <w:color w:val="D4D4D4"/>
+          <w:sz w:val="16"/>
+          <w:szCs w:val="16"/>
+        </w:rPr>
+      </w:pPr>
+      <w:r>
+        <w:rPr>
+          <w:rFonts w:hint="default" w:ascii="Consolas" w:hAnsi="Consolas" w:eastAsia="Consolas" w:cs="Consolas"/>
+          <w:b w:val="0"/>
+          <w:color w:val="D4D4D4"/>
+          <w:kern w:val="0"/>
+          <w:sz w:val="16"/>
+          <w:szCs w:val="16"/>
+          <w:shd w:val="clear" w:fill="1E1E1E"/>
+          <w:lang w:val="en-US" w:eastAsia="zh-CN" w:bidi="ar"/>
+        </w:rPr>
+        <w:t>  </w:t>
+      </w:r>
+      <w:r>
+        <w:rPr>
+          <w:rFonts w:hint="default" w:ascii="Consolas" w:hAnsi="Consolas" w:eastAsia="Consolas" w:cs="Consolas"/>
+          <w:b w:val="0"/>
+          <w:color w:val="9CDCFE"/>
+          <w:kern w:val="0"/>
+          <w:sz w:val="16"/>
+          <w:szCs w:val="16"/>
+          <w:shd w:val="clear" w:fill="1E1E1E"/>
+          <w:lang w:val="en-US" w:eastAsia="zh-CN" w:bidi="ar"/>
+        </w:rPr>
+        <w:t>SERVICE_ID:</w:t>
+      </w:r>
+      <w:r>
+        <w:rPr>
+          <w:rFonts w:hint="default" w:ascii="Consolas" w:hAnsi="Consolas" w:eastAsia="Consolas" w:cs="Consolas"/>
+          <w:b w:val="0"/>
+          <w:color w:val="D4D4D4"/>
+          <w:kern w:val="0"/>
+          <w:sz w:val="16"/>
+          <w:szCs w:val="16"/>
+          <w:shd w:val="clear" w:fill="1E1E1E"/>
+          <w:lang w:val="en-US" w:eastAsia="zh-CN" w:bidi="ar"/>
+        </w:rPr>
+        <w:t> </w:t>
+      </w:r>
+      <w:r>
+        <w:rPr>
+          <w:rFonts w:hint="default" w:ascii="Consolas" w:hAnsi="Consolas" w:eastAsia="Consolas" w:cs="Consolas"/>
+          <w:b w:val="0"/>
+          <w:color w:val="4EC9B0"/>
+          <w:kern w:val="0"/>
+          <w:sz w:val="16"/>
+          <w:szCs w:val="16"/>
+          <w:shd w:val="clear" w:fill="1E1E1E"/>
+          <w:lang w:val="en-US" w:eastAsia="zh-CN" w:bidi="ar"/>
+        </w:rPr>
+        <w:t>JSON</w:t>
+      </w:r>
+      <w:r>
+        <w:rPr>
+          <w:rFonts w:hint="default" w:ascii="Consolas" w:hAnsi="Consolas" w:eastAsia="Consolas" w:cs="Consolas"/>
+          <w:b w:val="0"/>
+          <w:color w:val="D4D4D4"/>
+          <w:kern w:val="0"/>
+          <w:sz w:val="16"/>
+          <w:szCs w:val="16"/>
+          <w:shd w:val="clear" w:fill="1E1E1E"/>
+          <w:lang w:val="en-US" w:eastAsia="zh-CN" w:bidi="ar"/>
+        </w:rPr>
+        <w:t>.</w:t>
+      </w:r>
+      <w:r>
+        <w:rPr>
+          <w:rFonts w:hint="default" w:ascii="Consolas" w:hAnsi="Consolas" w:eastAsia="Consolas" w:cs="Consolas"/>
+          <w:b w:val="0"/>
+          <w:color w:val="DCDCAA"/>
+          <w:kern w:val="0"/>
+          <w:sz w:val="16"/>
+          <w:szCs w:val="16"/>
+          <w:shd w:val="clear" w:fill="1E1E1E"/>
+          <w:lang w:val="en-US" w:eastAsia="zh-CN" w:bidi="ar"/>
+        </w:rPr>
+        <w:t>stringify</w:t>
+      </w:r>
+      <w:r>
+        <w:rPr>
+          <w:rFonts w:hint="default" w:ascii="Consolas" w:hAnsi="Consolas" w:eastAsia="Consolas" w:cs="Consolas"/>
+          <w:b w:val="0"/>
+          <w:color w:val="D4D4D4"/>
+          <w:kern w:val="0"/>
+          <w:sz w:val="16"/>
+          <w:szCs w:val="16"/>
+          <w:shd w:val="clear" w:fill="1E1E1E"/>
+          <w:lang w:val="en-US" w:eastAsia="zh-CN" w:bidi="ar"/>
+        </w:rPr>
+        <w:t>(</w:t>
+      </w:r>
+      <w:r>
+        <w:rPr>
+          <w:rFonts w:hint="default" w:ascii="Consolas" w:hAnsi="Consolas" w:eastAsia="Consolas" w:cs="Consolas"/>
+          <w:b w:val="0"/>
+          <w:color w:val="CE9178"/>
+          <w:kern w:val="0"/>
+          <w:sz w:val="16"/>
+          <w:szCs w:val="16"/>
+          <w:shd w:val="clear" w:fill="1E1E1E"/>
+          <w:lang w:val="en-US" w:eastAsia="zh-CN" w:bidi="ar"/>
+        </w:rPr>
+        <w:t>"your_service_id"</w:t>
+      </w:r>
+      <w:r>
+        <w:rPr>
+          <w:rFonts w:hint="default" w:ascii="Consolas" w:hAnsi="Consolas" w:eastAsia="Consolas" w:cs="Consolas"/>
+          <w:b w:val="0"/>
+          <w:color w:val="D4D4D4"/>
+          <w:kern w:val="0"/>
+          <w:sz w:val="16"/>
+          <w:szCs w:val="16"/>
+          <w:shd w:val="clear" w:fill="1E1E1E"/>
+          <w:lang w:val="en-US" w:eastAsia="zh-CN" w:bidi="ar"/>
+        </w:rPr>
+        <w:t>),</w:t>
+      </w:r>
+    </w:p>
+    <w:p>
+      <w:pPr>
+        <w:keepNext w:val="0"/>
+        <w:keepLines w:val="0"/>
+        <w:widowControl/>
+        <w:suppressLineNumbers w:val="0"/>
+        <w:shd w:val="clear" w:fill="1E1E1E"/>
+        <w:spacing w:line="228" w:lineRule="atLeast"/>
+        <w:jc w:val="left"/>
+        <w:rPr>
+          <w:rFonts w:hint="default" w:ascii="Consolas" w:hAnsi="Consolas" w:eastAsia="Consolas" w:cs="Consolas"/>
+          <w:b w:val="0"/>
+          <w:color w:val="D4D4D4"/>
+          <w:sz w:val="16"/>
+          <w:szCs w:val="16"/>
+        </w:rPr>
+      </w:pPr>
+      <w:r>
+        <w:rPr>
+          <w:rFonts w:hint="default" w:ascii="Consolas" w:hAnsi="Consolas" w:eastAsia="Consolas" w:cs="Consolas"/>
+          <w:b w:val="0"/>
+          <w:color w:val="D4D4D4"/>
+          <w:kern w:val="0"/>
+          <w:sz w:val="16"/>
+          <w:szCs w:val="16"/>
+          <w:shd w:val="clear" w:fill="1E1E1E"/>
+          <w:lang w:val="en-US" w:eastAsia="zh-CN" w:bidi="ar"/>
+        </w:rPr>
+        <w:t>  </w:t>
+      </w:r>
+      <w:r>
+        <w:rPr>
+          <w:rFonts w:hint="default" w:ascii="Consolas" w:hAnsi="Consolas" w:eastAsia="Consolas" w:cs="Consolas"/>
+          <w:b w:val="0"/>
+          <w:color w:val="9CDCFE"/>
+          <w:kern w:val="0"/>
+          <w:sz w:val="16"/>
+          <w:szCs w:val="16"/>
+          <w:shd w:val="clear" w:fill="1E1E1E"/>
+          <w:lang w:val="en-US" w:eastAsia="zh-CN" w:bidi="ar"/>
+        </w:rPr>
+        <w:t>TEMPLATE_ID:</w:t>
+      </w:r>
+      <w:r>
+        <w:rPr>
+          <w:rFonts w:hint="default" w:ascii="Consolas" w:hAnsi="Consolas" w:eastAsia="Consolas" w:cs="Consolas"/>
+          <w:b w:val="0"/>
+          <w:color w:val="D4D4D4"/>
+          <w:kern w:val="0"/>
+          <w:sz w:val="16"/>
+          <w:szCs w:val="16"/>
+          <w:shd w:val="clear" w:fill="1E1E1E"/>
+          <w:lang w:val="en-US" w:eastAsia="zh-CN" w:bidi="ar"/>
+        </w:rPr>
+        <w:t> </w:t>
+      </w:r>
+      <w:r>
+        <w:rPr>
+          <w:rFonts w:hint="default" w:ascii="Consolas" w:hAnsi="Consolas" w:eastAsia="Consolas" w:cs="Consolas"/>
+          <w:b w:val="0"/>
+          <w:color w:val="4EC9B0"/>
+          <w:kern w:val="0"/>
+          <w:sz w:val="16"/>
+          <w:szCs w:val="16"/>
+          <w:shd w:val="clear" w:fill="1E1E1E"/>
+          <w:lang w:val="en-US" w:eastAsia="zh-CN" w:bidi="ar"/>
+        </w:rPr>
+        <w:t>JSON</w:t>
+      </w:r>
+      <w:r>
+        <w:rPr>
+          <w:rFonts w:hint="default" w:ascii="Consolas" w:hAnsi="Consolas" w:eastAsia="Consolas" w:cs="Consolas"/>
+          <w:b w:val="0"/>
+          <w:color w:val="D4D4D4"/>
+          <w:kern w:val="0"/>
+          <w:sz w:val="16"/>
+          <w:szCs w:val="16"/>
+          <w:shd w:val="clear" w:fill="1E1E1E"/>
+          <w:lang w:val="en-US" w:eastAsia="zh-CN" w:bidi="ar"/>
+        </w:rPr>
+        <w:t>.</w:t>
+      </w:r>
+      <w:r>
+        <w:rPr>
+          <w:rFonts w:hint="default" w:ascii="Consolas" w:hAnsi="Consolas" w:eastAsia="Consolas" w:cs="Consolas"/>
+          <w:b w:val="0"/>
+          <w:color w:val="DCDCAA"/>
+          <w:kern w:val="0"/>
+          <w:sz w:val="16"/>
+          <w:szCs w:val="16"/>
+          <w:shd w:val="clear" w:fill="1E1E1E"/>
+          <w:lang w:val="en-US" w:eastAsia="zh-CN" w:bidi="ar"/>
+        </w:rPr>
+        <w:t>stringify</w:t>
+      </w:r>
+      <w:r>
+        <w:rPr>
+          <w:rFonts w:hint="default" w:ascii="Consolas" w:hAnsi="Consolas" w:eastAsia="Consolas" w:cs="Consolas"/>
+          <w:b w:val="0"/>
+          <w:color w:val="D4D4D4"/>
+          <w:kern w:val="0"/>
+          <w:sz w:val="16"/>
+          <w:szCs w:val="16"/>
+          <w:shd w:val="clear" w:fill="1E1E1E"/>
+          <w:lang w:val="en-US" w:eastAsia="zh-CN" w:bidi="ar"/>
+        </w:rPr>
+        <w:t>(</w:t>
+      </w:r>
+      <w:r>
+        <w:rPr>
+          <w:rFonts w:hint="default" w:ascii="Consolas" w:hAnsi="Consolas" w:eastAsia="Consolas" w:cs="Consolas"/>
+          <w:b w:val="0"/>
+          <w:color w:val="CE9178"/>
+          <w:kern w:val="0"/>
+          <w:sz w:val="16"/>
+          <w:szCs w:val="16"/>
+          <w:shd w:val="clear" w:fill="1E1E1E"/>
+          <w:lang w:val="en-US" w:eastAsia="zh-CN" w:bidi="ar"/>
+        </w:rPr>
+        <w:t>"your_template_id"</w:t>
+      </w:r>
+      <w:r>
+        <w:rPr>
+          <w:rFonts w:hint="default" w:ascii="Consolas" w:hAnsi="Consolas" w:eastAsia="Consolas" w:cs="Consolas"/>
+          <w:b w:val="0"/>
+          <w:color w:val="D4D4D4"/>
+          <w:kern w:val="0"/>
+          <w:sz w:val="16"/>
+          <w:szCs w:val="16"/>
+          <w:shd w:val="clear" w:fill="1E1E1E"/>
+          <w:lang w:val="en-US" w:eastAsia="zh-CN" w:bidi="ar"/>
+        </w:rPr>
+        <w:t>),</w:t>
+      </w:r>
+    </w:p>
+    <w:p>
+      <w:pPr>
+        <w:keepNext w:val="0"/>
+        <w:keepLines w:val="0"/>
+        <w:widowControl/>
+        <w:suppressLineNumbers w:val="0"/>
+        <w:shd w:val="clear" w:fill="1E1E1E"/>
+        <w:spacing w:line="228" w:lineRule="atLeast"/>
+        <w:jc w:val="left"/>
+        <w:rPr>
+          <w:rFonts w:hint="default" w:ascii="Consolas" w:hAnsi="Consolas" w:eastAsia="Consolas" w:cs="Consolas"/>
+          <w:b w:val="0"/>
+          <w:color w:val="D4D4D4"/>
+          <w:sz w:val="16"/>
+          <w:szCs w:val="16"/>
+        </w:rPr>
+      </w:pPr>
+      <w:r>
+        <w:rPr>
+          <w:rFonts w:hint="default" w:ascii="Consolas" w:hAnsi="Consolas" w:eastAsia="Consolas" w:cs="Consolas"/>
+          <w:b w:val="0"/>
+          <w:color w:val="D4D4D4"/>
+          <w:kern w:val="0"/>
+          <w:sz w:val="16"/>
+          <w:szCs w:val="16"/>
+          <w:shd w:val="clear" w:fill="1E1E1E"/>
+          <w:lang w:val="en-US" w:eastAsia="zh-CN" w:bidi="ar"/>
+        </w:rPr>
+        <w:t>  </w:t>
+      </w:r>
+      <w:r>
+        <w:rPr>
+          <w:rFonts w:hint="default" w:ascii="Consolas" w:hAnsi="Consolas" w:eastAsia="Consolas" w:cs="Consolas"/>
+          <w:b w:val="0"/>
+          <w:color w:val="9CDCFE"/>
+          <w:kern w:val="0"/>
+          <w:sz w:val="16"/>
+          <w:szCs w:val="16"/>
+          <w:shd w:val="clear" w:fill="1E1E1E"/>
+          <w:lang w:val="en-US" w:eastAsia="zh-CN" w:bidi="ar"/>
+        </w:rPr>
+        <w:t>USER_ID:</w:t>
+      </w:r>
+      <w:r>
+        <w:rPr>
+          <w:rFonts w:hint="default" w:ascii="Consolas" w:hAnsi="Consolas" w:eastAsia="Consolas" w:cs="Consolas"/>
+          <w:b w:val="0"/>
+          <w:color w:val="D4D4D4"/>
+          <w:kern w:val="0"/>
+          <w:sz w:val="16"/>
+          <w:szCs w:val="16"/>
+          <w:shd w:val="clear" w:fill="1E1E1E"/>
+          <w:lang w:val="en-US" w:eastAsia="zh-CN" w:bidi="ar"/>
+        </w:rPr>
+        <w:t> </w:t>
+      </w:r>
+      <w:r>
+        <w:rPr>
+          <w:rFonts w:hint="default" w:ascii="Consolas" w:hAnsi="Consolas" w:eastAsia="Consolas" w:cs="Consolas"/>
+          <w:b w:val="0"/>
+          <w:color w:val="4EC9B0"/>
+          <w:kern w:val="0"/>
+          <w:sz w:val="16"/>
+          <w:szCs w:val="16"/>
+          <w:shd w:val="clear" w:fill="1E1E1E"/>
+          <w:lang w:val="en-US" w:eastAsia="zh-CN" w:bidi="ar"/>
+        </w:rPr>
+        <w:t>JSON</w:t>
+      </w:r>
+      <w:r>
+        <w:rPr>
+          <w:rFonts w:hint="default" w:ascii="Consolas" w:hAnsi="Consolas" w:eastAsia="Consolas" w:cs="Consolas"/>
+          <w:b w:val="0"/>
+          <w:color w:val="D4D4D4"/>
+          <w:kern w:val="0"/>
+          <w:sz w:val="16"/>
+          <w:szCs w:val="16"/>
+          <w:shd w:val="clear" w:fill="1E1E1E"/>
+          <w:lang w:val="en-US" w:eastAsia="zh-CN" w:bidi="ar"/>
+        </w:rPr>
+        <w:t>.</w:t>
+      </w:r>
+      <w:r>
+        <w:rPr>
+          <w:rFonts w:hint="default" w:ascii="Consolas" w:hAnsi="Consolas" w:eastAsia="Consolas" w:cs="Consolas"/>
+          <w:b w:val="0"/>
+          <w:color w:val="DCDCAA"/>
+          <w:kern w:val="0"/>
+          <w:sz w:val="16"/>
+          <w:szCs w:val="16"/>
+          <w:shd w:val="clear" w:fill="1E1E1E"/>
+          <w:lang w:val="en-US" w:eastAsia="zh-CN" w:bidi="ar"/>
+        </w:rPr>
+        <w:t>stringify</w:t>
+      </w:r>
+      <w:r>
+        <w:rPr>
+          <w:rFonts w:hint="default" w:ascii="Consolas" w:hAnsi="Consolas" w:eastAsia="Consolas" w:cs="Consolas"/>
+          <w:b w:val="0"/>
+          <w:color w:val="D4D4D4"/>
+          <w:kern w:val="0"/>
+          <w:sz w:val="16"/>
+          <w:szCs w:val="16"/>
+          <w:shd w:val="clear" w:fill="1E1E1E"/>
+          <w:lang w:val="en-US" w:eastAsia="zh-CN" w:bidi="ar"/>
+        </w:rPr>
+        <w:t>(</w:t>
+      </w:r>
+      <w:r>
+        <w:rPr>
+          <w:rFonts w:hint="default" w:ascii="Consolas" w:hAnsi="Consolas" w:eastAsia="Consolas" w:cs="Consolas"/>
+          <w:b w:val="0"/>
+          <w:color w:val="CE9178"/>
+          <w:kern w:val="0"/>
+          <w:sz w:val="16"/>
+          <w:szCs w:val="16"/>
+          <w:shd w:val="clear" w:fill="1E1E1E"/>
+          <w:lang w:val="en-US" w:eastAsia="zh-CN" w:bidi="ar"/>
+        </w:rPr>
+        <w:t>"your_user_id"</w:t>
+      </w:r>
+      <w:r>
+        <w:rPr>
+          <w:rFonts w:hint="default" w:ascii="Consolas" w:hAnsi="Consolas" w:eastAsia="Consolas" w:cs="Consolas"/>
+          <w:b w:val="0"/>
+          <w:color w:val="D4D4D4"/>
+          <w:kern w:val="0"/>
+          <w:sz w:val="16"/>
+          <w:szCs w:val="16"/>
+          <w:shd w:val="clear" w:fill="1E1E1E"/>
+          <w:lang w:val="en-US" w:eastAsia="zh-CN" w:bidi="ar"/>
+        </w:rPr>
+        <w:t>),</w:t>
+      </w:r>
+    </w:p>
+    <w:p>
+      <w:pPr>
+        <w:keepNext w:val="0"/>
+        <w:keepLines w:val="0"/>
+        <w:widowControl/>
+        <w:suppressLineNumbers w:val="0"/>
+        <w:shd w:val="clear" w:fill="1E1E1E"/>
+        <w:spacing w:line="228" w:lineRule="atLeast"/>
+        <w:jc w:val="left"/>
+        <w:rPr>
+          <w:rFonts w:hint="default" w:ascii="Consolas" w:hAnsi="Consolas" w:eastAsia="Consolas" w:cs="Consolas"/>
+          <w:b w:val="0"/>
+          <w:color w:val="D4D4D4"/>
+          <w:sz w:val="16"/>
+          <w:szCs w:val="16"/>
+        </w:rPr>
+      </w:pPr>
+      <w:r>
+        <w:rPr>
+          <w:rFonts w:hint="default" w:ascii="Consolas" w:hAnsi="Consolas" w:eastAsia="Consolas" w:cs="Consolas"/>
+          <w:b w:val="0"/>
+          <w:color w:val="D4D4D4"/>
+          <w:kern w:val="0"/>
+          <w:sz w:val="16"/>
+          <w:szCs w:val="16"/>
+          <w:shd w:val="clear" w:fill="1E1E1E"/>
+          <w:lang w:val="en-US" w:eastAsia="zh-CN" w:bidi="ar"/>
+        </w:rPr>
+        <w:t>});</w:t>
+      </w:r>
+    </w:p>
+    <w:p>
+      <w:pPr>
+        <w:numPr>
+          <w:ilvl w:val="0"/>
+          <w:numId w:val="0"/>
+        </w:numPr>
+        <w:rPr>
+          <w:rFonts w:hint="default"/>
+          <w:lang w:val="en-US"/>
+        </w:rPr>
+      </w:pPr>
+      <w:r>
+        <w:rPr>
+          <w:rFonts w:hint="default"/>
+          <w:lang w:val="en-US"/>
+        </w:rPr>
+        <w:t>After add id value, refresh website does not work, ctrl c, redo npm start, it will works.</w:t>
+      </w:r>
       <w:bookmarkStart w:id="0" w:name="_GoBack"/>
       <w:bookmarkEnd w:id="0"/>
     </w:p>

</xml_diff>

<commit_message>
entrypoint miniCssExtractPlugin = *
</commit_message>
<xml_diff>
--- a/react.docx
+++ b/react.docx
@@ -6757,12 +6757,18 @@
     <w:p>
       <w:pPr>
         <w:numPr>
+          <w:ilvl w:val="0"/>
           <w:numId w:val="0"/>
         </w:numPr>
         <w:rPr>
-          <w:rStyle w:val="6"/>
-          <w:rFonts w:hint="default"/>
-          <w:lang w:val="en-US"/>
+          <w:rFonts w:ascii="Microsoft YaHei" w:hAnsi="Microsoft YaHei" w:eastAsia="Microsoft YaHei" w:cs="Microsoft YaHei"/>
+          <w:i w:val="0"/>
+          <w:caps w:val="0"/>
+          <w:color w:val="222226"/>
+          <w:spacing w:val="0"/>
+          <w:sz w:val="16"/>
+          <w:szCs w:val="16"/>
+          <w:shd w:val="clear" w:fill="FFFFFF"/>
         </w:rPr>
       </w:pPr>
       <w:r>
@@ -6804,6 +6810,86 @@
           <w:shd w:val="clear" w:fill="FFFFFF"/>
         </w:rPr>
         <w:t>直接用npm install sass-loader@7.3.1 --save-dev 就可以了，同名的第三库会自动更换</w:t>
+      </w:r>
+    </w:p>
+    <w:p>
+      <w:pPr>
+        <w:numPr>
+          <w:ilvl w:val="0"/>
+          <w:numId w:val="5"/>
+        </w:numPr>
+        <w:ind w:left="0" w:leftChars="0" w:firstLine="0" w:firstLineChars="0"/>
+        <w:rPr>
+          <w:rFonts w:hint="default" w:ascii="Microsoft YaHei" w:hAnsi="Microsoft YaHei" w:eastAsia="Microsoft YaHei" w:cs="Microsoft YaHei"/>
+          <w:i w:val="0"/>
+          <w:caps w:val="0"/>
+          <w:color w:val="222226"/>
+          <w:spacing w:val="0"/>
+          <w:sz w:val="16"/>
+          <w:szCs w:val="16"/>
+          <w:shd w:val="clear" w:fill="FFFFFF"/>
+          <w:lang w:val="en-US"/>
+        </w:rPr>
+      </w:pPr>
+      <w:r>
+        <w:rPr>
+          <w:rFonts w:hint="default" w:ascii="Microsoft YaHei" w:hAnsi="Microsoft YaHei" w:eastAsia="Microsoft YaHei"/>
+          <w:i w:val="0"/>
+          <w:caps w:val="0"/>
+          <w:color w:val="222226"/>
+          <w:spacing w:val="0"/>
+          <w:sz w:val="16"/>
+          <w:szCs w:val="16"/>
+          <w:shd w:val="clear" w:fill="FFFFFF"/>
+          <w:lang w:val="en-US"/>
+        </w:rPr>
+        <w:t xml:space="preserve">Entrypoint mini-css-extract-plugin = * </w:t>
+      </w:r>
+    </w:p>
+    <w:p>
+      <w:pPr>
+        <w:numPr>
+          <w:numId w:val="0"/>
+        </w:numPr>
+        <w:ind w:leftChars="0"/>
+        <w:rPr>
+          <w:rFonts w:hint="default" w:ascii="Microsoft YaHei" w:hAnsi="Microsoft YaHei" w:eastAsia="Microsoft YaHei" w:cs="Microsoft YaHei"/>
+          <w:i w:val="0"/>
+          <w:caps w:val="0"/>
+          <w:color w:val="222226"/>
+          <w:spacing w:val="0"/>
+          <w:sz w:val="16"/>
+          <w:szCs w:val="16"/>
+          <w:shd w:val="clear" w:fill="FFFFFF"/>
+          <w:lang w:val="en-US"/>
+        </w:rPr>
+      </w:pPr>
+      <w:r>
+        <w:rPr>
+          <w:rFonts w:hint="default" w:ascii="Microsoft YaHei" w:hAnsi="Microsoft YaHei" w:eastAsia="Microsoft YaHei"/>
+          <w:i w:val="0"/>
+          <w:color w:val="222226"/>
+          <w:spacing w:val="0"/>
+          <w:sz w:val="16"/>
+          <w:szCs w:val="16"/>
+          <w:shd w:val="clear" w:fill="FFFFFF"/>
+          <w:lang w:val="en-US"/>
+        </w:rPr>
+        <w:t>W</w:t>
+      </w:r>
+      <w:r>
+        <w:rPr>
+          <w:rFonts w:hint="default" w:ascii="Microsoft YaHei" w:hAnsi="Microsoft YaHei" w:eastAsia="Microsoft YaHei"/>
+          <w:i w:val="0"/>
+          <w:caps w:val="0"/>
+          <w:color w:val="222226"/>
+          <w:spacing w:val="0"/>
+          <w:sz w:val="16"/>
+          <w:szCs w:val="16"/>
+          <w:shd w:val="clear" w:fill="FFFFFF"/>
+          <w:lang w:val="en-US"/>
+        </w:rPr>
+        <w:t>hen using miniCssExtractPlugin, it appears the above yellow text. To remove it, uninstall miniCssExtractPlugin, only use style-loader.</w:t>
       </w:r>
       <w:bookmarkStart w:id="0" w:name="_GoBack"/>
       <w:bookmarkEnd w:id="0"/>

</xml_diff>

<commit_message>
stock location system software download
</commit_message>
<xml_diff>
--- a/react.docx
+++ b/react.docx
@@ -7035,6 +7035,7 @@
       </w:tblGrid>
       <w:tr>
         <w:tblPrEx>
+          <w:shd w:val="clear" w:color="auto" w:fill="FFFFFF"/>
           <w:tblLayout w:type="fixed"/>
           <w:tblCellMar>
             <w:top w:w="15" w:type="dxa"/>
@@ -7542,7 +7543,6 @@
           <w:spacing w:val="0"/>
           <w:sz w:val="19"/>
           <w:szCs w:val="19"/>
-          <w:bdr w:val="none" w:color="auto" w:sz="0" w:space="0"/>
           <w:shd w:val="clear" w:fill="F5F2F0"/>
         </w:rPr>
         <w:t>document.createElement(tag)</w:t>
@@ -7572,6 +7572,325 @@
           <w:shd w:val="clear" w:fill="FFFFFF"/>
         </w:rPr>
         <w:t>– creates an element with the given tag,</w:t>
+      </w:r>
+    </w:p>
+    <w:p>
+      <w:pPr>
+        <w:widowControl w:val="0"/>
+        <w:numPr>
+          <w:numId w:val="0"/>
+        </w:numPr>
+        <w:jc w:val="both"/>
+        <w:rPr>
+          <w:rFonts w:hint="default" w:ascii="Segoe UI" w:hAnsi="Segoe UI" w:eastAsia="Segoe UI" w:cs="Segoe UI"/>
+          <w:i w:val="0"/>
+          <w:caps w:val="0"/>
+          <w:color w:val="333333"/>
+          <w:spacing w:val="0"/>
+          <w:sz w:val="19"/>
+          <w:szCs w:val="19"/>
+          <w:shd w:val="clear" w:fill="FFFFFF"/>
+        </w:rPr>
+      </w:pPr>
+    </w:p>
+    <w:p>
+      <w:pPr>
+        <w:widowControl w:val="0"/>
+        <w:numPr>
+          <w:numId w:val="0"/>
+        </w:numPr>
+        <w:jc w:val="both"/>
+        <w:rPr>
+          <w:rFonts w:hint="default" w:ascii="Segoe UI" w:hAnsi="Segoe UI" w:eastAsia="Segoe UI" w:cs="Segoe UI"/>
+          <w:i w:val="0"/>
+          <w:caps w:val="0"/>
+          <w:color w:val="333333"/>
+          <w:spacing w:val="0"/>
+          <w:sz w:val="19"/>
+          <w:szCs w:val="19"/>
+          <w:shd w:val="clear" w:fill="FFFFFF"/>
+        </w:rPr>
+      </w:pPr>
+    </w:p>
+    <w:p>
+      <w:pPr>
+        <w:widowControl w:val="0"/>
+        <w:numPr>
+          <w:numId w:val="0"/>
+        </w:numPr>
+        <w:jc w:val="both"/>
+        <w:rPr>
+          <w:rFonts w:hint="default" w:ascii="Segoe UI" w:hAnsi="Segoe UI" w:eastAsia="Segoe UI" w:cs="Segoe UI"/>
+          <w:i w:val="0"/>
+          <w:caps w:val="0"/>
+          <w:color w:val="333333"/>
+          <w:spacing w:val="0"/>
+          <w:sz w:val="19"/>
+          <w:szCs w:val="19"/>
+          <w:shd w:val="clear" w:fill="FFFFFF"/>
+        </w:rPr>
+      </w:pPr>
+    </w:p>
+    <w:p>
+      <w:pPr>
+        <w:widowControl w:val="0"/>
+        <w:numPr>
+          <w:numId w:val="0"/>
+        </w:numPr>
+        <w:jc w:val="both"/>
+        <w:rPr>
+          <w:rFonts w:hint="default" w:ascii="Segoe UI" w:hAnsi="Segoe UI" w:eastAsia="Segoe UI" w:cs="Segoe UI"/>
+          <w:i w:val="0"/>
+          <w:caps w:val="0"/>
+          <w:color w:val="333333"/>
+          <w:spacing w:val="0"/>
+          <w:sz w:val="19"/>
+          <w:szCs w:val="19"/>
+          <w:shd w:val="clear" w:fill="FFFFFF"/>
+        </w:rPr>
+      </w:pPr>
+    </w:p>
+    <w:p>
+      <w:pPr>
+        <w:widowControl w:val="0"/>
+        <w:numPr>
+          <w:numId w:val="0"/>
+        </w:numPr>
+        <w:jc w:val="both"/>
+        <w:rPr>
+          <w:rFonts w:hint="default" w:ascii="Segoe UI" w:hAnsi="Segoe UI" w:eastAsia="Segoe UI" w:cs="Segoe UI"/>
+          <w:i w:val="0"/>
+          <w:caps w:val="0"/>
+          <w:color w:val="333333"/>
+          <w:spacing w:val="0"/>
+          <w:sz w:val="19"/>
+          <w:szCs w:val="19"/>
+          <w:shd w:val="clear" w:fill="FFFFFF"/>
+        </w:rPr>
+      </w:pPr>
+    </w:p>
+    <w:p>
+      <w:pPr>
+        <w:widowControl w:val="0"/>
+        <w:numPr>
+          <w:numId w:val="0"/>
+        </w:numPr>
+        <w:jc w:val="both"/>
+        <w:rPr>
+          <w:rFonts w:hint="default" w:ascii="Segoe UI" w:hAnsi="Segoe UI" w:eastAsia="Segoe UI" w:cs="Segoe UI"/>
+          <w:i w:val="0"/>
+          <w:caps w:val="0"/>
+          <w:color w:val="333333"/>
+          <w:spacing w:val="0"/>
+          <w:sz w:val="19"/>
+          <w:szCs w:val="19"/>
+          <w:shd w:val="clear" w:fill="FFFFFF"/>
+        </w:rPr>
+      </w:pPr>
+    </w:p>
+    <w:p>
+      <w:pPr>
+        <w:widowControl w:val="0"/>
+        <w:numPr>
+          <w:numId w:val="0"/>
+        </w:numPr>
+        <w:jc w:val="both"/>
+        <w:rPr>
+          <w:rFonts w:hint="default" w:ascii="Segoe UI" w:hAnsi="Segoe UI" w:eastAsia="Segoe UI" w:cs="Segoe UI"/>
+          <w:i w:val="0"/>
+          <w:caps w:val="0"/>
+          <w:color w:val="333333"/>
+          <w:spacing w:val="0"/>
+          <w:sz w:val="19"/>
+          <w:szCs w:val="19"/>
+          <w:shd w:val="clear" w:fill="FFFFFF"/>
+        </w:rPr>
+      </w:pPr>
+    </w:p>
+    <w:p>
+      <w:pPr>
+        <w:widowControl w:val="0"/>
+        <w:numPr>
+          <w:numId w:val="0"/>
+        </w:numPr>
+        <w:jc w:val="both"/>
+        <w:rPr>
+          <w:rFonts w:hint="default" w:ascii="Segoe UI" w:hAnsi="Segoe UI" w:eastAsia="Segoe UI" w:cs="Segoe UI"/>
+          <w:i w:val="0"/>
+          <w:caps w:val="0"/>
+          <w:color w:val="333333"/>
+          <w:spacing w:val="0"/>
+          <w:sz w:val="19"/>
+          <w:szCs w:val="19"/>
+          <w:shd w:val="clear" w:fill="FFFFFF"/>
+        </w:rPr>
+      </w:pPr>
+    </w:p>
+    <w:p>
+      <w:pPr>
+        <w:widowControl w:val="0"/>
+        <w:numPr>
+          <w:numId w:val="0"/>
+        </w:numPr>
+        <w:jc w:val="both"/>
+        <w:rPr>
+          <w:rFonts w:hint="default" w:ascii="Segoe UI" w:hAnsi="Segoe UI" w:eastAsia="Segoe UI" w:cs="Segoe UI"/>
+          <w:i w:val="0"/>
+          <w:caps w:val="0"/>
+          <w:color w:val="333333"/>
+          <w:spacing w:val="0"/>
+          <w:sz w:val="19"/>
+          <w:szCs w:val="19"/>
+          <w:shd w:val="clear" w:fill="FFFFFF"/>
+        </w:rPr>
+      </w:pPr>
+    </w:p>
+    <w:p>
+      <w:pPr>
+        <w:widowControl w:val="0"/>
+        <w:numPr>
+          <w:numId w:val="0"/>
+        </w:numPr>
+        <w:jc w:val="both"/>
+        <w:rPr>
+          <w:rFonts w:hint="default" w:ascii="Segoe UI" w:hAnsi="Segoe UI" w:eastAsia="Segoe UI" w:cs="Segoe UI"/>
+          <w:i w:val="0"/>
+          <w:caps w:val="0"/>
+          <w:color w:val="333333"/>
+          <w:spacing w:val="0"/>
+          <w:sz w:val="19"/>
+          <w:szCs w:val="19"/>
+          <w:shd w:val="clear" w:fill="FFFFFF"/>
+        </w:rPr>
+      </w:pPr>
+    </w:p>
+    <w:p>
+      <w:pPr>
+        <w:widowControl w:val="0"/>
+        <w:numPr>
+          <w:numId w:val="0"/>
+        </w:numPr>
+        <w:jc w:val="both"/>
+        <w:rPr>
+          <w:rFonts w:hint="default" w:ascii="Segoe UI" w:hAnsi="Segoe UI" w:eastAsia="Segoe UI" w:cs="Segoe UI"/>
+          <w:i w:val="0"/>
+          <w:caps w:val="0"/>
+          <w:color w:val="333333"/>
+          <w:spacing w:val="0"/>
+          <w:sz w:val="19"/>
+          <w:szCs w:val="19"/>
+          <w:shd w:val="clear" w:fill="FFFFFF"/>
+        </w:rPr>
+      </w:pPr>
+    </w:p>
+    <w:p>
+      <w:pPr>
+        <w:widowControl w:val="0"/>
+        <w:numPr>
+          <w:numId w:val="0"/>
+        </w:numPr>
+        <w:jc w:val="both"/>
+        <w:rPr>
+          <w:rFonts w:hint="default" w:ascii="Segoe UI" w:hAnsi="Segoe UI" w:eastAsia="Segoe UI" w:cs="Segoe UI"/>
+          <w:i w:val="0"/>
+          <w:caps w:val="0"/>
+          <w:color w:val="333333"/>
+          <w:spacing w:val="0"/>
+          <w:sz w:val="19"/>
+          <w:szCs w:val="19"/>
+          <w:shd w:val="clear" w:fill="FFFFFF"/>
+        </w:rPr>
+      </w:pPr>
+    </w:p>
+    <w:p>
+      <w:pPr>
+        <w:widowControl w:val="0"/>
+        <w:numPr>
+          <w:numId w:val="0"/>
+        </w:numPr>
+        <w:jc w:val="both"/>
+        <w:rPr>
+          <w:rFonts w:hint="default" w:ascii="Segoe UI" w:hAnsi="Segoe UI" w:eastAsia="Segoe UI" w:cs="Segoe UI"/>
+          <w:i w:val="0"/>
+          <w:caps w:val="0"/>
+          <w:color w:val="333333"/>
+          <w:spacing w:val="0"/>
+          <w:sz w:val="19"/>
+          <w:szCs w:val="19"/>
+          <w:shd w:val="clear" w:fill="FFFFFF"/>
+        </w:rPr>
+      </w:pPr>
+    </w:p>
+    <w:p>
+      <w:pPr>
+        <w:widowControl w:val="0"/>
+        <w:numPr>
+          <w:numId w:val="0"/>
+        </w:numPr>
+        <w:jc w:val="both"/>
+        <w:rPr>
+          <w:rFonts w:hint="default" w:ascii="Segoe UI" w:hAnsi="Segoe UI" w:eastAsia="Segoe UI" w:cs="Segoe UI"/>
+          <w:i w:val="0"/>
+          <w:caps w:val="0"/>
+          <w:color w:val="333333"/>
+          <w:spacing w:val="0"/>
+          <w:sz w:val="19"/>
+          <w:szCs w:val="19"/>
+          <w:shd w:val="clear" w:fill="FFFFFF"/>
+        </w:rPr>
+      </w:pPr>
+    </w:p>
+    <w:p>
+      <w:pPr>
+        <w:widowControl w:val="0"/>
+        <w:numPr>
+          <w:numId w:val="0"/>
+        </w:numPr>
+        <w:jc w:val="both"/>
+        <w:rPr>
+          <w:rFonts w:hint="default" w:ascii="Segoe UI" w:hAnsi="Segoe UI" w:eastAsia="Segoe UI" w:cs="Segoe UI"/>
+          <w:i w:val="0"/>
+          <w:caps w:val="0"/>
+          <w:color w:val="333333"/>
+          <w:spacing w:val="0"/>
+          <w:sz w:val="19"/>
+          <w:szCs w:val="19"/>
+          <w:shd w:val="clear" w:fill="FFFFFF"/>
+        </w:rPr>
+      </w:pPr>
+    </w:p>
+    <w:p>
+      <w:pPr>
+        <w:widowControl w:val="0"/>
+        <w:numPr>
+          <w:numId w:val="0"/>
+        </w:numPr>
+        <w:jc w:val="both"/>
+        <w:rPr>
+          <w:rFonts w:hint="default" w:ascii="Segoe UI" w:hAnsi="Segoe UI" w:eastAsia="Segoe UI" w:cs="Segoe UI"/>
+          <w:i w:val="0"/>
+          <w:caps w:val="0"/>
+          <w:color w:val="333333"/>
+          <w:spacing w:val="0"/>
+          <w:sz w:val="19"/>
+          <w:szCs w:val="19"/>
+          <w:shd w:val="clear" w:fill="FFFFFF"/>
+          <w:lang w:val="en-US"/>
+        </w:rPr>
+      </w:pPr>
+      <w:r>
+        <w:rPr>
+          <w:rFonts w:hint="default" w:ascii="Segoe UI" w:hAnsi="Segoe UI" w:eastAsia="Segoe UI" w:cs="Segoe UI"/>
+          <w:i w:val="0"/>
+          <w:caps w:val="0"/>
+          <w:color w:val="333333"/>
+          <w:spacing w:val="0"/>
+          <w:sz w:val="19"/>
+          <w:szCs w:val="19"/>
+          <w:shd w:val="clear" w:fill="FFFFFF"/>
+          <w:lang w:val="en-US"/>
+        </w:rPr>
+        <w:t xml:space="preserve">Stock location System need to download: visual studio community + </w:t>
       </w:r>
       <w:bookmarkStart w:id="0" w:name="_GoBack"/>
       <w:bookmarkEnd w:id="0"/>
@@ -8149,7 +8468,7 @@
     <w:lsdException w:uiPriority="99" w:name="Document Map"/>
     <w:lsdException w:uiPriority="99" w:name="Plain Text"/>
     <w:lsdException w:uiPriority="99" w:name="E-mail Signature"/>
-    <w:lsdException w:uiPriority="99" w:name="Normal (Web)"/>
+    <w:lsdException w:qFormat="1" w:uiPriority="99" w:name="Normal (Web)"/>
     <w:lsdException w:uiPriority="99" w:name="HTML Acronym"/>
     <w:lsdException w:uiPriority="99" w:name="HTML Address"/>
     <w:lsdException w:uiPriority="99" w:name="HTML Cite"/>
@@ -8384,6 +8703,7 @@
     <w:basedOn w:val="1"/>
     <w:semiHidden/>
     <w:unhideWhenUsed/>
+    <w:qFormat/>
     <w:uiPriority w:val="99"/>
     <w:pPr>
       <w:widowControl/>

</xml_diff>

<commit_message>
stock location code when changing computer
</commit_message>
<xml_diff>
--- a/react.docx
+++ b/react.docx
@@ -37,15 +37,7 @@
         <w:ind w:leftChars="200" w:left="525" w:hangingChars="50" w:hanging="105"/>
       </w:pPr>
       <w:r>
-        <w:t xml:space="preserve">Go to C:\Windows\temp, right click the folder. Select security, click edit, select </w:t>
-      </w:r>
-      <w:proofErr w:type="gramStart"/>
-      <w:r>
-        <w:t>users(</w:t>
-      </w:r>
-      <w:proofErr w:type="gramEnd"/>
-      <w:r>
-        <w:t>….), click full control.</w:t>
+        <w:t>Go to C:\Windows\temp, right click the folder. Select security, click edit, select users(….), click full control.</w:t>
       </w:r>
     </w:p>
     <w:p>
@@ -109,15 +101,7 @@
         </w:numPr>
       </w:pPr>
       <w:r>
-        <w:t>Fix a vulnerable npm package in package-</w:t>
-      </w:r>
-      <w:proofErr w:type="gramStart"/>
-      <w:r>
-        <w:t>lock.json</w:t>
-      </w:r>
-      <w:proofErr w:type="gramEnd"/>
-      <w:r>
-        <w:t>:</w:t>
+        <w:t>Fix a vulnerable npm package in package-lock.json:</w:t>
       </w:r>
     </w:p>
     <w:p>
@@ -459,15 +443,7 @@
         <w:t>mpone</w:t>
       </w:r>
       <w:r>
-        <w:t xml:space="preserve">ntDidMount is after render. The order is constructor, </w:t>
-      </w:r>
-      <w:proofErr w:type="gramStart"/>
-      <w:r>
-        <w:t>render,componentDidMount</w:t>
-      </w:r>
-      <w:proofErr w:type="gramEnd"/>
-      <w:r>
-        <w:t>.</w:t>
+        <w:t>ntDidMount is after render. The order is constructor, render,componentDidMount.</w:t>
       </w:r>
     </w:p>
     <w:p>
@@ -482,21 +458,12 @@
       <w:r>
         <w:t xml:space="preserve">Difference between Component and pureComponent: component doesn’t implement </w:t>
       </w:r>
-      <w:proofErr w:type="gramStart"/>
       <w:r>
         <w:rPr>
           <w:i/>
           <w:iCs/>
         </w:rPr>
-        <w:t>shouldComponentUpdate(</w:t>
-      </w:r>
-      <w:proofErr w:type="gramEnd"/>
-      <w:r>
-        <w:rPr>
-          <w:i/>
-          <w:iCs/>
-        </w:rPr>
-        <w:t xml:space="preserve">) </w:t>
+        <w:t xml:space="preserve">shouldComponentUpdate() </w:t>
       </w:r>
       <w:r>
         <w:t>by default. On the other hand, purecomponent does implement it and perform a</w:t>
@@ -686,7 +653,6 @@
         </w:rPr>
         <w:t>  </w:t>
       </w:r>
-      <w:proofErr w:type="gramStart"/>
       <w:r>
         <w:rPr>
           <w:rFonts w:ascii="Consolas" w:eastAsia="Consolas" w:hAnsi="Consolas" w:cs="Consolas"/>
@@ -709,20 +675,7 @@
           <w:shd w:val="clear" w:color="auto" w:fill="1E1E1E"/>
           <w:lang w:bidi="ar"/>
         </w:rPr>
-        <w:t>(</w:t>
-      </w:r>
-      <w:proofErr w:type="gramEnd"/>
-      <w:r>
-        <w:rPr>
-          <w:rFonts w:ascii="Consolas" w:eastAsia="Consolas" w:hAnsi="Consolas" w:cs="Consolas"/>
-          <w:color w:val="D4D4D4"/>
-          <w:kern w:val="0"/>
-          <w:sz w:val="16"/>
-          <w:szCs w:val="16"/>
-          <w:shd w:val="clear" w:color="auto" w:fill="1E1E1E"/>
-          <w:lang w:bidi="ar"/>
-        </w:rPr>
-        <w:t>) {</w:t>
+        <w:t>() {</w:t>
       </w:r>
     </w:p>
     <w:p>
@@ -882,7 +835,6 @@
         </w:rPr>
         <w:t>name</w:t>
       </w:r>
-      <w:proofErr w:type="gramStart"/>
       <w:r>
         <w:rPr>
           <w:rFonts w:ascii="Consolas" w:eastAsia="Consolas" w:hAnsi="Consolas" w:cs="Consolas"/>
@@ -917,20 +869,7 @@
           <w:shd w:val="clear" w:color="auto" w:fill="1E1E1E"/>
           <w:lang w:bidi="ar"/>
         </w:rPr>
-        <w:t>&lt;</w:t>
-      </w:r>
-      <w:proofErr w:type="gramEnd"/>
-      <w:r>
-        <w:rPr>
-          <w:rFonts w:ascii="Consolas" w:eastAsia="Consolas" w:hAnsi="Consolas" w:cs="Consolas"/>
-          <w:color w:val="808080"/>
-          <w:kern w:val="0"/>
-          <w:sz w:val="16"/>
-          <w:szCs w:val="16"/>
-          <w:shd w:val="clear" w:color="auto" w:fill="1E1E1E"/>
-          <w:lang w:bidi="ar"/>
-        </w:rPr>
-        <w:t>/</w:t>
+        <w:t>&lt;/</w:t>
       </w:r>
       <w:r>
         <w:rPr>
@@ -1322,15 +1261,7 @@
         <w:t>J</w:t>
       </w:r>
       <w:r>
-        <w:t xml:space="preserve">S is single threaded, meaning that two bits of script cannot run at the same time. They </w:t>
-      </w:r>
-      <w:proofErr w:type="gramStart"/>
-      <w:r>
-        <w:t>have to</w:t>
-      </w:r>
-      <w:proofErr w:type="gramEnd"/>
-      <w:r>
-        <w:t xml:space="preserve"> run one after another.</w:t>
+        <w:t>S is single threaded, meaning that two bits of script cannot run at the same time. They have to run one after another.</w:t>
       </w:r>
     </w:p>
     <w:p>
@@ -1443,15 +1374,7 @@
         <w:ind w:firstLineChars="0"/>
       </w:pPr>
       <w:r>
-        <w:t xml:space="preserve">State an </w:t>
-      </w:r>
-      <w:proofErr w:type="gramStart"/>
-      <w:r>
-        <w:t>props</w:t>
-      </w:r>
-      <w:proofErr w:type="gramEnd"/>
-      <w:r>
-        <w:t>: state is equivalent to local variables in a function. Props, on the other hand, is equivalent to function parameters.</w:t>
+        <w:t>State an props: state is equivalent to local variables in a function. Props, on the other hand, is equivalent to function parameters.</w:t>
       </w:r>
     </w:p>
     <w:p>
@@ -1468,13 +1391,8 @@
         <w:pStyle w:val="ListParagraph"/>
         <w:ind w:firstLineChars="0"/>
       </w:pPr>
-      <w:proofErr w:type="gramStart"/>
-      <w:r>
-        <w:t>Render(</w:t>
-      </w:r>
-      <w:proofErr w:type="gramEnd"/>
-      <w:r>
-        <w:t>){</w:t>
+      <w:r>
+        <w:t>Render(){</w:t>
       </w:r>
     </w:p>
     <w:p>
@@ -1486,15 +1404,7 @@
         <w:t xml:space="preserve">Return &lt;div&gt;Hello </w:t>
       </w:r>
       <w:r>
-        <w:t>{</w:t>
-      </w:r>
-      <w:proofErr w:type="gramStart"/>
-      <w:r>
-        <w:t>this.props.name}&lt;</w:t>
-      </w:r>
-      <w:proofErr w:type="gramEnd"/>
-      <w:r>
-        <w:t>/div&gt;</w:t>
+        <w:t>{this.props.name}&lt;/div&gt;</w:t>
       </w:r>
     </w:p>
     <w:p>
@@ -1527,15 +1437,7 @@
         <w:ind w:firstLineChars="150" w:firstLine="315"/>
       </w:pPr>
       <w:r>
-        <w:t>&lt;SampleFunc name = “</w:t>
-      </w:r>
-      <w:proofErr w:type="gramStart"/>
-      <w:r>
-        <w:t>Joni ”</w:t>
-      </w:r>
-      <w:proofErr w:type="gramEnd"/>
-      <w:r>
-        <w:t xml:space="preserve"> /&gt;</w:t>
+        <w:t>&lt;SampleFunc name = “Joni ” /&gt;</w:t>
       </w:r>
     </w:p>
     <w:p>
@@ -1548,15 +1450,7 @@
         <w:ind w:firstLineChars="0"/>
       </w:pPr>
       <w:r>
-        <w:t xml:space="preserve">Async function always return a promise, whether you use await or not. That promise resolves with whatever the async function </w:t>
-      </w:r>
-      <w:proofErr w:type="gramStart"/>
-      <w:r>
-        <w:t>returns, or</w:t>
-      </w:r>
-      <w:proofErr w:type="gramEnd"/>
-      <w:r>
-        <w:t xml:space="preserve"> rejects with whatever the async function throws.</w:t>
+        <w:t>Async function always return a promise, whether you use await or not. That promise resolves with whatever the async function returns, or rejects with whatever the async function throws.</w:t>
       </w:r>
     </w:p>
     <w:p>
@@ -1585,15 +1479,7 @@
         <w:t>f</w:t>
       </w:r>
       <w:r>
-        <w:t>etch(url</w:t>
-      </w:r>
-      <w:proofErr w:type="gramStart"/>
-      <w:r>
-        <w:t>).then</w:t>
-      </w:r>
-      <w:proofErr w:type="gramEnd"/>
-      <w:r>
-        <w:t>… equals to await fetch(url).</w:t>
+        <w:t>etch(url).then… equals to await fetch(url).</w:t>
       </w:r>
     </w:p>
     <w:p>
@@ -1619,15 +1505,7 @@
         <w:ind w:firstLineChars="0" w:firstLine="0"/>
       </w:pPr>
       <w:r>
-        <w:t xml:space="preserve">   useEffect: </w:t>
-      </w:r>
-      <w:proofErr w:type="gramStart"/>
-      <w:r>
-        <w:t>similar to</w:t>
-      </w:r>
-      <w:proofErr w:type="gramEnd"/>
-      <w:r>
-        <w:t xml:space="preserve"> componentDidMount and componentDidUpdate.</w:t>
+        <w:t xml:space="preserve">   useEffect: similar to componentDidMount and componentDidUpdate.</w:t>
       </w:r>
     </w:p>
     <w:p>
@@ -1693,15 +1571,7 @@
         <w:ind w:firstLineChars="0" w:firstLine="0"/>
       </w:pPr>
       <w:r>
-        <w:t xml:space="preserve">B: block, E: elements, </w:t>
-      </w:r>
-      <w:proofErr w:type="gramStart"/>
-      <w:r>
-        <w:t>M:modifier</w:t>
-      </w:r>
-      <w:proofErr w:type="gramEnd"/>
-      <w:r>
-        <w:t xml:space="preserve">, cannot name element inside another element. </w:t>
+        <w:t xml:space="preserve">B: block, E: elements, M:modifier, cannot name element inside another element. </w:t>
       </w:r>
     </w:p>
     <w:p>
@@ -1732,15 +1602,7 @@
         <w:t>@include</w:t>
       </w:r>
       <w:r>
-        <w:t xml:space="preserve"> command. SCSS is Sass version 3. In </w:t>
-      </w:r>
-      <w:proofErr w:type="gramStart"/>
-      <w:r>
-        <w:t>sass, &amp;</w:t>
-      </w:r>
-      <w:proofErr w:type="gramEnd"/>
-      <w:r>
-        <w:t xml:space="preserve"> take the place of the parent ‘s name.</w:t>
+        <w:t xml:space="preserve"> command. SCSS is Sass version 3. In sass, &amp; take the place of the parent ‘s name.</w:t>
       </w:r>
     </w:p>
     <w:p>
@@ -1753,15 +1615,7 @@
         <w:ind w:firstLineChars="0"/>
       </w:pPr>
       <w:r>
-        <w:t>Update set-value and meme in package-</w:t>
-      </w:r>
-      <w:proofErr w:type="gramStart"/>
-      <w:r>
-        <w:t>lock.json</w:t>
-      </w:r>
-      <w:proofErr w:type="gramEnd"/>
-      <w:r>
-        <w:t xml:space="preserve">: use </w:t>
+        <w:t xml:space="preserve">Update set-value and meme in package-lock.json: use </w:t>
       </w:r>
     </w:p>
     <w:p>
@@ -2181,15 +2035,7 @@
         <w:t>c</w:t>
       </w:r>
       <w:r>
-        <w:t>onst ExtractTextPlugin = require(“extract-text-webpack-plugin”</w:t>
-      </w:r>
-      <w:proofErr w:type="gramStart"/>
-      <w:r>
-        <w:t>);</w:t>
-      </w:r>
-      <w:proofErr w:type="gramEnd"/>
-      <w:r>
-        <w:t xml:space="preserve"> </w:t>
+        <w:t xml:space="preserve">onst ExtractTextPlugin = require(“extract-text-webpack-plugin”); </w:t>
       </w:r>
     </w:p>
     <w:p>
@@ -2204,13 +2050,8 @@
         <w:t>c</w:t>
       </w:r>
       <w:r>
-        <w:t>onst extractTextPlugin = new ExtractTextPlugin(“css/app.css”</w:t>
-      </w:r>
-      <w:proofErr w:type="gramStart"/>
-      <w:r>
-        <w:t>);</w:t>
-      </w:r>
-      <w:proofErr w:type="gramEnd"/>
+        <w:t>onst extractTextPlugin = new ExtractTextPlugin(“css/app.css”);</w:t>
+      </w:r>
     </w:p>
     <w:p>
       <w:pPr>
@@ -2694,15 +2535,7 @@
         <w:ind w:firstLineChars="0" w:firstLine="0"/>
       </w:pPr>
       <w:r>
-        <w:t xml:space="preserve">- mobile portrait </w:t>
-      </w:r>
-      <w:proofErr w:type="gramStart"/>
-      <w:r>
-        <w:t>( null</w:t>
-      </w:r>
-      <w:proofErr w:type="gramEnd"/>
-      <w:r>
-        <w:t>, 480px)</w:t>
+        <w:t>- mobile portrait ( null, 480px)</w:t>
       </w:r>
     </w:p>
     <w:p>
@@ -2813,25 +2646,7 @@
           <w:sz w:val="24"/>
           <w:szCs w:val="24"/>
         </w:rPr>
-        <w:t xml:space="preserve">Cubic-bezier in transition: set your own speed from start to </w:t>
-      </w:r>
-      <w:proofErr w:type="gramStart"/>
-      <w:r>
-        <w:rPr>
-          <w:rFonts w:ascii="宋体" w:eastAsia="宋体" w:hAnsi="宋体" w:cs="宋体"/>
-          <w:sz w:val="24"/>
-          <w:szCs w:val="24"/>
-        </w:rPr>
-        <w:t>end,it</w:t>
-      </w:r>
-      <w:proofErr w:type="gramEnd"/>
-      <w:r>
-        <w:rPr>
-          <w:rFonts w:ascii="宋体" w:eastAsia="宋体" w:hAnsi="宋体" w:cs="宋体"/>
-          <w:sz w:val="24"/>
-          <w:szCs w:val="24"/>
-        </w:rPr>
-        <w:t xml:space="preserve"> is belonged to </w:t>
+        <w:t xml:space="preserve">Cubic-bezier in transition: set your own speed from start to end,it is belonged to </w:t>
       </w:r>
       <w:r>
         <w:rPr>
@@ -2957,25 +2772,7 @@
           <w:sz w:val="24"/>
           <w:szCs w:val="24"/>
         </w:rPr>
-        <w:t>Potential vulnerable only in package-</w:t>
-      </w:r>
-      <w:proofErr w:type="gramStart"/>
-      <w:r>
-        <w:rPr>
-          <w:rFonts w:ascii="宋体" w:eastAsia="宋体" w:hAnsi="宋体"/>
-          <w:sz w:val="24"/>
-          <w:szCs w:val="24"/>
-        </w:rPr>
-        <w:t>lock.json</w:t>
-      </w:r>
-      <w:proofErr w:type="gramEnd"/>
-      <w:r>
-        <w:rPr>
-          <w:rFonts w:ascii="宋体" w:eastAsia="宋体" w:hAnsi="宋体"/>
-          <w:sz w:val="24"/>
-          <w:szCs w:val="24"/>
-        </w:rPr>
-        <w:t xml:space="preserve"> (git not provide merge)</w:t>
+        <w:t>Potential vulnerable only in package-lock.json (git not provide merge)</w:t>
       </w:r>
     </w:p>
     <w:p>
@@ -3050,25 +2847,7 @@
           <w:sz w:val="24"/>
           <w:szCs w:val="24"/>
         </w:rPr>
-        <w:t xml:space="preserve">Step 2 remove &lt;dep&gt; in </w:t>
-      </w:r>
-      <w:proofErr w:type="gramStart"/>
-      <w:r>
-        <w:rPr>
-          <w:rFonts w:ascii="宋体" w:eastAsia="宋体" w:hAnsi="宋体" w:cs="宋体"/>
-          <w:sz w:val="24"/>
-          <w:szCs w:val="24"/>
-        </w:rPr>
-        <w:t>package.json</w:t>
-      </w:r>
-      <w:proofErr w:type="gramEnd"/>
-      <w:r>
-        <w:rPr>
-          <w:rFonts w:ascii="宋体" w:eastAsia="宋体" w:hAnsi="宋体" w:cs="宋体"/>
-          <w:sz w:val="24"/>
-          <w:szCs w:val="24"/>
-        </w:rPr>
-        <w:t xml:space="preserve"> where is not appeared before</w:t>
+        <w:t>Step 2 remove &lt;dep&gt; in package.json where is not appeared before</w:t>
       </w:r>
     </w:p>
     <w:p>
@@ -3406,43 +3185,7 @@
           <w:sz w:val="24"/>
           <w:szCs w:val="24"/>
         </w:rPr>
-        <w:t xml:space="preserve">Let promise = new </w:t>
-      </w:r>
-      <w:proofErr w:type="gramStart"/>
-      <w:r>
-        <w:rPr>
-          <w:rFonts w:ascii="宋体" w:eastAsia="宋体" w:hAnsi="宋体" w:cs="宋体"/>
-          <w:sz w:val="24"/>
-          <w:szCs w:val="24"/>
-        </w:rPr>
-        <w:t>Promise(</w:t>
-      </w:r>
-      <w:proofErr w:type="gramEnd"/>
-      <w:r>
-        <w:rPr>
-          <w:rFonts w:ascii="宋体" w:eastAsia="宋体" w:hAnsi="宋体" w:cs="宋体"/>
-          <w:sz w:val="24"/>
-          <w:szCs w:val="24"/>
-        </w:rPr>
-        <w:t>function(resolve, reject)){}. The function passed to promise is an executor (it is singer</w:t>
-      </w:r>
-      <w:proofErr w:type="gramStart"/>
-      <w:r>
-        <w:rPr>
-          <w:rFonts w:ascii="宋体" w:eastAsia="宋体" w:hAnsi="宋体" w:cs="宋体"/>
-          <w:sz w:val="24"/>
-          <w:szCs w:val="24"/>
-        </w:rPr>
-        <w:t>).resolve</w:t>
-      </w:r>
-      <w:proofErr w:type="gramEnd"/>
-      <w:r>
-        <w:rPr>
-          <w:rFonts w:ascii="宋体" w:eastAsia="宋体" w:hAnsi="宋体" w:cs="宋体"/>
-          <w:sz w:val="24"/>
-          <w:szCs w:val="24"/>
-        </w:rPr>
-        <w:t xml:space="preserve"> and reject are callbacks. The executor should call only one resolve or </w:t>
+        <w:t xml:space="preserve">Let promise = new Promise(function(resolve, reject)){}. The function passed to promise is an executor (it is singer).resolve and reject are callbacks. The executor should call only one resolve or </w:t>
       </w:r>
       <w:r>
         <w:rPr>
@@ -3619,15 +3362,7 @@
         <w:t>Prom</w:t>
       </w:r>
       <w:r>
-        <w:t>ise.then(f1</w:t>
-      </w:r>
-      <w:proofErr w:type="gramStart"/>
-      <w:r>
-        <w:t>).catch</w:t>
-      </w:r>
-      <w:proofErr w:type="gramEnd"/>
-      <w:r>
-        <w:t>(f2) == promise.then(f1,f2)</w:t>
+        <w:t>ise.then(f1).catch(f2) == promise.then(f1,f2)</w:t>
       </w:r>
     </w:p>
     <w:p>
@@ -3710,19 +3445,7 @@
           <w:szCs w:val="19"/>
           <w:shd w:val="clear" w:color="auto" w:fill="F5F2F0"/>
         </w:rPr>
-        <w:t xml:space="preserve"> </w:t>
-      </w:r>
-      <w:proofErr w:type="gramStart"/>
-      <w:r>
-        <w:rPr>
-          <w:rStyle w:val="HTMLCode"/>
-          <w:rFonts w:ascii="Consolas" w:eastAsia="Consolas" w:hAnsi="Consolas" w:cs="Consolas" w:hint="default"/>
-          <w:color w:val="333333"/>
-          <w:sz w:val="19"/>
-          <w:szCs w:val="19"/>
-          <w:shd w:val="clear" w:color="auto" w:fill="F5F2F0"/>
-        </w:rPr>
-        <w:t>Promise</w:t>
+        <w:t xml:space="preserve"> Promise</w:t>
       </w:r>
       <w:r>
         <w:rPr>
@@ -3735,7 +3458,6 @@
         </w:rPr>
         <w:t>(</w:t>
       </w:r>
-      <w:proofErr w:type="gramEnd"/>
       <w:r>
         <w:rPr>
           <w:rStyle w:val="HTMLCode"/>
@@ -3848,19 +3570,7 @@
           <w:szCs w:val="19"/>
           <w:shd w:val="clear" w:color="auto" w:fill="F5F2F0"/>
         </w:rPr>
-        <w:t xml:space="preserve">  </w:t>
-      </w:r>
-      <w:proofErr w:type="gramStart"/>
-      <w:r>
-        <w:rPr>
-          <w:rStyle w:val="HTMLCode"/>
-          <w:rFonts w:ascii="Consolas" w:eastAsia="Consolas" w:hAnsi="Consolas" w:cs="Consolas" w:hint="default"/>
-          <w:color w:val="333333"/>
-          <w:sz w:val="19"/>
-          <w:szCs w:val="19"/>
-          <w:shd w:val="clear" w:color="auto" w:fill="F5F2F0"/>
-        </w:rPr>
-        <w:t>setTimeout</w:t>
+        <w:t xml:space="preserve">  setTimeout</w:t>
       </w:r>
       <w:r>
         <w:rPr>
@@ -3871,19 +3581,7 @@
           <w:szCs w:val="19"/>
           <w:shd w:val="clear" w:color="auto" w:fill="F5F2F0"/>
         </w:rPr>
-        <w:t>(</w:t>
-      </w:r>
-      <w:proofErr w:type="gramEnd"/>
-      <w:r>
-        <w:rPr>
-          <w:rStyle w:val="HTMLCode"/>
-          <w:rFonts w:ascii="Consolas" w:eastAsia="Consolas" w:hAnsi="Consolas" w:cs="Consolas" w:hint="default"/>
-          <w:color w:val="999999"/>
-          <w:sz w:val="19"/>
-          <w:szCs w:val="19"/>
-          <w:shd w:val="clear" w:color="auto" w:fill="F5F2F0"/>
-        </w:rPr>
-        <w:t>()</w:t>
+        <w:t>(()</w:t>
       </w:r>
       <w:r>
         <w:rPr>
@@ -4021,7 +3719,6 @@
         </w:rPr>
         <w:t>"Whoops!"</w:t>
       </w:r>
-      <w:proofErr w:type="gramStart"/>
       <w:r>
         <w:rPr>
           <w:rStyle w:val="HTMLCode"/>
@@ -4033,7 +3730,6 @@
         </w:rPr>
         <w:t>);</w:t>
       </w:r>
-      <w:proofErr w:type="gramEnd"/>
     </w:p>
     <w:p>
       <w:pPr>
@@ -4100,9 +3796,19 @@
           <w:szCs w:val="19"/>
           <w:shd w:val="clear" w:color="auto" w:fill="F5F2F0"/>
         </w:rPr>
-        <w:t>);}</w:t>
-      </w:r>
-      <w:proofErr w:type="gramStart"/>
+        <w:t>);}).</w:t>
+      </w:r>
+      <w:r>
+        <w:rPr>
+          <w:rStyle w:val="HTMLCode"/>
+          <w:rFonts w:ascii="Consolas" w:eastAsia="Consolas" w:hAnsi="Consolas" w:cs="Consolas" w:hint="default"/>
+          <w:color w:val="333333"/>
+          <w:sz w:val="19"/>
+          <w:szCs w:val="19"/>
+          <w:shd w:val="clear" w:color="auto" w:fill="F5F2F0"/>
+        </w:rPr>
+        <w:t>catch</w:t>
+      </w:r>
       <w:r>
         <w:rPr>
           <w:rStyle w:val="HTMLCode"/>
@@ -4112,20 +3818,19 @@
           <w:szCs w:val="19"/>
           <w:shd w:val="clear" w:color="auto" w:fill="F5F2F0"/>
         </w:rPr>
-        <w:t>).</w:t>
-      </w:r>
-      <w:r>
-        <w:rPr>
-          <w:rStyle w:val="HTMLCode"/>
-          <w:rFonts w:ascii="Consolas" w:eastAsia="Consolas" w:hAnsi="Consolas" w:cs="Consolas" w:hint="default"/>
-          <w:color w:val="333333"/>
-          <w:sz w:val="19"/>
-          <w:szCs w:val="19"/>
-          <w:shd w:val="clear" w:color="auto" w:fill="F5F2F0"/>
-        </w:rPr>
-        <w:t>catch</w:t>
-      </w:r>
-      <w:proofErr w:type="gramEnd"/>
+        <w:t>(</w:t>
+      </w:r>
+      <w:r>
+        <w:rPr>
+          <w:rStyle w:val="HTMLCode"/>
+          <w:rFonts w:ascii="Consolas" w:eastAsia="Consolas" w:hAnsi="Consolas" w:cs="Consolas" w:hint="default"/>
+          <w:color w:val="333333"/>
+          <w:sz w:val="19"/>
+          <w:szCs w:val="19"/>
+          <w:shd w:val="clear" w:color="auto" w:fill="F5F2F0"/>
+        </w:rPr>
+        <w:t>alert</w:t>
+      </w:r>
       <w:r>
         <w:rPr>
           <w:rStyle w:val="HTMLCode"/>
@@ -4135,28 +3840,6 @@
           <w:szCs w:val="19"/>
           <w:shd w:val="clear" w:color="auto" w:fill="F5F2F0"/>
         </w:rPr>
-        <w:t>(</w:t>
-      </w:r>
-      <w:r>
-        <w:rPr>
-          <w:rStyle w:val="HTMLCode"/>
-          <w:rFonts w:ascii="Consolas" w:eastAsia="Consolas" w:hAnsi="Consolas" w:cs="Consolas" w:hint="default"/>
-          <w:color w:val="333333"/>
-          <w:sz w:val="19"/>
-          <w:szCs w:val="19"/>
-          <w:shd w:val="clear" w:color="auto" w:fill="F5F2F0"/>
-        </w:rPr>
-        <w:t>alert</w:t>
-      </w:r>
-      <w:r>
-        <w:rPr>
-          <w:rStyle w:val="HTMLCode"/>
-          <w:rFonts w:ascii="Consolas" w:eastAsia="Consolas" w:hAnsi="Consolas" w:cs="Consolas" w:hint="default"/>
-          <w:color w:val="999999"/>
-          <w:sz w:val="19"/>
-          <w:szCs w:val="19"/>
-          <w:shd w:val="clear" w:color="auto" w:fill="F5F2F0"/>
-        </w:rPr>
         <w:t>);</w:t>
       </w:r>
     </w:p>
@@ -4168,41 +3851,13 @@
           <w:szCs w:val="24"/>
         </w:rPr>
       </w:pPr>
-      <w:proofErr w:type="gramStart"/>
       <w:r>
         <w:rPr>
           <w:rFonts w:ascii="宋体" w:eastAsia="宋体" w:hAnsi="宋体" w:cs="宋体"/>
           <w:sz w:val="24"/>
           <w:szCs w:val="24"/>
         </w:rPr>
-        <w:t>Won’t</w:t>
-      </w:r>
-      <w:proofErr w:type="gramEnd"/>
-      <w:r>
-        <w:rPr>
-          <w:rFonts w:ascii="宋体" w:eastAsia="宋体" w:hAnsi="宋体" w:cs="宋体"/>
-          <w:sz w:val="24"/>
-          <w:szCs w:val="24"/>
-        </w:rPr>
-        <w:t xml:space="preserve"> trigger catch. Because only synchronous errors are </w:t>
-      </w:r>
-      <w:proofErr w:type="gramStart"/>
-      <w:r>
-        <w:rPr>
-          <w:rFonts w:ascii="宋体" w:eastAsia="宋体" w:hAnsi="宋体" w:cs="宋体"/>
-          <w:sz w:val="24"/>
-          <w:szCs w:val="24"/>
-        </w:rPr>
-        <w:t>handled.error</w:t>
-      </w:r>
-      <w:proofErr w:type="gramEnd"/>
-      <w:r>
-        <w:rPr>
-          <w:rFonts w:ascii="宋体" w:eastAsia="宋体" w:hAnsi="宋体" w:cs="宋体"/>
-          <w:sz w:val="24"/>
-          <w:szCs w:val="24"/>
-        </w:rPr>
-        <w:t xml:space="preserve"> is generated not while the </w:t>
+        <w:t xml:space="preserve">Won’t trigger catch. Because only synchronous errors are handled.error is generated not while the </w:t>
       </w:r>
       <w:r>
         <w:rPr>
@@ -4229,9 +3884,8 @@
           <w:sz w:val="14"/>
           <w:szCs w:val="14"/>
         </w:rPr>
-        <w:t xml:space="preserve">new </w:t>
-      </w:r>
-      <w:proofErr w:type="gramStart"/>
+        <w:t>new Promise(function(resolve, reject) {</w:t>
+      </w:r>
       <w:r>
         <w:rPr>
           <w:rFonts w:ascii="monospace" w:eastAsia="monospace" w:hAnsi="monospace" w:cs="monospace"/>
@@ -4239,9 +3893,9 @@
           <w:sz w:val="14"/>
           <w:szCs w:val="14"/>
         </w:rPr>
-        <w:t>Promise(</w:t>
-      </w:r>
-      <w:proofErr w:type="gramEnd"/>
+        <w:br/>
+        <w:t>setTimeout(() =&gt; {</w:t>
+      </w:r>
       <w:r>
         <w:rPr>
           <w:rFonts w:ascii="monospace" w:eastAsia="monospace" w:hAnsi="monospace" w:cs="monospace"/>
@@ -4249,7 +3903,8 @@
           <w:sz w:val="14"/>
           <w:szCs w:val="14"/>
         </w:rPr>
-        <w:t>function(resolve, reject) {</w:t>
+        <w:br/>
+        <w:t>reject(new Error("Whoops!"))</w:t>
       </w:r>
       <w:r>
         <w:rPr>
@@ -4259,7 +3914,7 @@
           <w:szCs w:val="14"/>
         </w:rPr>
         <w:br/>
-        <w:t>setTimeout(() =&gt; {</w:t>
+        <w:t>}, 1000);</w:t>
       </w:r>
       <w:r>
         <w:rPr>
@@ -4269,26 +3924,6 @@
           <w:szCs w:val="14"/>
         </w:rPr>
         <w:br/>
-        <w:t>reject(new Error("Whoops!"))</w:t>
-      </w:r>
-      <w:r>
-        <w:rPr>
-          <w:rFonts w:ascii="monospace" w:eastAsia="monospace" w:hAnsi="monospace" w:cs="monospace"/>
-          <w:color w:val="2A2E2E"/>
-          <w:sz w:val="14"/>
-          <w:szCs w:val="14"/>
-        </w:rPr>
-        <w:br/>
-        <w:t>}, 1000);</w:t>
-      </w:r>
-      <w:r>
-        <w:rPr>
-          <w:rFonts w:ascii="monospace" w:eastAsia="monospace" w:hAnsi="monospace" w:cs="monospace"/>
-          <w:color w:val="2A2E2E"/>
-          <w:sz w:val="14"/>
-          <w:szCs w:val="14"/>
-        </w:rPr>
-        <w:br/>
         <w:t>}).catch(alert);</w:t>
       </w:r>
     </w:p>
@@ -4344,7 +3979,6 @@
           <w:shd w:val="clear" w:color="auto" w:fill="F5F2F0"/>
         </w:rPr>
       </w:pPr>
-      <w:proofErr w:type="gramStart"/>
       <w:r>
         <w:rPr>
           <w:rStyle w:val="HTMLCode"/>
@@ -4387,19 +4021,7 @@
           <w:szCs w:val="19"/>
           <w:shd w:val="clear" w:color="auto" w:fill="F5F2F0"/>
         </w:rPr>
-        <w:t>(</w:t>
-      </w:r>
-      <w:proofErr w:type="gramEnd"/>
-      <w:r>
-        <w:rPr>
-          <w:rStyle w:val="HTMLCode"/>
-          <w:rFonts w:ascii="Consolas" w:eastAsia="Consolas" w:hAnsi="Consolas" w:cs="Consolas" w:hint="default"/>
-          <w:color w:val="999999"/>
-          <w:sz w:val="19"/>
-          <w:szCs w:val="19"/>
-          <w:shd w:val="clear" w:color="auto" w:fill="F5F2F0"/>
-        </w:rPr>
-        <w:t>[</w:t>
+        <w:t>([</w:t>
       </w:r>
     </w:p>
     <w:p>
@@ -4447,19 +4069,7 @@
           <w:szCs w:val="19"/>
           <w:shd w:val="clear" w:color="auto" w:fill="F5F2F0"/>
         </w:rPr>
-        <w:t xml:space="preserve"> </w:t>
-      </w:r>
-      <w:proofErr w:type="gramStart"/>
-      <w:r>
-        <w:rPr>
-          <w:rStyle w:val="HTMLCode"/>
-          <w:rFonts w:ascii="Consolas" w:eastAsia="Consolas" w:hAnsi="Consolas" w:cs="Consolas" w:hint="default"/>
-          <w:color w:val="333333"/>
-          <w:sz w:val="19"/>
-          <w:szCs w:val="19"/>
-          <w:shd w:val="clear" w:color="auto" w:fill="F5F2F0"/>
-        </w:rPr>
-        <w:t>Promise</w:t>
+        <w:t xml:space="preserve"> Promise</w:t>
       </w:r>
       <w:r>
         <w:rPr>
@@ -4472,7 +4082,6 @@
         </w:rPr>
         <w:t>(</w:t>
       </w:r>
-      <w:proofErr w:type="gramEnd"/>
       <w:r>
         <w:rPr>
           <w:rStyle w:val="HTMLCode"/>
@@ -4684,19 +4293,7 @@
           <w:szCs w:val="19"/>
           <w:shd w:val="clear" w:color="auto" w:fill="F5F2F0"/>
         </w:rPr>
-        <w:t xml:space="preserve"> </w:t>
-      </w:r>
-      <w:proofErr w:type="gramStart"/>
-      <w:r>
-        <w:rPr>
-          <w:rStyle w:val="HTMLCode"/>
-          <w:rFonts w:ascii="Consolas" w:eastAsia="Consolas" w:hAnsi="Consolas" w:cs="Consolas" w:hint="default"/>
-          <w:color w:val="333333"/>
-          <w:sz w:val="19"/>
-          <w:szCs w:val="19"/>
-          <w:shd w:val="clear" w:color="auto" w:fill="F5F2F0"/>
-        </w:rPr>
-        <w:t>Promise</w:t>
+        <w:t xml:space="preserve"> Promise</w:t>
       </w:r>
       <w:r>
         <w:rPr>
@@ -4709,7 +4306,6 @@
         </w:rPr>
         <w:t>(</w:t>
       </w:r>
-      <w:proofErr w:type="gramEnd"/>
       <w:r>
         <w:rPr>
           <w:rStyle w:val="HTMLCode"/>
@@ -4919,19 +4515,95 @@
           <w:szCs w:val="19"/>
           <w:shd w:val="clear" w:color="auto" w:fill="F5F2F0"/>
         </w:rPr>
+        <w:t xml:space="preserve"> Promise</w:t>
+      </w:r>
+      <w:r>
+        <w:rPr>
+          <w:rStyle w:val="HTMLCode"/>
+          <w:rFonts w:ascii="Consolas" w:eastAsia="Consolas" w:hAnsi="Consolas" w:cs="Consolas" w:hint="default"/>
+          <w:color w:val="999999"/>
+          <w:sz w:val="19"/>
+          <w:szCs w:val="19"/>
+          <w:shd w:val="clear" w:color="auto" w:fill="F5F2F0"/>
+        </w:rPr>
+        <w:t>(</w:t>
+      </w:r>
+      <w:r>
+        <w:rPr>
+          <w:rStyle w:val="HTMLCode"/>
+          <w:rFonts w:ascii="Consolas" w:eastAsia="Consolas" w:hAnsi="Consolas" w:cs="Consolas" w:hint="default"/>
+          <w:color w:val="333333"/>
+          <w:sz w:val="19"/>
+          <w:szCs w:val="19"/>
+          <w:shd w:val="clear" w:color="auto" w:fill="F5F2F0"/>
+        </w:rPr>
+        <w:t xml:space="preserve">resolve </w:t>
+      </w:r>
+      <w:r>
+        <w:rPr>
+          <w:rStyle w:val="HTMLCode"/>
+          <w:rFonts w:ascii="Consolas" w:eastAsia="Consolas" w:hAnsi="Consolas" w:cs="Consolas" w:hint="default"/>
+          <w:color w:val="A67F59"/>
+          <w:sz w:val="19"/>
+          <w:szCs w:val="19"/>
+          <w:shd w:val="clear" w:color="auto" w:fill="F5F2F0"/>
+        </w:rPr>
+        <w:t>=&gt;</w:t>
+      </w:r>
+      <w:r>
+        <w:rPr>
+          <w:rStyle w:val="HTMLCode"/>
+          <w:rFonts w:ascii="Consolas" w:eastAsia="Consolas" w:hAnsi="Consolas" w:cs="Consolas" w:hint="default"/>
+          <w:color w:val="333333"/>
+          <w:sz w:val="19"/>
+          <w:szCs w:val="19"/>
+          <w:shd w:val="clear" w:color="auto" w:fill="F5F2F0"/>
+        </w:rPr>
+        <w:t xml:space="preserve"> setTimeout</w:t>
+      </w:r>
+      <w:r>
+        <w:rPr>
+          <w:rStyle w:val="HTMLCode"/>
+          <w:rFonts w:ascii="Consolas" w:eastAsia="Consolas" w:hAnsi="Consolas" w:cs="Consolas" w:hint="default"/>
+          <w:color w:val="999999"/>
+          <w:sz w:val="19"/>
+          <w:szCs w:val="19"/>
+          <w:shd w:val="clear" w:color="auto" w:fill="F5F2F0"/>
+        </w:rPr>
+        <w:t>(()</w:t>
+      </w:r>
+      <w:r>
+        <w:rPr>
+          <w:rStyle w:val="HTMLCode"/>
+          <w:rFonts w:ascii="Consolas" w:eastAsia="Consolas" w:hAnsi="Consolas" w:cs="Consolas" w:hint="default"/>
+          <w:color w:val="333333"/>
+          <w:sz w:val="19"/>
+          <w:szCs w:val="19"/>
+          <w:shd w:val="clear" w:color="auto" w:fill="F5F2F0"/>
+        </w:rPr>
         <w:t xml:space="preserve"> </w:t>
       </w:r>
-      <w:proofErr w:type="gramStart"/>
-      <w:r>
-        <w:rPr>
-          <w:rStyle w:val="HTMLCode"/>
-          <w:rFonts w:ascii="Consolas" w:eastAsia="Consolas" w:hAnsi="Consolas" w:cs="Consolas" w:hint="default"/>
-          <w:color w:val="333333"/>
-          <w:sz w:val="19"/>
-          <w:szCs w:val="19"/>
-          <w:shd w:val="clear" w:color="auto" w:fill="F5F2F0"/>
-        </w:rPr>
-        <w:t>Promise</w:t>
+      <w:r>
+        <w:rPr>
+          <w:rStyle w:val="HTMLCode"/>
+          <w:rFonts w:ascii="Consolas" w:eastAsia="Consolas" w:hAnsi="Consolas" w:cs="Consolas" w:hint="default"/>
+          <w:color w:val="A67F59"/>
+          <w:sz w:val="19"/>
+          <w:szCs w:val="19"/>
+          <w:shd w:val="clear" w:color="auto" w:fill="F5F2F0"/>
+        </w:rPr>
+        <w:t>=&gt;</w:t>
+      </w:r>
+      <w:r>
+        <w:rPr>
+          <w:rStyle w:val="HTMLCode"/>
+          <w:rFonts w:ascii="Consolas" w:eastAsia="Consolas" w:hAnsi="Consolas" w:cs="Consolas" w:hint="default"/>
+          <w:color w:val="333333"/>
+          <w:sz w:val="19"/>
+          <w:szCs w:val="19"/>
+          <w:shd w:val="clear" w:color="auto" w:fill="F5F2F0"/>
+        </w:rPr>
+        <w:t xml:space="preserve"> resolve</w:t>
       </w:r>
       <w:r>
         <w:rPr>
@@ -4944,39 +4616,16 @@
         </w:rPr>
         <w:t>(</w:t>
       </w:r>
-      <w:proofErr w:type="gramEnd"/>
-      <w:r>
-        <w:rPr>
-          <w:rStyle w:val="HTMLCode"/>
-          <w:rFonts w:ascii="Consolas" w:eastAsia="Consolas" w:hAnsi="Consolas" w:cs="Consolas" w:hint="default"/>
-          <w:color w:val="333333"/>
-          <w:sz w:val="19"/>
-          <w:szCs w:val="19"/>
-          <w:shd w:val="clear" w:color="auto" w:fill="F5F2F0"/>
-        </w:rPr>
-        <w:t xml:space="preserve">resolve </w:t>
-      </w:r>
-      <w:r>
-        <w:rPr>
-          <w:rStyle w:val="HTMLCode"/>
-          <w:rFonts w:ascii="Consolas" w:eastAsia="Consolas" w:hAnsi="Consolas" w:cs="Consolas" w:hint="default"/>
-          <w:color w:val="A67F59"/>
-          <w:sz w:val="19"/>
-          <w:szCs w:val="19"/>
-          <w:shd w:val="clear" w:color="auto" w:fill="F5F2F0"/>
-        </w:rPr>
-        <w:t>=&gt;</w:t>
-      </w:r>
-      <w:r>
-        <w:rPr>
-          <w:rStyle w:val="HTMLCode"/>
-          <w:rFonts w:ascii="Consolas" w:eastAsia="Consolas" w:hAnsi="Consolas" w:cs="Consolas" w:hint="default"/>
-          <w:color w:val="333333"/>
-          <w:sz w:val="19"/>
-          <w:szCs w:val="19"/>
-          <w:shd w:val="clear" w:color="auto" w:fill="F5F2F0"/>
-        </w:rPr>
-        <w:t xml:space="preserve"> setTimeout</w:t>
+      <w:r>
+        <w:rPr>
+          <w:rStyle w:val="HTMLCode"/>
+          <w:rFonts w:ascii="Consolas" w:eastAsia="Consolas" w:hAnsi="Consolas" w:cs="Consolas" w:hint="default"/>
+          <w:color w:val="990055"/>
+          <w:sz w:val="19"/>
+          <w:szCs w:val="19"/>
+          <w:shd w:val="clear" w:color="auto" w:fill="F5F2F0"/>
+        </w:rPr>
+        <w:t>3</w:t>
       </w:r>
       <w:r>
         <w:rPr>
@@ -4987,7 +4636,7 @@
           <w:szCs w:val="19"/>
           <w:shd w:val="clear" w:color="auto" w:fill="F5F2F0"/>
         </w:rPr>
-        <w:t>(()</w:t>
+        <w:t>),</w:t>
       </w:r>
       <w:r>
         <w:rPr>
@@ -5004,23 +4653,12 @@
         <w:rPr>
           <w:rStyle w:val="HTMLCode"/>
           <w:rFonts w:ascii="Consolas" w:eastAsia="Consolas" w:hAnsi="Consolas" w:cs="Consolas" w:hint="default"/>
-          <w:color w:val="A67F59"/>
-          <w:sz w:val="19"/>
-          <w:szCs w:val="19"/>
-          <w:shd w:val="clear" w:color="auto" w:fill="F5F2F0"/>
-        </w:rPr>
-        <w:t>=&gt;</w:t>
-      </w:r>
-      <w:r>
-        <w:rPr>
-          <w:rStyle w:val="HTMLCode"/>
-          <w:rFonts w:ascii="Consolas" w:eastAsia="Consolas" w:hAnsi="Consolas" w:cs="Consolas" w:hint="default"/>
-          <w:color w:val="333333"/>
-          <w:sz w:val="19"/>
-          <w:szCs w:val="19"/>
-          <w:shd w:val="clear" w:color="auto" w:fill="F5F2F0"/>
-        </w:rPr>
-        <w:t xml:space="preserve"> resolve</w:t>
+          <w:color w:val="990055"/>
+          <w:sz w:val="19"/>
+          <w:szCs w:val="19"/>
+          <w:shd w:val="clear" w:color="auto" w:fill="F5F2F0"/>
+        </w:rPr>
+        <w:t>1000</w:t>
       </w:r>
       <w:r>
         <w:rPr>
@@ -5031,18 +4669,73 @@
           <w:szCs w:val="19"/>
           <w:shd w:val="clear" w:color="auto" w:fill="F5F2F0"/>
         </w:rPr>
+        <w:t>))</w:t>
+      </w:r>
+      <w:r>
+        <w:rPr>
+          <w:rStyle w:val="HTMLCode"/>
+          <w:rFonts w:ascii="Consolas" w:eastAsia="Consolas" w:hAnsi="Consolas" w:cs="Consolas" w:hint="default"/>
+          <w:color w:val="333333"/>
+          <w:sz w:val="19"/>
+          <w:szCs w:val="19"/>
+          <w:shd w:val="clear" w:color="auto" w:fill="F5F2F0"/>
+        </w:rPr>
+        <w:t xml:space="preserve">  </w:t>
+      </w:r>
+      <w:r>
+        <w:rPr>
+          <w:rStyle w:val="HTMLCode"/>
+          <w:rFonts w:ascii="Consolas" w:eastAsia="Consolas" w:hAnsi="Consolas" w:cs="Consolas" w:hint="default"/>
+          <w:color w:val="708090"/>
+          <w:sz w:val="19"/>
+          <w:szCs w:val="19"/>
+          <w:shd w:val="clear" w:color="auto" w:fill="F5F2F0"/>
+        </w:rPr>
+        <w:t>// 3</w:t>
+      </w:r>
+      <w:r>
+        <w:rPr>
+          <w:rStyle w:val="HTMLCode"/>
+          <w:rFonts w:ascii="Consolas" w:eastAsia="Consolas" w:hAnsi="Consolas" w:cs="Consolas" w:hint="default"/>
+          <w:color w:val="999999"/>
+          <w:sz w:val="19"/>
+          <w:szCs w:val="19"/>
+          <w:shd w:val="clear" w:color="auto" w:fill="F5F2F0"/>
+        </w:rPr>
+        <w:t>]).</w:t>
+      </w:r>
+      <w:r>
+        <w:rPr>
+          <w:rStyle w:val="HTMLCode"/>
+          <w:rFonts w:ascii="Consolas" w:eastAsia="Consolas" w:hAnsi="Consolas" w:cs="Consolas" w:hint="default"/>
+          <w:color w:val="333333"/>
+          <w:sz w:val="19"/>
+          <w:szCs w:val="19"/>
+          <w:shd w:val="clear" w:color="auto" w:fill="F5F2F0"/>
+        </w:rPr>
+        <w:t>then</w:t>
+      </w:r>
+      <w:r>
+        <w:rPr>
+          <w:rStyle w:val="HTMLCode"/>
+          <w:rFonts w:ascii="Consolas" w:eastAsia="Consolas" w:hAnsi="Consolas" w:cs="Consolas" w:hint="default"/>
+          <w:color w:val="999999"/>
+          <w:sz w:val="19"/>
+          <w:szCs w:val="19"/>
+          <w:shd w:val="clear" w:color="auto" w:fill="F5F2F0"/>
+        </w:rPr>
         <w:t>(</w:t>
       </w:r>
       <w:r>
         <w:rPr>
           <w:rStyle w:val="HTMLCode"/>
           <w:rFonts w:ascii="Consolas" w:eastAsia="Consolas" w:hAnsi="Consolas" w:cs="Consolas" w:hint="default"/>
-          <w:color w:val="990055"/>
-          <w:sz w:val="19"/>
-          <w:szCs w:val="19"/>
-          <w:shd w:val="clear" w:color="auto" w:fill="F5F2F0"/>
-        </w:rPr>
-        <w:t>3</w:t>
+          <w:color w:val="333333"/>
+          <w:sz w:val="19"/>
+          <w:szCs w:val="19"/>
+          <w:shd w:val="clear" w:color="auto" w:fill="F5F2F0"/>
+        </w:rPr>
+        <w:t>alert</w:t>
       </w:r>
       <w:r>
         <w:rPr>
@@ -5053,116 +4746,6 @@
           <w:szCs w:val="19"/>
           <w:shd w:val="clear" w:color="auto" w:fill="F5F2F0"/>
         </w:rPr>
-        <w:t>),</w:t>
-      </w:r>
-      <w:r>
-        <w:rPr>
-          <w:rStyle w:val="HTMLCode"/>
-          <w:rFonts w:ascii="Consolas" w:eastAsia="Consolas" w:hAnsi="Consolas" w:cs="Consolas" w:hint="default"/>
-          <w:color w:val="333333"/>
-          <w:sz w:val="19"/>
-          <w:szCs w:val="19"/>
-          <w:shd w:val="clear" w:color="auto" w:fill="F5F2F0"/>
-        </w:rPr>
-        <w:t xml:space="preserve"> </w:t>
-      </w:r>
-      <w:r>
-        <w:rPr>
-          <w:rStyle w:val="HTMLCode"/>
-          <w:rFonts w:ascii="Consolas" w:eastAsia="Consolas" w:hAnsi="Consolas" w:cs="Consolas" w:hint="default"/>
-          <w:color w:val="990055"/>
-          <w:sz w:val="19"/>
-          <w:szCs w:val="19"/>
-          <w:shd w:val="clear" w:color="auto" w:fill="F5F2F0"/>
-        </w:rPr>
-        <w:t>1000</w:t>
-      </w:r>
-      <w:r>
-        <w:rPr>
-          <w:rStyle w:val="HTMLCode"/>
-          <w:rFonts w:ascii="Consolas" w:eastAsia="Consolas" w:hAnsi="Consolas" w:cs="Consolas" w:hint="default"/>
-          <w:color w:val="999999"/>
-          <w:sz w:val="19"/>
-          <w:szCs w:val="19"/>
-          <w:shd w:val="clear" w:color="auto" w:fill="F5F2F0"/>
-        </w:rPr>
-        <w:t>))</w:t>
-      </w:r>
-      <w:r>
-        <w:rPr>
-          <w:rStyle w:val="HTMLCode"/>
-          <w:rFonts w:ascii="Consolas" w:eastAsia="Consolas" w:hAnsi="Consolas" w:cs="Consolas" w:hint="default"/>
-          <w:color w:val="333333"/>
-          <w:sz w:val="19"/>
-          <w:szCs w:val="19"/>
-          <w:shd w:val="clear" w:color="auto" w:fill="F5F2F0"/>
-        </w:rPr>
-        <w:t xml:space="preserve">  </w:t>
-      </w:r>
-      <w:r>
-        <w:rPr>
-          <w:rStyle w:val="HTMLCode"/>
-          <w:rFonts w:ascii="Consolas" w:eastAsia="Consolas" w:hAnsi="Consolas" w:cs="Consolas" w:hint="default"/>
-          <w:color w:val="708090"/>
-          <w:sz w:val="19"/>
-          <w:szCs w:val="19"/>
-          <w:shd w:val="clear" w:color="auto" w:fill="F5F2F0"/>
-        </w:rPr>
-        <w:t>// 3</w:t>
-      </w:r>
-      <w:r>
-        <w:rPr>
-          <w:rStyle w:val="HTMLCode"/>
-          <w:rFonts w:ascii="Consolas" w:eastAsia="Consolas" w:hAnsi="Consolas" w:cs="Consolas" w:hint="default"/>
-          <w:color w:val="999999"/>
-          <w:sz w:val="19"/>
-          <w:szCs w:val="19"/>
-          <w:shd w:val="clear" w:color="auto" w:fill="F5F2F0"/>
-        </w:rPr>
-        <w:t>]).</w:t>
-      </w:r>
-      <w:r>
-        <w:rPr>
-          <w:rStyle w:val="HTMLCode"/>
-          <w:rFonts w:ascii="Consolas" w:eastAsia="Consolas" w:hAnsi="Consolas" w:cs="Consolas" w:hint="default"/>
-          <w:color w:val="333333"/>
-          <w:sz w:val="19"/>
-          <w:szCs w:val="19"/>
-          <w:shd w:val="clear" w:color="auto" w:fill="F5F2F0"/>
-        </w:rPr>
-        <w:t>then</w:t>
-      </w:r>
-      <w:r>
-        <w:rPr>
-          <w:rStyle w:val="HTMLCode"/>
-          <w:rFonts w:ascii="Consolas" w:eastAsia="Consolas" w:hAnsi="Consolas" w:cs="Consolas" w:hint="default"/>
-          <w:color w:val="999999"/>
-          <w:sz w:val="19"/>
-          <w:szCs w:val="19"/>
-          <w:shd w:val="clear" w:color="auto" w:fill="F5F2F0"/>
-        </w:rPr>
-        <w:t>(</w:t>
-      </w:r>
-      <w:r>
-        <w:rPr>
-          <w:rStyle w:val="HTMLCode"/>
-          <w:rFonts w:ascii="Consolas" w:eastAsia="Consolas" w:hAnsi="Consolas" w:cs="Consolas" w:hint="default"/>
-          <w:color w:val="333333"/>
-          <w:sz w:val="19"/>
-          <w:szCs w:val="19"/>
-          <w:shd w:val="clear" w:color="auto" w:fill="F5F2F0"/>
-        </w:rPr>
-        <w:t>alert</w:t>
-      </w:r>
-      <w:r>
-        <w:rPr>
-          <w:rStyle w:val="HTMLCode"/>
-          <w:rFonts w:ascii="Consolas" w:eastAsia="Consolas" w:hAnsi="Consolas" w:cs="Consolas" w:hint="default"/>
-          <w:color w:val="999999"/>
-          <w:sz w:val="19"/>
-          <w:szCs w:val="19"/>
-          <w:shd w:val="clear" w:color="auto" w:fill="F5F2F0"/>
-        </w:rPr>
         <w:t>);</w:t>
       </w:r>
     </w:p>
@@ -5201,29 +4784,7 @@
           <w:szCs w:val="19"/>
           <w:shd w:val="clear" w:color="auto" w:fill="FFFFFF"/>
         </w:rPr>
-        <w:t xml:space="preserve">Even though the first promise takes the longest time to resolve, </w:t>
-      </w:r>
-      <w:proofErr w:type="gramStart"/>
-      <w:r>
-        <w:rPr>
-          <w:rFonts w:ascii="Segoe UI" w:eastAsia="Segoe UI" w:hAnsi="Segoe UI" w:cs="Segoe UI"/>
-          <w:color w:val="333333"/>
-          <w:sz w:val="19"/>
-          <w:szCs w:val="19"/>
-          <w:shd w:val="clear" w:color="auto" w:fill="FFFFFF"/>
-        </w:rPr>
-        <w:t>it’s</w:t>
-      </w:r>
-      <w:proofErr w:type="gramEnd"/>
-      <w:r>
-        <w:rPr>
-          <w:rFonts w:ascii="Segoe UI" w:eastAsia="Segoe UI" w:hAnsi="Segoe UI" w:cs="Segoe UI"/>
-          <w:color w:val="333333"/>
-          <w:sz w:val="19"/>
-          <w:szCs w:val="19"/>
-          <w:shd w:val="clear" w:color="auto" w:fill="FFFFFF"/>
-        </w:rPr>
-        <w:t xml:space="preserve"> still first in </w:t>
+        <w:t xml:space="preserve">Even though the first promise takes the longest time to resolve, it’s still first in </w:t>
       </w:r>
       <w:r>
         <w:rPr>
@@ -5292,7 +4853,6 @@
           <w:shd w:val="clear" w:color="auto" w:fill="F5F2F0"/>
         </w:rPr>
       </w:pPr>
-      <w:proofErr w:type="gramStart"/>
       <w:r>
         <w:rPr>
           <w:rStyle w:val="HTMLCode"/>
@@ -5315,7 +4875,6 @@
         </w:rPr>
         <w:t>(</w:t>
       </w:r>
-      <w:proofErr w:type="gramEnd"/>
     </w:p>
     <w:p>
       <w:pPr>
@@ -5390,7 +4949,6 @@
         </w:rPr>
         <w:t xml:space="preserve">  </w:t>
       </w:r>
-      <w:proofErr w:type="gramStart"/>
       <w:r>
         <w:rPr>
           <w:rStyle w:val="HTMLCode"/>
@@ -5411,19 +4969,7 @@
           <w:szCs w:val="19"/>
           <w:shd w:val="clear" w:color="auto" w:fill="F5F2F0"/>
         </w:rPr>
-        <w:t>(</w:t>
-      </w:r>
-      <w:proofErr w:type="gramEnd"/>
-      <w:r>
-        <w:rPr>
-          <w:rStyle w:val="HTMLCode"/>
-          <w:rFonts w:ascii="Consolas" w:eastAsia="Consolas" w:hAnsi="Consolas" w:cs="Consolas" w:hint="default"/>
-          <w:color w:val="999999"/>
-          <w:sz w:val="19"/>
-          <w:szCs w:val="19"/>
-          <w:shd w:val="clear" w:color="auto" w:fill="F5F2F0"/>
-        </w:rPr>
-        <w:t>)</w:t>
+        <w:t>()</w:t>
       </w:r>
       <w:r>
         <w:rPr>
@@ -5842,43 +5388,7 @@
           <w:sz w:val="24"/>
           <w:szCs w:val="24"/>
         </w:rPr>
-        <w:t xml:space="preserve">The name must contain only letters, digits, or the $ and </w:t>
-      </w:r>
-      <w:proofErr w:type="gramStart"/>
-      <w:r>
-        <w:rPr>
-          <w:rFonts w:ascii="宋体" w:eastAsia="宋体" w:hAnsi="宋体" w:cs="宋体"/>
-          <w:sz w:val="24"/>
-          <w:szCs w:val="24"/>
-        </w:rPr>
-        <w:t>_ .The</w:t>
-      </w:r>
-      <w:proofErr w:type="gramEnd"/>
-      <w:r>
-        <w:rPr>
-          <w:rFonts w:ascii="宋体" w:eastAsia="宋体" w:hAnsi="宋体" w:cs="宋体"/>
-          <w:sz w:val="24"/>
-          <w:szCs w:val="24"/>
-        </w:rPr>
-        <w:t xml:space="preserve"> first character must not be a digit.each word except first starting with a capital letter: myVeryLongName. Capital-named constants are only used as aliases for hard-coded </w:t>
-      </w:r>
-      <w:proofErr w:type="gramStart"/>
-      <w:r>
-        <w:rPr>
-          <w:rFonts w:ascii="宋体" w:eastAsia="宋体" w:hAnsi="宋体" w:cs="宋体"/>
-          <w:sz w:val="24"/>
-          <w:szCs w:val="24"/>
-        </w:rPr>
-        <w:t>values.(</w:t>
-      </w:r>
-      <w:proofErr w:type="gramEnd"/>
-      <w:r>
-        <w:rPr>
-          <w:rFonts w:ascii="宋体" w:eastAsia="宋体" w:hAnsi="宋体" w:cs="宋体"/>
-          <w:sz w:val="24"/>
-          <w:szCs w:val="24"/>
-        </w:rPr>
-        <w:t>e.g. const CO</w:t>
+        <w:t>The name must contain only letters, digits, or the $ and _ .The first character must not be a digit.each word except first starting with a capital letter: myVeryLongName. Capital-named constants are only used as aliases for hard-coded values.(e.g. const CO</w:t>
       </w:r>
       <w:r>
         <w:rPr>
@@ -6050,25 +5560,7 @@
           <w:color w:val="333333"/>
           <w:shd w:val="clear" w:color="auto" w:fill="F5F2F0"/>
         </w:rPr>
-        <w:t>-1 or &lt;</w:t>
-      </w:r>
-      <w:proofErr w:type="gramStart"/>
-      <w:r>
-        <w:rPr>
-          <w:rFonts w:ascii="Consolas" w:hAnsi="Consolas"/>
-          <w:color w:val="333333"/>
-          <w:shd w:val="clear" w:color="auto" w:fill="F5F2F0"/>
-        </w:rPr>
-        <w:t>–(</w:t>
-      </w:r>
-      <w:proofErr w:type="gramEnd"/>
-      <w:r>
-        <w:rPr>
-          <w:rFonts w:ascii="Consolas" w:hAnsi="Consolas"/>
-          <w:color w:val="333333"/>
-          <w:shd w:val="clear" w:color="auto" w:fill="F5F2F0"/>
-        </w:rPr>
-        <w:t>-2</w:t>
+        <w:t>-1 or &lt;–(-2</w:t>
       </w:r>
       <w:r>
         <w:rPr>
@@ -6152,26 +5644,13 @@
     </w:p>
     <w:p>
       <w:r>
-        <w:t xml:space="preserve">Let arr = new </w:t>
-      </w:r>
-      <w:proofErr w:type="gramStart"/>
-      <w:r>
-        <w:t>Array(</w:t>
-      </w:r>
-      <w:proofErr w:type="gramEnd"/>
-      <w:r>
-        <w:t>5);</w:t>
-      </w:r>
-    </w:p>
-    <w:p>
-      <w:r>
-        <w:t>Let arr = [</w:t>
-      </w:r>
-      <w:proofErr w:type="gramStart"/>
-      <w:r>
-        <w:t>];</w:t>
-      </w:r>
-      <w:proofErr w:type="gramEnd"/>
+        <w:t>Let arr = new Array(5);</w:t>
+      </w:r>
+    </w:p>
+    <w:p>
+      <w:r>
+        <w:t>Let arr = [];</w:t>
+      </w:r>
     </w:p>
     <w:p>
       <w:r>
@@ -6179,13 +5658,8 @@
       </w:r>
     </w:p>
     <w:p>
-      <w:proofErr w:type="gramStart"/>
-      <w:r>
-        <w:t>Int[</w:t>
-      </w:r>
-      <w:proofErr w:type="gramEnd"/>
-      <w:r>
-        <w:t>] arr = new int[5];</w:t>
+      <w:r>
+        <w:t>Int[] arr = new int[5];</w:t>
       </w:r>
     </w:p>
     <w:p>
@@ -6211,15 +5685,7 @@
     </w:p>
     <w:p>
       <w:r>
-        <w:t xml:space="preserve">When set global parameters, got </w:t>
-      </w:r>
-      <w:proofErr w:type="gramStart"/>
-      <w:r>
-        <w:t>to .eslintrc</w:t>
-      </w:r>
-      <w:proofErr w:type="gramEnd"/>
-      <w:r>
-        <w:t>, e.g.</w:t>
+        <w:t>When set global parameters, got to .eslintrc, e.g.</w:t>
       </w:r>
     </w:p>
     <w:p>
@@ -6257,20 +5723,7 @@
           <w:shd w:val="clear" w:color="auto" w:fill="1E1E1E"/>
           <w:lang w:bidi="ar"/>
         </w:rPr>
-        <w:t>"globals</w:t>
-      </w:r>
-      <w:proofErr w:type="gramStart"/>
-      <w:r>
-        <w:rPr>
-          <w:rFonts w:ascii="Consolas" w:eastAsia="Consolas" w:hAnsi="Consolas" w:cs="Consolas"/>
-          <w:color w:val="9CDCFE"/>
-          <w:kern w:val="0"/>
-          <w:sz w:val="16"/>
-          <w:szCs w:val="16"/>
-          <w:shd w:val="clear" w:color="auto" w:fill="1E1E1E"/>
-          <w:lang w:bidi="ar"/>
-        </w:rPr>
-        <w:t>"</w:t>
+        <w:t>"globals"</w:t>
       </w:r>
       <w:r>
         <w:rPr>
@@ -6284,7 +5737,6 @@
         </w:rPr>
         <w:t>:{</w:t>
       </w:r>
-      <w:proofErr w:type="gramEnd"/>
     </w:p>
     <w:p>
       <w:pPr>
@@ -6613,7 +6065,6 @@
         </w:rPr>
         <w:t> </w:t>
       </w:r>
-      <w:proofErr w:type="gramStart"/>
       <w:r>
         <w:rPr>
           <w:rFonts w:ascii="Consolas" w:eastAsia="Consolas" w:hAnsi="Consolas" w:cs="Consolas"/>
@@ -6650,7 +6101,6 @@
         </w:rPr>
         <w:t>DefinePlugin</w:t>
       </w:r>
-      <w:proofErr w:type="gramEnd"/>
       <w:r>
         <w:rPr>
           <w:rFonts w:ascii="Consolas" w:eastAsia="Consolas" w:hAnsi="Consolas" w:cs="Consolas"/>
@@ -7061,15 +6511,7 @@
         <w:t xml:space="preserve">After add id value, refresh website does not work, ctrl c, redo </w:t>
       </w:r>
       <w:r>
-        <w:t xml:space="preserve">npm start, it will </w:t>
-      </w:r>
-      <w:proofErr w:type="gramStart"/>
-      <w:r>
-        <w:t>works</w:t>
-      </w:r>
-      <w:proofErr w:type="gramEnd"/>
-      <w:r>
-        <w:t>.</w:t>
+        <w:t>npm start, it will works.</w:t>
       </w:r>
     </w:p>
     <w:p/>
@@ -7099,15 +6541,7 @@
         <w:t>C</w:t>
       </w:r>
       <w:r>
-        <w:t>omponent and Component is that React.Component doesn’t implement </w:t>
-      </w:r>
-      <w:proofErr w:type="gramStart"/>
-      <w:r>
-        <w:t>shouldComponentUpdate(</w:t>
-      </w:r>
-      <w:proofErr w:type="gramEnd"/>
-      <w:r>
-        <w:t xml:space="preserve">), but React.PureComponent implements it with a shallow </w:t>
+        <w:t xml:space="preserve">omponent and Component is that React.Component doesn’t implement shouldComponentUpdate(), but React.PureComponent implements it with a shallow </w:t>
       </w:r>
       <w:r>
         <w:lastRenderedPageBreak/>
@@ -7181,13 +6615,8 @@
         <w:t>5</w:t>
       </w:r>
       <w:r>
-        <w:t xml:space="preserve">5 </w:t>
-      </w:r>
-      <w:proofErr w:type="gramStart"/>
-      <w:r>
-        <w:t>lifecycle</w:t>
-      </w:r>
-      <w:proofErr w:type="gramEnd"/>
+        <w:t>5 lifecycle</w:t>
+      </w:r>
     </w:p>
     <w:p>
       <w:r>
@@ -7549,29 +6978,7 @@
           <w:sz w:val="24"/>
           <w:szCs w:val="24"/>
         </w:rPr>
-        <w:t xml:space="preserve">Attributes – is </w:t>
-      </w:r>
-      <w:proofErr w:type="gramStart"/>
-      <w:r>
-        <w:rPr>
-          <w:rFonts w:ascii="Segoe UI" w:eastAsia="宋体" w:hAnsi="Segoe UI" w:cs="Segoe UI"/>
-          <w:color w:val="333333"/>
-          <w:kern w:val="0"/>
-          <w:sz w:val="24"/>
-          <w:szCs w:val="24"/>
-        </w:rPr>
-        <w:t>what’s</w:t>
-      </w:r>
-      <w:proofErr w:type="gramEnd"/>
-      <w:r>
-        <w:rPr>
-          <w:rFonts w:ascii="Segoe UI" w:eastAsia="宋体" w:hAnsi="Segoe UI" w:cs="Segoe UI"/>
-          <w:color w:val="333333"/>
-          <w:kern w:val="0"/>
-          <w:sz w:val="24"/>
-          <w:szCs w:val="24"/>
-        </w:rPr>
-        <w:t xml:space="preserve"> written in HTML.</w:t>
+        <w:t>Attributes – is what’s written in HTML.</w:t>
       </w:r>
     </w:p>
     <w:p>
@@ -7601,29 +7008,7 @@
           <w:sz w:val="24"/>
           <w:szCs w:val="24"/>
         </w:rPr>
-        <w:t xml:space="preserve">Properties – is </w:t>
-      </w:r>
-      <w:proofErr w:type="gramStart"/>
-      <w:r>
-        <w:rPr>
-          <w:rFonts w:ascii="Segoe UI" w:eastAsia="宋体" w:hAnsi="Segoe UI" w:cs="Segoe UI"/>
-          <w:color w:val="333333"/>
-          <w:kern w:val="0"/>
-          <w:sz w:val="24"/>
-          <w:szCs w:val="24"/>
-        </w:rPr>
-        <w:t>what’s</w:t>
-      </w:r>
-      <w:proofErr w:type="gramEnd"/>
-      <w:r>
-        <w:rPr>
-          <w:rFonts w:ascii="Segoe UI" w:eastAsia="宋体" w:hAnsi="Segoe UI" w:cs="Segoe UI"/>
-          <w:color w:val="333333"/>
-          <w:kern w:val="0"/>
-          <w:sz w:val="24"/>
-          <w:szCs w:val="24"/>
-        </w:rPr>
-        <w:t xml:space="preserve"> in DOM objects.</w:t>
+        <w:t>Properties – is what’s in DOM objects.</w:t>
       </w:r>
     </w:p>
     <w:p>
@@ -8111,29 +7496,16 @@
           <w:szCs w:val="24"/>
         </w:rPr>
       </w:pPr>
-      <w:proofErr w:type="gramStart"/>
-      <w:r>
-        <w:rPr>
-          <w:rStyle w:val="HTMLCode"/>
-          <w:rFonts w:ascii="Consolas" w:eastAsia="Consolas" w:hAnsi="Consolas" w:cs="Consolas"/>
-          <w:color w:val="333333"/>
-          <w:sz w:val="19"/>
-          <w:szCs w:val="19"/>
-          <w:shd w:val="clear" w:color="auto" w:fill="F5F2F0"/>
-        </w:rPr>
-        <w:t>document.createElement</w:t>
-      </w:r>
-      <w:proofErr w:type="gramEnd"/>
-      <w:r>
-        <w:rPr>
-          <w:rStyle w:val="HTMLCode"/>
-          <w:rFonts w:ascii="Consolas" w:eastAsia="Consolas" w:hAnsi="Consolas" w:cs="Consolas"/>
-          <w:color w:val="333333"/>
-          <w:sz w:val="19"/>
-          <w:szCs w:val="19"/>
-          <w:shd w:val="clear" w:color="auto" w:fill="F5F2F0"/>
-        </w:rPr>
-        <w:t>(tag)</w:t>
+      <w:r>
+        <w:rPr>
+          <w:rStyle w:val="HTMLCode"/>
+          <w:rFonts w:ascii="Consolas" w:eastAsia="Consolas" w:hAnsi="Consolas" w:cs="Consolas"/>
+          <w:color w:val="333333"/>
+          <w:sz w:val="19"/>
+          <w:szCs w:val="19"/>
+          <w:shd w:val="clear" w:color="auto" w:fill="F5F2F0"/>
+        </w:rPr>
+        <w:t>document.createElement(tag)</w:t>
       </w:r>
       <w:r>
         <w:rPr>
@@ -8562,6 +7934,69 @@
           <w:shd w:val="clear" w:color="auto" w:fill="FFFFFF"/>
         </w:rPr>
         <w:t xml:space="preserve"> </w:t>
+      </w:r>
+    </w:p>
+    <w:p>
+      <w:pPr>
+        <w:rPr>
+          <w:rFonts w:ascii="Segoe UI" w:hAnsi="Segoe UI" w:cs="Segoe UI"/>
+          <w:color w:val="333333"/>
+          <w:sz w:val="19"/>
+          <w:szCs w:val="19"/>
+          <w:shd w:val="clear" w:color="auto" w:fill="FFFFFF"/>
+        </w:rPr>
+      </w:pPr>
+    </w:p>
+    <w:p>
+      <w:pPr>
+        <w:rPr>
+          <w:rFonts w:ascii="Segoe UI" w:hAnsi="Segoe UI" w:cs="Segoe UI"/>
+          <w:color w:val="333333"/>
+          <w:sz w:val="19"/>
+          <w:szCs w:val="19"/>
+          <w:shd w:val="clear" w:color="auto" w:fill="FFFFFF"/>
+        </w:rPr>
+      </w:pPr>
+      <w:r>
+        <w:rPr>
+          <w:rFonts w:ascii="Segoe UI" w:hAnsi="Segoe UI" w:cs="Segoe UI" w:hint="eastAsia"/>
+          <w:color w:val="333333"/>
+          <w:sz w:val="19"/>
+          <w:szCs w:val="19"/>
+          <w:shd w:val="clear" w:color="auto" w:fill="FFFFFF"/>
+        </w:rPr>
+        <w:t>S</w:t>
+      </w:r>
+      <w:r>
+        <w:rPr>
+          <w:rFonts w:ascii="Segoe UI" w:hAnsi="Segoe UI" w:cs="Segoe UI"/>
+          <w:color w:val="333333"/>
+          <w:sz w:val="19"/>
+          <w:szCs w:val="19"/>
+          <w:shd w:val="clear" w:color="auto" w:fill="FFFFFF"/>
+        </w:rPr>
+        <w:t>tock Location system code:</w:t>
+      </w:r>
+    </w:p>
+    <w:p>
+      <w:pPr>
+        <w:rPr>
+          <w:rFonts w:ascii="Segoe UI" w:hAnsi="Segoe UI" w:cs="Segoe UI" w:hint="eastAsia"/>
+          <w:color w:val="333333"/>
+          <w:sz w:val="19"/>
+          <w:szCs w:val="19"/>
+          <w:shd w:val="clear" w:color="auto" w:fill="FFFFFF"/>
+        </w:rPr>
+      </w:pPr>
+      <w:r>
+        <w:rPr>
+          <w:rFonts w:ascii="Segoe UI" w:hAnsi="Segoe UI" w:cs="Segoe UI"/>
+          <w:color w:val="333333"/>
+          <w:sz w:val="19"/>
+          <w:szCs w:val="19"/>
+          <w:shd w:val="clear" w:color="auto" w:fill="FFFFFF"/>
+        </w:rPr>
+        <w:t>Just copy projects from VS and VS Code, respectively (Including all packages)</w:t>
       </w:r>
     </w:p>
     <w:sectPr>

</xml_diff>

<commit_message>
add error information and remove it in 5 seconds
</commit_message>
<xml_diff>
--- a/react.docx
+++ b/react.docx
@@ -7036,6 +7036,12 @@
       <w:tr>
         <w:tblPrEx>
           <w:tblLayout w:type="fixed"/>
+          <w:tblCellMar>
+            <w:top w:w="15" w:type="dxa"/>
+            <w:left w:w="15" w:type="dxa"/>
+            <w:bottom w:w="15" w:type="dxa"/>
+            <w:right w:w="15" w:type="dxa"/>
+          </w:tblCellMar>
         </w:tblPrEx>
         <w:trPr>
           <w:tblHeader/>
@@ -7201,7 +7207,6 @@
       </w:tr>
       <w:tr>
         <w:tblPrEx>
-          <w:shd w:val="clear" w:color="auto" w:fill="FFFFFF"/>
           <w:tblLayout w:type="fixed"/>
           <w:tblCellMar>
             <w:top w:w="15" w:type="dxa"/>
@@ -7649,6 +7654,8 @@
           <w:spacing w:val="0"/>
           <w:sz w:val="19"/>
           <w:szCs w:val="19"/>
+          <w:bdr w:val="none" w:color="auto" w:sz="0" w:space="0"/>
+          <w:shd w:val="clear" w:fill="FFFFFF"/>
         </w:rPr>
       </w:pPr>
       <w:r>
@@ -7693,6 +7700,143 @@
           <w:shd w:val="clear" w:fill="FFFFFF"/>
         </w:rPr>
         <w:t>.</w:t>
+      </w:r>
+    </w:p>
+    <w:p>
+      <w:pPr>
+        <w:pStyle w:val="3"/>
+        <w:keepNext w:val="0"/>
+        <w:keepLines w:val="0"/>
+        <w:widowControl/>
+        <w:numPr>
+          <w:ilvl w:val="0"/>
+          <w:numId w:val="7"/>
+        </w:numPr>
+        <w:suppressLineNumbers w:val="0"/>
+        <w:pBdr>
+          <w:top w:val="none" w:color="auto" w:sz="0" w:space="0"/>
+          <w:left w:val="none" w:color="auto" w:sz="0" w:space="0"/>
+          <w:bottom w:val="none" w:color="auto" w:sz="0" w:space="0"/>
+          <w:right w:val="none" w:color="auto" w:sz="0" w:space="0"/>
+        </w:pBdr>
+        <w:shd w:val="clear" w:fill="FFFFFF"/>
+        <w:spacing w:before="0" w:beforeAutospacing="0" w:after="144" w:afterAutospacing="0"/>
+        <w:ind w:left="0" w:leftChars="0" w:right="0" w:firstLine="0" w:firstLineChars="0"/>
+        <w:rPr>
+          <w:rFonts w:hint="default" w:ascii="Segoe UI" w:hAnsi="Segoe UI" w:eastAsia="Segoe UI" w:cs="Segoe UI"/>
+          <w:i w:val="0"/>
+          <w:caps w:val="0"/>
+          <w:color w:val="333333"/>
+          <w:spacing w:val="0"/>
+          <w:sz w:val="19"/>
+          <w:szCs w:val="19"/>
+          <w:bdr w:val="none" w:color="auto" w:sz="0" w:space="0"/>
+          <w:shd w:val="clear" w:fill="FFFFFF"/>
+          <w:lang w:val="en-US"/>
+        </w:rPr>
+      </w:pPr>
+      <w:r>
+        <w:rPr>
+          <w:rFonts w:hint="default" w:ascii="Segoe UI" w:hAnsi="Segoe UI" w:eastAsia="Segoe UI" w:cs="Segoe UI"/>
+          <w:i w:val="0"/>
+          <w:color w:val="333333"/>
+          <w:spacing w:val="0"/>
+          <w:sz w:val="19"/>
+          <w:szCs w:val="19"/>
+          <w:bdr w:val="none" w:color="auto" w:sz="0" w:space="0"/>
+          <w:shd w:val="clear" w:fill="FFFFFF"/>
+          <w:lang w:val="en-US"/>
+        </w:rPr>
+        <w:t>A</w:t>
+      </w:r>
+      <w:r>
+        <w:rPr>
+          <w:rFonts w:hint="default" w:ascii="Segoe UI" w:hAnsi="Segoe UI" w:eastAsia="Segoe UI" w:cs="Segoe UI"/>
+          <w:i w:val="0"/>
+          <w:caps w:val="0"/>
+          <w:color w:val="333333"/>
+          <w:spacing w:val="0"/>
+          <w:sz w:val="19"/>
+          <w:szCs w:val="19"/>
+          <w:bdr w:val="none" w:color="auto" w:sz="0" w:space="0"/>
+          <w:shd w:val="clear" w:fill="FFFFFF"/>
+          <w:lang w:val="en-US"/>
+        </w:rPr>
+        <w:t>dd error information and remove it in 5 seconds</w:t>
+      </w:r>
+    </w:p>
+    <w:p>
+      <w:pPr>
+        <w:pStyle w:val="3"/>
+        <w:keepNext w:val="0"/>
+        <w:keepLines w:val="0"/>
+        <w:widowControl/>
+        <w:numPr>
+          <w:numId w:val="0"/>
+        </w:numPr>
+        <w:suppressLineNumbers w:val="0"/>
+        <w:pBdr>
+          <w:top w:val="none" w:color="auto" w:sz="0" w:space="0"/>
+          <w:left w:val="none" w:color="auto" w:sz="0" w:space="0"/>
+          <w:bottom w:val="none" w:color="auto" w:sz="0" w:space="0"/>
+          <w:right w:val="none" w:color="auto" w:sz="0" w:space="0"/>
+        </w:pBdr>
+        <w:shd w:val="clear" w:fill="FFFFFF"/>
+        <w:spacing w:before="0" w:beforeAutospacing="0" w:after="144" w:afterAutospacing="0"/>
+        <w:ind w:leftChars="0" w:right="0" w:rightChars="0"/>
+        <w:rPr>
+          <w:rFonts w:hint="default" w:ascii="Segoe UI" w:hAnsi="Segoe UI" w:eastAsia="Segoe UI" w:cs="Segoe UI"/>
+          <w:i w:val="0"/>
+          <w:caps w:val="0"/>
+          <w:color w:val="333333"/>
+          <w:spacing w:val="0"/>
+          <w:sz w:val="19"/>
+          <w:szCs w:val="19"/>
+          <w:bdr w:val="none" w:color="auto" w:sz="0" w:space="0"/>
+          <w:shd w:val="clear" w:fill="FFFFFF"/>
+          <w:lang w:val="en-US"/>
+        </w:rPr>
+      </w:pPr>
+      <w:r>
+        <w:rPr>
+          <w:rFonts w:ascii="SimSun" w:hAnsi="SimSun" w:eastAsia="SimSun" w:cs="SimSun"/>
+          <w:sz w:val="24"/>
+          <w:szCs w:val="24"/>
+        </w:rPr>
+        <w:fldChar w:fldCharType="begin"/>
+      </w:r>
+      <w:r>
+        <w:rPr>
+          <w:rFonts w:ascii="SimSun" w:hAnsi="SimSun" w:eastAsia="SimSun" w:cs="SimSun"/>
+          <w:sz w:val="24"/>
+          <w:szCs w:val="24"/>
+        </w:rPr>
+        <w:instrText xml:space="preserve"> HYPERLINK "https://javascript.info/coordinates" </w:instrText>
+      </w:r>
+      <w:r>
+        <w:rPr>
+          <w:rFonts w:ascii="SimSun" w:hAnsi="SimSun" w:eastAsia="SimSun" w:cs="SimSun"/>
+          <w:sz w:val="24"/>
+          <w:szCs w:val="24"/>
+        </w:rPr>
+        <w:fldChar w:fldCharType="separate"/>
+      </w:r>
+      <w:r>
+        <w:rPr>
+          <w:rStyle w:val="7"/>
+          <w:rFonts w:ascii="SimSun" w:hAnsi="SimSun" w:eastAsia="SimSun" w:cs="SimSun"/>
+          <w:sz w:val="24"/>
+          <w:szCs w:val="24"/>
+        </w:rPr>
+        <w:t>https://javascript.info/coordinates</w:t>
+      </w:r>
+      <w:r>
+        <w:rPr>
+          <w:rFonts w:ascii="SimSun" w:hAnsi="SimSun" w:eastAsia="SimSun" w:cs="SimSun"/>
+          <w:sz w:val="24"/>
+          <w:szCs w:val="24"/>
+        </w:rPr>
+        <w:fldChar w:fldCharType="end"/>
       </w:r>
       <w:bookmarkStart w:id="0" w:name="_GoBack"/>
       <w:bookmarkEnd w:id="0"/>

</xml_diff>

<commit_message>
perfect center in css
</commit_message>
<xml_diff>
--- a/react.docx
+++ b/react.docx
@@ -7207,6 +7207,7 @@
       </w:tr>
       <w:tr>
         <w:tblPrEx>
+          <w:shd w:val="clear" w:color="auto" w:fill="FFFFFF"/>
           <w:tblLayout w:type="fixed"/>
           <w:tblCellMar>
             <w:top w:w="15" w:type="dxa"/>
@@ -7352,6 +7353,7 @@
       </w:tr>
       <w:tr>
         <w:tblPrEx>
+          <w:shd w:val="clear" w:color="auto" w:fill="FFFFFF"/>
           <w:tblLayout w:type="fixed"/>
           <w:tblCellMar>
             <w:top w:w="15" w:type="dxa"/>
@@ -7404,6 +7406,7 @@
       </w:tr>
       <w:tr>
         <w:tblPrEx>
+          <w:shd w:val="clear" w:color="auto" w:fill="FFFFFF"/>
           <w:tblLayout w:type="fixed"/>
           <w:tblCellMar>
             <w:top w:w="15" w:type="dxa"/>
@@ -7867,6 +7870,7 @@
         <w:keepLines w:val="0"/>
         <w:widowControl/>
         <w:numPr>
+          <w:ilvl w:val="0"/>
           <w:numId w:val="0"/>
         </w:numPr>
         <w:suppressLineNumbers w:val="0"/>
@@ -7903,6 +7907,7 @@
         <w:keepLines w:val="0"/>
         <w:widowControl/>
         <w:numPr>
+          <w:ilvl w:val="0"/>
           <w:numId w:val="0"/>
         </w:numPr>
         <w:suppressLineNumbers w:val="0"/>
@@ -7976,6 +7981,7 @@
         <w:keepLines w:val="0"/>
         <w:widowControl/>
         <w:numPr>
+          <w:ilvl w:val="0"/>
           <w:numId w:val="0"/>
         </w:numPr>
         <w:suppressLineNumbers w:val="0"/>
@@ -8041,7 +8047,6 @@
           <w:spacing w:val="0"/>
           <w:sz w:val="19"/>
           <w:szCs w:val="19"/>
-          <w:bdr w:val="none" w:color="auto" w:sz="0" w:space="0"/>
           <w:shd w:val="clear" w:fill="F5F2F0"/>
         </w:rPr>
         <w:t>button</w:t>
@@ -8055,7 +8060,6 @@
           <w:spacing w:val="0"/>
           <w:sz w:val="19"/>
           <w:szCs w:val="19"/>
-          <w:bdr w:val="none" w:color="auto" w:sz="0" w:space="0"/>
           <w:shd w:val="clear" w:fill="F5F2F0"/>
         </w:rPr>
         <w:t>.</w:t>
@@ -8069,7 +8073,6 @@
           <w:spacing w:val="0"/>
           <w:sz w:val="19"/>
           <w:szCs w:val="19"/>
-          <w:bdr w:val="none" w:color="auto" w:sz="0" w:space="0"/>
           <w:shd w:val="clear" w:fill="F5F2F0"/>
         </w:rPr>
         <w:t xml:space="preserve">onclick </w:t>
@@ -8083,7 +8086,6 @@
           <w:spacing w:val="0"/>
           <w:sz w:val="19"/>
           <w:szCs w:val="19"/>
-          <w:bdr w:val="none" w:color="auto" w:sz="0" w:space="0"/>
           <w:shd w:val="clear" w:fill="F5F2F0"/>
         </w:rPr>
         <w:t>=</w:t>
@@ -8097,7 +8099,6 @@
           <w:spacing w:val="0"/>
           <w:sz w:val="19"/>
           <w:szCs w:val="19"/>
-          <w:bdr w:val="none" w:color="auto" w:sz="0" w:space="0"/>
           <w:shd w:val="clear" w:fill="F5F2F0"/>
         </w:rPr>
         <w:t xml:space="preserve"> sayThanks</w:t>
@@ -8111,7 +8112,6 @@
           <w:spacing w:val="0"/>
           <w:sz w:val="19"/>
           <w:szCs w:val="19"/>
-          <w:bdr w:val="none" w:color="auto" w:sz="0" w:space="0"/>
           <w:shd w:val="clear" w:fill="F5F2F0"/>
         </w:rPr>
         <w:t>;</w:t>
@@ -8143,7 +8143,6 @@
           <w:spacing w:val="0"/>
           <w:sz w:val="19"/>
           <w:szCs w:val="19"/>
-          <w:bdr w:val="none" w:color="auto" w:sz="0" w:space="0"/>
           <w:shd w:val="clear" w:fill="F5F2F0"/>
         </w:rPr>
       </w:pPr>
@@ -8156,7 +8155,6 @@
           <w:spacing w:val="0"/>
           <w:sz w:val="19"/>
           <w:szCs w:val="19"/>
-          <w:bdr w:val="none" w:color="auto" w:sz="0" w:space="0"/>
           <w:shd w:val="clear" w:fill="F5F2F0"/>
         </w:rPr>
         <w:t>&lt;</w:t>
@@ -8170,7 +8168,6 @@
           <w:spacing w:val="0"/>
           <w:sz w:val="19"/>
           <w:szCs w:val="19"/>
-          <w:bdr w:val="none" w:color="auto" w:sz="0" w:space="0"/>
           <w:shd w:val="clear" w:fill="F5F2F0"/>
         </w:rPr>
         <w:t xml:space="preserve">input </w:t>
@@ -8184,7 +8181,6 @@
           <w:spacing w:val="0"/>
           <w:sz w:val="19"/>
           <w:szCs w:val="19"/>
-          <w:bdr w:val="none" w:color="auto" w:sz="0" w:space="0"/>
           <w:shd w:val="clear" w:fill="F5F2F0"/>
         </w:rPr>
         <w:t>type</w:t>
@@ -8198,7 +8194,6 @@
           <w:spacing w:val="0"/>
           <w:sz w:val="19"/>
           <w:szCs w:val="19"/>
-          <w:bdr w:val="none" w:color="auto" w:sz="0" w:space="0"/>
           <w:shd w:val="clear" w:fill="F5F2F0"/>
         </w:rPr>
         <w:t>="</w:t>
@@ -8212,7 +8207,6 @@
           <w:spacing w:val="0"/>
           <w:sz w:val="19"/>
           <w:szCs w:val="19"/>
-          <w:bdr w:val="none" w:color="auto" w:sz="0" w:space="0"/>
           <w:shd w:val="clear" w:fill="F5F2F0"/>
         </w:rPr>
         <w:t>button</w:t>
@@ -8226,7 +8220,6 @@
           <w:spacing w:val="0"/>
           <w:sz w:val="19"/>
           <w:szCs w:val="19"/>
-          <w:bdr w:val="none" w:color="auto" w:sz="0" w:space="0"/>
           <w:shd w:val="clear" w:fill="F5F2F0"/>
         </w:rPr>
         <w:t>"</w:t>
@@ -8240,7 +8233,6 @@
           <w:spacing w:val="0"/>
           <w:sz w:val="19"/>
           <w:szCs w:val="19"/>
-          <w:bdr w:val="none" w:color="auto" w:sz="0" w:space="0"/>
           <w:shd w:val="clear" w:fill="F5F2F0"/>
         </w:rPr>
         <w:t xml:space="preserve"> </w:t>
@@ -8254,7 +8246,6 @@
           <w:spacing w:val="0"/>
           <w:sz w:val="19"/>
           <w:szCs w:val="19"/>
-          <w:bdr w:val="none" w:color="auto" w:sz="0" w:space="0"/>
           <w:shd w:val="clear" w:fill="F5F2F0"/>
         </w:rPr>
         <w:t>id</w:t>
@@ -8268,7 +8259,6 @@
           <w:spacing w:val="0"/>
           <w:sz w:val="19"/>
           <w:szCs w:val="19"/>
-          <w:bdr w:val="none" w:color="auto" w:sz="0" w:space="0"/>
           <w:shd w:val="clear" w:fill="F5F2F0"/>
         </w:rPr>
         <w:t>="</w:t>
@@ -8282,7 +8272,6 @@
           <w:spacing w:val="0"/>
           <w:sz w:val="19"/>
           <w:szCs w:val="19"/>
-          <w:bdr w:val="none" w:color="auto" w:sz="0" w:space="0"/>
           <w:shd w:val="clear" w:fill="F5F2F0"/>
         </w:rPr>
         <w:t>button</w:t>
@@ -8296,7 +8285,6 @@
           <w:spacing w:val="0"/>
           <w:sz w:val="19"/>
           <w:szCs w:val="19"/>
-          <w:bdr w:val="none" w:color="auto" w:sz="0" w:space="0"/>
           <w:shd w:val="clear" w:fill="F5F2F0"/>
         </w:rPr>
         <w:t>"</w:t>
@@ -8310,7 +8298,6 @@
           <w:spacing w:val="0"/>
           <w:sz w:val="19"/>
           <w:szCs w:val="19"/>
-          <w:bdr w:val="none" w:color="auto" w:sz="0" w:space="0"/>
           <w:shd w:val="clear" w:fill="F5F2F0"/>
         </w:rPr>
         <w:t xml:space="preserve"> </w:t>
@@ -8324,7 +8311,6 @@
           <w:spacing w:val="0"/>
           <w:sz w:val="19"/>
           <w:szCs w:val="19"/>
-          <w:bdr w:val="none" w:color="auto" w:sz="0" w:space="0"/>
           <w:shd w:val="clear" w:fill="F5F2F0"/>
         </w:rPr>
         <w:t>onclick</w:t>
@@ -8338,7 +8324,6 @@
           <w:spacing w:val="0"/>
           <w:sz w:val="19"/>
           <w:szCs w:val="19"/>
-          <w:bdr w:val="none" w:color="auto" w:sz="0" w:space="0"/>
           <w:shd w:val="clear" w:fill="F5F2F0"/>
         </w:rPr>
         <w:t>="</w:t>
@@ -8352,7 +8337,6 @@
           <w:spacing w:val="0"/>
           <w:sz w:val="19"/>
           <w:szCs w:val="19"/>
-          <w:bdr w:val="none" w:color="auto" w:sz="0" w:space="0"/>
           <w:shd w:val="clear" w:fill="F5F2F0"/>
         </w:rPr>
         <w:t>sayThanks()</w:t>
@@ -8366,7 +8350,6 @@
           <w:spacing w:val="0"/>
           <w:sz w:val="19"/>
           <w:szCs w:val="19"/>
-          <w:bdr w:val="none" w:color="auto" w:sz="0" w:space="0"/>
           <w:shd w:val="clear" w:fill="F5F2F0"/>
         </w:rPr>
         <w:t>"&gt;</w:t>
@@ -8398,7 +8381,6 @@
           <w:spacing w:val="0"/>
           <w:sz w:val="19"/>
           <w:szCs w:val="19"/>
-          <w:bdr w:val="none" w:color="auto" w:sz="0" w:space="0"/>
           <w:shd w:val="clear" w:fill="F5F2F0"/>
         </w:rPr>
       </w:pPr>
@@ -8429,7 +8411,6 @@
           <w:spacing w:val="0"/>
           <w:sz w:val="19"/>
           <w:szCs w:val="19"/>
-          <w:bdr w:val="none" w:color="auto" w:sz="0" w:space="0"/>
           <w:shd w:val="clear" w:fill="F5F2F0"/>
         </w:rPr>
       </w:pPr>
@@ -8442,7 +8423,6 @@
           <w:spacing w:val="0"/>
           <w:sz w:val="19"/>
           <w:szCs w:val="19"/>
-          <w:bdr w:val="none" w:color="auto" w:sz="0" w:space="0"/>
           <w:shd w:val="clear" w:fill="F5F2F0"/>
         </w:rPr>
         <w:t>button</w:t>
@@ -8456,7 +8436,6 @@
           <w:spacing w:val="0"/>
           <w:sz w:val="19"/>
           <w:szCs w:val="19"/>
-          <w:bdr w:val="none" w:color="auto" w:sz="0" w:space="0"/>
           <w:shd w:val="clear" w:fill="F5F2F0"/>
         </w:rPr>
         <w:t>.</w:t>
@@ -8470,7 +8449,6 @@
           <w:spacing w:val="0"/>
           <w:sz w:val="19"/>
           <w:szCs w:val="19"/>
-          <w:bdr w:val="none" w:color="auto" w:sz="0" w:space="0"/>
           <w:shd w:val="clear" w:fill="F5F2F0"/>
         </w:rPr>
         <w:t xml:space="preserve">onclick </w:t>
@@ -8484,7 +8462,6 @@
           <w:spacing w:val="0"/>
           <w:sz w:val="19"/>
           <w:szCs w:val="19"/>
-          <w:bdr w:val="none" w:color="auto" w:sz="0" w:space="0"/>
           <w:shd w:val="clear" w:fill="F5F2F0"/>
         </w:rPr>
         <w:t>=</w:t>
@@ -8498,7 +8475,6 @@
           <w:spacing w:val="0"/>
           <w:sz w:val="19"/>
           <w:szCs w:val="19"/>
-          <w:bdr w:val="none" w:color="auto" w:sz="0" w:space="0"/>
           <w:shd w:val="clear" w:fill="F5F2F0"/>
         </w:rPr>
         <w:t xml:space="preserve"> </w:t>
@@ -8512,7 +8488,6 @@
           <w:spacing w:val="0"/>
           <w:sz w:val="19"/>
           <w:szCs w:val="19"/>
-          <w:bdr w:val="none" w:color="auto" w:sz="0" w:space="0"/>
           <w:shd w:val="clear" w:fill="F5F2F0"/>
         </w:rPr>
         <w:t>function</w:t>
@@ -8526,7 +8501,6 @@
           <w:spacing w:val="0"/>
           <w:sz w:val="19"/>
           <w:szCs w:val="19"/>
-          <w:bdr w:val="none" w:color="auto" w:sz="0" w:space="0"/>
           <w:shd w:val="clear" w:fill="F5F2F0"/>
         </w:rPr>
         <w:t>()</w:t>
@@ -8540,7 +8514,6 @@
           <w:spacing w:val="0"/>
           <w:sz w:val="19"/>
           <w:szCs w:val="19"/>
-          <w:bdr w:val="none" w:color="auto" w:sz="0" w:space="0"/>
           <w:shd w:val="clear" w:fill="F5F2F0"/>
         </w:rPr>
         <w:t xml:space="preserve"> </w:t>
@@ -8554,7 +8527,6 @@
           <w:spacing w:val="0"/>
           <w:sz w:val="19"/>
           <w:szCs w:val="19"/>
-          <w:bdr w:val="none" w:color="auto" w:sz="0" w:space="0"/>
           <w:shd w:val="clear" w:fill="F5F2F0"/>
         </w:rPr>
         <w:t>{</w:t>
@@ -8596,7 +8568,6 @@
           <w:spacing w:val="0"/>
           <w:sz w:val="19"/>
           <w:szCs w:val="19"/>
-          <w:bdr w:val="none" w:color="auto" w:sz="0" w:space="0"/>
           <w:shd w:val="clear" w:fill="F5F2F0"/>
         </w:rPr>
         <w:t xml:space="preserve">  sayThanks</w:t>
@@ -8610,7 +8581,6 @@
           <w:spacing w:val="0"/>
           <w:sz w:val="19"/>
           <w:szCs w:val="19"/>
-          <w:bdr w:val="none" w:color="auto" w:sz="0" w:space="0"/>
           <w:shd w:val="clear" w:fill="F5F2F0"/>
         </w:rPr>
         <w:t>();</w:t>
@@ -8624,7 +8594,6 @@
           <w:spacing w:val="0"/>
           <w:sz w:val="19"/>
           <w:szCs w:val="19"/>
-          <w:bdr w:val="none" w:color="auto" w:sz="0" w:space="0"/>
           <w:shd w:val="clear" w:fill="F5F2F0"/>
         </w:rPr>
         <w:t xml:space="preserve"> </w:t>
@@ -8638,7 +8607,6 @@
           <w:spacing w:val="0"/>
           <w:sz w:val="19"/>
           <w:szCs w:val="19"/>
-          <w:bdr w:val="none" w:color="auto" w:sz="0" w:space="0"/>
           <w:shd w:val="clear" w:fill="F5F2F0"/>
         </w:rPr>
         <w:t>// &lt;-- the attribute content goes here</w:t>
@@ -8652,7 +8620,6 @@
           <w:spacing w:val="0"/>
           <w:sz w:val="19"/>
           <w:szCs w:val="19"/>
-          <w:bdr w:val="none" w:color="auto" w:sz="0" w:space="0"/>
           <w:shd w:val="clear" w:fill="F5F2F0"/>
         </w:rPr>
         <w:t>};</w:t>
@@ -8684,7 +8651,6 @@
           <w:spacing w:val="0"/>
           <w:sz w:val="19"/>
           <w:szCs w:val="19"/>
-          <w:bdr w:val="none" w:color="auto" w:sz="0" w:space="0"/>
           <w:shd w:val="clear" w:fill="F5F2F0"/>
           <w:lang w:val="en-US"/>
         </w:rPr>
@@ -8698,7 +8664,6 @@
           <w:spacing w:val="0"/>
           <w:sz w:val="19"/>
           <w:szCs w:val="19"/>
-          <w:bdr w:val="none" w:color="auto" w:sz="0" w:space="0"/>
           <w:shd w:val="clear" w:fill="F5F2F0"/>
           <w:lang w:val="en-US"/>
         </w:rPr>
@@ -8712,6 +8677,7 @@
         <w:keepLines w:val="0"/>
         <w:widowControl/>
         <w:numPr>
+          <w:ilvl w:val="0"/>
           <w:numId w:val="0"/>
         </w:numPr>
         <w:suppressLineNumbers w:val="0"/>
@@ -8739,6 +8705,7 @@
         <w:keepLines w:val="0"/>
         <w:widowControl/>
         <w:numPr>
+          <w:ilvl w:val="0"/>
           <w:numId w:val="0"/>
         </w:numPr>
         <w:suppressLineNumbers w:val="0"/>
@@ -8758,8 +8725,6 @@
           <w:lang w:val="en-US"/>
         </w:rPr>
       </w:pPr>
-      <w:bookmarkStart w:id="0" w:name="_GoBack"/>
-      <w:bookmarkEnd w:id="0"/>
       <w:r>
         <w:rPr>
           <w:rFonts w:hint="default" w:cs="SimSun"/>
@@ -8806,7 +8771,6 @@
           <w:spacing w:val="0"/>
           <w:sz w:val="19"/>
           <w:szCs w:val="19"/>
-          <w:bdr w:val="none" w:color="auto" w:sz="0" w:space="0"/>
           <w:shd w:val="clear" w:fill="F5F2F0"/>
         </w:rPr>
         <w:t>button</w:t>
@@ -8820,7 +8784,6 @@
           <w:spacing w:val="0"/>
           <w:sz w:val="19"/>
           <w:szCs w:val="19"/>
-          <w:bdr w:val="none" w:color="auto" w:sz="0" w:space="0"/>
           <w:shd w:val="clear" w:fill="F5F2F0"/>
         </w:rPr>
         <w:t>.</w:t>
@@ -8834,7 +8797,6 @@
           <w:spacing w:val="0"/>
           <w:sz w:val="19"/>
           <w:szCs w:val="19"/>
-          <w:bdr w:val="none" w:color="auto" w:sz="0" w:space="0"/>
           <w:shd w:val="clear" w:fill="F5F2F0"/>
         </w:rPr>
         <w:t xml:space="preserve">onclick </w:t>
@@ -8848,7 +8810,6 @@
           <w:spacing w:val="0"/>
           <w:sz w:val="19"/>
           <w:szCs w:val="19"/>
-          <w:bdr w:val="none" w:color="auto" w:sz="0" w:space="0"/>
           <w:shd w:val="clear" w:fill="F5F2F0"/>
         </w:rPr>
         <w:t>=</w:t>
@@ -8862,7 +8823,6 @@
           <w:spacing w:val="0"/>
           <w:sz w:val="19"/>
           <w:szCs w:val="19"/>
-          <w:bdr w:val="none" w:color="auto" w:sz="0" w:space="0"/>
           <w:shd w:val="clear" w:fill="F5F2F0"/>
         </w:rPr>
         <w:t xml:space="preserve"> sayThanks</w:t>
@@ -8876,7 +8836,6 @@
           <w:spacing w:val="0"/>
           <w:sz w:val="19"/>
           <w:szCs w:val="19"/>
-          <w:bdr w:val="none" w:color="auto" w:sz="0" w:space="0"/>
           <w:shd w:val="clear" w:fill="F5F2F0"/>
         </w:rPr>
         <w:t>();</w:t>
@@ -8889,6 +8848,7 @@
         <w:keepLines w:val="0"/>
         <w:widowControl/>
         <w:numPr>
+          <w:ilvl w:val="0"/>
           <w:numId w:val="0"/>
         </w:numPr>
         <w:suppressLineNumbers w:val="0"/>
@@ -8913,6 +8873,116 @@
       <w:pPr>
         <w:numPr>
           <w:ilvl w:val="0"/>
+          <w:numId w:val="7"/>
+        </w:numPr>
+        <w:ind w:left="0" w:leftChars="0" w:firstLine="0" w:firstLineChars="0"/>
+        <w:rPr>
+          <w:rFonts w:hint="default" w:ascii="Segoe UI" w:hAnsi="Segoe UI" w:eastAsia="Segoe UI" w:cs="Segoe UI"/>
+          <w:color w:val="333333"/>
+          <w:sz w:val="19"/>
+          <w:szCs w:val="19"/>
+          <w:shd w:val="clear" w:color="auto" w:fill="FFFFFF"/>
+          <w:lang w:val="en-US"/>
+        </w:rPr>
+      </w:pPr>
+      <w:r>
+        <w:rPr>
+          <w:rFonts w:hint="default" w:ascii="Segoe UI" w:hAnsi="Segoe UI" w:eastAsia="Segoe UI" w:cs="Segoe UI"/>
+          <w:color w:val="333333"/>
+          <w:sz w:val="19"/>
+          <w:szCs w:val="19"/>
+          <w:shd w:val="clear" w:color="auto" w:fill="FFFFFF"/>
+          <w:lang w:val="en-US"/>
+        </w:rPr>
+        <w:t>Perfect center in css:</w:t>
+      </w:r>
+    </w:p>
+    <w:p>
+      <w:pPr>
+        <w:numPr>
+          <w:numId w:val="0"/>
+        </w:numPr>
+        <w:ind w:leftChars="0"/>
+        <w:rPr>
+          <w:rFonts w:hint="default" w:ascii="Segoe UI" w:hAnsi="Segoe UI" w:eastAsia="Segoe UI" w:cs="Segoe UI"/>
+          <w:color w:val="333333"/>
+          <w:sz w:val="19"/>
+          <w:szCs w:val="19"/>
+          <w:shd w:val="clear" w:color="auto" w:fill="FFFFFF"/>
+          <w:lang w:val="en-US"/>
+        </w:rPr>
+      </w:pPr>
+      <w:r>
+        <w:rPr>
+          <w:rFonts w:hint="default" w:ascii="Segoe UI" w:hAnsi="Segoe UI" w:eastAsia="Segoe UI" w:cs="Segoe UI"/>
+          <w:color w:val="333333"/>
+          <w:sz w:val="19"/>
+          <w:szCs w:val="19"/>
+          <w:shd w:val="clear" w:color="auto" w:fill="FFFFFF"/>
+          <w:lang w:val="en-US"/>
+        </w:rPr>
+        <w:t>display: flex;</w:t>
+      </w:r>
+    </w:p>
+    <w:p>
+      <w:pPr>
+        <w:numPr>
+          <w:numId w:val="0"/>
+        </w:numPr>
+        <w:ind w:leftChars="0"/>
+        <w:rPr>
+          <w:rFonts w:hint="default" w:ascii="Segoe UI" w:hAnsi="Segoe UI" w:eastAsia="Segoe UI" w:cs="Segoe UI"/>
+          <w:color w:val="333333"/>
+          <w:sz w:val="19"/>
+          <w:szCs w:val="19"/>
+          <w:shd w:val="clear" w:color="auto" w:fill="FFFFFF"/>
+          <w:lang w:val="en-US"/>
+        </w:rPr>
+      </w:pPr>
+      <w:r>
+        <w:rPr>
+          <w:rFonts w:hint="default" w:ascii="Segoe UI" w:hAnsi="Segoe UI" w:eastAsia="Segoe UI" w:cs="Segoe UI"/>
+          <w:color w:val="333333"/>
+          <w:sz w:val="19"/>
+          <w:szCs w:val="19"/>
+          <w:shd w:val="clear" w:color="auto" w:fill="FFFFFF"/>
+          <w:lang w:val="en-US"/>
+        </w:rPr>
+        <w:t>Justify-content: center;</w:t>
+      </w:r>
+    </w:p>
+    <w:p>
+      <w:pPr>
+        <w:numPr>
+          <w:numId w:val="0"/>
+        </w:numPr>
+        <w:ind w:leftChars="0"/>
+        <w:rPr>
+          <w:rFonts w:hint="default" w:ascii="Segoe UI" w:hAnsi="Segoe UI" w:eastAsia="Segoe UI" w:cs="Segoe UI"/>
+          <w:color w:val="333333"/>
+          <w:sz w:val="19"/>
+          <w:szCs w:val="19"/>
+          <w:shd w:val="clear" w:color="auto" w:fill="FFFFFF"/>
+          <w:lang w:val="en-US"/>
+        </w:rPr>
+      </w:pPr>
+      <w:r>
+        <w:rPr>
+          <w:rFonts w:hint="default" w:ascii="Segoe UI" w:hAnsi="Segoe UI" w:eastAsia="Segoe UI" w:cs="Segoe UI"/>
+          <w:color w:val="333333"/>
+          <w:sz w:val="19"/>
+          <w:szCs w:val="19"/>
+          <w:shd w:val="clear" w:color="auto" w:fill="FFFFFF"/>
+          <w:lang w:val="en-US"/>
+        </w:rPr>
+        <w:t>Align-items:center;</w:t>
+      </w:r>
+      <w:bookmarkStart w:id="0" w:name="_GoBack"/>
+      <w:bookmarkEnd w:id="0"/>
+    </w:p>
+    <w:p>
+      <w:pPr>
+        <w:numPr>
           <w:numId w:val="0"/>
         </w:numPr>
         <w:ind w:leftChars="0"/>

</xml_diff>

<commit_message>
preload img in js
</commit_message>
<xml_diff>
--- a/react.docx
+++ b/react.docx
@@ -7035,6 +7035,7 @@
       </w:tblGrid>
       <w:tr>
         <w:tblPrEx>
+          <w:shd w:val="clear" w:color="auto" w:fill="FFFFFF"/>
           <w:tblLayout w:type="fixed"/>
           <w:tblCellMar>
             <w:top w:w="15" w:type="dxa"/>
@@ -7207,6 +7208,7 @@
       </w:tr>
       <w:tr>
         <w:tblPrEx>
+          <w:shd w:val="clear" w:color="auto" w:fill="FFFFFF"/>
           <w:tblLayout w:type="fixed"/>
           <w:tblCellMar>
             <w:top w:w="15" w:type="dxa"/>
@@ -11325,7 +11327,6 @@
           <w:spacing w:val="0"/>
           <w:sz w:val="19"/>
           <w:szCs w:val="19"/>
-          <w:bdr w:val="none" w:color="auto" w:sz="0" w:space="0"/>
           <w:shd w:val="clear" w:fill="FFFFFF"/>
         </w:rPr>
         <w:t>To reliably track layout-dependent characters, </w:t>
@@ -11340,7 +11341,6 @@
           <w:spacing w:val="0"/>
           <w:sz w:val="19"/>
           <w:szCs w:val="19"/>
-          <w:bdr w:val="none" w:color="auto" w:sz="0" w:space="0"/>
           <w:shd w:val="clear" w:fill="F5F2F0"/>
         </w:rPr>
         <w:t>event.key</w:t>
@@ -11354,7 +11354,6 @@
           <w:spacing w:val="0"/>
           <w:sz w:val="19"/>
           <w:szCs w:val="19"/>
-          <w:bdr w:val="none" w:color="auto" w:sz="0" w:space="0"/>
           <w:shd w:val="clear" w:fill="FFFFFF"/>
         </w:rPr>
         <w:t> may be a better way.</w:t>
@@ -11395,7 +11394,6 @@
           <w:spacing w:val="0"/>
           <w:sz w:val="19"/>
           <w:szCs w:val="19"/>
-          <w:bdr w:val="none" w:color="auto" w:sz="0" w:space="0"/>
           <w:shd w:val="clear" w:fill="FFFFFF"/>
         </w:rPr>
         <w:t>On the other hand, </w:t>
@@ -11410,7 +11408,6 @@
           <w:spacing w:val="0"/>
           <w:sz w:val="19"/>
           <w:szCs w:val="19"/>
-          <w:bdr w:val="none" w:color="auto" w:sz="0" w:space="0"/>
           <w:shd w:val="clear" w:fill="F5F2F0"/>
         </w:rPr>
         <w:t>event.code</w:t>
@@ -11424,7 +11421,6 @@
           <w:spacing w:val="0"/>
           <w:sz w:val="19"/>
           <w:szCs w:val="19"/>
-          <w:bdr w:val="none" w:color="auto" w:sz="0" w:space="0"/>
           <w:shd w:val="clear" w:fill="FFFFFF"/>
         </w:rPr>
         <w:t> has the benefit of staying always the same, bound to the physical key location, even if the visitor changes languages. So hotkeys that rely on it work well even in case of a language switch.</w:t>
@@ -11432,16 +11428,2334 @@
     </w:p>
     <w:p>
       <w:pPr>
-        <w:rPr>
-          <w:rFonts w:ascii="Segoe UI" w:hAnsi="Segoe UI" w:eastAsia="Segoe UI" w:cs="Segoe UI"/>
+        <w:numPr>
+          <w:ilvl w:val="0"/>
+          <w:numId w:val="7"/>
+        </w:numPr>
+        <w:ind w:left="0" w:leftChars="0" w:firstLine="0" w:firstLineChars="0"/>
+        <w:rPr>
+          <w:rFonts w:hint="default" w:ascii="Segoe UI" w:hAnsi="Segoe UI" w:eastAsia="Segoe UI" w:cs="Segoe UI"/>
           <w:color w:val="333333"/>
           <w:sz w:val="19"/>
           <w:szCs w:val="19"/>
           <w:shd w:val="clear" w:color="auto" w:fill="FFFFFF"/>
+          <w:lang w:val="en-US"/>
+        </w:rPr>
+      </w:pPr>
+      <w:r>
+        <w:rPr>
+          <w:rFonts w:hint="default" w:ascii="Segoe UI" w:hAnsi="Segoe UI" w:eastAsia="Segoe UI" w:cs="Segoe UI"/>
+          <w:color w:val="333333"/>
+          <w:sz w:val="19"/>
+          <w:szCs w:val="19"/>
+          <w:shd w:val="clear" w:color="auto" w:fill="FFFFFF"/>
+          <w:lang w:val="en-US"/>
+        </w:rPr>
+        <w:t>Preload image in js</w:t>
+      </w:r>
+    </w:p>
+    <w:p>
+      <w:pPr>
+        <w:numPr>
+          <w:numId w:val="0"/>
+        </w:numPr>
+        <w:ind w:leftChars="0"/>
+        <w:rPr>
+          <w:rFonts w:hint="default" w:ascii="Consolas" w:hAnsi="Consolas" w:eastAsia="Consolas" w:cs="Consolas"/>
+          <w:i w:val="0"/>
+          <w:caps w:val="0"/>
+          <w:color w:val="333333"/>
+          <w:spacing w:val="0"/>
+          <w:sz w:val="19"/>
+          <w:szCs w:val="19"/>
+          <w:shd w:val="clear" w:fill="F5F2F0"/>
+        </w:rPr>
+      </w:pPr>
+      <w:r>
+        <w:rPr>
+          <w:rFonts w:ascii="Consolas" w:hAnsi="Consolas" w:eastAsia="Consolas" w:cs="Consolas"/>
+          <w:i w:val="0"/>
+          <w:caps w:val="0"/>
+          <w:color w:val="0077AA"/>
+          <w:spacing w:val="0"/>
+          <w:sz w:val="19"/>
+          <w:szCs w:val="19"/>
+          <w:shd w:val="clear" w:fill="F5F2F0"/>
+        </w:rPr>
+        <w:t>function</w:t>
+      </w:r>
+      <w:r>
+        <w:rPr>
+          <w:rFonts w:hint="default" w:ascii="Consolas" w:hAnsi="Consolas" w:eastAsia="Consolas" w:cs="Consolas"/>
+          <w:i w:val="0"/>
+          <w:caps w:val="0"/>
+          <w:color w:val="333333"/>
+          <w:spacing w:val="0"/>
+          <w:sz w:val="19"/>
+          <w:szCs w:val="19"/>
+          <w:shd w:val="clear" w:fill="F5F2F0"/>
+        </w:rPr>
+        <w:t xml:space="preserve"> isVisible</w:t>
+      </w:r>
+      <w:r>
+        <w:rPr>
+          <w:rFonts w:hint="default" w:ascii="Consolas" w:hAnsi="Consolas" w:eastAsia="Consolas" w:cs="Consolas"/>
+          <w:i w:val="0"/>
+          <w:caps w:val="0"/>
+          <w:color w:val="999999"/>
+          <w:spacing w:val="0"/>
+          <w:sz w:val="19"/>
+          <w:szCs w:val="19"/>
+          <w:shd w:val="clear" w:fill="F5F2F0"/>
+        </w:rPr>
+        <w:t>(</w:t>
+      </w:r>
+      <w:r>
+        <w:rPr>
+          <w:rFonts w:hint="default" w:ascii="Consolas" w:hAnsi="Consolas" w:eastAsia="Consolas" w:cs="Consolas"/>
+          <w:i w:val="0"/>
+          <w:caps w:val="0"/>
+          <w:color w:val="333333"/>
+          <w:spacing w:val="0"/>
+          <w:sz w:val="19"/>
+          <w:szCs w:val="19"/>
+          <w:shd w:val="clear" w:fill="F5F2F0"/>
+        </w:rPr>
+        <w:t>elem</w:t>
+      </w:r>
+      <w:r>
+        <w:rPr>
+          <w:rFonts w:hint="default" w:ascii="Consolas" w:hAnsi="Consolas" w:eastAsia="Consolas" w:cs="Consolas"/>
+          <w:i w:val="0"/>
+          <w:caps w:val="0"/>
+          <w:color w:val="999999"/>
+          <w:spacing w:val="0"/>
+          <w:sz w:val="19"/>
+          <w:szCs w:val="19"/>
+          <w:shd w:val="clear" w:fill="F5F2F0"/>
+        </w:rPr>
+        <w:t>)</w:t>
+      </w:r>
+      <w:r>
+        <w:rPr>
+          <w:rFonts w:hint="default" w:ascii="Consolas" w:hAnsi="Consolas" w:eastAsia="Consolas" w:cs="Consolas"/>
+          <w:i w:val="0"/>
+          <w:caps w:val="0"/>
+          <w:color w:val="333333"/>
+          <w:spacing w:val="0"/>
+          <w:sz w:val="19"/>
+          <w:szCs w:val="19"/>
+          <w:shd w:val="clear" w:fill="F5F2F0"/>
+        </w:rPr>
+        <w:t xml:space="preserve"> </w:t>
+      </w:r>
+      <w:r>
+        <w:rPr>
+          <w:rFonts w:hint="default" w:ascii="Consolas" w:hAnsi="Consolas" w:eastAsia="Consolas" w:cs="Consolas"/>
+          <w:i w:val="0"/>
+          <w:caps w:val="0"/>
+          <w:color w:val="999999"/>
+          <w:spacing w:val="0"/>
+          <w:sz w:val="19"/>
+          <w:szCs w:val="19"/>
+          <w:shd w:val="clear" w:fill="F5F2F0"/>
+        </w:rPr>
+        <w:t>{</w:t>
+      </w:r>
+      <w:r>
+        <w:rPr>
+          <w:rFonts w:hint="default" w:ascii="Consolas" w:hAnsi="Consolas" w:eastAsia="Consolas" w:cs="Consolas"/>
+          <w:i w:val="0"/>
+          <w:caps w:val="0"/>
+          <w:color w:val="333333"/>
+          <w:spacing w:val="0"/>
+          <w:sz w:val="19"/>
+          <w:szCs w:val="19"/>
+          <w:shd w:val="clear" w:fill="F5F2F0"/>
+        </w:rPr>
+        <w:t xml:space="preserve"> </w:t>
+      </w:r>
+    </w:p>
+    <w:p>
+      <w:pPr>
+        <w:numPr>
+          <w:numId w:val="0"/>
+        </w:numPr>
+        <w:ind w:leftChars="0" w:firstLine="420" w:firstLineChars="0"/>
+        <w:rPr>
+          <w:rFonts w:hint="default" w:ascii="Consolas" w:hAnsi="Consolas" w:eastAsia="Consolas" w:cs="Consolas"/>
+          <w:i w:val="0"/>
+          <w:caps w:val="0"/>
+          <w:color w:val="333333"/>
+          <w:spacing w:val="0"/>
+          <w:sz w:val="19"/>
+          <w:szCs w:val="19"/>
+          <w:shd w:val="clear" w:fill="F5F2F0"/>
+        </w:rPr>
+      </w:pPr>
+      <w:r>
+        <w:rPr>
+          <w:rFonts w:hint="default" w:ascii="Consolas" w:hAnsi="Consolas" w:eastAsia="Consolas" w:cs="Consolas"/>
+          <w:i w:val="0"/>
+          <w:caps w:val="0"/>
+          <w:color w:val="0077AA"/>
+          <w:spacing w:val="0"/>
+          <w:sz w:val="19"/>
+          <w:szCs w:val="19"/>
+          <w:shd w:val="clear" w:fill="F5F2F0"/>
+        </w:rPr>
+        <w:t>let</w:t>
+      </w:r>
+      <w:r>
+        <w:rPr>
+          <w:rFonts w:hint="default" w:ascii="Consolas" w:hAnsi="Consolas" w:eastAsia="Consolas" w:cs="Consolas"/>
+          <w:i w:val="0"/>
+          <w:caps w:val="0"/>
+          <w:color w:val="333333"/>
+          <w:spacing w:val="0"/>
+          <w:sz w:val="19"/>
+          <w:szCs w:val="19"/>
+          <w:shd w:val="clear" w:fill="F5F2F0"/>
+        </w:rPr>
+        <w:t xml:space="preserve"> coords </w:t>
+      </w:r>
+      <w:r>
+        <w:rPr>
+          <w:rFonts w:hint="default" w:ascii="Consolas" w:hAnsi="Consolas" w:eastAsia="Consolas" w:cs="Consolas"/>
+          <w:i w:val="0"/>
+          <w:caps w:val="0"/>
+          <w:color w:val="A67F59"/>
+          <w:spacing w:val="0"/>
+          <w:sz w:val="19"/>
+          <w:szCs w:val="19"/>
+          <w:shd w:val="clear" w:fill="F5F2F0"/>
+        </w:rPr>
+        <w:t>=</w:t>
+      </w:r>
+      <w:r>
+        <w:rPr>
+          <w:rFonts w:hint="default" w:ascii="Consolas" w:hAnsi="Consolas" w:eastAsia="Consolas" w:cs="Consolas"/>
+          <w:i w:val="0"/>
+          <w:caps w:val="0"/>
+          <w:color w:val="333333"/>
+          <w:spacing w:val="0"/>
+          <w:sz w:val="19"/>
+          <w:szCs w:val="19"/>
+          <w:shd w:val="clear" w:fill="F5F2F0"/>
+        </w:rPr>
+        <w:t xml:space="preserve"> elem</w:t>
+      </w:r>
+      <w:r>
+        <w:rPr>
+          <w:rFonts w:hint="default" w:ascii="Consolas" w:hAnsi="Consolas" w:eastAsia="Consolas" w:cs="Consolas"/>
+          <w:i w:val="0"/>
+          <w:caps w:val="0"/>
+          <w:color w:val="999999"/>
+          <w:spacing w:val="0"/>
+          <w:sz w:val="19"/>
+          <w:szCs w:val="19"/>
+          <w:shd w:val="clear" w:fill="F5F2F0"/>
+        </w:rPr>
+        <w:t>.</w:t>
+      </w:r>
+      <w:r>
+        <w:rPr>
+          <w:rFonts w:hint="default" w:ascii="Consolas" w:hAnsi="Consolas" w:eastAsia="Consolas" w:cs="Consolas"/>
+          <w:i w:val="0"/>
+          <w:caps w:val="0"/>
+          <w:color w:val="333333"/>
+          <w:spacing w:val="0"/>
+          <w:sz w:val="19"/>
+          <w:szCs w:val="19"/>
+          <w:shd w:val="clear" w:fill="F5F2F0"/>
+        </w:rPr>
+        <w:t>getBoundingClientRect</w:t>
+      </w:r>
+      <w:r>
+        <w:rPr>
+          <w:rFonts w:hint="default" w:ascii="Consolas" w:hAnsi="Consolas" w:eastAsia="Consolas" w:cs="Consolas"/>
+          <w:i w:val="0"/>
+          <w:caps w:val="0"/>
+          <w:color w:val="999999"/>
+          <w:spacing w:val="0"/>
+          <w:sz w:val="19"/>
+          <w:szCs w:val="19"/>
+          <w:shd w:val="clear" w:fill="F5F2F0"/>
+        </w:rPr>
+        <w:t>();</w:t>
+      </w:r>
+      <w:r>
+        <w:rPr>
+          <w:rFonts w:hint="default" w:ascii="Consolas" w:hAnsi="Consolas" w:eastAsia="Consolas" w:cs="Consolas"/>
+          <w:i w:val="0"/>
+          <w:caps w:val="0"/>
+          <w:color w:val="333333"/>
+          <w:spacing w:val="0"/>
+          <w:sz w:val="19"/>
+          <w:szCs w:val="19"/>
+          <w:shd w:val="clear" w:fill="F5F2F0"/>
+        </w:rPr>
+        <w:t xml:space="preserve"> </w:t>
+      </w:r>
+    </w:p>
+    <w:p>
+      <w:pPr>
+        <w:numPr>
+          <w:numId w:val="0"/>
+        </w:numPr>
+        <w:ind w:leftChars="0" w:firstLine="420" w:firstLineChars="0"/>
+        <w:rPr>
+          <w:rFonts w:hint="default" w:ascii="Consolas" w:hAnsi="Consolas" w:eastAsia="Consolas" w:cs="Consolas"/>
+          <w:i w:val="0"/>
+          <w:caps w:val="0"/>
+          <w:color w:val="333333"/>
+          <w:spacing w:val="0"/>
+          <w:sz w:val="19"/>
+          <w:szCs w:val="19"/>
+          <w:shd w:val="clear" w:fill="F5F2F0"/>
+        </w:rPr>
+      </w:pPr>
+      <w:r>
+        <w:rPr>
+          <w:rFonts w:hint="default" w:ascii="Consolas" w:hAnsi="Consolas" w:eastAsia="Consolas" w:cs="Consolas"/>
+          <w:i w:val="0"/>
+          <w:caps w:val="0"/>
+          <w:color w:val="0077AA"/>
+          <w:spacing w:val="0"/>
+          <w:sz w:val="19"/>
+          <w:szCs w:val="19"/>
+          <w:shd w:val="clear" w:fill="F5F2F0"/>
+        </w:rPr>
+        <w:t>let</w:t>
+      </w:r>
+      <w:r>
+        <w:rPr>
+          <w:rFonts w:hint="default" w:ascii="Consolas" w:hAnsi="Consolas" w:eastAsia="Consolas" w:cs="Consolas"/>
+          <w:i w:val="0"/>
+          <w:caps w:val="0"/>
+          <w:color w:val="333333"/>
+          <w:spacing w:val="0"/>
+          <w:sz w:val="19"/>
+          <w:szCs w:val="19"/>
+          <w:shd w:val="clear" w:fill="F5F2F0"/>
+        </w:rPr>
+        <w:t xml:space="preserve"> windowHeight </w:t>
+      </w:r>
+      <w:r>
+        <w:rPr>
+          <w:rFonts w:hint="default" w:ascii="Consolas" w:hAnsi="Consolas" w:eastAsia="Consolas" w:cs="Consolas"/>
+          <w:i w:val="0"/>
+          <w:caps w:val="0"/>
+          <w:color w:val="A67F59"/>
+          <w:spacing w:val="0"/>
+          <w:sz w:val="19"/>
+          <w:szCs w:val="19"/>
+          <w:shd w:val="clear" w:fill="F5F2F0"/>
+        </w:rPr>
+        <w:t>=</w:t>
+      </w:r>
+      <w:r>
+        <w:rPr>
+          <w:rFonts w:hint="default" w:ascii="Consolas" w:hAnsi="Consolas" w:eastAsia="Consolas" w:cs="Consolas"/>
+          <w:i w:val="0"/>
+          <w:caps w:val="0"/>
+          <w:color w:val="333333"/>
+          <w:spacing w:val="0"/>
+          <w:sz w:val="19"/>
+          <w:szCs w:val="19"/>
+          <w:shd w:val="clear" w:fill="F5F2F0"/>
+        </w:rPr>
+        <w:t xml:space="preserve"> document</w:t>
+      </w:r>
+      <w:r>
+        <w:rPr>
+          <w:rFonts w:hint="default" w:ascii="Consolas" w:hAnsi="Consolas" w:eastAsia="Consolas" w:cs="Consolas"/>
+          <w:i w:val="0"/>
+          <w:caps w:val="0"/>
+          <w:color w:val="999999"/>
+          <w:spacing w:val="0"/>
+          <w:sz w:val="19"/>
+          <w:szCs w:val="19"/>
+          <w:shd w:val="clear" w:fill="F5F2F0"/>
+        </w:rPr>
+        <w:t>.</w:t>
+      </w:r>
+      <w:r>
+        <w:rPr>
+          <w:rFonts w:hint="default" w:ascii="Consolas" w:hAnsi="Consolas" w:eastAsia="Consolas" w:cs="Consolas"/>
+          <w:i w:val="0"/>
+          <w:caps w:val="0"/>
+          <w:color w:val="333333"/>
+          <w:spacing w:val="0"/>
+          <w:sz w:val="19"/>
+          <w:szCs w:val="19"/>
+          <w:shd w:val="clear" w:fill="F5F2F0"/>
+        </w:rPr>
+        <w:t>documentElement</w:t>
+      </w:r>
+      <w:r>
+        <w:rPr>
+          <w:rFonts w:hint="default" w:ascii="Consolas" w:hAnsi="Consolas" w:eastAsia="Consolas" w:cs="Consolas"/>
+          <w:i w:val="0"/>
+          <w:caps w:val="0"/>
+          <w:color w:val="999999"/>
+          <w:spacing w:val="0"/>
+          <w:sz w:val="19"/>
+          <w:szCs w:val="19"/>
+          <w:shd w:val="clear" w:fill="F5F2F0"/>
+        </w:rPr>
+        <w:t>.</w:t>
+      </w:r>
+      <w:r>
+        <w:rPr>
+          <w:rFonts w:hint="default" w:ascii="Consolas" w:hAnsi="Consolas" w:eastAsia="Consolas" w:cs="Consolas"/>
+          <w:i w:val="0"/>
+          <w:caps w:val="0"/>
+          <w:color w:val="333333"/>
+          <w:spacing w:val="0"/>
+          <w:sz w:val="19"/>
+          <w:szCs w:val="19"/>
+          <w:shd w:val="clear" w:fill="F5F2F0"/>
+        </w:rPr>
+        <w:t>clientHeight</w:t>
+      </w:r>
+      <w:r>
+        <w:rPr>
+          <w:rFonts w:hint="default" w:ascii="Consolas" w:hAnsi="Consolas" w:eastAsia="Consolas" w:cs="Consolas"/>
+          <w:i w:val="0"/>
+          <w:caps w:val="0"/>
+          <w:color w:val="999999"/>
+          <w:spacing w:val="0"/>
+          <w:sz w:val="19"/>
+          <w:szCs w:val="19"/>
+          <w:shd w:val="clear" w:fill="F5F2F0"/>
+        </w:rPr>
+        <w:t>;</w:t>
+      </w:r>
+      <w:r>
+        <w:rPr>
+          <w:rFonts w:hint="default" w:ascii="Consolas" w:hAnsi="Consolas" w:eastAsia="Consolas" w:cs="Consolas"/>
+          <w:i w:val="0"/>
+          <w:caps w:val="0"/>
+          <w:color w:val="333333"/>
+          <w:spacing w:val="0"/>
+          <w:sz w:val="19"/>
+          <w:szCs w:val="19"/>
+          <w:shd w:val="clear" w:fill="F5F2F0"/>
+        </w:rPr>
+        <w:t xml:space="preserve"> </w:t>
+      </w:r>
+      <w:r>
+        <w:rPr>
+          <w:rFonts w:hint="default" w:ascii="Consolas" w:hAnsi="Consolas" w:eastAsia="Consolas" w:cs="Consolas"/>
+          <w:i w:val="0"/>
+          <w:caps w:val="0"/>
+          <w:color w:val="708090"/>
+          <w:spacing w:val="0"/>
+          <w:sz w:val="19"/>
+          <w:szCs w:val="19"/>
+          <w:shd w:val="clear" w:fill="F5F2F0"/>
+        </w:rPr>
+        <w:t>// top elem edge is visible?</w:t>
+      </w:r>
+      <w:r>
+        <w:rPr>
+          <w:rFonts w:hint="default" w:ascii="Consolas" w:hAnsi="Consolas" w:eastAsia="Consolas" w:cs="Consolas"/>
+          <w:i w:val="0"/>
+          <w:caps w:val="0"/>
+          <w:color w:val="333333"/>
+          <w:spacing w:val="0"/>
+          <w:sz w:val="19"/>
+          <w:szCs w:val="19"/>
+          <w:shd w:val="clear" w:fill="F5F2F0"/>
+        </w:rPr>
+        <w:t xml:space="preserve"> </w:t>
+      </w:r>
+    </w:p>
+    <w:p>
+      <w:pPr>
+        <w:numPr>
+          <w:numId w:val="0"/>
+        </w:numPr>
+        <w:ind w:leftChars="0" w:firstLine="420" w:firstLineChars="0"/>
+        <w:rPr>
+          <w:rFonts w:hint="default" w:ascii="Consolas" w:hAnsi="Consolas" w:eastAsia="Consolas" w:cs="Consolas"/>
+          <w:i w:val="0"/>
+          <w:caps w:val="0"/>
+          <w:color w:val="333333"/>
+          <w:spacing w:val="0"/>
+          <w:sz w:val="19"/>
+          <w:szCs w:val="19"/>
+          <w:shd w:val="clear" w:fill="F5F2F0"/>
+        </w:rPr>
+      </w:pPr>
+      <w:r>
+        <w:rPr>
+          <w:rFonts w:hint="default" w:ascii="Consolas" w:hAnsi="Consolas" w:eastAsia="Consolas" w:cs="Consolas"/>
+          <w:i w:val="0"/>
+          <w:caps w:val="0"/>
+          <w:color w:val="0077AA"/>
+          <w:spacing w:val="0"/>
+          <w:sz w:val="19"/>
+          <w:szCs w:val="19"/>
+          <w:shd w:val="clear" w:fill="F5F2F0"/>
+        </w:rPr>
+        <w:t>let</w:t>
+      </w:r>
+      <w:r>
+        <w:rPr>
+          <w:rFonts w:hint="default" w:ascii="Consolas" w:hAnsi="Consolas" w:eastAsia="Consolas" w:cs="Consolas"/>
+          <w:i w:val="0"/>
+          <w:caps w:val="0"/>
+          <w:color w:val="333333"/>
+          <w:spacing w:val="0"/>
+          <w:sz w:val="19"/>
+          <w:szCs w:val="19"/>
+          <w:shd w:val="clear" w:fill="F5F2F0"/>
+        </w:rPr>
+        <w:t xml:space="preserve"> topVisible </w:t>
+      </w:r>
+      <w:r>
+        <w:rPr>
+          <w:rFonts w:hint="default" w:ascii="Consolas" w:hAnsi="Consolas" w:eastAsia="Consolas" w:cs="Consolas"/>
+          <w:i w:val="0"/>
+          <w:caps w:val="0"/>
+          <w:color w:val="A67F59"/>
+          <w:spacing w:val="0"/>
+          <w:sz w:val="19"/>
+          <w:szCs w:val="19"/>
+          <w:shd w:val="clear" w:fill="F5F2F0"/>
+        </w:rPr>
+        <w:t>=</w:t>
+      </w:r>
+      <w:r>
+        <w:rPr>
+          <w:rFonts w:hint="default" w:ascii="Consolas" w:hAnsi="Consolas" w:eastAsia="Consolas" w:cs="Consolas"/>
+          <w:i w:val="0"/>
+          <w:caps w:val="0"/>
+          <w:color w:val="333333"/>
+          <w:spacing w:val="0"/>
+          <w:sz w:val="19"/>
+          <w:szCs w:val="19"/>
+          <w:shd w:val="clear" w:fill="F5F2F0"/>
+        </w:rPr>
+        <w:t xml:space="preserve"> coords</w:t>
+      </w:r>
+      <w:r>
+        <w:rPr>
+          <w:rFonts w:hint="default" w:ascii="Consolas" w:hAnsi="Consolas" w:eastAsia="Consolas" w:cs="Consolas"/>
+          <w:i w:val="0"/>
+          <w:caps w:val="0"/>
+          <w:color w:val="999999"/>
+          <w:spacing w:val="0"/>
+          <w:sz w:val="19"/>
+          <w:szCs w:val="19"/>
+          <w:shd w:val="clear" w:fill="F5F2F0"/>
+        </w:rPr>
+        <w:t>.</w:t>
+      </w:r>
+      <w:r>
+        <w:rPr>
+          <w:rFonts w:hint="default" w:ascii="Consolas" w:hAnsi="Consolas" w:eastAsia="Consolas" w:cs="Consolas"/>
+          <w:i w:val="0"/>
+          <w:caps w:val="0"/>
+          <w:color w:val="333333"/>
+          <w:spacing w:val="0"/>
+          <w:sz w:val="19"/>
+          <w:szCs w:val="19"/>
+          <w:shd w:val="clear" w:fill="F5F2F0"/>
+        </w:rPr>
+        <w:t xml:space="preserve">top </w:t>
+      </w:r>
+      <w:r>
+        <w:rPr>
+          <w:rFonts w:hint="default" w:ascii="Consolas" w:hAnsi="Consolas" w:eastAsia="Consolas" w:cs="Consolas"/>
+          <w:i w:val="0"/>
+          <w:caps w:val="0"/>
+          <w:color w:val="A67F59"/>
+          <w:spacing w:val="0"/>
+          <w:sz w:val="19"/>
+          <w:szCs w:val="19"/>
+          <w:shd w:val="clear" w:fill="F5F2F0"/>
+        </w:rPr>
+        <w:t>&gt;</w:t>
+      </w:r>
+      <w:r>
+        <w:rPr>
+          <w:rFonts w:hint="default" w:ascii="Consolas" w:hAnsi="Consolas" w:eastAsia="Consolas" w:cs="Consolas"/>
+          <w:i w:val="0"/>
+          <w:caps w:val="0"/>
+          <w:color w:val="333333"/>
+          <w:spacing w:val="0"/>
+          <w:sz w:val="19"/>
+          <w:szCs w:val="19"/>
+          <w:shd w:val="clear" w:fill="F5F2F0"/>
+        </w:rPr>
+        <w:t xml:space="preserve"> </w:t>
+      </w:r>
+      <w:r>
+        <w:rPr>
+          <w:rFonts w:hint="default" w:ascii="Consolas" w:hAnsi="Consolas" w:eastAsia="Consolas" w:cs="Consolas"/>
+          <w:i w:val="0"/>
+          <w:caps w:val="0"/>
+          <w:color w:val="990055"/>
+          <w:spacing w:val="0"/>
+          <w:sz w:val="19"/>
+          <w:szCs w:val="19"/>
+          <w:shd w:val="clear" w:fill="F5F2F0"/>
+        </w:rPr>
+        <w:t>0</w:t>
+      </w:r>
+      <w:r>
+        <w:rPr>
+          <w:rFonts w:hint="default" w:ascii="Consolas" w:hAnsi="Consolas" w:eastAsia="Consolas" w:cs="Consolas"/>
+          <w:i w:val="0"/>
+          <w:caps w:val="0"/>
+          <w:color w:val="333333"/>
+          <w:spacing w:val="0"/>
+          <w:sz w:val="19"/>
+          <w:szCs w:val="19"/>
+          <w:shd w:val="clear" w:fill="F5F2F0"/>
+        </w:rPr>
+        <w:t xml:space="preserve"> </w:t>
+      </w:r>
+      <w:r>
+        <w:rPr>
+          <w:rFonts w:hint="default" w:ascii="Consolas" w:hAnsi="Consolas" w:eastAsia="Consolas" w:cs="Consolas"/>
+          <w:i w:val="0"/>
+          <w:caps w:val="0"/>
+          <w:color w:val="A67F59"/>
+          <w:spacing w:val="0"/>
+          <w:sz w:val="19"/>
+          <w:szCs w:val="19"/>
+          <w:shd w:val="clear" w:fill="F5F2F0"/>
+        </w:rPr>
+        <w:t>&amp;&amp;</w:t>
+      </w:r>
+      <w:r>
+        <w:rPr>
+          <w:rFonts w:hint="default" w:ascii="Consolas" w:hAnsi="Consolas" w:eastAsia="Consolas" w:cs="Consolas"/>
+          <w:i w:val="0"/>
+          <w:caps w:val="0"/>
+          <w:color w:val="333333"/>
+          <w:spacing w:val="0"/>
+          <w:sz w:val="19"/>
+          <w:szCs w:val="19"/>
+          <w:shd w:val="clear" w:fill="F5F2F0"/>
+        </w:rPr>
+        <w:t xml:space="preserve"> coords</w:t>
+      </w:r>
+      <w:r>
+        <w:rPr>
+          <w:rFonts w:hint="default" w:ascii="Consolas" w:hAnsi="Consolas" w:eastAsia="Consolas" w:cs="Consolas"/>
+          <w:i w:val="0"/>
+          <w:caps w:val="0"/>
+          <w:color w:val="999999"/>
+          <w:spacing w:val="0"/>
+          <w:sz w:val="19"/>
+          <w:szCs w:val="19"/>
+          <w:shd w:val="clear" w:fill="F5F2F0"/>
+        </w:rPr>
+        <w:t>.</w:t>
+      </w:r>
+      <w:r>
+        <w:rPr>
+          <w:rFonts w:hint="default" w:ascii="Consolas" w:hAnsi="Consolas" w:eastAsia="Consolas" w:cs="Consolas"/>
+          <w:i w:val="0"/>
+          <w:caps w:val="0"/>
+          <w:color w:val="333333"/>
+          <w:spacing w:val="0"/>
+          <w:sz w:val="19"/>
+          <w:szCs w:val="19"/>
+          <w:shd w:val="clear" w:fill="F5F2F0"/>
+        </w:rPr>
+        <w:t xml:space="preserve">top </w:t>
+      </w:r>
+      <w:r>
+        <w:rPr>
+          <w:rFonts w:hint="default" w:ascii="Consolas" w:hAnsi="Consolas" w:eastAsia="Consolas" w:cs="Consolas"/>
+          <w:i w:val="0"/>
+          <w:caps w:val="0"/>
+          <w:color w:val="A67F59"/>
+          <w:spacing w:val="0"/>
+          <w:sz w:val="19"/>
+          <w:szCs w:val="19"/>
+          <w:shd w:val="clear" w:fill="F5F2F0"/>
+        </w:rPr>
+        <w:t>&lt;</w:t>
+      </w:r>
+      <w:r>
+        <w:rPr>
+          <w:rFonts w:hint="default" w:ascii="Consolas" w:hAnsi="Consolas" w:eastAsia="Consolas" w:cs="Consolas"/>
+          <w:i w:val="0"/>
+          <w:caps w:val="0"/>
+          <w:color w:val="333333"/>
+          <w:spacing w:val="0"/>
+          <w:sz w:val="19"/>
+          <w:szCs w:val="19"/>
+          <w:shd w:val="clear" w:fill="F5F2F0"/>
+        </w:rPr>
+        <w:t xml:space="preserve"> windowHeight</w:t>
+      </w:r>
+      <w:r>
+        <w:rPr>
+          <w:rFonts w:hint="default" w:ascii="Consolas" w:hAnsi="Consolas" w:eastAsia="Consolas" w:cs="Consolas"/>
+          <w:i w:val="0"/>
+          <w:caps w:val="0"/>
+          <w:color w:val="999999"/>
+          <w:spacing w:val="0"/>
+          <w:sz w:val="19"/>
+          <w:szCs w:val="19"/>
+          <w:shd w:val="clear" w:fill="F5F2F0"/>
+        </w:rPr>
+        <w:t>;</w:t>
+      </w:r>
+      <w:r>
+        <w:rPr>
+          <w:rFonts w:hint="default" w:ascii="Consolas" w:hAnsi="Consolas" w:eastAsia="Consolas" w:cs="Consolas"/>
+          <w:i w:val="0"/>
+          <w:caps w:val="0"/>
+          <w:color w:val="333333"/>
+          <w:spacing w:val="0"/>
+          <w:sz w:val="19"/>
+          <w:szCs w:val="19"/>
+          <w:shd w:val="clear" w:fill="F5F2F0"/>
+        </w:rPr>
+        <w:t xml:space="preserve"> </w:t>
+      </w:r>
+      <w:r>
+        <w:rPr>
+          <w:rFonts w:hint="default" w:ascii="Consolas" w:hAnsi="Consolas" w:eastAsia="Consolas" w:cs="Consolas"/>
+          <w:i w:val="0"/>
+          <w:caps w:val="0"/>
+          <w:color w:val="708090"/>
+          <w:spacing w:val="0"/>
+          <w:sz w:val="19"/>
+          <w:szCs w:val="19"/>
+          <w:shd w:val="clear" w:fill="F5F2F0"/>
+        </w:rPr>
+        <w:t>// bottom elem edge is visible?</w:t>
+      </w:r>
+      <w:r>
+        <w:rPr>
+          <w:rFonts w:hint="default" w:ascii="Consolas" w:hAnsi="Consolas" w:eastAsia="Consolas" w:cs="Consolas"/>
+          <w:i w:val="0"/>
+          <w:caps w:val="0"/>
+          <w:color w:val="333333"/>
+          <w:spacing w:val="0"/>
+          <w:sz w:val="19"/>
+          <w:szCs w:val="19"/>
+          <w:shd w:val="clear" w:fill="F5F2F0"/>
+        </w:rPr>
+        <w:t xml:space="preserve"> </w:t>
+      </w:r>
+    </w:p>
+    <w:p>
+      <w:pPr>
+        <w:numPr>
+          <w:numId w:val="0"/>
+        </w:numPr>
+        <w:ind w:leftChars="0" w:firstLine="420" w:firstLineChars="0"/>
+        <w:rPr>
+          <w:rFonts w:hint="default" w:ascii="Consolas" w:hAnsi="Consolas" w:eastAsia="Consolas" w:cs="Consolas"/>
+          <w:i w:val="0"/>
+          <w:caps w:val="0"/>
+          <w:color w:val="999999"/>
+          <w:spacing w:val="0"/>
+          <w:sz w:val="19"/>
+          <w:szCs w:val="19"/>
+          <w:shd w:val="clear" w:fill="F5F2F0"/>
+        </w:rPr>
+      </w:pPr>
+      <w:r>
+        <w:rPr>
+          <w:rFonts w:hint="default" w:ascii="Consolas" w:hAnsi="Consolas" w:eastAsia="Consolas" w:cs="Consolas"/>
+          <w:i w:val="0"/>
+          <w:caps w:val="0"/>
+          <w:color w:val="0077AA"/>
+          <w:spacing w:val="0"/>
+          <w:sz w:val="19"/>
+          <w:szCs w:val="19"/>
+          <w:shd w:val="clear" w:fill="F5F2F0"/>
+        </w:rPr>
+        <w:t>let</w:t>
+      </w:r>
+      <w:r>
+        <w:rPr>
+          <w:rFonts w:hint="default" w:ascii="Consolas" w:hAnsi="Consolas" w:eastAsia="Consolas" w:cs="Consolas"/>
+          <w:i w:val="0"/>
+          <w:caps w:val="0"/>
+          <w:color w:val="333333"/>
+          <w:spacing w:val="0"/>
+          <w:sz w:val="19"/>
+          <w:szCs w:val="19"/>
+          <w:shd w:val="clear" w:fill="F5F2F0"/>
+        </w:rPr>
+        <w:t xml:space="preserve"> bottomVisible </w:t>
+      </w:r>
+      <w:r>
+        <w:rPr>
+          <w:rFonts w:hint="default" w:ascii="Consolas" w:hAnsi="Consolas" w:eastAsia="Consolas" w:cs="Consolas"/>
+          <w:i w:val="0"/>
+          <w:caps w:val="0"/>
+          <w:color w:val="A67F59"/>
+          <w:spacing w:val="0"/>
+          <w:sz w:val="19"/>
+          <w:szCs w:val="19"/>
+          <w:shd w:val="clear" w:fill="F5F2F0"/>
+        </w:rPr>
+        <w:t>=</w:t>
+      </w:r>
+      <w:r>
+        <w:rPr>
+          <w:rFonts w:hint="default" w:ascii="Consolas" w:hAnsi="Consolas" w:eastAsia="Consolas" w:cs="Consolas"/>
+          <w:i w:val="0"/>
+          <w:caps w:val="0"/>
+          <w:color w:val="333333"/>
+          <w:spacing w:val="0"/>
+          <w:sz w:val="19"/>
+          <w:szCs w:val="19"/>
+          <w:shd w:val="clear" w:fill="F5F2F0"/>
+        </w:rPr>
+        <w:t xml:space="preserve"> coords</w:t>
+      </w:r>
+      <w:r>
+        <w:rPr>
+          <w:rFonts w:hint="default" w:ascii="Consolas" w:hAnsi="Consolas" w:eastAsia="Consolas" w:cs="Consolas"/>
+          <w:i w:val="0"/>
+          <w:caps w:val="0"/>
+          <w:color w:val="999999"/>
+          <w:spacing w:val="0"/>
+          <w:sz w:val="19"/>
+          <w:szCs w:val="19"/>
+          <w:shd w:val="clear" w:fill="F5F2F0"/>
+        </w:rPr>
+        <w:t>.</w:t>
+      </w:r>
+      <w:r>
+        <w:rPr>
+          <w:rFonts w:hint="default" w:ascii="Consolas" w:hAnsi="Consolas" w:eastAsia="Consolas" w:cs="Consolas"/>
+          <w:i w:val="0"/>
+          <w:caps w:val="0"/>
+          <w:color w:val="333333"/>
+          <w:spacing w:val="0"/>
+          <w:sz w:val="19"/>
+          <w:szCs w:val="19"/>
+          <w:shd w:val="clear" w:fill="F5F2F0"/>
+        </w:rPr>
+        <w:t xml:space="preserve">bottom </w:t>
+      </w:r>
+      <w:r>
+        <w:rPr>
+          <w:rFonts w:hint="default" w:ascii="Consolas" w:hAnsi="Consolas" w:eastAsia="Consolas" w:cs="Consolas"/>
+          <w:i w:val="0"/>
+          <w:caps w:val="0"/>
+          <w:color w:val="A67F59"/>
+          <w:spacing w:val="0"/>
+          <w:sz w:val="19"/>
+          <w:szCs w:val="19"/>
+          <w:shd w:val="clear" w:fill="F5F2F0"/>
+        </w:rPr>
+        <w:t>&lt;</w:t>
+      </w:r>
+      <w:r>
+        <w:rPr>
+          <w:rFonts w:hint="default" w:ascii="Consolas" w:hAnsi="Consolas" w:eastAsia="Consolas" w:cs="Consolas"/>
+          <w:i w:val="0"/>
+          <w:caps w:val="0"/>
+          <w:color w:val="333333"/>
+          <w:spacing w:val="0"/>
+          <w:sz w:val="19"/>
+          <w:szCs w:val="19"/>
+          <w:shd w:val="clear" w:fill="F5F2F0"/>
+        </w:rPr>
+        <w:t xml:space="preserve"> windowHeight </w:t>
+      </w:r>
+      <w:r>
+        <w:rPr>
+          <w:rFonts w:hint="default" w:ascii="Consolas" w:hAnsi="Consolas" w:eastAsia="Consolas" w:cs="Consolas"/>
+          <w:i w:val="0"/>
+          <w:caps w:val="0"/>
+          <w:color w:val="A67F59"/>
+          <w:spacing w:val="0"/>
+          <w:sz w:val="19"/>
+          <w:szCs w:val="19"/>
+          <w:shd w:val="clear" w:fill="F5F2F0"/>
+        </w:rPr>
+        <w:t>&amp;&amp;</w:t>
+      </w:r>
+      <w:r>
+        <w:rPr>
+          <w:rFonts w:hint="default" w:ascii="Consolas" w:hAnsi="Consolas" w:eastAsia="Consolas" w:cs="Consolas"/>
+          <w:i w:val="0"/>
+          <w:caps w:val="0"/>
+          <w:color w:val="333333"/>
+          <w:spacing w:val="0"/>
+          <w:sz w:val="19"/>
+          <w:szCs w:val="19"/>
+          <w:shd w:val="clear" w:fill="F5F2F0"/>
+        </w:rPr>
+        <w:t xml:space="preserve"> coords</w:t>
+      </w:r>
+      <w:r>
+        <w:rPr>
+          <w:rFonts w:hint="default" w:ascii="Consolas" w:hAnsi="Consolas" w:eastAsia="Consolas" w:cs="Consolas"/>
+          <w:i w:val="0"/>
+          <w:caps w:val="0"/>
+          <w:color w:val="999999"/>
+          <w:spacing w:val="0"/>
+          <w:sz w:val="19"/>
+          <w:szCs w:val="19"/>
+          <w:shd w:val="clear" w:fill="F5F2F0"/>
+        </w:rPr>
+        <w:t>.</w:t>
+      </w:r>
+      <w:r>
+        <w:rPr>
+          <w:rFonts w:hint="default" w:ascii="Consolas" w:hAnsi="Consolas" w:eastAsia="Consolas" w:cs="Consolas"/>
+          <w:i w:val="0"/>
+          <w:caps w:val="0"/>
+          <w:color w:val="333333"/>
+          <w:spacing w:val="0"/>
+          <w:sz w:val="19"/>
+          <w:szCs w:val="19"/>
+          <w:shd w:val="clear" w:fill="F5F2F0"/>
+        </w:rPr>
+        <w:t xml:space="preserve">bottom </w:t>
+      </w:r>
+      <w:r>
+        <w:rPr>
+          <w:rFonts w:hint="default" w:ascii="Consolas" w:hAnsi="Consolas" w:eastAsia="Consolas" w:cs="Consolas"/>
+          <w:i w:val="0"/>
+          <w:caps w:val="0"/>
+          <w:color w:val="A67F59"/>
+          <w:spacing w:val="0"/>
+          <w:sz w:val="19"/>
+          <w:szCs w:val="19"/>
+          <w:shd w:val="clear" w:fill="F5F2F0"/>
+        </w:rPr>
+        <w:t>&gt;</w:t>
+      </w:r>
+      <w:r>
+        <w:rPr>
+          <w:rFonts w:hint="default" w:ascii="Consolas" w:hAnsi="Consolas" w:eastAsia="Consolas" w:cs="Consolas"/>
+          <w:i w:val="0"/>
+          <w:caps w:val="0"/>
+          <w:color w:val="333333"/>
+          <w:spacing w:val="0"/>
+          <w:sz w:val="19"/>
+          <w:szCs w:val="19"/>
+          <w:shd w:val="clear" w:fill="F5F2F0"/>
+        </w:rPr>
+        <w:t xml:space="preserve"> </w:t>
+      </w:r>
+      <w:r>
+        <w:rPr>
+          <w:rFonts w:hint="default" w:ascii="Consolas" w:hAnsi="Consolas" w:eastAsia="Consolas" w:cs="Consolas"/>
+          <w:i w:val="0"/>
+          <w:caps w:val="0"/>
+          <w:color w:val="990055"/>
+          <w:spacing w:val="0"/>
+          <w:sz w:val="19"/>
+          <w:szCs w:val="19"/>
+          <w:shd w:val="clear" w:fill="F5F2F0"/>
+        </w:rPr>
+        <w:t>0</w:t>
+      </w:r>
+      <w:r>
+        <w:rPr>
+          <w:rFonts w:hint="default" w:ascii="Consolas" w:hAnsi="Consolas" w:eastAsia="Consolas" w:cs="Consolas"/>
+          <w:i w:val="0"/>
+          <w:caps w:val="0"/>
+          <w:color w:val="999999"/>
+          <w:spacing w:val="0"/>
+          <w:sz w:val="19"/>
+          <w:szCs w:val="19"/>
+          <w:shd w:val="clear" w:fill="F5F2F0"/>
+        </w:rPr>
+        <w:t>;</w:t>
+      </w:r>
+    </w:p>
+    <w:p>
+      <w:pPr>
+        <w:numPr>
+          <w:numId w:val="0"/>
+        </w:numPr>
+        <w:ind w:leftChars="0" w:firstLine="420" w:firstLineChars="0"/>
+        <w:rPr>
+          <w:rFonts w:hint="default" w:ascii="Consolas" w:hAnsi="Consolas" w:eastAsia="Consolas" w:cs="Consolas"/>
+          <w:i w:val="0"/>
+          <w:caps w:val="0"/>
+          <w:color w:val="333333"/>
+          <w:spacing w:val="0"/>
+          <w:sz w:val="19"/>
+          <w:szCs w:val="19"/>
+          <w:shd w:val="clear" w:fill="F5F2F0"/>
+        </w:rPr>
+      </w:pPr>
+      <w:r>
+        <w:rPr>
+          <w:rFonts w:hint="default" w:ascii="Consolas" w:hAnsi="Consolas" w:eastAsia="Consolas" w:cs="Consolas"/>
+          <w:i w:val="0"/>
+          <w:caps w:val="0"/>
+          <w:color w:val="0077AA"/>
+          <w:spacing w:val="0"/>
+          <w:sz w:val="19"/>
+          <w:szCs w:val="19"/>
+          <w:shd w:val="clear" w:fill="F5F2F0"/>
+        </w:rPr>
+        <w:t>return</w:t>
+      </w:r>
+      <w:r>
+        <w:rPr>
+          <w:rFonts w:hint="default" w:ascii="Consolas" w:hAnsi="Consolas" w:eastAsia="Consolas" w:cs="Consolas"/>
+          <w:i w:val="0"/>
+          <w:caps w:val="0"/>
+          <w:color w:val="333333"/>
+          <w:spacing w:val="0"/>
+          <w:sz w:val="19"/>
+          <w:szCs w:val="19"/>
+          <w:shd w:val="clear" w:fill="F5F2F0"/>
+        </w:rPr>
+        <w:t xml:space="preserve"> topVisible </w:t>
+      </w:r>
+      <w:r>
+        <w:rPr>
+          <w:rFonts w:hint="default" w:ascii="Consolas" w:hAnsi="Consolas" w:eastAsia="Consolas" w:cs="Consolas"/>
+          <w:i w:val="0"/>
+          <w:caps w:val="0"/>
+          <w:color w:val="A67F59"/>
+          <w:spacing w:val="0"/>
+          <w:sz w:val="19"/>
+          <w:szCs w:val="19"/>
+          <w:shd w:val="clear" w:fill="F5F2F0"/>
+        </w:rPr>
+        <w:t>||</w:t>
+      </w:r>
+      <w:r>
+        <w:rPr>
+          <w:rFonts w:hint="default" w:ascii="Consolas" w:hAnsi="Consolas" w:eastAsia="Consolas" w:cs="Consolas"/>
+          <w:i w:val="0"/>
+          <w:caps w:val="0"/>
+          <w:color w:val="333333"/>
+          <w:spacing w:val="0"/>
+          <w:sz w:val="19"/>
+          <w:szCs w:val="19"/>
+          <w:shd w:val="clear" w:fill="F5F2F0"/>
+        </w:rPr>
+        <w:t xml:space="preserve"> bottomVisible</w:t>
+      </w:r>
+      <w:r>
+        <w:rPr>
+          <w:rFonts w:hint="default" w:ascii="Consolas" w:hAnsi="Consolas" w:eastAsia="Consolas" w:cs="Consolas"/>
+          <w:i w:val="0"/>
+          <w:caps w:val="0"/>
+          <w:color w:val="999999"/>
+          <w:spacing w:val="0"/>
+          <w:sz w:val="19"/>
+          <w:szCs w:val="19"/>
+          <w:shd w:val="clear" w:fill="F5F2F0"/>
+        </w:rPr>
+        <w:t>;</w:t>
+      </w:r>
+      <w:r>
+        <w:rPr>
+          <w:rFonts w:hint="default" w:ascii="Consolas" w:hAnsi="Consolas" w:eastAsia="Consolas" w:cs="Consolas"/>
+          <w:i w:val="0"/>
+          <w:caps w:val="0"/>
+          <w:color w:val="333333"/>
+          <w:spacing w:val="0"/>
+          <w:sz w:val="19"/>
+          <w:szCs w:val="19"/>
+          <w:shd w:val="clear" w:fill="F5F2F0"/>
+        </w:rPr>
+        <w:t xml:space="preserve"> </w:t>
+      </w:r>
+    </w:p>
+    <w:p>
+      <w:pPr>
+        <w:numPr>
+          <w:numId w:val="0"/>
+        </w:numPr>
+        <w:rPr>
+          <w:rFonts w:hint="default" w:ascii="Consolas" w:hAnsi="Consolas" w:eastAsia="Consolas" w:cs="Consolas"/>
+          <w:i w:val="0"/>
+          <w:caps w:val="0"/>
+          <w:color w:val="999999"/>
+          <w:spacing w:val="0"/>
+          <w:sz w:val="19"/>
+          <w:szCs w:val="19"/>
+          <w:shd w:val="clear" w:fill="F5F2F0"/>
+        </w:rPr>
+      </w:pPr>
+      <w:r>
+        <w:rPr>
+          <w:rFonts w:hint="default" w:ascii="Consolas" w:hAnsi="Consolas" w:eastAsia="Consolas" w:cs="Consolas"/>
+          <w:i w:val="0"/>
+          <w:caps w:val="0"/>
+          <w:color w:val="999999"/>
+          <w:spacing w:val="0"/>
+          <w:sz w:val="19"/>
+          <w:szCs w:val="19"/>
+          <w:shd w:val="clear" w:fill="F5F2F0"/>
+        </w:rPr>
+        <w:t>}</w:t>
+      </w:r>
+    </w:p>
+    <w:p>
+      <w:pPr>
+        <w:numPr>
+          <w:numId w:val="0"/>
+        </w:numPr>
+        <w:rPr>
+          <w:rFonts w:hint="default" w:ascii="Consolas" w:hAnsi="Consolas" w:eastAsia="Consolas" w:cs="Consolas"/>
+          <w:i w:val="0"/>
+          <w:caps w:val="0"/>
+          <w:color w:val="333333"/>
+          <w:spacing w:val="0"/>
+          <w:sz w:val="19"/>
+          <w:szCs w:val="19"/>
+          <w:shd w:val="clear" w:fill="F5F2F0"/>
+        </w:rPr>
+      </w:pPr>
+      <w:r>
+        <w:rPr>
+          <w:rFonts w:ascii="Consolas" w:hAnsi="Consolas" w:eastAsia="Consolas" w:cs="Consolas"/>
+          <w:i w:val="0"/>
+          <w:caps w:val="0"/>
+          <w:color w:val="0077AA"/>
+          <w:spacing w:val="0"/>
+          <w:sz w:val="19"/>
+          <w:szCs w:val="19"/>
+          <w:shd w:val="clear" w:fill="F5F2F0"/>
+        </w:rPr>
+        <w:t>function</w:t>
+      </w:r>
+      <w:r>
+        <w:rPr>
+          <w:rFonts w:hint="default" w:ascii="Consolas" w:hAnsi="Consolas" w:eastAsia="Consolas" w:cs="Consolas"/>
+          <w:i w:val="0"/>
+          <w:caps w:val="0"/>
+          <w:color w:val="333333"/>
+          <w:spacing w:val="0"/>
+          <w:sz w:val="19"/>
+          <w:szCs w:val="19"/>
+          <w:shd w:val="clear" w:fill="F5F2F0"/>
+        </w:rPr>
+        <w:t xml:space="preserve"> showVisible</w:t>
+      </w:r>
+      <w:r>
+        <w:rPr>
+          <w:rFonts w:hint="default" w:ascii="Consolas" w:hAnsi="Consolas" w:eastAsia="Consolas" w:cs="Consolas"/>
+          <w:i w:val="0"/>
+          <w:caps w:val="0"/>
+          <w:color w:val="999999"/>
+          <w:spacing w:val="0"/>
+          <w:sz w:val="19"/>
+          <w:szCs w:val="19"/>
+          <w:shd w:val="clear" w:fill="F5F2F0"/>
+        </w:rPr>
+        <w:t>()</w:t>
+      </w:r>
+      <w:r>
+        <w:rPr>
+          <w:rFonts w:hint="default" w:ascii="Consolas" w:hAnsi="Consolas" w:eastAsia="Consolas" w:cs="Consolas"/>
+          <w:i w:val="0"/>
+          <w:caps w:val="0"/>
+          <w:color w:val="333333"/>
+          <w:spacing w:val="0"/>
+          <w:sz w:val="19"/>
+          <w:szCs w:val="19"/>
+          <w:shd w:val="clear" w:fill="F5F2F0"/>
+        </w:rPr>
+        <w:t xml:space="preserve"> </w:t>
+      </w:r>
+      <w:r>
+        <w:rPr>
+          <w:rFonts w:hint="default" w:ascii="Consolas" w:hAnsi="Consolas" w:eastAsia="Consolas" w:cs="Consolas"/>
+          <w:i w:val="0"/>
+          <w:caps w:val="0"/>
+          <w:color w:val="999999"/>
+          <w:spacing w:val="0"/>
+          <w:sz w:val="19"/>
+          <w:szCs w:val="19"/>
+          <w:shd w:val="clear" w:fill="F5F2F0"/>
+        </w:rPr>
+        <w:t>{</w:t>
+      </w:r>
+      <w:r>
+        <w:rPr>
+          <w:rFonts w:hint="default" w:ascii="Consolas" w:hAnsi="Consolas" w:eastAsia="Consolas" w:cs="Consolas"/>
+          <w:i w:val="0"/>
+          <w:caps w:val="0"/>
+          <w:color w:val="333333"/>
+          <w:spacing w:val="0"/>
+          <w:sz w:val="19"/>
+          <w:szCs w:val="19"/>
+          <w:shd w:val="clear" w:fill="F5F2F0"/>
+        </w:rPr>
+        <w:t xml:space="preserve"> </w:t>
+      </w:r>
+    </w:p>
+    <w:p>
+      <w:pPr>
+        <w:numPr>
+          <w:numId w:val="0"/>
+        </w:numPr>
+        <w:ind w:firstLine="420" w:firstLineChars="0"/>
+        <w:rPr>
+          <w:rFonts w:hint="default" w:ascii="Consolas" w:hAnsi="Consolas" w:eastAsia="Consolas" w:cs="Consolas"/>
+          <w:i w:val="0"/>
+          <w:caps w:val="0"/>
+          <w:color w:val="999999"/>
+          <w:spacing w:val="0"/>
+          <w:sz w:val="19"/>
+          <w:szCs w:val="19"/>
+          <w:shd w:val="clear" w:fill="F5F2F0"/>
+        </w:rPr>
+      </w:pPr>
+      <w:r>
+        <w:rPr>
+          <w:rFonts w:hint="default" w:ascii="Consolas" w:hAnsi="Consolas" w:eastAsia="Consolas" w:cs="Consolas"/>
+          <w:i w:val="0"/>
+          <w:caps w:val="0"/>
+          <w:color w:val="0077AA"/>
+          <w:spacing w:val="0"/>
+          <w:sz w:val="19"/>
+          <w:szCs w:val="19"/>
+          <w:shd w:val="clear" w:fill="F5F2F0"/>
+        </w:rPr>
+        <w:t>for</w:t>
+      </w:r>
+      <w:r>
+        <w:rPr>
+          <w:rFonts w:hint="default" w:ascii="Consolas" w:hAnsi="Consolas" w:eastAsia="Consolas" w:cs="Consolas"/>
+          <w:i w:val="0"/>
+          <w:caps w:val="0"/>
+          <w:color w:val="333333"/>
+          <w:spacing w:val="0"/>
+          <w:sz w:val="19"/>
+          <w:szCs w:val="19"/>
+          <w:shd w:val="clear" w:fill="F5F2F0"/>
+        </w:rPr>
+        <w:t xml:space="preserve"> </w:t>
+      </w:r>
+      <w:r>
+        <w:rPr>
+          <w:rFonts w:hint="default" w:ascii="Consolas" w:hAnsi="Consolas" w:eastAsia="Consolas" w:cs="Consolas"/>
+          <w:i w:val="0"/>
+          <w:caps w:val="0"/>
+          <w:color w:val="999999"/>
+          <w:spacing w:val="0"/>
+          <w:sz w:val="19"/>
+          <w:szCs w:val="19"/>
+          <w:shd w:val="clear" w:fill="F5F2F0"/>
+        </w:rPr>
+        <w:t>(</w:t>
+      </w:r>
+      <w:r>
+        <w:rPr>
+          <w:rFonts w:hint="default" w:ascii="Consolas" w:hAnsi="Consolas" w:eastAsia="Consolas" w:cs="Consolas"/>
+          <w:i w:val="0"/>
+          <w:caps w:val="0"/>
+          <w:color w:val="0077AA"/>
+          <w:spacing w:val="0"/>
+          <w:sz w:val="19"/>
+          <w:szCs w:val="19"/>
+          <w:shd w:val="clear" w:fill="F5F2F0"/>
+        </w:rPr>
+        <w:t>let</w:t>
+      </w:r>
+      <w:r>
+        <w:rPr>
+          <w:rFonts w:hint="default" w:ascii="Consolas" w:hAnsi="Consolas" w:eastAsia="Consolas" w:cs="Consolas"/>
+          <w:i w:val="0"/>
+          <w:caps w:val="0"/>
+          <w:color w:val="333333"/>
+          <w:spacing w:val="0"/>
+          <w:sz w:val="19"/>
+          <w:szCs w:val="19"/>
+          <w:shd w:val="clear" w:fill="F5F2F0"/>
+        </w:rPr>
+        <w:t xml:space="preserve"> img </w:t>
+      </w:r>
+      <w:r>
+        <w:rPr>
+          <w:rFonts w:hint="default" w:ascii="Consolas" w:hAnsi="Consolas" w:eastAsia="Consolas" w:cs="Consolas"/>
+          <w:i w:val="0"/>
+          <w:caps w:val="0"/>
+          <w:color w:val="0077AA"/>
+          <w:spacing w:val="0"/>
+          <w:sz w:val="19"/>
+          <w:szCs w:val="19"/>
+          <w:shd w:val="clear" w:fill="F5F2F0"/>
+        </w:rPr>
+        <w:t>of</w:t>
+      </w:r>
+      <w:r>
+        <w:rPr>
+          <w:rFonts w:hint="default" w:ascii="Consolas" w:hAnsi="Consolas" w:eastAsia="Consolas" w:cs="Consolas"/>
+          <w:i w:val="0"/>
+          <w:caps w:val="0"/>
+          <w:color w:val="333333"/>
+          <w:spacing w:val="0"/>
+          <w:sz w:val="19"/>
+          <w:szCs w:val="19"/>
+          <w:shd w:val="clear" w:fill="F5F2F0"/>
+        </w:rPr>
+        <w:t xml:space="preserve"> document</w:t>
+      </w:r>
+      <w:r>
+        <w:rPr>
+          <w:rFonts w:hint="default" w:ascii="Consolas" w:hAnsi="Consolas" w:eastAsia="Consolas" w:cs="Consolas"/>
+          <w:i w:val="0"/>
+          <w:caps w:val="0"/>
+          <w:color w:val="999999"/>
+          <w:spacing w:val="0"/>
+          <w:sz w:val="19"/>
+          <w:szCs w:val="19"/>
+          <w:shd w:val="clear" w:fill="F5F2F0"/>
+        </w:rPr>
+        <w:t>.</w:t>
+      </w:r>
+      <w:r>
+        <w:rPr>
+          <w:rFonts w:hint="default" w:ascii="Consolas" w:hAnsi="Consolas" w:eastAsia="Consolas" w:cs="Consolas"/>
+          <w:i w:val="0"/>
+          <w:caps w:val="0"/>
+          <w:color w:val="333333"/>
+          <w:spacing w:val="0"/>
+          <w:sz w:val="19"/>
+          <w:szCs w:val="19"/>
+          <w:shd w:val="clear" w:fill="F5F2F0"/>
+        </w:rPr>
+        <w:t>querySelectorAll</w:t>
+      </w:r>
+      <w:r>
+        <w:rPr>
+          <w:rFonts w:hint="default" w:ascii="Consolas" w:hAnsi="Consolas" w:eastAsia="Consolas" w:cs="Consolas"/>
+          <w:i w:val="0"/>
+          <w:caps w:val="0"/>
+          <w:color w:val="999999"/>
+          <w:spacing w:val="0"/>
+          <w:sz w:val="19"/>
+          <w:szCs w:val="19"/>
+          <w:shd w:val="clear" w:fill="F5F2F0"/>
+        </w:rPr>
+        <w:t>(</w:t>
+      </w:r>
+      <w:r>
+        <w:rPr>
+          <w:rFonts w:hint="default" w:ascii="Consolas" w:hAnsi="Consolas" w:eastAsia="Consolas" w:cs="Consolas"/>
+          <w:i w:val="0"/>
+          <w:caps w:val="0"/>
+          <w:color w:val="669900"/>
+          <w:spacing w:val="0"/>
+          <w:sz w:val="19"/>
+          <w:szCs w:val="19"/>
+          <w:shd w:val="clear" w:fill="F5F2F0"/>
+        </w:rPr>
+        <w:t>'img'</w:t>
+      </w:r>
+      <w:r>
+        <w:rPr>
+          <w:rFonts w:hint="default" w:ascii="Consolas" w:hAnsi="Consolas" w:eastAsia="Consolas" w:cs="Consolas"/>
+          <w:i w:val="0"/>
+          <w:caps w:val="0"/>
+          <w:color w:val="999999"/>
+          <w:spacing w:val="0"/>
+          <w:sz w:val="19"/>
+          <w:szCs w:val="19"/>
+          <w:shd w:val="clear" w:fill="F5F2F0"/>
+        </w:rPr>
+        <w:t>))</w:t>
+      </w:r>
+      <w:r>
+        <w:rPr>
+          <w:rFonts w:hint="default" w:ascii="Consolas" w:hAnsi="Consolas" w:eastAsia="Consolas" w:cs="Consolas"/>
+          <w:i w:val="0"/>
+          <w:caps w:val="0"/>
+          <w:color w:val="333333"/>
+          <w:spacing w:val="0"/>
+          <w:sz w:val="19"/>
+          <w:szCs w:val="19"/>
+          <w:shd w:val="clear" w:fill="F5F2F0"/>
+        </w:rPr>
+        <w:t xml:space="preserve"> </w:t>
+      </w:r>
+      <w:r>
+        <w:rPr>
+          <w:rFonts w:hint="default" w:ascii="Consolas" w:hAnsi="Consolas" w:eastAsia="Consolas" w:cs="Consolas"/>
+          <w:i w:val="0"/>
+          <w:caps w:val="0"/>
+          <w:color w:val="999999"/>
+          <w:spacing w:val="0"/>
+          <w:sz w:val="19"/>
+          <w:szCs w:val="19"/>
+          <w:shd w:val="clear" w:fill="F5F2F0"/>
+        </w:rPr>
+        <w:t>{</w:t>
+      </w:r>
+    </w:p>
+    <w:p>
+      <w:pPr>
+        <w:numPr>
+          <w:numId w:val="0"/>
+        </w:numPr>
+        <w:ind w:firstLine="420" w:firstLineChars="0"/>
+        <w:rPr>
+          <w:rFonts w:hint="default" w:ascii="Consolas" w:hAnsi="Consolas" w:eastAsia="Consolas" w:cs="Consolas"/>
+          <w:i w:val="0"/>
+          <w:caps w:val="0"/>
+          <w:color w:val="333333"/>
+          <w:spacing w:val="0"/>
+          <w:sz w:val="19"/>
+          <w:szCs w:val="19"/>
+          <w:shd w:val="clear" w:fill="F5F2F0"/>
+        </w:rPr>
+      </w:pPr>
+      <w:r>
+        <w:rPr>
+          <w:rFonts w:hint="default" w:ascii="Consolas" w:hAnsi="Consolas" w:eastAsia="Consolas" w:cs="Consolas"/>
+          <w:i w:val="0"/>
+          <w:caps w:val="0"/>
+          <w:color w:val="0077AA"/>
+          <w:spacing w:val="0"/>
+          <w:sz w:val="19"/>
+          <w:szCs w:val="19"/>
+          <w:shd w:val="clear" w:fill="F5F2F0"/>
+        </w:rPr>
+        <w:t>let</w:t>
+      </w:r>
+      <w:r>
+        <w:rPr>
+          <w:rFonts w:hint="default" w:ascii="Consolas" w:hAnsi="Consolas" w:eastAsia="Consolas" w:cs="Consolas"/>
+          <w:i w:val="0"/>
+          <w:caps w:val="0"/>
+          <w:color w:val="333333"/>
+          <w:spacing w:val="0"/>
+          <w:sz w:val="19"/>
+          <w:szCs w:val="19"/>
+          <w:shd w:val="clear" w:fill="F5F2F0"/>
+        </w:rPr>
+        <w:t xml:space="preserve"> realSrc </w:t>
+      </w:r>
+      <w:r>
+        <w:rPr>
+          <w:rFonts w:hint="default" w:ascii="Consolas" w:hAnsi="Consolas" w:eastAsia="Consolas" w:cs="Consolas"/>
+          <w:i w:val="0"/>
+          <w:caps w:val="0"/>
+          <w:color w:val="A67F59"/>
+          <w:spacing w:val="0"/>
+          <w:sz w:val="19"/>
+          <w:szCs w:val="19"/>
+          <w:shd w:val="clear" w:fill="F5F2F0"/>
+        </w:rPr>
+        <w:t>=</w:t>
+      </w:r>
+      <w:r>
+        <w:rPr>
+          <w:rFonts w:hint="default" w:ascii="Consolas" w:hAnsi="Consolas" w:eastAsia="Consolas" w:cs="Consolas"/>
+          <w:i w:val="0"/>
+          <w:caps w:val="0"/>
+          <w:color w:val="333333"/>
+          <w:spacing w:val="0"/>
+          <w:sz w:val="19"/>
+          <w:szCs w:val="19"/>
+          <w:shd w:val="clear" w:fill="F5F2F0"/>
+        </w:rPr>
+        <w:t xml:space="preserve"> img</w:t>
+      </w:r>
+      <w:r>
+        <w:rPr>
+          <w:rFonts w:hint="default" w:ascii="Consolas" w:hAnsi="Consolas" w:eastAsia="Consolas" w:cs="Consolas"/>
+          <w:i w:val="0"/>
+          <w:caps w:val="0"/>
+          <w:color w:val="999999"/>
+          <w:spacing w:val="0"/>
+          <w:sz w:val="19"/>
+          <w:szCs w:val="19"/>
+          <w:shd w:val="clear" w:fill="F5F2F0"/>
+        </w:rPr>
+        <w:t>.</w:t>
+      </w:r>
+      <w:r>
+        <w:rPr>
+          <w:rFonts w:hint="default" w:ascii="Consolas" w:hAnsi="Consolas" w:eastAsia="Consolas" w:cs="Consolas"/>
+          <w:i w:val="0"/>
+          <w:caps w:val="0"/>
+          <w:color w:val="333333"/>
+          <w:spacing w:val="0"/>
+          <w:sz w:val="19"/>
+          <w:szCs w:val="19"/>
+          <w:shd w:val="clear" w:fill="F5F2F0"/>
+        </w:rPr>
+        <w:t>dataset</w:t>
+      </w:r>
+      <w:r>
+        <w:rPr>
+          <w:rFonts w:hint="default" w:ascii="Consolas" w:hAnsi="Consolas" w:eastAsia="Consolas" w:cs="Consolas"/>
+          <w:i w:val="0"/>
+          <w:caps w:val="0"/>
+          <w:color w:val="999999"/>
+          <w:spacing w:val="0"/>
+          <w:sz w:val="19"/>
+          <w:szCs w:val="19"/>
+          <w:shd w:val="clear" w:fill="F5F2F0"/>
+        </w:rPr>
+        <w:t>.</w:t>
+      </w:r>
+      <w:r>
+        <w:rPr>
+          <w:rFonts w:hint="default" w:ascii="Consolas" w:hAnsi="Consolas" w:eastAsia="Consolas" w:cs="Consolas"/>
+          <w:i w:val="0"/>
+          <w:caps w:val="0"/>
+          <w:color w:val="333333"/>
+          <w:spacing w:val="0"/>
+          <w:sz w:val="19"/>
+          <w:szCs w:val="19"/>
+          <w:shd w:val="clear" w:fill="F5F2F0"/>
+        </w:rPr>
+        <w:t>src</w:t>
+      </w:r>
+      <w:r>
+        <w:rPr>
+          <w:rFonts w:hint="default" w:ascii="Consolas" w:hAnsi="Consolas" w:eastAsia="Consolas" w:cs="Consolas"/>
+          <w:i w:val="0"/>
+          <w:caps w:val="0"/>
+          <w:color w:val="999999"/>
+          <w:spacing w:val="0"/>
+          <w:sz w:val="19"/>
+          <w:szCs w:val="19"/>
+          <w:shd w:val="clear" w:fill="F5F2F0"/>
+        </w:rPr>
+        <w:t>;</w:t>
+      </w:r>
+      <w:r>
+        <w:rPr>
+          <w:rFonts w:hint="default" w:ascii="Consolas" w:hAnsi="Consolas" w:eastAsia="Consolas" w:cs="Consolas"/>
+          <w:i w:val="0"/>
+          <w:caps w:val="0"/>
+          <w:color w:val="333333"/>
+          <w:spacing w:val="0"/>
+          <w:sz w:val="19"/>
+          <w:szCs w:val="19"/>
+          <w:shd w:val="clear" w:fill="F5F2F0"/>
+        </w:rPr>
+        <w:t xml:space="preserve"> </w:t>
+      </w:r>
+    </w:p>
+    <w:p>
+      <w:pPr>
+        <w:numPr>
+          <w:numId w:val="0"/>
+        </w:numPr>
+        <w:ind w:firstLine="420" w:firstLineChars="0"/>
+        <w:rPr>
+          <w:rFonts w:hint="default" w:ascii="Consolas" w:hAnsi="Consolas" w:eastAsia="Consolas" w:cs="Consolas"/>
+          <w:i w:val="0"/>
+          <w:caps w:val="0"/>
+          <w:color w:val="333333"/>
+          <w:spacing w:val="0"/>
+          <w:sz w:val="19"/>
+          <w:szCs w:val="19"/>
+          <w:shd w:val="clear" w:fill="F5F2F0"/>
+        </w:rPr>
+      </w:pPr>
+      <w:r>
+        <w:rPr>
+          <w:rFonts w:hint="default" w:ascii="Consolas" w:hAnsi="Consolas" w:eastAsia="Consolas" w:cs="Consolas"/>
+          <w:i w:val="0"/>
+          <w:caps w:val="0"/>
+          <w:color w:val="0077AA"/>
+          <w:spacing w:val="0"/>
+          <w:sz w:val="19"/>
+          <w:szCs w:val="19"/>
+          <w:shd w:val="clear" w:fill="F5F2F0"/>
+        </w:rPr>
+        <w:t>if</w:t>
+      </w:r>
+      <w:r>
+        <w:rPr>
+          <w:rFonts w:hint="default" w:ascii="Consolas" w:hAnsi="Consolas" w:eastAsia="Consolas" w:cs="Consolas"/>
+          <w:i w:val="0"/>
+          <w:caps w:val="0"/>
+          <w:color w:val="333333"/>
+          <w:spacing w:val="0"/>
+          <w:sz w:val="19"/>
+          <w:szCs w:val="19"/>
+          <w:shd w:val="clear" w:fill="F5F2F0"/>
+        </w:rPr>
+        <w:t xml:space="preserve"> </w:t>
+      </w:r>
+      <w:r>
+        <w:rPr>
+          <w:rFonts w:hint="default" w:ascii="Consolas" w:hAnsi="Consolas" w:eastAsia="Consolas" w:cs="Consolas"/>
+          <w:i w:val="0"/>
+          <w:caps w:val="0"/>
+          <w:color w:val="999999"/>
+          <w:spacing w:val="0"/>
+          <w:sz w:val="19"/>
+          <w:szCs w:val="19"/>
+          <w:shd w:val="clear" w:fill="F5F2F0"/>
+        </w:rPr>
+        <w:t>(</w:t>
+      </w:r>
+      <w:r>
+        <w:rPr>
+          <w:rFonts w:hint="default" w:ascii="Consolas" w:hAnsi="Consolas" w:eastAsia="Consolas" w:cs="Consolas"/>
+          <w:i w:val="0"/>
+          <w:caps w:val="0"/>
+          <w:color w:val="A67F59"/>
+          <w:spacing w:val="0"/>
+          <w:sz w:val="19"/>
+          <w:szCs w:val="19"/>
+          <w:shd w:val="clear" w:fill="F5F2F0"/>
+        </w:rPr>
+        <w:t>!</w:t>
+      </w:r>
+      <w:r>
+        <w:rPr>
+          <w:rFonts w:hint="default" w:ascii="Consolas" w:hAnsi="Consolas" w:eastAsia="Consolas" w:cs="Consolas"/>
+          <w:i w:val="0"/>
+          <w:caps w:val="0"/>
+          <w:color w:val="333333"/>
+          <w:spacing w:val="0"/>
+          <w:sz w:val="19"/>
+          <w:szCs w:val="19"/>
+          <w:shd w:val="clear" w:fill="F5F2F0"/>
+        </w:rPr>
+        <w:t>realSrc</w:t>
+      </w:r>
+      <w:r>
+        <w:rPr>
+          <w:rFonts w:hint="default" w:ascii="Consolas" w:hAnsi="Consolas" w:eastAsia="Consolas" w:cs="Consolas"/>
+          <w:i w:val="0"/>
+          <w:caps w:val="0"/>
+          <w:color w:val="999999"/>
+          <w:spacing w:val="0"/>
+          <w:sz w:val="19"/>
+          <w:szCs w:val="19"/>
+          <w:shd w:val="clear" w:fill="F5F2F0"/>
+        </w:rPr>
+        <w:t>)</w:t>
+      </w:r>
+      <w:r>
+        <w:rPr>
+          <w:rFonts w:hint="default" w:ascii="Consolas" w:hAnsi="Consolas" w:eastAsia="Consolas" w:cs="Consolas"/>
+          <w:i w:val="0"/>
+          <w:caps w:val="0"/>
+          <w:color w:val="333333"/>
+          <w:spacing w:val="0"/>
+          <w:sz w:val="19"/>
+          <w:szCs w:val="19"/>
+          <w:shd w:val="clear" w:fill="F5F2F0"/>
+        </w:rPr>
+        <w:t xml:space="preserve"> </w:t>
+      </w:r>
+      <w:r>
+        <w:rPr>
+          <w:rFonts w:hint="default" w:ascii="Consolas" w:hAnsi="Consolas" w:eastAsia="Consolas" w:cs="Consolas"/>
+          <w:i w:val="0"/>
+          <w:caps w:val="0"/>
+          <w:color w:val="0077AA"/>
+          <w:spacing w:val="0"/>
+          <w:sz w:val="19"/>
+          <w:szCs w:val="19"/>
+          <w:shd w:val="clear" w:fill="F5F2F0"/>
+        </w:rPr>
+        <w:t>continue</w:t>
+      </w:r>
+      <w:r>
+        <w:rPr>
+          <w:rFonts w:hint="default" w:ascii="Consolas" w:hAnsi="Consolas" w:eastAsia="Consolas" w:cs="Consolas"/>
+          <w:i w:val="0"/>
+          <w:caps w:val="0"/>
+          <w:color w:val="999999"/>
+          <w:spacing w:val="0"/>
+          <w:sz w:val="19"/>
+          <w:szCs w:val="19"/>
+          <w:shd w:val="clear" w:fill="F5F2F0"/>
+        </w:rPr>
+        <w:t>;</w:t>
+      </w:r>
+      <w:r>
+        <w:rPr>
+          <w:rFonts w:hint="default" w:ascii="Consolas" w:hAnsi="Consolas" w:eastAsia="Consolas" w:cs="Consolas"/>
+          <w:i w:val="0"/>
+          <w:caps w:val="0"/>
+          <w:color w:val="333333"/>
+          <w:spacing w:val="0"/>
+          <w:sz w:val="19"/>
+          <w:szCs w:val="19"/>
+          <w:shd w:val="clear" w:fill="F5F2F0"/>
+        </w:rPr>
+        <w:t xml:space="preserve"> </w:t>
+      </w:r>
+    </w:p>
+    <w:p>
+      <w:pPr>
+        <w:numPr>
+          <w:numId w:val="0"/>
+        </w:numPr>
+        <w:ind w:firstLine="420" w:firstLineChars="0"/>
+        <w:rPr>
+          <w:rFonts w:hint="default" w:ascii="Consolas" w:hAnsi="Consolas" w:eastAsia="Consolas" w:cs="Consolas"/>
+          <w:i w:val="0"/>
+          <w:caps w:val="0"/>
+          <w:color w:val="999999"/>
+          <w:spacing w:val="0"/>
+          <w:sz w:val="19"/>
+          <w:szCs w:val="19"/>
+          <w:shd w:val="clear" w:fill="F5F2F0"/>
+        </w:rPr>
+      </w:pPr>
+      <w:r>
+        <w:rPr>
+          <w:rFonts w:hint="default" w:ascii="Consolas" w:hAnsi="Consolas" w:eastAsia="Consolas" w:cs="Consolas"/>
+          <w:i w:val="0"/>
+          <w:caps w:val="0"/>
+          <w:color w:val="0077AA"/>
+          <w:spacing w:val="0"/>
+          <w:sz w:val="19"/>
+          <w:szCs w:val="19"/>
+          <w:shd w:val="clear" w:fill="F5F2F0"/>
+        </w:rPr>
+        <w:t>if</w:t>
+      </w:r>
+      <w:r>
+        <w:rPr>
+          <w:rFonts w:hint="default" w:ascii="Consolas" w:hAnsi="Consolas" w:eastAsia="Consolas" w:cs="Consolas"/>
+          <w:i w:val="0"/>
+          <w:caps w:val="0"/>
+          <w:color w:val="333333"/>
+          <w:spacing w:val="0"/>
+          <w:sz w:val="19"/>
+          <w:szCs w:val="19"/>
+          <w:shd w:val="clear" w:fill="F5F2F0"/>
+        </w:rPr>
+        <w:t xml:space="preserve"> </w:t>
+      </w:r>
+      <w:r>
+        <w:rPr>
+          <w:rFonts w:hint="default" w:ascii="Consolas" w:hAnsi="Consolas" w:eastAsia="Consolas" w:cs="Consolas"/>
+          <w:i w:val="0"/>
+          <w:caps w:val="0"/>
+          <w:color w:val="999999"/>
+          <w:spacing w:val="0"/>
+          <w:sz w:val="19"/>
+          <w:szCs w:val="19"/>
+          <w:shd w:val="clear" w:fill="F5F2F0"/>
+        </w:rPr>
+        <w:t>(</w:t>
+      </w:r>
+      <w:r>
+        <w:rPr>
+          <w:rFonts w:hint="default" w:ascii="Consolas" w:hAnsi="Consolas" w:eastAsia="Consolas" w:cs="Consolas"/>
+          <w:i w:val="0"/>
+          <w:caps w:val="0"/>
+          <w:color w:val="333333"/>
+          <w:spacing w:val="0"/>
+          <w:sz w:val="19"/>
+          <w:szCs w:val="19"/>
+          <w:shd w:val="clear" w:fill="F5F2F0"/>
+        </w:rPr>
+        <w:t>isVisible</w:t>
+      </w:r>
+      <w:r>
+        <w:rPr>
+          <w:rFonts w:hint="default" w:ascii="Consolas" w:hAnsi="Consolas" w:eastAsia="Consolas" w:cs="Consolas"/>
+          <w:i w:val="0"/>
+          <w:caps w:val="0"/>
+          <w:color w:val="999999"/>
+          <w:spacing w:val="0"/>
+          <w:sz w:val="19"/>
+          <w:szCs w:val="19"/>
+          <w:shd w:val="clear" w:fill="F5F2F0"/>
+        </w:rPr>
+        <w:t>(</w:t>
+      </w:r>
+      <w:r>
+        <w:rPr>
+          <w:rFonts w:hint="default" w:ascii="Consolas" w:hAnsi="Consolas" w:eastAsia="Consolas" w:cs="Consolas"/>
+          <w:i w:val="0"/>
+          <w:caps w:val="0"/>
+          <w:color w:val="333333"/>
+          <w:spacing w:val="0"/>
+          <w:sz w:val="19"/>
+          <w:szCs w:val="19"/>
+          <w:shd w:val="clear" w:fill="F5F2F0"/>
+        </w:rPr>
+        <w:t>img</w:t>
+      </w:r>
+      <w:r>
+        <w:rPr>
+          <w:rFonts w:hint="default" w:ascii="Consolas" w:hAnsi="Consolas" w:eastAsia="Consolas" w:cs="Consolas"/>
+          <w:i w:val="0"/>
+          <w:caps w:val="0"/>
+          <w:color w:val="999999"/>
+          <w:spacing w:val="0"/>
+          <w:sz w:val="19"/>
+          <w:szCs w:val="19"/>
+          <w:shd w:val="clear" w:fill="F5F2F0"/>
+        </w:rPr>
+        <w:t>))</w:t>
+      </w:r>
+      <w:r>
+        <w:rPr>
+          <w:rFonts w:hint="default" w:ascii="Consolas" w:hAnsi="Consolas" w:eastAsia="Consolas" w:cs="Consolas"/>
+          <w:i w:val="0"/>
+          <w:caps w:val="0"/>
+          <w:color w:val="333333"/>
+          <w:spacing w:val="0"/>
+          <w:sz w:val="19"/>
+          <w:szCs w:val="19"/>
+          <w:shd w:val="clear" w:fill="F5F2F0"/>
+        </w:rPr>
+        <w:t xml:space="preserve"> </w:t>
+      </w:r>
+      <w:r>
+        <w:rPr>
+          <w:rFonts w:hint="default" w:ascii="Consolas" w:hAnsi="Consolas" w:eastAsia="Consolas" w:cs="Consolas"/>
+          <w:i w:val="0"/>
+          <w:caps w:val="0"/>
+          <w:color w:val="999999"/>
+          <w:spacing w:val="0"/>
+          <w:sz w:val="19"/>
+          <w:szCs w:val="19"/>
+          <w:shd w:val="clear" w:fill="F5F2F0"/>
+        </w:rPr>
+        <w:t>{</w:t>
+      </w:r>
+    </w:p>
+    <w:p>
+      <w:pPr>
+        <w:numPr>
+          <w:numId w:val="0"/>
+        </w:numPr>
+        <w:ind w:firstLine="420" w:firstLineChars="0"/>
+        <w:rPr>
+          <w:rFonts w:hint="default" w:ascii="Consolas" w:hAnsi="Consolas" w:eastAsia="Consolas" w:cs="Consolas"/>
+          <w:i w:val="0"/>
+          <w:caps w:val="0"/>
+          <w:color w:val="333333"/>
+          <w:spacing w:val="0"/>
+          <w:sz w:val="19"/>
+          <w:szCs w:val="19"/>
+          <w:shd w:val="clear" w:fill="F5F2F0"/>
+        </w:rPr>
+      </w:pPr>
+      <w:r>
+        <w:rPr>
+          <w:rFonts w:hint="default" w:ascii="Consolas" w:hAnsi="Consolas" w:eastAsia="Consolas" w:cs="Consolas"/>
+          <w:i w:val="0"/>
+          <w:caps w:val="0"/>
+          <w:color w:val="333333"/>
+          <w:spacing w:val="0"/>
+          <w:sz w:val="19"/>
+          <w:szCs w:val="19"/>
+          <w:shd w:val="clear" w:fill="F5F2F0"/>
+        </w:rPr>
+        <w:t xml:space="preserve"> </w:t>
+      </w:r>
+      <w:r>
+        <w:rPr>
+          <w:rFonts w:hint="default" w:ascii="Consolas" w:hAnsi="Consolas" w:eastAsia="Consolas" w:cs="Consolas"/>
+          <w:i w:val="0"/>
+          <w:caps w:val="0"/>
+          <w:color w:val="333333"/>
+          <w:spacing w:val="0"/>
+          <w:sz w:val="19"/>
+          <w:szCs w:val="19"/>
+          <w:shd w:val="clear" w:fill="F5F2F0"/>
+          <w:lang w:val="en-US"/>
+        </w:rPr>
+        <w:tab/>
+      </w:r>
+      <w:r>
+        <w:rPr>
+          <w:rFonts w:hint="default" w:ascii="Consolas" w:hAnsi="Consolas" w:eastAsia="Consolas" w:cs="Consolas"/>
+          <w:i w:val="0"/>
+          <w:caps w:val="0"/>
+          <w:color w:val="333333"/>
+          <w:spacing w:val="0"/>
+          <w:sz w:val="19"/>
+          <w:szCs w:val="19"/>
+          <w:shd w:val="clear" w:fill="F5F2F0"/>
+        </w:rPr>
+        <w:t>img</w:t>
+      </w:r>
+      <w:r>
+        <w:rPr>
+          <w:rFonts w:hint="default" w:ascii="Consolas" w:hAnsi="Consolas" w:eastAsia="Consolas" w:cs="Consolas"/>
+          <w:i w:val="0"/>
+          <w:caps w:val="0"/>
+          <w:color w:val="999999"/>
+          <w:spacing w:val="0"/>
+          <w:sz w:val="19"/>
+          <w:szCs w:val="19"/>
+          <w:shd w:val="clear" w:fill="F5F2F0"/>
+        </w:rPr>
+        <w:t>.</w:t>
+      </w:r>
+      <w:r>
+        <w:rPr>
+          <w:rFonts w:hint="default" w:ascii="Consolas" w:hAnsi="Consolas" w:eastAsia="Consolas" w:cs="Consolas"/>
+          <w:i w:val="0"/>
+          <w:caps w:val="0"/>
+          <w:color w:val="333333"/>
+          <w:spacing w:val="0"/>
+          <w:sz w:val="19"/>
+          <w:szCs w:val="19"/>
+          <w:shd w:val="clear" w:fill="F5F2F0"/>
+        </w:rPr>
+        <w:t xml:space="preserve">src </w:t>
+      </w:r>
+      <w:r>
+        <w:rPr>
+          <w:rFonts w:hint="default" w:ascii="Consolas" w:hAnsi="Consolas" w:eastAsia="Consolas" w:cs="Consolas"/>
+          <w:i w:val="0"/>
+          <w:caps w:val="0"/>
+          <w:color w:val="A67F59"/>
+          <w:spacing w:val="0"/>
+          <w:sz w:val="19"/>
+          <w:szCs w:val="19"/>
+          <w:shd w:val="clear" w:fill="F5F2F0"/>
+        </w:rPr>
+        <w:t>=</w:t>
+      </w:r>
+      <w:r>
+        <w:rPr>
+          <w:rFonts w:hint="default" w:ascii="Consolas" w:hAnsi="Consolas" w:eastAsia="Consolas" w:cs="Consolas"/>
+          <w:i w:val="0"/>
+          <w:caps w:val="0"/>
+          <w:color w:val="333333"/>
+          <w:spacing w:val="0"/>
+          <w:sz w:val="19"/>
+          <w:szCs w:val="19"/>
+          <w:shd w:val="clear" w:fill="F5F2F0"/>
+        </w:rPr>
+        <w:t xml:space="preserve"> realSrc</w:t>
+      </w:r>
+      <w:r>
+        <w:rPr>
+          <w:rFonts w:hint="default" w:ascii="Consolas" w:hAnsi="Consolas" w:eastAsia="Consolas" w:cs="Consolas"/>
+          <w:i w:val="0"/>
+          <w:caps w:val="0"/>
+          <w:color w:val="999999"/>
+          <w:spacing w:val="0"/>
+          <w:sz w:val="19"/>
+          <w:szCs w:val="19"/>
+          <w:shd w:val="clear" w:fill="F5F2F0"/>
+        </w:rPr>
+        <w:t>;</w:t>
+      </w:r>
+      <w:r>
+        <w:rPr>
+          <w:rFonts w:hint="default" w:ascii="Consolas" w:hAnsi="Consolas" w:eastAsia="Consolas" w:cs="Consolas"/>
+          <w:i w:val="0"/>
+          <w:caps w:val="0"/>
+          <w:color w:val="333333"/>
+          <w:spacing w:val="0"/>
+          <w:sz w:val="19"/>
+          <w:szCs w:val="19"/>
+          <w:shd w:val="clear" w:fill="F5F2F0"/>
+        </w:rPr>
+        <w:t xml:space="preserve"> img</w:t>
+      </w:r>
+      <w:r>
+        <w:rPr>
+          <w:rFonts w:hint="default" w:ascii="Consolas" w:hAnsi="Consolas" w:eastAsia="Consolas" w:cs="Consolas"/>
+          <w:i w:val="0"/>
+          <w:caps w:val="0"/>
+          <w:color w:val="999999"/>
+          <w:spacing w:val="0"/>
+          <w:sz w:val="19"/>
+          <w:szCs w:val="19"/>
+          <w:shd w:val="clear" w:fill="F5F2F0"/>
+        </w:rPr>
+        <w:t>.</w:t>
+      </w:r>
+      <w:r>
+        <w:rPr>
+          <w:rFonts w:hint="default" w:ascii="Consolas" w:hAnsi="Consolas" w:eastAsia="Consolas" w:cs="Consolas"/>
+          <w:i w:val="0"/>
+          <w:caps w:val="0"/>
+          <w:color w:val="333333"/>
+          <w:spacing w:val="0"/>
+          <w:sz w:val="19"/>
+          <w:szCs w:val="19"/>
+          <w:shd w:val="clear" w:fill="F5F2F0"/>
+        </w:rPr>
+        <w:t>dataset</w:t>
+      </w:r>
+      <w:r>
+        <w:rPr>
+          <w:rFonts w:hint="default" w:ascii="Consolas" w:hAnsi="Consolas" w:eastAsia="Consolas" w:cs="Consolas"/>
+          <w:i w:val="0"/>
+          <w:caps w:val="0"/>
+          <w:color w:val="999999"/>
+          <w:spacing w:val="0"/>
+          <w:sz w:val="19"/>
+          <w:szCs w:val="19"/>
+          <w:shd w:val="clear" w:fill="F5F2F0"/>
+        </w:rPr>
+        <w:t>.</w:t>
+      </w:r>
+      <w:r>
+        <w:rPr>
+          <w:rFonts w:hint="default" w:ascii="Consolas" w:hAnsi="Consolas" w:eastAsia="Consolas" w:cs="Consolas"/>
+          <w:i w:val="0"/>
+          <w:caps w:val="0"/>
+          <w:color w:val="333333"/>
+          <w:spacing w:val="0"/>
+          <w:sz w:val="19"/>
+          <w:szCs w:val="19"/>
+          <w:shd w:val="clear" w:fill="F5F2F0"/>
+        </w:rPr>
+        <w:t xml:space="preserve">src </w:t>
+      </w:r>
+      <w:r>
+        <w:rPr>
+          <w:rFonts w:hint="default" w:ascii="Consolas" w:hAnsi="Consolas" w:eastAsia="Consolas" w:cs="Consolas"/>
+          <w:i w:val="0"/>
+          <w:caps w:val="0"/>
+          <w:color w:val="A67F59"/>
+          <w:spacing w:val="0"/>
+          <w:sz w:val="19"/>
+          <w:szCs w:val="19"/>
+          <w:shd w:val="clear" w:fill="F5F2F0"/>
+        </w:rPr>
+        <w:t>=</w:t>
+      </w:r>
+      <w:r>
+        <w:rPr>
+          <w:rFonts w:hint="default" w:ascii="Consolas" w:hAnsi="Consolas" w:eastAsia="Consolas" w:cs="Consolas"/>
+          <w:i w:val="0"/>
+          <w:caps w:val="0"/>
+          <w:color w:val="333333"/>
+          <w:spacing w:val="0"/>
+          <w:sz w:val="19"/>
+          <w:szCs w:val="19"/>
+          <w:shd w:val="clear" w:fill="F5F2F0"/>
+        </w:rPr>
+        <w:t xml:space="preserve"> </w:t>
+      </w:r>
+      <w:r>
+        <w:rPr>
+          <w:rFonts w:hint="default" w:ascii="Consolas" w:hAnsi="Consolas" w:eastAsia="Consolas" w:cs="Consolas"/>
+          <w:i w:val="0"/>
+          <w:caps w:val="0"/>
+          <w:color w:val="669900"/>
+          <w:spacing w:val="0"/>
+          <w:sz w:val="19"/>
+          <w:szCs w:val="19"/>
+          <w:shd w:val="clear" w:fill="F5F2F0"/>
+        </w:rPr>
+        <w:t>''</w:t>
+      </w:r>
+      <w:r>
+        <w:rPr>
+          <w:rFonts w:hint="default" w:ascii="Consolas" w:hAnsi="Consolas" w:eastAsia="Consolas" w:cs="Consolas"/>
+          <w:i w:val="0"/>
+          <w:caps w:val="0"/>
+          <w:color w:val="999999"/>
+          <w:spacing w:val="0"/>
+          <w:sz w:val="19"/>
+          <w:szCs w:val="19"/>
+          <w:shd w:val="clear" w:fill="F5F2F0"/>
+        </w:rPr>
+        <w:t>;</w:t>
+      </w:r>
+      <w:r>
+        <w:rPr>
+          <w:rFonts w:hint="default" w:ascii="Consolas" w:hAnsi="Consolas" w:eastAsia="Consolas" w:cs="Consolas"/>
+          <w:i w:val="0"/>
+          <w:caps w:val="0"/>
+          <w:color w:val="333333"/>
+          <w:spacing w:val="0"/>
+          <w:sz w:val="19"/>
+          <w:szCs w:val="19"/>
+          <w:shd w:val="clear" w:fill="F5F2F0"/>
+        </w:rPr>
+        <w:t xml:space="preserve"> </w:t>
+      </w:r>
+    </w:p>
+    <w:p>
+      <w:pPr>
+        <w:numPr>
+          <w:numId w:val="0"/>
+        </w:numPr>
+        <w:ind w:firstLine="420" w:firstLineChars="0"/>
+        <w:rPr>
+          <w:rFonts w:hint="default" w:ascii="Consolas" w:hAnsi="Consolas" w:eastAsia="Consolas" w:cs="Consolas"/>
+          <w:i w:val="0"/>
+          <w:caps w:val="0"/>
+          <w:color w:val="333333"/>
+          <w:spacing w:val="0"/>
+          <w:sz w:val="19"/>
+          <w:szCs w:val="19"/>
+          <w:shd w:val="clear" w:fill="F5F2F0"/>
+        </w:rPr>
+      </w:pPr>
+      <w:r>
+        <w:rPr>
+          <w:rFonts w:hint="default" w:ascii="Consolas" w:hAnsi="Consolas" w:eastAsia="Consolas" w:cs="Consolas"/>
+          <w:i w:val="0"/>
+          <w:caps w:val="0"/>
+          <w:color w:val="999999"/>
+          <w:spacing w:val="0"/>
+          <w:sz w:val="19"/>
+          <w:szCs w:val="19"/>
+          <w:shd w:val="clear" w:fill="F5F2F0"/>
+        </w:rPr>
+        <w:t>}</w:t>
+      </w:r>
+      <w:r>
+        <w:rPr>
+          <w:rFonts w:hint="default" w:ascii="Consolas" w:hAnsi="Consolas" w:eastAsia="Consolas" w:cs="Consolas"/>
+          <w:i w:val="0"/>
+          <w:caps w:val="0"/>
+          <w:color w:val="333333"/>
+          <w:spacing w:val="0"/>
+          <w:sz w:val="19"/>
+          <w:szCs w:val="19"/>
+          <w:shd w:val="clear" w:fill="F5F2F0"/>
+        </w:rPr>
+        <w:t xml:space="preserve"> </w:t>
+      </w:r>
+    </w:p>
+    <w:p>
+      <w:pPr>
+        <w:numPr>
+          <w:numId w:val="0"/>
+        </w:numPr>
+        <w:rPr>
+          <w:rFonts w:hint="default" w:ascii="Consolas" w:hAnsi="Consolas" w:eastAsia="Consolas" w:cs="Consolas"/>
+          <w:i w:val="0"/>
+          <w:caps w:val="0"/>
+          <w:color w:val="333333"/>
+          <w:spacing w:val="0"/>
+          <w:sz w:val="19"/>
+          <w:szCs w:val="19"/>
+          <w:shd w:val="clear" w:fill="F5F2F0"/>
+        </w:rPr>
+      </w:pPr>
+      <w:r>
+        <w:rPr>
+          <w:rFonts w:hint="default" w:ascii="Consolas" w:hAnsi="Consolas" w:eastAsia="Consolas" w:cs="Consolas"/>
+          <w:i w:val="0"/>
+          <w:caps w:val="0"/>
+          <w:color w:val="999999"/>
+          <w:spacing w:val="0"/>
+          <w:sz w:val="19"/>
+          <w:szCs w:val="19"/>
+          <w:shd w:val="clear" w:fill="F5F2F0"/>
+        </w:rPr>
+        <w:t>}</w:t>
+      </w:r>
+      <w:r>
+        <w:rPr>
+          <w:rFonts w:hint="default" w:ascii="Consolas" w:hAnsi="Consolas" w:eastAsia="Consolas" w:cs="Consolas"/>
+          <w:i w:val="0"/>
+          <w:caps w:val="0"/>
+          <w:color w:val="333333"/>
+          <w:spacing w:val="0"/>
+          <w:sz w:val="19"/>
+          <w:szCs w:val="19"/>
+          <w:shd w:val="clear" w:fill="F5F2F0"/>
+        </w:rPr>
+        <w:t xml:space="preserve"> </w:t>
+      </w:r>
+    </w:p>
+    <w:p>
+      <w:pPr>
+        <w:numPr>
+          <w:numId w:val="0"/>
+        </w:numPr>
+        <w:rPr>
+          <w:rFonts w:hint="default" w:ascii="Consolas" w:hAnsi="Consolas" w:eastAsia="Consolas" w:cs="Consolas"/>
+          <w:i w:val="0"/>
+          <w:caps w:val="0"/>
+          <w:color w:val="999999"/>
+          <w:spacing w:val="0"/>
+          <w:sz w:val="19"/>
+          <w:szCs w:val="19"/>
+          <w:shd w:val="clear" w:fill="F5F2F0"/>
+        </w:rPr>
+      </w:pPr>
+      <w:r>
+        <w:rPr>
+          <w:rFonts w:hint="default" w:ascii="Consolas" w:hAnsi="Consolas" w:eastAsia="Consolas" w:cs="Consolas"/>
+          <w:i w:val="0"/>
+          <w:caps w:val="0"/>
+          <w:color w:val="999999"/>
+          <w:spacing w:val="0"/>
+          <w:sz w:val="19"/>
+          <w:szCs w:val="19"/>
+          <w:shd w:val="clear" w:fill="F5F2F0"/>
+        </w:rPr>
+        <w:t>}</w:t>
+      </w:r>
+    </w:p>
+    <w:p>
+      <w:pPr>
+        <w:numPr>
+          <w:numId w:val="0"/>
+        </w:numPr>
+        <w:rPr>
+          <w:rStyle w:val="5"/>
+          <w:rFonts w:hint="default" w:ascii="Consolas" w:hAnsi="Consolas" w:eastAsia="Consolas" w:cs="Consolas"/>
+          <w:i w:val="0"/>
+          <w:caps w:val="0"/>
+          <w:color w:val="333333"/>
+          <w:spacing w:val="0"/>
+          <w:sz w:val="19"/>
+          <w:szCs w:val="19"/>
+          <w:shd w:val="clear" w:fill="F5E7C6"/>
+        </w:rPr>
+      </w:pPr>
+      <w:r>
+        <w:rPr>
+          <w:rFonts w:hint="default" w:ascii="Consolas" w:hAnsi="Consolas" w:eastAsia="Consolas" w:cs="Consolas"/>
+          <w:i w:val="0"/>
+          <w:caps w:val="0"/>
+          <w:color w:val="333333"/>
+          <w:spacing w:val="0"/>
+          <w:sz w:val="19"/>
+          <w:szCs w:val="19"/>
+          <w:shd w:val="clear" w:fill="F5E7C6"/>
+        </w:rPr>
+        <w:t>showVisible</w:t>
+      </w:r>
+      <w:r>
+        <w:rPr>
+          <w:rFonts w:hint="default" w:ascii="Consolas" w:hAnsi="Consolas" w:eastAsia="Consolas" w:cs="Consolas"/>
+          <w:i w:val="0"/>
+          <w:caps w:val="0"/>
+          <w:color w:val="999999"/>
+          <w:spacing w:val="0"/>
+          <w:sz w:val="19"/>
+          <w:szCs w:val="19"/>
+          <w:shd w:val="clear" w:fill="F5E7C6"/>
+        </w:rPr>
+        <w:t>();</w:t>
+      </w:r>
+      <w:r>
+        <w:rPr>
+          <w:rStyle w:val="5"/>
+          <w:rFonts w:hint="default" w:ascii="Consolas" w:hAnsi="Consolas" w:eastAsia="Consolas" w:cs="Consolas"/>
+          <w:i w:val="0"/>
+          <w:caps w:val="0"/>
+          <w:color w:val="333333"/>
+          <w:spacing w:val="0"/>
+          <w:sz w:val="19"/>
+          <w:szCs w:val="19"/>
+          <w:shd w:val="clear" w:fill="F5E7C6"/>
+        </w:rPr>
+        <w:t xml:space="preserve"> w</w:t>
+      </w:r>
+    </w:p>
+    <w:p>
+      <w:pPr>
+        <w:numPr>
+          <w:numId w:val="0"/>
+        </w:numPr>
+        <w:rPr>
+          <w:rFonts w:hint="default" w:ascii="Consolas" w:hAnsi="Consolas" w:eastAsia="Consolas" w:cs="Consolas"/>
+          <w:i w:val="0"/>
+          <w:caps w:val="0"/>
+          <w:color w:val="999999"/>
+          <w:spacing w:val="0"/>
+          <w:sz w:val="19"/>
+          <w:szCs w:val="19"/>
+          <w:shd w:val="clear" w:fill="F5F2F0"/>
+          <w:lang w:val="en-US"/>
         </w:rPr>
       </w:pPr>
       <w:bookmarkStart w:id="0" w:name="_GoBack"/>
       <w:bookmarkEnd w:id="0"/>
+      <w:r>
+        <w:rPr>
+          <w:rStyle w:val="5"/>
+          <w:rFonts w:hint="default" w:ascii="Consolas" w:hAnsi="Consolas" w:eastAsia="Consolas" w:cs="Consolas"/>
+          <w:i w:val="0"/>
+          <w:caps w:val="0"/>
+          <w:color w:val="333333"/>
+          <w:spacing w:val="0"/>
+          <w:sz w:val="19"/>
+          <w:szCs w:val="19"/>
+          <w:shd w:val="clear" w:fill="F5E7C6"/>
+        </w:rPr>
+        <w:t>indow</w:t>
+      </w:r>
+      <w:r>
+        <w:rPr>
+          <w:rFonts w:hint="default" w:ascii="Consolas" w:hAnsi="Consolas" w:eastAsia="Consolas" w:cs="Consolas"/>
+          <w:i w:val="0"/>
+          <w:caps w:val="0"/>
+          <w:color w:val="999999"/>
+          <w:spacing w:val="0"/>
+          <w:sz w:val="19"/>
+          <w:szCs w:val="19"/>
+          <w:shd w:val="clear" w:fill="F5E7C6"/>
+        </w:rPr>
+        <w:t>.</w:t>
+      </w:r>
+      <w:r>
+        <w:rPr>
+          <w:rStyle w:val="5"/>
+          <w:rFonts w:hint="default" w:ascii="Consolas" w:hAnsi="Consolas" w:eastAsia="Consolas" w:cs="Consolas"/>
+          <w:i w:val="0"/>
+          <w:caps w:val="0"/>
+          <w:color w:val="333333"/>
+          <w:spacing w:val="0"/>
+          <w:sz w:val="19"/>
+          <w:szCs w:val="19"/>
+          <w:shd w:val="clear" w:fill="F5E7C6"/>
+        </w:rPr>
+        <w:t xml:space="preserve">onscroll </w:t>
+      </w:r>
+      <w:r>
+        <w:rPr>
+          <w:rFonts w:hint="default" w:ascii="Consolas" w:hAnsi="Consolas" w:eastAsia="Consolas" w:cs="Consolas"/>
+          <w:i w:val="0"/>
+          <w:caps w:val="0"/>
+          <w:color w:val="A67F59"/>
+          <w:spacing w:val="0"/>
+          <w:sz w:val="19"/>
+          <w:szCs w:val="19"/>
+          <w:shd w:val="clear" w:fill="F5E7C6"/>
+        </w:rPr>
+        <w:t>=</w:t>
+      </w:r>
+      <w:r>
+        <w:rPr>
+          <w:rStyle w:val="5"/>
+          <w:rFonts w:hint="default" w:ascii="Consolas" w:hAnsi="Consolas" w:eastAsia="Consolas" w:cs="Consolas"/>
+          <w:i w:val="0"/>
+          <w:caps w:val="0"/>
+          <w:color w:val="333333"/>
+          <w:spacing w:val="0"/>
+          <w:sz w:val="19"/>
+          <w:szCs w:val="19"/>
+          <w:shd w:val="clear" w:fill="F5E7C6"/>
+        </w:rPr>
+        <w:t xml:space="preserve"> showVisible</w:t>
+      </w:r>
+      <w:r>
+        <w:rPr>
+          <w:rFonts w:hint="default" w:ascii="Consolas" w:hAnsi="Consolas" w:eastAsia="Consolas" w:cs="Consolas"/>
+          <w:i w:val="0"/>
+          <w:caps w:val="0"/>
+          <w:color w:val="999999"/>
+          <w:spacing w:val="0"/>
+          <w:sz w:val="19"/>
+          <w:szCs w:val="19"/>
+          <w:shd w:val="clear" w:fill="F5E7C6"/>
+        </w:rPr>
+        <w:t>;</w:t>
+      </w:r>
     </w:p>
     <w:p>
       <w:pPr>

</xml_diff>

<commit_message>
append and set in formdata
</commit_message>
<xml_diff>
--- a/react.docx
+++ b/react.docx
@@ -7035,7 +7035,6 @@
       </w:tblGrid>
       <w:tr>
         <w:tblPrEx>
-          <w:shd w:val="clear" w:color="auto" w:fill="FFFFFF"/>
           <w:tblLayout w:type="fixed"/>
           <w:tblCellMar>
             <w:top w:w="15" w:type="dxa"/>
@@ -7354,7 +7353,6 @@
       </w:tr>
       <w:tr>
         <w:tblPrEx>
-          <w:shd w:val="clear" w:color="auto" w:fill="FFFFFF"/>
           <w:tblLayout w:type="fixed"/>
           <w:tblCellMar>
             <w:top w:w="15" w:type="dxa"/>
@@ -20350,8 +20348,6 @@
           <w:szCs w:val="19"/>
         </w:rPr>
       </w:pPr>
-      <w:bookmarkStart w:id="0" w:name="_GoBack"/>
-      <w:bookmarkEnd w:id="0"/>
       <w:r>
         <w:rPr>
           <w:rFonts w:hint="default" w:ascii="Consolas" w:hAnsi="Consolas" w:eastAsia="Consolas" w:cs="Consolas"/>
@@ -20514,10 +20510,156 @@
     <w:p>
       <w:pPr>
         <w:widowControl w:val="0"/>
+        <w:numPr>
+          <w:ilvl w:val="0"/>
+          <w:numId w:val="7"/>
+        </w:numPr>
+        <w:ind w:left="0" w:leftChars="0" w:firstLine="0" w:firstLineChars="0"/>
+        <w:jc w:val="both"/>
+        <w:rPr>
+          <w:rFonts w:hint="default" w:ascii="Segoe UI" w:hAnsi="Segoe UI" w:eastAsia="Segoe UI" w:cs="Segoe UI"/>
+          <w:i w:val="0"/>
+          <w:caps w:val="0"/>
+          <w:color w:val="333333"/>
+          <w:spacing w:val="0"/>
+          <w:sz w:val="19"/>
+          <w:szCs w:val="19"/>
+          <w:shd w:val="clear" w:fill="FFFFFF"/>
+          <w:lang w:val="en-US"/>
+        </w:rPr>
+      </w:pPr>
+      <w:r>
+        <w:rPr>
+          <w:rFonts w:hint="default" w:ascii="Segoe UI" w:hAnsi="Segoe UI" w:eastAsia="Segoe UI" w:cs="Segoe UI"/>
+          <w:i w:val="0"/>
+          <w:color w:val="333333"/>
+          <w:spacing w:val="0"/>
+          <w:sz w:val="19"/>
+          <w:szCs w:val="19"/>
+          <w:shd w:val="clear" w:fill="FFFFFF"/>
+          <w:lang w:val="en-US"/>
+        </w:rPr>
+        <w:t>A</w:t>
+      </w:r>
+      <w:r>
+        <w:rPr>
+          <w:rFonts w:hint="default" w:ascii="Segoe UI" w:hAnsi="Segoe UI" w:eastAsia="Segoe UI" w:cs="Segoe UI"/>
+          <w:i w:val="0"/>
+          <w:caps w:val="0"/>
+          <w:color w:val="333333"/>
+          <w:spacing w:val="0"/>
+          <w:sz w:val="19"/>
+          <w:szCs w:val="19"/>
+          <w:shd w:val="clear" w:fill="FFFFFF"/>
+          <w:lang w:val="en-US"/>
+        </w:rPr>
+        <w:t>ppend and set in formData</w:t>
+      </w:r>
+    </w:p>
+    <w:p>
+      <w:pPr>
+        <w:keepNext w:val="0"/>
+        <w:keepLines w:val="0"/>
+        <w:widowControl/>
         <w:numPr>
           <w:numId w:val="0"/>
         </w:numPr>
-        <w:ind w:leftChars="0"/>
+        <w:suppressLineNumbers w:val="0"/>
+        <w:spacing w:before="63" w:beforeAutospacing="0" w:after="63" w:afterAutospacing="0"/>
+        <w:ind w:left="-360" w:leftChars="0" w:right="0" w:rightChars="0"/>
+      </w:pPr>
+      <w:bookmarkStart w:id="0" w:name="_GoBack"/>
+      <w:bookmarkEnd w:id="0"/>
+      <w:r>
+        <w:rPr>
+          <w:rFonts w:ascii="Segoe UI" w:hAnsi="Segoe UI" w:eastAsia="Segoe UI" w:cs="Segoe UI"/>
+          <w:i w:val="0"/>
+          <w:caps w:val="0"/>
+          <w:color w:val="333333"/>
+          <w:spacing w:val="0"/>
+          <w:sz w:val="19"/>
+          <w:szCs w:val="19"/>
+          <w:shd w:val="clear" w:fill="FFFFFF"/>
+        </w:rPr>
+        <w:t>The</w:t>
+      </w:r>
+      <w:r>
+        <w:rPr>
+          <w:rFonts w:hint="default" w:ascii="Segoe UI" w:hAnsi="Segoe UI" w:eastAsia="Segoe UI" w:cs="Segoe UI"/>
+          <w:i w:val="0"/>
+          <w:caps w:val="0"/>
+          <w:color w:val="333333"/>
+          <w:spacing w:val="0"/>
+          <w:sz w:val="19"/>
+          <w:szCs w:val="19"/>
+          <w:shd w:val="clear" w:fill="FFFFFF"/>
+        </w:rPr>
+        <w:t> </w:t>
+      </w:r>
+      <w:r>
+        <w:rPr>
+          <w:rStyle w:val="7"/>
+          <w:rFonts w:ascii="Consolas" w:hAnsi="Consolas" w:eastAsia="Consolas" w:cs="Consolas"/>
+          <w:i w:val="0"/>
+          <w:caps w:val="0"/>
+          <w:color w:val="333333"/>
+          <w:spacing w:val="0"/>
+          <w:sz w:val="19"/>
+          <w:szCs w:val="19"/>
+          <w:bdr w:val="none" w:color="auto" w:sz="0" w:space="0"/>
+          <w:shd w:val="clear" w:fill="F5F2F0"/>
+        </w:rPr>
+        <w:t>set</w:t>
+      </w:r>
+      <w:r>
+        <w:rPr>
+          <w:rFonts w:hint="default" w:ascii="Segoe UI" w:hAnsi="Segoe UI" w:eastAsia="Segoe UI" w:cs="Segoe UI"/>
+          <w:i w:val="0"/>
+          <w:caps w:val="0"/>
+          <w:color w:val="333333"/>
+          <w:spacing w:val="0"/>
+          <w:sz w:val="19"/>
+          <w:szCs w:val="19"/>
+          <w:shd w:val="clear" w:fill="FFFFFF"/>
+        </w:rPr>
+        <w:t> method removes fields with the same name, </w:t>
+      </w:r>
+      <w:r>
+        <w:rPr>
+          <w:rStyle w:val="7"/>
+          <w:rFonts w:hint="default" w:ascii="Consolas" w:hAnsi="Consolas" w:eastAsia="Consolas" w:cs="Consolas"/>
+          <w:i w:val="0"/>
+          <w:caps w:val="0"/>
+          <w:color w:val="333333"/>
+          <w:spacing w:val="0"/>
+          <w:sz w:val="19"/>
+          <w:szCs w:val="19"/>
+          <w:bdr w:val="none" w:color="auto" w:sz="0" w:space="0"/>
+          <w:shd w:val="clear" w:fill="F5F2F0"/>
+        </w:rPr>
+        <w:t>append</w:t>
+      </w:r>
+      <w:r>
+        <w:rPr>
+          <w:rFonts w:hint="default" w:ascii="Segoe UI" w:hAnsi="Segoe UI" w:eastAsia="Segoe UI" w:cs="Segoe UI"/>
+          <w:i w:val="0"/>
+          <w:caps w:val="0"/>
+          <w:color w:val="333333"/>
+          <w:spacing w:val="0"/>
+          <w:sz w:val="19"/>
+          <w:szCs w:val="19"/>
+          <w:shd w:val="clear" w:fill="FFFFFF"/>
+        </w:rPr>
+        <w:t> doesn’t. That’s the only difference between them.</w:t>
+      </w:r>
+    </w:p>
+    <w:p>
+      <w:pPr>
+        <w:widowControl w:val="0"/>
+        <w:numPr>
+          <w:ilvl w:val="0"/>
+          <w:numId w:val="0"/>
+        </w:numPr>
         <w:jc w:val="both"/>
         <w:rPr>
           <w:rFonts w:hint="default" w:ascii="Segoe UI" w:hAnsi="Segoe UI" w:eastAsia="Segoe UI" w:cs="Segoe UI"/>

</xml_diff>

<commit_message>
cors for simple requests
</commit_message>
<xml_diff>
--- a/react.docx
+++ b/react.docx
@@ -7035,7 +7035,14 @@
       </w:tblGrid>
       <w:tr>
         <w:tblPrEx>
+          <w:shd w:val="clear" w:color="auto" w:fill="FFFFFF"/>
           <w:tblLayout w:type="fixed"/>
+          <w:tblCellMar>
+            <w:top w:w="15" w:type="dxa"/>
+            <w:left w:w="15" w:type="dxa"/>
+            <w:bottom w:w="15" w:type="dxa"/>
+            <w:right w:w="15" w:type="dxa"/>
+          </w:tblCellMar>
         </w:tblPrEx>
         <w:trPr>
           <w:tblHeader/>
@@ -7116,7 +7123,6 @@
       </w:tr>
       <w:tr>
         <w:tblPrEx>
-          <w:shd w:val="clear" w:color="auto" w:fill="FFFFFF"/>
           <w:tblLayout w:type="fixed"/>
           <w:tblCellMar>
             <w:top w:w="15" w:type="dxa"/>
@@ -7201,7 +7207,6 @@
       </w:tr>
       <w:tr>
         <w:tblPrEx>
-          <w:shd w:val="clear" w:color="auto" w:fill="FFFFFF"/>
           <w:tblLayout w:type="fixed"/>
           <w:tblCellMar>
             <w:top w:w="15" w:type="dxa"/>
@@ -7399,7 +7404,6 @@
       </w:tr>
       <w:tr>
         <w:tblPrEx>
-          <w:shd w:val="clear" w:color="auto" w:fill="FFFFFF"/>
           <w:tblLayout w:type="fixed"/>
           <w:tblCellMar>
             <w:top w:w="15" w:type="dxa"/>
@@ -20697,6 +20701,201 @@
           <w:lang w:val="en-US"/>
         </w:rPr>
         <w:t>se built-in object AbortController to cancel ongoing fetch and other asynchronous tasks.</w:t>
+      </w:r>
+    </w:p>
+    <w:p>
+      <w:pPr>
+        <w:widowControl w:val="0"/>
+        <w:numPr>
+          <w:ilvl w:val="0"/>
+          <w:numId w:val="7"/>
+        </w:numPr>
+        <w:ind w:left="0" w:leftChars="0" w:firstLine="0" w:firstLineChars="0"/>
+        <w:jc w:val="both"/>
+        <w:rPr>
+          <w:rFonts w:hint="default" w:ascii="Segoe UI" w:hAnsi="Segoe UI" w:eastAsia="Segoe UI" w:cs="Segoe UI"/>
+          <w:i w:val="0"/>
+          <w:caps w:val="0"/>
+          <w:color w:val="333333"/>
+          <w:spacing w:val="0"/>
+          <w:sz w:val="19"/>
+          <w:szCs w:val="19"/>
+          <w:shd w:val="clear" w:fill="FFFFFF"/>
+          <w:lang w:val="en-US"/>
+        </w:rPr>
+      </w:pPr>
+      <w:r>
+        <w:rPr>
+          <w:rFonts w:hint="default" w:ascii="Segoe UI" w:hAnsi="Segoe UI" w:eastAsia="Segoe UI" w:cs="Segoe UI"/>
+          <w:i w:val="0"/>
+          <w:caps w:val="0"/>
+          <w:color w:val="333333"/>
+          <w:spacing w:val="0"/>
+          <w:sz w:val="19"/>
+          <w:szCs w:val="19"/>
+          <w:shd w:val="clear" w:fill="FFFFFF"/>
+          <w:lang w:val="en-US"/>
+        </w:rPr>
+        <w:t>CORS for simple requests</w:t>
+      </w:r>
+    </w:p>
+    <w:p>
+      <w:pPr>
+        <w:widowControl w:val="0"/>
+        <w:numPr>
+          <w:numId w:val="0"/>
+        </w:numPr>
+        <w:ind w:leftChars="0"/>
+        <w:jc w:val="both"/>
+        <w:rPr>
+          <w:rFonts w:hint="default" w:ascii="Segoe UI" w:hAnsi="Segoe UI" w:eastAsia="Segoe UI" w:cs="Segoe UI"/>
+          <w:i w:val="0"/>
+          <w:caps w:val="0"/>
+          <w:color w:val="333333"/>
+          <w:spacing w:val="0"/>
+          <w:sz w:val="19"/>
+          <w:szCs w:val="19"/>
+          <w:shd w:val="clear" w:fill="FFFFFF"/>
+          <w:lang w:val="en-US"/>
+        </w:rPr>
+      </w:pPr>
+      <w:r>
+        <w:rPr>
+          <w:rFonts w:ascii="Segoe UI" w:hAnsi="Segoe UI" w:eastAsia="Segoe UI" w:cs="Segoe UI"/>
+          <w:i w:val="0"/>
+          <w:caps w:val="0"/>
+          <w:color w:val="333333"/>
+          <w:spacing w:val="0"/>
+          <w:sz w:val="19"/>
+          <w:szCs w:val="19"/>
+          <w:shd w:val="clear" w:fill="FFFFFF"/>
+        </w:rPr>
+        <w:t>The server can inspect the</w:t>
+      </w:r>
+      <w:r>
+        <w:rPr>
+          <w:rFonts w:hint="default" w:ascii="Segoe UI" w:hAnsi="Segoe UI" w:eastAsia="Segoe UI" w:cs="Segoe UI"/>
+          <w:i w:val="0"/>
+          <w:caps w:val="0"/>
+          <w:color w:val="333333"/>
+          <w:spacing w:val="0"/>
+          <w:sz w:val="19"/>
+          <w:szCs w:val="19"/>
+          <w:shd w:val="clear" w:fill="FFFFFF"/>
+        </w:rPr>
+        <w:t> </w:t>
+      </w:r>
+      <w:r>
+        <w:rPr>
+          <w:rStyle w:val="7"/>
+          <w:rFonts w:ascii="Consolas" w:hAnsi="Consolas" w:eastAsia="Consolas" w:cs="Consolas"/>
+          <w:i w:val="0"/>
+          <w:caps w:val="0"/>
+          <w:color w:val="333333"/>
+          <w:spacing w:val="0"/>
+          <w:sz w:val="19"/>
+          <w:szCs w:val="19"/>
+          <w:bdr w:val="none" w:color="auto" w:sz="0" w:space="0"/>
+          <w:shd w:val="clear" w:fill="F5F2F0"/>
+        </w:rPr>
+        <w:t>Origin</w:t>
+      </w:r>
+      <w:r>
+        <w:rPr>
+          <w:rFonts w:hint="default" w:ascii="Segoe UI" w:hAnsi="Segoe UI" w:eastAsia="Segoe UI" w:cs="Segoe UI"/>
+          <w:i w:val="0"/>
+          <w:caps w:val="0"/>
+          <w:color w:val="333333"/>
+          <w:spacing w:val="0"/>
+          <w:sz w:val="19"/>
+          <w:szCs w:val="19"/>
+          <w:shd w:val="clear" w:fill="FFFFFF"/>
+        </w:rPr>
+        <w:t> and, if it agrees to accept such a request, adds a special header </w:t>
+      </w:r>
+      <w:r>
+        <w:rPr>
+          <w:rStyle w:val="7"/>
+          <w:rFonts w:hint="default" w:ascii="Consolas" w:hAnsi="Consolas" w:eastAsia="Consolas" w:cs="Consolas"/>
+          <w:i w:val="0"/>
+          <w:caps w:val="0"/>
+          <w:color w:val="333333"/>
+          <w:spacing w:val="0"/>
+          <w:sz w:val="19"/>
+          <w:szCs w:val="19"/>
+          <w:bdr w:val="none" w:color="auto" w:sz="0" w:space="0"/>
+          <w:shd w:val="clear" w:fill="F5F2F0"/>
+        </w:rPr>
+        <w:t>Access-Control-Allow-Origin</w:t>
+      </w:r>
+      <w:r>
+        <w:rPr>
+          <w:rFonts w:hint="default" w:ascii="Segoe UI" w:hAnsi="Segoe UI" w:eastAsia="Segoe UI" w:cs="Segoe UI"/>
+          <w:i w:val="0"/>
+          <w:caps w:val="0"/>
+          <w:color w:val="333333"/>
+          <w:spacing w:val="0"/>
+          <w:sz w:val="19"/>
+          <w:szCs w:val="19"/>
+          <w:shd w:val="clear" w:fill="FFFFFF"/>
+        </w:rPr>
+        <w:t> to the response. That header should contain the allowed origin (in our case </w:t>
+      </w:r>
+      <w:r>
+        <w:rPr>
+          <w:rStyle w:val="7"/>
+          <w:rFonts w:hint="default" w:ascii="Consolas" w:hAnsi="Consolas" w:eastAsia="Consolas" w:cs="Consolas"/>
+          <w:i w:val="0"/>
+          <w:caps w:val="0"/>
+          <w:color w:val="333333"/>
+          <w:spacing w:val="0"/>
+          <w:sz w:val="19"/>
+          <w:szCs w:val="19"/>
+          <w:bdr w:val="none" w:color="auto" w:sz="0" w:space="0"/>
+          <w:shd w:val="clear" w:fill="F5F2F0"/>
+        </w:rPr>
+        <w:t>https://javascript.info</w:t>
+      </w:r>
+      <w:r>
+        <w:rPr>
+          <w:rFonts w:hint="default" w:ascii="Segoe UI" w:hAnsi="Segoe UI" w:eastAsia="Segoe UI" w:cs="Segoe UI"/>
+          <w:i w:val="0"/>
+          <w:caps w:val="0"/>
+          <w:color w:val="333333"/>
+          <w:spacing w:val="0"/>
+          <w:sz w:val="19"/>
+          <w:szCs w:val="19"/>
+          <w:shd w:val="clear" w:fill="FFFFFF"/>
+        </w:rPr>
+        <w:t>), or a star </w:t>
+      </w:r>
+      <w:r>
+        <w:rPr>
+          <w:rStyle w:val="7"/>
+          <w:rFonts w:hint="default" w:ascii="Consolas" w:hAnsi="Consolas" w:eastAsia="Consolas" w:cs="Consolas"/>
+          <w:i w:val="0"/>
+          <w:caps w:val="0"/>
+          <w:color w:val="333333"/>
+          <w:spacing w:val="0"/>
+          <w:sz w:val="19"/>
+          <w:szCs w:val="19"/>
+          <w:bdr w:val="none" w:color="auto" w:sz="0" w:space="0"/>
+          <w:shd w:val="clear" w:fill="F5F2F0"/>
+        </w:rPr>
+        <w:t>*</w:t>
+      </w:r>
+      <w:r>
+        <w:rPr>
+          <w:rFonts w:hint="default" w:ascii="Segoe UI" w:hAnsi="Segoe UI" w:eastAsia="Segoe UI" w:cs="Segoe UI"/>
+          <w:i w:val="0"/>
+          <w:caps w:val="0"/>
+          <w:color w:val="333333"/>
+          <w:spacing w:val="0"/>
+          <w:sz w:val="19"/>
+          <w:szCs w:val="19"/>
+          <w:shd w:val="clear" w:fill="FFFFFF"/>
+        </w:rPr>
+        <w:t>. Then the response is successful, otherwise an error.</w:t>
       </w:r>
       <w:bookmarkStart w:id="0" w:name="_GoBack"/>
       <w:bookmarkEnd w:id="0"/>

</xml_diff>

<commit_message>
css animation vs js animation
</commit_message>
<xml_diff>
--- a/react.docx
+++ b/react.docx
@@ -7035,8 +7035,13 @@
       </w:tblGrid>
       <w:tr>
         <w:tblPrEx>
-          <w:shd w:val="clear" w:color="auto" w:fill="FFFFFF"/>
           <w:tblLayout w:type="fixed"/>
+          <w:tblCellMar>
+            <w:top w:w="15" w:type="dxa"/>
+            <w:left w:w="15" w:type="dxa"/>
+            <w:bottom w:w="15" w:type="dxa"/>
+            <w:right w:w="15" w:type="dxa"/>
+          </w:tblCellMar>
         </w:tblPrEx>
         <w:trPr>
           <w:tblHeader/>
@@ -7117,7 +7122,6 @@
       </w:tr>
       <w:tr>
         <w:tblPrEx>
-          <w:shd w:val="clear" w:color="auto" w:fill="FFFFFF"/>
           <w:tblLayout w:type="fixed"/>
           <w:tblCellMar>
             <w:top w:w="15" w:type="dxa"/>
@@ -7202,7 +7206,6 @@
       </w:tr>
       <w:tr>
         <w:tblPrEx>
-          <w:shd w:val="clear" w:color="auto" w:fill="FFFFFF"/>
           <w:tblLayout w:type="fixed"/>
           <w:tblCellMar>
             <w:top w:w="15" w:type="dxa"/>
@@ -7348,7 +7351,6 @@
       </w:tr>
       <w:tr>
         <w:tblPrEx>
-          <w:shd w:val="clear" w:color="auto" w:fill="FFFFFF"/>
           <w:tblLayout w:type="fixed"/>
           <w:tblCellMar>
             <w:top w:w="15" w:type="dxa"/>
@@ -7401,7 +7403,6 @@
       </w:tr>
       <w:tr>
         <w:tblPrEx>
-          <w:shd w:val="clear" w:color="auto" w:fill="FFFFFF"/>
           <w:tblLayout w:type="fixed"/>
           <w:tblCellMar>
             <w:top w:w="15" w:type="dxa"/>
@@ -23262,7 +23263,6 @@
             <w:insideH w:val="none" w:color="auto" w:sz="0" w:space="0"/>
             <w:insideV w:val="none" w:color="auto" w:sz="0" w:space="0"/>
           </w:tblBorders>
-          <w:shd w:val="clear" w:color="auto" w:fill="FFFFFF"/>
           <w:tblLayout w:type="fixed"/>
           <w:tblCellMar>
             <w:top w:w="15" w:type="dxa"/>
@@ -23376,6 +23376,7 @@
             <w:insideH w:val="none" w:color="auto" w:sz="0" w:space="0"/>
             <w:insideV w:val="none" w:color="auto" w:sz="0" w:space="0"/>
           </w:tblBorders>
+          <w:shd w:val="clear" w:color="auto" w:fill="FFFFFF"/>
           <w:tblLayout w:type="fixed"/>
           <w:tblCellMar>
             <w:top w:w="15" w:type="dxa"/>
@@ -23919,14 +23920,13 @@
         <w:keepLines w:val="0"/>
         <w:widowControl/>
         <w:numPr>
+          <w:ilvl w:val="0"/>
           <w:numId w:val="0"/>
         </w:numPr>
         <w:suppressLineNumbers w:val="0"/>
         <w:spacing w:before="63" w:beforeAutospacing="0" w:after="63" w:afterAutospacing="0"/>
         <w:ind w:left="-360" w:leftChars="0" w:right="0" w:rightChars="0"/>
       </w:pPr>
-      <w:bookmarkStart w:id="0" w:name="_GoBack"/>
-      <w:bookmarkEnd w:id="0"/>
       <w:r>
         <w:rPr>
           <w:rStyle w:val="7"/>
@@ -23937,7 +23937,6 @@
           <w:spacing w:val="0"/>
           <w:sz w:val="19"/>
           <w:szCs w:val="19"/>
-          <w:bdr w:val="none" w:color="auto" w:sz="0" w:space="0"/>
           <w:shd w:val="clear" w:fill="F5F2F0"/>
         </w:rPr>
         <w:t>samesite</w:t>
@@ -24198,6 +24197,279 @@
         <w:widowControl w:val="0"/>
         <w:numPr>
           <w:ilvl w:val="0"/>
+          <w:numId w:val="7"/>
+        </w:numPr>
+        <w:ind w:left="0" w:leftChars="0" w:firstLine="0" w:firstLineChars="0"/>
+        <w:jc w:val="both"/>
+        <w:rPr>
+          <w:rFonts w:hint="default" w:ascii="Segoe UI" w:hAnsi="Segoe UI" w:eastAsia="Segoe UI" w:cs="Segoe UI"/>
+          <w:i w:val="0"/>
+          <w:caps w:val="0"/>
+          <w:color w:val="333333"/>
+          <w:spacing w:val="0"/>
+          <w:sz w:val="19"/>
+          <w:szCs w:val="19"/>
+          <w:shd w:val="clear" w:fill="FFFFFF"/>
+          <w:lang w:val="en-US"/>
+        </w:rPr>
+      </w:pPr>
+      <w:r>
+        <w:rPr>
+          <w:rFonts w:hint="default" w:ascii="Segoe UI" w:hAnsi="Segoe UI" w:eastAsia="Segoe UI" w:cs="Segoe UI"/>
+          <w:i w:val="0"/>
+          <w:color w:val="333333"/>
+          <w:spacing w:val="0"/>
+          <w:sz w:val="19"/>
+          <w:szCs w:val="19"/>
+          <w:shd w:val="clear" w:fill="FFFFFF"/>
+          <w:lang w:val="en-US"/>
+        </w:rPr>
+        <w:t>C</w:t>
+      </w:r>
+      <w:r>
+        <w:rPr>
+          <w:rFonts w:hint="default" w:ascii="Segoe UI" w:hAnsi="Segoe UI" w:eastAsia="Segoe UI" w:cs="Segoe UI"/>
+          <w:i w:val="0"/>
+          <w:caps w:val="0"/>
+          <w:color w:val="333333"/>
+          <w:spacing w:val="0"/>
+          <w:sz w:val="19"/>
+          <w:szCs w:val="19"/>
+          <w:shd w:val="clear" w:fill="FFFFFF"/>
+          <w:lang w:val="en-US"/>
+        </w:rPr>
+        <w:t>ss animation vs JavaScript animation</w:t>
+      </w:r>
+    </w:p>
+    <w:p>
+      <w:pPr>
+        <w:pStyle w:val="3"/>
+        <w:keepNext w:val="0"/>
+        <w:keepLines w:val="0"/>
+        <w:widowControl/>
+        <w:suppressLineNumbers w:val="0"/>
+        <w:pBdr>
+          <w:top w:val="none" w:color="auto" w:sz="0" w:space="0"/>
+          <w:left w:val="none" w:color="auto" w:sz="0" w:space="0"/>
+          <w:bottom w:val="none" w:color="auto" w:sz="0" w:space="0"/>
+          <w:right w:val="none" w:color="auto" w:sz="0" w:space="0"/>
+        </w:pBdr>
+        <w:shd w:val="clear" w:fill="FFFFFF"/>
+        <w:spacing w:before="0" w:beforeAutospacing="0" w:after="144" w:afterAutospacing="0"/>
+        <w:ind w:left="0" w:right="0" w:firstLine="0"/>
+        <w:rPr>
+          <w:rFonts w:ascii="Segoe UI" w:hAnsi="Segoe UI" w:eastAsia="Segoe UI" w:cs="Segoe UI"/>
+          <w:i w:val="0"/>
+          <w:caps w:val="0"/>
+          <w:color w:val="333333"/>
+          <w:spacing w:val="0"/>
+          <w:sz w:val="19"/>
+          <w:szCs w:val="19"/>
+        </w:rPr>
+      </w:pPr>
+      <w:r>
+        <w:rPr>
+          <w:rFonts w:hint="default" w:ascii="Segoe UI" w:hAnsi="Segoe UI" w:eastAsia="Segoe UI" w:cs="Segoe UI"/>
+          <w:i w:val="0"/>
+          <w:caps w:val="0"/>
+          <w:color w:val="333333"/>
+          <w:spacing w:val="0"/>
+          <w:sz w:val="19"/>
+          <w:szCs w:val="19"/>
+          <w:bdr w:val="none" w:color="auto" w:sz="0" w:space="0"/>
+          <w:shd w:val="clear" w:fill="FFFFFF"/>
+        </w:rPr>
+        <w:t>Limitations of CSS animations compared to JavaScript animations:</w:t>
+      </w:r>
+    </w:p>
+    <w:p>
+      <w:pPr>
+        <w:keepNext w:val="0"/>
+        <w:keepLines w:val="0"/>
+        <w:widowControl/>
+        <w:suppressLineNumbers w:val="0"/>
+        <w:shd w:val="clear" w:fill="FFFFFF"/>
+        <w:spacing w:before="0" w:beforeAutospacing="0" w:after="168" w:afterAutospacing="0" w:line="295" w:lineRule="atLeast"/>
+        <w:ind w:left="276" w:right="420" w:firstLine="0"/>
+        <w:jc w:val="left"/>
+        <w:rPr>
+          <w:rFonts w:hint="default" w:ascii="Segoe UI" w:hAnsi="Segoe UI" w:eastAsia="Segoe UI" w:cs="Segoe UI"/>
+          <w:b/>
+          <w:i w:val="0"/>
+          <w:caps w:val="0"/>
+          <w:color w:val="333333"/>
+          <w:spacing w:val="0"/>
+          <w:sz w:val="24"/>
+          <w:szCs w:val="24"/>
+        </w:rPr>
+      </w:pPr>
+      <w:r>
+        <w:rPr>
+          <w:rFonts w:hint="default" w:ascii="Segoe UI" w:hAnsi="Segoe UI" w:eastAsia="Segoe UI" w:cs="Segoe UI"/>
+          <w:b/>
+          <w:i w:val="0"/>
+          <w:caps w:val="0"/>
+          <w:color w:val="333333"/>
+          <w:spacing w:val="0"/>
+          <w:kern w:val="0"/>
+          <w:sz w:val="24"/>
+          <w:szCs w:val="24"/>
+          <w:shd w:val="clear" w:fill="FFFFFF"/>
+          <w:lang w:val="en-US" w:eastAsia="zh-CN" w:bidi="ar"/>
+        </w:rPr>
+        <w:t>Merits</w:t>
+      </w:r>
+    </w:p>
+    <w:p>
+      <w:pPr>
+        <w:keepNext w:val="0"/>
+        <w:keepLines w:val="0"/>
+        <w:widowControl/>
+        <w:numPr>
+          <w:ilvl w:val="0"/>
+          <w:numId w:val="29"/>
+        </w:numPr>
+        <w:suppressLineNumbers w:val="0"/>
+        <w:spacing w:before="63" w:beforeAutospacing="0" w:after="63" w:afterAutospacing="0"/>
+        <w:ind w:left="276" w:right="420" w:hanging="360"/>
+      </w:pPr>
+      <w:r>
+        <w:rPr>
+          <w:rFonts w:hint="default" w:ascii="Segoe UI" w:hAnsi="Segoe UI" w:eastAsia="Segoe UI" w:cs="Segoe UI"/>
+          <w:i w:val="0"/>
+          <w:caps w:val="0"/>
+          <w:color w:val="333333"/>
+          <w:spacing w:val="0"/>
+          <w:sz w:val="19"/>
+          <w:szCs w:val="19"/>
+          <w:shd w:val="clear" w:fill="FFFFFF"/>
+        </w:rPr>
+        <w:t>Simple things done simply.</w:t>
+      </w:r>
+    </w:p>
+    <w:p>
+      <w:pPr>
+        <w:keepNext w:val="0"/>
+        <w:keepLines w:val="0"/>
+        <w:widowControl/>
+        <w:numPr>
+          <w:ilvl w:val="0"/>
+          <w:numId w:val="29"/>
+        </w:numPr>
+        <w:suppressLineNumbers w:val="0"/>
+        <w:spacing w:before="63" w:beforeAutospacing="0" w:after="63" w:afterAutospacing="0"/>
+        <w:ind w:left="276" w:right="420" w:hanging="360"/>
+      </w:pPr>
+      <w:r>
+        <w:rPr>
+          <w:rFonts w:hint="default" w:ascii="Segoe UI" w:hAnsi="Segoe UI" w:eastAsia="Segoe UI" w:cs="Segoe UI"/>
+          <w:i w:val="0"/>
+          <w:caps w:val="0"/>
+          <w:color w:val="333333"/>
+          <w:spacing w:val="0"/>
+          <w:sz w:val="19"/>
+          <w:szCs w:val="19"/>
+          <w:shd w:val="clear" w:fill="FFFFFF"/>
+        </w:rPr>
+        <w:t>Fast and lightweight for CPU.</w:t>
+      </w:r>
+    </w:p>
+    <w:p>
+      <w:pPr>
+        <w:keepNext w:val="0"/>
+        <w:keepLines w:val="0"/>
+        <w:widowControl/>
+        <w:suppressLineNumbers w:val="0"/>
+        <w:shd w:val="clear" w:fill="FFFFFF"/>
+        <w:spacing w:before="0" w:beforeAutospacing="0" w:after="168" w:afterAutospacing="0" w:line="295" w:lineRule="atLeast"/>
+        <w:ind w:left="420" w:right="276" w:firstLine="0"/>
+        <w:jc w:val="left"/>
+        <w:rPr>
+          <w:rFonts w:hint="default" w:ascii="Segoe UI" w:hAnsi="Segoe UI" w:eastAsia="Segoe UI" w:cs="Segoe UI"/>
+          <w:b/>
+          <w:i w:val="0"/>
+          <w:caps w:val="0"/>
+          <w:color w:val="333333"/>
+          <w:spacing w:val="0"/>
+          <w:sz w:val="24"/>
+          <w:szCs w:val="24"/>
+        </w:rPr>
+      </w:pPr>
+      <w:r>
+        <w:rPr>
+          <w:rFonts w:hint="default" w:ascii="Segoe UI" w:hAnsi="Segoe UI" w:eastAsia="Segoe UI" w:cs="Segoe UI"/>
+          <w:b/>
+          <w:i w:val="0"/>
+          <w:caps w:val="0"/>
+          <w:color w:val="333333"/>
+          <w:spacing w:val="0"/>
+          <w:kern w:val="0"/>
+          <w:sz w:val="24"/>
+          <w:szCs w:val="24"/>
+          <w:shd w:val="clear" w:fill="FFFFFF"/>
+          <w:lang w:val="en-US" w:eastAsia="zh-CN" w:bidi="ar"/>
+        </w:rPr>
+        <w:t>Demerits</w:t>
+      </w:r>
+    </w:p>
+    <w:p>
+      <w:pPr>
+        <w:keepNext w:val="0"/>
+        <w:keepLines w:val="0"/>
+        <w:widowControl/>
+        <w:numPr>
+          <w:ilvl w:val="0"/>
+          <w:numId w:val="30"/>
+        </w:numPr>
+        <w:suppressLineNumbers w:val="0"/>
+        <w:spacing w:before="63" w:beforeAutospacing="0" w:after="63" w:afterAutospacing="0"/>
+        <w:ind w:left="420" w:right="276" w:hanging="360"/>
+      </w:pPr>
+      <w:r>
+        <w:rPr>
+          <w:rFonts w:hint="default" w:ascii="Segoe UI" w:hAnsi="Segoe UI" w:eastAsia="Segoe UI" w:cs="Segoe UI"/>
+          <w:i w:val="0"/>
+          <w:caps w:val="0"/>
+          <w:color w:val="333333"/>
+          <w:spacing w:val="0"/>
+          <w:sz w:val="19"/>
+          <w:szCs w:val="19"/>
+          <w:shd w:val="clear" w:fill="FFFFFF"/>
+        </w:rPr>
+        <w:t>JavaScript animations are flexible. They can implement any animation logic, like an “explosion” of an element.</w:t>
+      </w:r>
+    </w:p>
+    <w:p>
+      <w:pPr>
+        <w:keepNext w:val="0"/>
+        <w:keepLines w:val="0"/>
+        <w:widowControl/>
+        <w:numPr>
+          <w:ilvl w:val="0"/>
+          <w:numId w:val="30"/>
+        </w:numPr>
+        <w:suppressLineNumbers w:val="0"/>
+        <w:spacing w:before="63" w:beforeAutospacing="0" w:after="63" w:afterAutospacing="0"/>
+        <w:ind w:left="420" w:right="276" w:hanging="360"/>
+      </w:pPr>
+      <w:r>
+        <w:rPr>
+          <w:rFonts w:hint="default" w:ascii="Segoe UI" w:hAnsi="Segoe UI" w:eastAsia="Segoe UI" w:cs="Segoe UI"/>
+          <w:i w:val="0"/>
+          <w:caps w:val="0"/>
+          <w:color w:val="333333"/>
+          <w:spacing w:val="0"/>
+          <w:sz w:val="19"/>
+          <w:szCs w:val="19"/>
+          <w:shd w:val="clear" w:fill="FFFFFF"/>
+        </w:rPr>
+        <w:t>Not just property changes. We can create new elements in JavaScript for purposes of animation.</w:t>
+      </w:r>
+    </w:p>
+    <w:p>
+      <w:pPr>
+        <w:widowControl w:val="0"/>
+        <w:numPr>
           <w:numId w:val="0"/>
         </w:numPr>
         <w:ind w:leftChars="0"/>
@@ -24214,6 +24486,30 @@
           <w:lang w:val="en-US"/>
         </w:rPr>
       </w:pPr>
+      <w:bookmarkStart w:id="0" w:name="_GoBack"/>
+      <w:bookmarkEnd w:id="0"/>
+    </w:p>
+    <w:p>
+      <w:pPr>
+        <w:widowControl w:val="0"/>
+        <w:numPr>
+          <w:ilvl w:val="0"/>
+          <w:numId w:val="0"/>
+        </w:numPr>
+        <w:ind w:leftChars="0"/>
+        <w:jc w:val="both"/>
+        <w:rPr>
+          <w:rFonts w:hint="default" w:ascii="Segoe UI" w:hAnsi="Segoe UI" w:eastAsia="Segoe UI" w:cs="Segoe UI"/>
+          <w:i w:val="0"/>
+          <w:caps w:val="0"/>
+          <w:color w:val="333333"/>
+          <w:spacing w:val="0"/>
+          <w:sz w:val="19"/>
+          <w:szCs w:val="19"/>
+          <w:shd w:val="clear" w:fill="FFFFFF"/>
+          <w:lang w:val="en-US"/>
+        </w:rPr>
+      </w:pPr>
     </w:p>
     <w:p>
       <w:pPr>
@@ -24241,7 +24537,7 @@
         <w:pStyle w:val="12"/>
         <w:numPr>
           <w:ilvl w:val="0"/>
-          <w:numId w:val="29"/>
+          <w:numId w:val="31"/>
         </w:numPr>
         <w:ind w:firstLineChars="0"/>
         <w:rPr>
@@ -24278,7 +24574,7 @@
         <w:pStyle w:val="12"/>
         <w:numPr>
           <w:ilvl w:val="0"/>
-          <w:numId w:val="29"/>
+          <w:numId w:val="31"/>
         </w:numPr>
         <w:ind w:firstLineChars="0"/>
         <w:rPr>
@@ -24315,7 +24611,7 @@
         <w:pStyle w:val="12"/>
         <w:numPr>
           <w:ilvl w:val="0"/>
-          <w:numId w:val="29"/>
+          <w:numId w:val="31"/>
         </w:numPr>
         <w:ind w:firstLineChars="0"/>
         <w:rPr>
@@ -24364,7 +24660,7 @@
         <w:pStyle w:val="12"/>
         <w:numPr>
           <w:ilvl w:val="0"/>
-          <w:numId w:val="29"/>
+          <w:numId w:val="31"/>
         </w:numPr>
         <w:ind w:firstLineChars="0"/>
         <w:rPr>
@@ -24496,7 +24792,7 @@
         <w:pStyle w:val="12"/>
         <w:numPr>
           <w:ilvl w:val="0"/>
-          <w:numId w:val="29"/>
+          <w:numId w:val="31"/>
         </w:numPr>
         <w:ind w:firstLineChars="0"/>
         <w:rPr>
@@ -24533,7 +24829,7 @@
         <w:pStyle w:val="12"/>
         <w:numPr>
           <w:ilvl w:val="0"/>
-          <w:numId w:val="29"/>
+          <w:numId w:val="31"/>
         </w:numPr>
         <w:ind w:firstLineChars="0"/>
         <w:rPr>
@@ -24560,7 +24856,7 @@
         <w:pStyle w:val="12"/>
         <w:numPr>
           <w:ilvl w:val="0"/>
-          <w:numId w:val="29"/>
+          <w:numId w:val="31"/>
         </w:numPr>
         <w:ind w:firstLineChars="0"/>
         <w:rPr>
@@ -24597,7 +24893,7 @@
         <w:pStyle w:val="12"/>
         <w:numPr>
           <w:ilvl w:val="0"/>
-          <w:numId w:val="29"/>
+          <w:numId w:val="31"/>
         </w:numPr>
         <w:ind w:firstLineChars="0"/>
         <w:rPr>
@@ -24634,7 +24930,7 @@
         <w:pStyle w:val="12"/>
         <w:numPr>
           <w:ilvl w:val="0"/>
-          <w:numId w:val="29"/>
+          <w:numId w:val="31"/>
         </w:numPr>
         <w:ind w:firstLineChars="0"/>
         <w:rPr>
@@ -24671,7 +24967,7 @@
         <w:pStyle w:val="12"/>
         <w:numPr>
           <w:ilvl w:val="0"/>
-          <w:numId w:val="29"/>
+          <w:numId w:val="31"/>
         </w:numPr>
         <w:ind w:firstLineChars="0"/>
         <w:rPr>
@@ -26401,9 +26697,9 @@
     </w:lvl>
   </w:abstractNum>
   <w:abstractNum w:abstractNumId="12">
-    <w:nsid w:val="E8D7EAA7"/>
+    <w:nsid w:val="D579539C"/>
     <w:multiLevelType w:val="multilevel"/>
-    <w:tmpl w:val="E8D7EAA7"/>
+    <w:tmpl w:val="D579539C"/>
     <w:lvl w:ilvl="0" w:tentative="0">
       <w:start w:val="1"/>
       <w:numFmt w:val="bullet"/>
@@ -26550,9 +26846,9 @@
     </w:lvl>
   </w:abstractNum>
   <w:abstractNum w:abstractNumId="13">
-    <w:nsid w:val="EBBF2BB8"/>
+    <w:nsid w:val="E8D7EAA7"/>
     <w:multiLevelType w:val="multilevel"/>
-    <w:tmpl w:val="EBBF2BB8"/>
+    <w:tmpl w:val="E8D7EAA7"/>
     <w:lvl w:ilvl="0" w:tentative="0">
       <w:start w:val="1"/>
       <w:numFmt w:val="bullet"/>
@@ -26699,6 +26995,155 @@
     </w:lvl>
   </w:abstractNum>
   <w:abstractNum w:abstractNumId="14">
+    <w:nsid w:val="EBBF2BB8"/>
+    <w:multiLevelType w:val="multilevel"/>
+    <w:tmpl w:val="EBBF2BB8"/>
+    <w:lvl w:ilvl="0" w:tentative="0">
+      <w:start w:val="1"/>
+      <w:numFmt w:val="bullet"/>
+      <w:lvlText w:val=""/>
+      <w:lvlJc w:val="left"/>
+      <w:pPr>
+        <w:tabs>
+          <w:tab w:val="left" w:pos="720"/>
+        </w:tabs>
+        <w:ind w:left="720" w:hanging="360"/>
+      </w:pPr>
+      <w:rPr>
+        <w:rFonts w:ascii="Symbol" w:hAnsi="Symbol" w:cs="Symbol"/>
+        <w:sz w:val="20"/>
+      </w:rPr>
+    </w:lvl>
+    <w:lvl w:ilvl="1" w:tentative="0">
+      <w:start w:val="1"/>
+      <w:numFmt w:val="bullet"/>
+      <w:lvlText w:val=""/>
+      <w:lvlJc w:val="left"/>
+      <w:pPr>
+        <w:tabs>
+          <w:tab w:val="left" w:pos="1440"/>
+        </w:tabs>
+        <w:ind w:left="1440" w:hanging="360"/>
+      </w:pPr>
+      <w:rPr>
+        <w:rFonts w:hint="default" w:ascii="Symbol" w:hAnsi="Symbol" w:cs="Symbol"/>
+        <w:sz w:val="20"/>
+      </w:rPr>
+    </w:lvl>
+    <w:lvl w:ilvl="2" w:tentative="0">
+      <w:start w:val="1"/>
+      <w:numFmt w:val="bullet"/>
+      <w:lvlText w:val=""/>
+      <w:lvlJc w:val="left"/>
+      <w:pPr>
+        <w:tabs>
+          <w:tab w:val="left" w:pos="2160"/>
+        </w:tabs>
+        <w:ind w:left="2160" w:hanging="360"/>
+      </w:pPr>
+      <w:rPr>
+        <w:rFonts w:hint="default" w:ascii="Symbol" w:hAnsi="Symbol" w:cs="Symbol"/>
+        <w:sz w:val="20"/>
+      </w:rPr>
+    </w:lvl>
+    <w:lvl w:ilvl="3" w:tentative="0">
+      <w:start w:val="1"/>
+      <w:numFmt w:val="bullet"/>
+      <w:lvlText w:val=""/>
+      <w:lvlJc w:val="left"/>
+      <w:pPr>
+        <w:tabs>
+          <w:tab w:val="left" w:pos="2880"/>
+        </w:tabs>
+        <w:ind w:left="2880" w:hanging="360"/>
+      </w:pPr>
+      <w:rPr>
+        <w:rFonts w:hint="default" w:ascii="Symbol" w:hAnsi="Symbol" w:cs="Symbol"/>
+        <w:sz w:val="20"/>
+      </w:rPr>
+    </w:lvl>
+    <w:lvl w:ilvl="4" w:tentative="0">
+      <w:start w:val="1"/>
+      <w:numFmt w:val="bullet"/>
+      <w:lvlText w:val=""/>
+      <w:lvlJc w:val="left"/>
+      <w:pPr>
+        <w:tabs>
+          <w:tab w:val="left" w:pos="3600"/>
+        </w:tabs>
+        <w:ind w:left="3600" w:hanging="360"/>
+      </w:pPr>
+      <w:rPr>
+        <w:rFonts w:hint="default" w:ascii="Symbol" w:hAnsi="Symbol" w:cs="Symbol"/>
+        <w:sz w:val="20"/>
+      </w:rPr>
+    </w:lvl>
+    <w:lvl w:ilvl="5" w:tentative="0">
+      <w:start w:val="1"/>
+      <w:numFmt w:val="bullet"/>
+      <w:lvlText w:val=""/>
+      <w:lvlJc w:val="left"/>
+      <w:pPr>
+        <w:tabs>
+          <w:tab w:val="left" w:pos="4320"/>
+        </w:tabs>
+        <w:ind w:left="4320" w:hanging="360"/>
+      </w:pPr>
+      <w:rPr>
+        <w:rFonts w:hint="default" w:ascii="Symbol" w:hAnsi="Symbol" w:cs="Symbol"/>
+        <w:sz w:val="20"/>
+      </w:rPr>
+    </w:lvl>
+    <w:lvl w:ilvl="6" w:tentative="0">
+      <w:start w:val="1"/>
+      <w:numFmt w:val="bullet"/>
+      <w:lvlText w:val=""/>
+      <w:lvlJc w:val="left"/>
+      <w:pPr>
+        <w:tabs>
+          <w:tab w:val="left" w:pos="5040"/>
+        </w:tabs>
+        <w:ind w:left="5040" w:hanging="360"/>
+      </w:pPr>
+      <w:rPr>
+        <w:rFonts w:hint="default" w:ascii="Symbol" w:hAnsi="Symbol" w:cs="Symbol"/>
+        <w:sz w:val="20"/>
+      </w:rPr>
+    </w:lvl>
+    <w:lvl w:ilvl="7" w:tentative="0">
+      <w:start w:val="1"/>
+      <w:numFmt w:val="bullet"/>
+      <w:lvlText w:val=""/>
+      <w:lvlJc w:val="left"/>
+      <w:pPr>
+        <w:tabs>
+          <w:tab w:val="left" w:pos="5760"/>
+        </w:tabs>
+        <w:ind w:left="5760" w:hanging="360"/>
+      </w:pPr>
+      <w:rPr>
+        <w:rFonts w:hint="default" w:ascii="Symbol" w:hAnsi="Symbol" w:cs="Symbol"/>
+        <w:sz w:val="20"/>
+      </w:rPr>
+    </w:lvl>
+    <w:lvl w:ilvl="8" w:tentative="0">
+      <w:start w:val="1"/>
+      <w:numFmt w:val="bullet"/>
+      <w:lvlText w:val=""/>
+      <w:lvlJc w:val="left"/>
+      <w:pPr>
+        <w:tabs>
+          <w:tab w:val="left" w:pos="6480"/>
+        </w:tabs>
+        <w:ind w:left="6480" w:hanging="360"/>
+      </w:pPr>
+      <w:rPr>
+        <w:rFonts w:hint="default" w:ascii="Symbol" w:hAnsi="Symbol" w:cs="Symbol"/>
+        <w:sz w:val="20"/>
+      </w:rPr>
+    </w:lvl>
+  </w:abstractNum>
+  <w:abstractNum w:abstractNumId="15">
     <w:nsid w:val="F31EDE53"/>
     <w:multiLevelType w:val="multilevel"/>
     <w:tmpl w:val="F31EDE53"/>
@@ -26847,7 +27292,7 @@
       </w:rPr>
     </w:lvl>
   </w:abstractNum>
-  <w:abstractNum w:abstractNumId="15">
+  <w:abstractNum w:abstractNumId="16">
     <w:nsid w:val="03CA0B14"/>
     <w:multiLevelType w:val="multilevel"/>
     <w:tmpl w:val="03CA0B14"/>
@@ -26936,7 +27381,7 @@
       </w:pPr>
     </w:lvl>
   </w:abstractNum>
-  <w:abstractNum w:abstractNumId="16">
+  <w:abstractNum w:abstractNumId="17">
     <w:nsid w:val="05CB2294"/>
     <w:multiLevelType w:val="multilevel"/>
     <w:tmpl w:val="05CB2294"/>
@@ -27085,7 +27530,7 @@
       </w:rPr>
     </w:lvl>
   </w:abstractNum>
-  <w:abstractNum w:abstractNumId="17">
+  <w:abstractNum w:abstractNumId="18">
     <w:nsid w:val="06BC0477"/>
     <w:multiLevelType w:val="multilevel"/>
     <w:tmpl w:val="06BC0477"/>
@@ -27234,7 +27679,7 @@
       </w:rPr>
     </w:lvl>
   </w:abstractNum>
-  <w:abstractNum w:abstractNumId="18">
+  <w:abstractNum w:abstractNumId="19">
     <w:nsid w:val="0D3B7341"/>
     <w:multiLevelType w:val="singleLevel"/>
     <w:tmpl w:val="0D3B7341"/>
@@ -27246,7 +27691,7 @@
       <w:lvlJc w:val="left"/>
     </w:lvl>
   </w:abstractNum>
-  <w:abstractNum w:abstractNumId="19">
+  <w:abstractNum w:abstractNumId="20">
     <w:nsid w:val="1CE352C8"/>
     <w:multiLevelType w:val="multilevel"/>
     <w:tmpl w:val="1CE352C8"/>
@@ -27395,7 +27840,156 @@
       </w:rPr>
     </w:lvl>
   </w:abstractNum>
-  <w:abstractNum w:abstractNumId="20">
+  <w:abstractNum w:abstractNumId="21">
+    <w:nsid w:val="296895C3"/>
+    <w:multiLevelType w:val="multilevel"/>
+    <w:tmpl w:val="296895C3"/>
+    <w:lvl w:ilvl="0" w:tentative="0">
+      <w:start w:val="1"/>
+      <w:numFmt w:val="bullet"/>
+      <w:lvlText w:val=""/>
+      <w:lvlJc w:val="left"/>
+      <w:pPr>
+        <w:tabs>
+          <w:tab w:val="left" w:pos="720"/>
+        </w:tabs>
+        <w:ind w:left="720" w:hanging="360"/>
+      </w:pPr>
+      <w:rPr>
+        <w:rFonts w:hint="default" w:ascii="Symbol" w:hAnsi="Symbol" w:cs="Symbol"/>
+        <w:sz w:val="20"/>
+      </w:rPr>
+    </w:lvl>
+    <w:lvl w:ilvl="1" w:tentative="0">
+      <w:start w:val="1"/>
+      <w:numFmt w:val="bullet"/>
+      <w:lvlText w:val=""/>
+      <w:lvlJc w:val="left"/>
+      <w:pPr>
+        <w:tabs>
+          <w:tab w:val="left" w:pos="1440"/>
+        </w:tabs>
+        <w:ind w:left="1440" w:hanging="360"/>
+      </w:pPr>
+      <w:rPr>
+        <w:rFonts w:hint="default" w:ascii="Symbol" w:hAnsi="Symbol" w:cs="Symbol"/>
+        <w:sz w:val="20"/>
+      </w:rPr>
+    </w:lvl>
+    <w:lvl w:ilvl="2" w:tentative="0">
+      <w:start w:val="1"/>
+      <w:numFmt w:val="bullet"/>
+      <w:lvlText w:val=""/>
+      <w:lvlJc w:val="left"/>
+      <w:pPr>
+        <w:tabs>
+          <w:tab w:val="left" w:pos="2160"/>
+        </w:tabs>
+        <w:ind w:left="2160" w:hanging="360"/>
+      </w:pPr>
+      <w:rPr>
+        <w:rFonts w:hint="default" w:ascii="Symbol" w:hAnsi="Symbol" w:cs="Symbol"/>
+        <w:sz w:val="20"/>
+      </w:rPr>
+    </w:lvl>
+    <w:lvl w:ilvl="3" w:tentative="0">
+      <w:start w:val="1"/>
+      <w:numFmt w:val="bullet"/>
+      <w:lvlText w:val=""/>
+      <w:lvlJc w:val="left"/>
+      <w:pPr>
+        <w:tabs>
+          <w:tab w:val="left" w:pos="2880"/>
+        </w:tabs>
+        <w:ind w:left="2880" w:hanging="360"/>
+      </w:pPr>
+      <w:rPr>
+        <w:rFonts w:hint="default" w:ascii="Symbol" w:hAnsi="Symbol" w:cs="Symbol"/>
+        <w:sz w:val="20"/>
+      </w:rPr>
+    </w:lvl>
+    <w:lvl w:ilvl="4" w:tentative="0">
+      <w:start w:val="1"/>
+      <w:numFmt w:val="bullet"/>
+      <w:lvlText w:val=""/>
+      <w:lvlJc w:val="left"/>
+      <w:pPr>
+        <w:tabs>
+          <w:tab w:val="left" w:pos="3600"/>
+        </w:tabs>
+        <w:ind w:left="3600" w:hanging="360"/>
+      </w:pPr>
+      <w:rPr>
+        <w:rFonts w:hint="default" w:ascii="Symbol" w:hAnsi="Symbol" w:cs="Symbol"/>
+        <w:sz w:val="20"/>
+      </w:rPr>
+    </w:lvl>
+    <w:lvl w:ilvl="5" w:tentative="0">
+      <w:start w:val="1"/>
+      <w:numFmt w:val="bullet"/>
+      <w:lvlText w:val=""/>
+      <w:lvlJc w:val="left"/>
+      <w:pPr>
+        <w:tabs>
+          <w:tab w:val="left" w:pos="4320"/>
+        </w:tabs>
+        <w:ind w:left="4320" w:hanging="360"/>
+      </w:pPr>
+      <w:rPr>
+        <w:rFonts w:hint="default" w:ascii="Symbol" w:hAnsi="Symbol" w:cs="Symbol"/>
+        <w:sz w:val="20"/>
+      </w:rPr>
+    </w:lvl>
+    <w:lvl w:ilvl="6" w:tentative="0">
+      <w:start w:val="1"/>
+      <w:numFmt w:val="bullet"/>
+      <w:lvlText w:val=""/>
+      <w:lvlJc w:val="left"/>
+      <w:pPr>
+        <w:tabs>
+          <w:tab w:val="left" w:pos="5040"/>
+        </w:tabs>
+        <w:ind w:left="5040" w:hanging="360"/>
+      </w:pPr>
+      <w:rPr>
+        <w:rFonts w:hint="default" w:ascii="Symbol" w:hAnsi="Symbol" w:cs="Symbol"/>
+        <w:sz w:val="20"/>
+      </w:rPr>
+    </w:lvl>
+    <w:lvl w:ilvl="7" w:tentative="0">
+      <w:start w:val="1"/>
+      <w:numFmt w:val="bullet"/>
+      <w:lvlText w:val=""/>
+      <w:lvlJc w:val="left"/>
+      <w:pPr>
+        <w:tabs>
+          <w:tab w:val="left" w:pos="5760"/>
+        </w:tabs>
+        <w:ind w:left="5760" w:hanging="360"/>
+      </w:pPr>
+      <w:rPr>
+        <w:rFonts w:hint="default" w:ascii="Symbol" w:hAnsi="Symbol" w:cs="Symbol"/>
+        <w:sz w:val="20"/>
+      </w:rPr>
+    </w:lvl>
+    <w:lvl w:ilvl="8" w:tentative="0">
+      <w:start w:val="1"/>
+      <w:numFmt w:val="bullet"/>
+      <w:lvlText w:val=""/>
+      <w:lvlJc w:val="left"/>
+      <w:pPr>
+        <w:tabs>
+          <w:tab w:val="left" w:pos="6480"/>
+        </w:tabs>
+        <w:ind w:left="6480" w:hanging="360"/>
+      </w:pPr>
+      <w:rPr>
+        <w:rFonts w:hint="default" w:ascii="Symbol" w:hAnsi="Symbol" w:cs="Symbol"/>
+        <w:sz w:val="20"/>
+      </w:rPr>
+    </w:lvl>
+  </w:abstractNum>
+  <w:abstractNum w:abstractNumId="22">
     <w:nsid w:val="342639A6"/>
     <w:multiLevelType w:val="singleLevel"/>
     <w:tmpl w:val="342639A6"/>
@@ -27407,7 +28001,7 @@
       <w:lvlJc w:val="left"/>
     </w:lvl>
   </w:abstractNum>
-  <w:abstractNum w:abstractNumId="21">
+  <w:abstractNum w:abstractNumId="23">
     <w:nsid w:val="380E0F3E"/>
     <w:multiLevelType w:val="multilevel"/>
     <w:tmpl w:val="380E0F3E"/>
@@ -27556,7 +28150,7 @@
       </w:rPr>
     </w:lvl>
   </w:abstractNum>
-  <w:abstractNum w:abstractNumId="22">
+  <w:abstractNum w:abstractNumId="24">
     <w:nsid w:val="3D125D34"/>
     <w:multiLevelType w:val="multilevel"/>
     <w:tmpl w:val="3D125D34"/>
@@ -27705,7 +28299,7 @@
       </w:rPr>
     </w:lvl>
   </w:abstractNum>
-  <w:abstractNum w:abstractNumId="23">
+  <w:abstractNum w:abstractNumId="25">
     <w:nsid w:val="40760D56"/>
     <w:multiLevelType w:val="multilevel"/>
     <w:tmpl w:val="40760D56"/>
@@ -27854,7 +28448,7 @@
       </w:rPr>
     </w:lvl>
   </w:abstractNum>
-  <w:abstractNum w:abstractNumId="24">
+  <w:abstractNum w:abstractNumId="26">
     <w:nsid w:val="50A8EC26"/>
     <w:multiLevelType w:val="multilevel"/>
     <w:tmpl w:val="50A8EC26"/>
@@ -28003,7 +28597,7 @@
       </w:rPr>
     </w:lvl>
   </w:abstractNum>
-  <w:abstractNum w:abstractNumId="25">
+  <w:abstractNum w:abstractNumId="27">
     <w:nsid w:val="5E2E653D"/>
     <w:multiLevelType w:val="multilevel"/>
     <w:tmpl w:val="5E2E653D"/>
@@ -28116,7 +28710,7 @@
       </w:rPr>
     </w:lvl>
   </w:abstractNum>
-  <w:abstractNum w:abstractNumId="26">
+  <w:abstractNum w:abstractNumId="28">
     <w:nsid w:val="6FB51945"/>
     <w:multiLevelType w:val="singleLevel"/>
     <w:tmpl w:val="6FB51945"/>
@@ -28128,7 +28722,7 @@
       <w:lvlJc w:val="left"/>
     </w:lvl>
   </w:abstractNum>
-  <w:abstractNum w:abstractNumId="27">
+  <w:abstractNum w:abstractNumId="29">
     <w:nsid w:val="7623549A"/>
     <w:multiLevelType w:val="multilevel"/>
     <w:tmpl w:val="7623549A"/>
@@ -28277,7 +28871,7 @@
       </w:rPr>
     </w:lvl>
   </w:abstractNum>
-  <w:abstractNum w:abstractNumId="28">
+  <w:abstractNum w:abstractNumId="30">
     <w:nsid w:val="7CFDF30F"/>
     <w:multiLevelType w:val="singleLevel"/>
     <w:tmpl w:val="7CFDF30F"/>
@@ -28290,7 +28884,7 @@
     </w:lvl>
   </w:abstractNum>
   <w:num w:numId="1">
-    <w:abstractNumId w:val="15"/>
+    <w:abstractNumId w:val="16"/>
   </w:num>
   <w:num w:numId="2">
     <w:abstractNumId w:val="5"/>
@@ -28299,22 +28893,22 @@
     <w:abstractNumId w:val="3"/>
   </w:num>
   <w:num w:numId="4">
+    <w:abstractNumId w:val="30"/>
+  </w:num>
+  <w:num w:numId="5">
     <w:abstractNumId w:val="28"/>
   </w:num>
-  <w:num w:numId="5">
-    <w:abstractNumId w:val="26"/>
-  </w:num>
   <w:num w:numId="6">
-    <w:abstractNumId w:val="17"/>
+    <w:abstractNumId w:val="18"/>
   </w:num>
   <w:num w:numId="7">
     <w:abstractNumId w:val="0"/>
   </w:num>
   <w:num w:numId="8">
-    <w:abstractNumId w:val="22"/>
+    <w:abstractNumId w:val="24"/>
   </w:num>
   <w:num w:numId="9">
-    <w:abstractNumId w:val="12"/>
+    <w:abstractNumId w:val="13"/>
   </w:num>
   <w:num w:numId="10">
     <w:abstractNumId w:val="11"/>
@@ -28326,7 +28920,7 @@
     <w:abstractNumId w:val="10"/>
   </w:num>
   <w:num w:numId="13">
-    <w:abstractNumId w:val="13"/>
+    <w:abstractNumId w:val="14"/>
   </w:num>
   <w:num w:numId="14">
     <w:abstractNumId w:val="9"/>
@@ -28335,34 +28929,34 @@
     <w:abstractNumId w:val="4"/>
   </w:num>
   <w:num w:numId="16">
-    <w:abstractNumId w:val="20"/>
+    <w:abstractNumId w:val="22"/>
   </w:num>
   <w:num w:numId="17">
-    <w:abstractNumId w:val="24"/>
+    <w:abstractNumId w:val="26"/>
   </w:num>
   <w:num w:numId="18">
     <w:abstractNumId w:val="7"/>
   </w:num>
   <w:num w:numId="19">
-    <w:abstractNumId w:val="27"/>
+    <w:abstractNumId w:val="29"/>
   </w:num>
   <w:num w:numId="20">
-    <w:abstractNumId w:val="14"/>
+    <w:abstractNumId w:val="15"/>
   </w:num>
   <w:num w:numId="21">
     <w:abstractNumId w:val="8"/>
   </w:num>
   <w:num w:numId="22">
-    <w:abstractNumId w:val="21"/>
+    <w:abstractNumId w:val="23"/>
   </w:num>
   <w:num w:numId="23">
-    <w:abstractNumId w:val="23"/>
+    <w:abstractNumId w:val="25"/>
   </w:num>
   <w:num w:numId="24">
-    <w:abstractNumId w:val="16"/>
+    <w:abstractNumId w:val="17"/>
   </w:num>
   <w:num w:numId="25">
-    <w:abstractNumId w:val="19"/>
+    <w:abstractNumId w:val="20"/>
   </w:num>
   <w:num w:numId="26">
     <w:abstractNumId w:val="1"/>
@@ -28371,10 +28965,16 @@
     <w:abstractNumId w:val="2"/>
   </w:num>
   <w:num w:numId="28">
-    <w:abstractNumId w:val="18"/>
+    <w:abstractNumId w:val="19"/>
   </w:num>
   <w:num w:numId="29">
-    <w:abstractNumId w:val="25"/>
+    <w:abstractNumId w:val="12"/>
+  </w:num>
+  <w:num w:numId="30">
+    <w:abstractNumId w:val="21"/>
+  </w:num>
+  <w:num w:numId="31">
+    <w:abstractNumId w:val="27"/>
   </w:num>
 </w:numbering>
 </file>

</xml_diff>

<commit_message>
customized built in elements
</commit_message>
<xml_diff>
--- a/react.docx
+++ b/react.docx
@@ -7035,6 +7035,7 @@
       </w:tblGrid>
       <w:tr>
         <w:tblPrEx>
+          <w:shd w:val="clear" w:color="auto" w:fill="FFFFFF"/>
           <w:tblLayout w:type="fixed"/>
           <w:tblCellMar>
             <w:top w:w="15" w:type="dxa"/>
@@ -7207,7 +7208,6 @@
       </w:tr>
       <w:tr>
         <w:tblPrEx>
-          <w:shd w:val="clear" w:color="auto" w:fill="FFFFFF"/>
           <w:tblLayout w:type="fixed"/>
           <w:tblCellMar>
             <w:top w:w="15" w:type="dxa"/>
@@ -7292,7 +7292,6 @@
       </w:tr>
       <w:tr>
         <w:tblPrEx>
-          <w:shd w:val="clear" w:color="auto" w:fill="FFFFFF"/>
           <w:tblLayout w:type="fixed"/>
           <w:tblCellMar>
             <w:top w:w="15" w:type="dxa"/>
@@ -7353,6 +7352,7 @@
       </w:tr>
       <w:tr>
         <w:tblPrEx>
+          <w:shd w:val="clear" w:color="auto" w:fill="FFFFFF"/>
           <w:tblLayout w:type="fixed"/>
           <w:tblCellMar>
             <w:top w:w="15" w:type="dxa"/>
@@ -23266,6 +23266,7 @@
             <w:insideH w:val="none" w:color="auto" w:sz="0" w:space="0"/>
             <w:insideV w:val="none" w:color="auto" w:sz="0" w:space="0"/>
           </w:tblBorders>
+          <w:shd w:val="clear" w:color="auto" w:fill="FFFFFF"/>
           <w:tblLayout w:type="fixed"/>
           <w:tblCellMar>
             <w:top w:w="15" w:type="dxa"/>
@@ -23379,6 +23380,7 @@
             <w:insideH w:val="none" w:color="auto" w:sz="0" w:space="0"/>
             <w:insideV w:val="none" w:color="auto" w:sz="0" w:space="0"/>
           </w:tblBorders>
+          <w:shd w:val="clear" w:color="auto" w:fill="FFFFFF"/>
           <w:tblLayout w:type="fixed"/>
           <w:tblCellMar>
             <w:top w:w="15" w:type="dxa"/>
@@ -24520,6 +24522,7 @@
       <w:pPr>
         <w:widowControl w:val="0"/>
         <w:numPr>
+          <w:ilvl w:val="0"/>
           <w:numId w:val="0"/>
         </w:numPr>
         <w:ind w:leftChars="0"/>
@@ -24571,7 +24574,6 @@
           <w:spacing w:val="0"/>
           <w:sz w:val="19"/>
           <w:szCs w:val="19"/>
-          <w:bdr w:val="none" w:color="auto" w:sz="0" w:space="0"/>
           <w:shd w:val="clear" w:fill="F5F2F0"/>
         </w:rPr>
         <w:t>style.left</w:t>
@@ -24599,7 +24601,6 @@
           <w:spacing w:val="0"/>
           <w:sz w:val="19"/>
           <w:szCs w:val="19"/>
-          <w:bdr w:val="none" w:color="auto" w:sz="0" w:space="0"/>
           <w:shd w:val="clear" w:fill="F5F2F0"/>
         </w:rPr>
         <w:t>0px</w:t>
@@ -24627,7 +24628,6 @@
           <w:spacing w:val="0"/>
           <w:sz w:val="19"/>
           <w:szCs w:val="19"/>
-          <w:bdr w:val="none" w:color="auto" w:sz="0" w:space="0"/>
           <w:shd w:val="clear" w:fill="F5F2F0"/>
         </w:rPr>
         <w:t>100px</w:t>
@@ -24695,7 +24695,6 @@
           <w:spacing w:val="0"/>
           <w:sz w:val="19"/>
           <w:szCs w:val="19"/>
-          <w:bdr w:val="none" w:color="auto" w:sz="0" w:space="0"/>
           <w:shd w:val="clear" w:fill="F5F2F0"/>
         </w:rPr>
         <w:t>setInterval</w:t>
@@ -24723,7 +24722,6 @@
           <w:spacing w:val="0"/>
           <w:sz w:val="19"/>
           <w:szCs w:val="19"/>
-          <w:bdr w:val="none" w:color="auto" w:sz="0" w:space="0"/>
           <w:shd w:val="clear" w:fill="F5F2F0"/>
         </w:rPr>
         <w:t>2px</w:t>
@@ -24740,40 +24738,6 @@
           <w:shd w:val="clear" w:fill="FFFFFF"/>
         </w:rPr>
         <w:t> with a tiny delay, like 50 times per second, then it looks smooth. That’s the same principle as in the cinema: 24 frames per second is enough to make it look smooth.</w:t>
-      </w:r>
-    </w:p>
-    <w:p>
-      <w:pPr>
-        <w:widowControl w:val="0"/>
-        <w:numPr>
-          <w:numId w:val="0"/>
-        </w:numPr>
-        <w:ind w:leftChars="0"/>
-        <w:jc w:val="both"/>
-        <w:rPr>
-          <w:rFonts w:hint="default" w:ascii="Segoe UI" w:hAnsi="Segoe UI" w:eastAsia="Segoe UI" w:cs="Segoe UI"/>
-          <w:i w:val="0"/>
-          <w:caps w:val="0"/>
-          <w:color w:val="333333"/>
-          <w:spacing w:val="0"/>
-          <w:sz w:val="19"/>
-          <w:szCs w:val="19"/>
-          <w:shd w:val="clear" w:fill="FFFFFF"/>
-          <w:lang w:val="en-US"/>
-        </w:rPr>
-      </w:pPr>
-      <w:r>
-        <w:rPr>
-          <w:rFonts w:ascii="Segoe UI" w:hAnsi="Segoe UI" w:eastAsia="Segoe UI" w:cs="Segoe UI"/>
-          <w:i w:val="0"/>
-          <w:caps w:val="0"/>
-          <w:color w:val="333333"/>
-          <w:spacing w:val="0"/>
-          <w:sz w:val="19"/>
-          <w:szCs w:val="19"/>
-          <w:shd w:val="clear" w:fill="FFFFFF"/>
-        </w:rPr>
-        <w:t>The pseudo-code can look like this:</w:t>
       </w:r>
     </w:p>
     <w:p>
@@ -24786,145 +24750,29 @@
         <w:ind w:leftChars="0"/>
         <w:jc w:val="both"/>
         <w:rPr>
-          <w:rFonts w:hint="default" w:ascii="Consolas" w:hAnsi="Consolas" w:eastAsia="Consolas" w:cs="Consolas"/>
-          <w:i w:val="0"/>
-          <w:caps w:val="0"/>
-          <w:color w:val="333333"/>
-          <w:spacing w:val="0"/>
-          <w:sz w:val="19"/>
-          <w:szCs w:val="19"/>
-          <w:shd w:val="clear" w:fill="F5F2F0"/>
-        </w:rPr>
-      </w:pPr>
-      <w:r>
-        <w:rPr>
-          <w:rFonts w:ascii="Consolas" w:hAnsi="Consolas" w:eastAsia="Consolas" w:cs="Consolas"/>
-          <w:i w:val="0"/>
-          <w:caps w:val="0"/>
-          <w:color w:val="0077AA"/>
-          <w:spacing w:val="0"/>
-          <w:sz w:val="19"/>
-          <w:szCs w:val="19"/>
-          <w:shd w:val="clear" w:fill="F5F2F0"/>
-        </w:rPr>
-        <w:t>let</w:t>
-      </w:r>
-      <w:r>
-        <w:rPr>
-          <w:rFonts w:hint="default" w:ascii="Consolas" w:hAnsi="Consolas" w:eastAsia="Consolas" w:cs="Consolas"/>
-          <w:i w:val="0"/>
-          <w:caps w:val="0"/>
-          <w:color w:val="333333"/>
-          <w:spacing w:val="0"/>
-          <w:sz w:val="19"/>
-          <w:szCs w:val="19"/>
-          <w:shd w:val="clear" w:fill="F5F2F0"/>
-        </w:rPr>
-        <w:t xml:space="preserve"> timer </w:t>
-      </w:r>
-      <w:r>
-        <w:rPr>
-          <w:rFonts w:hint="default" w:ascii="Consolas" w:hAnsi="Consolas" w:eastAsia="Consolas" w:cs="Consolas"/>
-          <w:i w:val="0"/>
-          <w:caps w:val="0"/>
-          <w:color w:val="A67F59"/>
-          <w:spacing w:val="0"/>
-          <w:sz w:val="19"/>
-          <w:szCs w:val="19"/>
-          <w:shd w:val="clear" w:fill="F5F2F0"/>
-        </w:rPr>
-        <w:t>=</w:t>
-      </w:r>
-      <w:r>
-        <w:rPr>
-          <w:rFonts w:hint="default" w:ascii="Consolas" w:hAnsi="Consolas" w:eastAsia="Consolas" w:cs="Consolas"/>
-          <w:i w:val="0"/>
-          <w:caps w:val="0"/>
-          <w:color w:val="333333"/>
-          <w:spacing w:val="0"/>
-          <w:sz w:val="19"/>
-          <w:szCs w:val="19"/>
-          <w:shd w:val="clear" w:fill="F5F2F0"/>
-        </w:rPr>
-        <w:t xml:space="preserve"> setInterval</w:t>
-      </w:r>
-      <w:r>
-        <w:rPr>
-          <w:rFonts w:hint="default" w:ascii="Consolas" w:hAnsi="Consolas" w:eastAsia="Consolas" w:cs="Consolas"/>
-          <w:i w:val="0"/>
-          <w:caps w:val="0"/>
-          <w:color w:val="999999"/>
-          <w:spacing w:val="0"/>
-          <w:sz w:val="19"/>
-          <w:szCs w:val="19"/>
-          <w:shd w:val="clear" w:fill="F5F2F0"/>
-        </w:rPr>
-        <w:t>(</w:t>
-      </w:r>
-      <w:r>
-        <w:rPr>
-          <w:rFonts w:hint="default" w:ascii="Consolas" w:hAnsi="Consolas" w:eastAsia="Consolas" w:cs="Consolas"/>
-          <w:i w:val="0"/>
-          <w:caps w:val="0"/>
-          <w:color w:val="0077AA"/>
-          <w:spacing w:val="0"/>
-          <w:sz w:val="19"/>
-          <w:szCs w:val="19"/>
-          <w:shd w:val="clear" w:fill="F5F2F0"/>
-        </w:rPr>
-        <w:t>function</w:t>
-      </w:r>
-      <w:r>
-        <w:rPr>
-          <w:rFonts w:hint="default" w:ascii="Consolas" w:hAnsi="Consolas" w:eastAsia="Consolas" w:cs="Consolas"/>
-          <w:i w:val="0"/>
-          <w:caps w:val="0"/>
-          <w:color w:val="999999"/>
-          <w:spacing w:val="0"/>
-          <w:sz w:val="19"/>
-          <w:szCs w:val="19"/>
-          <w:shd w:val="clear" w:fill="F5F2F0"/>
-        </w:rPr>
-        <w:t>()</w:t>
-      </w:r>
-      <w:r>
-        <w:rPr>
-          <w:rFonts w:hint="default" w:ascii="Consolas" w:hAnsi="Consolas" w:eastAsia="Consolas" w:cs="Consolas"/>
-          <w:i w:val="0"/>
-          <w:caps w:val="0"/>
-          <w:color w:val="333333"/>
-          <w:spacing w:val="0"/>
-          <w:sz w:val="19"/>
-          <w:szCs w:val="19"/>
-          <w:shd w:val="clear" w:fill="F5F2F0"/>
-        </w:rPr>
-        <w:t xml:space="preserve"> </w:t>
-      </w:r>
-      <w:r>
-        <w:rPr>
-          <w:rFonts w:hint="default" w:ascii="Consolas" w:hAnsi="Consolas" w:eastAsia="Consolas" w:cs="Consolas"/>
-          <w:i w:val="0"/>
-          <w:caps w:val="0"/>
-          <w:color w:val="999999"/>
-          <w:spacing w:val="0"/>
-          <w:sz w:val="19"/>
-          <w:szCs w:val="19"/>
-          <w:shd w:val="clear" w:fill="F5F2F0"/>
-        </w:rPr>
-        <w:t>{</w:t>
-      </w:r>
-      <w:r>
-        <w:rPr>
-          <w:rFonts w:hint="default" w:ascii="Consolas" w:hAnsi="Consolas" w:eastAsia="Consolas" w:cs="Consolas"/>
-          <w:i w:val="0"/>
-          <w:caps w:val="0"/>
-          <w:color w:val="333333"/>
-          <w:spacing w:val="0"/>
-          <w:sz w:val="19"/>
-          <w:szCs w:val="19"/>
-          <w:shd w:val="clear" w:fill="F5F2F0"/>
-        </w:rPr>
-        <w:t xml:space="preserve"> </w:t>
+          <w:rFonts w:hint="default" w:ascii="Segoe UI" w:hAnsi="Segoe UI" w:eastAsia="Segoe UI" w:cs="Segoe UI"/>
+          <w:i w:val="0"/>
+          <w:caps w:val="0"/>
+          <w:color w:val="333333"/>
+          <w:spacing w:val="0"/>
+          <w:sz w:val="19"/>
+          <w:szCs w:val="19"/>
+          <w:shd w:val="clear" w:fill="FFFFFF"/>
+          <w:lang w:val="en-US"/>
+        </w:rPr>
+      </w:pPr>
+      <w:r>
+        <w:rPr>
+          <w:rFonts w:ascii="Segoe UI" w:hAnsi="Segoe UI" w:eastAsia="Segoe UI" w:cs="Segoe UI"/>
+          <w:i w:val="0"/>
+          <w:caps w:val="0"/>
+          <w:color w:val="333333"/>
+          <w:spacing w:val="0"/>
+          <w:sz w:val="19"/>
+          <w:szCs w:val="19"/>
+          <w:shd w:val="clear" w:fill="FFFFFF"/>
+        </w:rPr>
+        <w:t>The pseudo-code can look like this:</w:t>
       </w:r>
     </w:p>
     <w:p>
@@ -24940,13 +24788,78 @@
           <w:rFonts w:hint="default" w:ascii="Consolas" w:hAnsi="Consolas" w:eastAsia="Consolas" w:cs="Consolas"/>
           <w:i w:val="0"/>
           <w:caps w:val="0"/>
+          <w:color w:val="333333"/>
+          <w:spacing w:val="0"/>
+          <w:sz w:val="19"/>
+          <w:szCs w:val="19"/>
+          <w:shd w:val="clear" w:fill="F5F2F0"/>
+        </w:rPr>
+      </w:pPr>
+      <w:r>
+        <w:rPr>
+          <w:rFonts w:ascii="Consolas" w:hAnsi="Consolas" w:eastAsia="Consolas" w:cs="Consolas"/>
+          <w:i w:val="0"/>
+          <w:caps w:val="0"/>
+          <w:color w:val="0077AA"/>
+          <w:spacing w:val="0"/>
+          <w:sz w:val="19"/>
+          <w:szCs w:val="19"/>
+          <w:shd w:val="clear" w:fill="F5F2F0"/>
+        </w:rPr>
+        <w:t>let</w:t>
+      </w:r>
+      <w:r>
+        <w:rPr>
+          <w:rFonts w:hint="default" w:ascii="Consolas" w:hAnsi="Consolas" w:eastAsia="Consolas" w:cs="Consolas"/>
+          <w:i w:val="0"/>
+          <w:caps w:val="0"/>
+          <w:color w:val="333333"/>
+          <w:spacing w:val="0"/>
+          <w:sz w:val="19"/>
+          <w:szCs w:val="19"/>
+          <w:shd w:val="clear" w:fill="F5F2F0"/>
+        </w:rPr>
+        <w:t xml:space="preserve"> timer </w:t>
+      </w:r>
+      <w:r>
+        <w:rPr>
+          <w:rFonts w:hint="default" w:ascii="Consolas" w:hAnsi="Consolas" w:eastAsia="Consolas" w:cs="Consolas"/>
+          <w:i w:val="0"/>
+          <w:caps w:val="0"/>
+          <w:color w:val="A67F59"/>
+          <w:spacing w:val="0"/>
+          <w:sz w:val="19"/>
+          <w:szCs w:val="19"/>
+          <w:shd w:val="clear" w:fill="F5F2F0"/>
+        </w:rPr>
+        <w:t>=</w:t>
+      </w:r>
+      <w:r>
+        <w:rPr>
+          <w:rFonts w:hint="default" w:ascii="Consolas" w:hAnsi="Consolas" w:eastAsia="Consolas" w:cs="Consolas"/>
+          <w:i w:val="0"/>
+          <w:caps w:val="0"/>
+          <w:color w:val="333333"/>
+          <w:spacing w:val="0"/>
+          <w:sz w:val="19"/>
+          <w:szCs w:val="19"/>
+          <w:shd w:val="clear" w:fill="F5F2F0"/>
+        </w:rPr>
+        <w:t xml:space="preserve"> setInterval</w:t>
+      </w:r>
+      <w:r>
+        <w:rPr>
+          <w:rFonts w:hint="default" w:ascii="Consolas" w:hAnsi="Consolas" w:eastAsia="Consolas" w:cs="Consolas"/>
+          <w:i w:val="0"/>
+          <w:caps w:val="0"/>
           <w:color w:val="999999"/>
           <w:spacing w:val="0"/>
           <w:sz w:val="19"/>
           <w:szCs w:val="19"/>
           <w:shd w:val="clear" w:fill="F5F2F0"/>
         </w:rPr>
-      </w:pPr>
+        <w:t>(</w:t>
+      </w:r>
       <w:r>
         <w:rPr>
           <w:rFonts w:hint="default" w:ascii="Consolas" w:hAnsi="Consolas" w:eastAsia="Consolas" w:cs="Consolas"/>
@@ -24958,7 +24871,20 @@
           <w:szCs w:val="19"/>
           <w:shd w:val="clear" w:fill="F5F2F0"/>
         </w:rPr>
-        <w:t>if</w:t>
+        <w:t>function</w:t>
+      </w:r>
+      <w:r>
+        <w:rPr>
+          <w:rFonts w:hint="default" w:ascii="Consolas" w:hAnsi="Consolas" w:eastAsia="Consolas" w:cs="Consolas"/>
+          <w:i w:val="0"/>
+          <w:caps w:val="0"/>
+          <w:color w:val="999999"/>
+          <w:spacing w:val="0"/>
+          <w:sz w:val="19"/>
+          <w:szCs w:val="19"/>
+          <w:shd w:val="clear" w:fill="F5F2F0"/>
+        </w:rPr>
+        <w:t>()</w:t>
       </w:r>
       <w:r>
         <w:rPr>
@@ -24984,85 +24910,20 @@
           <w:szCs w:val="19"/>
           <w:shd w:val="clear" w:fill="F5F2F0"/>
         </w:rPr>
-        <w:t>(</w:t>
-      </w:r>
-      <w:r>
-        <w:rPr>
-          <w:rFonts w:hint="default" w:ascii="Consolas" w:hAnsi="Consolas" w:eastAsia="Consolas" w:cs="Consolas"/>
-          <w:i w:val="0"/>
-          <w:caps w:val="0"/>
-          <w:color w:val="333333"/>
-          <w:spacing w:val="0"/>
-          <w:sz w:val="19"/>
-          <w:szCs w:val="19"/>
-          <w:shd w:val="clear" w:fill="F5F2F0"/>
-        </w:rPr>
-        <w:t>animation complete</w:t>
-      </w:r>
-      <w:r>
-        <w:rPr>
-          <w:rFonts w:hint="default" w:ascii="Consolas" w:hAnsi="Consolas" w:eastAsia="Consolas" w:cs="Consolas"/>
-          <w:i w:val="0"/>
-          <w:caps w:val="0"/>
-          <w:color w:val="999999"/>
-          <w:spacing w:val="0"/>
-          <w:sz w:val="19"/>
-          <w:szCs w:val="19"/>
-          <w:shd w:val="clear" w:fill="F5F2F0"/>
-        </w:rPr>
-        <w:t>)</w:t>
-      </w:r>
-      <w:r>
-        <w:rPr>
-          <w:rFonts w:hint="default" w:ascii="Consolas" w:hAnsi="Consolas" w:eastAsia="Consolas" w:cs="Consolas"/>
-          <w:i w:val="0"/>
-          <w:caps w:val="0"/>
-          <w:color w:val="333333"/>
-          <w:spacing w:val="0"/>
-          <w:sz w:val="19"/>
-          <w:szCs w:val="19"/>
-          <w:shd w:val="clear" w:fill="F5F2F0"/>
-        </w:rPr>
-        <w:t xml:space="preserve"> clearInterval</w:t>
-      </w:r>
-      <w:r>
-        <w:rPr>
-          <w:rFonts w:hint="default" w:ascii="Consolas" w:hAnsi="Consolas" w:eastAsia="Consolas" w:cs="Consolas"/>
-          <w:i w:val="0"/>
-          <w:caps w:val="0"/>
-          <w:color w:val="999999"/>
-          <w:spacing w:val="0"/>
-          <w:sz w:val="19"/>
-          <w:szCs w:val="19"/>
-          <w:shd w:val="clear" w:fill="F5F2F0"/>
-        </w:rPr>
-        <w:t>(</w:t>
-      </w:r>
-      <w:r>
-        <w:rPr>
-          <w:rFonts w:hint="default" w:ascii="Consolas" w:hAnsi="Consolas" w:eastAsia="Consolas" w:cs="Consolas"/>
-          <w:i w:val="0"/>
-          <w:caps w:val="0"/>
-          <w:color w:val="333333"/>
-          <w:spacing w:val="0"/>
-          <w:sz w:val="19"/>
-          <w:szCs w:val="19"/>
-          <w:shd w:val="clear" w:fill="F5F2F0"/>
-        </w:rPr>
-        <w:t>timer</w:t>
-      </w:r>
-      <w:r>
-        <w:rPr>
-          <w:rFonts w:hint="default" w:ascii="Consolas" w:hAnsi="Consolas" w:eastAsia="Consolas" w:cs="Consolas"/>
-          <w:i w:val="0"/>
-          <w:caps w:val="0"/>
-          <w:color w:val="999999"/>
-          <w:spacing w:val="0"/>
-          <w:sz w:val="19"/>
-          <w:szCs w:val="19"/>
-          <w:shd w:val="clear" w:fill="F5F2F0"/>
-        </w:rPr>
-        <w:t>);</w:t>
+        <w:t>{</w:t>
+      </w:r>
+      <w:r>
+        <w:rPr>
+          <w:rFonts w:hint="default" w:ascii="Consolas" w:hAnsi="Consolas" w:eastAsia="Consolas" w:cs="Consolas"/>
+          <w:i w:val="0"/>
+          <w:caps w:val="0"/>
+          <w:color w:val="333333"/>
+          <w:spacing w:val="0"/>
+          <w:sz w:val="19"/>
+          <w:szCs w:val="19"/>
+          <w:shd w:val="clear" w:fill="F5F2F0"/>
+        </w:rPr>
+        <w:t xml:space="preserve"> </w:t>
       </w:r>
     </w:p>
     <w:p>
@@ -25078,7 +24939,7 @@
           <w:rFonts w:hint="default" w:ascii="Consolas" w:hAnsi="Consolas" w:eastAsia="Consolas" w:cs="Consolas"/>
           <w:i w:val="0"/>
           <w:caps w:val="0"/>
-          <w:color w:val="333333"/>
+          <w:color w:val="999999"/>
           <w:spacing w:val="0"/>
           <w:sz w:val="19"/>
           <w:szCs w:val="19"/>
@@ -25096,20 +24957,20 @@
           <w:szCs w:val="19"/>
           <w:shd w:val="clear" w:fill="F5F2F0"/>
         </w:rPr>
-        <w:t>else</w:t>
-      </w:r>
-      <w:r>
-        <w:rPr>
-          <w:rFonts w:hint="default" w:ascii="Consolas" w:hAnsi="Consolas" w:eastAsia="Consolas" w:cs="Consolas"/>
-          <w:i w:val="0"/>
-          <w:caps w:val="0"/>
-          <w:color w:val="333333"/>
-          <w:spacing w:val="0"/>
-          <w:sz w:val="19"/>
-          <w:szCs w:val="19"/>
-          <w:shd w:val="clear" w:fill="F5F2F0"/>
-        </w:rPr>
-        <w:t xml:space="preserve"> increase style</w:t>
+        <w:t>if</w:t>
+      </w:r>
+      <w:r>
+        <w:rPr>
+          <w:rFonts w:hint="default" w:ascii="Consolas" w:hAnsi="Consolas" w:eastAsia="Consolas" w:cs="Consolas"/>
+          <w:i w:val="0"/>
+          <w:caps w:val="0"/>
+          <w:color w:val="333333"/>
+          <w:spacing w:val="0"/>
+          <w:sz w:val="19"/>
+          <w:szCs w:val="19"/>
+          <w:shd w:val="clear" w:fill="F5F2F0"/>
+        </w:rPr>
+        <w:t xml:space="preserve"> </w:t>
       </w:r>
       <w:r>
         <w:rPr>
@@ -25122,46 +24983,20 @@
           <w:szCs w:val="19"/>
           <w:shd w:val="clear" w:fill="F5F2F0"/>
         </w:rPr>
-        <w:t>.</w:t>
-      </w:r>
-      <w:r>
-        <w:rPr>
-          <w:rFonts w:hint="default" w:ascii="Consolas" w:hAnsi="Consolas" w:eastAsia="Consolas" w:cs="Consolas"/>
-          <w:i w:val="0"/>
-          <w:caps w:val="0"/>
-          <w:color w:val="333333"/>
-          <w:spacing w:val="0"/>
-          <w:sz w:val="19"/>
-          <w:szCs w:val="19"/>
-          <w:shd w:val="clear" w:fill="F5F2F0"/>
-        </w:rPr>
-        <w:t xml:space="preserve">left by </w:t>
-      </w:r>
-      <w:r>
-        <w:rPr>
-          <w:rFonts w:hint="default" w:ascii="Consolas" w:hAnsi="Consolas" w:eastAsia="Consolas" w:cs="Consolas"/>
-          <w:i w:val="0"/>
-          <w:caps w:val="0"/>
-          <w:color w:val="990055"/>
-          <w:spacing w:val="0"/>
-          <w:sz w:val="19"/>
-          <w:szCs w:val="19"/>
-          <w:shd w:val="clear" w:fill="F5F2F0"/>
-        </w:rPr>
-        <w:t>2</w:t>
-      </w:r>
-      <w:r>
-        <w:rPr>
-          <w:rFonts w:hint="default" w:ascii="Consolas" w:hAnsi="Consolas" w:eastAsia="Consolas" w:cs="Consolas"/>
-          <w:i w:val="0"/>
-          <w:caps w:val="0"/>
-          <w:color w:val="333333"/>
-          <w:spacing w:val="0"/>
-          <w:sz w:val="19"/>
-          <w:szCs w:val="19"/>
-          <w:shd w:val="clear" w:fill="F5F2F0"/>
-        </w:rPr>
-        <w:t xml:space="preserve">px </w:t>
+        <w:t>(</w:t>
+      </w:r>
+      <w:r>
+        <w:rPr>
+          <w:rFonts w:hint="default" w:ascii="Consolas" w:hAnsi="Consolas" w:eastAsia="Consolas" w:cs="Consolas"/>
+          <w:i w:val="0"/>
+          <w:caps w:val="0"/>
+          <w:color w:val="333333"/>
+          <w:spacing w:val="0"/>
+          <w:sz w:val="19"/>
+          <w:szCs w:val="19"/>
+          <w:shd w:val="clear" w:fill="F5F2F0"/>
+        </w:rPr>
+        <w:t>animation complete</w:t>
       </w:r>
       <w:r>
         <w:rPr>
@@ -25174,33 +25009,20 @@
           <w:szCs w:val="19"/>
           <w:shd w:val="clear" w:fill="F5F2F0"/>
         </w:rPr>
-        <w:t>},</w:t>
-      </w:r>
-      <w:r>
-        <w:rPr>
-          <w:rFonts w:hint="default" w:ascii="Consolas" w:hAnsi="Consolas" w:eastAsia="Consolas" w:cs="Consolas"/>
-          <w:i w:val="0"/>
-          <w:caps w:val="0"/>
-          <w:color w:val="333333"/>
-          <w:spacing w:val="0"/>
-          <w:sz w:val="19"/>
-          <w:szCs w:val="19"/>
-          <w:shd w:val="clear" w:fill="F5F2F0"/>
-        </w:rPr>
-        <w:t xml:space="preserve"> </w:t>
-      </w:r>
-      <w:r>
-        <w:rPr>
-          <w:rFonts w:hint="default" w:ascii="Consolas" w:hAnsi="Consolas" w:eastAsia="Consolas" w:cs="Consolas"/>
-          <w:i w:val="0"/>
-          <w:caps w:val="0"/>
-          <w:color w:val="990055"/>
-          <w:spacing w:val="0"/>
-          <w:sz w:val="19"/>
-          <w:szCs w:val="19"/>
-          <w:shd w:val="clear" w:fill="F5F2F0"/>
-        </w:rPr>
-        <w:t>20</w:t>
+        <w:t>)</w:t>
+      </w:r>
+      <w:r>
+        <w:rPr>
+          <w:rFonts w:hint="default" w:ascii="Consolas" w:hAnsi="Consolas" w:eastAsia="Consolas" w:cs="Consolas"/>
+          <w:i w:val="0"/>
+          <w:caps w:val="0"/>
+          <w:color w:val="333333"/>
+          <w:spacing w:val="0"/>
+          <w:sz w:val="19"/>
+          <w:szCs w:val="19"/>
+          <w:shd w:val="clear" w:fill="F5F2F0"/>
+        </w:rPr>
+        <w:t xml:space="preserve"> clearInterval</w:t>
       </w:r>
       <w:r>
         <w:rPr>
@@ -25213,20 +25035,33 @@
           <w:szCs w:val="19"/>
           <w:shd w:val="clear" w:fill="F5F2F0"/>
         </w:rPr>
+        <w:t>(</w:t>
+      </w:r>
+      <w:r>
+        <w:rPr>
+          <w:rFonts w:hint="default" w:ascii="Consolas" w:hAnsi="Consolas" w:eastAsia="Consolas" w:cs="Consolas"/>
+          <w:i w:val="0"/>
+          <w:caps w:val="0"/>
+          <w:color w:val="333333"/>
+          <w:spacing w:val="0"/>
+          <w:sz w:val="19"/>
+          <w:szCs w:val="19"/>
+          <w:shd w:val="clear" w:fill="F5F2F0"/>
+        </w:rPr>
+        <w:t>timer</w:t>
+      </w:r>
+      <w:r>
+        <w:rPr>
+          <w:rFonts w:hint="default" w:ascii="Consolas" w:hAnsi="Consolas" w:eastAsia="Consolas" w:cs="Consolas"/>
+          <w:i w:val="0"/>
+          <w:caps w:val="0"/>
+          <w:color w:val="999999"/>
+          <w:spacing w:val="0"/>
+          <w:sz w:val="19"/>
+          <w:szCs w:val="19"/>
+          <w:shd w:val="clear" w:fill="F5F2F0"/>
+        </w:rPr>
         <w:t>);</w:t>
-      </w:r>
-      <w:r>
-        <w:rPr>
-          <w:rFonts w:hint="default" w:ascii="Consolas" w:hAnsi="Consolas" w:eastAsia="Consolas" w:cs="Consolas"/>
-          <w:i w:val="0"/>
-          <w:caps w:val="0"/>
-          <w:color w:val="333333"/>
-          <w:spacing w:val="0"/>
-          <w:sz w:val="19"/>
-          <w:szCs w:val="19"/>
-          <w:shd w:val="clear" w:fill="F5F2F0"/>
-        </w:rPr>
-        <w:t xml:space="preserve"> </w:t>
       </w:r>
     </w:p>
     <w:p>
@@ -25242,25 +25077,155 @@
           <w:rFonts w:hint="default" w:ascii="Consolas" w:hAnsi="Consolas" w:eastAsia="Consolas" w:cs="Consolas"/>
           <w:i w:val="0"/>
           <w:caps w:val="0"/>
-          <w:color w:val="708090"/>
-          <w:spacing w:val="0"/>
-          <w:sz w:val="19"/>
-          <w:szCs w:val="19"/>
-          <w:shd w:val="clear" w:fill="F5F2F0"/>
-        </w:rPr>
-      </w:pPr>
-      <w:r>
-        <w:rPr>
-          <w:rFonts w:hint="default" w:ascii="Consolas" w:hAnsi="Consolas" w:eastAsia="Consolas" w:cs="Consolas"/>
-          <w:i w:val="0"/>
-          <w:caps w:val="0"/>
-          <w:color w:val="708090"/>
-          <w:spacing w:val="0"/>
-          <w:sz w:val="19"/>
-          <w:szCs w:val="19"/>
-          <w:shd w:val="clear" w:fill="F5F2F0"/>
-        </w:rPr>
-        <w:t>// change by 2px every 20ms, about 50 frames per second</w:t>
+          <w:color w:val="333333"/>
+          <w:spacing w:val="0"/>
+          <w:sz w:val="19"/>
+          <w:szCs w:val="19"/>
+          <w:shd w:val="clear" w:fill="F5F2F0"/>
+        </w:rPr>
+      </w:pPr>
+      <w:r>
+        <w:rPr>
+          <w:rFonts w:hint="default" w:ascii="Consolas" w:hAnsi="Consolas" w:eastAsia="Consolas" w:cs="Consolas"/>
+          <w:i w:val="0"/>
+          <w:caps w:val="0"/>
+          <w:color w:val="0077AA"/>
+          <w:spacing w:val="0"/>
+          <w:sz w:val="19"/>
+          <w:szCs w:val="19"/>
+          <w:shd w:val="clear" w:fill="F5F2F0"/>
+        </w:rPr>
+        <w:t>else</w:t>
+      </w:r>
+      <w:r>
+        <w:rPr>
+          <w:rFonts w:hint="default" w:ascii="Consolas" w:hAnsi="Consolas" w:eastAsia="Consolas" w:cs="Consolas"/>
+          <w:i w:val="0"/>
+          <w:caps w:val="0"/>
+          <w:color w:val="333333"/>
+          <w:spacing w:val="0"/>
+          <w:sz w:val="19"/>
+          <w:szCs w:val="19"/>
+          <w:shd w:val="clear" w:fill="F5F2F0"/>
+        </w:rPr>
+        <w:t xml:space="preserve"> increase style</w:t>
+      </w:r>
+      <w:r>
+        <w:rPr>
+          <w:rFonts w:hint="default" w:ascii="Consolas" w:hAnsi="Consolas" w:eastAsia="Consolas" w:cs="Consolas"/>
+          <w:i w:val="0"/>
+          <w:caps w:val="0"/>
+          <w:color w:val="999999"/>
+          <w:spacing w:val="0"/>
+          <w:sz w:val="19"/>
+          <w:szCs w:val="19"/>
+          <w:shd w:val="clear" w:fill="F5F2F0"/>
+        </w:rPr>
+        <w:t>.</w:t>
+      </w:r>
+      <w:r>
+        <w:rPr>
+          <w:rFonts w:hint="default" w:ascii="Consolas" w:hAnsi="Consolas" w:eastAsia="Consolas" w:cs="Consolas"/>
+          <w:i w:val="0"/>
+          <w:caps w:val="0"/>
+          <w:color w:val="333333"/>
+          <w:spacing w:val="0"/>
+          <w:sz w:val="19"/>
+          <w:szCs w:val="19"/>
+          <w:shd w:val="clear" w:fill="F5F2F0"/>
+        </w:rPr>
+        <w:t xml:space="preserve">left by </w:t>
+      </w:r>
+      <w:r>
+        <w:rPr>
+          <w:rFonts w:hint="default" w:ascii="Consolas" w:hAnsi="Consolas" w:eastAsia="Consolas" w:cs="Consolas"/>
+          <w:i w:val="0"/>
+          <w:caps w:val="0"/>
+          <w:color w:val="990055"/>
+          <w:spacing w:val="0"/>
+          <w:sz w:val="19"/>
+          <w:szCs w:val="19"/>
+          <w:shd w:val="clear" w:fill="F5F2F0"/>
+        </w:rPr>
+        <w:t>2</w:t>
+      </w:r>
+      <w:r>
+        <w:rPr>
+          <w:rFonts w:hint="default" w:ascii="Consolas" w:hAnsi="Consolas" w:eastAsia="Consolas" w:cs="Consolas"/>
+          <w:i w:val="0"/>
+          <w:caps w:val="0"/>
+          <w:color w:val="333333"/>
+          <w:spacing w:val="0"/>
+          <w:sz w:val="19"/>
+          <w:szCs w:val="19"/>
+          <w:shd w:val="clear" w:fill="F5F2F0"/>
+        </w:rPr>
+        <w:t xml:space="preserve">px </w:t>
+      </w:r>
+      <w:r>
+        <w:rPr>
+          <w:rFonts w:hint="default" w:ascii="Consolas" w:hAnsi="Consolas" w:eastAsia="Consolas" w:cs="Consolas"/>
+          <w:i w:val="0"/>
+          <w:caps w:val="0"/>
+          <w:color w:val="999999"/>
+          <w:spacing w:val="0"/>
+          <w:sz w:val="19"/>
+          <w:szCs w:val="19"/>
+          <w:shd w:val="clear" w:fill="F5F2F0"/>
+        </w:rPr>
+        <w:t>},</w:t>
+      </w:r>
+      <w:r>
+        <w:rPr>
+          <w:rFonts w:hint="default" w:ascii="Consolas" w:hAnsi="Consolas" w:eastAsia="Consolas" w:cs="Consolas"/>
+          <w:i w:val="0"/>
+          <w:caps w:val="0"/>
+          <w:color w:val="333333"/>
+          <w:spacing w:val="0"/>
+          <w:sz w:val="19"/>
+          <w:szCs w:val="19"/>
+          <w:shd w:val="clear" w:fill="F5F2F0"/>
+        </w:rPr>
+        <w:t xml:space="preserve"> </w:t>
+      </w:r>
+      <w:r>
+        <w:rPr>
+          <w:rFonts w:hint="default" w:ascii="Consolas" w:hAnsi="Consolas" w:eastAsia="Consolas" w:cs="Consolas"/>
+          <w:i w:val="0"/>
+          <w:caps w:val="0"/>
+          <w:color w:val="990055"/>
+          <w:spacing w:val="0"/>
+          <w:sz w:val="19"/>
+          <w:szCs w:val="19"/>
+          <w:shd w:val="clear" w:fill="F5F2F0"/>
+        </w:rPr>
+        <w:t>20</w:t>
+      </w:r>
+      <w:r>
+        <w:rPr>
+          <w:rFonts w:hint="default" w:ascii="Consolas" w:hAnsi="Consolas" w:eastAsia="Consolas" w:cs="Consolas"/>
+          <w:i w:val="0"/>
+          <w:caps w:val="0"/>
+          <w:color w:val="999999"/>
+          <w:spacing w:val="0"/>
+          <w:sz w:val="19"/>
+          <w:szCs w:val="19"/>
+          <w:shd w:val="clear" w:fill="F5F2F0"/>
+        </w:rPr>
+        <w:t>);</w:t>
+      </w:r>
+      <w:r>
+        <w:rPr>
+          <w:rFonts w:hint="default" w:ascii="Consolas" w:hAnsi="Consolas" w:eastAsia="Consolas" w:cs="Consolas"/>
+          <w:i w:val="0"/>
+          <w:caps w:val="0"/>
+          <w:color w:val="333333"/>
+          <w:spacing w:val="0"/>
+          <w:sz w:val="19"/>
+          <w:szCs w:val="19"/>
+          <w:shd w:val="clear" w:fill="F5F2F0"/>
+        </w:rPr>
+        <w:t xml:space="preserve"> </w:t>
       </w:r>
     </w:p>
     <w:p>
@@ -25283,6 +25248,40 @@
           <w:shd w:val="clear" w:fill="F5F2F0"/>
         </w:rPr>
       </w:pPr>
+      <w:r>
+        <w:rPr>
+          <w:rFonts w:hint="default" w:ascii="Consolas" w:hAnsi="Consolas" w:eastAsia="Consolas" w:cs="Consolas"/>
+          <w:i w:val="0"/>
+          <w:caps w:val="0"/>
+          <w:color w:val="708090"/>
+          <w:spacing w:val="0"/>
+          <w:sz w:val="19"/>
+          <w:szCs w:val="19"/>
+          <w:shd w:val="clear" w:fill="F5F2F0"/>
+        </w:rPr>
+        <w:t>// change by 2px every 20ms, about 50 frames per second</w:t>
+      </w:r>
+    </w:p>
+    <w:p>
+      <w:pPr>
+        <w:widowControl w:val="0"/>
+        <w:numPr>
+          <w:ilvl w:val="0"/>
+          <w:numId w:val="0"/>
+        </w:numPr>
+        <w:ind w:leftChars="0"/>
+        <w:jc w:val="both"/>
+        <w:rPr>
+          <w:rFonts w:hint="default" w:ascii="Consolas" w:hAnsi="Consolas" w:eastAsia="Consolas" w:cs="Consolas"/>
+          <w:i w:val="0"/>
+          <w:caps w:val="0"/>
+          <w:color w:val="708090"/>
+          <w:spacing w:val="0"/>
+          <w:sz w:val="19"/>
+          <w:szCs w:val="19"/>
+          <w:shd w:val="clear" w:fill="F5F2F0"/>
+        </w:rPr>
+      </w:pPr>
     </w:p>
     <w:p>
       <w:pPr>
@@ -25322,6 +25321,7 @@
       <w:pPr>
         <w:widowControl w:val="0"/>
         <w:numPr>
+          <w:ilvl w:val="0"/>
           <w:numId w:val="0"/>
         </w:numPr>
         <w:ind w:leftChars="0"/>
@@ -25373,7 +25373,6 @@
           <w:spacing w:val="0"/>
           <w:sz w:val="19"/>
           <w:szCs w:val="19"/>
-          <w:bdr w:val="none" w:color="auto" w:sz="0" w:space="0"/>
           <w:shd w:val="clear" w:fill="F5F2F0"/>
         </w:rPr>
         <w:t>-</w:t>
@@ -25401,7 +25400,6 @@
           <w:spacing w:val="0"/>
           <w:sz w:val="19"/>
           <w:szCs w:val="19"/>
-          <w:bdr w:val="none" w:color="auto" w:sz="0" w:space="0"/>
           <w:shd w:val="clear" w:fill="F5F2F0"/>
         </w:rPr>
         <w:t>my-element</w:t>
@@ -25429,7 +25427,6 @@
           <w:spacing w:val="0"/>
           <w:sz w:val="19"/>
           <w:szCs w:val="19"/>
-          <w:bdr w:val="none" w:color="auto" w:sz="0" w:space="0"/>
           <w:shd w:val="clear" w:fill="F5F2F0"/>
         </w:rPr>
         <w:t>super-button</w:t>
@@ -25457,7 +25454,6 @@
           <w:spacing w:val="0"/>
           <w:sz w:val="19"/>
           <w:szCs w:val="19"/>
-          <w:bdr w:val="none" w:color="auto" w:sz="0" w:space="0"/>
           <w:shd w:val="clear" w:fill="F5F2F0"/>
         </w:rPr>
         <w:t>myelement</w:t>
@@ -25474,6 +25470,77 @@
           <w:shd w:val="clear" w:fill="FFFFFF"/>
         </w:rPr>
         <w:t> is not.</w:t>
+      </w:r>
+    </w:p>
+    <w:p>
+      <w:pPr>
+        <w:widowControl w:val="0"/>
+        <w:numPr>
+          <w:ilvl w:val="0"/>
+          <w:numId w:val="0"/>
+        </w:numPr>
+        <w:ind w:leftChars="0"/>
+        <w:jc w:val="both"/>
+        <w:rPr>
+          <w:rFonts w:hint="default" w:ascii="Segoe UI" w:hAnsi="Segoe UI" w:eastAsia="Segoe UI" w:cs="Segoe UI"/>
+          <w:i w:val="0"/>
+          <w:caps w:val="0"/>
+          <w:color w:val="333333"/>
+          <w:spacing w:val="0"/>
+          <w:sz w:val="19"/>
+          <w:szCs w:val="19"/>
+          <w:shd w:val="clear" w:fill="FFFFFF"/>
+          <w:lang w:val="en-US"/>
+        </w:rPr>
+      </w:pPr>
+    </w:p>
+    <w:p>
+      <w:pPr>
+        <w:widowControl w:val="0"/>
+        <w:numPr>
+          <w:ilvl w:val="0"/>
+          <w:numId w:val="7"/>
+        </w:numPr>
+        <w:ind w:left="0" w:leftChars="0" w:firstLine="0" w:firstLineChars="0"/>
+        <w:jc w:val="both"/>
+        <w:rPr>
+          <w:rFonts w:hint="default" w:ascii="Segoe UI" w:hAnsi="Segoe UI" w:eastAsia="Segoe UI" w:cs="Segoe UI"/>
+          <w:i w:val="0"/>
+          <w:caps w:val="0"/>
+          <w:color w:val="333333"/>
+          <w:spacing w:val="0"/>
+          <w:sz w:val="19"/>
+          <w:szCs w:val="19"/>
+          <w:shd w:val="clear" w:fill="FFFFFF"/>
+          <w:lang w:val="en-US"/>
+        </w:rPr>
+      </w:pPr>
+      <w:r>
+        <w:rPr>
+          <w:rFonts w:hint="default" w:ascii="Segoe UI" w:hAnsi="Segoe UI" w:eastAsia="Segoe UI" w:cs="Segoe UI"/>
+          <w:i w:val="0"/>
+          <w:color w:val="333333"/>
+          <w:spacing w:val="0"/>
+          <w:sz w:val="19"/>
+          <w:szCs w:val="19"/>
+          <w:shd w:val="clear" w:fill="FFFFFF"/>
+          <w:lang w:val="en-US"/>
+        </w:rPr>
+        <w:t>C</w:t>
+      </w:r>
+      <w:r>
+        <w:rPr>
+          <w:rFonts w:hint="default" w:ascii="Segoe UI" w:hAnsi="Segoe UI" w:eastAsia="Segoe UI" w:cs="Segoe UI"/>
+          <w:i w:val="0"/>
+          <w:caps w:val="0"/>
+          <w:color w:val="333333"/>
+          <w:spacing w:val="0"/>
+          <w:sz w:val="19"/>
+          <w:szCs w:val="19"/>
+          <w:shd w:val="clear" w:fill="FFFFFF"/>
+          <w:lang w:val="en-US"/>
+        </w:rPr>
+        <w:t>ustomized built in elements</w:t>
       </w:r>
     </w:p>
     <w:p>
@@ -25493,6 +25560,1179 @@
           <w:sz w:val="19"/>
           <w:szCs w:val="19"/>
           <w:shd w:val="clear" w:fill="FFFFFF"/>
+          <w:lang w:val="en-US"/>
+        </w:rPr>
+      </w:pPr>
+      <w:r>
+        <w:rPr>
+          <w:rFonts w:ascii="Segoe UI" w:hAnsi="Segoe UI" w:eastAsia="Segoe UI" w:cs="Segoe UI"/>
+          <w:i w:val="0"/>
+          <w:caps w:val="0"/>
+          <w:color w:val="333333"/>
+          <w:spacing w:val="0"/>
+          <w:sz w:val="19"/>
+          <w:szCs w:val="19"/>
+          <w:shd w:val="clear" w:fill="FFFFFF"/>
+        </w:rPr>
+        <w:t>Requires one more</w:t>
+      </w:r>
+      <w:r>
+        <w:rPr>
+          <w:rFonts w:hint="default" w:ascii="Segoe UI" w:hAnsi="Segoe UI" w:eastAsia="Segoe UI" w:cs="Segoe UI"/>
+          <w:i w:val="0"/>
+          <w:caps w:val="0"/>
+          <w:color w:val="333333"/>
+          <w:spacing w:val="0"/>
+          <w:sz w:val="19"/>
+          <w:szCs w:val="19"/>
+          <w:shd w:val="clear" w:fill="FFFFFF"/>
+        </w:rPr>
+        <w:t> </w:t>
+      </w:r>
+      <w:r>
+        <w:rPr>
+          <w:rStyle w:val="7"/>
+          <w:rFonts w:ascii="Consolas" w:hAnsi="Consolas" w:eastAsia="Consolas" w:cs="Consolas"/>
+          <w:i w:val="0"/>
+          <w:caps w:val="0"/>
+          <w:color w:val="333333"/>
+          <w:spacing w:val="0"/>
+          <w:sz w:val="19"/>
+          <w:szCs w:val="19"/>
+          <w:bdr w:val="none" w:color="auto" w:sz="0" w:space="0"/>
+          <w:shd w:val="clear" w:fill="F5F2F0"/>
+        </w:rPr>
+        <w:t>.define</w:t>
+      </w:r>
+      <w:r>
+        <w:rPr>
+          <w:rFonts w:hint="default" w:ascii="Segoe UI" w:hAnsi="Segoe UI" w:eastAsia="Segoe UI" w:cs="Segoe UI"/>
+          <w:i w:val="0"/>
+          <w:caps w:val="0"/>
+          <w:color w:val="333333"/>
+          <w:spacing w:val="0"/>
+          <w:sz w:val="19"/>
+          <w:szCs w:val="19"/>
+          <w:shd w:val="clear" w:fill="FFFFFF"/>
+        </w:rPr>
+        <w:t> argument, and </w:t>
+      </w:r>
+      <w:r>
+        <w:rPr>
+          <w:rStyle w:val="7"/>
+          <w:rFonts w:hint="default" w:ascii="Consolas" w:hAnsi="Consolas" w:eastAsia="Consolas" w:cs="Consolas"/>
+          <w:i w:val="0"/>
+          <w:caps w:val="0"/>
+          <w:color w:val="333333"/>
+          <w:spacing w:val="0"/>
+          <w:sz w:val="19"/>
+          <w:szCs w:val="19"/>
+          <w:bdr w:val="none" w:color="auto" w:sz="0" w:space="0"/>
+          <w:shd w:val="clear" w:fill="F5F2F0"/>
+        </w:rPr>
+        <w:t>is="..."</w:t>
+      </w:r>
+      <w:r>
+        <w:rPr>
+          <w:rFonts w:hint="default" w:ascii="Segoe UI" w:hAnsi="Segoe UI" w:eastAsia="Segoe UI" w:cs="Segoe UI"/>
+          <w:i w:val="0"/>
+          <w:caps w:val="0"/>
+          <w:color w:val="333333"/>
+          <w:spacing w:val="0"/>
+          <w:sz w:val="19"/>
+          <w:szCs w:val="19"/>
+          <w:shd w:val="clear" w:fill="FFFFFF"/>
+        </w:rPr>
+        <w:t> in HTML</w:t>
+      </w:r>
+    </w:p>
+    <w:p>
+      <w:pPr>
+        <w:widowControl w:val="0"/>
+        <w:numPr>
+          <w:numId w:val="0"/>
+        </w:numPr>
+        <w:ind w:leftChars="0"/>
+        <w:jc w:val="both"/>
+        <w:rPr>
+          <w:rFonts w:hint="default" w:ascii="Consolas" w:hAnsi="Consolas" w:eastAsia="Consolas" w:cs="Consolas"/>
+          <w:i w:val="0"/>
+          <w:caps w:val="0"/>
+          <w:color w:val="333333"/>
+          <w:spacing w:val="0"/>
+          <w:sz w:val="19"/>
+          <w:szCs w:val="19"/>
+          <w:shd w:val="clear" w:fill="F5F2F0"/>
+        </w:rPr>
+      </w:pPr>
+      <w:r>
+        <w:rPr>
+          <w:rFonts w:ascii="Consolas" w:hAnsi="Consolas" w:eastAsia="Consolas" w:cs="Consolas"/>
+          <w:i w:val="0"/>
+          <w:caps w:val="0"/>
+          <w:color w:val="999999"/>
+          <w:spacing w:val="0"/>
+          <w:sz w:val="19"/>
+          <w:szCs w:val="19"/>
+          <w:shd w:val="clear" w:fill="F5F2F0"/>
+        </w:rPr>
+        <w:t>&lt;</w:t>
+      </w:r>
+      <w:r>
+        <w:rPr>
+          <w:rFonts w:hint="default" w:ascii="Consolas" w:hAnsi="Consolas" w:eastAsia="Consolas" w:cs="Consolas"/>
+          <w:i w:val="0"/>
+          <w:caps w:val="0"/>
+          <w:color w:val="990055"/>
+          <w:spacing w:val="0"/>
+          <w:sz w:val="19"/>
+          <w:szCs w:val="19"/>
+          <w:shd w:val="clear" w:fill="F5F2F0"/>
+        </w:rPr>
+        <w:t>script</w:t>
+      </w:r>
+      <w:r>
+        <w:rPr>
+          <w:rFonts w:hint="default" w:ascii="Consolas" w:hAnsi="Consolas" w:eastAsia="Consolas" w:cs="Consolas"/>
+          <w:i w:val="0"/>
+          <w:caps w:val="0"/>
+          <w:color w:val="999999"/>
+          <w:spacing w:val="0"/>
+          <w:sz w:val="19"/>
+          <w:szCs w:val="19"/>
+          <w:shd w:val="clear" w:fill="F5F2F0"/>
+        </w:rPr>
+        <w:t>&gt;</w:t>
+      </w:r>
+      <w:r>
+        <w:rPr>
+          <w:rFonts w:hint="default" w:ascii="Consolas" w:hAnsi="Consolas" w:eastAsia="Consolas" w:cs="Consolas"/>
+          <w:i w:val="0"/>
+          <w:caps w:val="0"/>
+          <w:color w:val="333333"/>
+          <w:spacing w:val="0"/>
+          <w:sz w:val="19"/>
+          <w:szCs w:val="19"/>
+          <w:shd w:val="clear" w:fill="F5F2F0"/>
+        </w:rPr>
+        <w:t xml:space="preserve"> </w:t>
+      </w:r>
+    </w:p>
+    <w:p>
+      <w:pPr>
+        <w:widowControl w:val="0"/>
+        <w:numPr>
+          <w:numId w:val="0"/>
+        </w:numPr>
+        <w:ind w:leftChars="0"/>
+        <w:jc w:val="both"/>
+        <w:rPr>
+          <w:rFonts w:hint="default" w:ascii="Consolas" w:hAnsi="Consolas" w:eastAsia="Consolas" w:cs="Consolas"/>
+          <w:i w:val="0"/>
+          <w:caps w:val="0"/>
+          <w:color w:val="333333"/>
+          <w:spacing w:val="0"/>
+          <w:sz w:val="19"/>
+          <w:szCs w:val="19"/>
+          <w:shd w:val="clear" w:fill="F5F2F0"/>
+        </w:rPr>
+      </w:pPr>
+      <w:r>
+        <w:rPr>
+          <w:rFonts w:hint="default" w:ascii="Consolas" w:hAnsi="Consolas" w:eastAsia="Consolas" w:cs="Consolas"/>
+          <w:i w:val="0"/>
+          <w:caps w:val="0"/>
+          <w:color w:val="708090"/>
+          <w:spacing w:val="0"/>
+          <w:sz w:val="19"/>
+          <w:szCs w:val="19"/>
+          <w:shd w:val="clear" w:fill="F5F2F0"/>
+        </w:rPr>
+        <w:t>// The button that says "hello" on click</w:t>
+      </w:r>
+      <w:r>
+        <w:rPr>
+          <w:rFonts w:hint="default" w:ascii="Consolas" w:hAnsi="Consolas" w:eastAsia="Consolas" w:cs="Consolas"/>
+          <w:i w:val="0"/>
+          <w:caps w:val="0"/>
+          <w:color w:val="333333"/>
+          <w:spacing w:val="0"/>
+          <w:sz w:val="19"/>
+          <w:szCs w:val="19"/>
+          <w:shd w:val="clear" w:fill="F5F2F0"/>
+        </w:rPr>
+        <w:t xml:space="preserve"> </w:t>
+      </w:r>
+    </w:p>
+    <w:p>
+      <w:pPr>
+        <w:widowControl w:val="0"/>
+        <w:numPr>
+          <w:numId w:val="0"/>
+        </w:numPr>
+        <w:ind w:leftChars="0"/>
+        <w:jc w:val="both"/>
+        <w:rPr>
+          <w:rFonts w:hint="default" w:ascii="Consolas" w:hAnsi="Consolas" w:eastAsia="Consolas" w:cs="Consolas"/>
+          <w:i w:val="0"/>
+          <w:caps w:val="0"/>
+          <w:color w:val="999999"/>
+          <w:spacing w:val="0"/>
+          <w:sz w:val="19"/>
+          <w:szCs w:val="19"/>
+          <w:shd w:val="clear" w:fill="F5F2F0"/>
+        </w:rPr>
+      </w:pPr>
+      <w:r>
+        <w:rPr>
+          <w:rFonts w:hint="default" w:ascii="Consolas" w:hAnsi="Consolas" w:eastAsia="Consolas" w:cs="Consolas"/>
+          <w:i w:val="0"/>
+          <w:caps w:val="0"/>
+          <w:color w:val="0077AA"/>
+          <w:spacing w:val="0"/>
+          <w:sz w:val="19"/>
+          <w:szCs w:val="19"/>
+          <w:shd w:val="clear" w:fill="F5F2F0"/>
+        </w:rPr>
+        <w:t>class</w:t>
+      </w:r>
+      <w:r>
+        <w:rPr>
+          <w:rFonts w:hint="default" w:ascii="Consolas" w:hAnsi="Consolas" w:eastAsia="Consolas" w:cs="Consolas"/>
+          <w:i w:val="0"/>
+          <w:caps w:val="0"/>
+          <w:color w:val="333333"/>
+          <w:spacing w:val="0"/>
+          <w:sz w:val="19"/>
+          <w:szCs w:val="19"/>
+          <w:shd w:val="clear" w:fill="F5F2F0"/>
+        </w:rPr>
+        <w:t xml:space="preserve"> HelloButton </w:t>
+      </w:r>
+      <w:r>
+        <w:rPr>
+          <w:rFonts w:hint="default" w:ascii="Consolas" w:hAnsi="Consolas" w:eastAsia="Consolas" w:cs="Consolas"/>
+          <w:i w:val="0"/>
+          <w:caps w:val="0"/>
+          <w:color w:val="0077AA"/>
+          <w:spacing w:val="0"/>
+          <w:sz w:val="19"/>
+          <w:szCs w:val="19"/>
+          <w:shd w:val="clear" w:fill="F5F2F0"/>
+        </w:rPr>
+        <w:t>extends</w:t>
+      </w:r>
+      <w:r>
+        <w:rPr>
+          <w:rFonts w:hint="default" w:ascii="Consolas" w:hAnsi="Consolas" w:eastAsia="Consolas" w:cs="Consolas"/>
+          <w:i w:val="0"/>
+          <w:caps w:val="0"/>
+          <w:color w:val="333333"/>
+          <w:spacing w:val="0"/>
+          <w:sz w:val="19"/>
+          <w:szCs w:val="19"/>
+          <w:shd w:val="clear" w:fill="F5F2F0"/>
+        </w:rPr>
+        <w:t xml:space="preserve"> HTMLButtonElement </w:t>
+      </w:r>
+      <w:r>
+        <w:rPr>
+          <w:rFonts w:hint="default" w:ascii="Consolas" w:hAnsi="Consolas" w:eastAsia="Consolas" w:cs="Consolas"/>
+          <w:i w:val="0"/>
+          <w:caps w:val="0"/>
+          <w:color w:val="999999"/>
+          <w:spacing w:val="0"/>
+          <w:sz w:val="19"/>
+          <w:szCs w:val="19"/>
+          <w:shd w:val="clear" w:fill="F5F2F0"/>
+        </w:rPr>
+        <w:t>{</w:t>
+      </w:r>
+    </w:p>
+    <w:p>
+      <w:pPr>
+        <w:widowControl w:val="0"/>
+        <w:numPr>
+          <w:numId w:val="0"/>
+        </w:numPr>
+        <w:ind w:leftChars="0"/>
+        <w:jc w:val="both"/>
+        <w:rPr>
+          <w:rFonts w:hint="default" w:ascii="Consolas" w:hAnsi="Consolas" w:eastAsia="Consolas" w:cs="Consolas"/>
+          <w:i w:val="0"/>
+          <w:caps w:val="0"/>
+          <w:color w:val="999999"/>
+          <w:spacing w:val="0"/>
+          <w:sz w:val="19"/>
+          <w:szCs w:val="19"/>
+          <w:shd w:val="clear" w:fill="F5E7C6"/>
+        </w:rPr>
+      </w:pPr>
+      <w:r>
+        <w:rPr>
+          <w:rFonts w:hint="default" w:ascii="Consolas" w:hAnsi="Consolas" w:eastAsia="Consolas" w:cs="Consolas"/>
+          <w:i w:val="0"/>
+          <w:caps w:val="0"/>
+          <w:color w:val="333333"/>
+          <w:spacing w:val="0"/>
+          <w:sz w:val="19"/>
+          <w:szCs w:val="19"/>
+          <w:shd w:val="clear" w:fill="F5F2F0"/>
+        </w:rPr>
+        <w:t xml:space="preserve"> </w:t>
+      </w:r>
+      <w:r>
+        <w:rPr>
+          <w:rFonts w:hint="default" w:ascii="Consolas" w:hAnsi="Consolas" w:eastAsia="Consolas" w:cs="Consolas"/>
+          <w:i w:val="0"/>
+          <w:caps w:val="0"/>
+          <w:color w:val="333333"/>
+          <w:spacing w:val="0"/>
+          <w:sz w:val="19"/>
+          <w:szCs w:val="19"/>
+          <w:shd w:val="clear" w:fill="F5E7C6"/>
+        </w:rPr>
+        <w:t>constructor</w:t>
+      </w:r>
+      <w:r>
+        <w:rPr>
+          <w:rFonts w:hint="default" w:ascii="Consolas" w:hAnsi="Consolas" w:eastAsia="Consolas" w:cs="Consolas"/>
+          <w:i w:val="0"/>
+          <w:caps w:val="0"/>
+          <w:color w:val="999999"/>
+          <w:spacing w:val="0"/>
+          <w:sz w:val="19"/>
+          <w:szCs w:val="19"/>
+          <w:shd w:val="clear" w:fill="F5E7C6"/>
+        </w:rPr>
+        <w:t>()</w:t>
+      </w:r>
+      <w:r>
+        <w:rPr>
+          <w:rStyle w:val="5"/>
+          <w:rFonts w:hint="default" w:ascii="Consolas" w:hAnsi="Consolas" w:eastAsia="Consolas" w:cs="Consolas"/>
+          <w:i w:val="0"/>
+          <w:caps w:val="0"/>
+          <w:color w:val="333333"/>
+          <w:spacing w:val="0"/>
+          <w:sz w:val="19"/>
+          <w:szCs w:val="19"/>
+          <w:shd w:val="clear" w:fill="F5E7C6"/>
+        </w:rPr>
+        <w:t xml:space="preserve"> </w:t>
+      </w:r>
+      <w:r>
+        <w:rPr>
+          <w:rFonts w:hint="default" w:ascii="Consolas" w:hAnsi="Consolas" w:eastAsia="Consolas" w:cs="Consolas"/>
+          <w:i w:val="0"/>
+          <w:caps w:val="0"/>
+          <w:color w:val="999999"/>
+          <w:spacing w:val="0"/>
+          <w:sz w:val="19"/>
+          <w:szCs w:val="19"/>
+          <w:shd w:val="clear" w:fill="F5E7C6"/>
+        </w:rPr>
+        <w:t>{</w:t>
+      </w:r>
+    </w:p>
+    <w:p>
+      <w:pPr>
+        <w:widowControl w:val="0"/>
+        <w:numPr>
+          <w:numId w:val="0"/>
+        </w:numPr>
+        <w:ind w:leftChars="0"/>
+        <w:jc w:val="both"/>
+        <w:rPr>
+          <w:rFonts w:hint="default" w:ascii="Consolas" w:hAnsi="Consolas" w:eastAsia="Consolas" w:cs="Consolas"/>
+          <w:i w:val="0"/>
+          <w:caps w:val="0"/>
+          <w:color w:val="333333"/>
+          <w:spacing w:val="0"/>
+          <w:sz w:val="19"/>
+          <w:szCs w:val="19"/>
+          <w:shd w:val="clear" w:fill="F5F2F0"/>
+        </w:rPr>
+      </w:pPr>
+      <w:r>
+        <w:rPr>
+          <w:rFonts w:hint="default" w:ascii="Consolas" w:hAnsi="Consolas" w:eastAsia="Consolas" w:cs="Consolas"/>
+          <w:i w:val="0"/>
+          <w:caps w:val="0"/>
+          <w:color w:val="333333"/>
+          <w:spacing w:val="0"/>
+          <w:sz w:val="19"/>
+          <w:szCs w:val="19"/>
+          <w:shd w:val="clear" w:fill="F5F2F0"/>
+        </w:rPr>
+        <w:t xml:space="preserve"> </w:t>
+      </w:r>
+      <w:r>
+        <w:rPr>
+          <w:rFonts w:hint="default" w:ascii="Consolas" w:hAnsi="Consolas" w:eastAsia="Consolas" w:cs="Consolas"/>
+          <w:i w:val="0"/>
+          <w:caps w:val="0"/>
+          <w:color w:val="0077AA"/>
+          <w:spacing w:val="0"/>
+          <w:sz w:val="19"/>
+          <w:szCs w:val="19"/>
+          <w:shd w:val="clear" w:fill="F5F2F0"/>
+        </w:rPr>
+        <w:t>super</w:t>
+      </w:r>
+      <w:r>
+        <w:rPr>
+          <w:rFonts w:hint="default" w:ascii="Consolas" w:hAnsi="Consolas" w:eastAsia="Consolas" w:cs="Consolas"/>
+          <w:i w:val="0"/>
+          <w:caps w:val="0"/>
+          <w:color w:val="999999"/>
+          <w:spacing w:val="0"/>
+          <w:sz w:val="19"/>
+          <w:szCs w:val="19"/>
+          <w:shd w:val="clear" w:fill="F5F2F0"/>
+        </w:rPr>
+        <w:t>();</w:t>
+      </w:r>
+      <w:r>
+        <w:rPr>
+          <w:rFonts w:hint="default" w:ascii="Consolas" w:hAnsi="Consolas" w:eastAsia="Consolas" w:cs="Consolas"/>
+          <w:i w:val="0"/>
+          <w:caps w:val="0"/>
+          <w:color w:val="333333"/>
+          <w:spacing w:val="0"/>
+          <w:sz w:val="19"/>
+          <w:szCs w:val="19"/>
+          <w:shd w:val="clear" w:fill="F5F2F0"/>
+        </w:rPr>
+        <w:t xml:space="preserve"> </w:t>
+      </w:r>
+      <w:r>
+        <w:rPr>
+          <w:rFonts w:hint="default" w:ascii="Consolas" w:hAnsi="Consolas" w:eastAsia="Consolas" w:cs="Consolas"/>
+          <w:i w:val="0"/>
+          <w:caps w:val="0"/>
+          <w:color w:val="0077AA"/>
+          <w:spacing w:val="0"/>
+          <w:sz w:val="19"/>
+          <w:szCs w:val="19"/>
+          <w:shd w:val="clear" w:fill="F5F2F0"/>
+        </w:rPr>
+        <w:t>this</w:t>
+      </w:r>
+      <w:r>
+        <w:rPr>
+          <w:rFonts w:hint="default" w:ascii="Consolas" w:hAnsi="Consolas" w:eastAsia="Consolas" w:cs="Consolas"/>
+          <w:i w:val="0"/>
+          <w:caps w:val="0"/>
+          <w:color w:val="999999"/>
+          <w:spacing w:val="0"/>
+          <w:sz w:val="19"/>
+          <w:szCs w:val="19"/>
+          <w:shd w:val="clear" w:fill="F5F2F0"/>
+        </w:rPr>
+        <w:t>.</w:t>
+      </w:r>
+      <w:r>
+        <w:rPr>
+          <w:rFonts w:hint="default" w:ascii="Consolas" w:hAnsi="Consolas" w:eastAsia="Consolas" w:cs="Consolas"/>
+          <w:i w:val="0"/>
+          <w:caps w:val="0"/>
+          <w:color w:val="333333"/>
+          <w:spacing w:val="0"/>
+          <w:sz w:val="19"/>
+          <w:szCs w:val="19"/>
+          <w:shd w:val="clear" w:fill="F5F2F0"/>
+        </w:rPr>
+        <w:t>addEventListener</w:t>
+      </w:r>
+      <w:r>
+        <w:rPr>
+          <w:rFonts w:hint="default" w:ascii="Consolas" w:hAnsi="Consolas" w:eastAsia="Consolas" w:cs="Consolas"/>
+          <w:i w:val="0"/>
+          <w:caps w:val="0"/>
+          <w:color w:val="999999"/>
+          <w:spacing w:val="0"/>
+          <w:sz w:val="19"/>
+          <w:szCs w:val="19"/>
+          <w:shd w:val="clear" w:fill="F5F2F0"/>
+        </w:rPr>
+        <w:t>(</w:t>
+      </w:r>
+      <w:r>
+        <w:rPr>
+          <w:rFonts w:hint="default" w:ascii="Consolas" w:hAnsi="Consolas" w:eastAsia="Consolas" w:cs="Consolas"/>
+          <w:i w:val="0"/>
+          <w:caps w:val="0"/>
+          <w:color w:val="669900"/>
+          <w:spacing w:val="0"/>
+          <w:sz w:val="19"/>
+          <w:szCs w:val="19"/>
+          <w:shd w:val="clear" w:fill="F5F2F0"/>
+        </w:rPr>
+        <w:t>'click'</w:t>
+      </w:r>
+      <w:r>
+        <w:rPr>
+          <w:rFonts w:hint="default" w:ascii="Consolas" w:hAnsi="Consolas" w:eastAsia="Consolas" w:cs="Consolas"/>
+          <w:i w:val="0"/>
+          <w:caps w:val="0"/>
+          <w:color w:val="999999"/>
+          <w:spacing w:val="0"/>
+          <w:sz w:val="19"/>
+          <w:szCs w:val="19"/>
+          <w:shd w:val="clear" w:fill="F5F2F0"/>
+        </w:rPr>
+        <w:t>,</w:t>
+      </w:r>
+      <w:r>
+        <w:rPr>
+          <w:rFonts w:hint="default" w:ascii="Consolas" w:hAnsi="Consolas" w:eastAsia="Consolas" w:cs="Consolas"/>
+          <w:i w:val="0"/>
+          <w:caps w:val="0"/>
+          <w:color w:val="333333"/>
+          <w:spacing w:val="0"/>
+          <w:sz w:val="19"/>
+          <w:szCs w:val="19"/>
+          <w:shd w:val="clear" w:fill="F5F2F0"/>
+        </w:rPr>
+        <w:t xml:space="preserve"> </w:t>
+      </w:r>
+      <w:r>
+        <w:rPr>
+          <w:rFonts w:hint="default" w:ascii="Consolas" w:hAnsi="Consolas" w:eastAsia="Consolas" w:cs="Consolas"/>
+          <w:i w:val="0"/>
+          <w:caps w:val="0"/>
+          <w:color w:val="999999"/>
+          <w:spacing w:val="0"/>
+          <w:sz w:val="19"/>
+          <w:szCs w:val="19"/>
+          <w:shd w:val="clear" w:fill="F5F2F0"/>
+        </w:rPr>
+        <w:t>()</w:t>
+      </w:r>
+      <w:r>
+        <w:rPr>
+          <w:rFonts w:hint="default" w:ascii="Consolas" w:hAnsi="Consolas" w:eastAsia="Consolas" w:cs="Consolas"/>
+          <w:i w:val="0"/>
+          <w:caps w:val="0"/>
+          <w:color w:val="333333"/>
+          <w:spacing w:val="0"/>
+          <w:sz w:val="19"/>
+          <w:szCs w:val="19"/>
+          <w:shd w:val="clear" w:fill="F5F2F0"/>
+        </w:rPr>
+        <w:t xml:space="preserve"> </w:t>
+      </w:r>
+      <w:r>
+        <w:rPr>
+          <w:rFonts w:hint="default" w:ascii="Consolas" w:hAnsi="Consolas" w:eastAsia="Consolas" w:cs="Consolas"/>
+          <w:i w:val="0"/>
+          <w:caps w:val="0"/>
+          <w:color w:val="A67F59"/>
+          <w:spacing w:val="0"/>
+          <w:sz w:val="19"/>
+          <w:szCs w:val="19"/>
+          <w:shd w:val="clear" w:fill="F5F2F0"/>
+        </w:rPr>
+        <w:t>=&gt;</w:t>
+      </w:r>
+      <w:r>
+        <w:rPr>
+          <w:rFonts w:hint="default" w:ascii="Consolas" w:hAnsi="Consolas" w:eastAsia="Consolas" w:cs="Consolas"/>
+          <w:i w:val="0"/>
+          <w:caps w:val="0"/>
+          <w:color w:val="333333"/>
+          <w:spacing w:val="0"/>
+          <w:sz w:val="19"/>
+          <w:szCs w:val="19"/>
+          <w:shd w:val="clear" w:fill="F5F2F0"/>
+        </w:rPr>
+        <w:t xml:space="preserve"> alert</w:t>
+      </w:r>
+      <w:r>
+        <w:rPr>
+          <w:rFonts w:hint="default" w:ascii="Consolas" w:hAnsi="Consolas" w:eastAsia="Consolas" w:cs="Consolas"/>
+          <w:i w:val="0"/>
+          <w:caps w:val="0"/>
+          <w:color w:val="999999"/>
+          <w:spacing w:val="0"/>
+          <w:sz w:val="19"/>
+          <w:szCs w:val="19"/>
+          <w:shd w:val="clear" w:fill="F5F2F0"/>
+        </w:rPr>
+        <w:t>(</w:t>
+      </w:r>
+      <w:r>
+        <w:rPr>
+          <w:rFonts w:hint="default" w:ascii="Consolas" w:hAnsi="Consolas" w:eastAsia="Consolas" w:cs="Consolas"/>
+          <w:i w:val="0"/>
+          <w:caps w:val="0"/>
+          <w:color w:val="669900"/>
+          <w:spacing w:val="0"/>
+          <w:sz w:val="19"/>
+          <w:szCs w:val="19"/>
+          <w:shd w:val="clear" w:fill="F5F2F0"/>
+        </w:rPr>
+        <w:t>"Hello!"</w:t>
+      </w:r>
+      <w:r>
+        <w:rPr>
+          <w:rFonts w:hint="default" w:ascii="Consolas" w:hAnsi="Consolas" w:eastAsia="Consolas" w:cs="Consolas"/>
+          <w:i w:val="0"/>
+          <w:caps w:val="0"/>
+          <w:color w:val="999999"/>
+          <w:spacing w:val="0"/>
+          <w:sz w:val="19"/>
+          <w:szCs w:val="19"/>
+          <w:shd w:val="clear" w:fill="F5F2F0"/>
+        </w:rPr>
+        <w:t>));</w:t>
+      </w:r>
+      <w:r>
+        <w:rPr>
+          <w:rFonts w:hint="default" w:ascii="Consolas" w:hAnsi="Consolas" w:eastAsia="Consolas" w:cs="Consolas"/>
+          <w:i w:val="0"/>
+          <w:caps w:val="0"/>
+          <w:color w:val="333333"/>
+          <w:spacing w:val="0"/>
+          <w:sz w:val="19"/>
+          <w:szCs w:val="19"/>
+          <w:shd w:val="clear" w:fill="F5F2F0"/>
+        </w:rPr>
+        <w:t xml:space="preserve"> </w:t>
+      </w:r>
+    </w:p>
+    <w:p>
+      <w:pPr>
+        <w:widowControl w:val="0"/>
+        <w:numPr>
+          <w:numId w:val="0"/>
+        </w:numPr>
+        <w:ind w:leftChars="0"/>
+        <w:jc w:val="both"/>
+        <w:rPr>
+          <w:rFonts w:hint="default" w:ascii="Consolas" w:hAnsi="Consolas" w:eastAsia="Consolas" w:cs="Consolas"/>
+          <w:i w:val="0"/>
+          <w:caps w:val="0"/>
+          <w:color w:val="333333"/>
+          <w:spacing w:val="0"/>
+          <w:sz w:val="19"/>
+          <w:szCs w:val="19"/>
+          <w:shd w:val="clear" w:fill="F5F2F0"/>
+        </w:rPr>
+      </w:pPr>
+      <w:r>
+        <w:rPr>
+          <w:rFonts w:hint="default" w:ascii="Consolas" w:hAnsi="Consolas" w:eastAsia="Consolas" w:cs="Consolas"/>
+          <w:i w:val="0"/>
+          <w:caps w:val="0"/>
+          <w:color w:val="999999"/>
+          <w:spacing w:val="0"/>
+          <w:sz w:val="19"/>
+          <w:szCs w:val="19"/>
+          <w:shd w:val="clear" w:fill="F5F2F0"/>
+        </w:rPr>
+        <w:t>}</w:t>
+      </w:r>
+      <w:r>
+        <w:rPr>
+          <w:rFonts w:hint="default" w:ascii="Consolas" w:hAnsi="Consolas" w:eastAsia="Consolas" w:cs="Consolas"/>
+          <w:i w:val="0"/>
+          <w:caps w:val="0"/>
+          <w:color w:val="333333"/>
+          <w:spacing w:val="0"/>
+          <w:sz w:val="19"/>
+          <w:szCs w:val="19"/>
+          <w:shd w:val="clear" w:fill="F5F2F0"/>
+        </w:rPr>
+        <w:t xml:space="preserve"> </w:t>
+      </w:r>
+    </w:p>
+    <w:p>
+      <w:pPr>
+        <w:widowControl w:val="0"/>
+        <w:numPr>
+          <w:numId w:val="0"/>
+        </w:numPr>
+        <w:ind w:leftChars="0"/>
+        <w:jc w:val="both"/>
+        <w:rPr>
+          <w:rFonts w:hint="default" w:ascii="Consolas" w:hAnsi="Consolas" w:eastAsia="Consolas" w:cs="Consolas"/>
+          <w:i w:val="0"/>
+          <w:caps w:val="0"/>
+          <w:color w:val="333333"/>
+          <w:spacing w:val="0"/>
+          <w:sz w:val="19"/>
+          <w:szCs w:val="19"/>
+          <w:shd w:val="clear" w:fill="F5F2F0"/>
+        </w:rPr>
+      </w:pPr>
+      <w:r>
+        <w:rPr>
+          <w:rFonts w:hint="default" w:ascii="Consolas" w:hAnsi="Consolas" w:eastAsia="Consolas" w:cs="Consolas"/>
+          <w:i w:val="0"/>
+          <w:caps w:val="0"/>
+          <w:color w:val="999999"/>
+          <w:spacing w:val="0"/>
+          <w:sz w:val="19"/>
+          <w:szCs w:val="19"/>
+          <w:shd w:val="clear" w:fill="F5F2F0"/>
+        </w:rPr>
+        <w:t>}</w:t>
+      </w:r>
+      <w:r>
+        <w:rPr>
+          <w:rFonts w:hint="default" w:ascii="Consolas" w:hAnsi="Consolas" w:eastAsia="Consolas" w:cs="Consolas"/>
+          <w:i w:val="0"/>
+          <w:caps w:val="0"/>
+          <w:color w:val="333333"/>
+          <w:spacing w:val="0"/>
+          <w:sz w:val="19"/>
+          <w:szCs w:val="19"/>
+          <w:shd w:val="clear" w:fill="F5F2F0"/>
+        </w:rPr>
+        <w:t xml:space="preserve"> </w:t>
+      </w:r>
+    </w:p>
+    <w:p>
+      <w:pPr>
+        <w:widowControl w:val="0"/>
+        <w:numPr>
+          <w:numId w:val="0"/>
+        </w:numPr>
+        <w:ind w:leftChars="0"/>
+        <w:jc w:val="both"/>
+        <w:rPr>
+          <w:rFonts w:hint="default" w:ascii="Consolas" w:hAnsi="Consolas" w:eastAsia="Consolas" w:cs="Consolas"/>
+          <w:i w:val="0"/>
+          <w:caps w:val="0"/>
+          <w:color w:val="999999"/>
+          <w:spacing w:val="0"/>
+          <w:sz w:val="19"/>
+          <w:szCs w:val="19"/>
+          <w:shd w:val="clear" w:fill="F5F2F0"/>
+        </w:rPr>
+      </w:pPr>
+      <w:r>
+        <w:rPr>
+          <w:rStyle w:val="5"/>
+          <w:rFonts w:hint="default" w:ascii="Consolas" w:hAnsi="Consolas" w:eastAsia="Consolas" w:cs="Consolas"/>
+          <w:i w:val="0"/>
+          <w:caps w:val="0"/>
+          <w:color w:val="333333"/>
+          <w:spacing w:val="0"/>
+          <w:sz w:val="19"/>
+          <w:szCs w:val="19"/>
+          <w:shd w:val="clear" w:fill="F5E7C6"/>
+        </w:rPr>
+        <w:t>customElements</w:t>
+      </w:r>
+      <w:r>
+        <w:rPr>
+          <w:rFonts w:hint="default" w:ascii="Consolas" w:hAnsi="Consolas" w:eastAsia="Consolas" w:cs="Consolas"/>
+          <w:i w:val="0"/>
+          <w:caps w:val="0"/>
+          <w:color w:val="999999"/>
+          <w:spacing w:val="0"/>
+          <w:sz w:val="19"/>
+          <w:szCs w:val="19"/>
+          <w:shd w:val="clear" w:fill="F5E7C6"/>
+        </w:rPr>
+        <w:t>.</w:t>
+      </w:r>
+      <w:r>
+        <w:rPr>
+          <w:rFonts w:hint="default" w:ascii="Consolas" w:hAnsi="Consolas" w:eastAsia="Consolas" w:cs="Consolas"/>
+          <w:i w:val="0"/>
+          <w:caps w:val="0"/>
+          <w:color w:val="333333"/>
+          <w:spacing w:val="0"/>
+          <w:sz w:val="19"/>
+          <w:szCs w:val="19"/>
+          <w:shd w:val="clear" w:fill="F5E7C6"/>
+        </w:rPr>
+        <w:t>define</w:t>
+      </w:r>
+      <w:r>
+        <w:rPr>
+          <w:rFonts w:hint="default" w:ascii="Consolas" w:hAnsi="Consolas" w:eastAsia="Consolas" w:cs="Consolas"/>
+          <w:i w:val="0"/>
+          <w:caps w:val="0"/>
+          <w:color w:val="999999"/>
+          <w:spacing w:val="0"/>
+          <w:sz w:val="19"/>
+          <w:szCs w:val="19"/>
+          <w:shd w:val="clear" w:fill="F5E7C6"/>
+        </w:rPr>
+        <w:t>(</w:t>
+      </w:r>
+      <w:r>
+        <w:rPr>
+          <w:rFonts w:hint="default" w:ascii="Consolas" w:hAnsi="Consolas" w:eastAsia="Consolas" w:cs="Consolas"/>
+          <w:i w:val="0"/>
+          <w:caps w:val="0"/>
+          <w:color w:val="669900"/>
+          <w:spacing w:val="0"/>
+          <w:sz w:val="19"/>
+          <w:szCs w:val="19"/>
+          <w:shd w:val="clear" w:fill="F5E7C6"/>
+        </w:rPr>
+        <w:t>'hello-button'</w:t>
+      </w:r>
+      <w:r>
+        <w:rPr>
+          <w:rFonts w:hint="default" w:ascii="Consolas" w:hAnsi="Consolas" w:eastAsia="Consolas" w:cs="Consolas"/>
+          <w:i w:val="0"/>
+          <w:caps w:val="0"/>
+          <w:color w:val="999999"/>
+          <w:spacing w:val="0"/>
+          <w:sz w:val="19"/>
+          <w:szCs w:val="19"/>
+          <w:shd w:val="clear" w:fill="F5E7C6"/>
+        </w:rPr>
+        <w:t>,</w:t>
+      </w:r>
+      <w:r>
+        <w:rPr>
+          <w:rStyle w:val="5"/>
+          <w:rFonts w:hint="default" w:ascii="Consolas" w:hAnsi="Consolas" w:eastAsia="Consolas" w:cs="Consolas"/>
+          <w:i w:val="0"/>
+          <w:caps w:val="0"/>
+          <w:color w:val="333333"/>
+          <w:spacing w:val="0"/>
+          <w:sz w:val="19"/>
+          <w:szCs w:val="19"/>
+          <w:shd w:val="clear" w:fill="F5E7C6"/>
+        </w:rPr>
+        <w:t xml:space="preserve"> HelloButton</w:t>
+      </w:r>
+      <w:r>
+        <w:rPr>
+          <w:rFonts w:hint="default" w:ascii="Consolas" w:hAnsi="Consolas" w:eastAsia="Consolas" w:cs="Consolas"/>
+          <w:i w:val="0"/>
+          <w:caps w:val="0"/>
+          <w:color w:val="999999"/>
+          <w:spacing w:val="0"/>
+          <w:sz w:val="19"/>
+          <w:szCs w:val="19"/>
+          <w:shd w:val="clear" w:fill="F5E7C6"/>
+        </w:rPr>
+        <w:t>,</w:t>
+      </w:r>
+      <w:r>
+        <w:rPr>
+          <w:rStyle w:val="5"/>
+          <w:rFonts w:hint="default" w:ascii="Consolas" w:hAnsi="Consolas" w:eastAsia="Consolas" w:cs="Consolas"/>
+          <w:i w:val="0"/>
+          <w:caps w:val="0"/>
+          <w:color w:val="333333"/>
+          <w:spacing w:val="0"/>
+          <w:sz w:val="19"/>
+          <w:szCs w:val="19"/>
+          <w:shd w:val="clear" w:fill="F5E7C6"/>
+        </w:rPr>
+        <w:t xml:space="preserve"> </w:t>
+      </w:r>
+      <w:r>
+        <w:rPr>
+          <w:rFonts w:hint="default" w:ascii="Consolas" w:hAnsi="Consolas" w:eastAsia="Consolas" w:cs="Consolas"/>
+          <w:i w:val="0"/>
+          <w:caps w:val="0"/>
+          <w:color w:val="999999"/>
+          <w:spacing w:val="0"/>
+          <w:sz w:val="19"/>
+          <w:szCs w:val="19"/>
+          <w:shd w:val="clear" w:fill="F5E7C6"/>
+        </w:rPr>
+        <w:t>{</w:t>
+      </w:r>
+      <w:r>
+        <w:rPr>
+          <w:rFonts w:hint="default" w:ascii="Consolas" w:hAnsi="Consolas" w:eastAsia="Consolas" w:cs="Consolas"/>
+          <w:i w:val="0"/>
+          <w:caps w:val="0"/>
+          <w:color w:val="0077AA"/>
+          <w:spacing w:val="0"/>
+          <w:sz w:val="19"/>
+          <w:szCs w:val="19"/>
+          <w:shd w:val="clear" w:fill="F5E7C6"/>
+        </w:rPr>
+        <w:t>extends</w:t>
+      </w:r>
+      <w:r>
+        <w:rPr>
+          <w:rFonts w:hint="default" w:ascii="Consolas" w:hAnsi="Consolas" w:eastAsia="Consolas" w:cs="Consolas"/>
+          <w:i w:val="0"/>
+          <w:caps w:val="0"/>
+          <w:color w:val="999999"/>
+          <w:spacing w:val="0"/>
+          <w:sz w:val="19"/>
+          <w:szCs w:val="19"/>
+          <w:shd w:val="clear" w:fill="F5E7C6"/>
+        </w:rPr>
+        <w:t>:</w:t>
+      </w:r>
+      <w:r>
+        <w:rPr>
+          <w:rStyle w:val="5"/>
+          <w:rFonts w:hint="default" w:ascii="Consolas" w:hAnsi="Consolas" w:eastAsia="Consolas" w:cs="Consolas"/>
+          <w:i w:val="0"/>
+          <w:caps w:val="0"/>
+          <w:color w:val="333333"/>
+          <w:spacing w:val="0"/>
+          <w:sz w:val="19"/>
+          <w:szCs w:val="19"/>
+          <w:shd w:val="clear" w:fill="F5E7C6"/>
+        </w:rPr>
+        <w:t xml:space="preserve"> </w:t>
+      </w:r>
+      <w:r>
+        <w:rPr>
+          <w:rFonts w:hint="default" w:ascii="Consolas" w:hAnsi="Consolas" w:eastAsia="Consolas" w:cs="Consolas"/>
+          <w:i w:val="0"/>
+          <w:caps w:val="0"/>
+          <w:color w:val="669900"/>
+          <w:spacing w:val="0"/>
+          <w:sz w:val="19"/>
+          <w:szCs w:val="19"/>
+          <w:shd w:val="clear" w:fill="F5E7C6"/>
+        </w:rPr>
+        <w:t>'button'</w:t>
+      </w:r>
+      <w:r>
+        <w:rPr>
+          <w:rFonts w:hint="default" w:ascii="Consolas" w:hAnsi="Consolas" w:eastAsia="Consolas" w:cs="Consolas"/>
+          <w:i w:val="0"/>
+          <w:caps w:val="0"/>
+          <w:color w:val="999999"/>
+          <w:spacing w:val="0"/>
+          <w:sz w:val="19"/>
+          <w:szCs w:val="19"/>
+          <w:shd w:val="clear" w:fill="F5E7C6"/>
+        </w:rPr>
+        <w:t>});</w:t>
+      </w:r>
+      <w:r>
+        <w:rPr>
+          <w:rFonts w:hint="default" w:ascii="Consolas" w:hAnsi="Consolas" w:eastAsia="Consolas" w:cs="Consolas"/>
+          <w:i w:val="0"/>
+          <w:caps w:val="0"/>
+          <w:color w:val="333333"/>
+          <w:spacing w:val="0"/>
+          <w:sz w:val="19"/>
+          <w:szCs w:val="19"/>
+          <w:shd w:val="clear" w:fill="F5F2F0"/>
+        </w:rPr>
+        <w:t xml:space="preserve"> </w:t>
+      </w:r>
+      <w:r>
+        <w:rPr>
+          <w:rFonts w:hint="default" w:ascii="Consolas" w:hAnsi="Consolas" w:eastAsia="Consolas" w:cs="Consolas"/>
+          <w:i w:val="0"/>
+          <w:caps w:val="0"/>
+          <w:color w:val="999999"/>
+          <w:spacing w:val="0"/>
+          <w:sz w:val="19"/>
+          <w:szCs w:val="19"/>
+          <w:shd w:val="clear" w:fill="F5F2F0"/>
+        </w:rPr>
+        <w:t>&lt;/</w:t>
+      </w:r>
+      <w:r>
+        <w:rPr>
+          <w:rFonts w:hint="default" w:ascii="Consolas" w:hAnsi="Consolas" w:eastAsia="Consolas" w:cs="Consolas"/>
+          <w:i w:val="0"/>
+          <w:caps w:val="0"/>
+          <w:color w:val="990055"/>
+          <w:spacing w:val="0"/>
+          <w:sz w:val="19"/>
+          <w:szCs w:val="19"/>
+          <w:shd w:val="clear" w:fill="F5F2F0"/>
+        </w:rPr>
+        <w:t>script</w:t>
+      </w:r>
+      <w:r>
+        <w:rPr>
+          <w:rFonts w:hint="default" w:ascii="Consolas" w:hAnsi="Consolas" w:eastAsia="Consolas" w:cs="Consolas"/>
+          <w:i w:val="0"/>
+          <w:caps w:val="0"/>
+          <w:color w:val="999999"/>
+          <w:spacing w:val="0"/>
+          <w:sz w:val="19"/>
+          <w:szCs w:val="19"/>
+          <w:shd w:val="clear" w:fill="F5F2F0"/>
+        </w:rPr>
+        <w:t>&gt;</w:t>
+      </w:r>
+    </w:p>
+    <w:p>
+      <w:pPr>
+        <w:widowControl w:val="0"/>
+        <w:numPr>
+          <w:numId w:val="0"/>
+        </w:numPr>
+        <w:ind w:leftChars="0"/>
+        <w:jc w:val="both"/>
+        <w:rPr>
+          <w:rFonts w:hint="default" w:ascii="Consolas" w:hAnsi="Consolas" w:eastAsia="Consolas" w:cs="Consolas"/>
+          <w:i w:val="0"/>
+          <w:caps w:val="0"/>
+          <w:color w:val="999999"/>
+          <w:spacing w:val="0"/>
+          <w:sz w:val="19"/>
+          <w:szCs w:val="19"/>
+          <w:shd w:val="clear" w:fill="F5E7C6"/>
+        </w:rPr>
+      </w:pPr>
+      <w:r>
+        <w:rPr>
+          <w:rFonts w:hint="default" w:ascii="Consolas" w:hAnsi="Consolas" w:eastAsia="Consolas" w:cs="Consolas"/>
+          <w:i w:val="0"/>
+          <w:caps w:val="0"/>
+          <w:color w:val="999999"/>
+          <w:spacing w:val="0"/>
+          <w:sz w:val="19"/>
+          <w:szCs w:val="19"/>
+          <w:shd w:val="clear" w:fill="F5E7C6"/>
+        </w:rPr>
+        <w:t>&lt;</w:t>
+      </w:r>
+      <w:r>
+        <w:rPr>
+          <w:rFonts w:hint="default" w:ascii="Consolas" w:hAnsi="Consolas" w:eastAsia="Consolas" w:cs="Consolas"/>
+          <w:i w:val="0"/>
+          <w:caps w:val="0"/>
+          <w:color w:val="990055"/>
+          <w:spacing w:val="0"/>
+          <w:sz w:val="19"/>
+          <w:szCs w:val="19"/>
+          <w:shd w:val="clear" w:fill="F5E7C6"/>
+        </w:rPr>
+        <w:t xml:space="preserve">button </w:t>
+      </w:r>
+      <w:r>
+        <w:rPr>
+          <w:rFonts w:hint="default" w:ascii="Consolas" w:hAnsi="Consolas" w:eastAsia="Consolas" w:cs="Consolas"/>
+          <w:i w:val="0"/>
+          <w:caps w:val="0"/>
+          <w:color w:val="669900"/>
+          <w:spacing w:val="0"/>
+          <w:sz w:val="19"/>
+          <w:szCs w:val="19"/>
+          <w:shd w:val="clear" w:fill="F5E7C6"/>
+        </w:rPr>
+        <w:t>is</w:t>
+      </w:r>
+      <w:r>
+        <w:rPr>
+          <w:rFonts w:hint="default" w:ascii="Consolas" w:hAnsi="Consolas" w:eastAsia="Consolas" w:cs="Consolas"/>
+          <w:i w:val="0"/>
+          <w:caps w:val="0"/>
+          <w:color w:val="999999"/>
+          <w:spacing w:val="0"/>
+          <w:sz w:val="19"/>
+          <w:szCs w:val="19"/>
+          <w:shd w:val="clear" w:fill="F5E7C6"/>
+        </w:rPr>
+        <w:t>="</w:t>
+      </w:r>
+      <w:r>
+        <w:rPr>
+          <w:rFonts w:hint="default" w:ascii="Consolas" w:hAnsi="Consolas" w:eastAsia="Consolas" w:cs="Consolas"/>
+          <w:i w:val="0"/>
+          <w:caps w:val="0"/>
+          <w:color w:val="0077AA"/>
+          <w:spacing w:val="0"/>
+          <w:sz w:val="19"/>
+          <w:szCs w:val="19"/>
+          <w:shd w:val="clear" w:fill="F5E7C6"/>
+        </w:rPr>
+        <w:t>hello-button</w:t>
+      </w:r>
+      <w:r>
+        <w:rPr>
+          <w:rFonts w:hint="default" w:ascii="Consolas" w:hAnsi="Consolas" w:eastAsia="Consolas" w:cs="Consolas"/>
+          <w:i w:val="0"/>
+          <w:caps w:val="0"/>
+          <w:color w:val="999999"/>
+          <w:spacing w:val="0"/>
+          <w:sz w:val="19"/>
+          <w:szCs w:val="19"/>
+          <w:shd w:val="clear" w:fill="F5E7C6"/>
+        </w:rPr>
+        <w:t>"&gt;</w:t>
+      </w:r>
+      <w:r>
+        <w:rPr>
+          <w:rStyle w:val="5"/>
+          <w:rFonts w:hint="default" w:ascii="Consolas" w:hAnsi="Consolas" w:eastAsia="Consolas" w:cs="Consolas"/>
+          <w:i w:val="0"/>
+          <w:caps w:val="0"/>
+          <w:color w:val="333333"/>
+          <w:spacing w:val="0"/>
+          <w:sz w:val="19"/>
+          <w:szCs w:val="19"/>
+          <w:shd w:val="clear" w:fill="F5E7C6"/>
+        </w:rPr>
+        <w:t>Click me</w:t>
+      </w:r>
+      <w:r>
+        <w:rPr>
+          <w:rFonts w:hint="default" w:ascii="Consolas" w:hAnsi="Consolas" w:eastAsia="Consolas" w:cs="Consolas"/>
+          <w:i w:val="0"/>
+          <w:caps w:val="0"/>
+          <w:color w:val="999999"/>
+          <w:spacing w:val="0"/>
+          <w:sz w:val="19"/>
+          <w:szCs w:val="19"/>
+          <w:shd w:val="clear" w:fill="F5E7C6"/>
+        </w:rPr>
+        <w:t>&lt;/</w:t>
+      </w:r>
+      <w:r>
+        <w:rPr>
+          <w:rFonts w:hint="default" w:ascii="Consolas" w:hAnsi="Consolas" w:eastAsia="Consolas" w:cs="Consolas"/>
+          <w:i w:val="0"/>
+          <w:caps w:val="0"/>
+          <w:color w:val="990055"/>
+          <w:spacing w:val="0"/>
+          <w:sz w:val="19"/>
+          <w:szCs w:val="19"/>
+          <w:shd w:val="clear" w:fill="F5E7C6"/>
+        </w:rPr>
+        <w:t>button</w:t>
+      </w:r>
+      <w:r>
+        <w:rPr>
+          <w:rFonts w:hint="default" w:ascii="Consolas" w:hAnsi="Consolas" w:eastAsia="Consolas" w:cs="Consolas"/>
+          <w:i w:val="0"/>
+          <w:caps w:val="0"/>
+          <w:color w:val="999999"/>
+          <w:spacing w:val="0"/>
+          <w:sz w:val="19"/>
+          <w:szCs w:val="19"/>
+          <w:shd w:val="clear" w:fill="F5E7C6"/>
+        </w:rPr>
+        <w:t>&gt;</w:t>
+      </w:r>
+    </w:p>
+    <w:p>
+      <w:pPr>
+        <w:widowControl w:val="0"/>
+        <w:numPr>
+          <w:numId w:val="0"/>
+        </w:numPr>
+        <w:ind w:leftChars="0"/>
+        <w:jc w:val="both"/>
+        <w:rPr>
+          <w:rFonts w:hint="default" w:ascii="Consolas" w:hAnsi="Consolas" w:eastAsia="Consolas" w:cs="Consolas"/>
+          <w:i w:val="0"/>
+          <w:caps w:val="0"/>
+          <w:color w:val="999999"/>
+          <w:spacing w:val="0"/>
+          <w:sz w:val="19"/>
+          <w:szCs w:val="19"/>
+          <w:shd w:val="clear" w:fill="F5E7C6"/>
           <w:lang w:val="en-US"/>
         </w:rPr>
       </w:pPr>

</xml_diff>

<commit_message>
two ways to create a regular expression
</commit_message>
<xml_diff>
--- a/react.docx
+++ b/react.docx
@@ -7035,13 +7035,8 @@
       </w:tblGrid>
       <w:tr>
         <w:tblPrEx>
+          <w:shd w:val="clear" w:color="auto" w:fill="FFFFFF"/>
           <w:tblLayout w:type="fixed"/>
-          <w:tblCellMar>
-            <w:top w:w="15" w:type="dxa"/>
-            <w:left w:w="15" w:type="dxa"/>
-            <w:bottom w:w="15" w:type="dxa"/>
-            <w:right w:w="15" w:type="dxa"/>
-          </w:tblCellMar>
         </w:tblPrEx>
         <w:trPr>
           <w:tblHeader/>
@@ -7122,7 +7117,6 @@
       </w:tr>
       <w:tr>
         <w:tblPrEx>
-          <w:shd w:val="clear" w:color="auto" w:fill="FFFFFF"/>
           <w:tblLayout w:type="fixed"/>
           <w:tblCellMar>
             <w:top w:w="15" w:type="dxa"/>
@@ -7207,7 +7201,6 @@
       </w:tr>
       <w:tr>
         <w:tblPrEx>
-          <w:shd w:val="clear" w:color="auto" w:fill="FFFFFF"/>
           <w:tblLayout w:type="fixed"/>
           <w:tblCellMar>
             <w:top w:w="15" w:type="dxa"/>
@@ -7352,7 +7345,6 @@
       </w:tr>
       <w:tr>
         <w:tblPrEx>
-          <w:shd w:val="clear" w:color="auto" w:fill="FFFFFF"/>
           <w:tblLayout w:type="fixed"/>
           <w:tblCellMar>
             <w:top w:w="15" w:type="dxa"/>
@@ -7405,7 +7397,6 @@
       </w:tr>
       <w:tr>
         <w:tblPrEx>
-          <w:shd w:val="clear" w:color="auto" w:fill="FFFFFF"/>
           <w:tblLayout w:type="fixed"/>
           <w:tblCellMar>
             <w:top w:w="15" w:type="dxa"/>
@@ -22741,6 +22732,7 @@
             <w:insideH w:val="none" w:color="auto" w:sz="0" w:space="0"/>
             <w:insideV w:val="none" w:color="auto" w:sz="0" w:space="0"/>
           </w:tblBorders>
+          <w:shd w:val="clear" w:color="auto" w:fill="FFFFFF"/>
           <w:tblLayout w:type="fixed"/>
           <w:tblCellMar>
             <w:top w:w="15" w:type="dxa"/>
@@ -23265,7 +23257,6 @@
             <w:insideH w:val="none" w:color="auto" w:sz="0" w:space="0"/>
             <w:insideV w:val="none" w:color="auto" w:sz="0" w:space="0"/>
           </w:tblBorders>
-          <w:shd w:val="clear" w:color="auto" w:fill="FFFFFF"/>
           <w:tblLayout w:type="fixed"/>
           <w:tblCellMar>
             <w:top w:w="15" w:type="dxa"/>
@@ -23379,7 +23370,6 @@
             <w:insideH w:val="none" w:color="auto" w:sz="0" w:space="0"/>
             <w:insideV w:val="none" w:color="auto" w:sz="0" w:space="0"/>
           </w:tblBorders>
-          <w:shd w:val="clear" w:color="auto" w:fill="FFFFFF"/>
           <w:tblLayout w:type="fixed"/>
           <w:tblCellMar>
             <w:top w:w="15" w:type="dxa"/>
@@ -27061,8 +27051,6 @@
         </w:rPr>
         <w:t>tack, List, Queue, Dictionary, Set, Array implements IEnumerable&lt;T&gt; can call any LINQ method.</w:t>
       </w:r>
-      <w:bookmarkStart w:id="0" w:name="_GoBack"/>
-      <w:bookmarkEnd w:id="0"/>
     </w:p>
     <w:p>
       <w:pPr>
@@ -27088,97 +27076,552 @@
     </w:p>
     <w:p>
       <w:pPr>
-        <w:rPr>
-          <w:rFonts w:ascii="Segoe UI" w:hAnsi="Segoe UI" w:eastAsia="Segoe UI" w:cs="Segoe UI"/>
-          <w:color w:val="333333"/>
-          <w:sz w:val="19"/>
-          <w:szCs w:val="19"/>
-          <w:shd w:val="clear" w:color="auto" w:fill="FFFFFF"/>
-        </w:rPr>
-      </w:pPr>
-      <w:r>
-        <w:rPr>
-          <w:rFonts w:ascii="Segoe UI" w:hAnsi="Segoe UI" w:eastAsia="Segoe UI" w:cs="Segoe UI"/>
-          <w:color w:val="333333"/>
-          <w:sz w:val="19"/>
-          <w:szCs w:val="19"/>
-          <w:shd w:val="clear" w:color="auto" w:fill="FFFFFF"/>
-        </w:rPr>
-        <w:t xml:space="preserve">Stock location System need to download: </w:t>
-      </w:r>
-    </w:p>
-    <w:p>
-      <w:pPr>
-        <w:pStyle w:val="12"/>
+        <w:widowControl w:val="0"/>
+        <w:numPr>
+          <w:ilvl w:val="0"/>
+          <w:numId w:val="7"/>
+        </w:numPr>
+        <w:ind w:left="0" w:leftChars="0" w:firstLine="0" w:firstLineChars="0"/>
+        <w:jc w:val="both"/>
+        <w:rPr>
+          <w:rFonts w:hint="default" w:ascii="Consolas" w:hAnsi="Consolas" w:eastAsia="Consolas" w:cs="Consolas"/>
+          <w:i w:val="0"/>
+          <w:caps w:val="0"/>
+          <w:color w:val="333333"/>
+          <w:spacing w:val="0"/>
+          <w:sz w:val="19"/>
+          <w:szCs w:val="19"/>
+          <w:shd w:val="clear" w:fill="F5F2F0"/>
+          <w:lang w:val="en-US"/>
+        </w:rPr>
+      </w:pPr>
+      <w:r>
+        <w:rPr>
+          <w:rFonts w:hint="default" w:ascii="Consolas" w:hAnsi="Consolas" w:eastAsia="Consolas" w:cs="Consolas"/>
+          <w:i w:val="0"/>
+          <w:color w:val="333333"/>
+          <w:spacing w:val="0"/>
+          <w:sz w:val="19"/>
+          <w:szCs w:val="19"/>
+          <w:shd w:val="clear" w:fill="F5F2F0"/>
+          <w:lang w:val="en-US"/>
+        </w:rPr>
+        <w:t>T</w:t>
+      </w:r>
+      <w:r>
+        <w:rPr>
+          <w:rFonts w:hint="default" w:ascii="Consolas" w:hAnsi="Consolas" w:eastAsia="Consolas" w:cs="Consolas"/>
+          <w:i w:val="0"/>
+          <w:caps w:val="0"/>
+          <w:color w:val="333333"/>
+          <w:spacing w:val="0"/>
+          <w:sz w:val="19"/>
+          <w:szCs w:val="19"/>
+          <w:shd w:val="clear" w:fill="F5F2F0"/>
+          <w:lang w:val="en-US"/>
+        </w:rPr>
+        <w:t>wo ways to create a regular expression</w:t>
+      </w:r>
+    </w:p>
+    <w:p>
+      <w:pPr>
+        <w:widowControl w:val="0"/>
         <w:numPr>
           <w:ilvl w:val="0"/>
           <w:numId w:val="31"/>
         </w:numPr>
-        <w:ind w:firstLineChars="0"/>
-        <w:rPr>
-          <w:rFonts w:ascii="Segoe UI" w:hAnsi="Segoe UI" w:eastAsia="Segoe UI" w:cs="Segoe UI"/>
-          <w:color w:val="333333"/>
-          <w:sz w:val="19"/>
-          <w:szCs w:val="19"/>
-          <w:shd w:val="clear" w:color="auto" w:fill="FFFFFF"/>
-        </w:rPr>
-      </w:pPr>
-      <w:r>
-        <w:rPr>
-          <w:rFonts w:ascii="Segoe UI" w:hAnsi="Segoe UI" w:eastAsia="Segoe UI" w:cs="Segoe UI"/>
-          <w:color w:val="333333"/>
-          <w:sz w:val="19"/>
-          <w:szCs w:val="19"/>
-          <w:shd w:val="clear" w:color="auto" w:fill="FFFFFF"/>
-        </w:rPr>
-        <w:t xml:space="preserve">visual studio community </w:t>
-      </w:r>
-      <w:r>
-        <w:rPr>
-          <w:rFonts w:hint="eastAsia" w:cs="Segoe UI" w:asciiTheme="minorEastAsia" w:hAnsiTheme="minorEastAsia"/>
-          <w:color w:val="333333"/>
-          <w:sz w:val="19"/>
-          <w:szCs w:val="19"/>
-          <w:shd w:val="clear" w:color="auto" w:fill="FFFFFF"/>
-        </w:rPr>
-        <w:t>2019</w:t>
-      </w:r>
-    </w:p>
-    <w:p>
-      <w:pPr>
-        <w:pStyle w:val="12"/>
+        <w:ind w:leftChars="0"/>
+        <w:jc w:val="both"/>
+        <w:rPr>
+          <w:rFonts w:hint="default" w:ascii="Consolas" w:hAnsi="Consolas" w:eastAsia="Consolas" w:cs="Consolas"/>
+          <w:i w:val="0"/>
+          <w:caps w:val="0"/>
+          <w:color w:val="333333"/>
+          <w:spacing w:val="0"/>
+          <w:sz w:val="19"/>
+          <w:szCs w:val="19"/>
+          <w:shd w:val="clear" w:fill="F5F2F0"/>
+          <w:lang w:val="en-US"/>
+        </w:rPr>
+      </w:pPr>
+      <w:r>
+        <w:rPr>
+          <w:rFonts w:ascii="Consolas" w:hAnsi="Consolas" w:eastAsia="Consolas" w:cs="Consolas"/>
+          <w:i w:val="0"/>
+          <w:caps w:val="0"/>
+          <w:color w:val="333333"/>
+          <w:spacing w:val="0"/>
+          <w:sz w:val="19"/>
+          <w:szCs w:val="19"/>
+          <w:shd w:val="clear" w:fill="F5F2F0"/>
+        </w:rPr>
+        <w:t xml:space="preserve">regexp </w:t>
+      </w:r>
+      <w:r>
+        <w:rPr>
+          <w:rFonts w:hint="default" w:ascii="Consolas" w:hAnsi="Consolas" w:eastAsia="Consolas" w:cs="Consolas"/>
+          <w:i w:val="0"/>
+          <w:caps w:val="0"/>
+          <w:color w:val="A67F59"/>
+          <w:spacing w:val="0"/>
+          <w:sz w:val="19"/>
+          <w:szCs w:val="19"/>
+          <w:shd w:val="clear" w:fill="F5F2F0"/>
+        </w:rPr>
+        <w:t>=</w:t>
+      </w:r>
+      <w:r>
+        <w:rPr>
+          <w:rFonts w:hint="default" w:ascii="Consolas" w:hAnsi="Consolas" w:eastAsia="Consolas" w:cs="Consolas"/>
+          <w:i w:val="0"/>
+          <w:caps w:val="0"/>
+          <w:color w:val="333333"/>
+          <w:spacing w:val="0"/>
+          <w:sz w:val="19"/>
+          <w:szCs w:val="19"/>
+          <w:shd w:val="clear" w:fill="F5F2F0"/>
+        </w:rPr>
+        <w:t xml:space="preserve"> </w:t>
+      </w:r>
+      <w:r>
+        <w:rPr>
+          <w:rFonts w:hint="default" w:ascii="Consolas" w:hAnsi="Consolas" w:eastAsia="Consolas" w:cs="Consolas"/>
+          <w:i w:val="0"/>
+          <w:caps w:val="0"/>
+          <w:color w:val="0077AA"/>
+          <w:spacing w:val="0"/>
+          <w:sz w:val="19"/>
+          <w:szCs w:val="19"/>
+          <w:shd w:val="clear" w:fill="F5F2F0"/>
+        </w:rPr>
+        <w:t>new</w:t>
+      </w:r>
+      <w:r>
+        <w:rPr>
+          <w:rFonts w:hint="default" w:ascii="Consolas" w:hAnsi="Consolas" w:eastAsia="Consolas" w:cs="Consolas"/>
+          <w:i w:val="0"/>
+          <w:caps w:val="0"/>
+          <w:color w:val="333333"/>
+          <w:spacing w:val="0"/>
+          <w:sz w:val="19"/>
+          <w:szCs w:val="19"/>
+          <w:shd w:val="clear" w:fill="F5F2F0"/>
+        </w:rPr>
+        <w:t xml:space="preserve"> RegExp</w:t>
+      </w:r>
+      <w:r>
+        <w:rPr>
+          <w:rFonts w:hint="default" w:ascii="Consolas" w:hAnsi="Consolas" w:eastAsia="Consolas" w:cs="Consolas"/>
+          <w:i w:val="0"/>
+          <w:caps w:val="0"/>
+          <w:color w:val="999999"/>
+          <w:spacing w:val="0"/>
+          <w:sz w:val="19"/>
+          <w:szCs w:val="19"/>
+          <w:shd w:val="clear" w:fill="F5F2F0"/>
+        </w:rPr>
+        <w:t>(</w:t>
+      </w:r>
+      <w:r>
+        <w:rPr>
+          <w:rFonts w:hint="default" w:ascii="Consolas" w:hAnsi="Consolas" w:eastAsia="Consolas" w:cs="Consolas"/>
+          <w:i w:val="0"/>
+          <w:caps w:val="0"/>
+          <w:color w:val="669900"/>
+          <w:spacing w:val="0"/>
+          <w:sz w:val="19"/>
+          <w:szCs w:val="19"/>
+          <w:shd w:val="clear" w:fill="F5F2F0"/>
+        </w:rPr>
+        <w:t>"pattern"</w:t>
+      </w:r>
+      <w:r>
+        <w:rPr>
+          <w:rFonts w:hint="default" w:ascii="Consolas" w:hAnsi="Consolas" w:eastAsia="Consolas" w:cs="Consolas"/>
+          <w:i w:val="0"/>
+          <w:caps w:val="0"/>
+          <w:color w:val="999999"/>
+          <w:spacing w:val="0"/>
+          <w:sz w:val="19"/>
+          <w:szCs w:val="19"/>
+          <w:shd w:val="clear" w:fill="F5F2F0"/>
+        </w:rPr>
+        <w:t>,</w:t>
+      </w:r>
+      <w:r>
+        <w:rPr>
+          <w:rFonts w:hint="default" w:ascii="Consolas" w:hAnsi="Consolas" w:eastAsia="Consolas" w:cs="Consolas"/>
+          <w:i w:val="0"/>
+          <w:caps w:val="0"/>
+          <w:color w:val="333333"/>
+          <w:spacing w:val="0"/>
+          <w:sz w:val="19"/>
+          <w:szCs w:val="19"/>
+          <w:shd w:val="clear" w:fill="F5F2F0"/>
+        </w:rPr>
+        <w:t xml:space="preserve"> </w:t>
+      </w:r>
+      <w:r>
+        <w:rPr>
+          <w:rFonts w:hint="default" w:ascii="Consolas" w:hAnsi="Consolas" w:eastAsia="Consolas" w:cs="Consolas"/>
+          <w:i w:val="0"/>
+          <w:caps w:val="0"/>
+          <w:color w:val="669900"/>
+          <w:spacing w:val="0"/>
+          <w:sz w:val="19"/>
+          <w:szCs w:val="19"/>
+          <w:shd w:val="clear" w:fill="F5F2F0"/>
+        </w:rPr>
+        <w:t>"flags"</w:t>
+      </w:r>
+      <w:r>
+        <w:rPr>
+          <w:rFonts w:hint="default" w:ascii="Consolas" w:hAnsi="Consolas" w:eastAsia="Consolas" w:cs="Consolas"/>
+          <w:i w:val="0"/>
+          <w:caps w:val="0"/>
+          <w:color w:val="999999"/>
+          <w:spacing w:val="0"/>
+          <w:sz w:val="19"/>
+          <w:szCs w:val="19"/>
+          <w:shd w:val="clear" w:fill="F5F2F0"/>
+        </w:rPr>
+        <w:t>);</w:t>
+      </w:r>
+    </w:p>
+    <w:p>
+      <w:pPr>
+        <w:widowControl w:val="0"/>
         <w:numPr>
           <w:ilvl w:val="0"/>
           <w:numId w:val="31"/>
         </w:numPr>
-        <w:ind w:firstLineChars="0"/>
+        <w:ind w:leftChars="0"/>
+        <w:jc w:val="both"/>
+        <w:rPr>
+          <w:rFonts w:hint="default" w:ascii="Consolas" w:hAnsi="Consolas" w:eastAsia="Consolas" w:cs="Consolas"/>
+          <w:i w:val="0"/>
+          <w:caps w:val="0"/>
+          <w:color w:val="333333"/>
+          <w:spacing w:val="0"/>
+          <w:sz w:val="19"/>
+          <w:szCs w:val="19"/>
+          <w:shd w:val="clear" w:fill="F5F2F0"/>
+          <w:lang w:val="en-US"/>
+        </w:rPr>
+      </w:pPr>
+      <w:r>
+        <w:rPr>
+          <w:rFonts w:ascii="Consolas" w:hAnsi="Consolas" w:eastAsia="Consolas" w:cs="Consolas"/>
+          <w:i w:val="0"/>
+          <w:caps w:val="0"/>
+          <w:color w:val="333333"/>
+          <w:spacing w:val="0"/>
+          <w:sz w:val="19"/>
+          <w:szCs w:val="19"/>
+          <w:shd w:val="clear" w:fill="F5F2F0"/>
+        </w:rPr>
+        <w:t xml:space="preserve">regexp </w:t>
+      </w:r>
+      <w:r>
+        <w:rPr>
+          <w:rFonts w:hint="default" w:ascii="Consolas" w:hAnsi="Consolas" w:eastAsia="Consolas" w:cs="Consolas"/>
+          <w:i w:val="0"/>
+          <w:caps w:val="0"/>
+          <w:color w:val="A67F59"/>
+          <w:spacing w:val="0"/>
+          <w:sz w:val="19"/>
+          <w:szCs w:val="19"/>
+          <w:shd w:val="clear" w:fill="F5F2F0"/>
+        </w:rPr>
+        <w:t>=</w:t>
+      </w:r>
+      <w:r>
+        <w:rPr>
+          <w:rFonts w:hint="default" w:ascii="Consolas" w:hAnsi="Consolas" w:eastAsia="Consolas" w:cs="Consolas"/>
+          <w:i w:val="0"/>
+          <w:caps w:val="0"/>
+          <w:color w:val="333333"/>
+          <w:spacing w:val="0"/>
+          <w:sz w:val="19"/>
+          <w:szCs w:val="19"/>
+          <w:shd w:val="clear" w:fill="F5F2F0"/>
+        </w:rPr>
+        <w:t xml:space="preserve"> </w:t>
+      </w:r>
+      <w:r>
+        <w:rPr>
+          <w:rFonts w:hint="default" w:ascii="Consolas" w:hAnsi="Consolas" w:eastAsia="Consolas" w:cs="Consolas"/>
+          <w:i w:val="0"/>
+          <w:caps w:val="0"/>
+          <w:color w:val="EE9900"/>
+          <w:spacing w:val="0"/>
+          <w:sz w:val="19"/>
+          <w:szCs w:val="19"/>
+          <w:shd w:val="clear" w:fill="F5F2F0"/>
+        </w:rPr>
+        <w:t>/pattern/gmi</w:t>
+      </w:r>
+      <w:r>
+        <w:rPr>
+          <w:rFonts w:hint="default" w:ascii="Consolas" w:hAnsi="Consolas" w:eastAsia="Consolas" w:cs="Consolas"/>
+          <w:i w:val="0"/>
+          <w:caps w:val="0"/>
+          <w:color w:val="999999"/>
+          <w:spacing w:val="0"/>
+          <w:sz w:val="19"/>
+          <w:szCs w:val="19"/>
+          <w:shd w:val="clear" w:fill="F5F2F0"/>
+        </w:rPr>
+        <w:t>;</w:t>
+      </w:r>
+      <w:r>
+        <w:rPr>
+          <w:rFonts w:hint="default" w:ascii="Consolas" w:hAnsi="Consolas" w:eastAsia="Consolas" w:cs="Consolas"/>
+          <w:i w:val="0"/>
+          <w:caps w:val="0"/>
+          <w:color w:val="333333"/>
+          <w:spacing w:val="0"/>
+          <w:sz w:val="19"/>
+          <w:szCs w:val="19"/>
+          <w:shd w:val="clear" w:fill="F5F2F0"/>
+        </w:rPr>
+        <w:t xml:space="preserve"> </w:t>
+      </w:r>
+      <w:r>
+        <w:rPr>
+          <w:rFonts w:hint="default" w:ascii="Consolas" w:hAnsi="Consolas" w:eastAsia="Consolas" w:cs="Consolas"/>
+          <w:i w:val="0"/>
+          <w:caps w:val="0"/>
+          <w:color w:val="708090"/>
+          <w:spacing w:val="0"/>
+          <w:sz w:val="19"/>
+          <w:szCs w:val="19"/>
+          <w:shd w:val="clear" w:fill="F5F2F0"/>
+        </w:rPr>
+        <w:t>// with flags g,m and I</w:t>
+      </w:r>
+    </w:p>
+    <w:p>
+      <w:pPr>
+        <w:widowControl w:val="0"/>
+        <w:numPr>
+          <w:numId w:val="0"/>
+        </w:numPr>
+        <w:jc w:val="both"/>
+        <w:rPr>
+          <w:rFonts w:hint="default" w:ascii="Segoe UI" w:hAnsi="Segoe UI" w:eastAsia="Segoe UI" w:cs="Segoe UI"/>
+          <w:i w:val="0"/>
+          <w:caps w:val="0"/>
+          <w:color w:val="333333"/>
+          <w:spacing w:val="0"/>
+          <w:sz w:val="19"/>
+          <w:szCs w:val="19"/>
+          <w:shd w:val="clear" w:fill="FFFFFF"/>
+        </w:rPr>
+      </w:pPr>
+      <w:r>
+        <w:rPr>
+          <w:rFonts w:hint="default" w:ascii="Segoe UI" w:hAnsi="Segoe UI" w:eastAsia="Segoe UI" w:cs="Segoe UI"/>
+          <w:i w:val="0"/>
+          <w:caps w:val="0"/>
+          <w:color w:val="333333"/>
+          <w:spacing w:val="0"/>
+          <w:sz w:val="19"/>
+          <w:szCs w:val="19"/>
+          <w:shd w:val="clear" w:fill="FFFFFF"/>
+          <w:lang w:val="en-US"/>
+        </w:rPr>
+        <w:t>T</w:t>
+      </w:r>
+      <w:r>
         <w:rPr>
           <w:rFonts w:ascii="Segoe UI" w:hAnsi="Segoe UI" w:eastAsia="Segoe UI" w:cs="Segoe UI"/>
+          <w:i w:val="0"/>
+          <w:caps w:val="0"/>
+          <w:color w:val="333333"/>
+          <w:spacing w:val="0"/>
+          <w:sz w:val="19"/>
+          <w:szCs w:val="19"/>
+          <w:shd w:val="clear" w:fill="FFFFFF"/>
+        </w:rPr>
+        <w:t>he main difference between these two syntaxes is that pattern using slashes</w:t>
+      </w:r>
+      <w:r>
+        <w:rPr>
+          <w:rFonts w:hint="default" w:ascii="Segoe UI" w:hAnsi="Segoe UI" w:eastAsia="Segoe UI" w:cs="Segoe UI"/>
+          <w:i w:val="0"/>
+          <w:caps w:val="0"/>
+          <w:color w:val="333333"/>
+          <w:spacing w:val="0"/>
+          <w:sz w:val="19"/>
+          <w:szCs w:val="19"/>
+          <w:shd w:val="clear" w:fill="FFFFFF"/>
+        </w:rPr>
+        <w:t> </w:t>
+      </w:r>
+      <w:r>
+        <w:rPr>
+          <w:rStyle w:val="7"/>
+          <w:rFonts w:ascii="Consolas" w:hAnsi="Consolas" w:eastAsia="Consolas" w:cs="Consolas"/>
+          <w:i w:val="0"/>
+          <w:caps w:val="0"/>
+          <w:color w:val="333333"/>
+          <w:spacing w:val="0"/>
+          <w:sz w:val="19"/>
+          <w:szCs w:val="19"/>
+          <w:bdr w:val="none" w:color="auto" w:sz="0" w:space="0"/>
+          <w:shd w:val="clear" w:fill="F5F2F0"/>
+        </w:rPr>
+        <w:t>/.../</w:t>
+      </w:r>
+      <w:r>
+        <w:rPr>
+          <w:rFonts w:hint="default" w:ascii="Segoe UI" w:hAnsi="Segoe UI" w:eastAsia="Segoe UI" w:cs="Segoe UI"/>
+          <w:i w:val="0"/>
+          <w:caps w:val="0"/>
+          <w:color w:val="333333"/>
+          <w:spacing w:val="0"/>
+          <w:sz w:val="19"/>
+          <w:szCs w:val="19"/>
+          <w:shd w:val="clear" w:fill="FFFFFF"/>
+        </w:rPr>
+        <w:t> does not allow for expressions to be inserted (like string template literals with </w:t>
+      </w:r>
+      <w:r>
+        <w:rPr>
+          <w:rStyle w:val="7"/>
+          <w:rFonts w:hint="default" w:ascii="Consolas" w:hAnsi="Consolas" w:eastAsia="Consolas" w:cs="Consolas"/>
+          <w:i w:val="0"/>
+          <w:caps w:val="0"/>
+          <w:color w:val="333333"/>
+          <w:spacing w:val="0"/>
+          <w:sz w:val="19"/>
+          <w:szCs w:val="19"/>
+          <w:bdr w:val="none" w:color="auto" w:sz="0" w:space="0"/>
+          <w:shd w:val="clear" w:fill="F5F2F0"/>
+        </w:rPr>
+        <w:t>${...}</w:t>
+      </w:r>
+      <w:r>
+        <w:rPr>
+          <w:rFonts w:hint="default" w:ascii="Segoe UI" w:hAnsi="Segoe UI" w:eastAsia="Segoe UI" w:cs="Segoe UI"/>
+          <w:i w:val="0"/>
+          <w:caps w:val="0"/>
+          <w:color w:val="333333"/>
+          <w:spacing w:val="0"/>
+          <w:sz w:val="19"/>
+          <w:szCs w:val="19"/>
+          <w:shd w:val="clear" w:fill="FFFFFF"/>
+        </w:rPr>
+        <w:t>). They are fully static.</w:t>
+      </w:r>
+    </w:p>
+    <w:p>
+      <w:pPr>
+        <w:widowControl w:val="0"/>
+        <w:numPr>
+          <w:numId w:val="0"/>
+        </w:numPr>
+        <w:jc w:val="both"/>
+        <w:rPr>
+          <w:rFonts w:hint="default" w:ascii="Segoe UI" w:hAnsi="Segoe UI" w:eastAsia="Segoe UI" w:cs="Segoe UI"/>
+          <w:i w:val="0"/>
+          <w:caps w:val="0"/>
+          <w:color w:val="333333"/>
+          <w:spacing w:val="0"/>
+          <w:sz w:val="19"/>
+          <w:szCs w:val="19"/>
+          <w:shd w:val="clear" w:fill="FFFFFF"/>
+          <w:lang w:val="en-US"/>
+        </w:rPr>
+      </w:pPr>
+      <w:r>
+        <w:rPr>
+          <w:rFonts w:ascii="Segoe UI" w:hAnsi="Segoe UI" w:eastAsia="Segoe UI" w:cs="Segoe UI"/>
+          <w:i w:val="0"/>
+          <w:caps w:val="0"/>
+          <w:color w:val="333333"/>
+          <w:spacing w:val="0"/>
+          <w:sz w:val="19"/>
+          <w:szCs w:val="19"/>
+          <w:shd w:val="clear" w:fill="FFFFFF"/>
+        </w:rPr>
+        <w:t>While</w:t>
+      </w:r>
+      <w:r>
+        <w:rPr>
+          <w:rFonts w:hint="default" w:ascii="Segoe UI" w:hAnsi="Segoe UI" w:eastAsia="Segoe UI" w:cs="Segoe UI"/>
+          <w:i w:val="0"/>
+          <w:caps w:val="0"/>
+          <w:color w:val="333333"/>
+          <w:spacing w:val="0"/>
+          <w:sz w:val="19"/>
+          <w:szCs w:val="19"/>
+          <w:shd w:val="clear" w:fill="FFFFFF"/>
+        </w:rPr>
+        <w:t> </w:t>
+      </w:r>
+      <w:r>
+        <w:rPr>
+          <w:rStyle w:val="7"/>
+          <w:rFonts w:ascii="Consolas" w:hAnsi="Consolas" w:eastAsia="Consolas" w:cs="Consolas"/>
+          <w:i w:val="0"/>
+          <w:caps w:val="0"/>
+          <w:color w:val="333333"/>
+          <w:spacing w:val="0"/>
+          <w:sz w:val="19"/>
+          <w:szCs w:val="19"/>
+          <w:bdr w:val="none" w:color="auto" w:sz="0" w:space="0"/>
+          <w:shd w:val="clear" w:fill="F5F2F0"/>
+        </w:rPr>
+        <w:t>new RegExp</w:t>
+      </w:r>
+      <w:r>
+        <w:rPr>
+          <w:rFonts w:hint="default" w:ascii="Segoe UI" w:hAnsi="Segoe UI" w:eastAsia="Segoe UI" w:cs="Segoe UI"/>
+          <w:i w:val="0"/>
+          <w:caps w:val="0"/>
+          <w:color w:val="333333"/>
+          <w:spacing w:val="0"/>
+          <w:sz w:val="19"/>
+          <w:szCs w:val="19"/>
+          <w:shd w:val="clear" w:fill="FFFFFF"/>
+        </w:rPr>
+        <w:t>, is more often used when we need to create a regexp “on the fly” from a dynamically generated string.</w:t>
+      </w:r>
+      <w:bookmarkStart w:id="0" w:name="_GoBack"/>
+      <w:bookmarkEnd w:id="0"/>
+    </w:p>
+    <w:p>
+      <w:pPr>
+        <w:rPr>
+          <w:rFonts w:ascii="Segoe UI" w:hAnsi="Segoe UI" w:eastAsia="Segoe UI" w:cs="Segoe UI"/>
           <w:color w:val="333333"/>
           <w:sz w:val="19"/>
           <w:szCs w:val="19"/>
           <w:shd w:val="clear" w:color="auto" w:fill="FFFFFF"/>
         </w:rPr>
       </w:pPr>
-      <w:r>
-        <w:rPr>
-          <w:rFonts w:hint="eastAsia" w:cs="Segoe UI" w:asciiTheme="minorEastAsia" w:hAnsiTheme="minorEastAsia"/>
+    </w:p>
+    <w:p>
+      <w:pPr>
+        <w:rPr>
+          <w:rFonts w:ascii="Segoe UI" w:hAnsi="Segoe UI" w:eastAsia="Segoe UI" w:cs="Segoe UI"/>
           <w:color w:val="333333"/>
           <w:sz w:val="19"/>
           <w:szCs w:val="19"/>
           <w:shd w:val="clear" w:color="auto" w:fill="FFFFFF"/>
         </w:rPr>
-        <w:t>v</w:t>
-      </w:r>
-      <w:r>
-        <w:rPr>
-          <w:rFonts w:cs="Segoe UI" w:asciiTheme="minorEastAsia" w:hAnsiTheme="minorEastAsia"/>
+      </w:pPr>
+      <w:r>
+        <w:rPr>
+          <w:rFonts w:ascii="Segoe UI" w:hAnsi="Segoe UI" w:eastAsia="Segoe UI" w:cs="Segoe UI"/>
           <w:color w:val="333333"/>
           <w:sz w:val="19"/>
           <w:szCs w:val="19"/>
           <w:shd w:val="clear" w:color="auto" w:fill="FFFFFF"/>
         </w:rPr>
-        <w:t>isual studio code (code.visualstudio.com, user installer)</w:t>
+        <w:t xml:space="preserve">Stock location System need to download: </w:t>
       </w:r>
     </w:p>
     <w:p>
@@ -27186,7 +27629,81 @@
         <w:pStyle w:val="12"/>
         <w:numPr>
           <w:ilvl w:val="0"/>
-          <w:numId w:val="31"/>
+          <w:numId w:val="32"/>
+        </w:numPr>
+        <w:ind w:firstLineChars="0"/>
+        <w:rPr>
+          <w:rFonts w:ascii="Segoe UI" w:hAnsi="Segoe UI" w:eastAsia="Segoe UI" w:cs="Segoe UI"/>
+          <w:color w:val="333333"/>
+          <w:sz w:val="19"/>
+          <w:szCs w:val="19"/>
+          <w:shd w:val="clear" w:color="auto" w:fill="FFFFFF"/>
+        </w:rPr>
+      </w:pPr>
+      <w:r>
+        <w:rPr>
+          <w:rFonts w:ascii="Segoe UI" w:hAnsi="Segoe UI" w:eastAsia="Segoe UI" w:cs="Segoe UI"/>
+          <w:color w:val="333333"/>
+          <w:sz w:val="19"/>
+          <w:szCs w:val="19"/>
+          <w:shd w:val="clear" w:color="auto" w:fill="FFFFFF"/>
+        </w:rPr>
+        <w:t xml:space="preserve">visual studio community </w:t>
+      </w:r>
+      <w:r>
+        <w:rPr>
+          <w:rFonts w:hint="eastAsia" w:cs="Segoe UI" w:asciiTheme="minorEastAsia" w:hAnsiTheme="minorEastAsia"/>
+          <w:color w:val="333333"/>
+          <w:sz w:val="19"/>
+          <w:szCs w:val="19"/>
+          <w:shd w:val="clear" w:color="auto" w:fill="FFFFFF"/>
+        </w:rPr>
+        <w:t>2019</w:t>
+      </w:r>
+    </w:p>
+    <w:p>
+      <w:pPr>
+        <w:pStyle w:val="12"/>
+        <w:numPr>
+          <w:ilvl w:val="0"/>
+          <w:numId w:val="32"/>
+        </w:numPr>
+        <w:ind w:firstLineChars="0"/>
+        <w:rPr>
+          <w:rFonts w:ascii="Segoe UI" w:hAnsi="Segoe UI" w:eastAsia="Segoe UI" w:cs="Segoe UI"/>
+          <w:color w:val="333333"/>
+          <w:sz w:val="19"/>
+          <w:szCs w:val="19"/>
+          <w:shd w:val="clear" w:color="auto" w:fill="FFFFFF"/>
+        </w:rPr>
+      </w:pPr>
+      <w:r>
+        <w:rPr>
+          <w:rFonts w:hint="eastAsia" w:cs="Segoe UI" w:asciiTheme="minorEastAsia" w:hAnsiTheme="minorEastAsia"/>
+          <w:color w:val="333333"/>
+          <w:sz w:val="19"/>
+          <w:szCs w:val="19"/>
+          <w:shd w:val="clear" w:color="auto" w:fill="FFFFFF"/>
+        </w:rPr>
+        <w:t>v</w:t>
+      </w:r>
+      <w:r>
+        <w:rPr>
+          <w:rFonts w:cs="Segoe UI" w:asciiTheme="minorEastAsia" w:hAnsiTheme="minorEastAsia"/>
+          <w:color w:val="333333"/>
+          <w:sz w:val="19"/>
+          <w:szCs w:val="19"/>
+          <w:shd w:val="clear" w:color="auto" w:fill="FFFFFF"/>
+        </w:rPr>
+        <w:t>isual studio code (code.visualstudio.com, user installer)</w:t>
+      </w:r>
+    </w:p>
+    <w:p>
+      <w:pPr>
+        <w:pStyle w:val="12"/>
+        <w:numPr>
+          <w:ilvl w:val="0"/>
+          <w:numId w:val="32"/>
         </w:numPr>
         <w:ind w:firstLineChars="0"/>
         <w:rPr>
@@ -27235,7 +27752,7 @@
         <w:pStyle w:val="12"/>
         <w:numPr>
           <w:ilvl w:val="0"/>
-          <w:numId w:val="31"/>
+          <w:numId w:val="32"/>
         </w:numPr>
         <w:ind w:firstLineChars="0"/>
         <w:rPr>
@@ -27367,7 +27884,7 @@
         <w:pStyle w:val="12"/>
         <w:numPr>
           <w:ilvl w:val="0"/>
-          <w:numId w:val="31"/>
+          <w:numId w:val="32"/>
         </w:numPr>
         <w:ind w:firstLineChars="0"/>
         <w:rPr>
@@ -27404,7 +27921,7 @@
         <w:pStyle w:val="12"/>
         <w:numPr>
           <w:ilvl w:val="0"/>
-          <w:numId w:val="31"/>
+          <w:numId w:val="32"/>
         </w:numPr>
         <w:ind w:firstLineChars="0"/>
         <w:rPr>
@@ -27431,7 +27948,7 @@
         <w:pStyle w:val="12"/>
         <w:numPr>
           <w:ilvl w:val="0"/>
-          <w:numId w:val="31"/>
+          <w:numId w:val="32"/>
         </w:numPr>
         <w:ind w:firstLineChars="0"/>
         <w:rPr>
@@ -27468,7 +27985,7 @@
         <w:pStyle w:val="12"/>
         <w:numPr>
           <w:ilvl w:val="0"/>
-          <w:numId w:val="31"/>
+          <w:numId w:val="32"/>
         </w:numPr>
         <w:ind w:firstLineChars="0"/>
         <w:rPr>
@@ -27505,7 +28022,7 @@
         <w:pStyle w:val="12"/>
         <w:numPr>
           <w:ilvl w:val="0"/>
-          <w:numId w:val="31"/>
+          <w:numId w:val="32"/>
         </w:numPr>
         <w:ind w:firstLineChars="0"/>
         <w:rPr>
@@ -27542,7 +28059,7 @@
         <w:pStyle w:val="12"/>
         <w:numPr>
           <w:ilvl w:val="0"/>
-          <w:numId w:val="31"/>
+          <w:numId w:val="32"/>
         </w:numPr>
         <w:ind w:firstLineChars="0"/>
         <w:rPr>
@@ -28068,6 +28585,18 @@
     </w:lvl>
   </w:abstractNum>
   <w:abstractNum w:abstractNumId="3">
+    <w:nsid w:val="952BBCDB"/>
+    <w:multiLevelType w:val="singleLevel"/>
+    <w:tmpl w:val="952BBCDB"/>
+    <w:lvl w:ilvl="0" w:tentative="0">
+      <w:start w:val="1"/>
+      <w:numFmt w:val="decimal"/>
+      <w:suff w:val="space"/>
+      <w:lvlText w:val="%1."/>
+      <w:lvlJc w:val="left"/>
+    </w:lvl>
+  </w:abstractNum>
+  <w:abstractNum w:abstractNumId="4">
     <w:nsid w:val="958C9307"/>
     <w:multiLevelType w:val="singleLevel"/>
     <w:tmpl w:val="958C9307"/>
@@ -28079,7 +28608,7 @@
       <w:lvlJc w:val="left"/>
     </w:lvl>
   </w:abstractNum>
-  <w:abstractNum w:abstractNumId="4">
+  <w:abstractNum w:abstractNumId="5">
     <w:nsid w:val="A3F75FFA"/>
     <w:multiLevelType w:val="multilevel"/>
     <w:tmpl w:val="A3F75FFA"/>
@@ -28228,7 +28757,7 @@
       </w:rPr>
     </w:lvl>
   </w:abstractNum>
-  <w:abstractNum w:abstractNumId="5">
+  <w:abstractNum w:abstractNumId="6">
     <w:nsid w:val="A8E138D5"/>
     <w:multiLevelType w:val="multilevel"/>
     <w:tmpl w:val="A8E138D5"/>
@@ -28377,7 +28906,7 @@
       </w:rPr>
     </w:lvl>
   </w:abstractNum>
-  <w:abstractNum w:abstractNumId="6">
+  <w:abstractNum w:abstractNumId="7">
     <w:nsid w:val="AC67CBE6"/>
     <w:multiLevelType w:val="multilevel"/>
     <w:tmpl w:val="AC67CBE6"/>
@@ -28526,7 +29055,7 @@
       </w:rPr>
     </w:lvl>
   </w:abstractNum>
-  <w:abstractNum w:abstractNumId="7">
+  <w:abstractNum w:abstractNumId="8">
     <w:nsid w:val="AD607D4E"/>
     <w:multiLevelType w:val="multilevel"/>
     <w:tmpl w:val="AD607D4E"/>
@@ -28675,7 +29204,7 @@
       </w:rPr>
     </w:lvl>
   </w:abstractNum>
-  <w:abstractNum w:abstractNumId="8">
+  <w:abstractNum w:abstractNumId="9">
     <w:nsid w:val="B2EDC82C"/>
     <w:multiLevelType w:val="multilevel"/>
     <w:tmpl w:val="B2EDC82C"/>
@@ -28824,7 +29353,7 @@
       </w:rPr>
     </w:lvl>
   </w:abstractNum>
-  <w:abstractNum w:abstractNumId="9">
+  <w:abstractNum w:abstractNumId="10">
     <w:nsid w:val="BE830458"/>
     <w:multiLevelType w:val="multilevel"/>
     <w:tmpl w:val="BE830458"/>
@@ -28973,7 +29502,7 @@
       </w:rPr>
     </w:lvl>
   </w:abstractNum>
-  <w:abstractNum w:abstractNumId="10">
+  <w:abstractNum w:abstractNumId="11">
     <w:nsid w:val="C4586425"/>
     <w:multiLevelType w:val="multilevel"/>
     <w:tmpl w:val="C4586425"/>
@@ -29122,7 +29651,7 @@
       </w:rPr>
     </w:lvl>
   </w:abstractNum>
-  <w:abstractNum w:abstractNumId="11">
+  <w:abstractNum w:abstractNumId="12">
     <w:nsid w:val="CE86EE14"/>
     <w:multiLevelType w:val="multilevel"/>
     <w:tmpl w:val="CE86EE14"/>
@@ -29271,7 +29800,7 @@
       </w:rPr>
     </w:lvl>
   </w:abstractNum>
-  <w:abstractNum w:abstractNumId="12">
+  <w:abstractNum w:abstractNumId="13">
     <w:nsid w:val="D579539C"/>
     <w:multiLevelType w:val="multilevel"/>
     <w:tmpl w:val="D579539C"/>
@@ -29420,7 +29949,7 @@
       </w:rPr>
     </w:lvl>
   </w:abstractNum>
-  <w:abstractNum w:abstractNumId="13">
+  <w:abstractNum w:abstractNumId="14">
     <w:nsid w:val="E8D7EAA7"/>
     <w:multiLevelType w:val="multilevel"/>
     <w:tmpl w:val="E8D7EAA7"/>
@@ -29569,7 +30098,7 @@
       </w:rPr>
     </w:lvl>
   </w:abstractNum>
-  <w:abstractNum w:abstractNumId="14">
+  <w:abstractNum w:abstractNumId="15">
     <w:nsid w:val="EBBF2BB8"/>
     <w:multiLevelType w:val="multilevel"/>
     <w:tmpl w:val="EBBF2BB8"/>
@@ -29718,7 +30247,7 @@
       </w:rPr>
     </w:lvl>
   </w:abstractNum>
-  <w:abstractNum w:abstractNumId="15">
+  <w:abstractNum w:abstractNumId="16">
     <w:nsid w:val="F31EDE53"/>
     <w:multiLevelType w:val="multilevel"/>
     <w:tmpl w:val="F31EDE53"/>
@@ -29867,7 +30396,7 @@
       </w:rPr>
     </w:lvl>
   </w:abstractNum>
-  <w:abstractNum w:abstractNumId="16">
+  <w:abstractNum w:abstractNumId="17">
     <w:nsid w:val="03CA0B14"/>
     <w:multiLevelType w:val="multilevel"/>
     <w:tmpl w:val="03CA0B14"/>
@@ -29956,7 +30485,7 @@
       </w:pPr>
     </w:lvl>
   </w:abstractNum>
-  <w:abstractNum w:abstractNumId="17">
+  <w:abstractNum w:abstractNumId="18">
     <w:nsid w:val="05CB2294"/>
     <w:multiLevelType w:val="multilevel"/>
     <w:tmpl w:val="05CB2294"/>
@@ -30105,7 +30634,7 @@
       </w:rPr>
     </w:lvl>
   </w:abstractNum>
-  <w:abstractNum w:abstractNumId="18">
+  <w:abstractNum w:abstractNumId="19">
     <w:nsid w:val="06BC0477"/>
     <w:multiLevelType w:val="multilevel"/>
     <w:tmpl w:val="06BC0477"/>
@@ -30254,7 +30783,7 @@
       </w:rPr>
     </w:lvl>
   </w:abstractNum>
-  <w:abstractNum w:abstractNumId="19">
+  <w:abstractNum w:abstractNumId="20">
     <w:nsid w:val="0D3B7341"/>
     <w:multiLevelType w:val="singleLevel"/>
     <w:tmpl w:val="0D3B7341"/>
@@ -30266,7 +30795,7 @@
       <w:lvlJc w:val="left"/>
     </w:lvl>
   </w:abstractNum>
-  <w:abstractNum w:abstractNumId="20">
+  <w:abstractNum w:abstractNumId="21">
     <w:nsid w:val="1CE352C8"/>
     <w:multiLevelType w:val="multilevel"/>
     <w:tmpl w:val="1CE352C8"/>
@@ -30415,7 +30944,7 @@
       </w:rPr>
     </w:lvl>
   </w:abstractNum>
-  <w:abstractNum w:abstractNumId="21">
+  <w:abstractNum w:abstractNumId="22">
     <w:nsid w:val="296895C3"/>
     <w:multiLevelType w:val="multilevel"/>
     <w:tmpl w:val="296895C3"/>
@@ -30564,7 +31093,7 @@
       </w:rPr>
     </w:lvl>
   </w:abstractNum>
-  <w:abstractNum w:abstractNumId="22">
+  <w:abstractNum w:abstractNumId="23">
     <w:nsid w:val="342639A6"/>
     <w:multiLevelType w:val="singleLevel"/>
     <w:tmpl w:val="342639A6"/>
@@ -30576,7 +31105,7 @@
       <w:lvlJc w:val="left"/>
     </w:lvl>
   </w:abstractNum>
-  <w:abstractNum w:abstractNumId="23">
+  <w:abstractNum w:abstractNumId="24">
     <w:nsid w:val="380E0F3E"/>
     <w:multiLevelType w:val="multilevel"/>
     <w:tmpl w:val="380E0F3E"/>
@@ -30725,7 +31254,7 @@
       </w:rPr>
     </w:lvl>
   </w:abstractNum>
-  <w:abstractNum w:abstractNumId="24">
+  <w:abstractNum w:abstractNumId="25">
     <w:nsid w:val="3D125D34"/>
     <w:multiLevelType w:val="multilevel"/>
     <w:tmpl w:val="3D125D34"/>
@@ -30874,7 +31403,7 @@
       </w:rPr>
     </w:lvl>
   </w:abstractNum>
-  <w:abstractNum w:abstractNumId="25">
+  <w:abstractNum w:abstractNumId="26">
     <w:nsid w:val="40760D56"/>
     <w:multiLevelType w:val="multilevel"/>
     <w:tmpl w:val="40760D56"/>
@@ -31023,7 +31552,7 @@
       </w:rPr>
     </w:lvl>
   </w:abstractNum>
-  <w:abstractNum w:abstractNumId="26">
+  <w:abstractNum w:abstractNumId="27">
     <w:nsid w:val="50A8EC26"/>
     <w:multiLevelType w:val="multilevel"/>
     <w:tmpl w:val="50A8EC26"/>
@@ -31172,7 +31701,7 @@
       </w:rPr>
     </w:lvl>
   </w:abstractNum>
-  <w:abstractNum w:abstractNumId="27">
+  <w:abstractNum w:abstractNumId="28">
     <w:nsid w:val="5E2E653D"/>
     <w:multiLevelType w:val="multilevel"/>
     <w:tmpl w:val="5E2E653D"/>
@@ -31285,7 +31814,7 @@
       </w:rPr>
     </w:lvl>
   </w:abstractNum>
-  <w:abstractNum w:abstractNumId="28">
+  <w:abstractNum w:abstractNumId="29">
     <w:nsid w:val="6FB51945"/>
     <w:multiLevelType w:val="singleLevel"/>
     <w:tmpl w:val="6FB51945"/>
@@ -31297,7 +31826,7 @@
       <w:lvlJc w:val="left"/>
     </w:lvl>
   </w:abstractNum>
-  <w:abstractNum w:abstractNumId="29">
+  <w:abstractNum w:abstractNumId="30">
     <w:nsid w:val="7623549A"/>
     <w:multiLevelType w:val="multilevel"/>
     <w:tmpl w:val="7623549A"/>
@@ -31446,7 +31975,7 @@
       </w:rPr>
     </w:lvl>
   </w:abstractNum>
-  <w:abstractNum w:abstractNumId="30">
+  <w:abstractNum w:abstractNumId="31">
     <w:nsid w:val="7CFDF30F"/>
     <w:multiLevelType w:val="singleLevel"/>
     <w:tmpl w:val="7CFDF30F"/>
@@ -31459,79 +31988,79 @@
     </w:lvl>
   </w:abstractNum>
   <w:num w:numId="1">
-    <w:abstractNumId w:val="16"/>
+    <w:abstractNumId w:val="17"/>
   </w:num>
   <w:num w:numId="2">
-    <w:abstractNumId w:val="5"/>
+    <w:abstractNumId w:val="6"/>
   </w:num>
   <w:num w:numId="3">
-    <w:abstractNumId w:val="3"/>
+    <w:abstractNumId w:val="4"/>
   </w:num>
   <w:num w:numId="4">
-    <w:abstractNumId w:val="30"/>
+    <w:abstractNumId w:val="31"/>
   </w:num>
   <w:num w:numId="5">
-    <w:abstractNumId w:val="28"/>
+    <w:abstractNumId w:val="29"/>
   </w:num>
   <w:num w:numId="6">
-    <w:abstractNumId w:val="18"/>
+    <w:abstractNumId w:val="19"/>
   </w:num>
   <w:num w:numId="7">
     <w:abstractNumId w:val="0"/>
   </w:num>
   <w:num w:numId="8">
+    <w:abstractNumId w:val="25"/>
+  </w:num>
+  <w:num w:numId="9">
+    <w:abstractNumId w:val="14"/>
+  </w:num>
+  <w:num w:numId="10">
+    <w:abstractNumId w:val="12"/>
+  </w:num>
+  <w:num w:numId="11">
+    <w:abstractNumId w:val="7"/>
+  </w:num>
+  <w:num w:numId="12">
+    <w:abstractNumId w:val="11"/>
+  </w:num>
+  <w:num w:numId="13">
+    <w:abstractNumId w:val="15"/>
+  </w:num>
+  <w:num w:numId="14">
+    <w:abstractNumId w:val="10"/>
+  </w:num>
+  <w:num w:numId="15">
+    <w:abstractNumId w:val="5"/>
+  </w:num>
+  <w:num w:numId="16">
+    <w:abstractNumId w:val="23"/>
+  </w:num>
+  <w:num w:numId="17">
+    <w:abstractNumId w:val="27"/>
+  </w:num>
+  <w:num w:numId="18">
+    <w:abstractNumId w:val="8"/>
+  </w:num>
+  <w:num w:numId="19">
+    <w:abstractNumId w:val="30"/>
+  </w:num>
+  <w:num w:numId="20">
+    <w:abstractNumId w:val="16"/>
+  </w:num>
+  <w:num w:numId="21">
+    <w:abstractNumId w:val="9"/>
+  </w:num>
+  <w:num w:numId="22">
     <w:abstractNumId w:val="24"/>
   </w:num>
-  <w:num w:numId="9">
-    <w:abstractNumId w:val="13"/>
-  </w:num>
-  <w:num w:numId="10">
-    <w:abstractNumId w:val="11"/>
-  </w:num>
-  <w:num w:numId="11">
-    <w:abstractNumId w:val="6"/>
-  </w:num>
-  <w:num w:numId="12">
-    <w:abstractNumId w:val="10"/>
-  </w:num>
-  <w:num w:numId="13">
-    <w:abstractNumId w:val="14"/>
-  </w:num>
-  <w:num w:numId="14">
-    <w:abstractNumId w:val="9"/>
-  </w:num>
-  <w:num w:numId="15">
-    <w:abstractNumId w:val="4"/>
-  </w:num>
-  <w:num w:numId="16">
-    <w:abstractNumId w:val="22"/>
-  </w:num>
-  <w:num w:numId="17">
+  <w:num w:numId="23">
     <w:abstractNumId w:val="26"/>
   </w:num>
-  <w:num w:numId="18">
-    <w:abstractNumId w:val="7"/>
-  </w:num>
-  <w:num w:numId="19">
-    <w:abstractNumId w:val="29"/>
-  </w:num>
-  <w:num w:numId="20">
-    <w:abstractNumId w:val="15"/>
-  </w:num>
-  <w:num w:numId="21">
-    <w:abstractNumId w:val="8"/>
-  </w:num>
-  <w:num w:numId="22">
-    <w:abstractNumId w:val="23"/>
-  </w:num>
-  <w:num w:numId="23">
-    <w:abstractNumId w:val="25"/>
-  </w:num>
   <w:num w:numId="24">
-    <w:abstractNumId w:val="17"/>
+    <w:abstractNumId w:val="18"/>
   </w:num>
   <w:num w:numId="25">
-    <w:abstractNumId w:val="20"/>
+    <w:abstractNumId w:val="21"/>
   </w:num>
   <w:num w:numId="26">
     <w:abstractNumId w:val="1"/>
@@ -31540,16 +32069,19 @@
     <w:abstractNumId w:val="2"/>
   </w:num>
   <w:num w:numId="28">
-    <w:abstractNumId w:val="19"/>
+    <w:abstractNumId w:val="20"/>
   </w:num>
   <w:num w:numId="29">
-    <w:abstractNumId w:val="12"/>
+    <w:abstractNumId w:val="13"/>
   </w:num>
   <w:num w:numId="30">
-    <w:abstractNumId w:val="21"/>
+    <w:abstractNumId w:val="22"/>
   </w:num>
   <w:num w:numId="31">
-    <w:abstractNumId w:val="27"/>
+    <w:abstractNumId w:val="3"/>
+  </w:num>
+  <w:num w:numId="32">
+    <w:abstractNumId w:val="28"/>
   </w:num>
 </w:numbering>
 </file>

</xml_diff>

<commit_message>
3 ways to access object properties
</commit_message>
<xml_diff>
--- a/react.docx
+++ b/react.docx
@@ -7035,7 +7035,6 @@
       </w:tblGrid>
       <w:tr>
         <w:tblPrEx>
-          <w:shd w:val="clear" w:color="auto" w:fill="FFFFFF"/>
           <w:tblLayout w:type="fixed"/>
         </w:tblPrEx>
         <w:trPr>
@@ -23257,6 +23256,7 @@
             <w:insideH w:val="none" w:color="auto" w:sz="0" w:space="0"/>
             <w:insideV w:val="none" w:color="auto" w:sz="0" w:space="0"/>
           </w:tblBorders>
+          <w:shd w:val="clear" w:color="auto" w:fill="FFFFFF"/>
           <w:tblLayout w:type="fixed"/>
           <w:tblCellMar>
             <w:top w:w="15" w:type="dxa"/>
@@ -23370,6 +23370,7 @@
             <w:insideH w:val="none" w:color="auto" w:sz="0" w:space="0"/>
             <w:insideV w:val="none" w:color="auto" w:sz="0" w:space="0"/>
           </w:tblBorders>
+          <w:shd w:val="clear" w:color="auto" w:fill="FFFFFF"/>
           <w:tblLayout w:type="fixed"/>
           <w:tblCellMar>
             <w:top w:w="15" w:type="dxa"/>
@@ -27405,6 +27406,7 @@
       <w:pPr>
         <w:widowControl w:val="0"/>
         <w:numPr>
+          <w:ilvl w:val="0"/>
           <w:numId w:val="0"/>
         </w:numPr>
         <w:jc w:val="both"/>
@@ -27469,7 +27471,6 @@
           <w:spacing w:val="0"/>
           <w:sz w:val="19"/>
           <w:szCs w:val="19"/>
-          <w:bdr w:val="none" w:color="auto" w:sz="0" w:space="0"/>
           <w:shd w:val="clear" w:fill="F5F2F0"/>
         </w:rPr>
         <w:t>/.../</w:t>
@@ -27497,7 +27498,6 @@
           <w:spacing w:val="0"/>
           <w:sz w:val="19"/>
           <w:szCs w:val="19"/>
-          <w:bdr w:val="none" w:color="auto" w:sz="0" w:space="0"/>
           <w:shd w:val="clear" w:fill="F5F2F0"/>
         </w:rPr>
         <w:t>${...}</w:t>
@@ -27520,6 +27520,7 @@
       <w:pPr>
         <w:widowControl w:val="0"/>
         <w:numPr>
+          <w:ilvl w:val="0"/>
           <w:numId w:val="0"/>
         </w:numPr>
         <w:jc w:val="both"/>
@@ -27571,7 +27572,6 @@
           <w:spacing w:val="0"/>
           <w:sz w:val="19"/>
           <w:szCs w:val="19"/>
-          <w:bdr w:val="none" w:color="auto" w:sz="0" w:space="0"/>
           <w:shd w:val="clear" w:fill="F5F2F0"/>
         </w:rPr>
         <w:t>new RegExp</w:t>
@@ -27589,122 +27589,324 @@
         </w:rPr>
         <w:t>, is more often used when we need to create a regexp “on the fly” from a dynamically generated string.</w:t>
       </w:r>
-      <w:bookmarkStart w:id="0" w:name="_GoBack"/>
-      <w:bookmarkEnd w:id="0"/>
-    </w:p>
-    <w:p>
-      <w:pPr>
-        <w:rPr>
-          <w:rFonts w:ascii="Segoe UI" w:hAnsi="Segoe UI" w:eastAsia="Segoe UI" w:cs="Segoe UI"/>
+    </w:p>
+    <w:p>
+      <w:pPr>
+        <w:rPr>
+          <w:rFonts w:hint="default" w:ascii="Segoe UI" w:hAnsi="Segoe UI" w:eastAsia="Segoe UI" w:cs="Segoe UI"/>
           <w:color w:val="333333"/>
           <w:sz w:val="19"/>
           <w:szCs w:val="19"/>
           <w:shd w:val="clear" w:color="auto" w:fill="FFFFFF"/>
-        </w:rPr>
-      </w:pPr>
-    </w:p>
-    <w:p>
-      <w:pPr>
-        <w:rPr>
-          <w:rFonts w:ascii="Segoe UI" w:hAnsi="Segoe UI" w:eastAsia="Segoe UI" w:cs="Segoe UI"/>
+          <w:lang w:val="en-US"/>
+        </w:rPr>
+      </w:pPr>
+    </w:p>
+    <w:p>
+      <w:pPr>
+        <w:numPr>
+          <w:ilvl w:val="0"/>
+          <w:numId w:val="7"/>
+        </w:numPr>
+        <w:ind w:left="0" w:leftChars="0" w:firstLine="0" w:firstLineChars="0"/>
+        <w:rPr>
+          <w:rFonts w:hint="default" w:ascii="Segoe UI" w:hAnsi="Segoe UI" w:eastAsia="Segoe UI" w:cs="Segoe UI"/>
           <w:color w:val="333333"/>
           <w:sz w:val="19"/>
           <w:szCs w:val="19"/>
           <w:shd w:val="clear" w:color="auto" w:fill="FFFFFF"/>
-        </w:rPr>
-      </w:pPr>
-      <w:r>
-        <w:rPr>
-          <w:rFonts w:ascii="Segoe UI" w:hAnsi="Segoe UI" w:eastAsia="Segoe UI" w:cs="Segoe UI"/>
+          <w:lang w:val="en-US"/>
+        </w:rPr>
+      </w:pPr>
+      <w:r>
+        <w:rPr>
+          <w:rFonts w:hint="default" w:ascii="Segoe UI" w:hAnsi="Segoe UI" w:eastAsia="Segoe UI" w:cs="Segoe UI"/>
           <w:color w:val="333333"/>
           <w:sz w:val="19"/>
           <w:szCs w:val="19"/>
           <w:shd w:val="clear" w:color="auto" w:fill="FFFFFF"/>
-        </w:rPr>
-        <w:t xml:space="preserve">Stock location System need to download: </w:t>
-      </w:r>
-    </w:p>
-    <w:p>
-      <w:pPr>
-        <w:pStyle w:val="12"/>
+          <w:lang w:val="en-US"/>
+        </w:rPr>
+        <w:t>Access object properties</w:t>
+      </w:r>
+    </w:p>
+    <w:p>
+      <w:pPr>
+        <w:keepNext w:val="0"/>
+        <w:keepLines w:val="0"/>
+        <w:widowControl/>
         <w:numPr>
           <w:ilvl w:val="0"/>
           <w:numId w:val="32"/>
         </w:numPr>
-        <w:ind w:firstLineChars="0"/>
-        <w:rPr>
-          <w:rFonts w:ascii="Segoe UI" w:hAnsi="Segoe UI" w:eastAsia="Segoe UI" w:cs="Segoe UI"/>
-          <w:color w:val="333333"/>
-          <w:sz w:val="19"/>
-          <w:szCs w:val="19"/>
-          <w:shd w:val="clear" w:color="auto" w:fill="FFFFFF"/>
-        </w:rPr>
-      </w:pPr>
-      <w:r>
-        <w:rPr>
-          <w:rFonts w:ascii="Segoe UI" w:hAnsi="Segoe UI" w:eastAsia="Segoe UI" w:cs="Segoe UI"/>
-          <w:color w:val="333333"/>
-          <w:sz w:val="19"/>
-          <w:szCs w:val="19"/>
-          <w:shd w:val="clear" w:color="auto" w:fill="FFFFFF"/>
-        </w:rPr>
-        <w:t xml:space="preserve">visual studio community </w:t>
-      </w:r>
-      <w:r>
-        <w:rPr>
-          <w:rFonts w:hint="eastAsia" w:cs="Segoe UI" w:asciiTheme="minorEastAsia" w:hAnsiTheme="minorEastAsia"/>
-          <w:color w:val="333333"/>
-          <w:sz w:val="19"/>
-          <w:szCs w:val="19"/>
-          <w:shd w:val="clear" w:color="auto" w:fill="FFFFFF"/>
-        </w:rPr>
-        <w:t>2019</w:t>
-      </w:r>
-    </w:p>
-    <w:p>
-      <w:pPr>
-        <w:pStyle w:val="12"/>
+        <w:suppressLineNumbers w:val="0"/>
+        <w:spacing w:before="0" w:beforeAutospacing="1" w:after="0" w:afterAutospacing="1"/>
+        <w:ind w:left="720" w:hanging="360"/>
+      </w:pPr>
+      <w:r>
+        <w:rPr>
+          <w:rFonts w:ascii="serif" w:hAnsi="serif" w:eastAsia="serif" w:cs="serif"/>
+          <w:i w:val="0"/>
+          <w:caps w:val="0"/>
+          <w:spacing w:val="0"/>
+          <w:sz w:val="26"/>
+          <w:szCs w:val="26"/>
+          <w:shd w:val="clear" w:fill="FFFFFF"/>
+        </w:rPr>
+        <w:t>Dot property accessor:</w:t>
+      </w:r>
+      <w:r>
+        <w:rPr>
+          <w:rFonts w:hint="default" w:ascii="serif" w:hAnsi="serif" w:eastAsia="serif" w:cs="serif"/>
+          <w:i w:val="0"/>
+          <w:caps w:val="0"/>
+          <w:spacing w:val="0"/>
+          <w:sz w:val="26"/>
+          <w:szCs w:val="26"/>
+          <w:shd w:val="clear" w:fill="FFFFFF"/>
+        </w:rPr>
+        <w:t> </w:t>
+      </w:r>
+      <w:r>
+        <w:rPr>
+          <w:rStyle w:val="7"/>
+          <w:rFonts w:ascii="monospace" w:hAnsi="monospace" w:eastAsia="monospace" w:cs="monospace"/>
+          <w:i w:val="0"/>
+          <w:caps w:val="0"/>
+          <w:color w:val="000000"/>
+          <w:spacing w:val="0"/>
+          <w:sz w:val="26"/>
+          <w:szCs w:val="26"/>
+          <w:bdr w:val="none" w:color="auto" w:sz="0" w:space="0"/>
+          <w:shd w:val="clear" w:fill="F5F2F0"/>
+        </w:rPr>
+        <w:t>object.property</w:t>
+      </w:r>
+    </w:p>
+    <w:p>
+      <w:pPr>
+        <w:keepNext w:val="0"/>
+        <w:keepLines w:val="0"/>
+        <w:widowControl/>
         <w:numPr>
           <w:ilvl w:val="0"/>
           <w:numId w:val="32"/>
         </w:numPr>
-        <w:ind w:firstLineChars="0"/>
-        <w:rPr>
-          <w:rFonts w:ascii="Segoe UI" w:hAnsi="Segoe UI" w:eastAsia="Segoe UI" w:cs="Segoe UI"/>
-          <w:color w:val="333333"/>
-          <w:sz w:val="19"/>
-          <w:szCs w:val="19"/>
-          <w:shd w:val="clear" w:color="auto" w:fill="FFFFFF"/>
-        </w:rPr>
-      </w:pPr>
-      <w:r>
-        <w:rPr>
-          <w:rFonts w:hint="eastAsia" w:cs="Segoe UI" w:asciiTheme="minorEastAsia" w:hAnsiTheme="minorEastAsia"/>
-          <w:color w:val="333333"/>
-          <w:sz w:val="19"/>
-          <w:szCs w:val="19"/>
-          <w:shd w:val="clear" w:color="auto" w:fill="FFFFFF"/>
-        </w:rPr>
-        <w:t>v</w:t>
-      </w:r>
-      <w:r>
-        <w:rPr>
-          <w:rFonts w:cs="Segoe UI" w:asciiTheme="minorEastAsia" w:hAnsiTheme="minorEastAsia"/>
-          <w:color w:val="333333"/>
-          <w:sz w:val="19"/>
-          <w:szCs w:val="19"/>
-          <w:shd w:val="clear" w:color="auto" w:fill="FFFFFF"/>
-        </w:rPr>
-        <w:t>isual studio code (code.visualstudio.com, user installer)</w:t>
-      </w:r>
-    </w:p>
-    <w:p>
-      <w:pPr>
-        <w:pStyle w:val="12"/>
+        <w:suppressLineNumbers w:val="0"/>
+        <w:spacing w:before="0" w:beforeAutospacing="1" w:after="0" w:afterAutospacing="1"/>
+        <w:ind w:left="720" w:hanging="360"/>
+      </w:pPr>
+      <w:r>
+        <w:rPr>
+          <w:rFonts w:hint="default" w:ascii="serif" w:hAnsi="serif" w:eastAsia="serif" w:cs="serif"/>
+          <w:i w:val="0"/>
+          <w:caps w:val="0"/>
+          <w:spacing w:val="0"/>
+          <w:sz w:val="26"/>
+          <w:szCs w:val="26"/>
+          <w:shd w:val="clear" w:fill="FFFFFF"/>
+        </w:rPr>
+        <w:t>Square brackets property access: </w:t>
+      </w:r>
+      <w:r>
+        <w:rPr>
+          <w:rStyle w:val="7"/>
+          <w:rFonts w:hint="default" w:ascii="monospace" w:hAnsi="monospace" w:eastAsia="monospace" w:cs="monospace"/>
+          <w:i w:val="0"/>
+          <w:caps w:val="0"/>
+          <w:color w:val="000000"/>
+          <w:spacing w:val="0"/>
+          <w:sz w:val="26"/>
+          <w:szCs w:val="26"/>
+          <w:bdr w:val="none" w:color="auto" w:sz="0" w:space="0"/>
+          <w:shd w:val="clear" w:fill="F5F2F0"/>
+        </w:rPr>
+        <w:t>object['property']</w:t>
+      </w:r>
+    </w:p>
+    <w:p>
+      <w:pPr>
+        <w:keepNext w:val="0"/>
+        <w:keepLines w:val="0"/>
+        <w:widowControl/>
         <w:numPr>
           <w:ilvl w:val="0"/>
           <w:numId w:val="32"/>
         </w:numPr>
+        <w:suppressLineNumbers w:val="0"/>
+        <w:spacing w:before="0" w:beforeAutospacing="1" w:after="0" w:afterAutospacing="1"/>
+        <w:ind w:left="720" w:hanging="360"/>
+      </w:pPr>
+      <w:r>
+        <w:rPr>
+          <w:rFonts w:hint="default" w:ascii="serif" w:hAnsi="serif" w:eastAsia="serif" w:cs="serif"/>
+          <w:i w:val="0"/>
+          <w:caps w:val="0"/>
+          <w:spacing w:val="0"/>
+          <w:sz w:val="26"/>
+          <w:szCs w:val="26"/>
+          <w:shd w:val="clear" w:fill="FFFFFF"/>
+        </w:rPr>
+        <w:t>Object destructuring: </w:t>
+      </w:r>
+      <w:r>
+        <w:rPr>
+          <w:rStyle w:val="7"/>
+          <w:rFonts w:hint="default" w:ascii="monospace" w:hAnsi="monospace" w:eastAsia="monospace" w:cs="monospace"/>
+          <w:i w:val="0"/>
+          <w:caps w:val="0"/>
+          <w:color w:val="000000"/>
+          <w:spacing w:val="0"/>
+          <w:sz w:val="26"/>
+          <w:szCs w:val="26"/>
+          <w:bdr w:val="none" w:color="auto" w:sz="0" w:space="0"/>
+          <w:shd w:val="clear" w:fill="F5F2F0"/>
+        </w:rPr>
+        <w:t>const { property } = object</w:t>
+      </w:r>
+    </w:p>
+    <w:p>
+      <w:pPr>
+        <w:numPr>
+          <w:numId w:val="0"/>
+        </w:numPr>
+        <w:ind w:leftChars="0"/>
+        <w:rPr>
+          <w:rFonts w:hint="default" w:ascii="Segoe UI" w:hAnsi="Segoe UI" w:eastAsia="Segoe UI" w:cs="Segoe UI"/>
+          <w:color w:val="333333"/>
+          <w:sz w:val="19"/>
+          <w:szCs w:val="19"/>
+          <w:shd w:val="clear" w:color="auto" w:fill="FFFFFF"/>
+          <w:lang w:val="en-US"/>
+        </w:rPr>
+      </w:pPr>
+      <w:bookmarkStart w:id="0" w:name="_GoBack"/>
+      <w:bookmarkEnd w:id="0"/>
+      <w:r>
+        <w:rPr>
+          <w:rFonts w:hint="default" w:ascii="Segoe UI" w:hAnsi="Segoe UI" w:eastAsia="Segoe UI" w:cs="Segoe UI"/>
+          <w:color w:val="333333"/>
+          <w:sz w:val="19"/>
+          <w:szCs w:val="19"/>
+          <w:shd w:val="clear" w:color="auto" w:fill="FFFFFF"/>
+          <w:lang w:val="en-US"/>
+        </w:rPr>
+        <w:t xml:space="preserve"> </w:t>
+      </w:r>
+    </w:p>
+    <w:p>
+      <w:pPr>
+        <w:rPr>
+          <w:rFonts w:ascii="Segoe UI" w:hAnsi="Segoe UI" w:eastAsia="Segoe UI" w:cs="Segoe UI"/>
+          <w:color w:val="333333"/>
+          <w:sz w:val="19"/>
+          <w:szCs w:val="19"/>
+          <w:shd w:val="clear" w:color="auto" w:fill="FFFFFF"/>
+        </w:rPr>
+      </w:pPr>
+    </w:p>
+    <w:p>
+      <w:pPr>
+        <w:rPr>
+          <w:rFonts w:ascii="Segoe UI" w:hAnsi="Segoe UI" w:eastAsia="Segoe UI" w:cs="Segoe UI"/>
+          <w:color w:val="333333"/>
+          <w:sz w:val="19"/>
+          <w:szCs w:val="19"/>
+          <w:shd w:val="clear" w:color="auto" w:fill="FFFFFF"/>
+        </w:rPr>
+      </w:pPr>
+      <w:r>
+        <w:rPr>
+          <w:rFonts w:ascii="Segoe UI" w:hAnsi="Segoe UI" w:eastAsia="Segoe UI" w:cs="Segoe UI"/>
+          <w:color w:val="333333"/>
+          <w:sz w:val="19"/>
+          <w:szCs w:val="19"/>
+          <w:shd w:val="clear" w:color="auto" w:fill="FFFFFF"/>
+        </w:rPr>
+        <w:t xml:space="preserve">Stock location System need to download: </w:t>
+      </w:r>
+    </w:p>
+    <w:p>
+      <w:pPr>
+        <w:pStyle w:val="12"/>
+        <w:numPr>
+          <w:ilvl w:val="0"/>
+          <w:numId w:val="33"/>
+        </w:numPr>
+        <w:ind w:firstLineChars="0"/>
+        <w:rPr>
+          <w:rFonts w:ascii="Segoe UI" w:hAnsi="Segoe UI" w:eastAsia="Segoe UI" w:cs="Segoe UI"/>
+          <w:color w:val="333333"/>
+          <w:sz w:val="19"/>
+          <w:szCs w:val="19"/>
+          <w:shd w:val="clear" w:color="auto" w:fill="FFFFFF"/>
+        </w:rPr>
+      </w:pPr>
+      <w:r>
+        <w:rPr>
+          <w:rFonts w:ascii="Segoe UI" w:hAnsi="Segoe UI" w:eastAsia="Segoe UI" w:cs="Segoe UI"/>
+          <w:color w:val="333333"/>
+          <w:sz w:val="19"/>
+          <w:szCs w:val="19"/>
+          <w:shd w:val="clear" w:color="auto" w:fill="FFFFFF"/>
+        </w:rPr>
+        <w:t xml:space="preserve">visual studio community </w:t>
+      </w:r>
+      <w:r>
+        <w:rPr>
+          <w:rFonts w:hint="eastAsia" w:cs="Segoe UI" w:asciiTheme="minorEastAsia" w:hAnsiTheme="minorEastAsia"/>
+          <w:color w:val="333333"/>
+          <w:sz w:val="19"/>
+          <w:szCs w:val="19"/>
+          <w:shd w:val="clear" w:color="auto" w:fill="FFFFFF"/>
+        </w:rPr>
+        <w:t>2019</w:t>
+      </w:r>
+    </w:p>
+    <w:p>
+      <w:pPr>
+        <w:pStyle w:val="12"/>
+        <w:numPr>
+          <w:ilvl w:val="0"/>
+          <w:numId w:val="33"/>
+        </w:numPr>
+        <w:ind w:firstLineChars="0"/>
+        <w:rPr>
+          <w:rFonts w:ascii="Segoe UI" w:hAnsi="Segoe UI" w:eastAsia="Segoe UI" w:cs="Segoe UI"/>
+          <w:color w:val="333333"/>
+          <w:sz w:val="19"/>
+          <w:szCs w:val="19"/>
+          <w:shd w:val="clear" w:color="auto" w:fill="FFFFFF"/>
+        </w:rPr>
+      </w:pPr>
+      <w:r>
+        <w:rPr>
+          <w:rFonts w:hint="eastAsia" w:cs="Segoe UI" w:asciiTheme="minorEastAsia" w:hAnsiTheme="minorEastAsia"/>
+          <w:color w:val="333333"/>
+          <w:sz w:val="19"/>
+          <w:szCs w:val="19"/>
+          <w:shd w:val="clear" w:color="auto" w:fill="FFFFFF"/>
+        </w:rPr>
+        <w:t>v</w:t>
+      </w:r>
+      <w:r>
+        <w:rPr>
+          <w:rFonts w:cs="Segoe UI" w:asciiTheme="minorEastAsia" w:hAnsiTheme="minorEastAsia"/>
+          <w:color w:val="333333"/>
+          <w:sz w:val="19"/>
+          <w:szCs w:val="19"/>
+          <w:shd w:val="clear" w:color="auto" w:fill="FFFFFF"/>
+        </w:rPr>
+        <w:t>isual studio code (code.visualstudio.com, user installer)</w:t>
+      </w:r>
+    </w:p>
+    <w:p>
+      <w:pPr>
+        <w:pStyle w:val="12"/>
+        <w:numPr>
+          <w:ilvl w:val="0"/>
+          <w:numId w:val="33"/>
+        </w:numPr>
         <w:ind w:firstLineChars="0"/>
         <w:rPr>
           <w:rFonts w:ascii="Segoe UI" w:hAnsi="Segoe UI" w:eastAsia="Segoe UI" w:cs="Segoe UI"/>
@@ -27752,7 +27954,7 @@
         <w:pStyle w:val="12"/>
         <w:numPr>
           <w:ilvl w:val="0"/>
-          <w:numId w:val="32"/>
+          <w:numId w:val="33"/>
         </w:numPr>
         <w:ind w:firstLineChars="0"/>
         <w:rPr>
@@ -27884,7 +28086,7 @@
         <w:pStyle w:val="12"/>
         <w:numPr>
           <w:ilvl w:val="0"/>
-          <w:numId w:val="32"/>
+          <w:numId w:val="33"/>
         </w:numPr>
         <w:ind w:firstLineChars="0"/>
         <w:rPr>
@@ -27921,7 +28123,7 @@
         <w:pStyle w:val="12"/>
         <w:numPr>
           <w:ilvl w:val="0"/>
-          <w:numId w:val="32"/>
+          <w:numId w:val="33"/>
         </w:numPr>
         <w:ind w:firstLineChars="0"/>
         <w:rPr>
@@ -27948,7 +28150,7 @@
         <w:pStyle w:val="12"/>
         <w:numPr>
           <w:ilvl w:val="0"/>
-          <w:numId w:val="32"/>
+          <w:numId w:val="33"/>
         </w:numPr>
         <w:ind w:firstLineChars="0"/>
         <w:rPr>
@@ -27985,7 +28187,7 @@
         <w:pStyle w:val="12"/>
         <w:numPr>
           <w:ilvl w:val="0"/>
-          <w:numId w:val="32"/>
+          <w:numId w:val="33"/>
         </w:numPr>
         <w:ind w:firstLineChars="0"/>
         <w:rPr>
@@ -28022,7 +28224,7 @@
         <w:pStyle w:val="12"/>
         <w:numPr>
           <w:ilvl w:val="0"/>
-          <w:numId w:val="32"/>
+          <w:numId w:val="33"/>
         </w:numPr>
         <w:ind w:firstLineChars="0"/>
         <w:rPr>
@@ -28059,7 +28261,7 @@
         <w:pStyle w:val="12"/>
         <w:numPr>
           <w:ilvl w:val="0"/>
-          <w:numId w:val="32"/>
+          <w:numId w:val="33"/>
         </w:numPr>
         <w:ind w:firstLineChars="0"/>
         <w:rPr>
@@ -31702,6 +31904,155 @@
     </w:lvl>
   </w:abstractNum>
   <w:abstractNum w:abstractNumId="28">
+    <w:nsid w:val="5C2BBCAB"/>
+    <w:multiLevelType w:val="multilevel"/>
+    <w:tmpl w:val="5C2BBCAB"/>
+    <w:lvl w:ilvl="0" w:tentative="0">
+      <w:start w:val="1"/>
+      <w:numFmt w:val="decimal"/>
+      <w:lvlText w:val="%1."/>
+      <w:lvlJc w:val="left"/>
+      <w:pPr>
+        <w:tabs>
+          <w:tab w:val="left" w:pos="720"/>
+        </w:tabs>
+        <w:ind w:left="720" w:hanging="360"/>
+      </w:pPr>
+      <w:rPr>
+        <w:sz w:val="24"/>
+        <w:szCs w:val="24"/>
+      </w:rPr>
+    </w:lvl>
+    <w:lvl w:ilvl="1" w:tentative="0">
+      <w:start w:val="1"/>
+      <w:numFmt w:val="decimal"/>
+      <w:lvlText w:val="%2."/>
+      <w:lvlJc w:val="left"/>
+      <w:pPr>
+        <w:tabs>
+          <w:tab w:val="left" w:pos="1440"/>
+        </w:tabs>
+        <w:ind w:left="1440" w:hanging="360"/>
+      </w:pPr>
+      <w:rPr>
+        <w:sz w:val="24"/>
+        <w:szCs w:val="24"/>
+      </w:rPr>
+    </w:lvl>
+    <w:lvl w:ilvl="2" w:tentative="0">
+      <w:start w:val="1"/>
+      <w:numFmt w:val="decimal"/>
+      <w:lvlText w:val="%3."/>
+      <w:lvlJc w:val="left"/>
+      <w:pPr>
+        <w:tabs>
+          <w:tab w:val="left" w:pos="2160"/>
+        </w:tabs>
+        <w:ind w:left="2160" w:hanging="360"/>
+      </w:pPr>
+      <w:rPr>
+        <w:sz w:val="24"/>
+        <w:szCs w:val="24"/>
+      </w:rPr>
+    </w:lvl>
+    <w:lvl w:ilvl="3" w:tentative="0">
+      <w:start w:val="1"/>
+      <w:numFmt w:val="decimal"/>
+      <w:lvlText w:val="%4."/>
+      <w:lvlJc w:val="left"/>
+      <w:pPr>
+        <w:tabs>
+          <w:tab w:val="left" w:pos="2517"/>
+        </w:tabs>
+        <w:ind w:left="2880" w:hanging="360"/>
+      </w:pPr>
+      <w:rPr>
+        <w:sz w:val="24"/>
+        <w:szCs w:val="24"/>
+      </w:rPr>
+    </w:lvl>
+    <w:lvl w:ilvl="4" w:tentative="0">
+      <w:start w:val="1"/>
+      <w:numFmt w:val="decimal"/>
+      <w:lvlText w:val="%5."/>
+      <w:lvlJc w:val="left"/>
+      <w:pPr>
+        <w:tabs>
+          <w:tab w:val="left" w:pos="3238"/>
+        </w:tabs>
+        <w:ind w:left="3600" w:hanging="360"/>
+      </w:pPr>
+      <w:rPr>
+        <w:sz w:val="24"/>
+        <w:szCs w:val="24"/>
+      </w:rPr>
+    </w:lvl>
+    <w:lvl w:ilvl="5" w:tentative="0">
+      <w:start w:val="1"/>
+      <w:numFmt w:val="decimal"/>
+      <w:lvlText w:val="%6."/>
+      <w:lvlJc w:val="left"/>
+      <w:pPr>
+        <w:tabs>
+          <w:tab w:val="left" w:pos="3958"/>
+        </w:tabs>
+        <w:ind w:left="4320" w:hanging="360"/>
+      </w:pPr>
+      <w:rPr>
+        <w:sz w:val="24"/>
+        <w:szCs w:val="24"/>
+      </w:rPr>
+    </w:lvl>
+    <w:lvl w:ilvl="6" w:tentative="0">
+      <w:start w:val="1"/>
+      <w:numFmt w:val="decimal"/>
+      <w:lvlText w:val="%7."/>
+      <w:lvlJc w:val="left"/>
+      <w:pPr>
+        <w:tabs>
+          <w:tab w:val="left" w:pos="4678"/>
+        </w:tabs>
+        <w:ind w:left="5040" w:hanging="360"/>
+      </w:pPr>
+      <w:rPr>
+        <w:sz w:val="24"/>
+        <w:szCs w:val="24"/>
+      </w:rPr>
+    </w:lvl>
+    <w:lvl w:ilvl="7" w:tentative="0">
+      <w:start w:val="1"/>
+      <w:numFmt w:val="decimal"/>
+      <w:lvlText w:val="%8."/>
+      <w:lvlJc w:val="left"/>
+      <w:pPr>
+        <w:tabs>
+          <w:tab w:val="left" w:pos="5398"/>
+        </w:tabs>
+        <w:ind w:left="5760" w:hanging="360"/>
+      </w:pPr>
+      <w:rPr>
+        <w:sz w:val="24"/>
+        <w:szCs w:val="24"/>
+      </w:rPr>
+    </w:lvl>
+    <w:lvl w:ilvl="8" w:tentative="0">
+      <w:start w:val="1"/>
+      <w:numFmt w:val="decimal"/>
+      <w:lvlText w:val="%9."/>
+      <w:lvlJc w:val="left"/>
+      <w:pPr>
+        <w:tabs>
+          <w:tab w:val="left" w:pos="6118"/>
+        </w:tabs>
+        <w:ind w:left="6480" w:hanging="360"/>
+      </w:pPr>
+      <w:rPr>
+        <w:sz w:val="24"/>
+        <w:szCs w:val="24"/>
+      </w:rPr>
+    </w:lvl>
+  </w:abstractNum>
+  <w:abstractNum w:abstractNumId="29">
     <w:nsid w:val="5E2E653D"/>
     <w:multiLevelType w:val="multilevel"/>
     <w:tmpl w:val="5E2E653D"/>
@@ -31814,7 +32165,7 @@
       </w:rPr>
     </w:lvl>
   </w:abstractNum>
-  <w:abstractNum w:abstractNumId="29">
+  <w:abstractNum w:abstractNumId="30">
     <w:nsid w:val="6FB51945"/>
     <w:multiLevelType w:val="singleLevel"/>
     <w:tmpl w:val="6FB51945"/>
@@ -31826,7 +32177,7 @@
       <w:lvlJc w:val="left"/>
     </w:lvl>
   </w:abstractNum>
-  <w:abstractNum w:abstractNumId="30">
+  <w:abstractNum w:abstractNumId="31">
     <w:nsid w:val="7623549A"/>
     <w:multiLevelType w:val="multilevel"/>
     <w:tmpl w:val="7623549A"/>
@@ -31975,7 +32326,7 @@
       </w:rPr>
     </w:lvl>
   </w:abstractNum>
-  <w:abstractNum w:abstractNumId="31">
+  <w:abstractNum w:abstractNumId="32">
     <w:nsid w:val="7CFDF30F"/>
     <w:multiLevelType w:val="singleLevel"/>
     <w:tmpl w:val="7CFDF30F"/>
@@ -31997,10 +32348,10 @@
     <w:abstractNumId w:val="4"/>
   </w:num>
   <w:num w:numId="4">
-    <w:abstractNumId w:val="31"/>
+    <w:abstractNumId w:val="32"/>
   </w:num>
   <w:num w:numId="5">
-    <w:abstractNumId w:val="29"/>
+    <w:abstractNumId w:val="30"/>
   </w:num>
   <w:num w:numId="6">
     <w:abstractNumId w:val="19"/>
@@ -32042,7 +32393,7 @@
     <w:abstractNumId w:val="8"/>
   </w:num>
   <w:num w:numId="19">
-    <w:abstractNumId w:val="30"/>
+    <w:abstractNumId w:val="31"/>
   </w:num>
   <w:num w:numId="20">
     <w:abstractNumId w:val="16"/>
@@ -32082,6 +32433,9 @@
   </w:num>
   <w:num w:numId="32">
     <w:abstractNumId w:val="28"/>
+  </w:num>
+  <w:num w:numId="33">
+    <w:abstractNumId w:val="29"/>
   </w:num>
 </w:numbering>
 </file>

</xml_diff>

<commit_message>
unicode in regular expressions
</commit_message>
<xml_diff>
--- a/react.docx
+++ b/react.docx
@@ -7035,7 +7035,14 @@
       </w:tblGrid>
       <w:tr>
         <w:tblPrEx>
+          <w:shd w:val="clear" w:color="auto" w:fill="FFFFFF"/>
           <w:tblLayout w:type="fixed"/>
+          <w:tblCellMar>
+            <w:top w:w="15" w:type="dxa"/>
+            <w:left w:w="15" w:type="dxa"/>
+            <w:bottom w:w="15" w:type="dxa"/>
+            <w:right w:w="15" w:type="dxa"/>
+          </w:tblCellMar>
         </w:tblPrEx>
         <w:trPr>
           <w:tblHeader/>
@@ -27677,7 +27684,6 @@
           <w:spacing w:val="0"/>
           <w:sz w:val="26"/>
           <w:szCs w:val="26"/>
-          <w:bdr w:val="none" w:color="auto" w:sz="0" w:space="0"/>
           <w:shd w:val="clear" w:fill="F5F2F0"/>
         </w:rPr>
         <w:t>object.property</w:t>
@@ -27718,7 +27724,6 @@
           <w:spacing w:val="0"/>
           <w:sz w:val="26"/>
           <w:szCs w:val="26"/>
-          <w:bdr w:val="none" w:color="auto" w:sz="0" w:space="0"/>
           <w:shd w:val="clear" w:fill="F5F2F0"/>
         </w:rPr>
         <w:t>object['property']</w:t>
@@ -27759,7 +27764,6 @@
           <w:spacing w:val="0"/>
           <w:sz w:val="26"/>
           <w:szCs w:val="26"/>
-          <w:bdr w:val="none" w:color="auto" w:sz="0" w:space="0"/>
           <w:shd w:val="clear" w:fill="F5F2F0"/>
         </w:rPr>
         <w:t>const { property } = object</w:t>
@@ -27767,9 +27771,187 @@
     </w:p>
     <w:p>
       <w:pPr>
+        <w:keepNext w:val="0"/>
+        <w:keepLines w:val="0"/>
+        <w:widowControl/>
+        <w:numPr>
+          <w:ilvl w:val="0"/>
+          <w:numId w:val="7"/>
+        </w:numPr>
+        <w:suppressLineNumbers w:val="0"/>
+        <w:spacing w:before="0" w:beforeAutospacing="1" w:after="0" w:afterAutospacing="1"/>
+        <w:ind w:left="0" w:leftChars="0" w:firstLine="0" w:firstLineChars="0"/>
+        <w:rPr>
+          <w:rFonts w:hint="default"/>
+          <w:lang w:val="en-US"/>
+        </w:rPr>
+      </w:pPr>
+      <w:r>
+        <w:rPr>
+          <w:rFonts w:hint="default"/>
+          <w:lang w:val="en-US"/>
+        </w:rPr>
+        <w:t>Unicode</w:t>
+      </w:r>
+    </w:p>
+    <w:p>
+      <w:pPr>
+        <w:keepNext w:val="0"/>
+        <w:keepLines w:val="0"/>
+        <w:widowControl/>
         <w:numPr>
           <w:numId w:val="0"/>
         </w:numPr>
+        <w:suppressLineNumbers w:val="0"/>
+        <w:spacing w:before="0" w:beforeAutospacing="1" w:after="0" w:afterAutospacing="1"/>
+        <w:ind w:leftChars="0"/>
+        <w:rPr>
+          <w:rFonts w:hint="default"/>
+          <w:lang w:val="en-US"/>
+        </w:rPr>
+      </w:pPr>
+      <w:r>
+        <w:rPr>
+          <w:rFonts w:ascii="Segoe UI" w:hAnsi="Segoe UI" w:eastAsia="Segoe UI" w:cs="Segoe UI"/>
+          <w:i w:val="0"/>
+          <w:caps w:val="0"/>
+          <w:color w:val="333333"/>
+          <w:spacing w:val="0"/>
+          <w:sz w:val="19"/>
+          <w:szCs w:val="19"/>
+          <w:shd w:val="clear" w:fill="FFFFFF"/>
+        </w:rPr>
+        <w:t>With Unicode properties we can look for words in given languages</w:t>
+      </w:r>
+      <w:r>
+        <w:rPr>
+          <w:rFonts w:hint="default" w:ascii="Segoe UI" w:hAnsi="Segoe UI" w:eastAsia="Segoe UI" w:cs="Segoe UI"/>
+          <w:i w:val="0"/>
+          <w:caps w:val="0"/>
+          <w:color w:val="333333"/>
+          <w:spacing w:val="0"/>
+          <w:sz w:val="19"/>
+          <w:szCs w:val="19"/>
+          <w:shd w:val="clear" w:fill="FFFFFF"/>
+          <w:lang w:val="en-US"/>
+        </w:rPr>
+        <w:t>(e.g. Chinese)</w:t>
+      </w:r>
+      <w:r>
+        <w:rPr>
+          <w:rFonts w:ascii="Segoe UI" w:hAnsi="Segoe UI" w:eastAsia="Segoe UI" w:cs="Segoe UI"/>
+          <w:i w:val="0"/>
+          <w:caps w:val="0"/>
+          <w:color w:val="333333"/>
+          <w:spacing w:val="0"/>
+          <w:sz w:val="19"/>
+          <w:szCs w:val="19"/>
+          <w:shd w:val="clear" w:fill="FFFFFF"/>
+        </w:rPr>
+        <w:t>, special characters (quotes, currencies)</w:t>
+      </w:r>
+      <w:r>
+        <w:rPr>
+          <w:rFonts w:hint="default" w:ascii="Segoe UI" w:hAnsi="Segoe UI" w:eastAsia="Segoe UI" w:cs="Segoe UI"/>
+          <w:i w:val="0"/>
+          <w:caps w:val="0"/>
+          <w:color w:val="333333"/>
+          <w:spacing w:val="0"/>
+          <w:sz w:val="19"/>
+          <w:szCs w:val="19"/>
+          <w:shd w:val="clear" w:fill="FFFFFF"/>
+          <w:lang w:val="en-US"/>
+        </w:rPr>
+        <w:t xml:space="preserve">. </w:t>
+      </w:r>
+      <w:r>
+        <w:rPr>
+          <w:rFonts w:ascii="Segoe UI" w:hAnsi="Segoe UI" w:eastAsia="Segoe UI" w:cs="Segoe UI"/>
+          <w:i w:val="0"/>
+          <w:caps w:val="0"/>
+          <w:color w:val="333333"/>
+          <w:spacing w:val="0"/>
+          <w:sz w:val="19"/>
+          <w:szCs w:val="19"/>
+          <w:shd w:val="clear" w:fill="FFFFFF"/>
+        </w:rPr>
+        <w:t>Flag</w:t>
+      </w:r>
+      <w:r>
+        <w:rPr>
+          <w:rFonts w:hint="default" w:ascii="Segoe UI" w:hAnsi="Segoe UI" w:eastAsia="Segoe UI" w:cs="Segoe UI"/>
+          <w:i w:val="0"/>
+          <w:caps w:val="0"/>
+          <w:color w:val="333333"/>
+          <w:spacing w:val="0"/>
+          <w:sz w:val="19"/>
+          <w:szCs w:val="19"/>
+          <w:shd w:val="clear" w:fill="FFFFFF"/>
+        </w:rPr>
+        <w:t> </w:t>
+      </w:r>
+      <w:r>
+        <w:rPr>
+          <w:rStyle w:val="7"/>
+          <w:rFonts w:ascii="Consolas" w:hAnsi="Consolas" w:eastAsia="Consolas" w:cs="Consolas"/>
+          <w:i w:val="0"/>
+          <w:caps w:val="0"/>
+          <w:color w:val="333333"/>
+          <w:spacing w:val="0"/>
+          <w:sz w:val="19"/>
+          <w:szCs w:val="19"/>
+          <w:bdr w:val="none" w:color="auto" w:sz="0" w:space="0"/>
+          <w:shd w:val="clear" w:fill="F5F2F0"/>
+        </w:rPr>
+        <w:t>u</w:t>
+      </w:r>
+      <w:r>
+        <w:rPr>
+          <w:rFonts w:hint="default" w:ascii="Segoe UI" w:hAnsi="Segoe UI" w:eastAsia="Segoe UI" w:cs="Segoe UI"/>
+          <w:i w:val="0"/>
+          <w:caps w:val="0"/>
+          <w:color w:val="333333"/>
+          <w:spacing w:val="0"/>
+          <w:sz w:val="19"/>
+          <w:szCs w:val="19"/>
+          <w:shd w:val="clear" w:fill="FFFFFF"/>
+        </w:rPr>
+        <w:t> </w:t>
+      </w:r>
+      <w:r>
+        <w:rPr>
+          <w:rFonts w:hint="default" w:ascii="Segoe UI" w:hAnsi="Segoe UI" w:eastAsia="Segoe UI" w:cs="Segoe UI"/>
+          <w:i w:val="0"/>
+          <w:caps w:val="0"/>
+          <w:color w:val="333333"/>
+          <w:spacing w:val="0"/>
+          <w:sz w:val="19"/>
+          <w:szCs w:val="19"/>
+          <w:shd w:val="clear" w:fill="FFFFFF"/>
+          <w:lang w:val="en-US"/>
+        </w:rPr>
+        <w:t xml:space="preserve">and class \p{… } </w:t>
+      </w:r>
+      <w:r>
+        <w:rPr>
+          <w:rFonts w:hint="default" w:ascii="Segoe UI" w:hAnsi="Segoe UI" w:eastAsia="Segoe UI" w:cs="Segoe UI"/>
+          <w:i w:val="0"/>
+          <w:caps w:val="0"/>
+          <w:color w:val="333333"/>
+          <w:spacing w:val="0"/>
+          <w:sz w:val="19"/>
+          <w:szCs w:val="19"/>
+          <w:shd w:val="clear" w:fill="FFFFFF"/>
+        </w:rPr>
+        <w:t>enable the support of Unicode in regular expressions.</w:t>
+      </w:r>
+    </w:p>
+    <w:p>
+      <w:pPr>
+        <w:numPr>
+          <w:ilvl w:val="0"/>
+          <w:numId w:val="0"/>
+        </w:numPr>
         <w:ind w:leftChars="0"/>
         <w:rPr>
           <w:rFonts w:hint="default" w:ascii="Segoe UI" w:hAnsi="Segoe UI" w:eastAsia="Segoe UI" w:cs="Segoe UI"/>
@@ -27780,30 +27962,41 @@
           <w:lang w:val="en-US"/>
         </w:rPr>
       </w:pPr>
+      <w:r>
+        <w:rPr>
+          <w:rFonts w:hint="default" w:ascii="Segoe UI" w:hAnsi="Segoe UI" w:eastAsia="Segoe UI" w:cs="Segoe UI"/>
+          <w:color w:val="333333"/>
+          <w:sz w:val="19"/>
+          <w:szCs w:val="19"/>
+          <w:shd w:val="clear" w:color="auto" w:fill="FFFFFF"/>
+          <w:lang w:val="en-US"/>
+        </w:rPr>
+        <w:t xml:space="preserve"> </w:t>
+      </w:r>
+    </w:p>
+    <w:p>
+      <w:pPr>
+        <w:rPr>
+          <w:rFonts w:ascii="Segoe UI" w:hAnsi="Segoe UI" w:eastAsia="Segoe UI" w:cs="Segoe UI"/>
+          <w:color w:val="333333"/>
+          <w:sz w:val="19"/>
+          <w:szCs w:val="19"/>
+          <w:shd w:val="clear" w:color="auto" w:fill="FFFFFF"/>
+        </w:rPr>
+      </w:pPr>
+    </w:p>
+    <w:p>
+      <w:pPr>
+        <w:rPr>
+          <w:rFonts w:ascii="Segoe UI" w:hAnsi="Segoe UI" w:eastAsia="Segoe UI" w:cs="Segoe UI"/>
+          <w:color w:val="333333"/>
+          <w:sz w:val="19"/>
+          <w:szCs w:val="19"/>
+          <w:shd w:val="clear" w:color="auto" w:fill="FFFFFF"/>
+        </w:rPr>
+      </w:pPr>
       <w:bookmarkStart w:id="0" w:name="_GoBack"/>
       <w:bookmarkEnd w:id="0"/>
-      <w:r>
-        <w:rPr>
-          <w:rFonts w:hint="default" w:ascii="Segoe UI" w:hAnsi="Segoe UI" w:eastAsia="Segoe UI" w:cs="Segoe UI"/>
-          <w:color w:val="333333"/>
-          <w:sz w:val="19"/>
-          <w:szCs w:val="19"/>
-          <w:shd w:val="clear" w:color="auto" w:fill="FFFFFF"/>
-          <w:lang w:val="en-US"/>
-        </w:rPr>
-        <w:t xml:space="preserve"> </w:t>
-      </w:r>
-    </w:p>
-    <w:p>
-      <w:pPr>
-        <w:rPr>
-          <w:rFonts w:ascii="Segoe UI" w:hAnsi="Segoe UI" w:eastAsia="Segoe UI" w:cs="Segoe UI"/>
-          <w:color w:val="333333"/>
-          <w:sz w:val="19"/>
-          <w:szCs w:val="19"/>
-          <w:shd w:val="clear" w:color="auto" w:fill="FFFFFF"/>
-        </w:rPr>
-      </w:pPr>
     </w:p>
     <w:p>
       <w:pPr>

</xml_diff>

<commit_message>
string start and end in regexp
</commit_message>
<xml_diff>
--- a/react.docx
+++ b/react.docx
@@ -7035,7 +7035,6 @@
       </w:tblGrid>
       <w:tr>
         <w:tblPrEx>
-          <w:shd w:val="clear" w:color="auto" w:fill="FFFFFF"/>
           <w:tblLayout w:type="fixed"/>
           <w:tblCellMar>
             <w:top w:w="15" w:type="dxa"/>
@@ -7123,6 +7122,7 @@
       </w:tr>
       <w:tr>
         <w:tblPrEx>
+          <w:shd w:val="clear" w:color="auto" w:fill="FFFFFF"/>
           <w:tblLayout w:type="fixed"/>
           <w:tblCellMar>
             <w:top w:w="15" w:type="dxa"/>
@@ -7351,6 +7351,7 @@
       </w:tr>
       <w:tr>
         <w:tblPrEx>
+          <w:shd w:val="clear" w:color="auto" w:fill="FFFFFF"/>
           <w:tblLayout w:type="fixed"/>
           <w:tblCellMar>
             <w:top w:w="15" w:type="dxa"/>
@@ -27800,6 +27801,7 @@
         <w:keepLines w:val="0"/>
         <w:widowControl/>
         <w:numPr>
+          <w:ilvl w:val="0"/>
           <w:numId w:val="0"/>
         </w:numPr>
         <w:suppressLineNumbers w:val="0"/>
@@ -27900,7 +27902,6 @@
           <w:spacing w:val="0"/>
           <w:sz w:val="19"/>
           <w:szCs w:val="19"/>
-          <w:bdr w:val="none" w:color="auto" w:sz="0" w:space="0"/>
           <w:shd w:val="clear" w:fill="F5F2F0"/>
         </w:rPr>
         <w:t>u</w:t>
@@ -27954,6 +27955,15 @@
         </w:numPr>
         <w:ind w:leftChars="0"/>
         <w:rPr>
+          <w:rFonts w:ascii="Segoe UI" w:hAnsi="Segoe UI" w:eastAsia="Segoe UI" w:cs="Segoe UI"/>
+          <w:color w:val="333333"/>
+          <w:sz w:val="19"/>
+          <w:szCs w:val="19"/>
+          <w:shd w:val="clear" w:color="auto" w:fill="FFFFFF"/>
+        </w:rPr>
+      </w:pPr>
+      <w:r>
+        <w:rPr>
           <w:rFonts w:hint="default" w:ascii="Segoe UI" w:hAnsi="Segoe UI" w:eastAsia="Segoe UI" w:cs="Segoe UI"/>
           <w:color w:val="333333"/>
           <w:sz w:val="19"/>
@@ -27961,8 +27971,16 @@
           <w:shd w:val="clear" w:color="auto" w:fill="FFFFFF"/>
           <w:lang w:val="en-US"/>
         </w:rPr>
-      </w:pPr>
-      <w:r>
+        <w:t xml:space="preserve"> </w:t>
+      </w:r>
+    </w:p>
+    <w:p>
+      <w:pPr>
+        <w:numPr>
+          <w:ilvl w:val="0"/>
+          <w:numId w:val="7"/>
+        </w:numPr>
+        <w:ind w:left="0" w:leftChars="0" w:firstLine="0" w:firstLineChars="0"/>
         <w:rPr>
           <w:rFonts w:hint="default" w:ascii="Segoe UI" w:hAnsi="Segoe UI" w:eastAsia="Segoe UI" w:cs="Segoe UI"/>
           <w:color w:val="333333"/>
@@ -27971,28 +27989,94 @@
           <w:shd w:val="clear" w:color="auto" w:fill="FFFFFF"/>
           <w:lang w:val="en-US"/>
         </w:rPr>
-        <w:t xml:space="preserve"> </w:t>
-      </w:r>
-    </w:p>
-    <w:p>
-      <w:pPr>
+      </w:pPr>
+      <w:r>
+        <w:rPr>
+          <w:rFonts w:hint="default" w:ascii="Segoe UI" w:hAnsi="Segoe UI" w:eastAsia="Segoe UI" w:cs="Segoe UI"/>
+          <w:color w:val="333333"/>
+          <w:sz w:val="19"/>
+          <w:szCs w:val="19"/>
+          <w:shd w:val="clear" w:color="auto" w:fill="FFFFFF"/>
+          <w:lang w:val="en-US"/>
+        </w:rPr>
+        <w:t>String start ^ and end $</w:t>
+      </w:r>
+    </w:p>
+    <w:p>
+      <w:pPr>
+        <w:numPr>
+          <w:numId w:val="0"/>
+        </w:numPr>
+        <w:ind w:leftChars="0"/>
+        <w:rPr>
+          <w:rFonts w:hint="default" w:ascii="Segoe UI" w:hAnsi="Segoe UI" w:eastAsia="Segoe UI" w:cs="Segoe UI"/>
+          <w:i w:val="0"/>
+          <w:caps w:val="0"/>
+          <w:color w:val="333333"/>
+          <w:spacing w:val="0"/>
+          <w:sz w:val="19"/>
+          <w:szCs w:val="19"/>
+          <w:shd w:val="clear" w:fill="FFFFFF"/>
+        </w:rPr>
+      </w:pPr>
+      <w:r>
+        <w:rPr>
+          <w:rStyle w:val="7"/>
+          <w:rFonts w:ascii="Consolas" w:hAnsi="Consolas" w:eastAsia="Consolas" w:cs="Consolas"/>
+          <w:i w:val="0"/>
+          <w:caps w:val="0"/>
+          <w:color w:val="333333"/>
+          <w:spacing w:val="0"/>
+          <w:sz w:val="19"/>
+          <w:szCs w:val="19"/>
+          <w:bdr w:val="none" w:color="auto" w:sz="0" w:space="0"/>
+          <w:shd w:val="clear" w:fill="F5F2F0"/>
+        </w:rPr>
+        <w:t>^...$</w:t>
+      </w:r>
+      <w:r>
         <w:rPr>
           <w:rFonts w:ascii="Segoe UI" w:hAnsi="Segoe UI" w:eastAsia="Segoe UI" w:cs="Segoe UI"/>
-          <w:color w:val="333333"/>
-          <w:sz w:val="19"/>
-          <w:szCs w:val="19"/>
-          <w:shd w:val="clear" w:color="auto" w:fill="FFFFFF"/>
-        </w:rPr>
-      </w:pPr>
-    </w:p>
-    <w:p>
-      <w:pPr>
-        <w:rPr>
-          <w:rFonts w:ascii="Segoe UI" w:hAnsi="Segoe UI" w:eastAsia="Segoe UI" w:cs="Segoe UI"/>
-          <w:color w:val="333333"/>
-          <w:sz w:val="19"/>
-          <w:szCs w:val="19"/>
-          <w:shd w:val="clear" w:color="auto" w:fill="FFFFFF"/>
+          <w:i w:val="0"/>
+          <w:caps w:val="0"/>
+          <w:color w:val="333333"/>
+          <w:spacing w:val="0"/>
+          <w:sz w:val="19"/>
+          <w:szCs w:val="19"/>
+          <w:shd w:val="clear" w:fill="FFFFFF"/>
+        </w:rPr>
+        <w:t> </w:t>
+      </w:r>
+      <w:r>
+        <w:rPr>
+          <w:rFonts w:hint="default" w:ascii="Segoe UI" w:hAnsi="Segoe UI" w:eastAsia="Segoe UI" w:cs="Segoe UI"/>
+          <w:i w:val="0"/>
+          <w:caps w:val="0"/>
+          <w:color w:val="333333"/>
+          <w:spacing w:val="0"/>
+          <w:sz w:val="19"/>
+          <w:szCs w:val="19"/>
+          <w:shd w:val="clear" w:fill="FFFFFF"/>
+        </w:rPr>
+        <w:t>are often used to test whether or not a string fully matches the pattern.</w:t>
+      </w:r>
+    </w:p>
+    <w:p>
+      <w:pPr>
+        <w:numPr>
+          <w:numId w:val="0"/>
+        </w:numPr>
+        <w:ind w:leftChars="0"/>
+        <w:rPr>
+          <w:rFonts w:hint="default" w:ascii="Segoe UI" w:hAnsi="Segoe UI" w:eastAsia="Segoe UI" w:cs="Segoe UI"/>
+          <w:i w:val="0"/>
+          <w:caps w:val="0"/>
+          <w:color w:val="333333"/>
+          <w:spacing w:val="0"/>
+          <w:sz w:val="19"/>
+          <w:szCs w:val="19"/>
+          <w:shd w:val="clear" w:fill="FFFFFF"/>
+          <w:lang w:val="en-US"/>
         </w:rPr>
       </w:pPr>
       <w:bookmarkStart w:id="0" w:name="_GoBack"/>

</xml_diff>

<commit_message>
double backslash in new RexExp
</commit_message>
<xml_diff>
--- a/react.docx
+++ b/react.docx
@@ -22515,6 +22515,7 @@
             <w:insideH w:val="none" w:color="auto" w:sz="0" w:space="0"/>
             <w:insideV w:val="none" w:color="auto" w:sz="0" w:space="0"/>
           </w:tblBorders>
+          <w:shd w:val="clear" w:color="auto" w:fill="FFFFFF"/>
           <w:tblLayout w:type="fixed"/>
           <w:tblCellMar>
             <w:top w:w="15" w:type="dxa"/>
@@ -22628,6 +22629,7 @@
             <w:insideH w:val="none" w:color="auto" w:sz="0" w:space="0"/>
             <w:insideV w:val="none" w:color="auto" w:sz="0" w:space="0"/>
           </w:tblBorders>
+          <w:shd w:val="clear" w:color="auto" w:fill="FFFFFF"/>
           <w:tblLayout w:type="fixed"/>
           <w:tblCellMar>
             <w:top w:w="15" w:type="dxa"/>
@@ -22741,6 +22743,7 @@
             <w:insideH w:val="none" w:color="auto" w:sz="0" w:space="0"/>
             <w:insideV w:val="none" w:color="auto" w:sz="0" w:space="0"/>
           </w:tblBorders>
+          <w:shd w:val="clear" w:color="auto" w:fill="FFFFFF"/>
           <w:tblLayout w:type="fixed"/>
           <w:tblCellMar>
             <w:top w:w="15" w:type="dxa"/>
@@ -28866,9 +28869,20 @@
         </w:numPr>
         <w:ind w:leftChars="0"/>
         <w:rPr>
-          <w:rFonts w:hint="default" w:ascii="Consolas" w:hAnsi="Consolas" w:eastAsia="Consolas" w:cs="Consolas"/>
-          <w:i w:val="0"/>
-          <w:caps w:val="0"/>
+          <w:rFonts w:ascii="Consolas" w:hAnsi="Consolas" w:eastAsia="Consolas" w:cs="Consolas"/>
+          <w:i w:val="0"/>
+          <w:caps w:val="0"/>
+          <w:color w:val="333333"/>
+          <w:spacing w:val="0"/>
+          <w:sz w:val="19"/>
+          <w:szCs w:val="19"/>
+          <w:shd w:val="clear" w:fill="F5F2F0"/>
+        </w:rPr>
+      </w:pPr>
+      <w:r>
+        <w:rPr>
+          <w:rFonts w:hint="default" w:ascii="Consolas" w:hAnsi="Consolas" w:eastAsia="Consolas" w:cs="Consolas"/>
+          <w:i w:val="0"/>
           <w:color w:val="708090"/>
           <w:spacing w:val="0"/>
           <w:sz w:val="19"/>
@@ -28876,11 +28890,13 @@
           <w:shd w:val="clear" w:fill="F5F2F0"/>
           <w:lang w:val="en-US"/>
         </w:rPr>
-      </w:pPr>
-      <w:r>
-        <w:rPr>
-          <w:rFonts w:hint="default" w:ascii="Consolas" w:hAnsi="Consolas" w:eastAsia="Consolas" w:cs="Consolas"/>
-          <w:i w:val="0"/>
+        <w:t>U</w:t>
+      </w:r>
+      <w:r>
+        <w:rPr>
+          <w:rFonts w:hint="default" w:ascii="Consolas" w:hAnsi="Consolas" w:eastAsia="Consolas" w:cs="Consolas"/>
+          <w:i w:val="0"/>
+          <w:caps w:val="0"/>
           <w:color w:val="708090"/>
           <w:spacing w:val="0"/>
           <w:sz w:val="19"/>
@@ -28888,37 +28904,206 @@
           <w:shd w:val="clear" w:fill="F5F2F0"/>
           <w:lang w:val="en-US"/>
         </w:rPr>
-        <w:t>U</w:t>
-      </w:r>
-      <w:r>
-        <w:rPr>
-          <w:rFonts w:hint="default" w:ascii="Consolas" w:hAnsi="Consolas" w:eastAsia="Consolas" w:cs="Consolas"/>
-          <w:i w:val="0"/>
-          <w:caps w:val="0"/>
-          <w:color w:val="708090"/>
+        <w:t xml:space="preserve">se backslash \ on special characters </w:t>
+      </w:r>
+      <w:r>
+        <w:rPr>
+          <w:rFonts w:ascii="Consolas" w:hAnsi="Consolas" w:eastAsia="Consolas" w:cs="Consolas"/>
+          <w:i w:val="0"/>
+          <w:caps w:val="0"/>
+          <w:color w:val="333333"/>
+          <w:spacing w:val="0"/>
+          <w:sz w:val="19"/>
+          <w:szCs w:val="19"/>
+          <w:shd w:val="clear" w:fill="F5F2F0"/>
+        </w:rPr>
+        <w:t>[ \ ^ $ . | ? * + ( )</w:t>
+      </w:r>
+    </w:p>
+    <w:p>
+      <w:pPr>
+        <w:numPr>
+          <w:numId w:val="0"/>
+        </w:numPr>
+        <w:ind w:leftChars="0"/>
+        <w:rPr>
+          <w:rFonts w:ascii="Consolas" w:hAnsi="Consolas" w:eastAsia="Consolas" w:cs="Consolas"/>
+          <w:i w:val="0"/>
+          <w:caps w:val="0"/>
+          <w:color w:val="333333"/>
+          <w:spacing w:val="0"/>
+          <w:sz w:val="19"/>
+          <w:szCs w:val="19"/>
+          <w:shd w:val="clear" w:fill="F5F2F0"/>
+        </w:rPr>
+      </w:pPr>
+    </w:p>
+    <w:p>
+      <w:pPr>
+        <w:numPr>
+          <w:ilvl w:val="0"/>
+          <w:numId w:val="7"/>
+        </w:numPr>
+        <w:ind w:left="0" w:leftChars="0" w:firstLine="0" w:firstLineChars="0"/>
+        <w:rPr>
+          <w:rFonts w:hint="default" w:ascii="Consolas" w:hAnsi="Consolas" w:eastAsia="Consolas" w:cs="Consolas"/>
+          <w:i w:val="0"/>
+          <w:caps w:val="0"/>
+          <w:color w:val="333333"/>
           <w:spacing w:val="0"/>
           <w:sz w:val="19"/>
           <w:szCs w:val="19"/>
           <w:shd w:val="clear" w:fill="F5F2F0"/>
           <w:lang w:val="en-US"/>
         </w:rPr>
-        <w:t xml:space="preserve">se backslash \ on special characters </w:t>
-      </w:r>
-      <w:r>
-        <w:rPr>
-          <w:rFonts w:ascii="Consolas" w:hAnsi="Consolas" w:eastAsia="Consolas" w:cs="Consolas"/>
-          <w:i w:val="0"/>
-          <w:caps w:val="0"/>
-          <w:color w:val="333333"/>
-          <w:spacing w:val="0"/>
-          <w:sz w:val="19"/>
-          <w:szCs w:val="19"/>
-          <w:shd w:val="clear" w:fill="F5F2F0"/>
-        </w:rPr>
-        <w:t>[ \ ^ $ . | ? * + ( )</w:t>
+      </w:pPr>
+      <w:r>
+        <w:rPr>
+          <w:rFonts w:hint="default" w:ascii="Consolas" w:hAnsi="Consolas" w:eastAsia="Consolas" w:cs="Consolas"/>
+          <w:i w:val="0"/>
+          <w:color w:val="333333"/>
+          <w:spacing w:val="0"/>
+          <w:sz w:val="19"/>
+          <w:szCs w:val="19"/>
+          <w:shd w:val="clear" w:fill="F5F2F0"/>
+          <w:lang w:val="en-US"/>
+        </w:rPr>
+        <w:t>D</w:t>
+      </w:r>
+      <w:r>
+        <w:rPr>
+          <w:rFonts w:hint="default" w:ascii="Consolas" w:hAnsi="Consolas" w:eastAsia="Consolas" w:cs="Consolas"/>
+          <w:i w:val="0"/>
+          <w:caps w:val="0"/>
+          <w:color w:val="333333"/>
+          <w:spacing w:val="0"/>
+          <w:sz w:val="19"/>
+          <w:szCs w:val="19"/>
+          <w:shd w:val="clear" w:fill="F5F2F0"/>
+          <w:lang w:val="en-US"/>
+        </w:rPr>
+        <w:t>ouble backslash in new RexExp()</w:t>
+      </w:r>
+    </w:p>
+    <w:p>
+      <w:pPr>
+        <w:numPr>
+          <w:numId w:val="0"/>
+        </w:numPr>
+        <w:ind w:leftChars="0"/>
+        <w:rPr>
+          <w:rFonts w:hint="default" w:ascii="Segoe UI" w:hAnsi="Segoe UI" w:eastAsia="Segoe UI" w:cs="Segoe UI"/>
+          <w:i w:val="0"/>
+          <w:caps w:val="0"/>
+          <w:color w:val="333333"/>
+          <w:spacing w:val="0"/>
+          <w:sz w:val="19"/>
+          <w:szCs w:val="19"/>
+          <w:shd w:val="clear" w:fill="FFFFFF"/>
+        </w:rPr>
+      </w:pPr>
+      <w:r>
+        <w:rPr>
+          <w:rFonts w:hint="default" w:ascii="Segoe UI" w:hAnsi="Segoe UI" w:eastAsia="Segoe UI" w:cs="Segoe UI"/>
+          <w:i w:val="0"/>
+          <w:caps w:val="0"/>
+          <w:color w:val="333333"/>
+          <w:spacing w:val="0"/>
+          <w:sz w:val="19"/>
+          <w:szCs w:val="19"/>
+          <w:shd w:val="clear" w:fill="FFFFFF"/>
+          <w:lang w:val="en-US"/>
+        </w:rPr>
+        <w:t>w</w:t>
+      </w:r>
+      <w:r>
+        <w:rPr>
+          <w:rFonts w:ascii="Segoe UI" w:hAnsi="Segoe UI" w:eastAsia="Segoe UI" w:cs="Segoe UI"/>
+          <w:i w:val="0"/>
+          <w:caps w:val="0"/>
+          <w:color w:val="333333"/>
+          <w:spacing w:val="0"/>
+          <w:sz w:val="19"/>
+          <w:szCs w:val="19"/>
+          <w:shd w:val="clear" w:fill="FFFFFF"/>
+        </w:rPr>
+        <w:t xml:space="preserve">e need </w:t>
       </w:r>
       <w:bookmarkStart w:id="0" w:name="_GoBack"/>
       <w:bookmarkEnd w:id="0"/>
+      <w:r>
+        <w:rPr>
+          <w:rFonts w:ascii="Segoe UI" w:hAnsi="Segoe UI" w:eastAsia="Segoe UI" w:cs="Segoe UI"/>
+          <w:i w:val="0"/>
+          <w:caps w:val="0"/>
+          <w:color w:val="333333"/>
+          <w:spacing w:val="0"/>
+          <w:sz w:val="19"/>
+          <w:szCs w:val="19"/>
+          <w:shd w:val="clear" w:fill="FFFFFF"/>
+        </w:rPr>
+        <w:t>double backslashes</w:t>
+      </w:r>
+      <w:r>
+        <w:rPr>
+          <w:rFonts w:hint="default" w:ascii="Segoe UI" w:hAnsi="Segoe UI" w:eastAsia="Segoe UI" w:cs="Segoe UI"/>
+          <w:i w:val="0"/>
+          <w:caps w:val="0"/>
+          <w:color w:val="333333"/>
+          <w:spacing w:val="0"/>
+          <w:sz w:val="19"/>
+          <w:szCs w:val="19"/>
+          <w:shd w:val="clear" w:fill="FFFFFF"/>
+        </w:rPr>
+        <w:t> </w:t>
+      </w:r>
+      <w:r>
+        <w:rPr>
+          <w:rStyle w:val="7"/>
+          <w:rFonts w:hint="default" w:ascii="Consolas" w:hAnsi="Consolas" w:eastAsia="Consolas" w:cs="Consolas"/>
+          <w:i w:val="0"/>
+          <w:caps w:val="0"/>
+          <w:color w:val="333333"/>
+          <w:spacing w:val="0"/>
+          <w:sz w:val="19"/>
+          <w:szCs w:val="19"/>
+          <w:bdr w:val="none" w:color="auto" w:sz="0" w:space="0"/>
+          <w:shd w:val="clear" w:fill="F5F2F0"/>
+        </w:rPr>
+        <w:t>\\</w:t>
+      </w:r>
+      <w:r>
+        <w:rPr>
+          <w:rFonts w:hint="default" w:ascii="Segoe UI" w:hAnsi="Segoe UI" w:eastAsia="Segoe UI" w:cs="Segoe UI"/>
+          <w:i w:val="0"/>
+          <w:caps w:val="0"/>
+          <w:color w:val="333333"/>
+          <w:spacing w:val="0"/>
+          <w:sz w:val="19"/>
+          <w:szCs w:val="19"/>
+          <w:shd w:val="clear" w:fill="FFFFFF"/>
+        </w:rPr>
+        <w:t>, cause string quotes consume one of them.</w:t>
+      </w:r>
+    </w:p>
+    <w:p>
+      <w:pPr>
+        <w:numPr>
+          <w:numId w:val="0"/>
+        </w:numPr>
+        <w:ind w:leftChars="0"/>
+        <w:rPr>
+          <w:rFonts w:hint="default" w:ascii="Segoe UI" w:hAnsi="Segoe UI" w:eastAsia="Segoe UI" w:cs="Segoe UI"/>
+          <w:i w:val="0"/>
+          <w:caps w:val="0"/>
+          <w:color w:val="333333"/>
+          <w:spacing w:val="0"/>
+          <w:sz w:val="19"/>
+          <w:szCs w:val="19"/>
+          <w:shd w:val="clear" w:fill="FFFFFF"/>
+          <w:lang w:val="en-US"/>
+        </w:rPr>
+      </w:pPr>
     </w:p>
     <w:p>
       <w:pPr>

</xml_diff>

<commit_message>
update regexp for email
</commit_message>
<xml_diff>
--- a/react.docx
+++ b/react.docx
@@ -7208,7 +7208,6 @@
       </w:tr>
       <w:tr>
         <w:tblPrEx>
-          <w:shd w:val="clear" w:color="auto" w:fill="FFFFFF"/>
           <w:tblLayout w:type="fixed"/>
           <w:tblCellMar>
             <w:top w:w="15" w:type="dxa"/>
@@ -7293,7 +7292,6 @@
       </w:tr>
       <w:tr>
         <w:tblPrEx>
-          <w:shd w:val="clear" w:color="auto" w:fill="FFFFFF"/>
           <w:tblLayout w:type="fixed"/>
           <w:tblCellMar>
             <w:top w:w="15" w:type="dxa"/>
@@ -7354,7 +7352,6 @@
       </w:tr>
       <w:tr>
         <w:tblPrEx>
-          <w:shd w:val="clear" w:color="auto" w:fill="FFFFFF"/>
           <w:tblLayout w:type="fixed"/>
           <w:tblCellMar>
             <w:top w:w="15" w:type="dxa"/>
@@ -22382,8 +22379,13 @@
             <w:insideH w:val="none" w:color="auto" w:sz="0" w:space="0"/>
             <w:insideV w:val="none" w:color="auto" w:sz="0" w:space="0"/>
           </w:tblBorders>
-          <w:shd w:val="clear" w:color="auto" w:fill="FFFFFF"/>
           <w:tblLayout w:type="fixed"/>
+          <w:tblCellMar>
+            <w:top w:w="15" w:type="dxa"/>
+            <w:left w:w="15" w:type="dxa"/>
+            <w:bottom w:w="15" w:type="dxa"/>
+            <w:right w:w="15" w:type="dxa"/>
+          </w:tblCellMar>
         </w:tblPrEx>
         <w:trPr>
           <w:tblHeader/>
@@ -22622,7 +22624,6 @@
             <w:insideH w:val="none" w:color="auto" w:sz="0" w:space="0"/>
             <w:insideV w:val="none" w:color="auto" w:sz="0" w:space="0"/>
           </w:tblBorders>
-          <w:shd w:val="clear" w:color="auto" w:fill="FFFFFF"/>
           <w:tblLayout w:type="fixed"/>
           <w:tblCellMar>
             <w:top w:w="15" w:type="dxa"/>
@@ -23128,6 +23129,7 @@
             <w:insideH w:val="none" w:color="auto" w:sz="0" w:space="0"/>
             <w:insideV w:val="none" w:color="auto" w:sz="0" w:space="0"/>
           </w:tblBorders>
+          <w:shd w:val="clear" w:color="auto" w:fill="FFFFFF"/>
           <w:tblLayout w:type="fixed"/>
         </w:tblPrEx>
         <w:trPr>
@@ -30340,32 +30342,88 @@
       <w:pPr>
         <w:numPr>
           <w:ilvl w:val="0"/>
-          <w:numId w:val="7"/>
+          <w:numId w:val="0"/>
         </w:numPr>
-        <w:ind w:left="0" w:leftChars="0" w:firstLine="0" w:firstLineChars="0"/>
-        <w:rPr>
-          <w:rFonts w:hint="default" w:ascii="Arial" w:hAnsi="Arial" w:eastAsia="SimSun" w:cs="Arial"/>
-          <w:i w:val="0"/>
-          <w:color w:val="242729"/>
-          <w:spacing w:val="0"/>
-          <w:sz w:val="18"/>
-          <w:szCs w:val="18"/>
-          <w:shd w:val="clear" w:fill="FFFFFF"/>
+        <w:ind w:leftChars="0"/>
+        <w:rPr>
+          <w:rFonts w:hint="default" w:ascii="Consolas" w:hAnsi="Consolas" w:eastAsia="Consolas" w:cs="Consolas"/>
+          <w:i w:val="0"/>
+          <w:caps w:val="0"/>
+          <w:color w:val="EE9900"/>
+          <w:spacing w:val="0"/>
+          <w:sz w:val="19"/>
+          <w:szCs w:val="19"/>
+          <w:shd w:val="clear" w:fill="F5F2F0"/>
+        </w:rPr>
+      </w:pPr>
+      <w:r>
+        <w:rPr>
+          <w:rFonts w:hint="default" w:ascii="Consolas" w:hAnsi="Consolas" w:eastAsia="Consolas" w:cs="Consolas"/>
+          <w:i w:val="0"/>
+          <w:color w:val="EE9900"/>
+          <w:spacing w:val="0"/>
+          <w:sz w:val="19"/>
+          <w:szCs w:val="19"/>
+          <w:shd w:val="clear" w:fill="F5F2F0"/>
           <w:lang w:val="en-US"/>
         </w:rPr>
-      </w:pPr>
-      <w:r>
-        <w:rPr>
-          <w:rFonts w:hint="default" w:ascii="Arial" w:hAnsi="Arial" w:eastAsia="SimSun" w:cs="Arial"/>
-          <w:i w:val="0"/>
-          <w:color w:val="242729"/>
-          <w:spacing w:val="0"/>
-          <w:sz w:val="18"/>
-          <w:szCs w:val="18"/>
-          <w:shd w:val="clear" w:fill="FFFFFF"/>
+        <w:t>S</w:t>
+      </w:r>
+      <w:r>
+        <w:rPr>
+          <w:rFonts w:hint="default" w:ascii="Consolas" w:hAnsi="Consolas" w:eastAsia="Consolas" w:cs="Consolas"/>
+          <w:i w:val="0"/>
+          <w:caps w:val="0"/>
+          <w:color w:val="EE9900"/>
+          <w:spacing w:val="0"/>
+          <w:sz w:val="19"/>
+          <w:szCs w:val="19"/>
+          <w:shd w:val="clear" w:fill="F5F2F0"/>
           <w:lang w:val="en-US"/>
         </w:rPr>
-        <w:t>Domain check</w:t>
+        <w:t xml:space="preserve">ame as      </w:t>
+      </w:r>
+      <w:bookmarkStart w:id="0" w:name="_GoBack"/>
+      <w:bookmarkEnd w:id="0"/>
+      <w:r>
+        <w:rPr>
+          <w:rFonts w:hint="default" w:ascii="Consolas" w:hAnsi="Consolas" w:eastAsia="Consolas" w:cs="Consolas"/>
+          <w:i w:val="0"/>
+          <w:caps w:val="0"/>
+          <w:color w:val="EE9900"/>
+          <w:spacing w:val="0"/>
+          <w:sz w:val="19"/>
+          <w:szCs w:val="19"/>
+          <w:shd w:val="clear" w:fill="F5F2F0"/>
+        </w:rPr>
+        <w:t>/[-</w:t>
+      </w:r>
+      <w:r>
+        <w:rPr>
+          <w:rFonts w:hint="default" w:ascii="Consolas" w:hAnsi="Consolas" w:eastAsia="Consolas" w:cs="Consolas"/>
+          <w:i w:val="0"/>
+          <w:caps w:val="0"/>
+          <w:color w:val="EE9900"/>
+          <w:spacing w:val="0"/>
+          <w:sz w:val="19"/>
+          <w:szCs w:val="19"/>
+          <w:shd w:val="clear" w:fill="F5F2F0"/>
+          <w:lang w:val="en-US"/>
+        </w:rPr>
+        <w:t>\</w:t>
+      </w:r>
+      <w:r>
+        <w:rPr>
+          <w:rFonts w:hint="default" w:ascii="Consolas" w:hAnsi="Consolas" w:eastAsia="Consolas" w:cs="Consolas"/>
+          <w:i w:val="0"/>
+          <w:caps w:val="0"/>
+          <w:color w:val="EE9900"/>
+          <w:spacing w:val="0"/>
+          <w:sz w:val="19"/>
+          <w:szCs w:val="19"/>
+          <w:shd w:val="clear" w:fill="F5F2F0"/>
+        </w:rPr>
+        <w:t>.\w]+@([\w-]+\.)+[\w-]+/g</w:t>
       </w:r>
     </w:p>
     <w:p>
@@ -30379,105 +30437,14 @@
           <w:rFonts w:hint="default" w:ascii="Consolas" w:hAnsi="Consolas" w:eastAsia="Consolas" w:cs="Consolas"/>
           <w:i w:val="0"/>
           <w:caps w:val="0"/>
-          <w:color w:val="999999"/>
-          <w:spacing w:val="0"/>
-          <w:sz w:val="19"/>
-          <w:szCs w:val="19"/>
-          <w:shd w:val="clear" w:fill="F5F2F0"/>
-        </w:rPr>
-      </w:pPr>
-      <w:r>
-        <w:rPr>
-          <w:rFonts w:ascii="Consolas" w:hAnsi="Consolas" w:eastAsia="Consolas" w:cs="Consolas"/>
-          <w:i w:val="0"/>
-          <w:caps w:val="0"/>
-          <w:color w:val="0077AA"/>
-          <w:spacing w:val="0"/>
-          <w:sz w:val="19"/>
-          <w:szCs w:val="19"/>
-          <w:shd w:val="clear" w:fill="F5F2F0"/>
-        </w:rPr>
-        <w:t>let</w:t>
-      </w:r>
-      <w:r>
-        <w:rPr>
-          <w:rFonts w:hint="default" w:ascii="Consolas" w:hAnsi="Consolas" w:eastAsia="Consolas" w:cs="Consolas"/>
-          <w:i w:val="0"/>
-          <w:caps w:val="0"/>
-          <w:color w:val="333333"/>
-          <w:spacing w:val="0"/>
-          <w:sz w:val="19"/>
-          <w:szCs w:val="19"/>
-          <w:shd w:val="clear" w:fill="F5F2F0"/>
-        </w:rPr>
-        <w:t xml:space="preserve"> regexp </w:t>
-      </w:r>
-      <w:r>
-        <w:rPr>
-          <w:rFonts w:hint="default" w:ascii="Consolas" w:hAnsi="Consolas" w:eastAsia="Consolas" w:cs="Consolas"/>
-          <w:i w:val="0"/>
-          <w:caps w:val="0"/>
-          <w:color w:val="A67F59"/>
-          <w:spacing w:val="0"/>
-          <w:sz w:val="19"/>
-          <w:szCs w:val="19"/>
-          <w:shd w:val="clear" w:fill="F5F2F0"/>
-        </w:rPr>
-        <w:t>=</w:t>
-      </w:r>
-      <w:r>
-        <w:rPr>
-          <w:rFonts w:hint="default" w:ascii="Consolas" w:hAnsi="Consolas" w:eastAsia="Consolas" w:cs="Consolas"/>
-          <w:i w:val="0"/>
-          <w:caps w:val="0"/>
-          <w:color w:val="333333"/>
-          <w:spacing w:val="0"/>
-          <w:sz w:val="19"/>
-          <w:szCs w:val="19"/>
-          <w:shd w:val="clear" w:fill="F5F2F0"/>
-        </w:rPr>
-        <w:t xml:space="preserve"> </w:t>
-      </w:r>
-      <w:r>
-        <w:rPr>
-          <w:rFonts w:ascii="Consolas" w:hAnsi="Consolas" w:eastAsia="Consolas" w:cs="Consolas"/>
-          <w:i w:val="0"/>
-          <w:caps w:val="0"/>
-          <w:color w:val="333333"/>
-          <w:spacing w:val="0"/>
-          <w:sz w:val="19"/>
-          <w:szCs w:val="19"/>
-          <w:shd w:val="clear" w:fill="F5F2F0"/>
-        </w:rPr>
-        <w:t>([\w-]+\.)+\w+</w:t>
-      </w:r>
-      <w:r>
-        <w:rPr>
-          <w:rFonts w:hint="default" w:ascii="Consolas" w:hAnsi="Consolas" w:eastAsia="Consolas" w:cs="Consolas"/>
-          <w:i w:val="0"/>
-          <w:caps w:val="0"/>
-          <w:color w:val="333333"/>
+          <w:color w:val="EE9900"/>
           <w:spacing w:val="0"/>
           <w:sz w:val="19"/>
           <w:szCs w:val="19"/>
           <w:shd w:val="clear" w:fill="F5F2F0"/>
           <w:lang w:val="en-US"/>
         </w:rPr>
-        <w:t>/g</w:t>
-      </w:r>
-      <w:r>
-        <w:rPr>
-          <w:rFonts w:hint="default" w:ascii="Consolas" w:hAnsi="Consolas" w:eastAsia="Consolas" w:cs="Consolas"/>
-          <w:i w:val="0"/>
-          <w:caps w:val="0"/>
-          <w:color w:val="999999"/>
-          <w:spacing w:val="0"/>
-          <w:sz w:val="19"/>
-          <w:szCs w:val="19"/>
-          <w:shd w:val="clear" w:fill="F5F2F0"/>
-        </w:rPr>
-        <w:t>;</w:t>
-      </w:r>
+      </w:pPr>
     </w:p>
     <w:p>
       <w:pPr>
@@ -30487,29 +30454,28 @@
         </w:numPr>
         <w:ind w:left="0" w:leftChars="0" w:firstLine="0" w:firstLineChars="0"/>
         <w:rPr>
-          <w:rFonts w:hint="default" w:ascii="Consolas" w:hAnsi="Consolas" w:eastAsia="Consolas" w:cs="Consolas"/>
-          <w:i w:val="0"/>
-          <w:caps w:val="0"/>
-          <w:color w:val="999999"/>
-          <w:spacing w:val="0"/>
-          <w:sz w:val="19"/>
-          <w:szCs w:val="19"/>
-          <w:shd w:val="clear" w:fill="F5F2F0"/>
+          <w:rFonts w:hint="default" w:ascii="Arial" w:hAnsi="Arial" w:eastAsia="SimSun" w:cs="Arial"/>
+          <w:i w:val="0"/>
+          <w:color w:val="242729"/>
+          <w:spacing w:val="0"/>
+          <w:sz w:val="18"/>
+          <w:szCs w:val="18"/>
+          <w:shd w:val="clear" w:fill="FFFFFF"/>
           <w:lang w:val="en-US"/>
         </w:rPr>
       </w:pPr>
       <w:r>
         <w:rPr>
-          <w:rFonts w:ascii="Segoe UI" w:hAnsi="Segoe UI" w:eastAsia="Segoe UI" w:cs="Segoe UI"/>
-          <w:i w:val="0"/>
-          <w:caps w:val="0"/>
-          <w:color w:val="333333"/>
-          <w:spacing w:val="0"/>
-          <w:sz w:val="19"/>
-          <w:szCs w:val="19"/>
-          <w:shd w:val="clear" w:fill="FFFFFF"/>
-        </w:rPr>
-        <w:t>year-month-day</w:t>
+          <w:rFonts w:hint="default" w:ascii="Arial" w:hAnsi="Arial" w:eastAsia="SimSun" w:cs="Arial"/>
+          <w:i w:val="0"/>
+          <w:color w:val="242729"/>
+          <w:spacing w:val="0"/>
+          <w:sz w:val="18"/>
+          <w:szCs w:val="18"/>
+          <w:shd w:val="clear" w:fill="FFFFFF"/>
+          <w:lang w:val="en-US"/>
+        </w:rPr>
+        <w:t>Domain check</w:t>
       </w:r>
     </w:p>
     <w:p>
@@ -30527,7 +30493,7 @@
           <w:spacing w:val="0"/>
           <w:sz w:val="19"/>
           <w:szCs w:val="19"/>
-          <w:shd w:val="clear" w:fill="F5E7C6"/>
+          <w:shd w:val="clear" w:fill="F5F2F0"/>
         </w:rPr>
       </w:pPr>
       <w:r>
@@ -30539,23 +30505,22 @@
           <w:spacing w:val="0"/>
           <w:sz w:val="19"/>
           <w:szCs w:val="19"/>
-          <w:shd w:val="clear" w:fill="F5E7C6"/>
+          <w:shd w:val="clear" w:fill="F5F2F0"/>
         </w:rPr>
         <w:t>let</w:t>
       </w:r>
       <w:r>
         <w:rPr>
-          <w:rStyle w:val="5"/>
-          <w:rFonts w:hint="default" w:ascii="Consolas" w:hAnsi="Consolas" w:eastAsia="Consolas" w:cs="Consolas"/>
-          <w:i w:val="0"/>
-          <w:caps w:val="0"/>
-          <w:color w:val="333333"/>
-          <w:spacing w:val="0"/>
-          <w:sz w:val="19"/>
-          <w:szCs w:val="19"/>
-          <w:shd w:val="clear" w:fill="F5E7C6"/>
-        </w:rPr>
-        <w:t xml:space="preserve"> dateRegexp </w:t>
+          <w:rFonts w:hint="default" w:ascii="Consolas" w:hAnsi="Consolas" w:eastAsia="Consolas" w:cs="Consolas"/>
+          <w:i w:val="0"/>
+          <w:caps w:val="0"/>
+          <w:color w:val="333333"/>
+          <w:spacing w:val="0"/>
+          <w:sz w:val="19"/>
+          <w:szCs w:val="19"/>
+          <w:shd w:val="clear" w:fill="F5F2F0"/>
+        </w:rPr>
+        <w:t xml:space="preserve"> regexp </w:t>
       </w:r>
       <w:r>
         <w:rPr>
@@ -30566,36 +30531,49 @@
           <w:spacing w:val="0"/>
           <w:sz w:val="19"/>
           <w:szCs w:val="19"/>
-          <w:shd w:val="clear" w:fill="F5E7C6"/>
+          <w:shd w:val="clear" w:fill="F5F2F0"/>
         </w:rPr>
         <w:t>=</w:t>
       </w:r>
       <w:r>
         <w:rPr>
-          <w:rStyle w:val="5"/>
-          <w:rFonts w:hint="default" w:ascii="Consolas" w:hAnsi="Consolas" w:eastAsia="Consolas" w:cs="Consolas"/>
-          <w:i w:val="0"/>
-          <w:caps w:val="0"/>
-          <w:color w:val="333333"/>
-          <w:spacing w:val="0"/>
-          <w:sz w:val="19"/>
-          <w:szCs w:val="19"/>
-          <w:shd w:val="clear" w:fill="F5E7C6"/>
+          <w:rFonts w:hint="default" w:ascii="Consolas" w:hAnsi="Consolas" w:eastAsia="Consolas" w:cs="Consolas"/>
+          <w:i w:val="0"/>
+          <w:caps w:val="0"/>
+          <w:color w:val="333333"/>
+          <w:spacing w:val="0"/>
+          <w:sz w:val="19"/>
+          <w:szCs w:val="19"/>
+          <w:shd w:val="clear" w:fill="F5F2F0"/>
         </w:rPr>
         <w:t xml:space="preserve"> </w:t>
       </w:r>
       <w:r>
         <w:rPr>
-          <w:rFonts w:hint="default" w:ascii="Consolas" w:hAnsi="Consolas" w:eastAsia="Consolas" w:cs="Consolas"/>
-          <w:i w:val="0"/>
-          <w:caps w:val="0"/>
-          <w:color w:val="EE9900"/>
-          <w:spacing w:val="0"/>
-          <w:sz w:val="19"/>
-          <w:szCs w:val="19"/>
-          <w:shd w:val="clear" w:fill="F5E7C6"/>
-        </w:rPr>
-        <w:t>/(?&lt;year&gt;[0-9]{4})-(?&lt;month&gt;[0-9]{2})-(?&lt;day&gt;[0-9]{2})/</w:t>
+          <w:rFonts w:ascii="Consolas" w:hAnsi="Consolas" w:eastAsia="Consolas" w:cs="Consolas"/>
+          <w:i w:val="0"/>
+          <w:caps w:val="0"/>
+          <w:color w:val="333333"/>
+          <w:spacing w:val="0"/>
+          <w:sz w:val="19"/>
+          <w:szCs w:val="19"/>
+          <w:shd w:val="clear" w:fill="F5F2F0"/>
+        </w:rPr>
+        <w:t>([\w-]+\.)+\w+</w:t>
+      </w:r>
+      <w:r>
+        <w:rPr>
+          <w:rFonts w:hint="default" w:ascii="Consolas" w:hAnsi="Consolas" w:eastAsia="Consolas" w:cs="Consolas"/>
+          <w:i w:val="0"/>
+          <w:caps w:val="0"/>
+          <w:color w:val="333333"/>
+          <w:spacing w:val="0"/>
+          <w:sz w:val="19"/>
+          <w:szCs w:val="19"/>
+          <w:shd w:val="clear" w:fill="F5F2F0"/>
+          <w:lang w:val="en-US"/>
+        </w:rPr>
+        <w:t>/g</w:t>
       </w:r>
       <w:r>
         <w:rPr>
@@ -30606,7 +30584,7 @@
           <w:spacing w:val="0"/>
           <w:sz w:val="19"/>
           <w:szCs w:val="19"/>
-          <w:shd w:val="clear" w:fill="F5E7C6"/>
+          <w:shd w:val="clear" w:fill="F5F2F0"/>
         </w:rPr>
         <w:t>;</w:t>
       </w:r>
@@ -30626,36 +30604,22 @@
           <w:spacing w:val="0"/>
           <w:sz w:val="19"/>
           <w:szCs w:val="19"/>
-          <w:shd w:val="clear" w:fill="F5E7C6"/>
+          <w:shd w:val="clear" w:fill="F5F2F0"/>
           <w:lang w:val="en-US"/>
         </w:rPr>
       </w:pPr>
       <w:r>
         <w:rPr>
-          <w:rFonts w:hint="default" w:ascii="Consolas" w:hAnsi="Consolas" w:eastAsia="Consolas" w:cs="Consolas"/>
-          <w:i w:val="0"/>
-          <w:color w:val="999999"/>
-          <w:spacing w:val="0"/>
-          <w:sz w:val="19"/>
-          <w:szCs w:val="19"/>
-          <w:shd w:val="clear" w:fill="F5E7C6"/>
-          <w:lang w:val="en-US"/>
-        </w:rPr>
-        <w:t>Q</w:t>
-      </w:r>
-      <w:r>
-        <w:rPr>
-          <w:rFonts w:hint="default" w:ascii="Consolas" w:hAnsi="Consolas" w:eastAsia="Consolas" w:cs="Consolas"/>
-          <w:i w:val="0"/>
-          <w:caps w:val="0"/>
-          <w:color w:val="999999"/>
-          <w:spacing w:val="0"/>
-          <w:sz w:val="19"/>
-          <w:szCs w:val="19"/>
-          <w:shd w:val="clear" w:fill="F5E7C6"/>
-          <w:lang w:val="en-US"/>
-        </w:rPr>
-        <w:t>uotes</w:t>
+          <w:rFonts w:ascii="Segoe UI" w:hAnsi="Segoe UI" w:eastAsia="Segoe UI" w:cs="Segoe UI"/>
+          <w:i w:val="0"/>
+          <w:caps w:val="0"/>
+          <w:color w:val="333333"/>
+          <w:spacing w:val="0"/>
+          <w:sz w:val="19"/>
+          <w:szCs w:val="19"/>
+          <w:shd w:val="clear" w:fill="FFFFFF"/>
+        </w:rPr>
+        <w:t>year-month-day</w:t>
       </w:r>
     </w:p>
     <w:p>
@@ -30701,7 +30665,7 @@
           <w:szCs w:val="19"/>
           <w:shd w:val="clear" w:fill="F5E7C6"/>
         </w:rPr>
-        <w:t xml:space="preserve"> regexp </w:t>
+        <w:t xml:space="preserve"> dateRegexp </w:t>
       </w:r>
       <w:r>
         <w:rPr>
@@ -30741,7 +30705,7 @@
           <w:szCs w:val="19"/>
           <w:shd w:val="clear" w:fill="F5E7C6"/>
         </w:rPr>
-        <w:t>/(?&lt;quote&gt;['"])(.*?)\k&lt;quote&gt;/g</w:t>
+        <w:t>/(?&lt;year&gt;[0-9]{4})-(?&lt;month&gt;[0-9]{2})-(?&lt;day&gt;[0-9]{2})/</w:t>
       </w:r>
       <w:r>
         <w:rPr>
@@ -30755,6 +30719,53 @@
           <w:shd w:val="clear" w:fill="F5E7C6"/>
         </w:rPr>
         <w:t>;</w:t>
+      </w:r>
+    </w:p>
+    <w:p>
+      <w:pPr>
+        <w:numPr>
+          <w:ilvl w:val="0"/>
+          <w:numId w:val="7"/>
+        </w:numPr>
+        <w:ind w:left="0" w:leftChars="0" w:firstLine="0" w:firstLineChars="0"/>
+        <w:rPr>
+          <w:rFonts w:hint="default" w:ascii="Consolas" w:hAnsi="Consolas" w:eastAsia="Consolas" w:cs="Consolas"/>
+          <w:i w:val="0"/>
+          <w:caps w:val="0"/>
+          <w:color w:val="999999"/>
+          <w:spacing w:val="0"/>
+          <w:sz w:val="19"/>
+          <w:szCs w:val="19"/>
+          <w:shd w:val="clear" w:fill="F5E7C6"/>
+          <w:lang w:val="en-US"/>
+        </w:rPr>
+      </w:pPr>
+      <w:r>
+        <w:rPr>
+          <w:rFonts w:hint="default" w:ascii="Consolas" w:hAnsi="Consolas" w:eastAsia="Consolas" w:cs="Consolas"/>
+          <w:i w:val="0"/>
+          <w:color w:val="999999"/>
+          <w:spacing w:val="0"/>
+          <w:sz w:val="19"/>
+          <w:szCs w:val="19"/>
+          <w:shd w:val="clear" w:fill="F5E7C6"/>
+          <w:lang w:val="en-US"/>
+        </w:rPr>
+        <w:t>Q</w:t>
+      </w:r>
+      <w:r>
+        <w:rPr>
+          <w:rFonts w:hint="default" w:ascii="Consolas" w:hAnsi="Consolas" w:eastAsia="Consolas" w:cs="Consolas"/>
+          <w:i w:val="0"/>
+          <w:caps w:val="0"/>
+          <w:color w:val="999999"/>
+          <w:spacing w:val="0"/>
+          <w:sz w:val="19"/>
+          <w:szCs w:val="19"/>
+          <w:shd w:val="clear" w:fill="F5E7C6"/>
+          <w:lang w:val="en-US"/>
+        </w:rPr>
+        <w:t>uotes</w:t>
       </w:r>
     </w:p>
     <w:p>
@@ -30772,9 +30783,76 @@
           <w:spacing w:val="0"/>
           <w:sz w:val="19"/>
           <w:szCs w:val="19"/>
-          <w:shd w:val="clear" w:fill="F5F2F0"/>
-        </w:rPr>
-      </w:pPr>
+          <w:shd w:val="clear" w:fill="F5E7C6"/>
+        </w:rPr>
+      </w:pPr>
+      <w:r>
+        <w:rPr>
+          <w:rFonts w:ascii="Consolas" w:hAnsi="Consolas" w:eastAsia="Consolas" w:cs="Consolas"/>
+          <w:i w:val="0"/>
+          <w:caps w:val="0"/>
+          <w:color w:val="0077AA"/>
+          <w:spacing w:val="0"/>
+          <w:sz w:val="19"/>
+          <w:szCs w:val="19"/>
+          <w:shd w:val="clear" w:fill="F5E7C6"/>
+        </w:rPr>
+        <w:t>let</w:t>
+      </w:r>
+      <w:r>
+        <w:rPr>
+          <w:rStyle w:val="5"/>
+          <w:rFonts w:hint="default" w:ascii="Consolas" w:hAnsi="Consolas" w:eastAsia="Consolas" w:cs="Consolas"/>
+          <w:i w:val="0"/>
+          <w:caps w:val="0"/>
+          <w:color w:val="333333"/>
+          <w:spacing w:val="0"/>
+          <w:sz w:val="19"/>
+          <w:szCs w:val="19"/>
+          <w:shd w:val="clear" w:fill="F5E7C6"/>
+        </w:rPr>
+        <w:t xml:space="preserve"> regexp </w:t>
+      </w:r>
+      <w:r>
+        <w:rPr>
+          <w:rFonts w:hint="default" w:ascii="Consolas" w:hAnsi="Consolas" w:eastAsia="Consolas" w:cs="Consolas"/>
+          <w:i w:val="0"/>
+          <w:caps w:val="0"/>
+          <w:color w:val="A67F59"/>
+          <w:spacing w:val="0"/>
+          <w:sz w:val="19"/>
+          <w:szCs w:val="19"/>
+          <w:shd w:val="clear" w:fill="F5E7C6"/>
+        </w:rPr>
+        <w:t>=</w:t>
+      </w:r>
+      <w:r>
+        <w:rPr>
+          <w:rStyle w:val="5"/>
+          <w:rFonts w:hint="default" w:ascii="Consolas" w:hAnsi="Consolas" w:eastAsia="Consolas" w:cs="Consolas"/>
+          <w:i w:val="0"/>
+          <w:caps w:val="0"/>
+          <w:color w:val="333333"/>
+          <w:spacing w:val="0"/>
+          <w:sz w:val="19"/>
+          <w:szCs w:val="19"/>
+          <w:shd w:val="clear" w:fill="F5E7C6"/>
+        </w:rPr>
+        <w:t xml:space="preserve"> </w:t>
+      </w:r>
+      <w:r>
+        <w:rPr>
+          <w:rFonts w:hint="default" w:ascii="Consolas" w:hAnsi="Consolas" w:eastAsia="Consolas" w:cs="Consolas"/>
+          <w:i w:val="0"/>
+          <w:caps w:val="0"/>
+          <w:color w:val="EE9900"/>
+          <w:spacing w:val="0"/>
+          <w:sz w:val="19"/>
+          <w:szCs w:val="19"/>
+          <w:shd w:val="clear" w:fill="F5E7C6"/>
+        </w:rPr>
+        <w:t>/(?&lt;quote&gt;['"])(.*?)\k&lt;quote&gt;/g</w:t>
+      </w:r>
       <w:r>
         <w:rPr>
           <w:rFonts w:hint="default" w:ascii="Consolas" w:hAnsi="Consolas" w:eastAsia="Consolas" w:cs="Consolas"/>
@@ -30785,85 +30863,6 @@
           <w:sz w:val="19"/>
           <w:szCs w:val="19"/>
           <w:shd w:val="clear" w:fill="F5E7C6"/>
-          <w:lang w:val="en-US"/>
-        </w:rPr>
-        <w:t xml:space="preserve">// </w:t>
-      </w:r>
-      <w:r>
-        <w:rPr>
-          <w:rFonts w:ascii="Consolas" w:hAnsi="Consolas" w:eastAsia="Consolas" w:cs="Consolas"/>
-          <w:i w:val="0"/>
-          <w:caps w:val="0"/>
-          <w:color w:val="0077AA"/>
-          <w:spacing w:val="0"/>
-          <w:sz w:val="19"/>
-          <w:szCs w:val="19"/>
-          <w:shd w:val="clear" w:fill="F5F2F0"/>
-        </w:rPr>
-        <w:t>let</w:t>
-      </w:r>
-      <w:r>
-        <w:rPr>
-          <w:rFonts w:hint="default" w:ascii="Consolas" w:hAnsi="Consolas" w:eastAsia="Consolas" w:cs="Consolas"/>
-          <w:i w:val="0"/>
-          <w:caps w:val="0"/>
-          <w:color w:val="333333"/>
-          <w:spacing w:val="0"/>
-          <w:sz w:val="19"/>
-          <w:szCs w:val="19"/>
-          <w:shd w:val="clear" w:fill="F5F2F0"/>
-        </w:rPr>
-        <w:t xml:space="preserve"> str </w:t>
-      </w:r>
-      <w:r>
-        <w:rPr>
-          <w:rFonts w:hint="default" w:ascii="Consolas" w:hAnsi="Consolas" w:eastAsia="Consolas" w:cs="Consolas"/>
-          <w:i w:val="0"/>
-          <w:caps w:val="0"/>
-          <w:color w:val="A67F59"/>
-          <w:spacing w:val="0"/>
-          <w:sz w:val="19"/>
-          <w:szCs w:val="19"/>
-          <w:shd w:val="clear" w:fill="F5F2F0"/>
-        </w:rPr>
-        <w:t>=</w:t>
-      </w:r>
-      <w:r>
-        <w:rPr>
-          <w:rFonts w:hint="default" w:ascii="Consolas" w:hAnsi="Consolas" w:eastAsia="Consolas" w:cs="Consolas"/>
-          <w:i w:val="0"/>
-          <w:caps w:val="0"/>
-          <w:color w:val="333333"/>
-          <w:spacing w:val="0"/>
-          <w:sz w:val="19"/>
-          <w:szCs w:val="19"/>
-          <w:shd w:val="clear" w:fill="F5F2F0"/>
-        </w:rPr>
-        <w:t xml:space="preserve"> </w:t>
-      </w:r>
-      <w:r>
-        <w:rPr>
-          <w:rFonts w:hint="default" w:ascii="Consolas" w:hAnsi="Consolas" w:eastAsia="Consolas" w:cs="Consolas"/>
-          <w:i w:val="0"/>
-          <w:caps w:val="0"/>
-          <w:color w:val="669900"/>
-          <w:spacing w:val="0"/>
-          <w:sz w:val="19"/>
-          <w:szCs w:val="19"/>
-          <w:shd w:val="clear" w:fill="F5F2F0"/>
-        </w:rPr>
-        <w:t>`He said: "She's the one!".`</w:t>
-      </w:r>
-      <w:r>
-        <w:rPr>
-          <w:rFonts w:hint="default" w:ascii="Consolas" w:hAnsi="Consolas" w:eastAsia="Consolas" w:cs="Consolas"/>
-          <w:i w:val="0"/>
-          <w:caps w:val="0"/>
-          <w:color w:val="999999"/>
-          <w:spacing w:val="0"/>
-          <w:sz w:val="19"/>
-          <w:szCs w:val="19"/>
-          <w:shd w:val="clear" w:fill="F5F2F0"/>
         </w:rPr>
         <w:t>;</w:t>
       </w:r>
@@ -30879,23 +30878,23 @@
           <w:rFonts w:hint="default" w:ascii="Consolas" w:hAnsi="Consolas" w:eastAsia="Consolas" w:cs="Consolas"/>
           <w:i w:val="0"/>
           <w:caps w:val="0"/>
-          <w:color w:val="333333"/>
-          <w:spacing w:val="0"/>
-          <w:sz w:val="19"/>
-          <w:szCs w:val="19"/>
-          <w:shd w:val="clear" w:fill="F5F2F0"/>
-        </w:rPr>
-      </w:pPr>
-      <w:r>
-        <w:rPr>
-          <w:rFonts w:hint="default" w:ascii="Consolas" w:hAnsi="Consolas" w:eastAsia="Consolas" w:cs="Consolas"/>
-          <w:i w:val="0"/>
-          <w:caps w:val="0"/>
           <w:color w:val="999999"/>
           <w:spacing w:val="0"/>
           <w:sz w:val="19"/>
           <w:szCs w:val="19"/>
           <w:shd w:val="clear" w:fill="F5F2F0"/>
+        </w:rPr>
+      </w:pPr>
+      <w:r>
+        <w:rPr>
+          <w:rFonts w:hint="default" w:ascii="Consolas" w:hAnsi="Consolas" w:eastAsia="Consolas" w:cs="Consolas"/>
+          <w:i w:val="0"/>
+          <w:caps w:val="0"/>
+          <w:color w:val="999999"/>
+          <w:spacing w:val="0"/>
+          <w:sz w:val="19"/>
+          <w:szCs w:val="19"/>
+          <w:shd w:val="clear" w:fill="F5E7C6"/>
           <w:lang w:val="en-US"/>
         </w:rPr>
         <w:t xml:space="preserve">// </w:t>
@@ -30905,13 +30904,65 @@
           <w:rFonts w:ascii="Consolas" w:hAnsi="Consolas" w:eastAsia="Consolas" w:cs="Consolas"/>
           <w:i w:val="0"/>
           <w:caps w:val="0"/>
-          <w:color w:val="333333"/>
-          <w:spacing w:val="0"/>
-          <w:sz w:val="19"/>
-          <w:szCs w:val="19"/>
-          <w:shd w:val="clear" w:fill="F5F2F0"/>
-        </w:rPr>
-        <w:t>alert</w:t>
+          <w:color w:val="0077AA"/>
+          <w:spacing w:val="0"/>
+          <w:sz w:val="19"/>
+          <w:szCs w:val="19"/>
+          <w:shd w:val="clear" w:fill="F5F2F0"/>
+        </w:rPr>
+        <w:t>let</w:t>
+      </w:r>
+      <w:r>
+        <w:rPr>
+          <w:rFonts w:hint="default" w:ascii="Consolas" w:hAnsi="Consolas" w:eastAsia="Consolas" w:cs="Consolas"/>
+          <w:i w:val="0"/>
+          <w:caps w:val="0"/>
+          <w:color w:val="333333"/>
+          <w:spacing w:val="0"/>
+          <w:sz w:val="19"/>
+          <w:szCs w:val="19"/>
+          <w:shd w:val="clear" w:fill="F5F2F0"/>
+        </w:rPr>
+        <w:t xml:space="preserve"> str </w:t>
+      </w:r>
+      <w:r>
+        <w:rPr>
+          <w:rFonts w:hint="default" w:ascii="Consolas" w:hAnsi="Consolas" w:eastAsia="Consolas" w:cs="Consolas"/>
+          <w:i w:val="0"/>
+          <w:caps w:val="0"/>
+          <w:color w:val="A67F59"/>
+          <w:spacing w:val="0"/>
+          <w:sz w:val="19"/>
+          <w:szCs w:val="19"/>
+          <w:shd w:val="clear" w:fill="F5F2F0"/>
+        </w:rPr>
+        <w:t>=</w:t>
+      </w:r>
+      <w:r>
+        <w:rPr>
+          <w:rFonts w:hint="default" w:ascii="Consolas" w:hAnsi="Consolas" w:eastAsia="Consolas" w:cs="Consolas"/>
+          <w:i w:val="0"/>
+          <w:caps w:val="0"/>
+          <w:color w:val="333333"/>
+          <w:spacing w:val="0"/>
+          <w:sz w:val="19"/>
+          <w:szCs w:val="19"/>
+          <w:shd w:val="clear" w:fill="F5F2F0"/>
+        </w:rPr>
+        <w:t xml:space="preserve"> </w:t>
+      </w:r>
+      <w:r>
+        <w:rPr>
+          <w:rFonts w:hint="default" w:ascii="Consolas" w:hAnsi="Consolas" w:eastAsia="Consolas" w:cs="Consolas"/>
+          <w:i w:val="0"/>
+          <w:caps w:val="0"/>
+          <w:color w:val="669900"/>
+          <w:spacing w:val="0"/>
+          <w:sz w:val="19"/>
+          <w:szCs w:val="19"/>
+          <w:shd w:val="clear" w:fill="F5F2F0"/>
+        </w:rPr>
+        <w:t>`He said: "She's the one!".`</w:t>
       </w:r>
       <w:r>
         <w:rPr>
@@ -30924,124 +30975,7 @@
           <w:szCs w:val="19"/>
           <w:shd w:val="clear" w:fill="F5F2F0"/>
         </w:rPr>
-        <w:t>(</w:t>
-      </w:r>
-      <w:r>
-        <w:rPr>
-          <w:rFonts w:hint="default" w:ascii="Consolas" w:hAnsi="Consolas" w:eastAsia="Consolas" w:cs="Consolas"/>
-          <w:i w:val="0"/>
-          <w:caps w:val="0"/>
-          <w:color w:val="333333"/>
-          <w:spacing w:val="0"/>
-          <w:sz w:val="19"/>
-          <w:szCs w:val="19"/>
-          <w:shd w:val="clear" w:fill="F5F2F0"/>
-        </w:rPr>
-        <w:t xml:space="preserve"> str</w:t>
-      </w:r>
-      <w:r>
-        <w:rPr>
-          <w:rFonts w:hint="default" w:ascii="Consolas" w:hAnsi="Consolas" w:eastAsia="Consolas" w:cs="Consolas"/>
-          <w:i w:val="0"/>
-          <w:caps w:val="0"/>
-          <w:color w:val="999999"/>
-          <w:spacing w:val="0"/>
-          <w:sz w:val="19"/>
-          <w:szCs w:val="19"/>
-          <w:shd w:val="clear" w:fill="F5F2F0"/>
-        </w:rPr>
-        <w:t>.</w:t>
-      </w:r>
-      <w:r>
-        <w:rPr>
-          <w:rFonts w:hint="default" w:ascii="Consolas" w:hAnsi="Consolas" w:eastAsia="Consolas" w:cs="Consolas"/>
-          <w:i w:val="0"/>
-          <w:caps w:val="0"/>
-          <w:color w:val="333333"/>
-          <w:spacing w:val="0"/>
-          <w:sz w:val="19"/>
-          <w:szCs w:val="19"/>
-          <w:shd w:val="clear" w:fill="F5F2F0"/>
-        </w:rPr>
-        <w:t>match</w:t>
-      </w:r>
-      <w:r>
-        <w:rPr>
-          <w:rFonts w:hint="default" w:ascii="Consolas" w:hAnsi="Consolas" w:eastAsia="Consolas" w:cs="Consolas"/>
-          <w:i w:val="0"/>
-          <w:caps w:val="0"/>
-          <w:color w:val="999999"/>
-          <w:spacing w:val="0"/>
-          <w:sz w:val="19"/>
-          <w:szCs w:val="19"/>
-          <w:shd w:val="clear" w:fill="F5F2F0"/>
-        </w:rPr>
-        <w:t>(</w:t>
-      </w:r>
-      <w:r>
-        <w:rPr>
-          <w:rFonts w:hint="default" w:ascii="Consolas" w:hAnsi="Consolas" w:eastAsia="Consolas" w:cs="Consolas"/>
-          <w:i w:val="0"/>
-          <w:caps w:val="0"/>
-          <w:color w:val="333333"/>
-          <w:spacing w:val="0"/>
-          <w:sz w:val="19"/>
-          <w:szCs w:val="19"/>
-          <w:shd w:val="clear" w:fill="F5F2F0"/>
-        </w:rPr>
-        <w:t>regexp</w:t>
-      </w:r>
-      <w:r>
-        <w:rPr>
-          <w:rFonts w:hint="default" w:ascii="Consolas" w:hAnsi="Consolas" w:eastAsia="Consolas" w:cs="Consolas"/>
-          <w:i w:val="0"/>
-          <w:caps w:val="0"/>
-          <w:color w:val="999999"/>
-          <w:spacing w:val="0"/>
-          <w:sz w:val="19"/>
-          <w:szCs w:val="19"/>
-          <w:shd w:val="clear" w:fill="F5F2F0"/>
-        </w:rPr>
-        <w:t>)</w:t>
-      </w:r>
-      <w:r>
-        <w:rPr>
-          <w:rFonts w:hint="default" w:ascii="Consolas" w:hAnsi="Consolas" w:eastAsia="Consolas" w:cs="Consolas"/>
-          <w:i w:val="0"/>
-          <w:caps w:val="0"/>
-          <w:color w:val="333333"/>
-          <w:spacing w:val="0"/>
-          <w:sz w:val="19"/>
-          <w:szCs w:val="19"/>
-          <w:shd w:val="clear" w:fill="F5F2F0"/>
-        </w:rPr>
-        <w:t xml:space="preserve"> </w:t>
-      </w:r>
-      <w:r>
-        <w:rPr>
-          <w:rFonts w:hint="default" w:ascii="Consolas" w:hAnsi="Consolas" w:eastAsia="Consolas" w:cs="Consolas"/>
-          <w:i w:val="0"/>
-          <w:caps w:val="0"/>
-          <w:color w:val="999999"/>
-          <w:spacing w:val="0"/>
-          <w:sz w:val="19"/>
-          <w:szCs w:val="19"/>
-          <w:shd w:val="clear" w:fill="F5F2F0"/>
-        </w:rPr>
-        <w:t>);</w:t>
-      </w:r>
-      <w:r>
-        <w:rPr>
-          <w:rFonts w:hint="default" w:ascii="Consolas" w:hAnsi="Consolas" w:eastAsia="Consolas" w:cs="Consolas"/>
-          <w:i w:val="0"/>
-          <w:caps w:val="0"/>
-          <w:color w:val="333333"/>
-          <w:spacing w:val="0"/>
-          <w:sz w:val="19"/>
-          <w:szCs w:val="19"/>
-          <w:shd w:val="clear" w:fill="F5F2F0"/>
-        </w:rPr>
-        <w:t xml:space="preserve"> </w:t>
+        <w:t>;</w:t>
       </w:r>
     </w:p>
     <w:p>
@@ -31067,6 +31001,182 @@
           <w:rFonts w:hint="default" w:ascii="Consolas" w:hAnsi="Consolas" w:eastAsia="Consolas" w:cs="Consolas"/>
           <w:i w:val="0"/>
           <w:caps w:val="0"/>
+          <w:color w:val="999999"/>
+          <w:spacing w:val="0"/>
+          <w:sz w:val="19"/>
+          <w:szCs w:val="19"/>
+          <w:shd w:val="clear" w:fill="F5F2F0"/>
+          <w:lang w:val="en-US"/>
+        </w:rPr>
+        <w:t xml:space="preserve">// </w:t>
+      </w:r>
+      <w:r>
+        <w:rPr>
+          <w:rFonts w:ascii="Consolas" w:hAnsi="Consolas" w:eastAsia="Consolas" w:cs="Consolas"/>
+          <w:i w:val="0"/>
+          <w:caps w:val="0"/>
+          <w:color w:val="333333"/>
+          <w:spacing w:val="0"/>
+          <w:sz w:val="19"/>
+          <w:szCs w:val="19"/>
+          <w:shd w:val="clear" w:fill="F5F2F0"/>
+        </w:rPr>
+        <w:t>alert</w:t>
+      </w:r>
+      <w:r>
+        <w:rPr>
+          <w:rFonts w:hint="default" w:ascii="Consolas" w:hAnsi="Consolas" w:eastAsia="Consolas" w:cs="Consolas"/>
+          <w:i w:val="0"/>
+          <w:caps w:val="0"/>
+          <w:color w:val="999999"/>
+          <w:spacing w:val="0"/>
+          <w:sz w:val="19"/>
+          <w:szCs w:val="19"/>
+          <w:shd w:val="clear" w:fill="F5F2F0"/>
+        </w:rPr>
+        <w:t>(</w:t>
+      </w:r>
+      <w:r>
+        <w:rPr>
+          <w:rFonts w:hint="default" w:ascii="Consolas" w:hAnsi="Consolas" w:eastAsia="Consolas" w:cs="Consolas"/>
+          <w:i w:val="0"/>
+          <w:caps w:val="0"/>
+          <w:color w:val="333333"/>
+          <w:spacing w:val="0"/>
+          <w:sz w:val="19"/>
+          <w:szCs w:val="19"/>
+          <w:shd w:val="clear" w:fill="F5F2F0"/>
+        </w:rPr>
+        <w:t xml:space="preserve"> str</w:t>
+      </w:r>
+      <w:r>
+        <w:rPr>
+          <w:rFonts w:hint="default" w:ascii="Consolas" w:hAnsi="Consolas" w:eastAsia="Consolas" w:cs="Consolas"/>
+          <w:i w:val="0"/>
+          <w:caps w:val="0"/>
+          <w:color w:val="999999"/>
+          <w:spacing w:val="0"/>
+          <w:sz w:val="19"/>
+          <w:szCs w:val="19"/>
+          <w:shd w:val="clear" w:fill="F5F2F0"/>
+        </w:rPr>
+        <w:t>.</w:t>
+      </w:r>
+      <w:r>
+        <w:rPr>
+          <w:rFonts w:hint="default" w:ascii="Consolas" w:hAnsi="Consolas" w:eastAsia="Consolas" w:cs="Consolas"/>
+          <w:i w:val="0"/>
+          <w:caps w:val="0"/>
+          <w:color w:val="333333"/>
+          <w:spacing w:val="0"/>
+          <w:sz w:val="19"/>
+          <w:szCs w:val="19"/>
+          <w:shd w:val="clear" w:fill="F5F2F0"/>
+        </w:rPr>
+        <w:t>match</w:t>
+      </w:r>
+      <w:r>
+        <w:rPr>
+          <w:rFonts w:hint="default" w:ascii="Consolas" w:hAnsi="Consolas" w:eastAsia="Consolas" w:cs="Consolas"/>
+          <w:i w:val="0"/>
+          <w:caps w:val="0"/>
+          <w:color w:val="999999"/>
+          <w:spacing w:val="0"/>
+          <w:sz w:val="19"/>
+          <w:szCs w:val="19"/>
+          <w:shd w:val="clear" w:fill="F5F2F0"/>
+        </w:rPr>
+        <w:t>(</w:t>
+      </w:r>
+      <w:r>
+        <w:rPr>
+          <w:rFonts w:hint="default" w:ascii="Consolas" w:hAnsi="Consolas" w:eastAsia="Consolas" w:cs="Consolas"/>
+          <w:i w:val="0"/>
+          <w:caps w:val="0"/>
+          <w:color w:val="333333"/>
+          <w:spacing w:val="0"/>
+          <w:sz w:val="19"/>
+          <w:szCs w:val="19"/>
+          <w:shd w:val="clear" w:fill="F5F2F0"/>
+        </w:rPr>
+        <w:t>regexp</w:t>
+      </w:r>
+      <w:r>
+        <w:rPr>
+          <w:rFonts w:hint="default" w:ascii="Consolas" w:hAnsi="Consolas" w:eastAsia="Consolas" w:cs="Consolas"/>
+          <w:i w:val="0"/>
+          <w:caps w:val="0"/>
+          <w:color w:val="999999"/>
+          <w:spacing w:val="0"/>
+          <w:sz w:val="19"/>
+          <w:szCs w:val="19"/>
+          <w:shd w:val="clear" w:fill="F5F2F0"/>
+        </w:rPr>
+        <w:t>)</w:t>
+      </w:r>
+      <w:r>
+        <w:rPr>
+          <w:rFonts w:hint="default" w:ascii="Consolas" w:hAnsi="Consolas" w:eastAsia="Consolas" w:cs="Consolas"/>
+          <w:i w:val="0"/>
+          <w:caps w:val="0"/>
+          <w:color w:val="333333"/>
+          <w:spacing w:val="0"/>
+          <w:sz w:val="19"/>
+          <w:szCs w:val="19"/>
+          <w:shd w:val="clear" w:fill="F5F2F0"/>
+        </w:rPr>
+        <w:t xml:space="preserve"> </w:t>
+      </w:r>
+      <w:r>
+        <w:rPr>
+          <w:rFonts w:hint="default" w:ascii="Consolas" w:hAnsi="Consolas" w:eastAsia="Consolas" w:cs="Consolas"/>
+          <w:i w:val="0"/>
+          <w:caps w:val="0"/>
+          <w:color w:val="999999"/>
+          <w:spacing w:val="0"/>
+          <w:sz w:val="19"/>
+          <w:szCs w:val="19"/>
+          <w:shd w:val="clear" w:fill="F5F2F0"/>
+        </w:rPr>
+        <w:t>);</w:t>
+      </w:r>
+      <w:r>
+        <w:rPr>
+          <w:rFonts w:hint="default" w:ascii="Consolas" w:hAnsi="Consolas" w:eastAsia="Consolas" w:cs="Consolas"/>
+          <w:i w:val="0"/>
+          <w:caps w:val="0"/>
+          <w:color w:val="333333"/>
+          <w:spacing w:val="0"/>
+          <w:sz w:val="19"/>
+          <w:szCs w:val="19"/>
+          <w:shd w:val="clear" w:fill="F5F2F0"/>
+        </w:rPr>
+        <w:t xml:space="preserve"> </w:t>
+      </w:r>
+    </w:p>
+    <w:p>
+      <w:pPr>
+        <w:numPr>
+          <w:ilvl w:val="0"/>
+          <w:numId w:val="0"/>
+        </w:numPr>
+        <w:ind w:leftChars="0"/>
+        <w:rPr>
+          <w:rFonts w:hint="default" w:ascii="Consolas" w:hAnsi="Consolas" w:eastAsia="Consolas" w:cs="Consolas"/>
+          <w:i w:val="0"/>
+          <w:caps w:val="0"/>
+          <w:color w:val="333333"/>
+          <w:spacing w:val="0"/>
+          <w:sz w:val="19"/>
+          <w:szCs w:val="19"/>
+          <w:shd w:val="clear" w:fill="F5F2F0"/>
+        </w:rPr>
+      </w:pPr>
+      <w:r>
+        <w:rPr>
+          <w:rFonts w:hint="default" w:ascii="Consolas" w:hAnsi="Consolas" w:eastAsia="Consolas" w:cs="Consolas"/>
+          <w:i w:val="0"/>
+          <w:caps w:val="0"/>
           <w:color w:val="708090"/>
           <w:spacing w:val="0"/>
           <w:sz w:val="19"/>
@@ -31250,8 +31360,6 @@
           <w:lang w:val="en-US"/>
         </w:rPr>
       </w:pPr>
-      <w:bookmarkStart w:id="0" w:name="_GoBack"/>
-      <w:bookmarkEnd w:id="0"/>
     </w:p>
     <w:p>
       <w:pPr>

</xml_diff>

<commit_message>
add example for atomic capturing groups
</commit_message>
<xml_diff>
--- a/react.docx
+++ b/react.docx
@@ -7123,7 +7123,6 @@
       </w:tr>
       <w:tr>
         <w:tblPrEx>
-          <w:shd w:val="clear" w:color="auto" w:fill="FFFFFF"/>
           <w:tblLayout w:type="fixed"/>
           <w:tblCellMar>
             <w:top w:w="15" w:type="dxa"/>
@@ -7208,7 +7207,6 @@
       </w:tr>
       <w:tr>
         <w:tblPrEx>
-          <w:shd w:val="clear" w:color="auto" w:fill="FFFFFF"/>
           <w:tblLayout w:type="fixed"/>
           <w:tblCellMar>
             <w:top w:w="15" w:type="dxa"/>
@@ -7293,7 +7291,6 @@
       </w:tr>
       <w:tr>
         <w:tblPrEx>
-          <w:shd w:val="clear" w:color="auto" w:fill="FFFFFF"/>
           <w:tblLayout w:type="fixed"/>
           <w:tblCellMar>
             <w:top w:w="15" w:type="dxa"/>
@@ -7354,7 +7351,6 @@
       </w:tr>
       <w:tr>
         <w:tblPrEx>
-          <w:shd w:val="clear" w:color="auto" w:fill="FFFFFF"/>
           <w:tblLayout w:type="fixed"/>
           <w:tblCellMar>
             <w:top w:w="15" w:type="dxa"/>
@@ -7407,7 +7403,6 @@
       </w:tr>
       <w:tr>
         <w:tblPrEx>
-          <w:shd w:val="clear" w:color="auto" w:fill="FFFFFF"/>
           <w:tblLayout w:type="fixed"/>
           <w:tblCellMar>
             <w:top w:w="15" w:type="dxa"/>
@@ -22382,7 +22377,14 @@
             <w:insideH w:val="none" w:color="auto" w:sz="0" w:space="0"/>
             <w:insideV w:val="none" w:color="auto" w:sz="0" w:space="0"/>
           </w:tblBorders>
+          <w:shd w:val="clear" w:color="auto" w:fill="FFFFFF"/>
           <w:tblLayout w:type="fixed"/>
+          <w:tblCellMar>
+            <w:top w:w="15" w:type="dxa"/>
+            <w:left w:w="15" w:type="dxa"/>
+            <w:bottom w:w="15" w:type="dxa"/>
+            <w:right w:w="15" w:type="dxa"/>
+          </w:tblCellMar>
         </w:tblPrEx>
         <w:trPr>
           <w:tblHeader/>
@@ -22508,6 +22510,7 @@
             <w:insideH w:val="none" w:color="auto" w:sz="0" w:space="0"/>
             <w:insideV w:val="none" w:color="auto" w:sz="0" w:space="0"/>
           </w:tblBorders>
+          <w:shd w:val="clear" w:color="auto" w:fill="FFFFFF"/>
           <w:tblLayout w:type="fixed"/>
           <w:tblCellMar>
             <w:top w:w="15" w:type="dxa"/>
@@ -22621,6 +22624,7 @@
             <w:insideH w:val="none" w:color="auto" w:sz="0" w:space="0"/>
             <w:insideV w:val="none" w:color="auto" w:sz="0" w:space="0"/>
           </w:tblBorders>
+          <w:shd w:val="clear" w:color="auto" w:fill="FFFFFF"/>
           <w:tblLayout w:type="fixed"/>
           <w:tblCellMar>
             <w:top w:w="15" w:type="dxa"/>
@@ -22734,6 +22738,7 @@
             <w:insideH w:val="none" w:color="auto" w:sz="0" w:space="0"/>
             <w:insideV w:val="none" w:color="auto" w:sz="0" w:space="0"/>
           </w:tblBorders>
+          <w:shd w:val="clear" w:color="auto" w:fill="FFFFFF"/>
           <w:tblLayout w:type="fixed"/>
           <w:tblCellMar>
             <w:top w:w="15" w:type="dxa"/>
@@ -23125,6 +23130,7 @@
             <w:insideH w:val="none" w:color="auto" w:sz="0" w:space="0"/>
             <w:insideV w:val="none" w:color="auto" w:sz="0" w:space="0"/>
           </w:tblBorders>
+          <w:shd w:val="clear" w:color="auto" w:fill="FFFFFF"/>
           <w:tblLayout w:type="fixed"/>
           <w:tblCellMar>
             <w:top w:w="15" w:type="dxa"/>
@@ -23257,6 +23263,7 @@
             <w:insideH w:val="none" w:color="auto" w:sz="0" w:space="0"/>
             <w:insideV w:val="none" w:color="auto" w:sz="0" w:space="0"/>
           </w:tblBorders>
+          <w:shd w:val="clear" w:color="auto" w:fill="FFFFFF"/>
           <w:tblLayout w:type="fixed"/>
           <w:tblCellMar>
             <w:top w:w="15" w:type="dxa"/>
@@ -31433,12 +31440,6 @@
           </w:tblBorders>
           <w:shd w:val="clear" w:color="auto" w:fill="FFFFFF"/>
           <w:tblLayout w:type="fixed"/>
-          <w:tblCellMar>
-            <w:top w:w="15" w:type="dxa"/>
-            <w:left w:w="15" w:type="dxa"/>
-            <w:bottom w:w="15" w:type="dxa"/>
-            <w:right w:w="15" w:type="dxa"/>
-          </w:tblCellMar>
         </w:tblPrEx>
         <w:trPr>
           <w:tblHeader/>
@@ -31807,6 +31808,7 @@
             <w:insideH w:val="none" w:color="auto" w:sz="0" w:space="0"/>
             <w:insideV w:val="none" w:color="auto" w:sz="0" w:space="0"/>
           </w:tblBorders>
+          <w:shd w:val="clear" w:color="auto" w:fill="FFFFFF"/>
           <w:tblLayout w:type="fixed"/>
           <w:tblCellMar>
             <w:top w:w="15" w:type="dxa"/>
@@ -32001,6 +32003,7 @@
             <w:insideH w:val="none" w:color="auto" w:sz="0" w:space="0"/>
             <w:insideV w:val="none" w:color="auto" w:sz="0" w:space="0"/>
           </w:tblBorders>
+          <w:shd w:val="clear" w:color="auto" w:fill="FFFFFF"/>
           <w:tblLayout w:type="fixed"/>
           <w:tblCellMar>
             <w:top w:w="15" w:type="dxa"/>
@@ -32195,6 +32198,7 @@
             <w:insideH w:val="none" w:color="auto" w:sz="0" w:space="0"/>
             <w:insideV w:val="none" w:color="auto" w:sz="0" w:space="0"/>
           </w:tblBorders>
+          <w:shd w:val="clear" w:color="auto" w:fill="FFFFFF"/>
           <w:tblLayout w:type="fixed"/>
           <w:tblCellMar>
             <w:top w:w="15" w:type="dxa"/>
@@ -32637,30 +32641,287 @@
         </w:numPr>
         <w:ind w:leftChars="0"/>
         <w:rPr>
-          <w:rFonts w:hint="default" w:ascii="Segoe UI" w:hAnsi="Segoe UI" w:eastAsia="Segoe UI" w:cs="Segoe UI"/>
-          <w:i w:val="0"/>
-          <w:caps w:val="0"/>
-          <w:color w:val="333333"/>
-          <w:spacing w:val="0"/>
-          <w:sz w:val="19"/>
-          <w:szCs w:val="19"/>
-          <w:shd w:val="clear" w:fill="FFFFFF"/>
+          <w:rFonts w:hint="default" w:ascii="Consolas" w:hAnsi="Consolas" w:eastAsia="Consolas" w:cs="Consolas"/>
+          <w:i w:val="0"/>
+          <w:caps w:val="0"/>
+          <w:color w:val="EE9900"/>
+          <w:spacing w:val="0"/>
+          <w:sz w:val="19"/>
+          <w:szCs w:val="19"/>
+          <w:shd w:val="clear" w:fill="F5F2F0"/>
+        </w:rPr>
+      </w:pPr>
+      <w:r>
+        <w:rPr>
+          <w:rFonts w:ascii="Consolas" w:hAnsi="Consolas" w:eastAsia="Consolas" w:cs="Consolas"/>
+          <w:i w:val="0"/>
+          <w:caps w:val="0"/>
+          <w:color w:val="0077AA"/>
+          <w:spacing w:val="0"/>
+          <w:sz w:val="19"/>
+          <w:szCs w:val="19"/>
+          <w:shd w:val="clear" w:fill="F5F2F0"/>
+        </w:rPr>
+        <w:t>let</w:t>
+      </w:r>
+      <w:r>
+        <w:rPr>
+          <w:rFonts w:hint="default" w:ascii="Consolas" w:hAnsi="Consolas" w:eastAsia="Consolas" w:cs="Consolas"/>
+          <w:i w:val="0"/>
+          <w:caps w:val="0"/>
+          <w:color w:val="333333"/>
+          <w:spacing w:val="0"/>
+          <w:sz w:val="19"/>
+          <w:szCs w:val="19"/>
+          <w:shd w:val="clear" w:fill="F5F2F0"/>
+        </w:rPr>
+        <w:t xml:space="preserve"> regexp </w:t>
+      </w:r>
+      <w:r>
+        <w:rPr>
+          <w:rFonts w:hint="default" w:ascii="Consolas" w:hAnsi="Consolas" w:eastAsia="Consolas" w:cs="Consolas"/>
+          <w:i w:val="0"/>
+          <w:caps w:val="0"/>
+          <w:color w:val="A67F59"/>
+          <w:spacing w:val="0"/>
+          <w:sz w:val="19"/>
+          <w:szCs w:val="19"/>
+          <w:shd w:val="clear" w:fill="F5F2F0"/>
+        </w:rPr>
+        <w:t>=</w:t>
+      </w:r>
+      <w:r>
+        <w:rPr>
+          <w:rFonts w:hint="default" w:ascii="Consolas" w:hAnsi="Consolas" w:eastAsia="Consolas" w:cs="Consolas"/>
+          <w:i w:val="0"/>
+          <w:caps w:val="0"/>
+          <w:color w:val="333333"/>
+          <w:spacing w:val="0"/>
+          <w:sz w:val="19"/>
+          <w:szCs w:val="19"/>
+          <w:shd w:val="clear" w:fill="F5F2F0"/>
+        </w:rPr>
+        <w:t xml:space="preserve"> </w:t>
+      </w:r>
+      <w:r>
+        <w:rPr>
+          <w:rFonts w:hint="default" w:ascii="Consolas" w:hAnsi="Consolas" w:eastAsia="Consolas" w:cs="Consolas"/>
+          <w:i w:val="0"/>
+          <w:caps w:val="0"/>
+          <w:color w:val="EE9900"/>
+          <w:spacing w:val="0"/>
+          <w:sz w:val="19"/>
+          <w:szCs w:val="19"/>
+          <w:shd w:val="clear" w:fill="F5F2F0"/>
+        </w:rPr>
+        <w:t>/^(\w+\s?)*$/</w:t>
+      </w:r>
+    </w:p>
+    <w:p>
+      <w:pPr>
+        <w:numPr>
+          <w:numId w:val="0"/>
+        </w:numPr>
+        <w:ind w:leftChars="0"/>
+        <w:rPr>
+          <w:rFonts w:hint="default" w:ascii="Consolas" w:hAnsi="Consolas" w:eastAsia="Consolas" w:cs="Consolas"/>
+          <w:i w:val="0"/>
+          <w:caps w:val="0"/>
+          <w:color w:val="EE9900"/>
+          <w:spacing w:val="0"/>
+          <w:sz w:val="19"/>
+          <w:szCs w:val="19"/>
+          <w:shd w:val="clear" w:fill="F5F2F0"/>
           <w:lang w:val="en-US"/>
+        </w:rPr>
+      </w:pPr>
+      <w:r>
+        <w:rPr>
+          <w:rFonts w:hint="default" w:ascii="Consolas" w:hAnsi="Consolas" w:eastAsia="Consolas" w:cs="Consolas"/>
+          <w:i w:val="0"/>
+          <w:caps w:val="0"/>
+          <w:color w:val="EE9900"/>
+          <w:spacing w:val="0"/>
+          <w:sz w:val="19"/>
+          <w:szCs w:val="19"/>
+          <w:shd w:val="clear" w:fill="F5F2F0"/>
+          <w:lang w:val="en-US"/>
+        </w:rPr>
+        <w:t>=&gt;</w:t>
+      </w:r>
+    </w:p>
+    <w:p>
+      <w:pPr>
+        <w:numPr>
+          <w:numId w:val="0"/>
+        </w:numPr>
+        <w:ind w:leftChars="0"/>
+        <w:rPr>
+          <w:rFonts w:hint="default" w:ascii="Consolas" w:hAnsi="Consolas" w:eastAsia="Consolas" w:cs="Consolas"/>
+          <w:i w:val="0"/>
+          <w:caps w:val="0"/>
+          <w:color w:val="999999"/>
+          <w:spacing w:val="0"/>
+          <w:sz w:val="19"/>
+          <w:szCs w:val="19"/>
+          <w:shd w:val="clear" w:fill="F5F2F0"/>
+        </w:rPr>
+      </w:pPr>
+      <w:r>
+        <w:rPr>
+          <w:rFonts w:ascii="Consolas" w:hAnsi="Consolas" w:eastAsia="Consolas" w:cs="Consolas"/>
+          <w:i w:val="0"/>
+          <w:caps w:val="0"/>
+          <w:color w:val="0077AA"/>
+          <w:spacing w:val="0"/>
+          <w:sz w:val="19"/>
+          <w:szCs w:val="19"/>
+          <w:shd w:val="clear" w:fill="F5F2F0"/>
+        </w:rPr>
+        <w:t>let</w:t>
+      </w:r>
+      <w:r>
+        <w:rPr>
+          <w:rFonts w:hint="default" w:ascii="Consolas" w:hAnsi="Consolas" w:eastAsia="Consolas" w:cs="Consolas"/>
+          <w:i w:val="0"/>
+          <w:caps w:val="0"/>
+          <w:color w:val="333333"/>
+          <w:spacing w:val="0"/>
+          <w:sz w:val="19"/>
+          <w:szCs w:val="19"/>
+          <w:shd w:val="clear" w:fill="F5F2F0"/>
+        </w:rPr>
+        <w:t xml:space="preserve"> regexp </w:t>
+      </w:r>
+      <w:r>
+        <w:rPr>
+          <w:rFonts w:hint="default" w:ascii="Consolas" w:hAnsi="Consolas" w:eastAsia="Consolas" w:cs="Consolas"/>
+          <w:i w:val="0"/>
+          <w:caps w:val="0"/>
+          <w:color w:val="A67F59"/>
+          <w:spacing w:val="0"/>
+          <w:sz w:val="19"/>
+          <w:szCs w:val="19"/>
+          <w:shd w:val="clear" w:fill="F5F2F0"/>
+        </w:rPr>
+        <w:t>=</w:t>
+      </w:r>
+      <w:r>
+        <w:rPr>
+          <w:rFonts w:hint="default" w:ascii="Consolas" w:hAnsi="Consolas" w:eastAsia="Consolas" w:cs="Consolas"/>
+          <w:i w:val="0"/>
+          <w:caps w:val="0"/>
+          <w:color w:val="333333"/>
+          <w:spacing w:val="0"/>
+          <w:sz w:val="19"/>
+          <w:szCs w:val="19"/>
+          <w:shd w:val="clear" w:fill="F5F2F0"/>
+        </w:rPr>
+        <w:t xml:space="preserve"> </w:t>
+      </w:r>
+      <w:r>
+        <w:rPr>
+          <w:rFonts w:hint="default" w:ascii="Consolas" w:hAnsi="Consolas" w:eastAsia="Consolas" w:cs="Consolas"/>
+          <w:i w:val="0"/>
+          <w:caps w:val="0"/>
+          <w:color w:val="EE9900"/>
+          <w:spacing w:val="0"/>
+          <w:sz w:val="19"/>
+          <w:szCs w:val="19"/>
+          <w:shd w:val="clear" w:fill="F5F2F0"/>
+        </w:rPr>
+        <w:t>/^((?=(?&lt;word&gt;\w+))\k&lt;word&gt;\s?)*$/</w:t>
+      </w:r>
+      <w:r>
+        <w:rPr>
+          <w:rFonts w:hint="default" w:ascii="Consolas" w:hAnsi="Consolas" w:eastAsia="Consolas" w:cs="Consolas"/>
+          <w:i w:val="0"/>
+          <w:caps w:val="0"/>
+          <w:color w:val="999999"/>
+          <w:spacing w:val="0"/>
+          <w:sz w:val="19"/>
+          <w:szCs w:val="19"/>
+          <w:shd w:val="clear" w:fill="F5F2F0"/>
+        </w:rPr>
+        <w:t>;</w:t>
+      </w:r>
+    </w:p>
+    <w:p>
+      <w:pPr>
+        <w:numPr>
+          <w:numId w:val="0"/>
+        </w:numPr>
+        <w:ind w:leftChars="0"/>
+        <w:rPr>
+          <w:rFonts w:ascii="Consolas" w:hAnsi="Consolas" w:eastAsia="Consolas" w:cs="Consolas"/>
+          <w:i w:val="0"/>
+          <w:caps w:val="0"/>
+          <w:color w:val="708090"/>
+          <w:spacing w:val="0"/>
+          <w:sz w:val="19"/>
+          <w:szCs w:val="19"/>
+          <w:shd w:val="clear" w:fill="F5F2F0"/>
+        </w:rPr>
+      </w:pPr>
+      <w:r>
+        <w:rPr>
+          <w:rFonts w:hint="default" w:ascii="Consolas" w:hAnsi="Consolas" w:eastAsia="Consolas" w:cs="Consolas"/>
+          <w:i w:val="0"/>
+          <w:caps w:val="0"/>
+          <w:color w:val="999999"/>
+          <w:spacing w:val="0"/>
+          <w:sz w:val="19"/>
+          <w:szCs w:val="19"/>
+          <w:shd w:val="clear" w:fill="F5F2F0"/>
+          <w:lang w:val="en-US"/>
+        </w:rPr>
+        <w:t xml:space="preserve">// </w:t>
+      </w:r>
+      <w:r>
+        <w:rPr>
+          <w:rFonts w:ascii="Consolas" w:hAnsi="Consolas" w:eastAsia="Consolas" w:cs="Consolas"/>
+          <w:i w:val="0"/>
+          <w:caps w:val="0"/>
+          <w:color w:val="708090"/>
+          <w:spacing w:val="0"/>
+          <w:sz w:val="19"/>
+          <w:szCs w:val="19"/>
+          <w:shd w:val="clear" w:fill="F5F2F0"/>
+        </w:rPr>
+        <w:t>parentheses are named ?&lt;word&gt;, referenced as \k&lt;word&gt;</w:t>
+      </w:r>
+    </w:p>
+    <w:p>
+      <w:pPr>
+        <w:numPr>
+          <w:numId w:val="0"/>
+        </w:numPr>
+        <w:ind w:leftChars="0"/>
+        <w:rPr>
+          <w:rFonts w:ascii="Segoe UI" w:hAnsi="Segoe UI" w:eastAsia="Segoe UI" w:cs="Segoe UI"/>
+          <w:color w:val="333333"/>
+          <w:sz w:val="19"/>
+          <w:szCs w:val="19"/>
+          <w:shd w:val="clear" w:color="auto" w:fill="FFFFFF"/>
+        </w:rPr>
+      </w:pPr>
+    </w:p>
+    <w:p>
+      <w:pPr>
+        <w:numPr>
+          <w:numId w:val="0"/>
+        </w:numPr>
+        <w:ind w:leftChars="0"/>
+        <w:rPr>
+          <w:rFonts w:ascii="Segoe UI" w:hAnsi="Segoe UI" w:eastAsia="Segoe UI" w:cs="Segoe UI"/>
+          <w:color w:val="333333"/>
+          <w:sz w:val="19"/>
+          <w:szCs w:val="19"/>
+          <w:shd w:val="clear" w:color="auto" w:fill="FFFFFF"/>
         </w:rPr>
       </w:pPr>
       <w:bookmarkStart w:id="0" w:name="_GoBack"/>
       <w:bookmarkEnd w:id="0"/>
-    </w:p>
-    <w:p>
-      <w:pPr>
-        <w:rPr>
-          <w:rFonts w:ascii="Segoe UI" w:hAnsi="Segoe UI" w:eastAsia="Segoe UI" w:cs="Segoe UI"/>
-          <w:color w:val="333333"/>
-          <w:sz w:val="19"/>
-          <w:szCs w:val="19"/>
-          <w:shd w:val="clear" w:color="auto" w:fill="FFFFFF"/>
-        </w:rPr>
-      </w:pPr>
       <w:r>
         <w:rPr>
           <w:rFonts w:ascii="Segoe UI" w:hAnsi="Segoe UI" w:eastAsia="Segoe UI" w:cs="Segoe UI"/>

</xml_diff>

<commit_message>
get array from match
</commit_message>
<xml_diff>
--- a/react.docx
+++ b/react.docx
@@ -7123,7 +7123,6 @@
       </w:tr>
       <w:tr>
         <w:tblPrEx>
-          <w:shd w:val="clear" w:color="auto" w:fill="FFFFFF"/>
           <w:tblLayout w:type="fixed"/>
           <w:tblCellMar>
             <w:top w:w="15" w:type="dxa"/>
@@ -7208,7 +7207,6 @@
       </w:tr>
       <w:tr>
         <w:tblPrEx>
-          <w:shd w:val="clear" w:color="auto" w:fill="FFFFFF"/>
           <w:tblLayout w:type="fixed"/>
           <w:tblCellMar>
             <w:top w:w="15" w:type="dxa"/>
@@ -7293,7 +7291,6 @@
       </w:tr>
       <w:tr>
         <w:tblPrEx>
-          <w:shd w:val="clear" w:color="auto" w:fill="FFFFFF"/>
           <w:tblLayout w:type="fixed"/>
           <w:tblCellMar>
             <w:top w:w="15" w:type="dxa"/>
@@ -7354,7 +7351,6 @@
       </w:tr>
       <w:tr>
         <w:tblPrEx>
-          <w:shd w:val="clear" w:color="auto" w:fill="FFFFFF"/>
           <w:tblLayout w:type="fixed"/>
           <w:tblCellMar>
             <w:top w:w="15" w:type="dxa"/>
@@ -7407,7 +7403,6 @@
       </w:tr>
       <w:tr>
         <w:tblPrEx>
-          <w:shd w:val="clear" w:color="auto" w:fill="FFFFFF"/>
           <w:tblLayout w:type="fixed"/>
           <w:tblCellMar>
             <w:top w:w="15" w:type="dxa"/>
@@ -22515,6 +22510,7 @@
             <w:insideH w:val="none" w:color="auto" w:sz="0" w:space="0"/>
             <w:insideV w:val="none" w:color="auto" w:sz="0" w:space="0"/>
           </w:tblBorders>
+          <w:shd w:val="clear" w:color="auto" w:fill="FFFFFF"/>
           <w:tblLayout w:type="fixed"/>
           <w:tblCellMar>
             <w:top w:w="15" w:type="dxa"/>
@@ -23134,7 +23130,6 @@
             <w:insideH w:val="none" w:color="auto" w:sz="0" w:space="0"/>
             <w:insideV w:val="none" w:color="auto" w:sz="0" w:space="0"/>
           </w:tblBorders>
-          <w:shd w:val="clear" w:color="auto" w:fill="FFFFFF"/>
           <w:tblLayout w:type="fixed"/>
           <w:tblCellMar>
             <w:top w:w="15" w:type="dxa"/>
@@ -23267,7 +23262,6 @@
             <w:insideH w:val="none" w:color="auto" w:sz="0" w:space="0"/>
             <w:insideV w:val="none" w:color="auto" w:sz="0" w:space="0"/>
           </w:tblBorders>
-          <w:shd w:val="clear" w:color="auto" w:fill="FFFFFF"/>
           <w:tblLayout w:type="fixed"/>
           <w:tblCellMar>
             <w:top w:w="15" w:type="dxa"/>
@@ -23381,7 +23375,6 @@
             <w:insideH w:val="none" w:color="auto" w:sz="0" w:space="0"/>
             <w:insideV w:val="none" w:color="auto" w:sz="0" w:space="0"/>
           </w:tblBorders>
-          <w:shd w:val="clear" w:color="auto" w:fill="FFFFFF"/>
           <w:tblLayout w:type="fixed"/>
           <w:tblCellMar>
             <w:top w:w="15" w:type="dxa"/>
@@ -31624,7 +31617,6 @@
             <w:insideH w:val="none" w:color="auto" w:sz="0" w:space="0"/>
             <w:insideV w:val="none" w:color="auto" w:sz="0" w:space="0"/>
           </w:tblBorders>
-          <w:shd w:val="clear" w:color="auto" w:fill="FFFFFF"/>
           <w:tblLayout w:type="fixed"/>
           <w:tblCellMar>
             <w:top w:w="15" w:type="dxa"/>
@@ -32013,6 +32005,7 @@
             <w:insideH w:val="none" w:color="auto" w:sz="0" w:space="0"/>
             <w:insideV w:val="none" w:color="auto" w:sz="0" w:space="0"/>
           </w:tblBorders>
+          <w:shd w:val="clear" w:color="auto" w:fill="FFFFFF"/>
           <w:tblLayout w:type="fixed"/>
           <w:tblCellMar>
             <w:top w:w="15" w:type="dxa"/>
@@ -33971,8 +33964,328 @@
           <w:lang w:val="en-US"/>
         </w:rPr>
       </w:pPr>
+    </w:p>
+    <w:p>
+      <w:pPr>
+        <w:numPr>
+          <w:ilvl w:val="0"/>
+          <w:numId w:val="7"/>
+        </w:numPr>
+        <w:ind w:left="0" w:leftChars="0" w:firstLine="0" w:firstLineChars="0"/>
+        <w:rPr>
+          <w:rFonts w:hint="default" w:ascii="Consolas" w:hAnsi="Consolas" w:eastAsia="Consolas" w:cs="Consolas"/>
+          <w:i w:val="0"/>
+          <w:caps w:val="0"/>
+          <w:color w:val="708090"/>
+          <w:spacing w:val="0"/>
+          <w:sz w:val="19"/>
+          <w:szCs w:val="19"/>
+          <w:shd w:val="clear" w:fill="F5F2F0"/>
+          <w:lang w:val="en-US"/>
+        </w:rPr>
+      </w:pPr>
+      <w:r>
+        <w:rPr>
+          <w:rFonts w:hint="default" w:ascii="Consolas" w:hAnsi="Consolas" w:eastAsia="Consolas" w:cs="Consolas"/>
+          <w:i w:val="0"/>
+          <w:color w:val="708090"/>
+          <w:spacing w:val="0"/>
+          <w:sz w:val="19"/>
+          <w:szCs w:val="19"/>
+          <w:shd w:val="clear" w:fill="F5F2F0"/>
+          <w:lang w:val="en-US"/>
+        </w:rPr>
+        <w:t>M</w:t>
+      </w:r>
+      <w:r>
+        <w:rPr>
+          <w:rFonts w:hint="default" w:ascii="Consolas" w:hAnsi="Consolas" w:eastAsia="Consolas" w:cs="Consolas"/>
+          <w:i w:val="0"/>
+          <w:caps w:val="0"/>
+          <w:color w:val="708090"/>
+          <w:spacing w:val="0"/>
+          <w:sz w:val="19"/>
+          <w:szCs w:val="19"/>
+          <w:shd w:val="clear" w:fill="F5F2F0"/>
+          <w:lang w:val="en-US"/>
+        </w:rPr>
+        <w:t>atch</w:t>
+      </w:r>
+    </w:p>
+    <w:p>
+      <w:pPr>
+        <w:pStyle w:val="3"/>
+        <w:keepNext w:val="0"/>
+        <w:keepLines w:val="0"/>
+        <w:widowControl/>
+        <w:suppressLineNumbers w:val="0"/>
+        <w:pBdr>
+          <w:top w:val="none" w:color="auto" w:sz="0" w:space="0"/>
+          <w:left w:val="none" w:color="auto" w:sz="0" w:space="0"/>
+          <w:bottom w:val="none" w:color="auto" w:sz="0" w:space="0"/>
+          <w:right w:val="none" w:color="auto" w:sz="0" w:space="0"/>
+        </w:pBdr>
+        <w:shd w:val="clear" w:fill="FFFFFF"/>
+        <w:spacing w:before="0" w:beforeAutospacing="0" w:after="144" w:afterAutospacing="0"/>
+        <w:ind w:left="0" w:right="0" w:firstLine="0"/>
+        <w:jc w:val="left"/>
+        <w:rPr>
+          <w:rFonts w:ascii="Segoe UI" w:hAnsi="Segoe UI" w:eastAsia="Segoe UI" w:cs="Segoe UI"/>
+          <w:i w:val="0"/>
+          <w:caps w:val="0"/>
+          <w:color w:val="333333"/>
+          <w:spacing w:val="0"/>
+          <w:sz w:val="19"/>
+          <w:szCs w:val="19"/>
+        </w:rPr>
+      </w:pPr>
+      <w:r>
+        <w:rPr>
+          <w:rFonts w:hint="default" w:ascii="Segoe UI" w:hAnsi="Segoe UI" w:eastAsia="Segoe UI" w:cs="Segoe UI"/>
+          <w:i w:val="0"/>
+          <w:caps w:val="0"/>
+          <w:color w:val="333333"/>
+          <w:spacing w:val="0"/>
+          <w:sz w:val="19"/>
+          <w:szCs w:val="19"/>
+          <w:bdr w:val="none" w:color="auto" w:sz="0" w:space="0"/>
+          <w:shd w:val="clear" w:fill="FFFFFF"/>
+        </w:rPr>
+        <w:t>If we want the result to be an array, we can write like this:</w:t>
+      </w:r>
+    </w:p>
+    <w:p>
+      <w:pPr>
+        <w:pStyle w:val="2"/>
+        <w:keepNext w:val="0"/>
+        <w:keepLines w:val="0"/>
+        <w:widowControl/>
+        <w:suppressLineNumbers w:val="0"/>
+        <w:pBdr>
+          <w:top w:val="none" w:color="auto" w:sz="0" w:space="0"/>
+          <w:left w:val="none" w:color="auto" w:sz="0" w:space="0"/>
+          <w:bottom w:val="none" w:color="auto" w:sz="0" w:space="0"/>
+          <w:right w:val="none" w:color="auto" w:sz="0" w:space="0"/>
+        </w:pBdr>
+        <w:shd w:val="clear" w:fill="F5F2F0"/>
+        <w:bidi w:val="0"/>
+        <w:spacing w:before="582" w:beforeAutospacing="0" w:after="264" w:afterAutospacing="0" w:line="264" w:lineRule="atLeast"/>
+        <w:ind w:left="0" w:right="0"/>
+        <w:jc w:val="left"/>
+        <w:rPr>
+          <w:rFonts w:ascii="Consolas" w:hAnsi="Consolas" w:eastAsia="Consolas" w:cs="Consolas"/>
+          <w:sz w:val="19"/>
+          <w:szCs w:val="19"/>
+        </w:rPr>
+      </w:pPr>
+      <w:r>
+        <w:rPr>
+          <w:rFonts w:hint="default" w:ascii="Consolas" w:hAnsi="Consolas" w:eastAsia="Consolas" w:cs="Consolas"/>
+          <w:i w:val="0"/>
+          <w:caps w:val="0"/>
+          <w:color w:val="0077AA"/>
+          <w:spacing w:val="0"/>
+          <w:sz w:val="19"/>
+          <w:szCs w:val="19"/>
+          <w:bdr w:val="none" w:color="auto" w:sz="0" w:space="0"/>
+          <w:shd w:val="clear" w:fill="F5F2F0"/>
+        </w:rPr>
+        <w:t>let</w:t>
+      </w:r>
+      <w:r>
+        <w:rPr>
+          <w:rStyle w:val="7"/>
+          <w:rFonts w:hint="default" w:ascii="Consolas" w:hAnsi="Consolas" w:eastAsia="Consolas" w:cs="Consolas"/>
+          <w:i w:val="0"/>
+          <w:caps w:val="0"/>
+          <w:color w:val="333333"/>
+          <w:spacing w:val="0"/>
+          <w:sz w:val="19"/>
+          <w:szCs w:val="19"/>
+          <w:bdr w:val="none" w:color="auto" w:sz="0" w:space="0"/>
+          <w:shd w:val="clear" w:fill="F5F2F0"/>
+        </w:rPr>
+        <w:t xml:space="preserve"> result </w:t>
+      </w:r>
+      <w:r>
+        <w:rPr>
+          <w:rFonts w:hint="default" w:ascii="Consolas" w:hAnsi="Consolas" w:eastAsia="Consolas" w:cs="Consolas"/>
+          <w:i w:val="0"/>
+          <w:caps w:val="0"/>
+          <w:color w:val="A67F59"/>
+          <w:spacing w:val="0"/>
+          <w:sz w:val="19"/>
+          <w:szCs w:val="19"/>
+          <w:bdr w:val="none" w:color="auto" w:sz="0" w:space="0"/>
+          <w:shd w:val="clear" w:fill="F5F2F0"/>
+        </w:rPr>
+        <w:t>=</w:t>
+      </w:r>
+      <w:r>
+        <w:rPr>
+          <w:rStyle w:val="7"/>
+          <w:rFonts w:hint="default" w:ascii="Consolas" w:hAnsi="Consolas" w:eastAsia="Consolas" w:cs="Consolas"/>
+          <w:i w:val="0"/>
+          <w:caps w:val="0"/>
+          <w:color w:val="333333"/>
+          <w:spacing w:val="0"/>
+          <w:sz w:val="19"/>
+          <w:szCs w:val="19"/>
+          <w:bdr w:val="none" w:color="auto" w:sz="0" w:space="0"/>
+          <w:shd w:val="clear" w:fill="F5F2F0"/>
+        </w:rPr>
+        <w:t xml:space="preserve"> str</w:t>
+      </w:r>
+      <w:r>
+        <w:rPr>
+          <w:rFonts w:hint="default" w:ascii="Consolas" w:hAnsi="Consolas" w:eastAsia="Consolas" w:cs="Consolas"/>
+          <w:i w:val="0"/>
+          <w:caps w:val="0"/>
+          <w:color w:val="999999"/>
+          <w:spacing w:val="0"/>
+          <w:sz w:val="19"/>
+          <w:szCs w:val="19"/>
+          <w:bdr w:val="none" w:color="auto" w:sz="0" w:space="0"/>
+          <w:shd w:val="clear" w:fill="F5F2F0"/>
+        </w:rPr>
+        <w:t>.</w:t>
+      </w:r>
+      <w:r>
+        <w:rPr>
+          <w:rFonts w:hint="default" w:ascii="Consolas" w:hAnsi="Consolas" w:eastAsia="Consolas" w:cs="Consolas"/>
+          <w:i w:val="0"/>
+          <w:caps w:val="0"/>
+          <w:color w:val="333333"/>
+          <w:spacing w:val="0"/>
+          <w:sz w:val="19"/>
+          <w:szCs w:val="19"/>
+          <w:bdr w:val="none" w:color="auto" w:sz="0" w:space="0"/>
+          <w:shd w:val="clear" w:fill="F5F2F0"/>
+        </w:rPr>
+        <w:t>match</w:t>
+      </w:r>
+      <w:r>
+        <w:rPr>
+          <w:rFonts w:hint="default" w:ascii="Consolas" w:hAnsi="Consolas" w:eastAsia="Consolas" w:cs="Consolas"/>
+          <w:i w:val="0"/>
+          <w:caps w:val="0"/>
+          <w:color w:val="999999"/>
+          <w:spacing w:val="0"/>
+          <w:sz w:val="19"/>
+          <w:szCs w:val="19"/>
+          <w:bdr w:val="none" w:color="auto" w:sz="0" w:space="0"/>
+          <w:shd w:val="clear" w:fill="F5F2F0"/>
+        </w:rPr>
+        <w:t>(</w:t>
+      </w:r>
+      <w:r>
+        <w:rPr>
+          <w:rStyle w:val="7"/>
+          <w:rFonts w:hint="default" w:ascii="Consolas" w:hAnsi="Consolas" w:eastAsia="Consolas" w:cs="Consolas"/>
+          <w:i w:val="0"/>
+          <w:caps w:val="0"/>
+          <w:color w:val="333333"/>
+          <w:spacing w:val="0"/>
+          <w:sz w:val="19"/>
+          <w:szCs w:val="19"/>
+          <w:bdr w:val="none" w:color="auto" w:sz="0" w:space="0"/>
+          <w:shd w:val="clear" w:fill="F5F2F0"/>
+        </w:rPr>
+        <w:t>regexp</w:t>
+      </w:r>
+      <w:r>
+        <w:rPr>
+          <w:rFonts w:hint="default" w:ascii="Consolas" w:hAnsi="Consolas" w:eastAsia="Consolas" w:cs="Consolas"/>
+          <w:i w:val="0"/>
+          <w:caps w:val="0"/>
+          <w:color w:val="999999"/>
+          <w:spacing w:val="0"/>
+          <w:sz w:val="19"/>
+          <w:szCs w:val="19"/>
+          <w:bdr w:val="none" w:color="auto" w:sz="0" w:space="0"/>
+          <w:shd w:val="clear" w:fill="F5F2F0"/>
+        </w:rPr>
+        <w:t>)</w:t>
+      </w:r>
+      <w:r>
+        <w:rPr>
+          <w:rStyle w:val="7"/>
+          <w:rFonts w:hint="default" w:ascii="Consolas" w:hAnsi="Consolas" w:eastAsia="Consolas" w:cs="Consolas"/>
+          <w:i w:val="0"/>
+          <w:caps w:val="0"/>
+          <w:color w:val="333333"/>
+          <w:spacing w:val="0"/>
+          <w:sz w:val="19"/>
+          <w:szCs w:val="19"/>
+          <w:bdr w:val="none" w:color="auto" w:sz="0" w:space="0"/>
+          <w:shd w:val="clear" w:fill="F5F2F0"/>
+        </w:rPr>
+        <w:t xml:space="preserve"> </w:t>
+      </w:r>
+      <w:r>
+        <w:rPr>
+          <w:rFonts w:hint="default" w:ascii="Consolas" w:hAnsi="Consolas" w:eastAsia="Consolas" w:cs="Consolas"/>
+          <w:i w:val="0"/>
+          <w:caps w:val="0"/>
+          <w:color w:val="A67F59"/>
+          <w:spacing w:val="0"/>
+          <w:sz w:val="19"/>
+          <w:szCs w:val="19"/>
+          <w:bdr w:val="none" w:color="auto" w:sz="0" w:space="0"/>
+          <w:shd w:val="clear" w:fill="F5F2F0"/>
+        </w:rPr>
+        <w:t>||</w:t>
+      </w:r>
+      <w:r>
+        <w:rPr>
+          <w:rStyle w:val="7"/>
+          <w:rFonts w:hint="default" w:ascii="Consolas" w:hAnsi="Consolas" w:eastAsia="Consolas" w:cs="Consolas"/>
+          <w:i w:val="0"/>
+          <w:caps w:val="0"/>
+          <w:color w:val="333333"/>
+          <w:spacing w:val="0"/>
+          <w:sz w:val="19"/>
+          <w:szCs w:val="19"/>
+          <w:bdr w:val="none" w:color="auto" w:sz="0" w:space="0"/>
+          <w:shd w:val="clear" w:fill="F5F2F0"/>
+        </w:rPr>
+        <w:t xml:space="preserve"> </w:t>
+      </w:r>
+      <w:r>
+        <w:rPr>
+          <w:rFonts w:hint="default" w:ascii="Consolas" w:hAnsi="Consolas" w:eastAsia="Consolas" w:cs="Consolas"/>
+          <w:i w:val="0"/>
+          <w:caps w:val="0"/>
+          <w:color w:val="999999"/>
+          <w:spacing w:val="0"/>
+          <w:sz w:val="19"/>
+          <w:szCs w:val="19"/>
+          <w:bdr w:val="none" w:color="auto" w:sz="0" w:space="0"/>
+          <w:shd w:val="clear" w:fill="F5F2F0"/>
+        </w:rPr>
+        <w:t>[];</w:t>
+      </w:r>
       <w:bookmarkStart w:id="0" w:name="_GoBack"/>
       <w:bookmarkEnd w:id="0"/>
+    </w:p>
+    <w:p>
+      <w:pPr>
+        <w:numPr>
+          <w:numId w:val="0"/>
+        </w:numPr>
+        <w:ind w:leftChars="0"/>
+        <w:rPr>
+          <w:rFonts w:hint="default" w:ascii="Consolas" w:hAnsi="Consolas" w:eastAsia="Consolas" w:cs="Consolas"/>
+          <w:i w:val="0"/>
+          <w:caps w:val="0"/>
+          <w:color w:val="708090"/>
+          <w:spacing w:val="0"/>
+          <w:sz w:val="19"/>
+          <w:szCs w:val="19"/>
+          <w:shd w:val="clear" w:fill="F5F2F0"/>
+          <w:lang w:val="en-US"/>
+        </w:rPr>
+      </w:pPr>
     </w:p>
     <w:p>
       <w:pPr>

</xml_diff>

<commit_message>
which string matches ^$
</commit_message>
<xml_diff>
--- a/react.docx
+++ b/react.docx
@@ -7206,6 +7206,7 @@
       </w:tr>
       <w:tr>
         <w:tblPrEx>
+          <w:shd w:val="clear" w:color="auto" w:fill="FFFFFF"/>
           <w:tblLayout w:type="fixed"/>
           <w:tblCellMar>
             <w:top w:w="15" w:type="dxa"/>
@@ -7402,6 +7403,7 @@
       </w:tr>
       <w:tr>
         <w:tblPrEx>
+          <w:shd w:val="clear" w:color="auto" w:fill="FFFFFF"/>
           <w:tblLayout w:type="fixed"/>
           <w:tblCellMar>
             <w:top w:w="15" w:type="dxa"/>
@@ -22509,7 +22511,6 @@
             <w:insideH w:val="none" w:color="auto" w:sz="0" w:space="0"/>
             <w:insideV w:val="none" w:color="auto" w:sz="0" w:space="0"/>
           </w:tblBorders>
-          <w:shd w:val="clear" w:color="auto" w:fill="FFFFFF"/>
           <w:tblLayout w:type="fixed"/>
           <w:tblCellMar>
             <w:top w:w="15" w:type="dxa"/>
@@ -22737,7 +22738,6 @@
             <w:insideH w:val="none" w:color="auto" w:sz="0" w:space="0"/>
             <w:insideV w:val="none" w:color="auto" w:sz="0" w:space="0"/>
           </w:tblBorders>
-          <w:shd w:val="clear" w:color="auto" w:fill="FFFFFF"/>
           <w:tblLayout w:type="fixed"/>
           <w:tblCellMar>
             <w:top w:w="15" w:type="dxa"/>
@@ -31814,7 +31814,6 @@
             <w:insideH w:val="none" w:color="auto" w:sz="0" w:space="0"/>
             <w:insideV w:val="none" w:color="auto" w:sz="0" w:space="0"/>
           </w:tblBorders>
-          <w:shd w:val="clear" w:color="auto" w:fill="FFFFFF"/>
           <w:tblLayout w:type="fixed"/>
           <w:tblCellMar>
             <w:top w:w="15" w:type="dxa"/>
@@ -32204,6 +32203,7 @@
             <w:insideH w:val="none" w:color="auto" w:sz="0" w:space="0"/>
             <w:insideV w:val="none" w:color="auto" w:sz="0" w:space="0"/>
           </w:tblBorders>
+          <w:shd w:val="clear" w:color="auto" w:fill="FFFFFF"/>
           <w:tblLayout w:type="fixed"/>
           <w:tblCellMar>
             <w:top w:w="15" w:type="dxa"/>
@@ -35553,6 +35553,7 @@
     <w:p>
       <w:pPr>
         <w:numPr>
+          <w:ilvl w:val="0"/>
           <w:numId w:val="0"/>
         </w:numPr>
         <w:ind w:leftChars="0"/>
@@ -35606,7 +35607,6 @@
           <w:spacing w:val="0"/>
           <w:sz w:val="16"/>
           <w:szCs w:val="16"/>
-          <w:bdr w:val="none" w:color="auto" w:sz="0" w:space="0"/>
           <w:shd w:val="clear" w:fill="F5F2F0"/>
         </w:rPr>
         <w:t>regexp.exec</w:t>
@@ -35635,7 +35635,6 @@
           <w:spacing w:val="0"/>
           <w:sz w:val="16"/>
           <w:szCs w:val="16"/>
-          <w:bdr w:val="none" w:color="auto" w:sz="0" w:space="0"/>
           <w:shd w:val="clear" w:fill="F5F2F0"/>
         </w:rPr>
         <w:t>lastIndex</w:t>
@@ -35708,6 +35707,7 @@
     <w:p>
       <w:pPr>
         <w:numPr>
+          <w:ilvl w:val="0"/>
           <w:numId w:val="0"/>
         </w:numPr>
         <w:ind w:leftChars="0"/>
@@ -35758,7 +35758,6 @@
           <w:spacing w:val="0"/>
           <w:sz w:val="16"/>
           <w:szCs w:val="16"/>
-          <w:bdr w:val="none" w:color="auto" w:sz="0" w:space="0"/>
           <w:shd w:val="clear" w:fill="F5F2F0"/>
         </w:rPr>
         <w:t>regexp.test</w:t>
@@ -35780,6 +35779,99 @@
         <w:rPr>
           <w:rStyle w:val="7"/>
           <w:rFonts w:hint="default" w:ascii="Consolas" w:hAnsi="Consolas" w:eastAsia="Consolas" w:cs="Consolas"/>
+          <w:i w:val="0"/>
+          <w:caps w:val="0"/>
+          <w:color w:val="333333"/>
+          <w:spacing w:val="0"/>
+          <w:sz w:val="16"/>
+          <w:szCs w:val="16"/>
+          <w:shd w:val="clear" w:fill="F5F2F0"/>
+        </w:rPr>
+        <w:t>regexp.lastIndex</w:t>
+      </w:r>
+      <w:r>
+        <w:rPr>
+          <w:rFonts w:hint="default" w:ascii="Segoe UI" w:hAnsi="Segoe UI" w:eastAsia="Segoe UI" w:cs="Segoe UI"/>
+          <w:i w:val="0"/>
+          <w:caps w:val="0"/>
+          <w:color w:val="333333"/>
+          <w:spacing w:val="0"/>
+          <w:sz w:val="16"/>
+          <w:szCs w:val="16"/>
+          <w:shd w:val="clear" w:fill="FFFFFF"/>
+        </w:rPr>
+        <w:t> property, so the search in another string may start from non-zero position.</w:t>
+      </w:r>
+    </w:p>
+    <w:p>
+      <w:pPr>
+        <w:numPr>
+          <w:ilvl w:val="0"/>
+          <w:numId w:val="0"/>
+        </w:numPr>
+        <w:ind w:leftChars="0"/>
+        <w:rPr>
+          <w:rFonts w:hint="default" w:ascii="Segoe UI" w:hAnsi="Segoe UI" w:eastAsia="Segoe UI" w:cs="Segoe UI"/>
+          <w:i w:val="0"/>
+          <w:caps w:val="0"/>
+          <w:color w:val="333333"/>
+          <w:spacing w:val="0"/>
+          <w:sz w:val="16"/>
+          <w:szCs w:val="16"/>
+          <w:shd w:val="clear" w:fill="FFFFFF"/>
+          <w:lang w:val="en-US"/>
+        </w:rPr>
+      </w:pPr>
+    </w:p>
+    <w:p>
+      <w:pPr>
+        <w:numPr>
+          <w:ilvl w:val="0"/>
+          <w:numId w:val="7"/>
+        </w:numPr>
+        <w:ind w:left="0" w:leftChars="0" w:firstLine="0" w:firstLineChars="0"/>
+        <w:rPr>
+          <w:rFonts w:hint="default" w:ascii="Segoe UI" w:hAnsi="Segoe UI" w:eastAsia="Segoe UI" w:cs="Segoe UI"/>
+          <w:i w:val="0"/>
+          <w:caps w:val="0"/>
+          <w:color w:val="333333"/>
+          <w:spacing w:val="0"/>
+          <w:sz w:val="16"/>
+          <w:szCs w:val="16"/>
+          <w:shd w:val="clear" w:fill="FFFFFF"/>
+          <w:lang w:val="en-US"/>
+        </w:rPr>
+      </w:pPr>
+      <w:r>
+        <w:rPr>
+          <w:rFonts w:ascii="Segoe UI" w:hAnsi="Segoe UI" w:eastAsia="Segoe UI" w:cs="Segoe UI"/>
+          <w:i w:val="0"/>
+          <w:caps w:val="0"/>
+          <w:color w:val="333333"/>
+          <w:spacing w:val="0"/>
+          <w:sz w:val="16"/>
+          <w:szCs w:val="16"/>
+          <w:shd w:val="clear" w:fill="FFFFFF"/>
+        </w:rPr>
+        <w:t>Which string matches the pattern</w:t>
+      </w:r>
+      <w:r>
+        <w:rPr>
+          <w:rFonts w:hint="default" w:ascii="Segoe UI" w:hAnsi="Segoe UI" w:eastAsia="Segoe UI" w:cs="Segoe UI"/>
+          <w:i w:val="0"/>
+          <w:caps w:val="0"/>
+          <w:color w:val="333333"/>
+          <w:spacing w:val="0"/>
+          <w:sz w:val="16"/>
+          <w:szCs w:val="16"/>
+          <w:shd w:val="clear" w:fill="FFFFFF"/>
+        </w:rPr>
+        <w:t> </w:t>
+      </w:r>
+      <w:r>
+        <w:rPr>
+          <w:rStyle w:val="7"/>
+          <w:rFonts w:ascii="Consolas" w:hAnsi="Consolas" w:eastAsia="Consolas" w:cs="Consolas"/>
           <w:i w:val="0"/>
           <w:caps w:val="0"/>
           <w:color w:val="333333"/>
@@ -35789,7 +35881,7 @@
           <w:bdr w:val="none" w:color="auto" w:sz="0" w:space="0"/>
           <w:shd w:val="clear" w:fill="F5F2F0"/>
         </w:rPr>
-        <w:t>regexp.lastIndex</w:t>
+        <w:t>^$</w:t>
       </w:r>
       <w:r>
         <w:rPr>
@@ -35802,7 +35894,7 @@
           <w:szCs w:val="16"/>
           <w:shd w:val="clear" w:fill="FFFFFF"/>
         </w:rPr>
-        <w:t> property, so the search in another string may start from non-zero position.</w:t>
+        <w:t>?</w:t>
       </w:r>
     </w:p>
     <w:p>
@@ -35823,6 +35915,116 @@
           <w:lang w:val="en-US"/>
         </w:rPr>
       </w:pPr>
+      <w:r>
+        <w:rPr>
+          <w:rFonts w:ascii="Segoe UI" w:hAnsi="Segoe UI" w:eastAsia="Segoe UI" w:cs="Segoe UI"/>
+          <w:i w:val="0"/>
+          <w:caps w:val="0"/>
+          <w:color w:val="333333"/>
+          <w:spacing w:val="0"/>
+          <w:sz w:val="16"/>
+          <w:szCs w:val="16"/>
+          <w:shd w:val="clear" w:fill="FFFFFF"/>
+        </w:rPr>
+        <w:t>The string is empty</w:t>
+      </w:r>
+      <w:r>
+        <w:rPr>
+          <w:rFonts w:hint="default" w:ascii="Segoe UI" w:hAnsi="Segoe UI" w:eastAsia="Segoe UI" w:cs="Segoe UI"/>
+          <w:i w:val="0"/>
+          <w:caps w:val="0"/>
+          <w:color w:val="333333"/>
+          <w:spacing w:val="0"/>
+          <w:sz w:val="16"/>
+          <w:szCs w:val="16"/>
+          <w:shd w:val="clear" w:fill="FFFFFF"/>
+        </w:rPr>
+        <w:t> </w:t>
+      </w:r>
+      <w:r>
+        <w:rPr>
+          <w:rStyle w:val="7"/>
+          <w:rFonts w:ascii="Consolas" w:hAnsi="Consolas" w:eastAsia="Consolas" w:cs="Consolas"/>
+          <w:i w:val="0"/>
+          <w:caps w:val="0"/>
+          <w:color w:val="333333"/>
+          <w:spacing w:val="0"/>
+          <w:sz w:val="16"/>
+          <w:szCs w:val="16"/>
+          <w:bdr w:val="none" w:color="auto" w:sz="0" w:space="0"/>
+          <w:shd w:val="clear" w:fill="F5F2F0"/>
+        </w:rPr>
+        <w:t>""</w:t>
+      </w:r>
+      <w:r>
+        <w:rPr>
+          <w:rFonts w:hint="default" w:ascii="Segoe UI" w:hAnsi="Segoe UI" w:eastAsia="Segoe UI" w:cs="Segoe UI"/>
+          <w:i w:val="0"/>
+          <w:caps w:val="0"/>
+          <w:color w:val="333333"/>
+          <w:spacing w:val="0"/>
+          <w:sz w:val="16"/>
+          <w:szCs w:val="16"/>
+          <w:shd w:val="clear" w:fill="FFFFFF"/>
+        </w:rPr>
+        <w:t>. The engine first matches the </w:t>
+      </w:r>
+      <w:r>
+        <w:rPr>
+          <w:rStyle w:val="7"/>
+          <w:rFonts w:hint="default" w:ascii="Consolas" w:hAnsi="Consolas" w:eastAsia="Consolas" w:cs="Consolas"/>
+          <w:i w:val="0"/>
+          <w:caps w:val="0"/>
+          <w:color w:val="333333"/>
+          <w:spacing w:val="0"/>
+          <w:sz w:val="16"/>
+          <w:szCs w:val="16"/>
+          <w:bdr w:val="none" w:color="auto" w:sz="0" w:space="0"/>
+          <w:shd w:val="clear" w:fill="F5F2F0"/>
+        </w:rPr>
+        <w:t>^</w:t>
+      </w:r>
+      <w:r>
+        <w:rPr>
+          <w:rFonts w:hint="default" w:ascii="Segoe UI" w:hAnsi="Segoe UI" w:eastAsia="Segoe UI" w:cs="Segoe UI"/>
+          <w:i w:val="0"/>
+          <w:caps w:val="0"/>
+          <w:color w:val="333333"/>
+          <w:spacing w:val="0"/>
+          <w:sz w:val="16"/>
+          <w:szCs w:val="16"/>
+          <w:shd w:val="clear" w:fill="FFFFFF"/>
+        </w:rPr>
+        <w:t> (input start), yes it’s there, and then immediately the end </w:t>
+      </w:r>
+      <w:r>
+        <w:rPr>
+          <w:rStyle w:val="7"/>
+          <w:rFonts w:hint="default" w:ascii="Consolas" w:hAnsi="Consolas" w:eastAsia="Consolas" w:cs="Consolas"/>
+          <w:i w:val="0"/>
+          <w:caps w:val="0"/>
+          <w:color w:val="333333"/>
+          <w:spacing w:val="0"/>
+          <w:sz w:val="16"/>
+          <w:szCs w:val="16"/>
+          <w:bdr w:val="none" w:color="auto" w:sz="0" w:space="0"/>
+          <w:shd w:val="clear" w:fill="F5F2F0"/>
+        </w:rPr>
+        <w:t>$</w:t>
+      </w:r>
+      <w:r>
+        <w:rPr>
+          <w:rFonts w:hint="default" w:ascii="Segoe UI" w:hAnsi="Segoe UI" w:eastAsia="Segoe UI" w:cs="Segoe UI"/>
+          <w:i w:val="0"/>
+          <w:caps w:val="0"/>
+          <w:color w:val="333333"/>
+          <w:spacing w:val="0"/>
+          <w:sz w:val="16"/>
+          <w:szCs w:val="16"/>
+          <w:shd w:val="clear" w:fill="FFFFFF"/>
+        </w:rPr>
+        <w:t>, it’s here too. </w:t>
+      </w:r>
       <w:bookmarkStart w:id="0" w:name="_GoBack"/>
       <w:bookmarkEnd w:id="0"/>
     </w:p>

</xml_diff>

<commit_message>
avoid footer hide container
</commit_message>
<xml_diff>
--- a/react.docx
+++ b/react.docx
@@ -7035,7 +7035,6 @@
       </w:tblGrid>
       <w:tr>
         <w:tblPrEx>
-          <w:shd w:val="clear" w:color="auto" w:fill="FFFFFF"/>
           <w:tblLayout w:type="fixed"/>
           <w:tblCellMar>
             <w:top w:w="15" w:type="dxa"/>
@@ -7123,7 +7122,6 @@
       </w:tr>
       <w:tr>
         <w:tblPrEx>
-          <w:shd w:val="clear" w:color="auto" w:fill="FFFFFF"/>
           <w:tblLayout w:type="fixed"/>
           <w:tblCellMar>
             <w:top w:w="15" w:type="dxa"/>
@@ -7293,7 +7291,6 @@
       </w:tr>
       <w:tr>
         <w:tblPrEx>
-          <w:shd w:val="clear" w:color="auto" w:fill="FFFFFF"/>
           <w:tblLayout w:type="fixed"/>
           <w:tblCellMar>
             <w:top w:w="15" w:type="dxa"/>
@@ -7406,7 +7403,6 @@
       </w:tr>
       <w:tr>
         <w:tblPrEx>
-          <w:shd w:val="clear" w:color="auto" w:fill="FFFFFF"/>
           <w:tblLayout w:type="fixed"/>
           <w:tblCellMar>
             <w:top w:w="15" w:type="dxa"/>
@@ -23263,7 +23259,6 @@
             <w:insideH w:val="none" w:color="auto" w:sz="0" w:space="0"/>
             <w:insideV w:val="none" w:color="auto" w:sz="0" w:space="0"/>
           </w:tblBorders>
-          <w:shd w:val="clear" w:color="auto" w:fill="FFFFFF"/>
           <w:tblLayout w:type="fixed"/>
           <w:tblCellMar>
             <w:top w:w="15" w:type="dxa"/>
@@ -31652,7 +31647,6 @@
             <w:insideH w:val="none" w:color="auto" w:sz="0" w:space="0"/>
             <w:insideV w:val="none" w:color="auto" w:sz="0" w:space="0"/>
           </w:tblBorders>
-          <w:shd w:val="clear" w:color="auto" w:fill="FFFFFF"/>
           <w:tblLayout w:type="fixed"/>
           <w:tblCellMar>
             <w:top w:w="15" w:type="dxa"/>
@@ -32224,7 +32218,6 @@
             <w:insideH w:val="none" w:color="auto" w:sz="0" w:space="0"/>
             <w:insideV w:val="none" w:color="auto" w:sz="0" w:space="0"/>
           </w:tblBorders>
-          <w:shd w:val="clear" w:color="auto" w:fill="FFFFFF"/>
           <w:tblLayout w:type="fixed"/>
           <w:tblCellMar>
             <w:top w:w="15" w:type="dxa"/>
@@ -32419,7 +32412,6 @@
             <w:insideH w:val="none" w:color="auto" w:sz="0" w:space="0"/>
             <w:insideV w:val="none" w:color="auto" w:sz="0" w:space="0"/>
           </w:tblBorders>
-          <w:shd w:val="clear" w:color="auto" w:fill="FFFFFF"/>
           <w:tblLayout w:type="fixed"/>
           <w:tblCellMar>
             <w:top w:w="15" w:type="dxa"/>
@@ -36348,23 +36340,7 @@
           <w:shd w:val="clear" w:fill="FFFFFF"/>
           <w:lang w:val="en-US"/>
         </w:rPr>
-        <w:t>tateful is always a class component. Stateless is similar to a function, it takes an input (props) and returns the output (react component</w:t>
-      </w:r>
-      <w:bookmarkStart w:id="0" w:name="_GoBack"/>
-      <w:bookmarkEnd w:id="0"/>
-      <w:r>
-        <w:rPr>
-          <w:rFonts w:hint="default" w:ascii="Segoe UI" w:hAnsi="Segoe UI" w:eastAsia="Segoe UI" w:cs="Segoe UI"/>
-          <w:i w:val="0"/>
-          <w:caps w:val="0"/>
-          <w:color w:val="333333"/>
-          <w:spacing w:val="0"/>
-          <w:sz w:val="16"/>
-          <w:szCs w:val="16"/>
-          <w:shd w:val="clear" w:fill="FFFFFF"/>
-          <w:lang w:val="en-US"/>
-        </w:rPr>
-        <w:t>).</w:t>
+        <w:t>tateful is always a class component. Stateless is similar to a function, it takes an input (props) and returns the output (react component).</w:t>
       </w:r>
     </w:p>
     <w:p>
@@ -36386,7 +36362,14 @@
           <w:lang w:val="en-US"/>
         </w:rPr>
       </w:pPr>
-      <w:r>
+    </w:p>
+    <w:p>
+      <w:pPr>
+        <w:numPr>
+          <w:ilvl w:val="0"/>
+          <w:numId w:val="7"/>
+        </w:numPr>
+        <w:ind w:left="0" w:leftChars="0" w:firstLine="0" w:firstLineChars="0"/>
         <w:rPr>
           <w:rFonts w:hint="default" w:ascii="Segoe UI" w:hAnsi="Segoe UI" w:eastAsia="Segoe UI" w:cs="Segoe UI"/>
           <w:i w:val="0"/>
@@ -36398,8 +36381,426 @@
           <w:shd w:val="clear" w:fill="FFFFFF"/>
           <w:lang w:val="en-US"/>
         </w:rPr>
+      </w:pPr>
+      <w:r>
+        <w:rPr>
+          <w:rFonts w:hint="default" w:ascii="Segoe UI" w:hAnsi="Segoe UI" w:eastAsia="Segoe UI" w:cs="Segoe UI"/>
+          <w:i w:val="0"/>
+          <w:color w:val="333333"/>
+          <w:spacing w:val="0"/>
+          <w:sz w:val="16"/>
+          <w:szCs w:val="16"/>
+          <w:shd w:val="clear" w:fill="FFFFFF"/>
+          <w:lang w:val="en-US"/>
+        </w:rPr>
+        <w:t>B</w:t>
+      </w:r>
+      <w:r>
+        <w:rPr>
+          <w:rFonts w:hint="default" w:ascii="Segoe UI" w:hAnsi="Segoe UI" w:eastAsia="Segoe UI" w:cs="Segoe UI"/>
+          <w:i w:val="0"/>
+          <w:caps w:val="0"/>
+          <w:color w:val="333333"/>
+          <w:spacing w:val="0"/>
+          <w:sz w:val="16"/>
+          <w:szCs w:val="16"/>
+          <w:shd w:val="clear" w:fill="FFFFFF"/>
+          <w:lang w:val="en-US"/>
+        </w:rPr>
+        <w:t>ootstrap footer hide content in container</w:t>
+      </w:r>
+    </w:p>
+    <w:p>
+      <w:pPr>
+        <w:numPr>
+          <w:numId w:val="0"/>
+        </w:numPr>
+        <w:ind w:leftChars="0"/>
+        <w:rPr>
+          <w:rFonts w:hint="default" w:ascii="Segoe UI" w:hAnsi="Segoe UI" w:eastAsia="Segoe UI" w:cs="Segoe UI"/>
+          <w:i w:val="0"/>
+          <w:caps w:val="0"/>
+          <w:color w:val="333333"/>
+          <w:spacing w:val="0"/>
+          <w:sz w:val="16"/>
+          <w:szCs w:val="16"/>
+          <w:shd w:val="clear" w:fill="FFFFFF"/>
+          <w:lang w:val="en-US"/>
+        </w:rPr>
+      </w:pPr>
+      <w:r>
+        <w:rPr>
+          <w:rFonts w:hint="default" w:ascii="Segoe UI" w:hAnsi="Segoe UI" w:eastAsia="Segoe UI" w:cs="Segoe UI"/>
+          <w:i w:val="0"/>
+          <w:color w:val="333333"/>
+          <w:spacing w:val="0"/>
+          <w:sz w:val="16"/>
+          <w:szCs w:val="16"/>
+          <w:shd w:val="clear" w:fill="FFFFFF"/>
+          <w:lang w:val="en-US"/>
+        </w:rPr>
+        <w:t>S</w:t>
+      </w:r>
+      <w:r>
+        <w:rPr>
+          <w:rFonts w:hint="default" w:ascii="Segoe UI" w:hAnsi="Segoe UI" w:eastAsia="Segoe UI" w:cs="Segoe UI"/>
+          <w:i w:val="0"/>
+          <w:caps w:val="0"/>
+          <w:color w:val="333333"/>
+          <w:spacing w:val="0"/>
+          <w:sz w:val="16"/>
+          <w:szCs w:val="16"/>
+          <w:shd w:val="clear" w:fill="FFFFFF"/>
+          <w:lang w:val="en-US"/>
+        </w:rPr>
+        <w:t>et container margin bottom, or padding bottom or both to avoid hide. It is because footer position is absolute.</w:t>
+      </w:r>
+    </w:p>
+    <w:p>
+      <w:pPr>
+        <w:keepNext w:val="0"/>
+        <w:keepLines w:val="0"/>
+        <w:widowControl/>
+        <w:suppressLineNumbers w:val="0"/>
+        <w:shd w:val="clear" w:fill="1E1E1E"/>
+        <w:spacing w:line="228" w:lineRule="atLeast"/>
+        <w:jc w:val="left"/>
+        <w:rPr>
+          <w:rFonts w:hint="default" w:ascii="Consolas" w:hAnsi="Consolas" w:eastAsia="Consolas" w:cs="Consolas"/>
+          <w:b w:val="0"/>
+          <w:color w:val="808080"/>
+          <w:kern w:val="0"/>
+          <w:sz w:val="16"/>
+          <w:szCs w:val="16"/>
+          <w:shd w:val="clear" w:fill="1E1E1E"/>
+          <w:lang w:val="en-US" w:eastAsia="zh-CN" w:bidi="ar"/>
+        </w:rPr>
+      </w:pPr>
+      <w:r>
+        <w:rPr>
+          <w:rFonts w:hint="default" w:ascii="Segoe UI" w:hAnsi="Segoe UI" w:eastAsia="Segoe UI" w:cs="Segoe UI"/>
+          <w:i w:val="0"/>
+          <w:caps w:val="0"/>
+          <w:color w:val="333333"/>
+          <w:spacing w:val="0"/>
+          <w:sz w:val="16"/>
+          <w:szCs w:val="16"/>
+          <w:shd w:val="clear" w:fill="FFFFFF"/>
+          <w:lang w:val="en-US"/>
+        </w:rPr>
         <w:t xml:space="preserve"> </w:t>
       </w:r>
+      <w:r>
+        <w:rPr>
+          <w:rFonts w:hint="default" w:ascii="Consolas" w:hAnsi="Consolas" w:eastAsia="Consolas" w:cs="Consolas"/>
+          <w:b w:val="0"/>
+          <w:color w:val="808080"/>
+          <w:kern w:val="0"/>
+          <w:sz w:val="16"/>
+          <w:szCs w:val="16"/>
+          <w:shd w:val="clear" w:fill="1E1E1E"/>
+          <w:lang w:val="en-US" w:eastAsia="zh-CN" w:bidi="ar"/>
+        </w:rPr>
+        <w:t>&lt;</w:t>
+      </w:r>
+      <w:r>
+        <w:rPr>
+          <w:rFonts w:hint="default" w:ascii="Consolas" w:hAnsi="Consolas" w:eastAsia="Consolas" w:cs="Consolas"/>
+          <w:b w:val="0"/>
+          <w:color w:val="569CD6"/>
+          <w:kern w:val="0"/>
+          <w:sz w:val="16"/>
+          <w:szCs w:val="16"/>
+          <w:shd w:val="clear" w:fill="1E1E1E"/>
+          <w:lang w:val="en-US" w:eastAsia="zh-CN" w:bidi="ar"/>
+        </w:rPr>
+        <w:t>div</w:t>
+      </w:r>
+      <w:r>
+        <w:rPr>
+          <w:rFonts w:hint="default" w:ascii="Consolas" w:hAnsi="Consolas" w:eastAsia="Consolas" w:cs="Consolas"/>
+          <w:b w:val="0"/>
+          <w:color w:val="D4D4D4"/>
+          <w:kern w:val="0"/>
+          <w:sz w:val="16"/>
+          <w:szCs w:val="16"/>
+          <w:shd w:val="clear" w:fill="1E1E1E"/>
+          <w:lang w:val="en-US" w:eastAsia="zh-CN" w:bidi="ar"/>
+        </w:rPr>
+        <w:t> </w:t>
+      </w:r>
+      <w:r>
+        <w:rPr>
+          <w:rFonts w:hint="default" w:ascii="Consolas" w:hAnsi="Consolas" w:eastAsia="Consolas" w:cs="Consolas"/>
+          <w:b w:val="0"/>
+          <w:color w:val="9CDCFE"/>
+          <w:kern w:val="0"/>
+          <w:sz w:val="16"/>
+          <w:szCs w:val="16"/>
+          <w:shd w:val="clear" w:fill="1E1E1E"/>
+          <w:lang w:val="en-US" w:eastAsia="zh-CN" w:bidi="ar"/>
+        </w:rPr>
+        <w:t>class</w:t>
+      </w:r>
+      <w:r>
+        <w:rPr>
+          <w:rFonts w:hint="default" w:ascii="Consolas" w:hAnsi="Consolas" w:eastAsia="Consolas" w:cs="Consolas"/>
+          <w:b w:val="0"/>
+          <w:color w:val="D4D4D4"/>
+          <w:kern w:val="0"/>
+          <w:sz w:val="16"/>
+          <w:szCs w:val="16"/>
+          <w:shd w:val="clear" w:fill="1E1E1E"/>
+          <w:lang w:val="en-US" w:eastAsia="zh-CN" w:bidi="ar"/>
+        </w:rPr>
+        <w:t>=</w:t>
+      </w:r>
+      <w:r>
+        <w:rPr>
+          <w:rFonts w:hint="default" w:ascii="Consolas" w:hAnsi="Consolas" w:eastAsia="Consolas" w:cs="Consolas"/>
+          <w:b w:val="0"/>
+          <w:color w:val="CE9178"/>
+          <w:kern w:val="0"/>
+          <w:sz w:val="16"/>
+          <w:szCs w:val="16"/>
+          <w:shd w:val="clear" w:fill="1E1E1E"/>
+          <w:lang w:val="en-US" w:eastAsia="zh-CN" w:bidi="ar"/>
+        </w:rPr>
+        <w:t>"container container-custom"</w:t>
+      </w:r>
+      <w:r>
+        <w:rPr>
+          <w:rFonts w:hint="default" w:ascii="Consolas" w:hAnsi="Consolas" w:eastAsia="Consolas" w:cs="Consolas"/>
+          <w:b w:val="0"/>
+          <w:color w:val="808080"/>
+          <w:kern w:val="0"/>
+          <w:sz w:val="16"/>
+          <w:szCs w:val="16"/>
+          <w:shd w:val="clear" w:fill="1E1E1E"/>
+          <w:lang w:val="en-US" w:eastAsia="zh-CN" w:bidi="ar"/>
+        </w:rPr>
+        <w:t>&gt;</w:t>
+      </w:r>
+    </w:p>
+    <w:p>
+      <w:pPr>
+        <w:keepNext w:val="0"/>
+        <w:keepLines w:val="0"/>
+        <w:widowControl/>
+        <w:suppressLineNumbers w:val="0"/>
+        <w:shd w:val="clear" w:fill="1E1E1E"/>
+        <w:spacing w:line="228" w:lineRule="atLeast"/>
+        <w:jc w:val="left"/>
+        <w:rPr>
+          <w:rFonts w:hint="default" w:ascii="Consolas" w:hAnsi="Consolas" w:eastAsia="Consolas" w:cs="Consolas"/>
+          <w:b w:val="0"/>
+          <w:color w:val="808080"/>
+          <w:kern w:val="0"/>
+          <w:sz w:val="16"/>
+          <w:szCs w:val="16"/>
+          <w:shd w:val="clear" w:fill="1E1E1E"/>
+          <w:lang w:val="en-US" w:eastAsia="zh-CN" w:bidi="ar"/>
+        </w:rPr>
+      </w:pPr>
+      <w:r>
+        <w:rPr>
+          <w:rFonts w:hint="default" w:ascii="Consolas" w:hAnsi="Consolas" w:eastAsia="Consolas" w:cs="Consolas"/>
+          <w:b w:val="0"/>
+          <w:color w:val="808080"/>
+          <w:kern w:val="0"/>
+          <w:sz w:val="16"/>
+          <w:szCs w:val="16"/>
+          <w:shd w:val="clear" w:fill="1E1E1E"/>
+          <w:lang w:val="en-US" w:eastAsia="zh-CN" w:bidi="ar"/>
+        </w:rPr>
+        <w:t>…</w:t>
+      </w:r>
+    </w:p>
+    <w:p>
+      <w:pPr>
+        <w:keepNext w:val="0"/>
+        <w:keepLines w:val="0"/>
+        <w:widowControl/>
+        <w:suppressLineNumbers w:val="0"/>
+        <w:shd w:val="clear" w:fill="1E1E1E"/>
+        <w:spacing w:line="228" w:lineRule="atLeast"/>
+        <w:jc w:val="left"/>
+        <w:rPr>
+          <w:rFonts w:hint="default" w:ascii="Consolas" w:hAnsi="Consolas" w:eastAsia="Consolas" w:cs="Consolas"/>
+          <w:b w:val="0"/>
+          <w:color w:val="808080"/>
+          <w:kern w:val="0"/>
+          <w:sz w:val="16"/>
+          <w:szCs w:val="16"/>
+          <w:shd w:val="clear" w:fill="1E1E1E"/>
+          <w:lang w:val="en-US" w:eastAsia="zh-CN" w:bidi="ar"/>
+        </w:rPr>
+      </w:pPr>
+      <w:r>
+        <w:rPr>
+          <w:rFonts w:hint="default" w:ascii="Consolas" w:hAnsi="Consolas" w:eastAsia="Consolas" w:cs="Consolas"/>
+          <w:b w:val="0"/>
+          <w:color w:val="808080"/>
+          <w:kern w:val="0"/>
+          <w:sz w:val="16"/>
+          <w:szCs w:val="16"/>
+          <w:shd w:val="clear" w:fill="1E1E1E"/>
+          <w:lang w:val="en-US" w:eastAsia="zh-CN" w:bidi="ar"/>
+        </w:rPr>
+        <w:t>&lt;/div&gt;</w:t>
+      </w:r>
+      <w:bookmarkStart w:id="0" w:name="_GoBack"/>
+      <w:bookmarkEnd w:id="0"/>
+    </w:p>
+    <w:p>
+      <w:pPr>
+        <w:keepNext w:val="0"/>
+        <w:keepLines w:val="0"/>
+        <w:widowControl/>
+        <w:suppressLineNumbers w:val="0"/>
+        <w:shd w:val="clear" w:fill="1E1E1E"/>
+        <w:spacing w:line="228" w:lineRule="atLeast"/>
+        <w:jc w:val="left"/>
+        <w:rPr>
+          <w:rFonts w:ascii="Consolas" w:hAnsi="Consolas" w:eastAsia="Consolas" w:cs="Consolas"/>
+          <w:b w:val="0"/>
+          <w:color w:val="D4D4D4"/>
+          <w:sz w:val="16"/>
+          <w:szCs w:val="16"/>
+        </w:rPr>
+      </w:pPr>
+      <w:r>
+        <w:rPr>
+          <w:rFonts w:hint="default" w:ascii="Consolas" w:hAnsi="Consolas" w:eastAsia="Consolas" w:cs="Consolas"/>
+          <w:b w:val="0"/>
+          <w:color w:val="808080"/>
+          <w:kern w:val="0"/>
+          <w:sz w:val="16"/>
+          <w:szCs w:val="16"/>
+          <w:shd w:val="clear" w:fill="1E1E1E"/>
+          <w:lang w:val="en-US" w:eastAsia="zh-CN" w:bidi="ar"/>
+        </w:rPr>
+        <w:t>&lt;</w:t>
+      </w:r>
+      <w:r>
+        <w:rPr>
+          <w:rFonts w:hint="default" w:ascii="Consolas" w:hAnsi="Consolas" w:eastAsia="Consolas" w:cs="Consolas"/>
+          <w:b w:val="0"/>
+          <w:color w:val="569CD6"/>
+          <w:kern w:val="0"/>
+          <w:sz w:val="16"/>
+          <w:szCs w:val="16"/>
+          <w:shd w:val="clear" w:fill="1E1E1E"/>
+          <w:lang w:val="en-US" w:eastAsia="zh-CN" w:bidi="ar"/>
+        </w:rPr>
+        <w:t>footer</w:t>
+      </w:r>
+      <w:r>
+        <w:rPr>
+          <w:rFonts w:hint="default" w:ascii="Consolas" w:hAnsi="Consolas" w:eastAsia="Consolas" w:cs="Consolas"/>
+          <w:b w:val="0"/>
+          <w:color w:val="D4D4D4"/>
+          <w:kern w:val="0"/>
+          <w:sz w:val="16"/>
+          <w:szCs w:val="16"/>
+          <w:shd w:val="clear" w:fill="1E1E1E"/>
+          <w:lang w:val="en-US" w:eastAsia="zh-CN" w:bidi="ar"/>
+        </w:rPr>
+        <w:t> </w:t>
+      </w:r>
+      <w:r>
+        <w:rPr>
+          <w:rFonts w:hint="default" w:ascii="Consolas" w:hAnsi="Consolas" w:eastAsia="Consolas" w:cs="Consolas"/>
+          <w:b w:val="0"/>
+          <w:color w:val="9CDCFE"/>
+          <w:kern w:val="0"/>
+          <w:sz w:val="16"/>
+          <w:szCs w:val="16"/>
+          <w:shd w:val="clear" w:fill="1E1E1E"/>
+          <w:lang w:val="en-US" w:eastAsia="zh-CN" w:bidi="ar"/>
+        </w:rPr>
+        <w:t>class</w:t>
+      </w:r>
+      <w:r>
+        <w:rPr>
+          <w:rFonts w:hint="default" w:ascii="Consolas" w:hAnsi="Consolas" w:eastAsia="Consolas" w:cs="Consolas"/>
+          <w:b w:val="0"/>
+          <w:color w:val="D4D4D4"/>
+          <w:kern w:val="0"/>
+          <w:sz w:val="16"/>
+          <w:szCs w:val="16"/>
+          <w:shd w:val="clear" w:fill="1E1E1E"/>
+          <w:lang w:val="en-US" w:eastAsia="zh-CN" w:bidi="ar"/>
+        </w:rPr>
+        <w:t>=</w:t>
+      </w:r>
+      <w:r>
+        <w:rPr>
+          <w:rFonts w:hint="default" w:ascii="Consolas" w:hAnsi="Consolas" w:eastAsia="Consolas" w:cs="Consolas"/>
+          <w:b w:val="0"/>
+          <w:color w:val="CE9178"/>
+          <w:kern w:val="0"/>
+          <w:sz w:val="16"/>
+          <w:szCs w:val="16"/>
+          <w:shd w:val="clear" w:fill="1E1E1E"/>
+          <w:lang w:val="en-US" w:eastAsia="zh-CN" w:bidi="ar"/>
+        </w:rPr>
+        <w:t>"navbar fixed-bottom justify-content-center footer-custom"</w:t>
+      </w:r>
+      <w:r>
+        <w:rPr>
+          <w:rFonts w:hint="default" w:ascii="Consolas" w:hAnsi="Consolas" w:eastAsia="Consolas" w:cs="Consolas"/>
+          <w:b w:val="0"/>
+          <w:color w:val="808080"/>
+          <w:kern w:val="0"/>
+          <w:sz w:val="16"/>
+          <w:szCs w:val="16"/>
+          <w:shd w:val="clear" w:fill="1E1E1E"/>
+          <w:lang w:val="en-US" w:eastAsia="zh-CN" w:bidi="ar"/>
+        </w:rPr>
+        <w:t>&gt;</w:t>
+      </w:r>
+    </w:p>
+    <w:p>
+      <w:pPr>
+        <w:keepNext w:val="0"/>
+        <w:keepLines w:val="0"/>
+        <w:widowControl/>
+        <w:suppressLineNumbers w:val="0"/>
+        <w:shd w:val="clear" w:fill="1E1E1E"/>
+        <w:spacing w:line="228" w:lineRule="atLeast"/>
+        <w:jc w:val="left"/>
+        <w:rPr>
+          <w:rFonts w:hint="default" w:ascii="Consolas" w:hAnsi="Consolas" w:eastAsia="Consolas" w:cs="Consolas"/>
+          <w:b w:val="0"/>
+          <w:color w:val="808080"/>
+          <w:kern w:val="0"/>
+          <w:sz w:val="16"/>
+          <w:szCs w:val="16"/>
+          <w:shd w:val="clear" w:fill="1E1E1E"/>
+          <w:lang w:val="en-US" w:eastAsia="zh-CN" w:bidi="ar"/>
+        </w:rPr>
+      </w:pPr>
+    </w:p>
+    <w:p>
+      <w:pPr>
+        <w:numPr>
+          <w:ilvl w:val="0"/>
+          <w:numId w:val="0"/>
+        </w:numPr>
+        <w:ind w:leftChars="0"/>
+        <w:rPr>
+          <w:rFonts w:hint="default" w:ascii="Segoe UI" w:hAnsi="Segoe UI" w:eastAsia="Segoe UI" w:cs="Segoe UI"/>
+          <w:i w:val="0"/>
+          <w:caps w:val="0"/>
+          <w:color w:val="333333"/>
+          <w:spacing w:val="0"/>
+          <w:sz w:val="16"/>
+          <w:szCs w:val="16"/>
+          <w:shd w:val="clear" w:fill="FFFFFF"/>
+          <w:lang w:val="en-US"/>
+        </w:rPr>
+      </w:pPr>
     </w:p>
     <w:p>
       <w:pPr>

</xml_diff>

<commit_message>
set menu click and clicked color in bootstrap
</commit_message>
<xml_diff>
--- a/react.docx
+++ b/react.docx
@@ -7035,6 +7035,7 @@
       </w:tblGrid>
       <w:tr>
         <w:tblPrEx>
+          <w:shd w:val="clear" w:color="auto" w:fill="FFFFFF"/>
           <w:tblLayout w:type="fixed"/>
           <w:tblCellMar>
             <w:top w:w="15" w:type="dxa"/>
@@ -7122,6 +7123,7 @@
       </w:tr>
       <w:tr>
         <w:tblPrEx>
+          <w:shd w:val="clear" w:color="auto" w:fill="FFFFFF"/>
           <w:tblLayout w:type="fixed"/>
           <w:tblCellMar>
             <w:top w:w="15" w:type="dxa"/>
@@ -7291,6 +7293,7 @@
       </w:tr>
       <w:tr>
         <w:tblPrEx>
+          <w:shd w:val="clear" w:color="auto" w:fill="FFFFFF"/>
           <w:tblLayout w:type="fixed"/>
           <w:tblCellMar>
             <w:top w:w="15" w:type="dxa"/>
@@ -7351,6 +7354,7 @@
       </w:tr>
       <w:tr>
         <w:tblPrEx>
+          <w:shd w:val="clear" w:color="auto" w:fill="FFFFFF"/>
           <w:tblLayout w:type="fixed"/>
           <w:tblCellMar>
             <w:top w:w="15" w:type="dxa"/>
@@ -7403,6 +7407,7 @@
       </w:tr>
       <w:tr>
         <w:tblPrEx>
+          <w:shd w:val="clear" w:color="auto" w:fill="FFFFFF"/>
           <w:tblLayout w:type="fixed"/>
           <w:tblCellMar>
             <w:top w:w="15" w:type="dxa"/>
@@ -22510,6 +22515,7 @@
             <w:insideH w:val="none" w:color="auto" w:sz="0" w:space="0"/>
             <w:insideV w:val="none" w:color="auto" w:sz="0" w:space="0"/>
           </w:tblBorders>
+          <w:shd w:val="clear" w:color="auto" w:fill="FFFFFF"/>
           <w:tblLayout w:type="fixed"/>
           <w:tblCellMar>
             <w:top w:w="15" w:type="dxa"/>
@@ -22623,6 +22629,7 @@
             <w:insideH w:val="none" w:color="auto" w:sz="0" w:space="0"/>
             <w:insideV w:val="none" w:color="auto" w:sz="0" w:space="0"/>
           </w:tblBorders>
+          <w:shd w:val="clear" w:color="auto" w:fill="FFFFFF"/>
           <w:tblLayout w:type="fixed"/>
           <w:tblCellMar>
             <w:top w:w="15" w:type="dxa"/>
@@ -22736,6 +22743,7 @@
             <w:insideH w:val="none" w:color="auto" w:sz="0" w:space="0"/>
             <w:insideV w:val="none" w:color="auto" w:sz="0" w:space="0"/>
           </w:tblBorders>
+          <w:shd w:val="clear" w:color="auto" w:fill="FFFFFF"/>
           <w:tblLayout w:type="fixed"/>
           <w:tblCellMar>
             <w:top w:w="15" w:type="dxa"/>
@@ -23127,6 +23135,7 @@
             <w:insideH w:val="none" w:color="auto" w:sz="0" w:space="0"/>
             <w:insideV w:val="none" w:color="auto" w:sz="0" w:space="0"/>
           </w:tblBorders>
+          <w:shd w:val="clear" w:color="auto" w:fill="FFFFFF"/>
           <w:tblLayout w:type="fixed"/>
           <w:tblCellMar>
             <w:top w:w="15" w:type="dxa"/>
@@ -23259,6 +23268,7 @@
             <w:insideH w:val="none" w:color="auto" w:sz="0" w:space="0"/>
             <w:insideV w:val="none" w:color="auto" w:sz="0" w:space="0"/>
           </w:tblBorders>
+          <w:shd w:val="clear" w:color="auto" w:fill="FFFFFF"/>
           <w:tblLayout w:type="fixed"/>
           <w:tblCellMar>
             <w:top w:w="15" w:type="dxa"/>
@@ -23372,6 +23382,7 @@
             <w:insideH w:val="none" w:color="auto" w:sz="0" w:space="0"/>
             <w:insideV w:val="none" w:color="auto" w:sz="0" w:space="0"/>
           </w:tblBorders>
+          <w:shd w:val="clear" w:color="auto" w:fill="FFFFFF"/>
           <w:tblLayout w:type="fixed"/>
           <w:tblCellMar>
             <w:top w:w="15" w:type="dxa"/>
@@ -32023,7 +32034,6 @@
             <w:insideH w:val="none" w:color="auto" w:sz="0" w:space="0"/>
             <w:insideV w:val="none" w:color="auto" w:sz="0" w:space="0"/>
           </w:tblBorders>
-          <w:shd w:val="clear" w:color="auto" w:fill="FFFFFF"/>
           <w:tblLayout w:type="fixed"/>
           <w:tblCellMar>
             <w:top w:w="15" w:type="dxa"/>
@@ -36413,6 +36423,7 @@
     <w:p>
       <w:pPr>
         <w:numPr>
+          <w:ilvl w:val="0"/>
           <w:numId w:val="0"/>
         </w:numPr>
         <w:ind w:leftChars="0"/>
@@ -36649,8 +36660,6 @@
         </w:rPr>
         <w:t>&lt;/div&gt;</w:t>
       </w:r>
-      <w:bookmarkStart w:id="0" w:name="_GoBack"/>
-      <w:bookmarkEnd w:id="0"/>
     </w:p>
     <w:p>
       <w:pPr>
@@ -36801,6 +36810,341 @@
           <w:lang w:val="en-US"/>
         </w:rPr>
       </w:pPr>
+    </w:p>
+    <w:p>
+      <w:pPr>
+        <w:numPr>
+          <w:ilvl w:val="0"/>
+          <w:numId w:val="7"/>
+        </w:numPr>
+        <w:ind w:left="0" w:leftChars="0" w:firstLine="0" w:firstLineChars="0"/>
+        <w:rPr>
+          <w:rFonts w:hint="default" w:ascii="Segoe UI" w:hAnsi="Segoe UI" w:eastAsia="Segoe UI" w:cs="Segoe UI"/>
+          <w:i w:val="0"/>
+          <w:caps w:val="0"/>
+          <w:color w:val="333333"/>
+          <w:spacing w:val="0"/>
+          <w:sz w:val="16"/>
+          <w:szCs w:val="16"/>
+          <w:shd w:val="clear" w:fill="FFFFFF"/>
+          <w:lang w:val="en-US"/>
+        </w:rPr>
+      </w:pPr>
+      <w:r>
+        <w:rPr>
+          <w:rFonts w:hint="default" w:ascii="Segoe UI" w:hAnsi="Segoe UI" w:eastAsia="Segoe UI" w:cs="Segoe UI"/>
+          <w:i w:val="0"/>
+          <w:color w:val="333333"/>
+          <w:spacing w:val="0"/>
+          <w:sz w:val="16"/>
+          <w:szCs w:val="16"/>
+          <w:shd w:val="clear" w:fill="FFFFFF"/>
+          <w:lang w:val="en-US"/>
+        </w:rPr>
+        <w:t>S</w:t>
+      </w:r>
+      <w:r>
+        <w:rPr>
+          <w:rFonts w:hint="default" w:ascii="Segoe UI" w:hAnsi="Segoe UI" w:eastAsia="Segoe UI" w:cs="Segoe UI"/>
+          <w:i w:val="0"/>
+          <w:caps w:val="0"/>
+          <w:color w:val="333333"/>
+          <w:spacing w:val="0"/>
+          <w:sz w:val="16"/>
+          <w:szCs w:val="16"/>
+          <w:shd w:val="clear" w:fill="FFFFFF"/>
+          <w:lang w:val="en-US"/>
+        </w:rPr>
+        <w:t>et menu click and click color in bootstrap:</w:t>
+      </w:r>
+    </w:p>
+    <w:p>
+      <w:pPr>
+        <w:keepNext w:val="0"/>
+        <w:keepLines w:val="0"/>
+        <w:widowControl/>
+        <w:suppressLineNumbers w:val="0"/>
+        <w:shd w:val="clear" w:fill="1E1E1E"/>
+        <w:spacing w:line="228" w:lineRule="atLeast"/>
+        <w:jc w:val="left"/>
+        <w:rPr>
+          <w:rFonts w:ascii="Consolas" w:hAnsi="Consolas" w:eastAsia="Consolas" w:cs="Consolas"/>
+          <w:b w:val="0"/>
+          <w:color w:val="D4D4D4"/>
+          <w:sz w:val="16"/>
+          <w:szCs w:val="16"/>
+        </w:rPr>
+      </w:pPr>
+      <w:r>
+        <w:rPr>
+          <w:rFonts w:hint="default" w:ascii="Consolas" w:hAnsi="Consolas" w:eastAsia="Consolas" w:cs="Consolas"/>
+          <w:b w:val="0"/>
+          <w:color w:val="D7BA7D"/>
+          <w:kern w:val="0"/>
+          <w:sz w:val="16"/>
+          <w:szCs w:val="16"/>
+          <w:shd w:val="clear" w:fill="1E1E1E"/>
+          <w:lang w:val="en-US" w:eastAsia="zh-CN" w:bidi="ar"/>
+        </w:rPr>
+        <w:t>.dropdown-item:active</w:t>
+      </w:r>
+      <w:r>
+        <w:rPr>
+          <w:rFonts w:hint="default" w:ascii="Consolas" w:hAnsi="Consolas" w:eastAsia="Consolas" w:cs="Consolas"/>
+          <w:b w:val="0"/>
+          <w:color w:val="D4D4D4"/>
+          <w:kern w:val="0"/>
+          <w:sz w:val="16"/>
+          <w:szCs w:val="16"/>
+          <w:shd w:val="clear" w:fill="1E1E1E"/>
+          <w:lang w:val="en-US" w:eastAsia="zh-CN" w:bidi="ar"/>
+        </w:rPr>
+        <w:t>, </w:t>
+      </w:r>
+      <w:r>
+        <w:rPr>
+          <w:rFonts w:hint="default" w:ascii="Consolas" w:hAnsi="Consolas" w:eastAsia="Consolas" w:cs="Consolas"/>
+          <w:b w:val="0"/>
+          <w:color w:val="D7BA7D"/>
+          <w:kern w:val="0"/>
+          <w:sz w:val="16"/>
+          <w:szCs w:val="16"/>
+          <w:shd w:val="clear" w:fill="1E1E1E"/>
+          <w:lang w:val="en-US" w:eastAsia="zh-CN" w:bidi="ar"/>
+        </w:rPr>
+        <w:t>.dropdown-item.active</w:t>
+      </w:r>
+      <w:r>
+        <w:rPr>
+          <w:rFonts w:hint="default" w:ascii="Consolas" w:hAnsi="Consolas" w:eastAsia="Consolas" w:cs="Consolas"/>
+          <w:b w:val="0"/>
+          <w:color w:val="D4D4D4"/>
+          <w:kern w:val="0"/>
+          <w:sz w:val="16"/>
+          <w:szCs w:val="16"/>
+          <w:shd w:val="clear" w:fill="1E1E1E"/>
+          <w:lang w:val="en-US" w:eastAsia="zh-CN" w:bidi="ar"/>
+        </w:rPr>
+        <w:t> {</w:t>
+      </w:r>
+    </w:p>
+    <w:p>
+      <w:pPr>
+        <w:keepNext w:val="0"/>
+        <w:keepLines w:val="0"/>
+        <w:widowControl/>
+        <w:suppressLineNumbers w:val="0"/>
+        <w:shd w:val="clear" w:fill="1E1E1E"/>
+        <w:spacing w:line="228" w:lineRule="atLeast"/>
+        <w:jc w:val="left"/>
+        <w:rPr>
+          <w:rFonts w:hint="default" w:ascii="Consolas" w:hAnsi="Consolas" w:eastAsia="Consolas" w:cs="Consolas"/>
+          <w:b w:val="0"/>
+          <w:color w:val="D4D4D4"/>
+          <w:sz w:val="16"/>
+          <w:szCs w:val="16"/>
+        </w:rPr>
+      </w:pPr>
+      <w:r>
+        <w:rPr>
+          <w:rFonts w:hint="default" w:ascii="Consolas" w:hAnsi="Consolas" w:eastAsia="Consolas" w:cs="Consolas"/>
+          <w:b w:val="0"/>
+          <w:color w:val="D4D4D4"/>
+          <w:kern w:val="0"/>
+          <w:sz w:val="16"/>
+          <w:szCs w:val="16"/>
+          <w:shd w:val="clear" w:fill="1E1E1E"/>
+          <w:lang w:val="en-US" w:eastAsia="zh-CN" w:bidi="ar"/>
+        </w:rPr>
+        <w:t>    </w:t>
+      </w:r>
+      <w:r>
+        <w:rPr>
+          <w:rFonts w:hint="default" w:ascii="Consolas" w:hAnsi="Consolas" w:eastAsia="Consolas" w:cs="Consolas"/>
+          <w:b w:val="0"/>
+          <w:color w:val="9CDCFE"/>
+          <w:kern w:val="0"/>
+          <w:sz w:val="16"/>
+          <w:szCs w:val="16"/>
+          <w:shd w:val="clear" w:fill="1E1E1E"/>
+          <w:lang w:val="en-US" w:eastAsia="zh-CN" w:bidi="ar"/>
+        </w:rPr>
+        <w:t>color</w:t>
+      </w:r>
+      <w:r>
+        <w:rPr>
+          <w:rFonts w:hint="default" w:ascii="Consolas" w:hAnsi="Consolas" w:eastAsia="Consolas" w:cs="Consolas"/>
+          <w:b w:val="0"/>
+          <w:color w:val="D4D4D4"/>
+          <w:kern w:val="0"/>
+          <w:sz w:val="16"/>
+          <w:szCs w:val="16"/>
+          <w:shd w:val="clear" w:fill="1E1E1E"/>
+          <w:lang w:val="en-US" w:eastAsia="zh-CN" w:bidi="ar"/>
+        </w:rPr>
+        <w:t>: </w:t>
+      </w:r>
+      <w:r>
+        <w:rPr>
+          <w:rFonts w:hint="default" w:ascii="Consolas" w:hAnsi="Consolas" w:eastAsia="Consolas" w:cs="Consolas"/>
+          <w:b w:val="0"/>
+          <w:color w:val="CE9178"/>
+          <w:kern w:val="0"/>
+          <w:sz w:val="16"/>
+          <w:szCs w:val="16"/>
+          <w:shd w:val="clear" w:fill="1E1E1E"/>
+          <w:lang w:val="en-US" w:eastAsia="zh-CN" w:bidi="ar"/>
+        </w:rPr>
+        <w:t>white</w:t>
+      </w:r>
+      <w:r>
+        <w:rPr>
+          <w:rFonts w:hint="default" w:ascii="Consolas" w:hAnsi="Consolas" w:eastAsia="Consolas" w:cs="Consolas"/>
+          <w:b w:val="0"/>
+          <w:color w:val="D4D4D4"/>
+          <w:kern w:val="0"/>
+          <w:sz w:val="16"/>
+          <w:szCs w:val="16"/>
+          <w:shd w:val="clear" w:fill="1E1E1E"/>
+          <w:lang w:val="en-US" w:eastAsia="zh-CN" w:bidi="ar"/>
+        </w:rPr>
+        <w:t>;</w:t>
+      </w:r>
+    </w:p>
+    <w:p>
+      <w:pPr>
+        <w:keepNext w:val="0"/>
+        <w:keepLines w:val="0"/>
+        <w:widowControl/>
+        <w:suppressLineNumbers w:val="0"/>
+        <w:shd w:val="clear" w:fill="1E1E1E"/>
+        <w:spacing w:line="228" w:lineRule="atLeast"/>
+        <w:jc w:val="left"/>
+        <w:rPr>
+          <w:rFonts w:hint="default" w:ascii="Consolas" w:hAnsi="Consolas" w:eastAsia="Consolas" w:cs="Consolas"/>
+          <w:b w:val="0"/>
+          <w:color w:val="D4D4D4"/>
+          <w:sz w:val="16"/>
+          <w:szCs w:val="16"/>
+        </w:rPr>
+      </w:pPr>
+      <w:r>
+        <w:rPr>
+          <w:rFonts w:hint="default" w:ascii="Consolas" w:hAnsi="Consolas" w:eastAsia="Consolas" w:cs="Consolas"/>
+          <w:b w:val="0"/>
+          <w:color w:val="D4D4D4"/>
+          <w:kern w:val="0"/>
+          <w:sz w:val="16"/>
+          <w:szCs w:val="16"/>
+          <w:shd w:val="clear" w:fill="1E1E1E"/>
+          <w:lang w:val="en-US" w:eastAsia="zh-CN" w:bidi="ar"/>
+        </w:rPr>
+        <w:t>    </w:t>
+      </w:r>
+      <w:r>
+        <w:rPr>
+          <w:rFonts w:hint="default" w:ascii="Consolas" w:hAnsi="Consolas" w:eastAsia="Consolas" w:cs="Consolas"/>
+          <w:b w:val="0"/>
+          <w:color w:val="9CDCFE"/>
+          <w:kern w:val="0"/>
+          <w:sz w:val="16"/>
+          <w:szCs w:val="16"/>
+          <w:shd w:val="clear" w:fill="1E1E1E"/>
+          <w:lang w:val="en-US" w:eastAsia="zh-CN" w:bidi="ar"/>
+        </w:rPr>
+        <w:t>background-color</w:t>
+      </w:r>
+      <w:r>
+        <w:rPr>
+          <w:rFonts w:hint="default" w:ascii="Consolas" w:hAnsi="Consolas" w:eastAsia="Consolas" w:cs="Consolas"/>
+          <w:b w:val="0"/>
+          <w:color w:val="D4D4D4"/>
+          <w:kern w:val="0"/>
+          <w:sz w:val="16"/>
+          <w:szCs w:val="16"/>
+          <w:shd w:val="clear" w:fill="1E1E1E"/>
+          <w:lang w:val="en-US" w:eastAsia="zh-CN" w:bidi="ar"/>
+        </w:rPr>
+        <w:t>: </w:t>
+      </w:r>
+      <w:r>
+        <w:rPr>
+          <w:rFonts w:hint="default" w:ascii="Consolas" w:hAnsi="Consolas" w:eastAsia="Consolas" w:cs="Consolas"/>
+          <w:b w:val="0"/>
+          <w:color w:val="CE9178"/>
+          <w:kern w:val="0"/>
+          <w:sz w:val="16"/>
+          <w:szCs w:val="16"/>
+          <w:shd w:val="clear" w:fill="1E1E1E"/>
+          <w:lang w:val="en-US" w:eastAsia="zh-CN" w:bidi="ar"/>
+        </w:rPr>
+        <w:t>#4acbd6</w:t>
+      </w:r>
+      <w:r>
+        <w:rPr>
+          <w:rFonts w:hint="default" w:ascii="Consolas" w:hAnsi="Consolas" w:eastAsia="Consolas" w:cs="Consolas"/>
+          <w:b w:val="0"/>
+          <w:color w:val="D4D4D4"/>
+          <w:kern w:val="0"/>
+          <w:sz w:val="16"/>
+          <w:szCs w:val="16"/>
+          <w:shd w:val="clear" w:fill="1E1E1E"/>
+          <w:lang w:val="en-US" w:eastAsia="zh-CN" w:bidi="ar"/>
+        </w:rPr>
+        <w:t>;</w:t>
+      </w:r>
+    </w:p>
+    <w:p>
+      <w:pPr>
+        <w:keepNext w:val="0"/>
+        <w:keepLines w:val="0"/>
+        <w:widowControl/>
+        <w:suppressLineNumbers w:val="0"/>
+        <w:shd w:val="clear" w:fill="1E1E1E"/>
+        <w:spacing w:line="228" w:lineRule="atLeast"/>
+        <w:jc w:val="left"/>
+        <w:rPr>
+          <w:rFonts w:hint="default" w:ascii="Consolas" w:hAnsi="Consolas" w:eastAsia="Consolas" w:cs="Consolas"/>
+          <w:b w:val="0"/>
+          <w:color w:val="D4D4D4"/>
+          <w:sz w:val="16"/>
+          <w:szCs w:val="16"/>
+        </w:rPr>
+      </w:pPr>
+      <w:r>
+        <w:rPr>
+          <w:rFonts w:hint="default" w:ascii="Consolas" w:hAnsi="Consolas" w:eastAsia="Consolas" w:cs="Consolas"/>
+          <w:b w:val="0"/>
+          <w:color w:val="D4D4D4"/>
+          <w:kern w:val="0"/>
+          <w:sz w:val="16"/>
+          <w:szCs w:val="16"/>
+          <w:shd w:val="clear" w:fill="1E1E1E"/>
+          <w:lang w:val="en-US" w:eastAsia="zh-CN" w:bidi="ar"/>
+        </w:rPr>
+        <w:t>}</w:t>
+      </w:r>
+    </w:p>
+    <w:p>
+      <w:pPr>
+        <w:numPr>
+          <w:numId w:val="0"/>
+        </w:numPr>
+        <w:ind w:leftChars="0"/>
+        <w:rPr>
+          <w:rFonts w:hint="default" w:ascii="Segoe UI" w:hAnsi="Segoe UI" w:eastAsia="Segoe UI" w:cs="Segoe UI"/>
+          <w:i w:val="0"/>
+          <w:caps w:val="0"/>
+          <w:color w:val="333333"/>
+          <w:spacing w:val="0"/>
+          <w:sz w:val="16"/>
+          <w:szCs w:val="16"/>
+          <w:shd w:val="clear" w:fill="FFFFFF"/>
+          <w:lang w:val="en-US"/>
+        </w:rPr>
+      </w:pPr>
+      <w:bookmarkStart w:id="0" w:name="_GoBack"/>
+      <w:bookmarkEnd w:id="0"/>
     </w:p>
     <w:p>
       <w:pPr>

</xml_diff>

<commit_message>
center content in bootstrap
</commit_message>
<xml_diff>
--- a/react.docx
+++ b/react.docx
@@ -23382,7 +23382,6 @@
             <w:insideH w:val="none" w:color="auto" w:sz="0" w:space="0"/>
             <w:insideV w:val="none" w:color="auto" w:sz="0" w:space="0"/>
           </w:tblBorders>
-          <w:shd w:val="clear" w:color="auto" w:fill="FFFFFF"/>
           <w:tblLayout w:type="fixed"/>
           <w:tblCellMar>
             <w:top w:w="15" w:type="dxa"/>
@@ -31658,6 +31657,7 @@
             <w:insideH w:val="none" w:color="auto" w:sz="0" w:space="0"/>
             <w:insideV w:val="none" w:color="auto" w:sz="0" w:space="0"/>
           </w:tblBorders>
+          <w:shd w:val="clear" w:color="auto" w:fill="FFFFFF"/>
           <w:tblLayout w:type="fixed"/>
           <w:tblCellMar>
             <w:top w:w="15" w:type="dxa"/>
@@ -32034,6 +32034,7 @@
             <w:insideH w:val="none" w:color="auto" w:sz="0" w:space="0"/>
             <w:insideV w:val="none" w:color="auto" w:sz="0" w:space="0"/>
           </w:tblBorders>
+          <w:shd w:val="clear" w:color="auto" w:fill="FFFFFF"/>
           <w:tblLayout w:type="fixed"/>
           <w:tblCellMar>
             <w:top w:w="15" w:type="dxa"/>
@@ -32228,6 +32229,7 @@
             <w:insideH w:val="none" w:color="auto" w:sz="0" w:space="0"/>
             <w:insideV w:val="none" w:color="auto" w:sz="0" w:space="0"/>
           </w:tblBorders>
+          <w:shd w:val="clear" w:color="auto" w:fill="FFFFFF"/>
           <w:tblLayout w:type="fixed"/>
           <w:tblCellMar>
             <w:top w:w="15" w:type="dxa"/>
@@ -32422,6 +32424,7 @@
             <w:insideH w:val="none" w:color="auto" w:sz="0" w:space="0"/>
             <w:insideV w:val="none" w:color="auto" w:sz="0" w:space="0"/>
           </w:tblBorders>
+          <w:shd w:val="clear" w:color="auto" w:fill="FFFFFF"/>
           <w:tblLayout w:type="fixed"/>
           <w:tblCellMar>
             <w:top w:w="15" w:type="dxa"/>
@@ -37123,6 +37126,106 @@
           <w:lang w:val="en-US" w:eastAsia="zh-CN" w:bidi="ar"/>
         </w:rPr>
         <w:t>}</w:t>
+      </w:r>
+    </w:p>
+    <w:p>
+      <w:pPr>
+        <w:numPr>
+          <w:ilvl w:val="0"/>
+          <w:numId w:val="0"/>
+        </w:numPr>
+        <w:ind w:leftChars="0"/>
+        <w:rPr>
+          <w:rFonts w:hint="default" w:ascii="Segoe UI" w:hAnsi="Segoe UI" w:eastAsia="Segoe UI" w:cs="Segoe UI"/>
+          <w:i w:val="0"/>
+          <w:caps w:val="0"/>
+          <w:color w:val="333333"/>
+          <w:spacing w:val="0"/>
+          <w:sz w:val="16"/>
+          <w:szCs w:val="16"/>
+          <w:shd w:val="clear" w:fill="FFFFFF"/>
+          <w:lang w:val="en-US"/>
+        </w:rPr>
+      </w:pPr>
+    </w:p>
+    <w:p>
+      <w:pPr>
+        <w:numPr>
+          <w:ilvl w:val="0"/>
+          <w:numId w:val="7"/>
+        </w:numPr>
+        <w:ind w:left="0" w:leftChars="0" w:firstLine="0" w:firstLineChars="0"/>
+        <w:rPr>
+          <w:rFonts w:hint="default" w:ascii="Segoe UI" w:hAnsi="Segoe UI" w:eastAsia="Segoe UI" w:cs="Segoe UI"/>
+          <w:i w:val="0"/>
+          <w:caps w:val="0"/>
+          <w:color w:val="333333"/>
+          <w:spacing w:val="0"/>
+          <w:sz w:val="16"/>
+          <w:szCs w:val="16"/>
+          <w:shd w:val="clear" w:fill="FFFFFF"/>
+          <w:lang w:val="en-US"/>
+        </w:rPr>
+      </w:pPr>
+      <w:r>
+        <w:rPr>
+          <w:rFonts w:hint="default" w:ascii="Segoe UI" w:hAnsi="Segoe UI" w:eastAsia="Segoe UI" w:cs="Segoe UI"/>
+          <w:i w:val="0"/>
+          <w:color w:val="333333"/>
+          <w:spacing w:val="0"/>
+          <w:sz w:val="16"/>
+          <w:szCs w:val="16"/>
+          <w:shd w:val="clear" w:fill="FFFFFF"/>
+          <w:lang w:val="en-US"/>
+        </w:rPr>
+        <w:t>C</w:t>
+      </w:r>
+      <w:r>
+        <w:rPr>
+          <w:rFonts w:hint="default" w:ascii="Segoe UI" w:hAnsi="Segoe UI" w:eastAsia="Segoe UI" w:cs="Segoe UI"/>
+          <w:i w:val="0"/>
+          <w:caps w:val="0"/>
+          <w:color w:val="333333"/>
+          <w:spacing w:val="0"/>
+          <w:sz w:val="16"/>
+          <w:szCs w:val="16"/>
+          <w:shd w:val="clear" w:fill="FFFFFF"/>
+          <w:lang w:val="en-US"/>
+        </w:rPr>
+        <w:t>enter content in bootstrap:</w:t>
+      </w:r>
+    </w:p>
+    <w:p>
+      <w:pPr>
+        <w:numPr>
+          <w:numId w:val="0"/>
+        </w:numPr>
+        <w:ind w:leftChars="0"/>
+        <w:rPr>
+          <w:rFonts w:hint="default" w:ascii="Segoe UI" w:hAnsi="Segoe UI" w:eastAsia="Segoe UI" w:cs="Segoe UI"/>
+          <w:i w:val="0"/>
+          <w:caps w:val="0"/>
+          <w:color w:val="333333"/>
+          <w:spacing w:val="0"/>
+          <w:sz w:val="16"/>
+          <w:szCs w:val="16"/>
+          <w:shd w:val="clear" w:fill="FFFFFF"/>
+          <w:lang w:val="en-US"/>
+        </w:rPr>
+      </w:pPr>
+      <w:r>
+        <w:rPr>
+          <w:rFonts w:hint="default" w:ascii="Segoe UI" w:hAnsi="Segoe UI" w:eastAsia="Segoe UI" w:cs="Segoe UI"/>
+          <w:i w:val="0"/>
+          <w:caps w:val="0"/>
+          <w:color w:val="333333"/>
+          <w:spacing w:val="0"/>
+          <w:sz w:val="16"/>
+          <w:szCs w:val="16"/>
+          <w:shd w:val="clear" w:fill="FFFFFF"/>
+          <w:lang w:val="en-US"/>
+        </w:rPr>
+        <w:t>mx-auto</w:t>
       </w:r>
     </w:p>
     <w:p>

</xml_diff>

<commit_message>
set up sharepoint environment
</commit_message>
<xml_diff>
--- a/react.docx
+++ b/react.docx
@@ -23135,6 +23135,7 @@
             <w:insideH w:val="none" w:color="auto" w:sz="0" w:space="0"/>
             <w:insideV w:val="none" w:color="auto" w:sz="0" w:space="0"/>
           </w:tblBorders>
+          <w:shd w:val="clear" w:color="auto" w:fill="FFFFFF"/>
           <w:tblLayout w:type="fixed"/>
           <w:tblCellMar>
             <w:top w:w="15" w:type="dxa"/>
@@ -23267,6 +23268,7 @@
             <w:insideH w:val="none" w:color="auto" w:sz="0" w:space="0"/>
             <w:insideV w:val="none" w:color="auto" w:sz="0" w:space="0"/>
           </w:tblBorders>
+          <w:shd w:val="clear" w:color="auto" w:fill="FFFFFF"/>
           <w:tblLayout w:type="fixed"/>
           <w:tblCellMar>
             <w:top w:w="15" w:type="dxa"/>
@@ -23380,6 +23382,7 @@
             <w:insideH w:val="none" w:color="auto" w:sz="0" w:space="0"/>
             <w:insideV w:val="none" w:color="auto" w:sz="0" w:space="0"/>
           </w:tblBorders>
+          <w:shd w:val="clear" w:color="auto" w:fill="FFFFFF"/>
           <w:tblLayout w:type="fixed"/>
           <w:tblCellMar>
             <w:top w:w="15" w:type="dxa"/>
@@ -31837,6 +31840,7 @@
             <w:insideH w:val="none" w:color="auto" w:sz="0" w:space="0"/>
             <w:insideV w:val="none" w:color="auto" w:sz="0" w:space="0"/>
           </w:tblBorders>
+          <w:shd w:val="clear" w:color="auto" w:fill="FFFFFF"/>
           <w:tblLayout w:type="fixed"/>
           <w:tblCellMar>
             <w:top w:w="15" w:type="dxa"/>
@@ -32226,6 +32230,7 @@
             <w:insideH w:val="none" w:color="auto" w:sz="0" w:space="0"/>
             <w:insideV w:val="none" w:color="auto" w:sz="0" w:space="0"/>
           </w:tblBorders>
+          <w:shd w:val="clear" w:color="auto" w:fill="FFFFFF"/>
           <w:tblLayout w:type="fixed"/>
           <w:tblCellMar>
             <w:top w:w="15" w:type="dxa"/>
@@ -37295,6 +37300,7 @@
     <w:p>
       <w:pPr>
         <w:numPr>
+          <w:ilvl w:val="0"/>
           <w:numId w:val="0"/>
         </w:numPr>
         <w:ind w:leftChars="0"/>
@@ -37441,6 +37447,7 @@
     <w:p>
       <w:pPr>
         <w:numPr>
+          <w:ilvl w:val="0"/>
           <w:numId w:val="0"/>
         </w:numPr>
         <w:ind w:leftChars="0"/>
@@ -37456,8 +37463,179 @@
           <w:lang w:val="en-US"/>
         </w:rPr>
       </w:pPr>
+      <w:r>
+        <w:rPr>
+          <w:rFonts w:hint="default" w:ascii="Helvetica" w:hAnsi="Helvetica" w:eastAsia="Helvetica" w:cs="Helvetica"/>
+          <w:i w:val="0"/>
+          <w:color w:val="000000"/>
+          <w:spacing w:val="0"/>
+          <w:sz w:val="21"/>
+          <w:szCs w:val="21"/>
+          <w:shd w:val="clear" w:fill="FFFFFF"/>
+          <w:lang w:val="en-US"/>
+        </w:rPr>
+        <w:t xml:space="preserve">Set up </w:t>
+      </w:r>
+      <w:r>
+        <w:rPr>
+          <w:rFonts w:hint="default" w:ascii="Helvetica" w:hAnsi="Helvetica" w:eastAsia="Helvetica" w:cs="Helvetica"/>
+          <w:i w:val="0"/>
+          <w:caps w:val="0"/>
+          <w:color w:val="000000"/>
+          <w:spacing w:val="0"/>
+          <w:sz w:val="21"/>
+          <w:szCs w:val="21"/>
+          <w:shd w:val="clear" w:fill="FFFFFF"/>
+          <w:lang w:val="en-US"/>
+        </w:rPr>
+        <w:t>SharePoint framework environment:</w:t>
+      </w:r>
+    </w:p>
+    <w:p>
+      <w:pPr>
+        <w:numPr>
+          <w:ilvl w:val="0"/>
+          <w:numId w:val="0"/>
+        </w:numPr>
+        <w:ind w:leftChars="0"/>
+        <w:rPr>
+          <w:rFonts w:hint="default" w:ascii="Helvetica" w:hAnsi="Helvetica" w:eastAsia="Helvetica" w:cs="Helvetica"/>
+          <w:i w:val="0"/>
+          <w:caps w:val="0"/>
+          <w:color w:val="000000"/>
+          <w:spacing w:val="0"/>
+          <w:sz w:val="21"/>
+          <w:szCs w:val="21"/>
+          <w:shd w:val="clear" w:fill="FFFFFF"/>
+          <w:lang w:val="en-US"/>
+        </w:rPr>
+      </w:pPr>
+      <w:r>
+        <w:rPr>
+          <w:rFonts w:ascii="Consolas" w:hAnsi="Consolas" w:eastAsia="Consolas" w:cs="Consolas"/>
+          <w:i w:val="0"/>
+          <w:caps w:val="0"/>
+          <w:color w:val="171717"/>
+          <w:spacing w:val="0"/>
+          <w:sz w:val="16"/>
+          <w:szCs w:val="16"/>
+          <w:shd w:val="clear" w:fill="FAFAFA"/>
+        </w:rPr>
+        <w:t>npm install gulp yo @microsoft/generator-sharepoint --global</w:t>
+      </w:r>
       <w:bookmarkStart w:id="0" w:name="_GoBack"/>
       <w:bookmarkEnd w:id="0"/>
+    </w:p>
+    <w:p>
+      <w:pPr>
+        <w:numPr>
+          <w:ilvl w:val="0"/>
+          <w:numId w:val="0"/>
+        </w:numPr>
+        <w:ind w:leftChars="0"/>
+        <w:rPr>
+          <w:rFonts w:hint="default" w:ascii="Helvetica" w:hAnsi="Helvetica" w:eastAsia="Helvetica"/>
+          <w:i w:val="0"/>
+          <w:caps w:val="0"/>
+          <w:color w:val="000000"/>
+          <w:spacing w:val="0"/>
+          <w:sz w:val="21"/>
+          <w:szCs w:val="21"/>
+          <w:shd w:val="clear" w:fill="FFFFFF"/>
+          <w:lang w:val="en-US"/>
+        </w:rPr>
+      </w:pPr>
+      <w:r>
+        <w:rPr>
+          <w:rFonts w:hint="default" w:ascii="Helvetica" w:hAnsi="Helvetica" w:eastAsia="Helvetica"/>
+          <w:i w:val="0"/>
+          <w:caps w:val="0"/>
+          <w:color w:val="000000"/>
+          <w:spacing w:val="0"/>
+          <w:sz w:val="21"/>
+          <w:szCs w:val="21"/>
+          <w:shd w:val="clear" w:fill="FFFFFF"/>
+          <w:lang w:val="en-US"/>
+        </w:rPr>
+        <w:fldChar w:fldCharType="begin"/>
+      </w:r>
+      <w:r>
+        <w:rPr>
+          <w:rFonts w:hint="default" w:ascii="Helvetica" w:hAnsi="Helvetica" w:eastAsia="Helvetica"/>
+          <w:i w:val="0"/>
+          <w:caps w:val="0"/>
+          <w:color w:val="000000"/>
+          <w:spacing w:val="0"/>
+          <w:sz w:val="21"/>
+          <w:szCs w:val="21"/>
+          <w:shd w:val="clear" w:fill="FFFFFF"/>
+          <w:lang w:val="en-US"/>
+        </w:rPr>
+        <w:instrText xml:space="preserve"> HYPERLINK "https://docs.microsoft.com/en-us/sharepoint/dev/spfx/set-up-your-development-environment" </w:instrText>
+      </w:r>
+      <w:r>
+        <w:rPr>
+          <w:rFonts w:hint="default" w:ascii="Helvetica" w:hAnsi="Helvetica" w:eastAsia="Helvetica"/>
+          <w:i w:val="0"/>
+          <w:caps w:val="0"/>
+          <w:color w:val="000000"/>
+          <w:spacing w:val="0"/>
+          <w:sz w:val="21"/>
+          <w:szCs w:val="21"/>
+          <w:shd w:val="clear" w:fill="FFFFFF"/>
+          <w:lang w:val="en-US"/>
+        </w:rPr>
+        <w:fldChar w:fldCharType="separate"/>
+      </w:r>
+      <w:r>
+        <w:rPr>
+          <w:rStyle w:val="9"/>
+          <w:rFonts w:hint="default" w:ascii="Helvetica" w:hAnsi="Helvetica" w:eastAsia="Helvetica"/>
+          <w:i w:val="0"/>
+          <w:caps w:val="0"/>
+          <w:color w:val="000000"/>
+          <w:spacing w:val="0"/>
+          <w:sz w:val="21"/>
+          <w:szCs w:val="21"/>
+          <w:shd w:val="clear" w:fill="FFFFFF"/>
+          <w:lang w:val="en-US"/>
+        </w:rPr>
+        <w:t>https://docs.microsoft.com/en-us/sharepoint/dev/spfx/set-up-your-development-environment</w:t>
+      </w:r>
+      <w:r>
+        <w:rPr>
+          <w:rFonts w:hint="default" w:ascii="Helvetica" w:hAnsi="Helvetica" w:eastAsia="Helvetica"/>
+          <w:i w:val="0"/>
+          <w:caps w:val="0"/>
+          <w:color w:val="000000"/>
+          <w:spacing w:val="0"/>
+          <w:sz w:val="21"/>
+          <w:szCs w:val="21"/>
+          <w:shd w:val="clear" w:fill="FFFFFF"/>
+          <w:lang w:val="en-US"/>
+        </w:rPr>
+        <w:fldChar w:fldCharType="end"/>
+      </w:r>
+    </w:p>
+    <w:p>
+      <w:pPr>
+        <w:numPr>
+          <w:ilvl w:val="0"/>
+          <w:numId w:val="0"/>
+        </w:numPr>
+        <w:ind w:leftChars="0"/>
+        <w:rPr>
+          <w:rFonts w:hint="default" w:ascii="Helvetica" w:hAnsi="Helvetica" w:eastAsia="Helvetica" w:cs="Helvetica"/>
+          <w:i w:val="0"/>
+          <w:caps w:val="0"/>
+          <w:color w:val="000000"/>
+          <w:spacing w:val="0"/>
+          <w:sz w:val="21"/>
+          <w:szCs w:val="21"/>
+          <w:shd w:val="clear" w:fill="FFFFFF"/>
+          <w:lang w:val="en-US"/>
+        </w:rPr>
+      </w:pPr>
     </w:p>
     <w:p>
       <w:pPr>

</xml_diff>

<commit_message>
this site can't provide a secure connection
</commit_message>
<xml_diff>
--- a/react.docx
+++ b/react.docx
@@ -22515,7 +22515,6 @@
             <w:insideH w:val="none" w:color="auto" w:sz="0" w:space="0"/>
             <w:insideV w:val="none" w:color="auto" w:sz="0" w:space="0"/>
           </w:tblBorders>
-          <w:shd w:val="clear" w:color="auto" w:fill="FFFFFF"/>
           <w:tblLayout w:type="fixed"/>
           <w:tblCellMar>
             <w:top w:w="15" w:type="dxa"/>
@@ -22629,7 +22628,6 @@
             <w:insideH w:val="none" w:color="auto" w:sz="0" w:space="0"/>
             <w:insideV w:val="none" w:color="auto" w:sz="0" w:space="0"/>
           </w:tblBorders>
-          <w:shd w:val="clear" w:color="auto" w:fill="FFFFFF"/>
           <w:tblLayout w:type="fixed"/>
           <w:tblCellMar>
             <w:top w:w="15" w:type="dxa"/>
@@ -22743,7 +22741,6 @@
             <w:insideH w:val="none" w:color="auto" w:sz="0" w:space="0"/>
             <w:insideV w:val="none" w:color="auto" w:sz="0" w:space="0"/>
           </w:tblBorders>
-          <w:shd w:val="clear" w:color="auto" w:fill="FFFFFF"/>
           <w:tblLayout w:type="fixed"/>
           <w:tblCellMar>
             <w:top w:w="15" w:type="dxa"/>
@@ -23268,7 +23265,6 @@
             <w:insideH w:val="none" w:color="auto" w:sz="0" w:space="0"/>
             <w:insideV w:val="none" w:color="auto" w:sz="0" w:space="0"/>
           </w:tblBorders>
-          <w:shd w:val="clear" w:color="auto" w:fill="FFFFFF"/>
           <w:tblLayout w:type="fixed"/>
           <w:tblCellMar>
             <w:top w:w="15" w:type="dxa"/>
@@ -32425,7 +32421,6 @@
             <w:insideH w:val="none" w:color="auto" w:sz="0" w:space="0"/>
             <w:insideV w:val="none" w:color="auto" w:sz="0" w:space="0"/>
           </w:tblBorders>
-          <w:shd w:val="clear" w:color="auto" w:fill="FFFFFF"/>
           <w:tblLayout w:type="fixed"/>
           <w:tblCellMar>
             <w:top w:w="15" w:type="dxa"/>
@@ -37523,8 +37518,6 @@
         </w:rPr>
         <w:t>npm install gulp yo @microsoft/generator-sharepoint --global</w:t>
       </w:r>
-      <w:bookmarkStart w:id="0" w:name="_GoBack"/>
-      <w:bookmarkEnd w:id="0"/>
     </w:p>
     <w:p>
       <w:pPr>
@@ -37625,7 +37618,130 @@
         </w:numPr>
         <w:ind w:leftChars="0"/>
         <w:rPr>
-          <w:rFonts w:hint="default" w:ascii="Helvetica" w:hAnsi="Helvetica" w:eastAsia="Helvetica" w:cs="Helvetica"/>
+          <w:rFonts w:hint="default" w:ascii="Helvetica" w:hAnsi="Helvetica" w:eastAsia="Helvetica"/>
+          <w:i w:val="0"/>
+          <w:caps w:val="0"/>
+          <w:color w:val="000000"/>
+          <w:spacing w:val="0"/>
+          <w:sz w:val="21"/>
+          <w:szCs w:val="21"/>
+          <w:shd w:val="clear" w:fill="FFFFFF"/>
+          <w:lang w:val="en-US"/>
+        </w:rPr>
+      </w:pPr>
+    </w:p>
+    <w:p>
+      <w:pPr>
+        <w:numPr>
+          <w:ilvl w:val="0"/>
+          <w:numId w:val="0"/>
+        </w:numPr>
+        <w:ind w:leftChars="0"/>
+        <w:rPr>
+          <w:rFonts w:hint="default" w:ascii="Helvetica" w:hAnsi="Helvetica" w:eastAsia="Helvetica"/>
+          <w:i w:val="0"/>
+          <w:caps w:val="0"/>
+          <w:color w:val="000000"/>
+          <w:spacing w:val="0"/>
+          <w:sz w:val="21"/>
+          <w:szCs w:val="21"/>
+          <w:shd w:val="clear" w:fill="FFFFFF"/>
+          <w:lang w:val="en-US"/>
+        </w:rPr>
+      </w:pPr>
+      <w:r>
+        <w:rPr>
+          <w:rFonts w:hint="default" w:ascii="Helvetica" w:hAnsi="Helvetica" w:eastAsia="Helvetica"/>
+          <w:i w:val="0"/>
+          <w:caps w:val="0"/>
+          <w:color w:val="000000"/>
+          <w:spacing w:val="0"/>
+          <w:sz w:val="21"/>
+          <w:szCs w:val="21"/>
+          <w:shd w:val="clear" w:fill="FFFFFF"/>
+          <w:lang w:val="en-US"/>
+        </w:rPr>
+        <w:t>“This site can’t provide a secure connection”</w:t>
+      </w:r>
+    </w:p>
+    <w:p>
+      <w:pPr>
+        <w:numPr>
+          <w:ilvl w:val="0"/>
+          <w:numId w:val="0"/>
+        </w:numPr>
+        <w:ind w:leftChars="0"/>
+        <w:rPr>
+          <w:rFonts w:hint="default" w:ascii="Helvetica" w:hAnsi="Helvetica" w:eastAsia="Helvetica"/>
+          <w:i w:val="0"/>
+          <w:caps w:val="0"/>
+          <w:color w:val="000000"/>
+          <w:spacing w:val="0"/>
+          <w:sz w:val="21"/>
+          <w:szCs w:val="21"/>
+          <w:shd w:val="clear" w:fill="FFFFFF"/>
+          <w:lang w:val="en-US"/>
+        </w:rPr>
+      </w:pPr>
+      <w:r>
+        <w:rPr>
+          <w:rFonts w:hint="default" w:ascii="Helvetica" w:hAnsi="Helvetica" w:eastAsia="Helvetica"/>
+          <w:i w:val="0"/>
+          <w:color w:val="000000"/>
+          <w:spacing w:val="0"/>
+          <w:sz w:val="21"/>
+          <w:szCs w:val="21"/>
+          <w:shd w:val="clear" w:fill="FFFFFF"/>
+          <w:lang w:val="en-US"/>
+        </w:rPr>
+        <w:t>W</w:t>
+      </w:r>
+      <w:r>
+        <w:rPr>
+          <w:rFonts w:hint="default" w:ascii="Helvetica" w:hAnsi="Helvetica" w:eastAsia="Helvetica"/>
+          <w:i w:val="0"/>
+          <w:caps w:val="0"/>
+          <w:color w:val="000000"/>
+          <w:spacing w:val="0"/>
+          <w:sz w:val="21"/>
+          <w:szCs w:val="21"/>
+          <w:shd w:val="clear" w:fill="FFFFFF"/>
+          <w:lang w:val="en-US"/>
+        </w:rPr>
+        <w:t>hen you run “gulp serve” after npm install above three script, you will get “This site can’t provide a secure connection”, you have to run “gulp truest-dev-cert”</w:t>
+      </w:r>
+    </w:p>
+    <w:p>
+      <w:pPr>
+        <w:numPr>
+          <w:ilvl w:val="0"/>
+          <w:numId w:val="0"/>
+        </w:numPr>
+        <w:ind w:leftChars="0"/>
+        <w:rPr>
+          <w:rFonts w:hint="default" w:ascii="Helvetica" w:hAnsi="Helvetica" w:eastAsia="Helvetica"/>
+          <w:i w:val="0"/>
+          <w:caps w:val="0"/>
+          <w:color w:val="000000"/>
+          <w:spacing w:val="0"/>
+          <w:sz w:val="21"/>
+          <w:szCs w:val="21"/>
+          <w:shd w:val="clear" w:fill="FFFFFF"/>
+          <w:lang w:val="en-US"/>
+        </w:rPr>
+      </w:pPr>
+      <w:bookmarkStart w:id="0" w:name="_GoBack"/>
+      <w:bookmarkEnd w:id="0"/>
+    </w:p>
+    <w:p>
+      <w:pPr>
+        <w:numPr>
+          <w:ilvl w:val="0"/>
+          <w:numId w:val="0"/>
+        </w:numPr>
+        <w:ind w:leftChars="0"/>
+        <w:rPr>
+          <w:rFonts w:hint="default" w:ascii="Helvetica" w:hAnsi="Helvetica" w:eastAsia="Helvetica"/>
           <w:i w:val="0"/>
           <w:caps w:val="0"/>
           <w:color w:val="000000"/>

</xml_diff>

<commit_message>
your connection is not private task
</commit_message>
<xml_diff>
--- a/react.docx
+++ b/react.docx
@@ -7208,7 +7208,6 @@
       </w:tr>
       <w:tr>
         <w:tblPrEx>
-          <w:shd w:val="clear" w:color="auto" w:fill="FFFFFF"/>
           <w:tblLayout w:type="fixed"/>
           <w:tblCellMar>
             <w:top w:w="15" w:type="dxa"/>
@@ -7354,7 +7353,6 @@
       </w:tr>
       <w:tr>
         <w:tblPrEx>
-          <w:shd w:val="clear" w:color="auto" w:fill="FFFFFF"/>
           <w:tblLayout w:type="fixed"/>
           <w:tblCellMar>
             <w:top w:w="15" w:type="dxa"/>
@@ -22515,6 +22513,7 @@
             <w:insideH w:val="none" w:color="auto" w:sz="0" w:space="0"/>
             <w:insideV w:val="none" w:color="auto" w:sz="0" w:space="0"/>
           </w:tblBorders>
+          <w:shd w:val="clear" w:color="auto" w:fill="FFFFFF"/>
           <w:tblLayout w:type="fixed"/>
           <w:tblCellMar>
             <w:top w:w="15" w:type="dxa"/>
@@ -22628,6 +22627,7 @@
             <w:insideH w:val="none" w:color="auto" w:sz="0" w:space="0"/>
             <w:insideV w:val="none" w:color="auto" w:sz="0" w:space="0"/>
           </w:tblBorders>
+          <w:shd w:val="clear" w:color="auto" w:fill="FFFFFF"/>
           <w:tblLayout w:type="fixed"/>
           <w:tblCellMar>
             <w:top w:w="15" w:type="dxa"/>
@@ -22741,6 +22741,7 @@
             <w:insideH w:val="none" w:color="auto" w:sz="0" w:space="0"/>
             <w:insideV w:val="none" w:color="auto" w:sz="0" w:space="0"/>
           </w:tblBorders>
+          <w:shd w:val="clear" w:color="auto" w:fill="FFFFFF"/>
           <w:tblLayout w:type="fixed"/>
           <w:tblCellMar>
             <w:top w:w="15" w:type="dxa"/>
@@ -23265,6 +23266,7 @@
             <w:insideH w:val="none" w:color="auto" w:sz="0" w:space="0"/>
             <w:insideV w:val="none" w:color="auto" w:sz="0" w:space="0"/>
           </w:tblBorders>
+          <w:shd w:val="clear" w:color="auto" w:fill="FFFFFF"/>
           <w:tblLayout w:type="fixed"/>
           <w:tblCellMar>
             <w:top w:w="15" w:type="dxa"/>
@@ -31836,7 +31838,6 @@
             <w:insideH w:val="none" w:color="auto" w:sz="0" w:space="0"/>
             <w:insideV w:val="none" w:color="auto" w:sz="0" w:space="0"/>
           </w:tblBorders>
-          <w:shd w:val="clear" w:color="auto" w:fill="FFFFFF"/>
           <w:tblLayout w:type="fixed"/>
           <w:tblCellMar>
             <w:top w:w="15" w:type="dxa"/>
@@ -32031,7 +32032,6 @@
             <w:insideH w:val="none" w:color="auto" w:sz="0" w:space="0"/>
             <w:insideV w:val="none" w:color="auto" w:sz="0" w:space="0"/>
           </w:tblBorders>
-          <w:shd w:val="clear" w:color="auto" w:fill="FFFFFF"/>
           <w:tblLayout w:type="fixed"/>
           <w:tblCellMar>
             <w:top w:w="15" w:type="dxa"/>
@@ -32226,7 +32226,6 @@
             <w:insideH w:val="none" w:color="auto" w:sz="0" w:space="0"/>
             <w:insideV w:val="none" w:color="auto" w:sz="0" w:space="0"/>
           </w:tblBorders>
-          <w:shd w:val="clear" w:color="auto" w:fill="FFFFFF"/>
           <w:tblLayout w:type="fixed"/>
           <w:tblCellMar>
             <w:top w:w="15" w:type="dxa"/>
@@ -37447,43 +37446,24 @@
         </w:numPr>
         <w:ind w:leftChars="0"/>
         <w:rPr>
-          <w:rFonts w:hint="default" w:ascii="Helvetica" w:hAnsi="Helvetica" w:eastAsia="Helvetica" w:cs="Helvetica"/>
-          <w:i w:val="0"/>
-          <w:caps w:val="0"/>
-          <w:color w:val="000000"/>
-          <w:spacing w:val="0"/>
-          <w:sz w:val="21"/>
-          <w:szCs w:val="21"/>
-          <w:shd w:val="clear" w:fill="FFFFFF"/>
+          <w:rFonts w:hint="default" w:ascii="Segoe UI" w:hAnsi="Segoe UI" w:eastAsia="Segoe UI" w:cs="Segoe UI"/>
+          <w:color w:val="333333"/>
+          <w:sz w:val="19"/>
+          <w:szCs w:val="19"/>
+          <w:shd w:val="clear" w:color="auto" w:fill="FFFFFF"/>
           <w:lang w:val="en-US"/>
         </w:rPr>
       </w:pPr>
       <w:r>
         <w:rPr>
-          <w:rFonts w:hint="default" w:ascii="Helvetica" w:hAnsi="Helvetica" w:eastAsia="Helvetica" w:cs="Helvetica"/>
-          <w:i w:val="0"/>
-          <w:color w:val="000000"/>
-          <w:spacing w:val="0"/>
-          <w:sz w:val="21"/>
-          <w:szCs w:val="21"/>
-          <w:shd w:val="clear" w:fill="FFFFFF"/>
+          <w:rFonts w:hint="default" w:ascii="Segoe UI" w:hAnsi="Segoe UI" w:eastAsia="Segoe UI" w:cs="Segoe UI"/>
+          <w:color w:val="333333"/>
+          <w:sz w:val="19"/>
+          <w:szCs w:val="19"/>
+          <w:shd w:val="clear" w:color="auto" w:fill="FFFFFF"/>
           <w:lang w:val="en-US"/>
         </w:rPr>
-        <w:t xml:space="preserve">Set up </w:t>
-      </w:r>
-      <w:r>
-        <w:rPr>
-          <w:rFonts w:hint="default" w:ascii="Helvetica" w:hAnsi="Helvetica" w:eastAsia="Helvetica" w:cs="Helvetica"/>
-          <w:i w:val="0"/>
-          <w:caps w:val="0"/>
-          <w:color w:val="000000"/>
-          <w:spacing w:val="0"/>
-          <w:sz w:val="21"/>
-          <w:szCs w:val="21"/>
-          <w:shd w:val="clear" w:fill="FFFFFF"/>
-          <w:lang w:val="en-US"/>
-        </w:rPr>
-        <w:t>SharePoint framework environment:</w:t>
+        <w:t>Set up SharePoint framework environment:</w:t>
       </w:r>
     </w:p>
     <w:p>
@@ -37494,27 +37474,21 @@
         </w:numPr>
         <w:ind w:leftChars="0"/>
         <w:rPr>
-          <w:rFonts w:hint="default" w:ascii="Helvetica" w:hAnsi="Helvetica" w:eastAsia="Helvetica" w:cs="Helvetica"/>
-          <w:i w:val="0"/>
-          <w:caps w:val="0"/>
-          <w:color w:val="000000"/>
-          <w:spacing w:val="0"/>
-          <w:sz w:val="21"/>
-          <w:szCs w:val="21"/>
-          <w:shd w:val="clear" w:fill="FFFFFF"/>
+          <w:rFonts w:hint="default" w:ascii="Segoe UI" w:hAnsi="Segoe UI" w:eastAsia="Segoe UI" w:cs="Segoe UI"/>
+          <w:color w:val="333333"/>
+          <w:sz w:val="19"/>
+          <w:szCs w:val="19"/>
+          <w:shd w:val="clear" w:color="auto" w:fill="FFFFFF"/>
           <w:lang w:val="en-US"/>
         </w:rPr>
       </w:pPr>
       <w:r>
         <w:rPr>
-          <w:rFonts w:ascii="Consolas" w:hAnsi="Consolas" w:eastAsia="Consolas" w:cs="Consolas"/>
-          <w:i w:val="0"/>
-          <w:caps w:val="0"/>
-          <w:color w:val="171717"/>
-          <w:spacing w:val="0"/>
-          <w:sz w:val="16"/>
-          <w:szCs w:val="16"/>
-          <w:shd w:val="clear" w:fill="FAFAFA"/>
+          <w:rFonts w:ascii="Segoe UI" w:hAnsi="Segoe UI" w:eastAsia="Segoe UI" w:cs="Segoe UI"/>
+          <w:color w:val="333333"/>
+          <w:sz w:val="19"/>
+          <w:szCs w:val="19"/>
+          <w:shd w:val="clear" w:color="auto" w:fill="FFFFFF"/>
         </w:rPr>
         <w:t>npm install gulp yo @microsoft/generator-sharepoint --global</w:t>
       </w:r>
@@ -37527,84 +37501,65 @@
         </w:numPr>
         <w:ind w:leftChars="0"/>
         <w:rPr>
-          <w:rFonts w:hint="default" w:ascii="Helvetica" w:hAnsi="Helvetica" w:eastAsia="Helvetica"/>
-          <w:i w:val="0"/>
-          <w:caps w:val="0"/>
-          <w:color w:val="000000"/>
-          <w:spacing w:val="0"/>
-          <w:sz w:val="21"/>
-          <w:szCs w:val="21"/>
-          <w:shd w:val="clear" w:fill="FFFFFF"/>
+          <w:rFonts w:hint="default" w:ascii="Segoe UI" w:hAnsi="Segoe UI" w:eastAsia="Segoe UI" w:cs="Segoe UI"/>
+          <w:color w:val="333333"/>
+          <w:sz w:val="19"/>
+          <w:szCs w:val="19"/>
+          <w:shd w:val="clear" w:color="auto" w:fill="FFFFFF"/>
           <w:lang w:val="en-US"/>
         </w:rPr>
       </w:pPr>
       <w:r>
         <w:rPr>
-          <w:rFonts w:hint="default" w:ascii="Helvetica" w:hAnsi="Helvetica" w:eastAsia="Helvetica"/>
-          <w:i w:val="0"/>
-          <w:caps w:val="0"/>
-          <w:color w:val="000000"/>
-          <w:spacing w:val="0"/>
-          <w:sz w:val="21"/>
-          <w:szCs w:val="21"/>
-          <w:shd w:val="clear" w:fill="FFFFFF"/>
+          <w:rFonts w:hint="default" w:ascii="Segoe UI" w:hAnsi="Segoe UI" w:eastAsia="Segoe UI" w:cs="Segoe UI"/>
+          <w:color w:val="333333"/>
+          <w:sz w:val="19"/>
+          <w:szCs w:val="19"/>
+          <w:shd w:val="clear" w:color="auto" w:fill="FFFFFF"/>
           <w:lang w:val="en-US"/>
         </w:rPr>
         <w:fldChar w:fldCharType="begin"/>
       </w:r>
       <w:r>
         <w:rPr>
-          <w:rFonts w:hint="default" w:ascii="Helvetica" w:hAnsi="Helvetica" w:eastAsia="Helvetica"/>
-          <w:i w:val="0"/>
-          <w:caps w:val="0"/>
-          <w:color w:val="000000"/>
-          <w:spacing w:val="0"/>
-          <w:sz w:val="21"/>
-          <w:szCs w:val="21"/>
-          <w:shd w:val="clear" w:fill="FFFFFF"/>
+          <w:rFonts w:hint="default" w:ascii="Segoe UI" w:hAnsi="Segoe UI" w:eastAsia="Segoe UI" w:cs="Segoe UI"/>
+          <w:color w:val="333333"/>
+          <w:sz w:val="19"/>
+          <w:szCs w:val="19"/>
+          <w:shd w:val="clear" w:color="auto" w:fill="FFFFFF"/>
           <w:lang w:val="en-US"/>
         </w:rPr>
         <w:instrText xml:space="preserve"> HYPERLINK "https://docs.microsoft.com/en-us/sharepoint/dev/spfx/set-up-your-development-environment" </w:instrText>
       </w:r>
       <w:r>
         <w:rPr>
-          <w:rFonts w:hint="default" w:ascii="Helvetica" w:hAnsi="Helvetica" w:eastAsia="Helvetica"/>
-          <w:i w:val="0"/>
-          <w:caps w:val="0"/>
-          <w:color w:val="000000"/>
-          <w:spacing w:val="0"/>
-          <w:sz w:val="21"/>
-          <w:szCs w:val="21"/>
-          <w:shd w:val="clear" w:fill="FFFFFF"/>
+          <w:rFonts w:hint="default" w:ascii="Segoe UI" w:hAnsi="Segoe UI" w:eastAsia="Segoe UI" w:cs="Segoe UI"/>
+          <w:color w:val="333333"/>
+          <w:sz w:val="19"/>
+          <w:szCs w:val="19"/>
+          <w:shd w:val="clear" w:color="auto" w:fill="FFFFFF"/>
           <w:lang w:val="en-US"/>
         </w:rPr>
         <w:fldChar w:fldCharType="separate"/>
       </w:r>
       <w:r>
         <w:rPr>
-          <w:rStyle w:val="9"/>
-          <w:rFonts w:hint="default" w:ascii="Helvetica" w:hAnsi="Helvetica" w:eastAsia="Helvetica"/>
-          <w:i w:val="0"/>
-          <w:caps w:val="0"/>
-          <w:color w:val="000000"/>
-          <w:spacing w:val="0"/>
-          <w:sz w:val="21"/>
-          <w:szCs w:val="21"/>
-          <w:shd w:val="clear" w:fill="FFFFFF"/>
+          <w:rFonts w:hint="default" w:ascii="Segoe UI" w:hAnsi="Segoe UI" w:eastAsia="Segoe UI" w:cs="Segoe UI"/>
+          <w:color w:val="333333"/>
+          <w:sz w:val="19"/>
+          <w:szCs w:val="19"/>
+          <w:shd w:val="clear" w:color="auto" w:fill="FFFFFF"/>
           <w:lang w:val="en-US"/>
         </w:rPr>
         <w:t>https://docs.microsoft.com/en-us/sharepoint/dev/spfx/set-up-your-development-environment</w:t>
       </w:r>
       <w:r>
         <w:rPr>
-          <w:rFonts w:hint="default" w:ascii="Helvetica" w:hAnsi="Helvetica" w:eastAsia="Helvetica"/>
-          <w:i w:val="0"/>
-          <w:caps w:val="0"/>
-          <w:color w:val="000000"/>
-          <w:spacing w:val="0"/>
-          <w:sz w:val="21"/>
-          <w:szCs w:val="21"/>
-          <w:shd w:val="clear" w:fill="FFFFFF"/>
+          <w:rFonts w:hint="default" w:ascii="Segoe UI" w:hAnsi="Segoe UI" w:eastAsia="Segoe UI" w:cs="Segoe UI"/>
+          <w:color w:val="333333"/>
+          <w:sz w:val="19"/>
+          <w:szCs w:val="19"/>
+          <w:shd w:val="clear" w:color="auto" w:fill="FFFFFF"/>
           <w:lang w:val="en-US"/>
         </w:rPr>
         <w:fldChar w:fldCharType="end"/>
@@ -37618,14 +37573,11 @@
         </w:numPr>
         <w:ind w:leftChars="0"/>
         <w:rPr>
-          <w:rFonts w:hint="default" w:ascii="Helvetica" w:hAnsi="Helvetica" w:eastAsia="Helvetica"/>
-          <w:i w:val="0"/>
-          <w:caps w:val="0"/>
-          <w:color w:val="000000"/>
-          <w:spacing w:val="0"/>
-          <w:sz w:val="21"/>
-          <w:szCs w:val="21"/>
-          <w:shd w:val="clear" w:fill="FFFFFF"/>
+          <w:rFonts w:hint="default" w:ascii="Segoe UI" w:hAnsi="Segoe UI" w:eastAsia="Segoe UI" w:cs="Segoe UI"/>
+          <w:color w:val="333333"/>
+          <w:sz w:val="19"/>
+          <w:szCs w:val="19"/>
+          <w:shd w:val="clear" w:color="auto" w:fill="FFFFFF"/>
           <w:lang w:val="en-US"/>
         </w:rPr>
       </w:pPr>
@@ -37638,30 +37590,46 @@
         </w:numPr>
         <w:ind w:leftChars="0"/>
         <w:rPr>
-          <w:rFonts w:hint="default" w:ascii="Helvetica" w:hAnsi="Helvetica" w:eastAsia="Helvetica"/>
-          <w:i w:val="0"/>
-          <w:caps w:val="0"/>
-          <w:color w:val="000000"/>
-          <w:spacing w:val="0"/>
-          <w:sz w:val="21"/>
-          <w:szCs w:val="21"/>
-          <w:shd w:val="clear" w:fill="FFFFFF"/>
+          <w:rFonts w:hint="default" w:ascii="Segoe UI" w:hAnsi="Segoe UI" w:eastAsia="Segoe UI" w:cs="Segoe UI"/>
+          <w:color w:val="333333"/>
+          <w:sz w:val="19"/>
+          <w:szCs w:val="19"/>
+          <w:shd w:val="clear" w:color="auto" w:fill="FFFFFF"/>
           <w:lang w:val="en-US"/>
         </w:rPr>
       </w:pPr>
       <w:r>
         <w:rPr>
-          <w:rFonts w:hint="default" w:ascii="Helvetica" w:hAnsi="Helvetica" w:eastAsia="Helvetica"/>
-          <w:i w:val="0"/>
-          <w:caps w:val="0"/>
-          <w:color w:val="000000"/>
-          <w:spacing w:val="0"/>
-          <w:sz w:val="21"/>
-          <w:szCs w:val="21"/>
-          <w:shd w:val="clear" w:fill="FFFFFF"/>
+          <w:rFonts w:hint="default" w:ascii="Segoe UI" w:hAnsi="Segoe UI" w:eastAsia="Segoe UI" w:cs="Segoe UI"/>
+          <w:color w:val="333333"/>
+          <w:sz w:val="19"/>
+          <w:szCs w:val="19"/>
+          <w:shd w:val="clear" w:color="auto" w:fill="FFFFFF"/>
           <w:lang w:val="en-US"/>
         </w:rPr>
-        <w:t>“This site can’t provide a secure connection”</w:t>
+        <w:t>“</w:t>
+      </w:r>
+      <w:r>
+        <w:rPr>
+          <w:rFonts w:hint="default" w:ascii="Segoe UI" w:hAnsi="Segoe UI" w:eastAsia="Segoe UI"/>
+          <w:color w:val="333333"/>
+          <w:sz w:val="19"/>
+          <w:szCs w:val="19"/>
+          <w:shd w:val="clear" w:color="auto" w:fill="FFFFFF"/>
+          <w:lang w:val="en-US"/>
+        </w:rPr>
+        <w:t>Your connection is not private task</w:t>
+      </w:r>
+      <w:r>
+        <w:rPr>
+          <w:rFonts w:hint="default" w:ascii="Segoe UI" w:hAnsi="Segoe UI" w:eastAsia="Segoe UI" w:cs="Segoe UI"/>
+          <w:color w:val="333333"/>
+          <w:sz w:val="19"/>
+          <w:szCs w:val="19"/>
+          <w:shd w:val="clear" w:color="auto" w:fill="FFFFFF"/>
+          <w:lang w:val="en-US"/>
+        </w:rPr>
+        <w:t>” (warning 1)</w:t>
       </w:r>
     </w:p>
     <w:p>
@@ -37672,43 +37640,24 @@
         </w:numPr>
         <w:ind w:leftChars="0"/>
         <w:rPr>
-          <w:rFonts w:hint="default" w:ascii="Helvetica" w:hAnsi="Helvetica" w:eastAsia="Helvetica"/>
-          <w:i w:val="0"/>
-          <w:caps w:val="0"/>
-          <w:color w:val="000000"/>
-          <w:spacing w:val="0"/>
-          <w:sz w:val="21"/>
-          <w:szCs w:val="21"/>
-          <w:shd w:val="clear" w:fill="FFFFFF"/>
+          <w:rFonts w:hint="default" w:ascii="Segoe UI" w:hAnsi="Segoe UI" w:eastAsia="Segoe UI" w:cs="Segoe UI"/>
+          <w:color w:val="333333"/>
+          <w:sz w:val="19"/>
+          <w:szCs w:val="19"/>
+          <w:shd w:val="clear" w:color="auto" w:fill="FFFFFF"/>
           <w:lang w:val="en-US"/>
         </w:rPr>
       </w:pPr>
       <w:r>
         <w:rPr>
-          <w:rFonts w:hint="default" w:ascii="Helvetica" w:hAnsi="Helvetica" w:eastAsia="Helvetica"/>
-          <w:i w:val="0"/>
-          <w:color w:val="000000"/>
-          <w:spacing w:val="0"/>
-          <w:sz w:val="21"/>
-          <w:szCs w:val="21"/>
-          <w:shd w:val="clear" w:fill="FFFFFF"/>
+          <w:rFonts w:hint="default" w:ascii="Segoe UI" w:hAnsi="Segoe UI" w:eastAsia="Segoe UI" w:cs="Segoe UI"/>
+          <w:color w:val="333333"/>
+          <w:sz w:val="19"/>
+          <w:szCs w:val="19"/>
+          <w:shd w:val="clear" w:color="auto" w:fill="FFFFFF"/>
           <w:lang w:val="en-US"/>
         </w:rPr>
-        <w:t>W</w:t>
-      </w:r>
-      <w:r>
-        <w:rPr>
-          <w:rFonts w:hint="default" w:ascii="Helvetica" w:hAnsi="Helvetica" w:eastAsia="Helvetica"/>
-          <w:i w:val="0"/>
-          <w:caps w:val="0"/>
-          <w:color w:val="000000"/>
-          <w:spacing w:val="0"/>
-          <w:sz w:val="21"/>
-          <w:szCs w:val="21"/>
-          <w:shd w:val="clear" w:fill="FFFFFF"/>
-          <w:lang w:val="en-US"/>
-        </w:rPr>
-        <w:t>hen you run “gulp serve” after npm install above three script, you will get “This site can’t provide a secure connection”, you have to run “gulp truest-dev-cert”</w:t>
+        <w:t>When you run “gulp serve” after npm install above three scripts, you will get “This site can’t provide a secure connection”, you have to run “gulp truest-dev-cert”</w:t>
       </w:r>
     </w:p>
     <w:p>
@@ -37719,19 +37668,229 @@
         </w:numPr>
         <w:ind w:leftChars="0"/>
         <w:rPr>
-          <w:rFonts w:hint="default" w:ascii="Helvetica" w:hAnsi="Helvetica" w:eastAsia="Helvetica"/>
-          <w:i w:val="0"/>
-          <w:caps w:val="0"/>
-          <w:color w:val="000000"/>
-          <w:spacing w:val="0"/>
-          <w:sz w:val="21"/>
-          <w:szCs w:val="21"/>
-          <w:shd w:val="clear" w:fill="FFFFFF"/>
+          <w:rFonts w:hint="default" w:ascii="Segoe UI" w:hAnsi="Segoe UI" w:eastAsia="Segoe UI" w:cs="Segoe UI"/>
+          <w:color w:val="333333"/>
+          <w:sz w:val="19"/>
+          <w:szCs w:val="19"/>
+          <w:shd w:val="clear" w:color="auto" w:fill="FFFFFF"/>
           <w:lang w:val="en-US"/>
         </w:rPr>
       </w:pPr>
+    </w:p>
+    <w:p>
+      <w:pPr>
+        <w:numPr>
+          <w:ilvl w:val="0"/>
+          <w:numId w:val="0"/>
+        </w:numPr>
+        <w:ind w:leftChars="0"/>
+        <w:rPr>
+          <w:rFonts w:hint="default" w:ascii="Segoe UI" w:hAnsi="Segoe UI" w:eastAsia="Segoe UI" w:cs="Segoe UI"/>
+          <w:color w:val="333333"/>
+          <w:sz w:val="19"/>
+          <w:szCs w:val="19"/>
+          <w:shd w:val="clear" w:color="auto" w:fill="FFFFFF"/>
+          <w:lang w:val="en-US"/>
+        </w:rPr>
+      </w:pPr>
+      <w:r>
+        <w:rPr>
+          <w:rFonts w:hint="default" w:ascii="Segoe UI" w:hAnsi="Segoe UI" w:eastAsia="Segoe UI" w:cs="Segoe UI"/>
+          <w:color w:val="333333"/>
+          <w:sz w:val="19"/>
+          <w:szCs w:val="19"/>
+          <w:shd w:val="clear" w:color="auto" w:fill="FFFFFF"/>
+          <w:lang w:val="en-US"/>
+        </w:rPr>
+        <w:t>“This site can’t provide a secure connection”</w:t>
+      </w:r>
+    </w:p>
+    <w:p>
+      <w:pPr>
+        <w:numPr>
+          <w:ilvl w:val="0"/>
+          <w:numId w:val="0"/>
+        </w:numPr>
+        <w:ind w:leftChars="0"/>
+        <w:rPr>
+          <w:rFonts w:hint="default" w:ascii="Segoe UI" w:hAnsi="Segoe UI" w:eastAsia="Segoe UI" w:cs="Segoe UI"/>
+          <w:color w:val="333333"/>
+          <w:sz w:val="19"/>
+          <w:szCs w:val="19"/>
+          <w:shd w:val="clear" w:color="auto" w:fill="FFFFFF"/>
+          <w:lang w:val="en-US"/>
+        </w:rPr>
+      </w:pPr>
+      <w:r>
+        <w:rPr>
+          <w:rFonts w:hint="default" w:ascii="Segoe UI" w:hAnsi="Segoe UI" w:eastAsia="Segoe UI" w:cs="Segoe UI"/>
+          <w:color w:val="333333"/>
+          <w:sz w:val="19"/>
+          <w:szCs w:val="19"/>
+          <w:shd w:val="clear" w:color="auto" w:fill="FFFFFF"/>
+          <w:lang w:val="en-US"/>
+        </w:rPr>
+        <w:t>Go to config/serve.json, set:</w:t>
+      </w:r>
       <w:bookmarkStart w:id="0" w:name="_GoBack"/>
       <w:bookmarkEnd w:id="0"/>
+    </w:p>
+    <w:p>
+      <w:pPr>
+        <w:keepNext w:val="0"/>
+        <w:keepLines w:val="0"/>
+        <w:widowControl/>
+        <w:suppressLineNumbers w:val="0"/>
+        <w:shd w:val="clear" w:fill="1E1E1E"/>
+        <w:spacing w:line="228" w:lineRule="atLeast"/>
+        <w:jc w:val="left"/>
+        <w:rPr>
+          <w:rFonts w:ascii="Consolas" w:hAnsi="Consolas" w:eastAsia="Consolas" w:cs="Consolas"/>
+          <w:b w:val="0"/>
+          <w:color w:val="D4D4D4"/>
+          <w:sz w:val="16"/>
+          <w:szCs w:val="16"/>
+        </w:rPr>
+      </w:pPr>
+      <w:r>
+        <w:rPr>
+          <w:rFonts w:hint="default" w:ascii="Consolas" w:hAnsi="Consolas" w:eastAsia="Consolas" w:cs="Consolas"/>
+          <w:b w:val="0"/>
+          <w:color w:val="9CDCFE"/>
+          <w:kern w:val="0"/>
+          <w:sz w:val="16"/>
+          <w:szCs w:val="16"/>
+          <w:shd w:val="clear" w:fill="1E1E1E"/>
+          <w:lang w:val="en-US" w:eastAsia="zh-CN" w:bidi="ar"/>
+        </w:rPr>
+        <w:t>"https"</w:t>
+      </w:r>
+      <w:r>
+        <w:rPr>
+          <w:rFonts w:hint="default" w:ascii="Consolas" w:hAnsi="Consolas" w:eastAsia="Consolas" w:cs="Consolas"/>
+          <w:b w:val="0"/>
+          <w:color w:val="D4D4D4"/>
+          <w:kern w:val="0"/>
+          <w:sz w:val="16"/>
+          <w:szCs w:val="16"/>
+          <w:shd w:val="clear" w:fill="1E1E1E"/>
+          <w:lang w:val="en-US" w:eastAsia="zh-CN" w:bidi="ar"/>
+        </w:rPr>
+        <w:t>: </w:t>
+      </w:r>
+      <w:r>
+        <w:rPr>
+          <w:rFonts w:hint="default" w:ascii="Consolas" w:hAnsi="Consolas" w:eastAsia="Consolas" w:cs="Consolas"/>
+          <w:b w:val="0"/>
+          <w:color w:val="569CD6"/>
+          <w:kern w:val="0"/>
+          <w:sz w:val="16"/>
+          <w:szCs w:val="16"/>
+          <w:shd w:val="clear" w:fill="1E1E1E"/>
+          <w:lang w:val="en-US" w:eastAsia="zh-CN" w:bidi="ar"/>
+        </w:rPr>
+        <w:t>false</w:t>
+      </w:r>
+      <w:r>
+        <w:rPr>
+          <w:rFonts w:hint="default" w:ascii="Consolas" w:hAnsi="Consolas" w:eastAsia="Consolas" w:cs="Consolas"/>
+          <w:b w:val="0"/>
+          <w:color w:val="D4D4D4"/>
+          <w:kern w:val="0"/>
+          <w:sz w:val="16"/>
+          <w:szCs w:val="16"/>
+          <w:shd w:val="clear" w:fill="1E1E1E"/>
+          <w:lang w:val="en-US" w:eastAsia="zh-CN" w:bidi="ar"/>
+        </w:rPr>
+        <w:t>,</w:t>
+      </w:r>
+    </w:p>
+    <w:p>
+      <w:pPr>
+        <w:keepNext w:val="0"/>
+        <w:keepLines w:val="0"/>
+        <w:widowControl/>
+        <w:suppressLineNumbers w:val="0"/>
+        <w:shd w:val="clear" w:fill="1E1E1E"/>
+        <w:spacing w:line="228" w:lineRule="atLeast"/>
+        <w:jc w:val="left"/>
+        <w:rPr>
+          <w:rFonts w:hint="default" w:ascii="Consolas" w:hAnsi="Consolas" w:eastAsia="Consolas" w:cs="Consolas"/>
+          <w:b w:val="0"/>
+          <w:color w:val="D4D4D4"/>
+          <w:sz w:val="16"/>
+          <w:szCs w:val="16"/>
+        </w:rPr>
+      </w:pPr>
+      <w:r>
+        <w:rPr>
+          <w:rFonts w:hint="default" w:ascii="Consolas" w:hAnsi="Consolas" w:eastAsia="Consolas" w:cs="Consolas"/>
+          <w:b w:val="0"/>
+          <w:color w:val="9CDCFE"/>
+          <w:kern w:val="0"/>
+          <w:sz w:val="16"/>
+          <w:szCs w:val="16"/>
+          <w:shd w:val="clear" w:fill="1E1E1E"/>
+          <w:lang w:val="en-US" w:eastAsia="zh-CN" w:bidi="ar"/>
+        </w:rPr>
+        <w:t>"initialPage"</w:t>
+      </w:r>
+      <w:r>
+        <w:rPr>
+          <w:rFonts w:hint="default" w:ascii="Consolas" w:hAnsi="Consolas" w:eastAsia="Consolas" w:cs="Consolas"/>
+          <w:b w:val="0"/>
+          <w:color w:val="D4D4D4"/>
+          <w:kern w:val="0"/>
+          <w:sz w:val="16"/>
+          <w:szCs w:val="16"/>
+          <w:shd w:val="clear" w:fill="1E1E1E"/>
+          <w:lang w:val="en-US" w:eastAsia="zh-CN" w:bidi="ar"/>
+        </w:rPr>
+        <w:t>: </w:t>
+      </w:r>
+      <w:r>
+        <w:rPr>
+          <w:rFonts w:hint="default" w:ascii="Consolas" w:hAnsi="Consolas" w:eastAsia="Consolas" w:cs="Consolas"/>
+          <w:b w:val="0"/>
+          <w:color w:val="CE9178"/>
+          <w:kern w:val="0"/>
+          <w:sz w:val="16"/>
+          <w:szCs w:val="16"/>
+          <w:shd w:val="clear" w:fill="1E1E1E"/>
+          <w:lang w:val="en-US" w:eastAsia="zh-CN" w:bidi="ar"/>
+        </w:rPr>
+        <w:t>"http://localhost:5432/workbench"</w:t>
+      </w:r>
+      <w:r>
+        <w:rPr>
+          <w:rFonts w:hint="default" w:ascii="Consolas" w:hAnsi="Consolas" w:eastAsia="Consolas" w:cs="Consolas"/>
+          <w:b w:val="0"/>
+          <w:color w:val="D4D4D4"/>
+          <w:kern w:val="0"/>
+          <w:sz w:val="16"/>
+          <w:szCs w:val="16"/>
+          <w:shd w:val="clear" w:fill="1E1E1E"/>
+          <w:lang w:val="en-US" w:eastAsia="zh-CN" w:bidi="ar"/>
+        </w:rPr>
+        <w:t>,</w:t>
+      </w:r>
+    </w:p>
+    <w:p>
+      <w:pPr>
+        <w:numPr>
+          <w:ilvl w:val="0"/>
+          <w:numId w:val="0"/>
+        </w:numPr>
+        <w:ind w:leftChars="0"/>
+        <w:rPr>
+          <w:rFonts w:hint="default" w:ascii="Segoe UI" w:hAnsi="Segoe UI" w:eastAsia="Segoe UI" w:cs="Segoe UI"/>
+          <w:color w:val="333333"/>
+          <w:sz w:val="19"/>
+          <w:szCs w:val="19"/>
+          <w:shd w:val="clear" w:color="auto" w:fill="FFFFFF"/>
+          <w:lang w:val="en-US"/>
+        </w:rPr>
+      </w:pPr>
     </w:p>
     <w:p>
       <w:pPr>

</xml_diff>

<commit_message>
import bootstrap to spf
</commit_message>
<xml_diff>
--- a/react.docx
+++ b/react.docx
@@ -7123,6 +7123,7 @@
       </w:tr>
       <w:tr>
         <w:tblPrEx>
+          <w:shd w:val="clear" w:color="auto" w:fill="FFFFFF"/>
           <w:tblLayout w:type="fixed"/>
           <w:tblCellMar>
             <w:top w:w="15" w:type="dxa"/>
@@ -7207,7 +7208,6 @@
       </w:tr>
       <w:tr>
         <w:tblPrEx>
-          <w:shd w:val="clear" w:color="auto" w:fill="FFFFFF"/>
           <w:tblLayout w:type="fixed"/>
           <w:tblCellMar>
             <w:top w:w="15" w:type="dxa"/>
@@ -7353,6 +7353,7 @@
       </w:tr>
       <w:tr>
         <w:tblPrEx>
+          <w:shd w:val="clear" w:color="auto" w:fill="FFFFFF"/>
           <w:tblLayout w:type="fixed"/>
           <w:tblCellMar>
             <w:top w:w="15" w:type="dxa"/>
@@ -7405,6 +7406,7 @@
       </w:tr>
       <w:tr>
         <w:tblPrEx>
+          <w:shd w:val="clear" w:color="auto" w:fill="FFFFFF"/>
           <w:tblLayout w:type="fixed"/>
           <w:tblCellMar>
             <w:top w:w="15" w:type="dxa"/>
@@ -22379,7 +22381,14 @@
             <w:insideH w:val="none" w:color="auto" w:sz="0" w:space="0"/>
             <w:insideV w:val="none" w:color="auto" w:sz="0" w:space="0"/>
           </w:tblBorders>
+          <w:shd w:val="clear" w:color="auto" w:fill="FFFFFF"/>
           <w:tblLayout w:type="fixed"/>
+          <w:tblCellMar>
+            <w:top w:w="15" w:type="dxa"/>
+            <w:left w:w="15" w:type="dxa"/>
+            <w:bottom w:w="15" w:type="dxa"/>
+            <w:right w:w="15" w:type="dxa"/>
+          </w:tblCellMar>
         </w:tblPrEx>
         <w:trPr>
           <w:tblHeader/>
@@ -22505,7 +22514,6 @@
             <w:insideH w:val="none" w:color="auto" w:sz="0" w:space="0"/>
             <w:insideV w:val="none" w:color="auto" w:sz="0" w:space="0"/>
           </w:tblBorders>
-          <w:shd w:val="clear" w:color="auto" w:fill="FFFFFF"/>
           <w:tblLayout w:type="fixed"/>
           <w:tblCellMar>
             <w:top w:w="15" w:type="dxa"/>
@@ -22619,7 +22627,6 @@
             <w:insideH w:val="none" w:color="auto" w:sz="0" w:space="0"/>
             <w:insideV w:val="none" w:color="auto" w:sz="0" w:space="0"/>
           </w:tblBorders>
-          <w:shd w:val="clear" w:color="auto" w:fill="FFFFFF"/>
           <w:tblLayout w:type="fixed"/>
           <w:tblCellMar>
             <w:top w:w="15" w:type="dxa"/>
@@ -22734,12 +22741,6 @@
             <w:insideV w:val="none" w:color="auto" w:sz="0" w:space="0"/>
           </w:tblBorders>
           <w:tblLayout w:type="fixed"/>
-          <w:tblCellMar>
-            <w:top w:w="15" w:type="dxa"/>
-            <w:left w:w="15" w:type="dxa"/>
-            <w:bottom w:w="15" w:type="dxa"/>
-            <w:right w:w="15" w:type="dxa"/>
-          </w:tblCellMar>
         </w:tblPrEx>
         <w:tc>
           <w:tcPr>
@@ -23126,6 +23127,12 @@
           </w:tblBorders>
           <w:shd w:val="clear" w:color="auto" w:fill="FFFFFF"/>
           <w:tblLayout w:type="fixed"/>
+          <w:tblCellMar>
+            <w:top w:w="15" w:type="dxa"/>
+            <w:left w:w="15" w:type="dxa"/>
+            <w:bottom w:w="15" w:type="dxa"/>
+            <w:right w:w="15" w:type="dxa"/>
+          </w:tblCellMar>
         </w:tblPrEx>
         <w:trPr>
           <w:tblHeader/>
@@ -23251,8 +23258,13 @@
             <w:insideH w:val="none" w:color="auto" w:sz="0" w:space="0"/>
             <w:insideV w:val="none" w:color="auto" w:sz="0" w:space="0"/>
           </w:tblBorders>
-          <w:shd w:val="clear" w:color="auto" w:fill="FFFFFF"/>
           <w:tblLayout w:type="fixed"/>
+          <w:tblCellMar>
+            <w:top w:w="15" w:type="dxa"/>
+            <w:left w:w="15" w:type="dxa"/>
+            <w:bottom w:w="15" w:type="dxa"/>
+            <w:right w:w="15" w:type="dxa"/>
+          </w:tblCellMar>
         </w:tblPrEx>
         <w:tc>
           <w:tcPr>
@@ -23359,7 +23371,6 @@
             <w:insideH w:val="none" w:color="auto" w:sz="0" w:space="0"/>
             <w:insideV w:val="none" w:color="auto" w:sz="0" w:space="0"/>
           </w:tblBorders>
-          <w:shd w:val="clear" w:color="auto" w:fill="FFFFFF"/>
           <w:tblLayout w:type="fixed"/>
           <w:tblCellMar>
             <w:top w:w="15" w:type="dxa"/>
@@ -32012,7 +32023,6 @@
             <w:insideH w:val="none" w:color="auto" w:sz="0" w:space="0"/>
             <w:insideV w:val="none" w:color="auto" w:sz="0" w:space="0"/>
           </w:tblBorders>
-          <w:shd w:val="clear" w:color="auto" w:fill="FFFFFF"/>
           <w:tblLayout w:type="fixed"/>
           <w:tblCellMar>
             <w:top w:w="15" w:type="dxa"/>
@@ -38028,7 +38038,6 @@
           <w:spacing w:val="0"/>
           <w:sz w:val="15"/>
           <w:szCs w:val="15"/>
-          <w:bdr w:val="none" w:color="auto" w:sz="0" w:space="0"/>
           <w:vertAlign w:val="baseline"/>
         </w:rPr>
       </w:pPr>
@@ -38041,7 +38050,6 @@
           <w:spacing w:val="0"/>
           <w:sz w:val="15"/>
           <w:szCs w:val="15"/>
-          <w:bdr w:val="none" w:color="auto" w:sz="0" w:space="0"/>
           <w:vertAlign w:val="baseline"/>
         </w:rPr>
         <w:t>{</w:t>
@@ -38072,7 +38080,6 @@
           <w:spacing w:val="0"/>
           <w:sz w:val="15"/>
           <w:szCs w:val="15"/>
-          <w:bdr w:val="none" w:color="auto" w:sz="0" w:space="0"/>
           <w:vertAlign w:val="baseline"/>
         </w:rPr>
       </w:pPr>
@@ -38085,7 +38092,6 @@
           <w:spacing w:val="0"/>
           <w:sz w:val="15"/>
           <w:szCs w:val="15"/>
-          <w:bdr w:val="none" w:color="auto" w:sz="0" w:space="0"/>
           <w:vertAlign w:val="baseline"/>
         </w:rPr>
         <w:t xml:space="preserve">  </w:t>
@@ -38098,7 +38104,6 @@
           <w:spacing w:val="0"/>
           <w:sz w:val="15"/>
           <w:szCs w:val="15"/>
-          <w:bdr w:val="none" w:color="auto" w:sz="0" w:space="0"/>
           <w:vertAlign w:val="baseline"/>
         </w:rPr>
         <w:t>// Your current package.json</w:t>
@@ -38129,7 +38134,6 @@
           <w:spacing w:val="0"/>
           <w:sz w:val="15"/>
           <w:szCs w:val="15"/>
-          <w:bdr w:val="none" w:color="auto" w:sz="0" w:space="0"/>
           <w:vertAlign w:val="baseline"/>
         </w:rPr>
       </w:pPr>
@@ -38142,7 +38146,6 @@
           <w:spacing w:val="0"/>
           <w:sz w:val="15"/>
           <w:szCs w:val="15"/>
-          <w:bdr w:val="none" w:color="auto" w:sz="0" w:space="0"/>
           <w:vertAlign w:val="baseline"/>
         </w:rPr>
         <w:t xml:space="preserve">  </w:t>
@@ -38155,7 +38158,6 @@
           <w:spacing w:val="0"/>
           <w:sz w:val="15"/>
           <w:szCs w:val="15"/>
-          <w:bdr w:val="none" w:color="auto" w:sz="0" w:space="0"/>
           <w:vertAlign w:val="baseline"/>
         </w:rPr>
         <w:t>"scripts"</w:t>
@@ -38169,7 +38171,6 @@
           <w:spacing w:val="0"/>
           <w:sz w:val="15"/>
           <w:szCs w:val="15"/>
-          <w:bdr w:val="none" w:color="auto" w:sz="0" w:space="0"/>
           <w:vertAlign w:val="baseline"/>
         </w:rPr>
         <w:t>: {</w:t>
@@ -38200,7 +38201,6 @@
           <w:spacing w:val="0"/>
           <w:sz w:val="15"/>
           <w:szCs w:val="15"/>
-          <w:bdr w:val="none" w:color="auto" w:sz="0" w:space="0"/>
           <w:vertAlign w:val="baseline"/>
         </w:rPr>
       </w:pPr>
@@ -38213,7 +38213,6 @@
           <w:spacing w:val="0"/>
           <w:sz w:val="15"/>
           <w:szCs w:val="15"/>
-          <w:bdr w:val="none" w:color="auto" w:sz="0" w:space="0"/>
           <w:vertAlign w:val="baseline"/>
         </w:rPr>
         <w:t xml:space="preserve">    </w:t>
@@ -38226,7 +38225,6 @@
           <w:spacing w:val="0"/>
           <w:sz w:val="15"/>
           <w:szCs w:val="15"/>
-          <w:bdr w:val="none" w:color="auto" w:sz="0" w:space="0"/>
           <w:vertAlign w:val="baseline"/>
         </w:rPr>
         <w:t>// Your current package.json scripts</w:t>
@@ -38257,7 +38255,6 @@
           <w:spacing w:val="0"/>
           <w:sz w:val="15"/>
           <w:szCs w:val="15"/>
-          <w:bdr w:val="none" w:color="auto" w:sz="0" w:space="0"/>
           <w:vertAlign w:val="baseline"/>
         </w:rPr>
       </w:pPr>
@@ -38270,7 +38267,6 @@
           <w:spacing w:val="0"/>
           <w:sz w:val="15"/>
           <w:szCs w:val="15"/>
-          <w:bdr w:val="none" w:color="auto" w:sz="0" w:space="0"/>
           <w:vertAlign w:val="baseline"/>
         </w:rPr>
         <w:t xml:space="preserve">    </w:t>
@@ -38283,7 +38279,6 @@
           <w:spacing w:val="0"/>
           <w:sz w:val="15"/>
           <w:szCs w:val="15"/>
-          <w:bdr w:val="none" w:color="auto" w:sz="0" w:space="0"/>
           <w:vertAlign w:val="baseline"/>
         </w:rPr>
         <w:t>"preinstall"</w:t>
@@ -38297,7 +38292,6 @@
           <w:spacing w:val="0"/>
           <w:sz w:val="15"/>
           <w:szCs w:val="15"/>
-          <w:bdr w:val="none" w:color="auto" w:sz="0" w:space="0"/>
           <w:vertAlign w:val="baseline"/>
         </w:rPr>
         <w:t xml:space="preserve">: </w:t>
@@ -38310,7 +38304,6 @@
           <w:spacing w:val="0"/>
           <w:sz w:val="15"/>
           <w:szCs w:val="15"/>
-          <w:bdr w:val="none" w:color="auto" w:sz="0" w:space="0"/>
           <w:vertAlign w:val="baseline"/>
         </w:rPr>
         <w:t>"npx npm-force-resolutions"</w:t>
@@ -38341,7 +38334,6 @@
           <w:spacing w:val="0"/>
           <w:sz w:val="15"/>
           <w:szCs w:val="15"/>
-          <w:bdr w:val="none" w:color="auto" w:sz="0" w:space="0"/>
           <w:vertAlign w:val="baseline"/>
         </w:rPr>
       </w:pPr>
@@ -38354,7 +38346,6 @@
           <w:spacing w:val="0"/>
           <w:sz w:val="15"/>
           <w:szCs w:val="15"/>
-          <w:bdr w:val="none" w:color="auto" w:sz="0" w:space="0"/>
           <w:vertAlign w:val="baseline"/>
         </w:rPr>
         <w:t xml:space="preserve">  },</w:t>
@@ -38385,7 +38376,6 @@
           <w:spacing w:val="0"/>
           <w:sz w:val="15"/>
           <w:szCs w:val="15"/>
-          <w:bdr w:val="none" w:color="auto" w:sz="0" w:space="0"/>
           <w:vertAlign w:val="baseline"/>
         </w:rPr>
       </w:pPr>
@@ -38398,7 +38388,6 @@
           <w:spacing w:val="0"/>
           <w:sz w:val="15"/>
           <w:szCs w:val="15"/>
-          <w:bdr w:val="none" w:color="auto" w:sz="0" w:space="0"/>
           <w:vertAlign w:val="baseline"/>
         </w:rPr>
         <w:t xml:space="preserve">  </w:t>
@@ -38411,7 +38400,6 @@
           <w:spacing w:val="0"/>
           <w:sz w:val="15"/>
           <w:szCs w:val="15"/>
-          <w:bdr w:val="none" w:color="auto" w:sz="0" w:space="0"/>
           <w:vertAlign w:val="baseline"/>
         </w:rPr>
         <w:t>"resolutions"</w:t>
@@ -38425,7 +38413,6 @@
           <w:spacing w:val="0"/>
           <w:sz w:val="15"/>
           <w:szCs w:val="15"/>
-          <w:bdr w:val="none" w:color="auto" w:sz="0" w:space="0"/>
           <w:vertAlign w:val="baseline"/>
         </w:rPr>
         <w:t>: {</w:t>
@@ -38456,7 +38443,6 @@
           <w:spacing w:val="0"/>
           <w:sz w:val="15"/>
           <w:szCs w:val="15"/>
-          <w:bdr w:val="none" w:color="auto" w:sz="0" w:space="0"/>
           <w:vertAlign w:val="baseline"/>
         </w:rPr>
       </w:pPr>
@@ -38469,7 +38455,6 @@
           <w:spacing w:val="0"/>
           <w:sz w:val="15"/>
           <w:szCs w:val="15"/>
-          <w:bdr w:val="none" w:color="auto" w:sz="0" w:space="0"/>
           <w:vertAlign w:val="baseline"/>
         </w:rPr>
         <w:t xml:space="preserve">    </w:t>
@@ -38482,7 +38467,6 @@
           <w:spacing w:val="0"/>
           <w:sz w:val="15"/>
           <w:szCs w:val="15"/>
-          <w:bdr w:val="none" w:color="auto" w:sz="0" w:space="0"/>
           <w:vertAlign w:val="baseline"/>
         </w:rPr>
         <w:t>"graceful-fs"</w:t>
@@ -38496,7 +38480,6 @@
           <w:spacing w:val="0"/>
           <w:sz w:val="15"/>
           <w:szCs w:val="15"/>
-          <w:bdr w:val="none" w:color="auto" w:sz="0" w:space="0"/>
           <w:vertAlign w:val="baseline"/>
         </w:rPr>
         <w:t xml:space="preserve">: </w:t>
@@ -38509,7 +38492,6 @@
           <w:spacing w:val="0"/>
           <w:sz w:val="15"/>
           <w:szCs w:val="15"/>
-          <w:bdr w:val="none" w:color="auto" w:sz="0" w:space="0"/>
           <w:vertAlign w:val="baseline"/>
         </w:rPr>
         <w:t>"^4.2.4"</w:t>
@@ -38540,7 +38522,6 @@
           <w:spacing w:val="0"/>
           <w:sz w:val="15"/>
           <w:szCs w:val="15"/>
-          <w:bdr w:val="none" w:color="auto" w:sz="0" w:space="0"/>
           <w:vertAlign w:val="baseline"/>
         </w:rPr>
       </w:pPr>
@@ -38553,7 +38534,6 @@
           <w:spacing w:val="0"/>
           <w:sz w:val="15"/>
           <w:szCs w:val="15"/>
-          <w:bdr w:val="none" w:color="auto" w:sz="0" w:space="0"/>
           <w:vertAlign w:val="baseline"/>
         </w:rPr>
         <w:t xml:space="preserve">  }</w:t>
@@ -38594,7 +38574,6 @@
           <w:spacing w:val="0"/>
           <w:sz w:val="15"/>
           <w:szCs w:val="15"/>
-          <w:bdr w:val="none" w:color="auto" w:sz="0" w:space="0"/>
           <w:vertAlign w:val="baseline"/>
         </w:rPr>
         <w:t>}</w:t>
@@ -38655,23 +38634,1259 @@
           <w:shd w:val="clear" w:color="auto" w:fill="FFFFFF"/>
           <w:lang w:val="en-US" w:eastAsia="zh-CN"/>
         </w:rPr>
-        <w:t>(</w:t>
-      </w:r>
+        <w:t>(https://stackoverflow.com/questions/55921442/how-to-fix-referenceerror-primordials-is-not-defined-in-node)</w:t>
+      </w:r>
+    </w:p>
+    <w:p>
+      <w:pPr>
+        <w:numPr>
+          <w:ilvl w:val="0"/>
+          <w:numId w:val="0"/>
+        </w:numPr>
+        <w:ind w:leftChars="0"/>
+        <w:rPr>
+          <w:rFonts w:hint="default" w:ascii="Helvetica" w:hAnsi="Helvetica" w:eastAsia="Helvetica"/>
+          <w:i w:val="0"/>
+          <w:caps w:val="0"/>
+          <w:color w:val="000000"/>
+          <w:spacing w:val="0"/>
+          <w:sz w:val="21"/>
+          <w:szCs w:val="21"/>
+          <w:shd w:val="clear" w:fill="FFFFFF"/>
+          <w:lang w:val="en-US"/>
+        </w:rPr>
+      </w:pPr>
+    </w:p>
+    <w:p>
+      <w:pPr>
+        <w:numPr>
+          <w:ilvl w:val="0"/>
+          <w:numId w:val="0"/>
+        </w:numPr>
+        <w:ind w:leftChars="0"/>
+        <w:rPr>
+          <w:rFonts w:hint="default" w:ascii="Helvetica" w:hAnsi="Helvetica" w:eastAsia="Helvetica"/>
+          <w:i w:val="0"/>
+          <w:caps w:val="0"/>
+          <w:color w:val="000000"/>
+          <w:spacing w:val="0"/>
+          <w:sz w:val="21"/>
+          <w:szCs w:val="21"/>
+          <w:shd w:val="clear" w:fill="FFFFFF"/>
+          <w:lang w:val="en-US"/>
+        </w:rPr>
+      </w:pPr>
+      <w:r>
+        <w:rPr>
+          <w:rFonts w:hint="default" w:ascii="Helvetica" w:hAnsi="Helvetica" w:eastAsia="Helvetica"/>
+          <w:i w:val="0"/>
+          <w:color w:val="000000"/>
+          <w:spacing w:val="0"/>
+          <w:sz w:val="21"/>
+          <w:szCs w:val="21"/>
+          <w:shd w:val="clear" w:fill="FFFFFF"/>
+          <w:lang w:val="en-US"/>
+        </w:rPr>
+        <w:t>A</w:t>
+      </w:r>
+      <w:r>
+        <w:rPr>
+          <w:rFonts w:hint="default" w:ascii="Helvetica" w:hAnsi="Helvetica" w:eastAsia="Helvetica"/>
+          <w:i w:val="0"/>
+          <w:caps w:val="0"/>
+          <w:color w:val="000000"/>
+          <w:spacing w:val="0"/>
+          <w:sz w:val="21"/>
+          <w:szCs w:val="21"/>
+          <w:shd w:val="clear" w:fill="FFFFFF"/>
+          <w:lang w:val="en-US"/>
+        </w:rPr>
+        <w:t>dd bootstrap and jquery to spf:</w:t>
+      </w:r>
+    </w:p>
+    <w:p>
+      <w:pPr>
+        <w:pStyle w:val="3"/>
+        <w:keepNext w:val="0"/>
+        <w:keepLines w:val="0"/>
+        <w:widowControl/>
+        <w:suppressLineNumbers w:val="0"/>
+        <w:pBdr>
+          <w:top w:val="none" w:color="auto" w:sz="0" w:space="0"/>
+          <w:left w:val="none" w:color="auto" w:sz="0" w:space="0"/>
+          <w:bottom w:val="none" w:color="auto" w:sz="0" w:space="0"/>
+          <w:right w:val="none" w:color="auto" w:sz="0" w:space="0"/>
+        </w:pBdr>
+        <w:spacing w:before="0" w:beforeAutospacing="0" w:line="16" w:lineRule="atLeast"/>
+        <w:ind w:left="0" w:right="0" w:firstLine="0"/>
+        <w:jc w:val="left"/>
+        <w:textAlignment w:val="baseline"/>
+        <w:rPr>
+          <w:rFonts w:ascii="Consolas" w:hAnsi="Consolas" w:eastAsia="Consolas" w:cs="Consolas"/>
+          <w:i w:val="0"/>
+          <w:caps w:val="0"/>
+          <w:spacing w:val="0"/>
+          <w:sz w:val="15"/>
+          <w:szCs w:val="15"/>
+        </w:rPr>
+      </w:pPr>
+      <w:r>
+        <w:rPr>
+          <w:rStyle w:val="8"/>
+          <w:rFonts w:hint="default" w:ascii="Consolas" w:hAnsi="Consolas" w:eastAsia="Consolas" w:cs="Consolas"/>
+          <w:i w:val="0"/>
+          <w:caps w:val="0"/>
+          <w:spacing w:val="0"/>
+          <w:sz w:val="15"/>
+          <w:szCs w:val="15"/>
+          <w:bdr w:val="none" w:color="auto" w:sz="0" w:space="0"/>
+          <w:vertAlign w:val="baseline"/>
+          <w:lang w:val="en-US"/>
+        </w:rPr>
+        <w:t>n</w:t>
+      </w:r>
+      <w:r>
+        <w:rPr>
+          <w:rStyle w:val="8"/>
+          <w:rFonts w:hint="default" w:ascii="Consolas" w:hAnsi="Consolas" w:eastAsia="Consolas" w:cs="Consolas"/>
+          <w:i w:val="0"/>
+          <w:caps w:val="0"/>
+          <w:spacing w:val="0"/>
+          <w:sz w:val="15"/>
+          <w:szCs w:val="15"/>
+          <w:bdr w:val="none" w:color="auto" w:sz="0" w:space="0"/>
+          <w:vertAlign w:val="baseline"/>
+        </w:rPr>
+        <w:t xml:space="preserve">pm install jquery </w:t>
+      </w:r>
+      <w:r>
+        <w:rPr>
+          <w:rFonts w:hint="default" w:ascii="Consolas" w:hAnsi="Consolas" w:eastAsia="Consolas" w:cs="Consolas"/>
+          <w:i w:val="0"/>
+          <w:caps w:val="0"/>
+          <w:spacing w:val="0"/>
+          <w:sz w:val="15"/>
+          <w:szCs w:val="15"/>
+          <w:bdr w:val="none" w:color="auto" w:sz="0" w:space="0"/>
+          <w:vertAlign w:val="baseline"/>
+        </w:rPr>
+        <w:t>--save</w:t>
+      </w:r>
+    </w:p>
+    <w:p>
+      <w:pPr>
+        <w:pStyle w:val="3"/>
+        <w:keepNext w:val="0"/>
+        <w:keepLines w:val="0"/>
+        <w:widowControl/>
+        <w:suppressLineNumbers w:val="0"/>
+        <w:pBdr>
+          <w:top w:val="none" w:color="auto" w:sz="0" w:space="0"/>
+          <w:left w:val="none" w:color="auto" w:sz="0" w:space="0"/>
+          <w:bottom w:val="none" w:color="auto" w:sz="0" w:space="0"/>
+          <w:right w:val="none" w:color="auto" w:sz="0" w:space="0"/>
+        </w:pBdr>
+        <w:spacing w:before="0" w:beforeAutospacing="0" w:line="16" w:lineRule="atLeast"/>
+        <w:ind w:left="0" w:right="0" w:firstLine="0"/>
+        <w:jc w:val="left"/>
+        <w:textAlignment w:val="baseline"/>
+        <w:rPr>
+          <w:rFonts w:hint="default" w:ascii="Consolas" w:hAnsi="Consolas" w:eastAsia="Consolas" w:cs="Consolas"/>
+          <w:i w:val="0"/>
+          <w:caps w:val="0"/>
+          <w:spacing w:val="0"/>
+          <w:sz w:val="15"/>
+          <w:szCs w:val="15"/>
+          <w:bdr w:val="none" w:color="auto" w:sz="0" w:space="0"/>
+          <w:vertAlign w:val="baseline"/>
+        </w:rPr>
+      </w:pPr>
+      <w:r>
+        <w:rPr>
+          <w:rStyle w:val="8"/>
+          <w:rFonts w:hint="default" w:ascii="Consolas" w:hAnsi="Consolas" w:eastAsia="Consolas" w:cs="Consolas"/>
+          <w:i w:val="0"/>
+          <w:caps w:val="0"/>
+          <w:spacing w:val="0"/>
+          <w:sz w:val="15"/>
+          <w:szCs w:val="15"/>
+          <w:bdr w:val="none" w:color="auto" w:sz="0" w:space="0"/>
+          <w:vertAlign w:val="baseline"/>
+        </w:rPr>
+        <w:t xml:space="preserve">Npm install </w:t>
+      </w:r>
+      <w:r>
+        <w:rPr>
+          <w:rStyle w:val="8"/>
+          <w:rFonts w:hint="default" w:ascii="Consolas" w:hAnsi="Consolas" w:eastAsia="Consolas" w:cs="Consolas"/>
+          <w:i w:val="0"/>
+          <w:caps w:val="0"/>
+          <w:spacing w:val="0"/>
+          <w:sz w:val="15"/>
+          <w:szCs w:val="15"/>
+          <w:bdr w:val="none" w:color="auto" w:sz="0" w:space="0"/>
+          <w:vertAlign w:val="baseline"/>
+          <w:lang w:val="en-US"/>
+        </w:rPr>
+        <w:t>bootstrap</w:t>
+      </w:r>
+      <w:r>
+        <w:rPr>
+          <w:rStyle w:val="8"/>
+          <w:rFonts w:hint="default" w:ascii="Consolas" w:hAnsi="Consolas" w:eastAsia="Consolas" w:cs="Consolas"/>
+          <w:i w:val="0"/>
+          <w:caps w:val="0"/>
+          <w:spacing w:val="0"/>
+          <w:sz w:val="15"/>
+          <w:szCs w:val="15"/>
+          <w:bdr w:val="none" w:color="auto" w:sz="0" w:space="0"/>
+          <w:vertAlign w:val="baseline"/>
+        </w:rPr>
+        <w:t xml:space="preserve"> </w:t>
+      </w:r>
+      <w:r>
+        <w:rPr>
+          <w:rFonts w:hint="default" w:ascii="Consolas" w:hAnsi="Consolas" w:eastAsia="Consolas" w:cs="Consolas"/>
+          <w:i w:val="0"/>
+          <w:caps w:val="0"/>
+          <w:spacing w:val="0"/>
+          <w:sz w:val="15"/>
+          <w:szCs w:val="15"/>
+          <w:bdr w:val="none" w:color="auto" w:sz="0" w:space="0"/>
+          <w:vertAlign w:val="baseline"/>
+        </w:rPr>
+        <w:t>--save</w:t>
+      </w:r>
+    </w:p>
+    <w:p>
+      <w:pPr>
+        <w:pStyle w:val="3"/>
+        <w:keepNext w:val="0"/>
+        <w:keepLines w:val="0"/>
+        <w:widowControl/>
+        <w:suppressLineNumbers w:val="0"/>
+        <w:pBdr>
+          <w:top w:val="none" w:color="auto" w:sz="0" w:space="0"/>
+          <w:left w:val="none" w:color="auto" w:sz="0" w:space="0"/>
+          <w:bottom w:val="none" w:color="auto" w:sz="0" w:space="0"/>
+          <w:right w:val="none" w:color="auto" w:sz="0" w:space="0"/>
+        </w:pBdr>
+        <w:spacing w:before="0" w:beforeAutospacing="0" w:line="16" w:lineRule="atLeast"/>
+        <w:ind w:left="0" w:right="0" w:firstLine="0"/>
+        <w:jc w:val="left"/>
+        <w:textAlignment w:val="baseline"/>
+        <w:rPr>
+          <w:rFonts w:hint="default" w:ascii="Consolas" w:hAnsi="Consolas" w:eastAsia="Consolas" w:cs="Consolas"/>
+          <w:i w:val="0"/>
+          <w:caps w:val="0"/>
+          <w:spacing w:val="0"/>
+          <w:sz w:val="15"/>
+          <w:szCs w:val="15"/>
+          <w:bdr w:val="none" w:color="auto" w:sz="0" w:space="0"/>
+          <w:vertAlign w:val="baseline"/>
+          <w:lang w:val="en-US"/>
+        </w:rPr>
+      </w:pPr>
+      <w:r>
+        <w:rPr>
+          <w:rFonts w:hint="default" w:ascii="Consolas" w:hAnsi="Consolas" w:eastAsia="Consolas" w:cs="Consolas"/>
+          <w:i w:val="0"/>
+          <w:spacing w:val="0"/>
+          <w:sz w:val="15"/>
+          <w:szCs w:val="15"/>
+          <w:bdr w:val="none" w:color="auto" w:sz="0" w:space="0"/>
+          <w:vertAlign w:val="baseline"/>
+          <w:lang w:val="en-US"/>
+        </w:rPr>
+        <w:t>T</w:t>
+      </w:r>
+      <w:r>
+        <w:rPr>
+          <w:rFonts w:hint="default" w:ascii="Consolas" w:hAnsi="Consolas" w:eastAsia="Consolas" w:cs="Consolas"/>
+          <w:i w:val="0"/>
+          <w:caps w:val="0"/>
+          <w:spacing w:val="0"/>
+          <w:sz w:val="15"/>
+          <w:szCs w:val="15"/>
+          <w:bdr w:val="none" w:color="auto" w:sz="0" w:space="0"/>
+          <w:vertAlign w:val="baseline"/>
+          <w:lang w:val="en-US"/>
+        </w:rPr>
+        <w:t>hen, go to config.json:</w:t>
+      </w:r>
+    </w:p>
+    <w:p>
+      <w:pPr>
+        <w:keepNext w:val="0"/>
+        <w:keepLines w:val="0"/>
+        <w:widowControl/>
+        <w:suppressLineNumbers w:val="0"/>
+        <w:shd w:val="clear" w:fill="1E1E1E"/>
+        <w:spacing w:line="228" w:lineRule="atLeast"/>
+        <w:jc w:val="left"/>
+        <w:rPr>
+          <w:rFonts w:ascii="Consolas" w:hAnsi="Consolas" w:eastAsia="Consolas" w:cs="Consolas"/>
+          <w:b w:val="0"/>
+          <w:color w:val="D4D4D4"/>
+          <w:sz w:val="16"/>
+          <w:szCs w:val="16"/>
+        </w:rPr>
+      </w:pPr>
+      <w:r>
+        <w:rPr>
+          <w:rFonts w:hint="default" w:ascii="Consolas" w:hAnsi="Consolas" w:eastAsia="Consolas" w:cs="Consolas"/>
+          <w:b w:val="0"/>
+          <w:color w:val="9CDCFE"/>
+          <w:kern w:val="0"/>
+          <w:sz w:val="16"/>
+          <w:szCs w:val="16"/>
+          <w:shd w:val="clear" w:fill="1E1E1E"/>
+          <w:lang w:val="en-US" w:eastAsia="zh-CN" w:bidi="ar"/>
+        </w:rPr>
+        <w:t>"externals"</w:t>
+      </w:r>
+      <w:r>
+        <w:rPr>
+          <w:rFonts w:hint="default" w:ascii="Consolas" w:hAnsi="Consolas" w:eastAsia="Consolas" w:cs="Consolas"/>
+          <w:b w:val="0"/>
+          <w:color w:val="D4D4D4"/>
+          <w:kern w:val="0"/>
+          <w:sz w:val="16"/>
+          <w:szCs w:val="16"/>
+          <w:shd w:val="clear" w:fill="1E1E1E"/>
+          <w:lang w:val="en-US" w:eastAsia="zh-CN" w:bidi="ar"/>
+        </w:rPr>
+        <w:t>: {</w:t>
+      </w:r>
+    </w:p>
+    <w:p>
+      <w:pPr>
+        <w:keepNext w:val="0"/>
+        <w:keepLines w:val="0"/>
+        <w:widowControl/>
+        <w:suppressLineNumbers w:val="0"/>
+        <w:shd w:val="clear" w:fill="1E1E1E"/>
+        <w:spacing w:line="228" w:lineRule="atLeast"/>
+        <w:jc w:val="left"/>
+        <w:rPr>
+          <w:rFonts w:hint="default" w:ascii="Consolas" w:hAnsi="Consolas" w:eastAsia="Consolas" w:cs="Consolas"/>
+          <w:b w:val="0"/>
+          <w:color w:val="D4D4D4"/>
+          <w:sz w:val="16"/>
+          <w:szCs w:val="16"/>
+        </w:rPr>
+      </w:pPr>
+      <w:r>
+        <w:rPr>
+          <w:rFonts w:hint="default" w:ascii="Consolas" w:hAnsi="Consolas" w:eastAsia="Consolas" w:cs="Consolas"/>
+          <w:b w:val="0"/>
+          <w:color w:val="D4D4D4"/>
+          <w:kern w:val="0"/>
+          <w:sz w:val="16"/>
+          <w:szCs w:val="16"/>
+          <w:shd w:val="clear" w:fill="1E1E1E"/>
+          <w:lang w:val="en-US" w:eastAsia="zh-CN" w:bidi="ar"/>
+        </w:rPr>
+        <w:t>    </w:t>
+      </w:r>
+      <w:r>
+        <w:rPr>
+          <w:rFonts w:hint="default" w:ascii="Consolas" w:hAnsi="Consolas" w:eastAsia="Consolas" w:cs="Consolas"/>
+          <w:b w:val="0"/>
+          <w:color w:val="9CDCFE"/>
+          <w:kern w:val="0"/>
+          <w:sz w:val="16"/>
+          <w:szCs w:val="16"/>
+          <w:shd w:val="clear" w:fill="1E1E1E"/>
+          <w:lang w:val="en-US" w:eastAsia="zh-CN" w:bidi="ar"/>
+        </w:rPr>
+        <w:t>"jquery"</w:t>
+      </w:r>
+      <w:r>
+        <w:rPr>
+          <w:rFonts w:hint="default" w:ascii="Consolas" w:hAnsi="Consolas" w:eastAsia="Consolas" w:cs="Consolas"/>
+          <w:b w:val="0"/>
+          <w:color w:val="D4D4D4"/>
+          <w:kern w:val="0"/>
+          <w:sz w:val="16"/>
+          <w:szCs w:val="16"/>
+          <w:shd w:val="clear" w:fill="1E1E1E"/>
+          <w:lang w:val="en-US" w:eastAsia="zh-CN" w:bidi="ar"/>
+        </w:rPr>
+        <w:t>: {</w:t>
+      </w:r>
+    </w:p>
+    <w:p>
+      <w:pPr>
+        <w:keepNext w:val="0"/>
+        <w:keepLines w:val="0"/>
+        <w:widowControl/>
+        <w:suppressLineNumbers w:val="0"/>
+        <w:shd w:val="clear" w:fill="1E1E1E"/>
+        <w:spacing w:line="228" w:lineRule="atLeast"/>
+        <w:jc w:val="left"/>
+        <w:rPr>
+          <w:rFonts w:hint="default" w:ascii="Consolas" w:hAnsi="Consolas" w:eastAsia="Consolas" w:cs="Consolas"/>
+          <w:b w:val="0"/>
+          <w:color w:val="D4D4D4"/>
+          <w:sz w:val="16"/>
+          <w:szCs w:val="16"/>
+        </w:rPr>
+      </w:pPr>
+      <w:r>
+        <w:rPr>
+          <w:rFonts w:hint="default" w:ascii="Consolas" w:hAnsi="Consolas" w:eastAsia="Consolas" w:cs="Consolas"/>
+          <w:b w:val="0"/>
+          <w:color w:val="D4D4D4"/>
+          <w:kern w:val="0"/>
+          <w:sz w:val="16"/>
+          <w:szCs w:val="16"/>
+          <w:shd w:val="clear" w:fill="1E1E1E"/>
+          <w:lang w:val="en-US" w:eastAsia="zh-CN" w:bidi="ar"/>
+        </w:rPr>
+        <w:t>      </w:t>
+      </w:r>
+      <w:r>
+        <w:rPr>
+          <w:rFonts w:hint="default" w:ascii="Consolas" w:hAnsi="Consolas" w:eastAsia="Consolas" w:cs="Consolas"/>
+          <w:b w:val="0"/>
+          <w:color w:val="9CDCFE"/>
+          <w:kern w:val="0"/>
+          <w:sz w:val="16"/>
+          <w:szCs w:val="16"/>
+          <w:shd w:val="clear" w:fill="1E1E1E"/>
+          <w:lang w:val="en-US" w:eastAsia="zh-CN" w:bidi="ar"/>
+        </w:rPr>
+        <w:t>"path"</w:t>
+      </w:r>
+      <w:r>
+        <w:rPr>
+          <w:rFonts w:hint="default" w:ascii="Consolas" w:hAnsi="Consolas" w:eastAsia="Consolas" w:cs="Consolas"/>
+          <w:b w:val="0"/>
+          <w:color w:val="D4D4D4"/>
+          <w:kern w:val="0"/>
+          <w:sz w:val="16"/>
+          <w:szCs w:val="16"/>
+          <w:shd w:val="clear" w:fill="1E1E1E"/>
+          <w:lang w:val="en-US" w:eastAsia="zh-CN" w:bidi="ar"/>
+        </w:rPr>
+        <w:t>: </w:t>
+      </w:r>
+      <w:r>
+        <w:rPr>
+          <w:rFonts w:hint="default" w:ascii="Consolas" w:hAnsi="Consolas" w:eastAsia="Consolas" w:cs="Consolas"/>
+          <w:b w:val="0"/>
+          <w:color w:val="CE9178"/>
+          <w:kern w:val="0"/>
+          <w:sz w:val="16"/>
+          <w:szCs w:val="16"/>
+          <w:shd w:val="clear" w:fill="1E1E1E"/>
+          <w:lang w:val="en-US" w:eastAsia="zh-CN" w:bidi="ar"/>
+        </w:rPr>
+        <w:t>"node_modules/jquery/dist/jquery.min.js"</w:t>
+      </w:r>
+      <w:r>
+        <w:rPr>
+          <w:rFonts w:hint="default" w:ascii="Consolas" w:hAnsi="Consolas" w:eastAsia="Consolas" w:cs="Consolas"/>
+          <w:b w:val="0"/>
+          <w:color w:val="D4D4D4"/>
+          <w:kern w:val="0"/>
+          <w:sz w:val="16"/>
+          <w:szCs w:val="16"/>
+          <w:shd w:val="clear" w:fill="1E1E1E"/>
+          <w:lang w:val="en-US" w:eastAsia="zh-CN" w:bidi="ar"/>
+        </w:rPr>
+        <w:t>,</w:t>
+      </w:r>
+    </w:p>
+    <w:p>
+      <w:pPr>
+        <w:keepNext w:val="0"/>
+        <w:keepLines w:val="0"/>
+        <w:widowControl/>
+        <w:suppressLineNumbers w:val="0"/>
+        <w:shd w:val="clear" w:fill="1E1E1E"/>
+        <w:spacing w:line="228" w:lineRule="atLeast"/>
+        <w:jc w:val="left"/>
+        <w:rPr>
+          <w:rFonts w:hint="default" w:ascii="Consolas" w:hAnsi="Consolas" w:eastAsia="Consolas" w:cs="Consolas"/>
+          <w:b w:val="0"/>
+          <w:color w:val="D4D4D4"/>
+          <w:sz w:val="16"/>
+          <w:szCs w:val="16"/>
+        </w:rPr>
+      </w:pPr>
+      <w:r>
+        <w:rPr>
+          <w:rFonts w:hint="default" w:ascii="Consolas" w:hAnsi="Consolas" w:eastAsia="Consolas" w:cs="Consolas"/>
+          <w:b w:val="0"/>
+          <w:color w:val="D4D4D4"/>
+          <w:kern w:val="0"/>
+          <w:sz w:val="16"/>
+          <w:szCs w:val="16"/>
+          <w:shd w:val="clear" w:fill="1E1E1E"/>
+          <w:lang w:val="en-US" w:eastAsia="zh-CN" w:bidi="ar"/>
+        </w:rPr>
+        <w:t>      </w:t>
+      </w:r>
+      <w:r>
+        <w:rPr>
+          <w:rFonts w:hint="default" w:ascii="Consolas" w:hAnsi="Consolas" w:eastAsia="Consolas" w:cs="Consolas"/>
+          <w:b w:val="0"/>
+          <w:color w:val="9CDCFE"/>
+          <w:kern w:val="0"/>
+          <w:sz w:val="16"/>
+          <w:szCs w:val="16"/>
+          <w:shd w:val="clear" w:fill="1E1E1E"/>
+          <w:lang w:val="en-US" w:eastAsia="zh-CN" w:bidi="ar"/>
+        </w:rPr>
+        <w:t>"globalName"</w:t>
+      </w:r>
+      <w:r>
+        <w:rPr>
+          <w:rFonts w:hint="default" w:ascii="Consolas" w:hAnsi="Consolas" w:eastAsia="Consolas" w:cs="Consolas"/>
+          <w:b w:val="0"/>
+          <w:color w:val="D4D4D4"/>
+          <w:kern w:val="0"/>
+          <w:sz w:val="16"/>
+          <w:szCs w:val="16"/>
+          <w:shd w:val="clear" w:fill="1E1E1E"/>
+          <w:lang w:val="en-US" w:eastAsia="zh-CN" w:bidi="ar"/>
+        </w:rPr>
+        <w:t>: </w:t>
+      </w:r>
+      <w:r>
+        <w:rPr>
+          <w:rFonts w:hint="default" w:ascii="Consolas" w:hAnsi="Consolas" w:eastAsia="Consolas" w:cs="Consolas"/>
+          <w:b w:val="0"/>
+          <w:color w:val="CE9178"/>
+          <w:kern w:val="0"/>
+          <w:sz w:val="16"/>
+          <w:szCs w:val="16"/>
+          <w:shd w:val="clear" w:fill="1E1E1E"/>
+          <w:lang w:val="en-US" w:eastAsia="zh-CN" w:bidi="ar"/>
+        </w:rPr>
+        <w:t>"jQuery"</w:t>
+      </w:r>
+    </w:p>
+    <w:p>
+      <w:pPr>
+        <w:keepNext w:val="0"/>
+        <w:keepLines w:val="0"/>
+        <w:widowControl/>
+        <w:suppressLineNumbers w:val="0"/>
+        <w:shd w:val="clear" w:fill="1E1E1E"/>
+        <w:spacing w:line="228" w:lineRule="atLeast"/>
+        <w:jc w:val="left"/>
+        <w:rPr>
+          <w:rFonts w:hint="default" w:ascii="Consolas" w:hAnsi="Consolas" w:eastAsia="Consolas" w:cs="Consolas"/>
+          <w:b w:val="0"/>
+          <w:color w:val="D4D4D4"/>
+          <w:sz w:val="16"/>
+          <w:szCs w:val="16"/>
+        </w:rPr>
+      </w:pPr>
+      <w:r>
+        <w:rPr>
+          <w:rFonts w:hint="default" w:ascii="Consolas" w:hAnsi="Consolas" w:eastAsia="Consolas" w:cs="Consolas"/>
+          <w:b w:val="0"/>
+          <w:color w:val="D4D4D4"/>
+          <w:kern w:val="0"/>
+          <w:sz w:val="16"/>
+          <w:szCs w:val="16"/>
+          <w:shd w:val="clear" w:fill="1E1E1E"/>
+          <w:lang w:val="en-US" w:eastAsia="zh-CN" w:bidi="ar"/>
+        </w:rPr>
+        <w:t>    },</w:t>
+      </w:r>
+    </w:p>
+    <w:p>
+      <w:pPr>
+        <w:keepNext w:val="0"/>
+        <w:keepLines w:val="0"/>
+        <w:widowControl/>
+        <w:suppressLineNumbers w:val="0"/>
+        <w:shd w:val="clear" w:fill="1E1E1E"/>
+        <w:spacing w:line="228" w:lineRule="atLeast"/>
+        <w:jc w:val="left"/>
+        <w:rPr>
+          <w:rFonts w:hint="default" w:ascii="Consolas" w:hAnsi="Consolas" w:eastAsia="Consolas" w:cs="Consolas"/>
+          <w:b w:val="0"/>
+          <w:color w:val="D4D4D4"/>
+          <w:sz w:val="16"/>
+          <w:szCs w:val="16"/>
+        </w:rPr>
+      </w:pPr>
+      <w:r>
+        <w:rPr>
+          <w:rFonts w:hint="default" w:ascii="Consolas" w:hAnsi="Consolas" w:eastAsia="Consolas" w:cs="Consolas"/>
+          <w:b w:val="0"/>
+          <w:color w:val="D4D4D4"/>
+          <w:kern w:val="0"/>
+          <w:sz w:val="16"/>
+          <w:szCs w:val="16"/>
+          <w:shd w:val="clear" w:fill="1E1E1E"/>
+          <w:lang w:val="en-US" w:eastAsia="zh-CN" w:bidi="ar"/>
+        </w:rPr>
+        <w:t>     </w:t>
+      </w:r>
+      <w:r>
+        <w:rPr>
+          <w:rFonts w:hint="default" w:ascii="Consolas" w:hAnsi="Consolas" w:eastAsia="Consolas" w:cs="Consolas"/>
+          <w:b w:val="0"/>
+          <w:color w:val="9CDCFE"/>
+          <w:kern w:val="0"/>
+          <w:sz w:val="16"/>
+          <w:szCs w:val="16"/>
+          <w:shd w:val="clear" w:fill="1E1E1E"/>
+          <w:lang w:val="en-US" w:eastAsia="zh-CN" w:bidi="ar"/>
+        </w:rPr>
+        <w:t>"bootstrap"</w:t>
+      </w:r>
+      <w:r>
+        <w:rPr>
+          <w:rFonts w:hint="default" w:ascii="Consolas" w:hAnsi="Consolas" w:eastAsia="Consolas" w:cs="Consolas"/>
+          <w:b w:val="0"/>
+          <w:color w:val="D4D4D4"/>
+          <w:kern w:val="0"/>
+          <w:sz w:val="16"/>
+          <w:szCs w:val="16"/>
+          <w:shd w:val="clear" w:fill="1E1E1E"/>
+          <w:lang w:val="en-US" w:eastAsia="zh-CN" w:bidi="ar"/>
+        </w:rPr>
+        <w:t>: {</w:t>
+      </w:r>
+    </w:p>
+    <w:p>
+      <w:pPr>
+        <w:keepNext w:val="0"/>
+        <w:keepLines w:val="0"/>
+        <w:widowControl/>
+        <w:suppressLineNumbers w:val="0"/>
+        <w:shd w:val="clear" w:fill="1E1E1E"/>
+        <w:spacing w:line="228" w:lineRule="atLeast"/>
+        <w:jc w:val="left"/>
+        <w:rPr>
+          <w:rFonts w:ascii="Consolas" w:hAnsi="Consolas" w:eastAsia="Consolas" w:cs="Consolas"/>
+          <w:b w:val="0"/>
+          <w:color w:val="D4D4D4"/>
+          <w:sz w:val="16"/>
+          <w:szCs w:val="16"/>
+        </w:rPr>
+      </w:pPr>
+      <w:r>
+        <w:rPr>
+          <w:rFonts w:hint="default" w:ascii="Consolas" w:hAnsi="Consolas" w:eastAsia="Consolas" w:cs="Consolas"/>
+          <w:b w:val="0"/>
+          <w:color w:val="D4D4D4"/>
+          <w:kern w:val="0"/>
+          <w:sz w:val="16"/>
+          <w:szCs w:val="16"/>
+          <w:shd w:val="clear" w:fill="1E1E1E"/>
+          <w:lang w:val="en-US" w:eastAsia="zh-CN" w:bidi="ar"/>
+        </w:rPr>
+        <w:t>      </w:t>
+      </w:r>
+      <w:r>
+        <w:rPr>
+          <w:rFonts w:hint="default" w:ascii="Consolas" w:hAnsi="Consolas" w:eastAsia="Consolas" w:cs="Consolas"/>
+          <w:b w:val="0"/>
+          <w:color w:val="9CDCFE"/>
+          <w:kern w:val="0"/>
+          <w:sz w:val="16"/>
+          <w:szCs w:val="16"/>
+          <w:shd w:val="clear" w:fill="1E1E1E"/>
+          <w:lang w:val="en-US" w:eastAsia="zh-CN" w:bidi="ar"/>
+        </w:rPr>
+        <w:t>"path"</w:t>
+      </w:r>
+      <w:r>
+        <w:rPr>
+          <w:rFonts w:hint="default" w:ascii="Consolas" w:hAnsi="Consolas" w:eastAsia="Consolas" w:cs="Consolas"/>
+          <w:b w:val="0"/>
+          <w:color w:val="D4D4D4"/>
+          <w:kern w:val="0"/>
+          <w:sz w:val="16"/>
+          <w:szCs w:val="16"/>
+          <w:shd w:val="clear" w:fill="1E1E1E"/>
+          <w:lang w:val="en-US" w:eastAsia="zh-CN" w:bidi="ar"/>
+        </w:rPr>
+        <w:t>: </w:t>
+      </w:r>
+      <w:r>
+        <w:rPr>
+          <w:rFonts w:hint="default" w:ascii="Consolas" w:hAnsi="Consolas" w:eastAsia="Consolas" w:cs="Consolas"/>
+          <w:b w:val="0"/>
+          <w:color w:val="CE9178"/>
+          <w:kern w:val="0"/>
+          <w:sz w:val="16"/>
+          <w:szCs w:val="16"/>
+          <w:shd w:val="clear" w:fill="1E1E1E"/>
+          <w:lang w:val="en-US" w:eastAsia="zh-CN" w:bidi="ar"/>
+        </w:rPr>
+        <w:t>"node_modules/bootstrap/dist/js/bootstrap.min.js"</w:t>
+      </w:r>
+      <w:r>
+        <w:rPr>
+          <w:rFonts w:hint="default" w:ascii="Consolas" w:hAnsi="Consolas" w:eastAsia="Consolas" w:cs="Consolas"/>
+          <w:b w:val="0"/>
+          <w:color w:val="D4D4D4"/>
+          <w:kern w:val="0"/>
+          <w:sz w:val="16"/>
+          <w:szCs w:val="16"/>
+          <w:shd w:val="clear" w:fill="1E1E1E"/>
+          <w:lang w:val="en-US" w:eastAsia="zh-CN" w:bidi="ar"/>
+        </w:rPr>
+        <w:t>,</w:t>
+      </w:r>
+    </w:p>
+    <w:p>
+      <w:pPr>
+        <w:keepNext w:val="0"/>
+        <w:keepLines w:val="0"/>
+        <w:widowControl/>
+        <w:suppressLineNumbers w:val="0"/>
+        <w:shd w:val="clear" w:fill="1E1E1E"/>
+        <w:spacing w:line="228" w:lineRule="atLeast"/>
+        <w:jc w:val="left"/>
+        <w:rPr>
+          <w:rFonts w:hint="default" w:ascii="Consolas" w:hAnsi="Consolas" w:eastAsia="Consolas" w:cs="Consolas"/>
+          <w:b w:val="0"/>
+          <w:color w:val="D4D4D4"/>
+          <w:sz w:val="16"/>
+          <w:szCs w:val="16"/>
+        </w:rPr>
+      </w:pPr>
+      <w:r>
+        <w:rPr>
+          <w:rFonts w:hint="default" w:ascii="Consolas" w:hAnsi="Consolas" w:eastAsia="Consolas" w:cs="Consolas"/>
+          <w:b w:val="0"/>
+          <w:color w:val="D4D4D4"/>
+          <w:kern w:val="0"/>
+          <w:sz w:val="16"/>
+          <w:szCs w:val="16"/>
+          <w:shd w:val="clear" w:fill="1E1E1E"/>
+          <w:lang w:val="en-US" w:eastAsia="zh-CN" w:bidi="ar"/>
+        </w:rPr>
+        <w:t>      </w:t>
+      </w:r>
+      <w:r>
+        <w:rPr>
+          <w:rFonts w:hint="default" w:ascii="Consolas" w:hAnsi="Consolas" w:eastAsia="Consolas" w:cs="Consolas"/>
+          <w:b w:val="0"/>
+          <w:color w:val="9CDCFE"/>
+          <w:kern w:val="0"/>
+          <w:sz w:val="16"/>
+          <w:szCs w:val="16"/>
+          <w:shd w:val="clear" w:fill="1E1E1E"/>
+          <w:lang w:val="en-US" w:eastAsia="zh-CN" w:bidi="ar"/>
+        </w:rPr>
+        <w:t>"globalName"</w:t>
+      </w:r>
+      <w:r>
+        <w:rPr>
+          <w:rFonts w:hint="default" w:ascii="Consolas" w:hAnsi="Consolas" w:eastAsia="Consolas" w:cs="Consolas"/>
+          <w:b w:val="0"/>
+          <w:color w:val="D4D4D4"/>
+          <w:kern w:val="0"/>
+          <w:sz w:val="16"/>
+          <w:szCs w:val="16"/>
+          <w:shd w:val="clear" w:fill="1E1E1E"/>
+          <w:lang w:val="en-US" w:eastAsia="zh-CN" w:bidi="ar"/>
+        </w:rPr>
+        <w:t>: </w:t>
+      </w:r>
+      <w:r>
+        <w:rPr>
+          <w:rFonts w:hint="default" w:ascii="Consolas" w:hAnsi="Consolas" w:eastAsia="Consolas" w:cs="Consolas"/>
+          <w:b w:val="0"/>
+          <w:color w:val="CE9178"/>
+          <w:kern w:val="0"/>
+          <w:sz w:val="16"/>
+          <w:szCs w:val="16"/>
+          <w:shd w:val="clear" w:fill="1E1E1E"/>
+          <w:lang w:val="en-US" w:eastAsia="zh-CN" w:bidi="ar"/>
+        </w:rPr>
+        <w:t>"bootstrap"</w:t>
+      </w:r>
+      <w:r>
+        <w:rPr>
+          <w:rFonts w:hint="default" w:ascii="Consolas" w:hAnsi="Consolas" w:eastAsia="Consolas" w:cs="Consolas"/>
+          <w:b w:val="0"/>
+          <w:color w:val="D4D4D4"/>
+          <w:kern w:val="0"/>
+          <w:sz w:val="16"/>
+          <w:szCs w:val="16"/>
+          <w:shd w:val="clear" w:fill="1E1E1E"/>
+          <w:lang w:val="en-US" w:eastAsia="zh-CN" w:bidi="ar"/>
+        </w:rPr>
+        <w:t>,</w:t>
+      </w:r>
+    </w:p>
+    <w:p>
+      <w:pPr>
+        <w:keepNext w:val="0"/>
+        <w:keepLines w:val="0"/>
+        <w:widowControl/>
+        <w:suppressLineNumbers w:val="0"/>
+        <w:shd w:val="clear" w:fill="1E1E1E"/>
+        <w:spacing w:line="228" w:lineRule="atLeast"/>
+        <w:jc w:val="left"/>
+        <w:rPr>
+          <w:rFonts w:hint="default" w:ascii="Consolas" w:hAnsi="Consolas" w:eastAsia="Consolas" w:cs="Consolas"/>
+          <w:b w:val="0"/>
+          <w:color w:val="D4D4D4"/>
+          <w:sz w:val="16"/>
+          <w:szCs w:val="16"/>
+        </w:rPr>
+      </w:pPr>
+      <w:r>
+        <w:rPr>
+          <w:rFonts w:hint="default" w:ascii="Consolas" w:hAnsi="Consolas" w:eastAsia="Consolas" w:cs="Consolas"/>
+          <w:b w:val="0"/>
+          <w:color w:val="D4D4D4"/>
+          <w:kern w:val="0"/>
+          <w:sz w:val="16"/>
+          <w:szCs w:val="16"/>
+          <w:shd w:val="clear" w:fill="1E1E1E"/>
+          <w:lang w:val="en-US" w:eastAsia="zh-CN" w:bidi="ar"/>
+        </w:rPr>
+        <w:t>      </w:t>
+      </w:r>
+      <w:r>
+        <w:rPr>
+          <w:rFonts w:hint="default" w:ascii="Consolas" w:hAnsi="Consolas" w:eastAsia="Consolas" w:cs="Consolas"/>
+          <w:b w:val="0"/>
+          <w:color w:val="9CDCFE"/>
+          <w:kern w:val="0"/>
+          <w:sz w:val="16"/>
+          <w:szCs w:val="16"/>
+          <w:shd w:val="clear" w:fill="1E1E1E"/>
+          <w:lang w:val="en-US" w:eastAsia="zh-CN" w:bidi="ar"/>
+        </w:rPr>
+        <w:t>"globalDependencies"</w:t>
+      </w:r>
+      <w:r>
+        <w:rPr>
+          <w:rFonts w:hint="default" w:ascii="Consolas" w:hAnsi="Consolas" w:eastAsia="Consolas" w:cs="Consolas"/>
+          <w:b w:val="0"/>
+          <w:color w:val="D4D4D4"/>
+          <w:kern w:val="0"/>
+          <w:sz w:val="16"/>
+          <w:szCs w:val="16"/>
+          <w:shd w:val="clear" w:fill="1E1E1E"/>
+          <w:lang w:val="en-US" w:eastAsia="zh-CN" w:bidi="ar"/>
+        </w:rPr>
+        <w:t>: [</w:t>
+      </w:r>
+      <w:r>
+        <w:rPr>
+          <w:rFonts w:hint="default" w:ascii="Consolas" w:hAnsi="Consolas" w:eastAsia="Consolas" w:cs="Consolas"/>
+          <w:b w:val="0"/>
+          <w:color w:val="CE9178"/>
+          <w:kern w:val="0"/>
+          <w:sz w:val="16"/>
+          <w:szCs w:val="16"/>
+          <w:shd w:val="clear" w:fill="1E1E1E"/>
+          <w:lang w:val="en-US" w:eastAsia="zh-CN" w:bidi="ar"/>
+        </w:rPr>
+        <w:t>"jquery"</w:t>
+      </w:r>
+      <w:r>
+        <w:rPr>
+          <w:rFonts w:hint="default" w:ascii="Consolas" w:hAnsi="Consolas" w:eastAsia="Consolas" w:cs="Consolas"/>
+          <w:b w:val="0"/>
+          <w:color w:val="D4D4D4"/>
+          <w:kern w:val="0"/>
+          <w:sz w:val="16"/>
+          <w:szCs w:val="16"/>
+          <w:shd w:val="clear" w:fill="1E1E1E"/>
+          <w:lang w:val="en-US" w:eastAsia="zh-CN" w:bidi="ar"/>
+        </w:rPr>
+        <w:t>]</w:t>
+      </w:r>
+    </w:p>
+    <w:p>
+      <w:pPr>
+        <w:keepNext w:val="0"/>
+        <w:keepLines w:val="0"/>
+        <w:widowControl/>
+        <w:suppressLineNumbers w:val="0"/>
+        <w:shd w:val="clear" w:fill="1E1E1E"/>
+        <w:spacing w:line="228" w:lineRule="atLeast"/>
+        <w:jc w:val="left"/>
+        <w:rPr>
+          <w:rFonts w:hint="default" w:ascii="Consolas" w:hAnsi="Consolas" w:eastAsia="Consolas" w:cs="Consolas"/>
+          <w:b w:val="0"/>
+          <w:color w:val="D4D4D4"/>
+          <w:sz w:val="16"/>
+          <w:szCs w:val="16"/>
+        </w:rPr>
+      </w:pPr>
+      <w:r>
+        <w:rPr>
+          <w:rFonts w:hint="default" w:ascii="Consolas" w:hAnsi="Consolas" w:eastAsia="Consolas" w:cs="Consolas"/>
+          <w:b w:val="0"/>
+          <w:color w:val="D4D4D4"/>
+          <w:kern w:val="0"/>
+          <w:sz w:val="16"/>
+          <w:szCs w:val="16"/>
+          <w:shd w:val="clear" w:fill="1E1E1E"/>
+          <w:lang w:val="en-US" w:eastAsia="zh-CN" w:bidi="ar"/>
+        </w:rPr>
+        <w:t>    }</w:t>
+      </w:r>
+    </w:p>
+    <w:p>
+      <w:pPr>
+        <w:pStyle w:val="3"/>
+        <w:keepNext w:val="0"/>
+        <w:keepLines w:val="0"/>
+        <w:widowControl/>
+        <w:suppressLineNumbers w:val="0"/>
+        <w:pBdr>
+          <w:top w:val="none" w:color="auto" w:sz="0" w:space="0"/>
+          <w:left w:val="none" w:color="auto" w:sz="0" w:space="0"/>
+          <w:bottom w:val="none" w:color="auto" w:sz="0" w:space="0"/>
+          <w:right w:val="none" w:color="auto" w:sz="0" w:space="0"/>
+        </w:pBdr>
+        <w:spacing w:before="0" w:beforeAutospacing="0" w:line="16" w:lineRule="atLeast"/>
+        <w:ind w:left="0" w:right="0" w:firstLine="0"/>
+        <w:jc w:val="left"/>
+        <w:textAlignment w:val="baseline"/>
+        <w:rPr>
+          <w:rFonts w:hint="default" w:ascii="Consolas" w:hAnsi="Consolas" w:eastAsia="Consolas" w:cs="Consolas"/>
+          <w:i w:val="0"/>
+          <w:caps w:val="0"/>
+          <w:spacing w:val="0"/>
+          <w:sz w:val="15"/>
+          <w:szCs w:val="15"/>
+          <w:bdr w:val="none" w:color="auto" w:sz="0" w:space="0"/>
+          <w:vertAlign w:val="baseline"/>
+          <w:lang w:val="en-US"/>
+        </w:rPr>
+      </w:pPr>
+    </w:p>
+    <w:p>
+      <w:pPr>
+        <w:numPr>
+          <w:ilvl w:val="0"/>
+          <w:numId w:val="0"/>
+        </w:numPr>
+        <w:ind w:leftChars="0"/>
+        <w:rPr>
+          <w:rFonts w:hint="default" w:ascii="Helvetica" w:hAnsi="Helvetica" w:eastAsia="Helvetica"/>
+          <w:i w:val="0"/>
+          <w:caps w:val="0"/>
+          <w:color w:val="000000"/>
+          <w:spacing w:val="0"/>
+          <w:sz w:val="21"/>
+          <w:szCs w:val="21"/>
+          <w:shd w:val="clear" w:fill="FFFFFF"/>
+          <w:lang w:val="en-US"/>
+        </w:rPr>
+      </w:pPr>
+      <w:r>
+        <w:rPr>
+          <w:rFonts w:hint="default" w:ascii="Helvetica" w:hAnsi="Helvetica" w:eastAsia="Helvetica"/>
+          <w:i w:val="0"/>
+          <w:color w:val="000000"/>
+          <w:spacing w:val="0"/>
+          <w:sz w:val="21"/>
+          <w:szCs w:val="21"/>
+          <w:shd w:val="clear" w:fill="FFFFFF"/>
+          <w:lang w:val="en-US"/>
+        </w:rPr>
+        <w:t>G</w:t>
+      </w:r>
+      <w:r>
+        <w:rPr>
+          <w:rFonts w:hint="default" w:ascii="Helvetica" w:hAnsi="Helvetica" w:eastAsia="Helvetica"/>
+          <w:i w:val="0"/>
+          <w:caps w:val="0"/>
+          <w:color w:val="000000"/>
+          <w:spacing w:val="0"/>
+          <w:sz w:val="21"/>
+          <w:szCs w:val="21"/>
+          <w:shd w:val="clear" w:fill="FFFFFF"/>
+          <w:lang w:val="en-US"/>
+        </w:rPr>
+        <w:t>o to .ts file,</w:t>
+      </w:r>
+    </w:p>
+    <w:p>
+      <w:pPr>
+        <w:pStyle w:val="3"/>
+        <w:keepNext w:val="0"/>
+        <w:keepLines w:val="0"/>
+        <w:widowControl/>
+        <w:suppressLineNumbers w:val="0"/>
+        <w:pBdr>
+          <w:top w:val="none" w:color="auto" w:sz="0" w:space="0"/>
+          <w:left w:val="none" w:color="auto" w:sz="0" w:space="0"/>
+          <w:bottom w:val="none" w:color="auto" w:sz="0" w:space="0"/>
+          <w:right w:val="none" w:color="auto" w:sz="0" w:space="0"/>
+        </w:pBdr>
+        <w:spacing w:before="0" w:beforeAutospacing="0" w:line="16" w:lineRule="atLeast"/>
+        <w:ind w:left="0" w:right="0" w:firstLine="0"/>
+        <w:jc w:val="left"/>
+        <w:textAlignment w:val="baseline"/>
+        <w:rPr>
+          <w:rStyle w:val="8"/>
+          <w:rFonts w:hint="default" w:ascii="Consolas" w:hAnsi="Consolas" w:eastAsia="Consolas" w:cs="Consolas"/>
+          <w:i w:val="0"/>
+          <w:caps w:val="0"/>
+          <w:spacing w:val="0"/>
+          <w:sz w:val="15"/>
+          <w:szCs w:val="15"/>
+          <w:bdr w:val="none" w:color="auto" w:sz="0" w:space="0"/>
+          <w:vertAlign w:val="baseline"/>
+        </w:rPr>
+      </w:pPr>
+      <w:r>
+        <w:rPr>
+          <w:rFonts w:hint="default" w:ascii="Consolas" w:hAnsi="Consolas" w:eastAsia="Consolas" w:cs="Consolas"/>
+          <w:i w:val="0"/>
+          <w:caps w:val="0"/>
+          <w:spacing w:val="0"/>
+          <w:sz w:val="15"/>
+          <w:szCs w:val="15"/>
+          <w:bdr w:val="none" w:color="auto" w:sz="0" w:space="0"/>
+          <w:vertAlign w:val="baseline"/>
+        </w:rPr>
+        <w:t>import</w:t>
+      </w:r>
+      <w:r>
+        <w:rPr>
+          <w:rStyle w:val="8"/>
+          <w:rFonts w:hint="default" w:ascii="Consolas" w:hAnsi="Consolas" w:eastAsia="Consolas" w:cs="Consolas"/>
+          <w:i w:val="0"/>
+          <w:caps w:val="0"/>
+          <w:spacing w:val="0"/>
+          <w:sz w:val="15"/>
+          <w:szCs w:val="15"/>
+          <w:bdr w:val="none" w:color="auto" w:sz="0" w:space="0"/>
+          <w:vertAlign w:val="baseline"/>
+        </w:rPr>
+        <w:t xml:space="preserve"> * </w:t>
+      </w:r>
+      <w:r>
+        <w:rPr>
+          <w:rFonts w:hint="default" w:ascii="Consolas" w:hAnsi="Consolas" w:eastAsia="Consolas" w:cs="Consolas"/>
+          <w:i w:val="0"/>
+          <w:caps w:val="0"/>
+          <w:spacing w:val="0"/>
+          <w:sz w:val="15"/>
+          <w:szCs w:val="15"/>
+          <w:bdr w:val="none" w:color="auto" w:sz="0" w:space="0"/>
+          <w:vertAlign w:val="baseline"/>
+        </w:rPr>
+        <w:t>as</w:t>
+      </w:r>
+      <w:r>
+        <w:rPr>
+          <w:rStyle w:val="8"/>
+          <w:rFonts w:hint="default" w:ascii="Consolas" w:hAnsi="Consolas" w:eastAsia="Consolas" w:cs="Consolas"/>
+          <w:i w:val="0"/>
+          <w:caps w:val="0"/>
+          <w:spacing w:val="0"/>
+          <w:sz w:val="15"/>
+          <w:szCs w:val="15"/>
+          <w:bdr w:val="none" w:color="auto" w:sz="0" w:space="0"/>
+          <w:vertAlign w:val="baseline"/>
+        </w:rPr>
+        <w:t xml:space="preserve"> jQuery </w:t>
+      </w:r>
+      <w:r>
+        <w:rPr>
+          <w:rFonts w:hint="default" w:ascii="Consolas" w:hAnsi="Consolas" w:eastAsia="Consolas" w:cs="Consolas"/>
+          <w:i w:val="0"/>
+          <w:caps w:val="0"/>
+          <w:spacing w:val="0"/>
+          <w:sz w:val="15"/>
+          <w:szCs w:val="15"/>
+          <w:bdr w:val="none" w:color="auto" w:sz="0" w:space="0"/>
+          <w:vertAlign w:val="baseline"/>
+        </w:rPr>
+        <w:t>from</w:t>
+      </w:r>
+      <w:r>
+        <w:rPr>
+          <w:rStyle w:val="8"/>
+          <w:rFonts w:hint="default" w:ascii="Consolas" w:hAnsi="Consolas" w:eastAsia="Consolas" w:cs="Consolas"/>
+          <w:i w:val="0"/>
+          <w:caps w:val="0"/>
+          <w:spacing w:val="0"/>
+          <w:sz w:val="15"/>
+          <w:szCs w:val="15"/>
+          <w:bdr w:val="none" w:color="auto" w:sz="0" w:space="0"/>
+          <w:vertAlign w:val="baseline"/>
+        </w:rPr>
+        <w:t xml:space="preserve"> </w:t>
+      </w:r>
+      <w:r>
+        <w:rPr>
+          <w:rFonts w:hint="default" w:ascii="Consolas" w:hAnsi="Consolas" w:eastAsia="Consolas" w:cs="Consolas"/>
+          <w:i w:val="0"/>
+          <w:caps w:val="0"/>
+          <w:spacing w:val="0"/>
+          <w:sz w:val="15"/>
+          <w:szCs w:val="15"/>
+          <w:bdr w:val="none" w:color="auto" w:sz="0" w:space="0"/>
+          <w:vertAlign w:val="baseline"/>
+        </w:rPr>
+        <w:t>'jquery'</w:t>
+      </w:r>
+      <w:r>
+        <w:rPr>
+          <w:rStyle w:val="8"/>
+          <w:rFonts w:hint="default" w:ascii="Consolas" w:hAnsi="Consolas" w:eastAsia="Consolas" w:cs="Consolas"/>
+          <w:i w:val="0"/>
+          <w:caps w:val="0"/>
+          <w:spacing w:val="0"/>
+          <w:sz w:val="15"/>
+          <w:szCs w:val="15"/>
+          <w:bdr w:val="none" w:color="auto" w:sz="0" w:space="0"/>
+          <w:vertAlign w:val="baseline"/>
+        </w:rPr>
+        <w:t>;</w:t>
+      </w:r>
+    </w:p>
+    <w:p>
+      <w:pPr>
+        <w:pStyle w:val="3"/>
+        <w:keepNext w:val="0"/>
+        <w:keepLines w:val="0"/>
+        <w:widowControl/>
+        <w:suppressLineNumbers w:val="0"/>
+        <w:pBdr>
+          <w:top w:val="none" w:color="auto" w:sz="0" w:space="0"/>
+          <w:left w:val="none" w:color="auto" w:sz="0" w:space="0"/>
+          <w:bottom w:val="none" w:color="auto" w:sz="0" w:space="0"/>
+          <w:right w:val="none" w:color="auto" w:sz="0" w:space="0"/>
+        </w:pBdr>
+        <w:spacing w:before="0" w:beforeAutospacing="0" w:line="16" w:lineRule="atLeast"/>
+        <w:ind w:left="0" w:right="0" w:firstLine="0"/>
+        <w:jc w:val="left"/>
+        <w:textAlignment w:val="baseline"/>
+        <w:rPr>
+          <w:rFonts w:ascii="Consolas" w:hAnsi="Consolas" w:eastAsia="Consolas" w:cs="Consolas"/>
+          <w:i w:val="0"/>
+          <w:caps w:val="0"/>
+          <w:spacing w:val="0"/>
+          <w:sz w:val="15"/>
+          <w:szCs w:val="15"/>
+        </w:rPr>
+      </w:pPr>
       <w:bookmarkStart w:id="0" w:name="_GoBack"/>
       <w:bookmarkEnd w:id="0"/>
       <w:r>
         <w:rPr>
-          <w:rFonts w:hint="default" w:ascii="Segoe UI" w:hAnsi="Segoe UI" w:eastAsia="Segoe UI"/>
-          <w:b w:val="0"/>
-          <w:bCs w:val="0"/>
-          <w:color w:val="333333"/>
-          <w:kern w:val="2"/>
-          <w:sz w:val="19"/>
-          <w:szCs w:val="19"/>
-          <w:shd w:val="clear" w:color="auto" w:fill="FFFFFF"/>
-          <w:lang w:val="en-US" w:eastAsia="zh-CN"/>
-        </w:rPr>
-        <w:t>https://stackoverflow.com/questions/55921442/how-to-fix-referenceerror-primordials-is-not-defined-in-node)</w:t>
+          <w:rFonts w:hint="default" w:ascii="Consolas" w:hAnsi="Consolas" w:eastAsia="Consolas" w:cs="Consolas"/>
+          <w:i w:val="0"/>
+          <w:caps w:val="0"/>
+          <w:spacing w:val="0"/>
+          <w:sz w:val="15"/>
+          <w:szCs w:val="15"/>
+          <w:bdr w:val="none" w:color="auto" w:sz="0" w:space="0"/>
+          <w:vertAlign w:val="baseline"/>
+        </w:rPr>
+        <w:t>import</w:t>
+      </w:r>
+      <w:r>
+        <w:rPr>
+          <w:rStyle w:val="8"/>
+          <w:rFonts w:hint="default" w:ascii="Consolas" w:hAnsi="Consolas" w:eastAsia="Consolas" w:cs="Consolas"/>
+          <w:i w:val="0"/>
+          <w:caps w:val="0"/>
+          <w:spacing w:val="0"/>
+          <w:sz w:val="15"/>
+          <w:szCs w:val="15"/>
+          <w:bdr w:val="none" w:color="auto" w:sz="0" w:space="0"/>
+          <w:vertAlign w:val="baseline"/>
+        </w:rPr>
+        <w:t xml:space="preserve"> * </w:t>
+      </w:r>
+      <w:r>
+        <w:rPr>
+          <w:rFonts w:hint="default" w:ascii="Consolas" w:hAnsi="Consolas" w:eastAsia="Consolas" w:cs="Consolas"/>
+          <w:i w:val="0"/>
+          <w:caps w:val="0"/>
+          <w:spacing w:val="0"/>
+          <w:sz w:val="15"/>
+          <w:szCs w:val="15"/>
+          <w:bdr w:val="none" w:color="auto" w:sz="0" w:space="0"/>
+          <w:vertAlign w:val="baseline"/>
+        </w:rPr>
+        <w:t>as</w:t>
+      </w:r>
+      <w:r>
+        <w:rPr>
+          <w:rStyle w:val="8"/>
+          <w:rFonts w:hint="default" w:ascii="Consolas" w:hAnsi="Consolas" w:eastAsia="Consolas" w:cs="Consolas"/>
+          <w:i w:val="0"/>
+          <w:caps w:val="0"/>
+          <w:spacing w:val="0"/>
+          <w:sz w:val="15"/>
+          <w:szCs w:val="15"/>
+          <w:bdr w:val="none" w:color="auto" w:sz="0" w:space="0"/>
+          <w:vertAlign w:val="baseline"/>
+        </w:rPr>
+        <w:t xml:space="preserve"> bootstrap </w:t>
+      </w:r>
+      <w:r>
+        <w:rPr>
+          <w:rFonts w:hint="default" w:ascii="Consolas" w:hAnsi="Consolas" w:eastAsia="Consolas" w:cs="Consolas"/>
+          <w:i w:val="0"/>
+          <w:caps w:val="0"/>
+          <w:spacing w:val="0"/>
+          <w:sz w:val="15"/>
+          <w:szCs w:val="15"/>
+          <w:bdr w:val="none" w:color="auto" w:sz="0" w:space="0"/>
+          <w:vertAlign w:val="baseline"/>
+        </w:rPr>
+        <w:t>from</w:t>
+      </w:r>
+      <w:r>
+        <w:rPr>
+          <w:rStyle w:val="8"/>
+          <w:rFonts w:hint="default" w:ascii="Consolas" w:hAnsi="Consolas" w:eastAsia="Consolas" w:cs="Consolas"/>
+          <w:i w:val="0"/>
+          <w:caps w:val="0"/>
+          <w:spacing w:val="0"/>
+          <w:sz w:val="15"/>
+          <w:szCs w:val="15"/>
+          <w:bdr w:val="none" w:color="auto" w:sz="0" w:space="0"/>
+          <w:vertAlign w:val="baseline"/>
+        </w:rPr>
+        <w:t xml:space="preserve"> </w:t>
+      </w:r>
+      <w:r>
+        <w:rPr>
+          <w:rFonts w:hint="default" w:ascii="Consolas" w:hAnsi="Consolas" w:eastAsia="Consolas" w:cs="Consolas"/>
+          <w:i w:val="0"/>
+          <w:caps w:val="0"/>
+          <w:spacing w:val="0"/>
+          <w:sz w:val="15"/>
+          <w:szCs w:val="15"/>
+          <w:bdr w:val="none" w:color="auto" w:sz="0" w:space="0"/>
+          <w:vertAlign w:val="baseline"/>
+        </w:rPr>
+        <w:t>'bootstrap'</w:t>
+      </w:r>
+      <w:r>
+        <w:rPr>
+          <w:rStyle w:val="8"/>
+          <w:rFonts w:hint="default" w:ascii="Consolas" w:hAnsi="Consolas" w:eastAsia="Consolas" w:cs="Consolas"/>
+          <w:i w:val="0"/>
+          <w:caps w:val="0"/>
+          <w:spacing w:val="0"/>
+          <w:sz w:val="15"/>
+          <w:szCs w:val="15"/>
+          <w:bdr w:val="none" w:color="auto" w:sz="0" w:space="0"/>
+          <w:vertAlign w:val="baseline"/>
+        </w:rPr>
+        <w:t>;</w:t>
       </w:r>
     </w:p>
     <w:p>

</xml_diff>

<commit_message>
bootstrap example in spf
</commit_message>
<xml_diff>
--- a/react.docx
+++ b/react.docx
@@ -7035,14 +7035,7 @@
       </w:tblGrid>
       <w:tr>
         <w:tblPrEx>
-          <w:shd w:val="clear" w:color="auto" w:fill="FFFFFF"/>
           <w:tblLayout w:type="fixed"/>
-          <w:tblCellMar>
-            <w:top w:w="15" w:type="dxa"/>
-            <w:left w:w="15" w:type="dxa"/>
-            <w:bottom w:w="15" w:type="dxa"/>
-            <w:right w:w="15" w:type="dxa"/>
-          </w:tblCellMar>
         </w:tblPrEx>
         <w:trPr>
           <w:tblHeader/>
@@ -7208,6 +7201,7 @@
       </w:tr>
       <w:tr>
         <w:tblPrEx>
+          <w:shd w:val="clear" w:color="auto" w:fill="FFFFFF"/>
           <w:tblLayout w:type="fixed"/>
           <w:tblCellMar>
             <w:top w:w="15" w:type="dxa"/>
@@ -7406,7 +7400,6 @@
       </w:tr>
       <w:tr>
         <w:tblPrEx>
-          <w:shd w:val="clear" w:color="auto" w:fill="FFFFFF"/>
           <w:tblLayout w:type="fixed"/>
           <w:tblCellMar>
             <w:top w:w="15" w:type="dxa"/>
@@ -22381,7 +22374,6 @@
             <w:insideH w:val="none" w:color="auto" w:sz="0" w:space="0"/>
             <w:insideV w:val="none" w:color="auto" w:sz="0" w:space="0"/>
           </w:tblBorders>
-          <w:shd w:val="clear" w:color="auto" w:fill="FFFFFF"/>
           <w:tblLayout w:type="fixed"/>
           <w:tblCellMar>
             <w:top w:w="15" w:type="dxa"/>
@@ -22741,6 +22733,12 @@
             <w:insideV w:val="none" w:color="auto" w:sz="0" w:space="0"/>
           </w:tblBorders>
           <w:tblLayout w:type="fixed"/>
+          <w:tblCellMar>
+            <w:top w:w="15" w:type="dxa"/>
+            <w:left w:w="15" w:type="dxa"/>
+            <w:bottom w:w="15" w:type="dxa"/>
+            <w:right w:w="15" w:type="dxa"/>
+          </w:tblCellMar>
         </w:tblPrEx>
         <w:tc>
           <w:tcPr>
@@ -23125,7 +23123,6 @@
             <w:insideH w:val="none" w:color="auto" w:sz="0" w:space="0"/>
             <w:insideV w:val="none" w:color="auto" w:sz="0" w:space="0"/>
           </w:tblBorders>
-          <w:shd w:val="clear" w:color="auto" w:fill="FFFFFF"/>
           <w:tblLayout w:type="fixed"/>
           <w:tblCellMar>
             <w:top w:w="15" w:type="dxa"/>
@@ -32023,6 +32020,7 @@
             <w:insideH w:val="none" w:color="auto" w:sz="0" w:space="0"/>
             <w:insideV w:val="none" w:color="auto" w:sz="0" w:space="0"/>
           </w:tblBorders>
+          <w:shd w:val="clear" w:color="auto" w:fill="FFFFFF"/>
           <w:tblLayout w:type="fixed"/>
           <w:tblCellMar>
             <w:top w:w="15" w:type="dxa"/>
@@ -39778,8 +39776,6 @@
           <w:szCs w:val="15"/>
         </w:rPr>
       </w:pPr>
-      <w:bookmarkStart w:id="0" w:name="_GoBack"/>
-      <w:bookmarkEnd w:id="0"/>
       <w:r>
         <w:rPr>
           <w:rFonts w:hint="default" w:ascii="Consolas" w:hAnsi="Consolas" w:eastAsia="Consolas" w:cs="Consolas"/>
@@ -39908,6 +39904,89 @@
           <w:lang w:val="en-US"/>
         </w:rPr>
       </w:pPr>
+    </w:p>
+    <w:p>
+      <w:pPr>
+        <w:numPr>
+          <w:ilvl w:val="0"/>
+          <w:numId w:val="0"/>
+        </w:numPr>
+        <w:ind w:leftChars="0"/>
+        <w:rPr>
+          <w:rFonts w:hint="default" w:ascii="Helvetica" w:hAnsi="Helvetica" w:eastAsia="Helvetica"/>
+          <w:i w:val="0"/>
+          <w:caps w:val="0"/>
+          <w:color w:val="000000"/>
+          <w:spacing w:val="0"/>
+          <w:sz w:val="21"/>
+          <w:szCs w:val="21"/>
+          <w:shd w:val="clear" w:fill="FFFFFF"/>
+          <w:lang w:val="en-US"/>
+        </w:rPr>
+      </w:pPr>
+      <w:r>
+        <w:rPr>
+          <w:rFonts w:hint="default" w:ascii="Helvetica" w:hAnsi="Helvetica" w:eastAsia="Helvetica"/>
+          <w:i w:val="0"/>
+          <w:color w:val="000000"/>
+          <w:spacing w:val="0"/>
+          <w:sz w:val="21"/>
+          <w:szCs w:val="21"/>
+          <w:shd w:val="clear" w:fill="FFFFFF"/>
+          <w:lang w:val="en-US"/>
+        </w:rPr>
+        <w:t>G</w:t>
+      </w:r>
+      <w:r>
+        <w:rPr>
+          <w:rFonts w:hint="default" w:ascii="Helvetica" w:hAnsi="Helvetica" w:eastAsia="Helvetica"/>
+          <w:i w:val="0"/>
+          <w:caps w:val="0"/>
+          <w:color w:val="000000"/>
+          <w:spacing w:val="0"/>
+          <w:sz w:val="21"/>
+          <w:szCs w:val="21"/>
+          <w:shd w:val="clear" w:fill="FFFFFF"/>
+          <w:lang w:val="en-US"/>
+        </w:rPr>
+        <w:t>ood example of bootstrap in spf:</w:t>
+      </w:r>
+    </w:p>
+    <w:p>
+      <w:pPr>
+        <w:numPr>
+          <w:ilvl w:val="0"/>
+          <w:numId w:val="0"/>
+        </w:numPr>
+        <w:ind w:leftChars="0"/>
+        <w:rPr>
+          <w:rFonts w:hint="default" w:ascii="Helvetica" w:hAnsi="Helvetica" w:eastAsia="Helvetica"/>
+          <w:i w:val="0"/>
+          <w:caps w:val="0"/>
+          <w:color w:val="000000"/>
+          <w:spacing w:val="0"/>
+          <w:sz w:val="21"/>
+          <w:szCs w:val="21"/>
+          <w:shd w:val="clear" w:fill="FFFFFF"/>
+          <w:lang w:val="en-US"/>
+        </w:rPr>
+      </w:pPr>
+      <w:r>
+        <w:rPr>
+          <w:rFonts w:hint="default" w:ascii="Helvetica" w:hAnsi="Helvetica" w:eastAsia="Helvetica"/>
+          <w:i w:val="0"/>
+          <w:caps w:val="0"/>
+          <w:color w:val="000000"/>
+          <w:spacing w:val="0"/>
+          <w:sz w:val="21"/>
+          <w:szCs w:val="21"/>
+          <w:shd w:val="clear" w:fill="FFFFFF"/>
+          <w:lang w:val="en-US"/>
+        </w:rPr>
+        <w:t>https://social.technet.microsoft.com/wiki/contents/articles/51584.sharepoint-framework-spfx-webpart-extensions-bootstrap-integration.aspx</w:t>
+      </w:r>
+      <w:bookmarkStart w:id="0" w:name="_GoBack"/>
+      <w:bookmarkEnd w:id="0"/>
     </w:p>
     <w:p>
       <w:pPr>

</xml_diff>

<commit_message>
-- save in npm uninstall
</commit_message>
<xml_diff>
--- a/react.docx
+++ b/react.docx
@@ -7036,6 +7036,12 @@
       <w:tr>
         <w:tblPrEx>
           <w:tblLayout w:type="fixed"/>
+          <w:tblCellMar>
+            <w:top w:w="15" w:type="dxa"/>
+            <w:left w:w="15" w:type="dxa"/>
+            <w:bottom w:w="15" w:type="dxa"/>
+            <w:right w:w="15" w:type="dxa"/>
+          </w:tblCellMar>
         </w:tblPrEx>
         <w:trPr>
           <w:tblHeader/>
@@ -7116,7 +7122,6 @@
       </w:tr>
       <w:tr>
         <w:tblPrEx>
-          <w:shd w:val="clear" w:color="auto" w:fill="FFFFFF"/>
           <w:tblLayout w:type="fixed"/>
           <w:tblCellMar>
             <w:top w:w="15" w:type="dxa"/>
@@ -7201,7 +7206,6 @@
       </w:tr>
       <w:tr>
         <w:tblPrEx>
-          <w:shd w:val="clear" w:color="auto" w:fill="FFFFFF"/>
           <w:tblLayout w:type="fixed"/>
           <w:tblCellMar>
             <w:top w:w="15" w:type="dxa"/>
@@ -7347,7 +7351,6 @@
       </w:tr>
       <w:tr>
         <w:tblPrEx>
-          <w:shd w:val="clear" w:color="auto" w:fill="FFFFFF"/>
           <w:tblLayout w:type="fixed"/>
           <w:tblCellMar>
             <w:top w:w="15" w:type="dxa"/>
@@ -22374,6 +22377,7 @@
             <w:insideH w:val="none" w:color="auto" w:sz="0" w:space="0"/>
             <w:insideV w:val="none" w:color="auto" w:sz="0" w:space="0"/>
           </w:tblBorders>
+          <w:shd w:val="clear" w:color="auto" w:fill="FFFFFF"/>
           <w:tblLayout w:type="fixed"/>
           <w:tblCellMar>
             <w:top w:w="15" w:type="dxa"/>
@@ -22506,6 +22510,7 @@
             <w:insideH w:val="none" w:color="auto" w:sz="0" w:space="0"/>
             <w:insideV w:val="none" w:color="auto" w:sz="0" w:space="0"/>
           </w:tblBorders>
+          <w:shd w:val="clear" w:color="auto" w:fill="FFFFFF"/>
           <w:tblLayout w:type="fixed"/>
           <w:tblCellMar>
             <w:top w:w="15" w:type="dxa"/>
@@ -22619,6 +22624,7 @@
             <w:insideH w:val="none" w:color="auto" w:sz="0" w:space="0"/>
             <w:insideV w:val="none" w:color="auto" w:sz="0" w:space="0"/>
           </w:tblBorders>
+          <w:shd w:val="clear" w:color="auto" w:fill="FFFFFF"/>
           <w:tblLayout w:type="fixed"/>
           <w:tblCellMar>
             <w:top w:w="15" w:type="dxa"/>
@@ -22732,6 +22738,7 @@
             <w:insideH w:val="none" w:color="auto" w:sz="0" w:space="0"/>
             <w:insideV w:val="none" w:color="auto" w:sz="0" w:space="0"/>
           </w:tblBorders>
+          <w:shd w:val="clear" w:color="auto" w:fill="FFFFFF"/>
           <w:tblLayout w:type="fixed"/>
           <w:tblCellMar>
             <w:top w:w="15" w:type="dxa"/>
@@ -23123,6 +23130,7 @@
             <w:insideH w:val="none" w:color="auto" w:sz="0" w:space="0"/>
             <w:insideV w:val="none" w:color="auto" w:sz="0" w:space="0"/>
           </w:tblBorders>
+          <w:shd w:val="clear" w:color="auto" w:fill="FFFFFF"/>
           <w:tblLayout w:type="fixed"/>
           <w:tblCellMar>
             <w:top w:w="15" w:type="dxa"/>
@@ -23255,6 +23263,7 @@
             <w:insideH w:val="none" w:color="auto" w:sz="0" w:space="0"/>
             <w:insideV w:val="none" w:color="auto" w:sz="0" w:space="0"/>
           </w:tblBorders>
+          <w:shd w:val="clear" w:color="auto" w:fill="FFFFFF"/>
           <w:tblLayout w:type="fixed"/>
           <w:tblCellMar>
             <w:top w:w="15" w:type="dxa"/>
@@ -23368,6 +23377,7 @@
             <w:insideH w:val="none" w:color="auto" w:sz="0" w:space="0"/>
             <w:insideV w:val="none" w:color="auto" w:sz="0" w:space="0"/>
           </w:tblBorders>
+          <w:shd w:val="clear" w:color="auto" w:fill="FFFFFF"/>
           <w:tblLayout w:type="fixed"/>
           <w:tblCellMar>
             <w:top w:w="15" w:type="dxa"/>
@@ -37475,6 +37485,80 @@
       </w:pPr>
       <w:r>
         <w:rPr>
+          <w:rFonts w:hint="default" w:ascii="Segoe UI" w:hAnsi="Segoe UI" w:eastAsia="Segoe UI" w:cs="Segoe UI"/>
+          <w:color w:val="333333"/>
+          <w:sz w:val="19"/>
+          <w:szCs w:val="19"/>
+          <w:shd w:val="clear" w:color="auto" w:fill="FFFFFF"/>
+          <w:lang w:val="en-US"/>
+        </w:rPr>
+        <w:t>Npm uninstall --save &lt;package_name&gt;:</w:t>
+      </w:r>
+    </w:p>
+    <w:p>
+      <w:pPr>
+        <w:numPr>
+          <w:ilvl w:val="0"/>
+          <w:numId w:val="0"/>
+        </w:numPr>
+        <w:ind w:leftChars="0"/>
+        <w:rPr>
+          <w:rFonts w:hint="default" w:ascii="Segoe UI" w:hAnsi="Segoe UI" w:eastAsia="Segoe UI" w:cs="Segoe UI"/>
+          <w:color w:val="333333"/>
+          <w:sz w:val="19"/>
+          <w:szCs w:val="19"/>
+          <w:shd w:val="clear" w:color="auto" w:fill="FFFFFF"/>
+          <w:lang w:val="en-US"/>
+        </w:rPr>
+      </w:pPr>
+      <w:r>
+        <w:rPr>
+          <w:rFonts w:hint="default" w:ascii="Segoe UI" w:hAnsi="Segoe UI" w:eastAsia="Segoe UI" w:cs="Segoe UI"/>
+          <w:color w:val="333333"/>
+          <w:sz w:val="19"/>
+          <w:szCs w:val="19"/>
+          <w:shd w:val="clear" w:color="auto" w:fill="FFFFFF"/>
+          <w:lang w:val="en-US"/>
+        </w:rPr>
+        <w:t>Use --save to remove a package from the dependencies in package.json.</w:t>
+      </w:r>
+      <w:bookmarkStart w:id="0" w:name="_GoBack"/>
+      <w:bookmarkEnd w:id="0"/>
+    </w:p>
+    <w:p>
+      <w:pPr>
+        <w:numPr>
+          <w:ilvl w:val="0"/>
+          <w:numId w:val="0"/>
+        </w:numPr>
+        <w:ind w:leftChars="0"/>
+        <w:rPr>
+          <w:rFonts w:ascii="Segoe UI" w:hAnsi="Segoe UI" w:eastAsia="Segoe UI" w:cs="Segoe UI"/>
+          <w:color w:val="333333"/>
+          <w:sz w:val="19"/>
+          <w:szCs w:val="19"/>
+          <w:shd w:val="clear" w:color="auto" w:fill="FFFFFF"/>
+        </w:rPr>
+      </w:pPr>
+    </w:p>
+    <w:p>
+      <w:pPr>
+        <w:numPr>
+          <w:ilvl w:val="0"/>
+          <w:numId w:val="0"/>
+        </w:numPr>
+        <w:ind w:leftChars="0"/>
+        <w:rPr>
+          <w:rFonts w:hint="default" w:ascii="Segoe UI" w:hAnsi="Segoe UI" w:eastAsia="Segoe UI" w:cs="Segoe UI"/>
+          <w:color w:val="333333"/>
+          <w:sz w:val="19"/>
+          <w:szCs w:val="19"/>
+          <w:shd w:val="clear" w:color="auto" w:fill="FFFFFF"/>
+          <w:lang w:val="en-US"/>
+        </w:rPr>
+      </w:pPr>
+      <w:r>
+        <w:rPr>
           <w:rFonts w:ascii="Segoe UI" w:hAnsi="Segoe UI" w:eastAsia="Segoe UI" w:cs="Segoe UI"/>
           <w:color w:val="333333"/>
           <w:sz w:val="19"/>
@@ -39985,8 +40069,6 @@
         </w:rPr>
         <w:t>https://social.technet.microsoft.com/wiki/contents/articles/51584.sharepoint-framework-spfx-webpart-extensions-bootstrap-integration.aspx</w:t>
       </w:r>
-      <w:bookmarkStart w:id="0" w:name="_GoBack"/>
-      <w:bookmarkEnd w:id="0"/>
     </w:p>
     <w:p>
       <w:pPr>

</xml_diff>

<commit_message>
only add css of bootstrap in spf
</commit_message>
<xml_diff>
--- a/react.docx
+++ b/react.docx
@@ -7035,6 +7035,7 @@
       </w:tblGrid>
       <w:tr>
         <w:tblPrEx>
+          <w:shd w:val="clear" w:color="auto" w:fill="FFFFFF"/>
           <w:tblLayout w:type="fixed"/>
           <w:tblCellMar>
             <w:top w:w="15" w:type="dxa"/>
@@ -7122,6 +7123,7 @@
       </w:tr>
       <w:tr>
         <w:tblPrEx>
+          <w:shd w:val="clear" w:color="auto" w:fill="FFFFFF"/>
           <w:tblLayout w:type="fixed"/>
           <w:tblCellMar>
             <w:top w:w="15" w:type="dxa"/>
@@ -7206,6 +7208,7 @@
       </w:tr>
       <w:tr>
         <w:tblPrEx>
+          <w:shd w:val="clear" w:color="auto" w:fill="FFFFFF"/>
           <w:tblLayout w:type="fixed"/>
           <w:tblCellMar>
             <w:top w:w="15" w:type="dxa"/>
@@ -7351,6 +7354,7 @@
       </w:tr>
       <w:tr>
         <w:tblPrEx>
+          <w:shd w:val="clear" w:color="auto" w:fill="FFFFFF"/>
           <w:tblLayout w:type="fixed"/>
           <w:tblCellMar>
             <w:top w:w="15" w:type="dxa"/>
@@ -7403,6 +7407,7 @@
       </w:tr>
       <w:tr>
         <w:tblPrEx>
+          <w:shd w:val="clear" w:color="auto" w:fill="FFFFFF"/>
           <w:tblLayout w:type="fixed"/>
           <w:tblCellMar>
             <w:top w:w="15" w:type="dxa"/>
@@ -37522,8 +37527,6 @@
         </w:rPr>
         <w:t>Use --save to remove a package from the dependencies in package.json.</w:t>
       </w:r>
-      <w:bookmarkStart w:id="0" w:name="_GoBack"/>
-      <w:bookmarkEnd w:id="0"/>
     </w:p>
     <w:p>
       <w:pPr>
@@ -38821,7 +38824,6 @@
           <w:spacing w:val="0"/>
           <w:sz w:val="15"/>
           <w:szCs w:val="15"/>
-          <w:bdr w:val="none" w:color="auto" w:sz="0" w:space="0"/>
           <w:vertAlign w:val="baseline"/>
           <w:lang w:val="en-US"/>
         </w:rPr>
@@ -38836,7 +38838,6 @@
           <w:spacing w:val="0"/>
           <w:sz w:val="15"/>
           <w:szCs w:val="15"/>
-          <w:bdr w:val="none" w:color="auto" w:sz="0" w:space="0"/>
           <w:vertAlign w:val="baseline"/>
         </w:rPr>
         <w:t xml:space="preserve">pm install jquery </w:t>
@@ -38849,7 +38850,6 @@
           <w:spacing w:val="0"/>
           <w:sz w:val="15"/>
           <w:szCs w:val="15"/>
-          <w:bdr w:val="none" w:color="auto" w:sz="0" w:space="0"/>
           <w:vertAlign w:val="baseline"/>
         </w:rPr>
         <w:t>--save</w:t>
@@ -38879,7 +38879,6 @@
           <w:spacing w:val="0"/>
           <w:sz w:val="15"/>
           <w:szCs w:val="15"/>
-          <w:bdr w:val="none" w:color="auto" w:sz="0" w:space="0"/>
           <w:vertAlign w:val="baseline"/>
         </w:rPr>
       </w:pPr>
@@ -38892,7 +38891,6 @@
           <w:spacing w:val="0"/>
           <w:sz w:val="15"/>
           <w:szCs w:val="15"/>
-          <w:bdr w:val="none" w:color="auto" w:sz="0" w:space="0"/>
           <w:vertAlign w:val="baseline"/>
         </w:rPr>
         <w:t xml:space="preserve">Npm install </w:t>
@@ -38906,7 +38904,6 @@
           <w:spacing w:val="0"/>
           <w:sz w:val="15"/>
           <w:szCs w:val="15"/>
-          <w:bdr w:val="none" w:color="auto" w:sz="0" w:space="0"/>
           <w:vertAlign w:val="baseline"/>
           <w:lang w:val="en-US"/>
         </w:rPr>
@@ -38921,7 +38918,6 @@
           <w:spacing w:val="0"/>
           <w:sz w:val="15"/>
           <w:szCs w:val="15"/>
-          <w:bdr w:val="none" w:color="auto" w:sz="0" w:space="0"/>
           <w:vertAlign w:val="baseline"/>
         </w:rPr>
         <w:t xml:space="preserve"> </w:t>
@@ -38934,7 +38930,6 @@
           <w:spacing w:val="0"/>
           <w:sz w:val="15"/>
           <w:szCs w:val="15"/>
-          <w:bdr w:val="none" w:color="auto" w:sz="0" w:space="0"/>
           <w:vertAlign w:val="baseline"/>
         </w:rPr>
         <w:t>--save</w:t>
@@ -38964,7 +38959,6 @@
           <w:spacing w:val="0"/>
           <w:sz w:val="15"/>
           <w:szCs w:val="15"/>
-          <w:bdr w:val="none" w:color="auto" w:sz="0" w:space="0"/>
           <w:vertAlign w:val="baseline"/>
           <w:lang w:val="en-US"/>
         </w:rPr>
@@ -38976,7 +38970,6 @@
           <w:spacing w:val="0"/>
           <w:sz w:val="15"/>
           <w:szCs w:val="15"/>
-          <w:bdr w:val="none" w:color="auto" w:sz="0" w:space="0"/>
           <w:vertAlign w:val="baseline"/>
           <w:lang w:val="en-US"/>
         </w:rPr>
@@ -38990,7 +38983,6 @@
           <w:spacing w:val="0"/>
           <w:sz w:val="15"/>
           <w:szCs w:val="15"/>
-          <w:bdr w:val="none" w:color="auto" w:sz="0" w:space="0"/>
           <w:vertAlign w:val="baseline"/>
           <w:lang w:val="en-US"/>
         </w:rPr>
@@ -39643,7 +39635,6 @@
           <w:spacing w:val="0"/>
           <w:sz w:val="15"/>
           <w:szCs w:val="15"/>
-          <w:bdr w:val="none" w:color="auto" w:sz="0" w:space="0"/>
           <w:vertAlign w:val="baseline"/>
           <w:lang w:val="en-US"/>
         </w:rPr>
@@ -39721,7 +39712,6 @@
           <w:spacing w:val="0"/>
           <w:sz w:val="15"/>
           <w:szCs w:val="15"/>
-          <w:bdr w:val="none" w:color="auto" w:sz="0" w:space="0"/>
           <w:vertAlign w:val="baseline"/>
         </w:rPr>
       </w:pPr>
@@ -39733,7 +39723,6 @@
           <w:spacing w:val="0"/>
           <w:sz w:val="15"/>
           <w:szCs w:val="15"/>
-          <w:bdr w:val="none" w:color="auto" w:sz="0" w:space="0"/>
           <w:vertAlign w:val="baseline"/>
         </w:rPr>
         <w:t>import</w:t>
@@ -39747,7 +39736,6 @@
           <w:spacing w:val="0"/>
           <w:sz w:val="15"/>
           <w:szCs w:val="15"/>
-          <w:bdr w:val="none" w:color="auto" w:sz="0" w:space="0"/>
           <w:vertAlign w:val="baseline"/>
         </w:rPr>
         <w:t xml:space="preserve"> * </w:t>
@@ -39760,7 +39748,6 @@
           <w:spacing w:val="0"/>
           <w:sz w:val="15"/>
           <w:szCs w:val="15"/>
-          <w:bdr w:val="none" w:color="auto" w:sz="0" w:space="0"/>
           <w:vertAlign w:val="baseline"/>
         </w:rPr>
         <w:t>as</w:t>
@@ -39774,7 +39761,6 @@
           <w:spacing w:val="0"/>
           <w:sz w:val="15"/>
           <w:szCs w:val="15"/>
-          <w:bdr w:val="none" w:color="auto" w:sz="0" w:space="0"/>
           <w:vertAlign w:val="baseline"/>
         </w:rPr>
         <w:t xml:space="preserve"> jQuery </w:t>
@@ -39787,7 +39773,6 @@
           <w:spacing w:val="0"/>
           <w:sz w:val="15"/>
           <w:szCs w:val="15"/>
-          <w:bdr w:val="none" w:color="auto" w:sz="0" w:space="0"/>
           <w:vertAlign w:val="baseline"/>
         </w:rPr>
         <w:t>from</w:t>
@@ -39801,7 +39786,6 @@
           <w:spacing w:val="0"/>
           <w:sz w:val="15"/>
           <w:szCs w:val="15"/>
-          <w:bdr w:val="none" w:color="auto" w:sz="0" w:space="0"/>
           <w:vertAlign w:val="baseline"/>
         </w:rPr>
         <w:t xml:space="preserve"> </w:t>
@@ -39814,7 +39798,6 @@
           <w:spacing w:val="0"/>
           <w:sz w:val="15"/>
           <w:szCs w:val="15"/>
-          <w:bdr w:val="none" w:color="auto" w:sz="0" w:space="0"/>
           <w:vertAlign w:val="baseline"/>
         </w:rPr>
         <w:t>'jquery'</w:t>
@@ -39828,7 +39811,6 @@
           <w:spacing w:val="0"/>
           <w:sz w:val="15"/>
           <w:szCs w:val="15"/>
-          <w:bdr w:val="none" w:color="auto" w:sz="0" w:space="0"/>
           <w:vertAlign w:val="baseline"/>
         </w:rPr>
         <w:t>;</w:t>
@@ -39852,12 +39834,14 @@
         <w:jc w:val="left"/>
         <w:textAlignment w:val="baseline"/>
         <w:rPr>
-          <w:rFonts w:ascii="Consolas" w:hAnsi="Consolas" w:eastAsia="Consolas" w:cs="Consolas"/>
+          <w:rStyle w:val="8"/>
+          <w:rFonts w:hint="default" w:ascii="Consolas" w:hAnsi="Consolas" w:eastAsia="Consolas" w:cs="Consolas"/>
           <w:i w:val="0"/>
           <w:caps w:val="0"/>
           <w:spacing w:val="0"/>
           <w:sz w:val="15"/>
           <w:szCs w:val="15"/>
+          <w:vertAlign w:val="baseline"/>
         </w:rPr>
       </w:pPr>
       <w:r>
@@ -39868,7 +39852,6 @@
           <w:spacing w:val="0"/>
           <w:sz w:val="15"/>
           <w:szCs w:val="15"/>
-          <w:bdr w:val="none" w:color="auto" w:sz="0" w:space="0"/>
           <w:vertAlign w:val="baseline"/>
         </w:rPr>
         <w:t>import</w:t>
@@ -39882,7 +39865,6 @@
           <w:spacing w:val="0"/>
           <w:sz w:val="15"/>
           <w:szCs w:val="15"/>
-          <w:bdr w:val="none" w:color="auto" w:sz="0" w:space="0"/>
           <w:vertAlign w:val="baseline"/>
         </w:rPr>
         <w:t xml:space="preserve"> * </w:t>
@@ -39895,7 +39877,6 @@
           <w:spacing w:val="0"/>
           <w:sz w:val="15"/>
           <w:szCs w:val="15"/>
-          <w:bdr w:val="none" w:color="auto" w:sz="0" w:space="0"/>
           <w:vertAlign w:val="baseline"/>
         </w:rPr>
         <w:t>as</w:t>
@@ -39909,7 +39890,6 @@
           <w:spacing w:val="0"/>
           <w:sz w:val="15"/>
           <w:szCs w:val="15"/>
-          <w:bdr w:val="none" w:color="auto" w:sz="0" w:space="0"/>
           <w:vertAlign w:val="baseline"/>
         </w:rPr>
         <w:t xml:space="preserve"> bootstrap </w:t>
@@ -39922,7 +39902,6 @@
           <w:spacing w:val="0"/>
           <w:sz w:val="15"/>
           <w:szCs w:val="15"/>
-          <w:bdr w:val="none" w:color="auto" w:sz="0" w:space="0"/>
           <w:vertAlign w:val="baseline"/>
         </w:rPr>
         <w:t>from</w:t>
@@ -39936,7 +39915,6 @@
           <w:spacing w:val="0"/>
           <w:sz w:val="15"/>
           <w:szCs w:val="15"/>
-          <w:bdr w:val="none" w:color="auto" w:sz="0" w:space="0"/>
           <w:vertAlign w:val="baseline"/>
         </w:rPr>
         <w:t xml:space="preserve"> </w:t>
@@ -39949,7 +39927,6 @@
           <w:spacing w:val="0"/>
           <w:sz w:val="15"/>
           <w:szCs w:val="15"/>
-          <w:bdr w:val="none" w:color="auto" w:sz="0" w:space="0"/>
           <w:vertAlign w:val="baseline"/>
         </w:rPr>
         <w:t>'bootstrap'</w:t>
@@ -39963,11 +39940,335 @@
           <w:spacing w:val="0"/>
           <w:sz w:val="15"/>
           <w:szCs w:val="15"/>
-          <w:bdr w:val="none" w:color="auto" w:sz="0" w:space="0"/>
           <w:vertAlign w:val="baseline"/>
         </w:rPr>
         <w:t>;</w:t>
       </w:r>
+    </w:p>
+    <w:p>
+      <w:pPr>
+        <w:pStyle w:val="3"/>
+        <w:keepNext w:val="0"/>
+        <w:keepLines w:val="0"/>
+        <w:widowControl/>
+        <w:suppressLineNumbers w:val="0"/>
+        <w:pBdr>
+          <w:top w:val="none" w:color="auto" w:sz="0" w:space="0"/>
+          <w:left w:val="none" w:color="auto" w:sz="0" w:space="0"/>
+          <w:bottom w:val="none" w:color="auto" w:sz="0" w:space="0"/>
+          <w:right w:val="none" w:color="auto" w:sz="0" w:space="0"/>
+        </w:pBdr>
+        <w:spacing w:before="0" w:beforeAutospacing="0" w:line="16" w:lineRule="atLeast"/>
+        <w:ind w:left="0" w:right="0" w:firstLine="0"/>
+        <w:jc w:val="left"/>
+        <w:textAlignment w:val="baseline"/>
+        <w:rPr>
+          <w:rStyle w:val="8"/>
+          <w:rFonts w:hint="default" w:ascii="Consolas" w:hAnsi="Consolas" w:eastAsia="Consolas" w:cs="Consolas"/>
+          <w:i w:val="0"/>
+          <w:caps w:val="0"/>
+          <w:spacing w:val="0"/>
+          <w:sz w:val="15"/>
+          <w:szCs w:val="15"/>
+          <w:vertAlign w:val="baseline"/>
+        </w:rPr>
+      </w:pPr>
+    </w:p>
+    <w:p>
+      <w:pPr>
+        <w:pStyle w:val="3"/>
+        <w:keepNext w:val="0"/>
+        <w:keepLines w:val="0"/>
+        <w:widowControl/>
+        <w:suppressLineNumbers w:val="0"/>
+        <w:pBdr>
+          <w:top w:val="none" w:color="auto" w:sz="0" w:space="0"/>
+          <w:left w:val="none" w:color="auto" w:sz="0" w:space="0"/>
+          <w:bottom w:val="none" w:color="auto" w:sz="0" w:space="0"/>
+          <w:right w:val="none" w:color="auto" w:sz="0" w:space="0"/>
+        </w:pBdr>
+        <w:spacing w:before="0" w:beforeAutospacing="0" w:line="16" w:lineRule="atLeast"/>
+        <w:ind w:left="0" w:right="0" w:firstLine="0"/>
+        <w:jc w:val="left"/>
+        <w:textAlignment w:val="baseline"/>
+        <w:rPr>
+          <w:rStyle w:val="8"/>
+          <w:rFonts w:hint="default" w:ascii="Consolas" w:hAnsi="Consolas" w:eastAsia="Consolas" w:cs="Consolas"/>
+          <w:i w:val="0"/>
+          <w:caps w:val="0"/>
+          <w:spacing w:val="0"/>
+          <w:sz w:val="15"/>
+          <w:szCs w:val="15"/>
+          <w:vertAlign w:val="baseline"/>
+          <w:lang w:val="en-US"/>
+        </w:rPr>
+      </w:pPr>
+      <w:r>
+        <w:rPr>
+          <w:rStyle w:val="8"/>
+          <w:rFonts w:hint="default" w:ascii="Consolas" w:hAnsi="Consolas" w:eastAsia="Consolas" w:cs="Consolas"/>
+          <w:i w:val="0"/>
+          <w:spacing w:val="0"/>
+          <w:sz w:val="15"/>
+          <w:szCs w:val="15"/>
+          <w:vertAlign w:val="baseline"/>
+          <w:lang w:val="en-US"/>
+        </w:rPr>
+        <w:t>O</w:t>
+      </w:r>
+      <w:r>
+        <w:rPr>
+          <w:rStyle w:val="8"/>
+          <w:rFonts w:hint="default" w:ascii="Consolas" w:hAnsi="Consolas" w:eastAsia="Consolas" w:cs="Consolas"/>
+          <w:i w:val="0"/>
+          <w:caps w:val="0"/>
+          <w:spacing w:val="0"/>
+          <w:sz w:val="15"/>
+          <w:szCs w:val="15"/>
+          <w:vertAlign w:val="baseline"/>
+          <w:lang w:val="en-US"/>
+        </w:rPr>
+        <w:t>nly add css of bootstrap:</w:t>
+      </w:r>
+    </w:p>
+    <w:p>
+      <w:pPr>
+        <w:pStyle w:val="3"/>
+        <w:keepNext w:val="0"/>
+        <w:keepLines w:val="0"/>
+        <w:widowControl/>
+        <w:suppressLineNumbers w:val="0"/>
+        <w:pBdr>
+          <w:top w:val="none" w:color="auto" w:sz="0" w:space="0"/>
+          <w:left w:val="none" w:color="auto" w:sz="0" w:space="0"/>
+          <w:bottom w:val="none" w:color="auto" w:sz="0" w:space="0"/>
+          <w:right w:val="none" w:color="auto" w:sz="0" w:space="0"/>
+        </w:pBdr>
+        <w:spacing w:before="0" w:beforeAutospacing="0" w:line="16" w:lineRule="atLeast"/>
+        <w:ind w:left="0" w:right="0" w:firstLine="0"/>
+        <w:jc w:val="left"/>
+        <w:textAlignment w:val="baseline"/>
+        <w:rPr>
+          <w:rFonts w:hint="default" w:ascii="Consolas" w:hAnsi="Consolas" w:eastAsia="Consolas" w:cs="Consolas"/>
+          <w:i w:val="0"/>
+          <w:caps w:val="0"/>
+          <w:spacing w:val="0"/>
+          <w:sz w:val="15"/>
+          <w:szCs w:val="15"/>
+          <w:vertAlign w:val="baseline"/>
+        </w:rPr>
+      </w:pPr>
+      <w:r>
+        <w:rPr>
+          <w:rStyle w:val="8"/>
+          <w:rFonts w:hint="default" w:ascii="Consolas" w:hAnsi="Consolas" w:eastAsia="Consolas" w:cs="Consolas"/>
+          <w:i w:val="0"/>
+          <w:caps w:val="0"/>
+          <w:spacing w:val="0"/>
+          <w:sz w:val="15"/>
+          <w:szCs w:val="15"/>
+          <w:vertAlign w:val="baseline"/>
+        </w:rPr>
+        <w:t xml:space="preserve">Npm install </w:t>
+      </w:r>
+      <w:r>
+        <w:rPr>
+          <w:rStyle w:val="8"/>
+          <w:rFonts w:hint="default" w:ascii="Consolas" w:hAnsi="Consolas" w:eastAsia="Consolas" w:cs="Consolas"/>
+          <w:i w:val="0"/>
+          <w:caps w:val="0"/>
+          <w:spacing w:val="0"/>
+          <w:sz w:val="15"/>
+          <w:szCs w:val="15"/>
+          <w:vertAlign w:val="baseline"/>
+          <w:lang w:val="en-US"/>
+        </w:rPr>
+        <w:t>bootstrap</w:t>
+      </w:r>
+      <w:r>
+        <w:rPr>
+          <w:rStyle w:val="8"/>
+          <w:rFonts w:hint="default" w:ascii="Consolas" w:hAnsi="Consolas" w:eastAsia="Consolas" w:cs="Consolas"/>
+          <w:i w:val="0"/>
+          <w:caps w:val="0"/>
+          <w:spacing w:val="0"/>
+          <w:sz w:val="15"/>
+          <w:szCs w:val="15"/>
+          <w:vertAlign w:val="baseline"/>
+        </w:rPr>
+        <w:t xml:space="preserve"> </w:t>
+      </w:r>
+      <w:r>
+        <w:rPr>
+          <w:rFonts w:hint="default" w:ascii="Consolas" w:hAnsi="Consolas" w:eastAsia="Consolas" w:cs="Consolas"/>
+          <w:i w:val="0"/>
+          <w:caps w:val="0"/>
+          <w:spacing w:val="0"/>
+          <w:sz w:val="15"/>
+          <w:szCs w:val="15"/>
+          <w:vertAlign w:val="baseline"/>
+        </w:rPr>
+        <w:t>--save</w:t>
+      </w:r>
+    </w:p>
+    <w:p>
+      <w:pPr>
+        <w:pStyle w:val="3"/>
+        <w:keepNext w:val="0"/>
+        <w:keepLines w:val="0"/>
+        <w:widowControl/>
+        <w:suppressLineNumbers w:val="0"/>
+        <w:pBdr>
+          <w:top w:val="none" w:color="auto" w:sz="0" w:space="0"/>
+          <w:left w:val="none" w:color="auto" w:sz="0" w:space="0"/>
+          <w:bottom w:val="none" w:color="auto" w:sz="0" w:space="0"/>
+          <w:right w:val="none" w:color="auto" w:sz="0" w:space="0"/>
+        </w:pBdr>
+        <w:spacing w:before="0" w:beforeAutospacing="0" w:line="16" w:lineRule="atLeast"/>
+        <w:ind w:left="0" w:right="0" w:firstLine="0"/>
+        <w:jc w:val="left"/>
+        <w:textAlignment w:val="baseline"/>
+        <w:rPr>
+          <w:rStyle w:val="8"/>
+          <w:rFonts w:hint="default" w:ascii="Consolas" w:hAnsi="Consolas" w:eastAsia="Consolas" w:cs="Consolas"/>
+          <w:i w:val="0"/>
+          <w:caps w:val="0"/>
+          <w:spacing w:val="0"/>
+          <w:sz w:val="15"/>
+          <w:szCs w:val="15"/>
+          <w:vertAlign w:val="baseline"/>
+          <w:lang w:val="en-US"/>
+        </w:rPr>
+      </w:pPr>
+      <w:r>
+        <w:rPr>
+          <w:rStyle w:val="8"/>
+          <w:rFonts w:hint="default" w:ascii="Consolas" w:hAnsi="Consolas" w:eastAsia="Consolas" w:cs="Consolas"/>
+          <w:i w:val="0"/>
+          <w:spacing w:val="0"/>
+          <w:sz w:val="15"/>
+          <w:szCs w:val="15"/>
+          <w:vertAlign w:val="baseline"/>
+          <w:lang w:val="en-US"/>
+        </w:rPr>
+        <w:t>T</w:t>
+      </w:r>
+      <w:r>
+        <w:rPr>
+          <w:rStyle w:val="8"/>
+          <w:rFonts w:hint="default" w:ascii="Consolas" w:hAnsi="Consolas" w:eastAsia="Consolas" w:cs="Consolas"/>
+          <w:i w:val="0"/>
+          <w:caps w:val="0"/>
+          <w:spacing w:val="0"/>
+          <w:sz w:val="15"/>
+          <w:szCs w:val="15"/>
+          <w:vertAlign w:val="baseline"/>
+          <w:lang w:val="en-US"/>
+        </w:rPr>
+        <w:t>hen goto HelloWorldWebPart.ts, add</w:t>
+      </w:r>
+    </w:p>
+    <w:p>
+      <w:pPr>
+        <w:keepNext w:val="0"/>
+        <w:keepLines w:val="0"/>
+        <w:widowControl/>
+        <w:suppressLineNumbers w:val="0"/>
+        <w:shd w:val="clear" w:fill="1E1E1E"/>
+        <w:spacing w:line="228" w:lineRule="atLeast"/>
+        <w:jc w:val="left"/>
+        <w:rPr>
+          <w:rFonts w:ascii="Consolas" w:hAnsi="Consolas" w:eastAsia="Consolas" w:cs="Consolas"/>
+          <w:b w:val="0"/>
+          <w:color w:val="D4D4D4"/>
+          <w:sz w:val="16"/>
+          <w:szCs w:val="16"/>
+        </w:rPr>
+      </w:pPr>
+      <w:r>
+        <w:rPr>
+          <w:rFonts w:hint="default" w:ascii="Consolas" w:hAnsi="Consolas" w:eastAsia="Consolas" w:cs="Consolas"/>
+          <w:b w:val="0"/>
+          <w:color w:val="DCDCAA"/>
+          <w:kern w:val="0"/>
+          <w:sz w:val="16"/>
+          <w:szCs w:val="16"/>
+          <w:shd w:val="clear" w:fill="1E1E1E"/>
+          <w:lang w:val="en-US" w:eastAsia="zh-CN" w:bidi="ar"/>
+        </w:rPr>
+        <w:t>require</w:t>
+      </w:r>
+      <w:r>
+        <w:rPr>
+          <w:rFonts w:hint="default" w:ascii="Consolas" w:hAnsi="Consolas" w:eastAsia="Consolas" w:cs="Consolas"/>
+          <w:b w:val="0"/>
+          <w:color w:val="D4D4D4"/>
+          <w:kern w:val="0"/>
+          <w:sz w:val="16"/>
+          <w:szCs w:val="16"/>
+          <w:shd w:val="clear" w:fill="1E1E1E"/>
+          <w:lang w:val="en-US" w:eastAsia="zh-CN" w:bidi="ar"/>
+        </w:rPr>
+        <w:t> (</w:t>
+      </w:r>
+      <w:r>
+        <w:rPr>
+          <w:rFonts w:hint="default" w:ascii="Consolas" w:hAnsi="Consolas" w:eastAsia="Consolas" w:cs="Consolas"/>
+          <w:b w:val="0"/>
+          <w:color w:val="CE9178"/>
+          <w:kern w:val="0"/>
+          <w:sz w:val="16"/>
+          <w:szCs w:val="16"/>
+          <w:shd w:val="clear" w:fill="1E1E1E"/>
+          <w:lang w:val="en-US" w:eastAsia="zh-CN" w:bidi="ar"/>
+        </w:rPr>
+        <w:t>'../../../node_modules/bootstrap/dist/css/bootstrap.min.css'</w:t>
+      </w:r>
+      <w:r>
+        <w:rPr>
+          <w:rFonts w:hint="default" w:ascii="Consolas" w:hAnsi="Consolas" w:eastAsia="Consolas" w:cs="Consolas"/>
+          <w:b w:val="0"/>
+          <w:color w:val="D4D4D4"/>
+          <w:kern w:val="0"/>
+          <w:sz w:val="16"/>
+          <w:szCs w:val="16"/>
+          <w:shd w:val="clear" w:fill="1E1E1E"/>
+          <w:lang w:val="en-US" w:eastAsia="zh-CN" w:bidi="ar"/>
+        </w:rPr>
+        <w:t>);</w:t>
+      </w:r>
+    </w:p>
+    <w:p>
+      <w:pPr>
+        <w:pStyle w:val="3"/>
+        <w:keepNext w:val="0"/>
+        <w:keepLines w:val="0"/>
+        <w:widowControl/>
+        <w:suppressLineNumbers w:val="0"/>
+        <w:pBdr>
+          <w:top w:val="none" w:color="auto" w:sz="0" w:space="0"/>
+          <w:left w:val="none" w:color="auto" w:sz="0" w:space="0"/>
+          <w:bottom w:val="none" w:color="auto" w:sz="0" w:space="0"/>
+          <w:right w:val="none" w:color="auto" w:sz="0" w:space="0"/>
+        </w:pBdr>
+        <w:spacing w:before="0" w:beforeAutospacing="0" w:line="16" w:lineRule="atLeast"/>
+        <w:ind w:left="0" w:right="0" w:firstLine="0"/>
+        <w:jc w:val="left"/>
+        <w:textAlignment w:val="baseline"/>
+        <w:rPr>
+          <w:rStyle w:val="8"/>
+          <w:rFonts w:hint="default" w:ascii="Consolas" w:hAnsi="Consolas" w:eastAsia="Consolas" w:cs="Consolas"/>
+          <w:i w:val="0"/>
+          <w:caps w:val="0"/>
+          <w:spacing w:val="0"/>
+          <w:sz w:val="15"/>
+          <w:szCs w:val="15"/>
+          <w:vertAlign w:val="baseline"/>
+          <w:lang w:val="en-US"/>
+        </w:rPr>
+      </w:pPr>
+      <w:bookmarkStart w:id="0" w:name="_GoBack"/>
+      <w:bookmarkEnd w:id="0"/>
     </w:p>
     <w:p>
       <w:pPr>

</xml_diff>

<commit_message>
external libraries in spf
</commit_message>
<xml_diff>
--- a/react.docx
+++ b/react.docx
@@ -7123,7 +7123,6 @@
       </w:tr>
       <w:tr>
         <w:tblPrEx>
-          <w:shd w:val="clear" w:color="auto" w:fill="FFFFFF"/>
           <w:tblLayout w:type="fixed"/>
           <w:tblCellMar>
             <w:top w:w="15" w:type="dxa"/>
@@ -7208,7 +7207,6 @@
       </w:tr>
       <w:tr>
         <w:tblPrEx>
-          <w:shd w:val="clear" w:color="auto" w:fill="FFFFFF"/>
           <w:tblLayout w:type="fixed"/>
           <w:tblCellMar>
             <w:top w:w="15" w:type="dxa"/>
@@ -7293,7 +7291,6 @@
       </w:tr>
       <w:tr>
         <w:tblPrEx>
-          <w:shd w:val="clear" w:color="auto" w:fill="FFFFFF"/>
           <w:tblLayout w:type="fixed"/>
           <w:tblCellMar>
             <w:top w:w="15" w:type="dxa"/>
@@ -7354,7 +7351,6 @@
       </w:tr>
       <w:tr>
         <w:tblPrEx>
-          <w:shd w:val="clear" w:color="auto" w:fill="FFFFFF"/>
           <w:tblLayout w:type="fixed"/>
           <w:tblCellMar>
             <w:top w:w="15" w:type="dxa"/>
@@ -22382,7 +22378,6 @@
             <w:insideH w:val="none" w:color="auto" w:sz="0" w:space="0"/>
             <w:insideV w:val="none" w:color="auto" w:sz="0" w:space="0"/>
           </w:tblBorders>
-          <w:shd w:val="clear" w:color="auto" w:fill="FFFFFF"/>
           <w:tblLayout w:type="fixed"/>
           <w:tblCellMar>
             <w:top w:w="15" w:type="dxa"/>
@@ -22515,7 +22510,6 @@
             <w:insideH w:val="none" w:color="auto" w:sz="0" w:space="0"/>
             <w:insideV w:val="none" w:color="auto" w:sz="0" w:space="0"/>
           </w:tblBorders>
-          <w:shd w:val="clear" w:color="auto" w:fill="FFFFFF"/>
           <w:tblLayout w:type="fixed"/>
           <w:tblCellMar>
             <w:top w:w="15" w:type="dxa"/>
@@ -22743,7 +22737,6 @@
             <w:insideH w:val="none" w:color="auto" w:sz="0" w:space="0"/>
             <w:insideV w:val="none" w:color="auto" w:sz="0" w:space="0"/>
           </w:tblBorders>
-          <w:shd w:val="clear" w:color="auto" w:fill="FFFFFF"/>
           <w:tblLayout w:type="fixed"/>
           <w:tblCellMar>
             <w:top w:w="15" w:type="dxa"/>
@@ -23135,7 +23128,6 @@
             <w:insideH w:val="none" w:color="auto" w:sz="0" w:space="0"/>
             <w:insideV w:val="none" w:color="auto" w:sz="0" w:space="0"/>
           </w:tblBorders>
-          <w:shd w:val="clear" w:color="auto" w:fill="FFFFFF"/>
           <w:tblLayout w:type="fixed"/>
           <w:tblCellMar>
             <w:top w:w="15" w:type="dxa"/>
@@ -23382,7 +23374,6 @@
             <w:insideH w:val="none" w:color="auto" w:sz="0" w:space="0"/>
             <w:insideV w:val="none" w:color="auto" w:sz="0" w:space="0"/>
           </w:tblBorders>
-          <w:shd w:val="clear" w:color="auto" w:fill="FFFFFF"/>
           <w:tblLayout w:type="fixed"/>
           <w:tblCellMar>
             <w:top w:w="15" w:type="dxa"/>
@@ -31840,7 +31831,6 @@
             <w:insideH w:val="none" w:color="auto" w:sz="0" w:space="0"/>
             <w:insideV w:val="none" w:color="auto" w:sz="0" w:space="0"/>
           </w:tblBorders>
-          <w:shd w:val="clear" w:color="auto" w:fill="FFFFFF"/>
           <w:tblLayout w:type="fixed"/>
           <w:tblCellMar>
             <w:top w:w="15" w:type="dxa"/>
@@ -32035,7 +32025,6 @@
             <w:insideH w:val="none" w:color="auto" w:sz="0" w:space="0"/>
             <w:insideV w:val="none" w:color="auto" w:sz="0" w:space="0"/>
           </w:tblBorders>
-          <w:shd w:val="clear" w:color="auto" w:fill="FFFFFF"/>
           <w:tblLayout w:type="fixed"/>
           <w:tblCellMar>
             <w:top w:w="15" w:type="dxa"/>
@@ -32230,7 +32219,6 @@
             <w:insideH w:val="none" w:color="auto" w:sz="0" w:space="0"/>
             <w:insideV w:val="none" w:color="auto" w:sz="0" w:space="0"/>
           </w:tblBorders>
-          <w:shd w:val="clear" w:color="auto" w:fill="FFFFFF"/>
           <w:tblLayout w:type="fixed"/>
           <w:tblCellMar>
             <w:top w:w="15" w:type="dxa"/>
@@ -32425,7 +32413,6 @@
             <w:insideH w:val="none" w:color="auto" w:sz="0" w:space="0"/>
             <w:insideV w:val="none" w:color="auto" w:sz="0" w:space="0"/>
           </w:tblBorders>
-          <w:shd w:val="clear" w:color="auto" w:fill="FFFFFF"/>
           <w:tblLayout w:type="fixed"/>
           <w:tblCellMar>
             <w:top w:w="15" w:type="dxa"/>
@@ -40267,8 +40254,50 @@
           <w:lang w:val="en-US"/>
         </w:rPr>
       </w:pPr>
+      <w:r>
+        <w:rPr>
+          <w:rStyle w:val="8"/>
+          <w:rFonts w:hint="default" w:ascii="Consolas" w:hAnsi="Consolas" w:eastAsia="Consolas" w:cs="Consolas"/>
+          <w:i w:val="0"/>
+          <w:caps w:val="0"/>
+          <w:spacing w:val="0"/>
+          <w:sz w:val="15"/>
+          <w:szCs w:val="15"/>
+          <w:vertAlign w:val="baseline"/>
+          <w:lang w:val="en-US"/>
+        </w:rPr>
+        <w:t>(</w:t>
+      </w:r>
+      <w:r>
+        <w:rPr>
+          <w:rStyle w:val="8"/>
+          <w:rFonts w:hint="default" w:ascii="Consolas" w:hAnsi="Consolas" w:eastAsia="Consolas"/>
+          <w:i w:val="0"/>
+          <w:caps w:val="0"/>
+          <w:spacing w:val="0"/>
+          <w:sz w:val="15"/>
+          <w:szCs w:val="15"/>
+          <w:vertAlign w:val="baseline"/>
+          <w:lang w:val="en-US"/>
+        </w:rPr>
+        <w:t>https://docs.microsoft.com/en-us/sharepoint/dev/spfx/web-parts/guidance/reference-third-party-css-styles</w:t>
+      </w:r>
       <w:bookmarkStart w:id="0" w:name="_GoBack"/>
       <w:bookmarkEnd w:id="0"/>
+      <w:r>
+        <w:rPr>
+          <w:rStyle w:val="8"/>
+          <w:rFonts w:hint="default" w:ascii="Consolas" w:hAnsi="Consolas" w:eastAsia="Consolas" w:cs="Consolas"/>
+          <w:i w:val="0"/>
+          <w:caps w:val="0"/>
+          <w:spacing w:val="0"/>
+          <w:sz w:val="15"/>
+          <w:szCs w:val="15"/>
+          <w:vertAlign w:val="baseline"/>
+          <w:lang w:val="en-US"/>
+        </w:rPr>
+        <w:t>)</w:t>
+      </w:r>
     </w:p>
     <w:p>
       <w:pPr>

</xml_diff>

<commit_message>
use flexbox to center content in css
</commit_message>
<xml_diff>
--- a/react.docx
+++ b/react.docx
@@ -7035,7 +7035,6 @@
       </w:tblGrid>
       <w:tr>
         <w:tblPrEx>
-          <w:shd w:val="clear" w:color="auto" w:fill="FFFFFF"/>
           <w:tblLayout w:type="fixed"/>
           <w:tblCellMar>
             <w:top w:w="15" w:type="dxa"/>
@@ -7123,6 +7122,7 @@
       </w:tr>
       <w:tr>
         <w:tblPrEx>
+          <w:shd w:val="clear" w:color="auto" w:fill="FFFFFF"/>
           <w:tblLayout w:type="fixed"/>
           <w:tblCellMar>
             <w:top w:w="15" w:type="dxa"/>
@@ -7207,6 +7207,7 @@
       </w:tr>
       <w:tr>
         <w:tblPrEx>
+          <w:shd w:val="clear" w:color="auto" w:fill="FFFFFF"/>
           <w:tblLayout w:type="fixed"/>
           <w:tblCellMar>
             <w:top w:w="15" w:type="dxa"/>
@@ -7291,6 +7292,7 @@
       </w:tr>
       <w:tr>
         <w:tblPrEx>
+          <w:shd w:val="clear" w:color="auto" w:fill="FFFFFF"/>
           <w:tblLayout w:type="fixed"/>
           <w:tblCellMar>
             <w:top w:w="15" w:type="dxa"/>
@@ -7351,6 +7353,7 @@
       </w:tr>
       <w:tr>
         <w:tblPrEx>
+          <w:shd w:val="clear" w:color="auto" w:fill="FFFFFF"/>
           <w:tblLayout w:type="fixed"/>
           <w:tblCellMar>
             <w:top w:w="15" w:type="dxa"/>
@@ -22378,6 +22381,7 @@
             <w:insideH w:val="none" w:color="auto" w:sz="0" w:space="0"/>
             <w:insideV w:val="none" w:color="auto" w:sz="0" w:space="0"/>
           </w:tblBorders>
+          <w:shd w:val="clear" w:color="auto" w:fill="FFFFFF"/>
           <w:tblLayout w:type="fixed"/>
           <w:tblCellMar>
             <w:top w:w="15" w:type="dxa"/>
@@ -22510,6 +22514,7 @@
             <w:insideH w:val="none" w:color="auto" w:sz="0" w:space="0"/>
             <w:insideV w:val="none" w:color="auto" w:sz="0" w:space="0"/>
           </w:tblBorders>
+          <w:shd w:val="clear" w:color="auto" w:fill="FFFFFF"/>
           <w:tblLayout w:type="fixed"/>
           <w:tblCellMar>
             <w:top w:w="15" w:type="dxa"/>
@@ -22737,6 +22742,7 @@
             <w:insideH w:val="none" w:color="auto" w:sz="0" w:space="0"/>
             <w:insideV w:val="none" w:color="auto" w:sz="0" w:space="0"/>
           </w:tblBorders>
+          <w:shd w:val="clear" w:color="auto" w:fill="FFFFFF"/>
           <w:tblLayout w:type="fixed"/>
           <w:tblCellMar>
             <w:top w:w="15" w:type="dxa"/>
@@ -23128,6 +23134,7 @@
             <w:insideH w:val="none" w:color="auto" w:sz="0" w:space="0"/>
             <w:insideV w:val="none" w:color="auto" w:sz="0" w:space="0"/>
           </w:tblBorders>
+          <w:shd w:val="clear" w:color="auto" w:fill="FFFFFF"/>
           <w:tblLayout w:type="fixed"/>
           <w:tblCellMar>
             <w:top w:w="15" w:type="dxa"/>
@@ -23374,6 +23381,7 @@
             <w:insideH w:val="none" w:color="auto" w:sz="0" w:space="0"/>
             <w:insideV w:val="none" w:color="auto" w:sz="0" w:space="0"/>
           </w:tblBorders>
+          <w:shd w:val="clear" w:color="auto" w:fill="FFFFFF"/>
           <w:tblLayout w:type="fixed"/>
           <w:tblCellMar>
             <w:top w:w="15" w:type="dxa"/>
@@ -31831,6 +31839,7 @@
             <w:insideH w:val="none" w:color="auto" w:sz="0" w:space="0"/>
             <w:insideV w:val="none" w:color="auto" w:sz="0" w:space="0"/>
           </w:tblBorders>
+          <w:shd w:val="clear" w:color="auto" w:fill="FFFFFF"/>
           <w:tblLayout w:type="fixed"/>
           <w:tblCellMar>
             <w:top w:w="15" w:type="dxa"/>
@@ -32025,6 +32034,7 @@
             <w:insideH w:val="none" w:color="auto" w:sz="0" w:space="0"/>
             <w:insideV w:val="none" w:color="auto" w:sz="0" w:space="0"/>
           </w:tblBorders>
+          <w:shd w:val="clear" w:color="auto" w:fill="FFFFFF"/>
           <w:tblLayout w:type="fixed"/>
           <w:tblCellMar>
             <w:top w:w="15" w:type="dxa"/>
@@ -37435,6 +37445,861 @@
       <w:pPr>
         <w:numPr>
           <w:ilvl w:val="0"/>
+          <w:numId w:val="7"/>
+        </w:numPr>
+        <w:ind w:left="0" w:leftChars="0" w:firstLine="0" w:firstLineChars="0"/>
+        <w:rPr>
+          <w:rFonts w:hint="default" w:ascii="Segoe UI" w:hAnsi="Segoe UI" w:eastAsia="Segoe UI" w:cs="Segoe UI"/>
+          <w:color w:val="333333"/>
+          <w:sz w:val="19"/>
+          <w:szCs w:val="19"/>
+          <w:shd w:val="clear" w:color="auto" w:fill="FFFFFF"/>
+          <w:lang w:val="en-US"/>
+        </w:rPr>
+      </w:pPr>
+      <w:r>
+        <w:rPr>
+          <w:rFonts w:hint="default" w:ascii="Segoe UI" w:hAnsi="Segoe UI" w:eastAsia="Segoe UI" w:cs="Segoe UI"/>
+          <w:color w:val="333333"/>
+          <w:sz w:val="19"/>
+          <w:szCs w:val="19"/>
+          <w:shd w:val="clear" w:color="auto" w:fill="FFFFFF"/>
+          <w:lang w:val="en-US"/>
+        </w:rPr>
+        <w:t>Center content in css</w:t>
+      </w:r>
+    </w:p>
+    <w:p>
+      <w:pPr>
+        <w:numPr>
+          <w:numId w:val="0"/>
+        </w:numPr>
+        <w:ind w:leftChars="0"/>
+        <w:rPr>
+          <w:rFonts w:hint="default" w:ascii="Segoe UI" w:hAnsi="Segoe UI" w:eastAsia="Segoe UI" w:cs="Segoe UI"/>
+          <w:color w:val="333333"/>
+          <w:sz w:val="19"/>
+          <w:szCs w:val="19"/>
+          <w:shd w:val="clear" w:color="auto" w:fill="FFFFFF"/>
+          <w:lang w:val="en-US"/>
+        </w:rPr>
+      </w:pPr>
+      <w:r>
+        <w:rPr>
+          <w:rFonts w:hint="default" w:ascii="Segoe UI" w:hAnsi="Segoe UI" w:eastAsia="Segoe UI" w:cs="Segoe UI"/>
+          <w:color w:val="333333"/>
+          <w:sz w:val="19"/>
+          <w:szCs w:val="19"/>
+          <w:shd w:val="clear" w:color="auto" w:fill="FFFFFF"/>
+          <w:lang w:val="en-US"/>
+        </w:rPr>
+        <w:t>-- use flexbox: (display: flex; align items: center; justify-content: center)</w:t>
+      </w:r>
+      <w:bookmarkStart w:id="0" w:name="_GoBack"/>
+      <w:bookmarkEnd w:id="0"/>
+    </w:p>
+    <w:p>
+      <w:pPr>
+        <w:numPr>
+          <w:numId w:val="0"/>
+        </w:numPr>
+        <w:ind w:leftChars="0"/>
+        <w:rPr>
+          <w:rFonts w:hint="default" w:ascii="Helvetica" w:hAnsi="Helvetica" w:eastAsia="Helvetica" w:cs="Helvetica"/>
+          <w:i w:val="0"/>
+          <w:caps w:val="0"/>
+          <w:color w:val="000000"/>
+          <w:spacing w:val="0"/>
+          <w:sz w:val="21"/>
+          <w:szCs w:val="21"/>
+          <w:shd w:val="clear" w:fill="FFFFFF"/>
+          <w:lang w:val="en-US"/>
+        </w:rPr>
+      </w:pPr>
+    </w:p>
+    <w:p>
+      <w:pPr>
+        <w:numPr>
+          <w:numId w:val="0"/>
+        </w:numPr>
+        <w:ind w:leftChars="0"/>
+        <w:rPr>
+          <w:rFonts w:hint="default" w:ascii="Helvetica" w:hAnsi="Helvetica" w:eastAsia="Helvetica" w:cs="Helvetica"/>
+          <w:i w:val="0"/>
+          <w:caps w:val="0"/>
+          <w:color w:val="000000"/>
+          <w:spacing w:val="0"/>
+          <w:sz w:val="21"/>
+          <w:szCs w:val="21"/>
+          <w:shd w:val="clear" w:fill="FFFFFF"/>
+          <w:lang w:val="en-US"/>
+        </w:rPr>
+      </w:pPr>
+    </w:p>
+    <w:p>
+      <w:pPr>
+        <w:numPr>
+          <w:numId w:val="0"/>
+        </w:numPr>
+        <w:ind w:leftChars="0"/>
+        <w:rPr>
+          <w:rFonts w:hint="default" w:ascii="Helvetica" w:hAnsi="Helvetica" w:eastAsia="Helvetica" w:cs="Helvetica"/>
+          <w:i w:val="0"/>
+          <w:caps w:val="0"/>
+          <w:color w:val="000000"/>
+          <w:spacing w:val="0"/>
+          <w:sz w:val="21"/>
+          <w:szCs w:val="21"/>
+          <w:shd w:val="clear" w:fill="FFFFFF"/>
+          <w:lang w:val="en-US"/>
+        </w:rPr>
+      </w:pPr>
+    </w:p>
+    <w:p>
+      <w:pPr>
+        <w:numPr>
+          <w:numId w:val="0"/>
+        </w:numPr>
+        <w:ind w:leftChars="0"/>
+        <w:rPr>
+          <w:rFonts w:hint="default" w:ascii="Helvetica" w:hAnsi="Helvetica" w:eastAsia="Helvetica" w:cs="Helvetica"/>
+          <w:i w:val="0"/>
+          <w:caps w:val="0"/>
+          <w:color w:val="000000"/>
+          <w:spacing w:val="0"/>
+          <w:sz w:val="21"/>
+          <w:szCs w:val="21"/>
+          <w:shd w:val="clear" w:fill="FFFFFF"/>
+          <w:lang w:val="en-US"/>
+        </w:rPr>
+      </w:pPr>
+    </w:p>
+    <w:p>
+      <w:pPr>
+        <w:numPr>
+          <w:numId w:val="0"/>
+        </w:numPr>
+        <w:ind w:leftChars="0"/>
+        <w:rPr>
+          <w:rFonts w:hint="default" w:ascii="Helvetica" w:hAnsi="Helvetica" w:eastAsia="Helvetica" w:cs="Helvetica"/>
+          <w:i w:val="0"/>
+          <w:caps w:val="0"/>
+          <w:color w:val="000000"/>
+          <w:spacing w:val="0"/>
+          <w:sz w:val="21"/>
+          <w:szCs w:val="21"/>
+          <w:shd w:val="clear" w:fill="FFFFFF"/>
+          <w:lang w:val="en-US"/>
+        </w:rPr>
+      </w:pPr>
+    </w:p>
+    <w:p>
+      <w:pPr>
+        <w:numPr>
+          <w:numId w:val="0"/>
+        </w:numPr>
+        <w:ind w:leftChars="0"/>
+        <w:rPr>
+          <w:rFonts w:hint="default" w:ascii="Helvetica" w:hAnsi="Helvetica" w:eastAsia="Helvetica" w:cs="Helvetica"/>
+          <w:i w:val="0"/>
+          <w:caps w:val="0"/>
+          <w:color w:val="000000"/>
+          <w:spacing w:val="0"/>
+          <w:sz w:val="21"/>
+          <w:szCs w:val="21"/>
+          <w:shd w:val="clear" w:fill="FFFFFF"/>
+          <w:lang w:val="en-US"/>
+        </w:rPr>
+      </w:pPr>
+    </w:p>
+    <w:p>
+      <w:pPr>
+        <w:numPr>
+          <w:numId w:val="0"/>
+        </w:numPr>
+        <w:ind w:leftChars="0"/>
+        <w:rPr>
+          <w:rFonts w:hint="default" w:ascii="Helvetica" w:hAnsi="Helvetica" w:eastAsia="Helvetica" w:cs="Helvetica"/>
+          <w:i w:val="0"/>
+          <w:caps w:val="0"/>
+          <w:color w:val="000000"/>
+          <w:spacing w:val="0"/>
+          <w:sz w:val="21"/>
+          <w:szCs w:val="21"/>
+          <w:shd w:val="clear" w:fill="FFFFFF"/>
+          <w:lang w:val="en-US"/>
+        </w:rPr>
+      </w:pPr>
+    </w:p>
+    <w:p>
+      <w:pPr>
+        <w:numPr>
+          <w:numId w:val="0"/>
+        </w:numPr>
+        <w:ind w:leftChars="0"/>
+        <w:rPr>
+          <w:rFonts w:hint="default" w:ascii="Helvetica" w:hAnsi="Helvetica" w:eastAsia="Helvetica" w:cs="Helvetica"/>
+          <w:i w:val="0"/>
+          <w:caps w:val="0"/>
+          <w:color w:val="000000"/>
+          <w:spacing w:val="0"/>
+          <w:sz w:val="21"/>
+          <w:szCs w:val="21"/>
+          <w:shd w:val="clear" w:fill="FFFFFF"/>
+          <w:lang w:val="en-US"/>
+        </w:rPr>
+      </w:pPr>
+    </w:p>
+    <w:p>
+      <w:pPr>
+        <w:numPr>
+          <w:numId w:val="0"/>
+        </w:numPr>
+        <w:ind w:leftChars="0"/>
+        <w:rPr>
+          <w:rFonts w:hint="default" w:ascii="Helvetica" w:hAnsi="Helvetica" w:eastAsia="Helvetica" w:cs="Helvetica"/>
+          <w:i w:val="0"/>
+          <w:caps w:val="0"/>
+          <w:color w:val="000000"/>
+          <w:spacing w:val="0"/>
+          <w:sz w:val="21"/>
+          <w:szCs w:val="21"/>
+          <w:shd w:val="clear" w:fill="FFFFFF"/>
+          <w:lang w:val="en-US"/>
+        </w:rPr>
+      </w:pPr>
+    </w:p>
+    <w:p>
+      <w:pPr>
+        <w:numPr>
+          <w:numId w:val="0"/>
+        </w:numPr>
+        <w:ind w:leftChars="0"/>
+        <w:rPr>
+          <w:rFonts w:hint="default" w:ascii="Helvetica" w:hAnsi="Helvetica" w:eastAsia="Helvetica" w:cs="Helvetica"/>
+          <w:i w:val="0"/>
+          <w:caps w:val="0"/>
+          <w:color w:val="000000"/>
+          <w:spacing w:val="0"/>
+          <w:sz w:val="21"/>
+          <w:szCs w:val="21"/>
+          <w:shd w:val="clear" w:fill="FFFFFF"/>
+          <w:lang w:val="en-US"/>
+        </w:rPr>
+      </w:pPr>
+    </w:p>
+    <w:p>
+      <w:pPr>
+        <w:numPr>
+          <w:numId w:val="0"/>
+        </w:numPr>
+        <w:ind w:leftChars="0"/>
+        <w:rPr>
+          <w:rFonts w:hint="default" w:ascii="Helvetica" w:hAnsi="Helvetica" w:eastAsia="Helvetica" w:cs="Helvetica"/>
+          <w:i w:val="0"/>
+          <w:caps w:val="0"/>
+          <w:color w:val="000000"/>
+          <w:spacing w:val="0"/>
+          <w:sz w:val="21"/>
+          <w:szCs w:val="21"/>
+          <w:shd w:val="clear" w:fill="FFFFFF"/>
+          <w:lang w:val="en-US"/>
+        </w:rPr>
+      </w:pPr>
+    </w:p>
+    <w:p>
+      <w:pPr>
+        <w:numPr>
+          <w:numId w:val="0"/>
+        </w:numPr>
+        <w:ind w:leftChars="0"/>
+        <w:rPr>
+          <w:rFonts w:hint="default" w:ascii="Helvetica" w:hAnsi="Helvetica" w:eastAsia="Helvetica" w:cs="Helvetica"/>
+          <w:i w:val="0"/>
+          <w:caps w:val="0"/>
+          <w:color w:val="000000"/>
+          <w:spacing w:val="0"/>
+          <w:sz w:val="21"/>
+          <w:szCs w:val="21"/>
+          <w:shd w:val="clear" w:fill="FFFFFF"/>
+          <w:lang w:val="en-US"/>
+        </w:rPr>
+      </w:pPr>
+    </w:p>
+    <w:p>
+      <w:pPr>
+        <w:numPr>
+          <w:numId w:val="0"/>
+        </w:numPr>
+        <w:ind w:leftChars="0"/>
+        <w:rPr>
+          <w:rFonts w:hint="default" w:ascii="Helvetica" w:hAnsi="Helvetica" w:eastAsia="Helvetica" w:cs="Helvetica"/>
+          <w:i w:val="0"/>
+          <w:caps w:val="0"/>
+          <w:color w:val="000000"/>
+          <w:spacing w:val="0"/>
+          <w:sz w:val="21"/>
+          <w:szCs w:val="21"/>
+          <w:shd w:val="clear" w:fill="FFFFFF"/>
+          <w:lang w:val="en-US"/>
+        </w:rPr>
+      </w:pPr>
+    </w:p>
+    <w:p>
+      <w:pPr>
+        <w:numPr>
+          <w:numId w:val="0"/>
+        </w:numPr>
+        <w:ind w:leftChars="0"/>
+        <w:rPr>
+          <w:rFonts w:hint="default" w:ascii="Helvetica" w:hAnsi="Helvetica" w:eastAsia="Helvetica" w:cs="Helvetica"/>
+          <w:i w:val="0"/>
+          <w:caps w:val="0"/>
+          <w:color w:val="000000"/>
+          <w:spacing w:val="0"/>
+          <w:sz w:val="21"/>
+          <w:szCs w:val="21"/>
+          <w:shd w:val="clear" w:fill="FFFFFF"/>
+          <w:lang w:val="en-US"/>
+        </w:rPr>
+      </w:pPr>
+    </w:p>
+    <w:p>
+      <w:pPr>
+        <w:numPr>
+          <w:numId w:val="0"/>
+        </w:numPr>
+        <w:ind w:leftChars="0"/>
+        <w:rPr>
+          <w:rFonts w:hint="default" w:ascii="Helvetica" w:hAnsi="Helvetica" w:eastAsia="Helvetica" w:cs="Helvetica"/>
+          <w:i w:val="0"/>
+          <w:caps w:val="0"/>
+          <w:color w:val="000000"/>
+          <w:spacing w:val="0"/>
+          <w:sz w:val="21"/>
+          <w:szCs w:val="21"/>
+          <w:shd w:val="clear" w:fill="FFFFFF"/>
+          <w:lang w:val="en-US"/>
+        </w:rPr>
+      </w:pPr>
+    </w:p>
+    <w:p>
+      <w:pPr>
+        <w:numPr>
+          <w:numId w:val="0"/>
+        </w:numPr>
+        <w:ind w:leftChars="0"/>
+        <w:rPr>
+          <w:rFonts w:hint="default" w:ascii="Helvetica" w:hAnsi="Helvetica" w:eastAsia="Helvetica" w:cs="Helvetica"/>
+          <w:i w:val="0"/>
+          <w:caps w:val="0"/>
+          <w:color w:val="000000"/>
+          <w:spacing w:val="0"/>
+          <w:sz w:val="21"/>
+          <w:szCs w:val="21"/>
+          <w:shd w:val="clear" w:fill="FFFFFF"/>
+          <w:lang w:val="en-US"/>
+        </w:rPr>
+      </w:pPr>
+    </w:p>
+    <w:p>
+      <w:pPr>
+        <w:numPr>
+          <w:numId w:val="0"/>
+        </w:numPr>
+        <w:ind w:leftChars="0"/>
+        <w:rPr>
+          <w:rFonts w:hint="default" w:ascii="Helvetica" w:hAnsi="Helvetica" w:eastAsia="Helvetica" w:cs="Helvetica"/>
+          <w:i w:val="0"/>
+          <w:caps w:val="0"/>
+          <w:color w:val="000000"/>
+          <w:spacing w:val="0"/>
+          <w:sz w:val="21"/>
+          <w:szCs w:val="21"/>
+          <w:shd w:val="clear" w:fill="FFFFFF"/>
+          <w:lang w:val="en-US"/>
+        </w:rPr>
+      </w:pPr>
+    </w:p>
+    <w:p>
+      <w:pPr>
+        <w:numPr>
+          <w:numId w:val="0"/>
+        </w:numPr>
+        <w:ind w:leftChars="0"/>
+        <w:rPr>
+          <w:rFonts w:hint="default" w:ascii="Helvetica" w:hAnsi="Helvetica" w:eastAsia="Helvetica" w:cs="Helvetica"/>
+          <w:i w:val="0"/>
+          <w:caps w:val="0"/>
+          <w:color w:val="000000"/>
+          <w:spacing w:val="0"/>
+          <w:sz w:val="21"/>
+          <w:szCs w:val="21"/>
+          <w:shd w:val="clear" w:fill="FFFFFF"/>
+          <w:lang w:val="en-US"/>
+        </w:rPr>
+      </w:pPr>
+    </w:p>
+    <w:p>
+      <w:pPr>
+        <w:numPr>
+          <w:numId w:val="0"/>
+        </w:numPr>
+        <w:ind w:leftChars="0"/>
+        <w:rPr>
+          <w:rFonts w:hint="default" w:ascii="Helvetica" w:hAnsi="Helvetica" w:eastAsia="Helvetica" w:cs="Helvetica"/>
+          <w:i w:val="0"/>
+          <w:caps w:val="0"/>
+          <w:color w:val="000000"/>
+          <w:spacing w:val="0"/>
+          <w:sz w:val="21"/>
+          <w:szCs w:val="21"/>
+          <w:shd w:val="clear" w:fill="FFFFFF"/>
+          <w:lang w:val="en-US"/>
+        </w:rPr>
+      </w:pPr>
+    </w:p>
+    <w:p>
+      <w:pPr>
+        <w:numPr>
+          <w:numId w:val="0"/>
+        </w:numPr>
+        <w:ind w:leftChars="0"/>
+        <w:rPr>
+          <w:rFonts w:hint="default" w:ascii="Helvetica" w:hAnsi="Helvetica" w:eastAsia="Helvetica" w:cs="Helvetica"/>
+          <w:i w:val="0"/>
+          <w:caps w:val="0"/>
+          <w:color w:val="000000"/>
+          <w:spacing w:val="0"/>
+          <w:sz w:val="21"/>
+          <w:szCs w:val="21"/>
+          <w:shd w:val="clear" w:fill="FFFFFF"/>
+          <w:lang w:val="en-US"/>
+        </w:rPr>
+      </w:pPr>
+    </w:p>
+    <w:p>
+      <w:pPr>
+        <w:numPr>
+          <w:numId w:val="0"/>
+        </w:numPr>
+        <w:ind w:leftChars="0"/>
+        <w:rPr>
+          <w:rFonts w:hint="default" w:ascii="Helvetica" w:hAnsi="Helvetica" w:eastAsia="Helvetica" w:cs="Helvetica"/>
+          <w:i w:val="0"/>
+          <w:caps w:val="0"/>
+          <w:color w:val="000000"/>
+          <w:spacing w:val="0"/>
+          <w:sz w:val="21"/>
+          <w:szCs w:val="21"/>
+          <w:shd w:val="clear" w:fill="FFFFFF"/>
+          <w:lang w:val="en-US"/>
+        </w:rPr>
+      </w:pPr>
+    </w:p>
+    <w:p>
+      <w:pPr>
+        <w:numPr>
+          <w:numId w:val="0"/>
+        </w:numPr>
+        <w:ind w:leftChars="0"/>
+        <w:rPr>
+          <w:rFonts w:hint="default" w:ascii="Helvetica" w:hAnsi="Helvetica" w:eastAsia="Helvetica" w:cs="Helvetica"/>
+          <w:i w:val="0"/>
+          <w:caps w:val="0"/>
+          <w:color w:val="000000"/>
+          <w:spacing w:val="0"/>
+          <w:sz w:val="21"/>
+          <w:szCs w:val="21"/>
+          <w:shd w:val="clear" w:fill="FFFFFF"/>
+          <w:lang w:val="en-US"/>
+        </w:rPr>
+      </w:pPr>
+    </w:p>
+    <w:p>
+      <w:pPr>
+        <w:numPr>
+          <w:numId w:val="0"/>
+        </w:numPr>
+        <w:ind w:leftChars="0"/>
+        <w:rPr>
+          <w:rFonts w:hint="default" w:ascii="Helvetica" w:hAnsi="Helvetica" w:eastAsia="Helvetica" w:cs="Helvetica"/>
+          <w:i w:val="0"/>
+          <w:caps w:val="0"/>
+          <w:color w:val="000000"/>
+          <w:spacing w:val="0"/>
+          <w:sz w:val="21"/>
+          <w:szCs w:val="21"/>
+          <w:shd w:val="clear" w:fill="FFFFFF"/>
+          <w:lang w:val="en-US"/>
+        </w:rPr>
+      </w:pPr>
+    </w:p>
+    <w:p>
+      <w:pPr>
+        <w:numPr>
+          <w:numId w:val="0"/>
+        </w:numPr>
+        <w:ind w:leftChars="0"/>
+        <w:rPr>
+          <w:rFonts w:hint="default" w:ascii="Helvetica" w:hAnsi="Helvetica" w:eastAsia="Helvetica" w:cs="Helvetica"/>
+          <w:i w:val="0"/>
+          <w:caps w:val="0"/>
+          <w:color w:val="000000"/>
+          <w:spacing w:val="0"/>
+          <w:sz w:val="21"/>
+          <w:szCs w:val="21"/>
+          <w:shd w:val="clear" w:fill="FFFFFF"/>
+          <w:lang w:val="en-US"/>
+        </w:rPr>
+      </w:pPr>
+    </w:p>
+    <w:p>
+      <w:pPr>
+        <w:numPr>
+          <w:numId w:val="0"/>
+        </w:numPr>
+        <w:ind w:leftChars="0"/>
+        <w:rPr>
+          <w:rFonts w:hint="default" w:ascii="Helvetica" w:hAnsi="Helvetica" w:eastAsia="Helvetica" w:cs="Helvetica"/>
+          <w:i w:val="0"/>
+          <w:caps w:val="0"/>
+          <w:color w:val="000000"/>
+          <w:spacing w:val="0"/>
+          <w:sz w:val="21"/>
+          <w:szCs w:val="21"/>
+          <w:shd w:val="clear" w:fill="FFFFFF"/>
+          <w:lang w:val="en-US"/>
+        </w:rPr>
+      </w:pPr>
+    </w:p>
+    <w:p>
+      <w:pPr>
+        <w:numPr>
+          <w:numId w:val="0"/>
+        </w:numPr>
+        <w:ind w:leftChars="0"/>
+        <w:rPr>
+          <w:rFonts w:hint="default" w:ascii="Helvetica" w:hAnsi="Helvetica" w:eastAsia="Helvetica" w:cs="Helvetica"/>
+          <w:i w:val="0"/>
+          <w:caps w:val="0"/>
+          <w:color w:val="000000"/>
+          <w:spacing w:val="0"/>
+          <w:sz w:val="21"/>
+          <w:szCs w:val="21"/>
+          <w:shd w:val="clear" w:fill="FFFFFF"/>
+          <w:lang w:val="en-US"/>
+        </w:rPr>
+      </w:pPr>
+    </w:p>
+    <w:p>
+      <w:pPr>
+        <w:numPr>
+          <w:numId w:val="0"/>
+        </w:numPr>
+        <w:ind w:leftChars="0"/>
+        <w:rPr>
+          <w:rFonts w:hint="default" w:ascii="Helvetica" w:hAnsi="Helvetica" w:eastAsia="Helvetica" w:cs="Helvetica"/>
+          <w:i w:val="0"/>
+          <w:caps w:val="0"/>
+          <w:color w:val="000000"/>
+          <w:spacing w:val="0"/>
+          <w:sz w:val="21"/>
+          <w:szCs w:val="21"/>
+          <w:shd w:val="clear" w:fill="FFFFFF"/>
+          <w:lang w:val="en-US"/>
+        </w:rPr>
+      </w:pPr>
+    </w:p>
+    <w:p>
+      <w:pPr>
+        <w:numPr>
+          <w:numId w:val="0"/>
+        </w:numPr>
+        <w:ind w:leftChars="0"/>
+        <w:rPr>
+          <w:rFonts w:hint="default" w:ascii="Helvetica" w:hAnsi="Helvetica" w:eastAsia="Helvetica" w:cs="Helvetica"/>
+          <w:i w:val="0"/>
+          <w:caps w:val="0"/>
+          <w:color w:val="000000"/>
+          <w:spacing w:val="0"/>
+          <w:sz w:val="21"/>
+          <w:szCs w:val="21"/>
+          <w:shd w:val="clear" w:fill="FFFFFF"/>
+          <w:lang w:val="en-US"/>
+        </w:rPr>
+      </w:pPr>
+    </w:p>
+    <w:p>
+      <w:pPr>
+        <w:numPr>
+          <w:numId w:val="0"/>
+        </w:numPr>
+        <w:ind w:leftChars="0"/>
+        <w:rPr>
+          <w:rFonts w:hint="default" w:ascii="Helvetica" w:hAnsi="Helvetica" w:eastAsia="Helvetica" w:cs="Helvetica"/>
+          <w:i w:val="0"/>
+          <w:caps w:val="0"/>
+          <w:color w:val="000000"/>
+          <w:spacing w:val="0"/>
+          <w:sz w:val="21"/>
+          <w:szCs w:val="21"/>
+          <w:shd w:val="clear" w:fill="FFFFFF"/>
+          <w:lang w:val="en-US"/>
+        </w:rPr>
+      </w:pPr>
+    </w:p>
+    <w:p>
+      <w:pPr>
+        <w:numPr>
+          <w:numId w:val="0"/>
+        </w:numPr>
+        <w:ind w:leftChars="0"/>
+        <w:rPr>
+          <w:rFonts w:hint="default" w:ascii="Helvetica" w:hAnsi="Helvetica" w:eastAsia="Helvetica" w:cs="Helvetica"/>
+          <w:i w:val="0"/>
+          <w:caps w:val="0"/>
+          <w:color w:val="000000"/>
+          <w:spacing w:val="0"/>
+          <w:sz w:val="21"/>
+          <w:szCs w:val="21"/>
+          <w:shd w:val="clear" w:fill="FFFFFF"/>
+          <w:lang w:val="en-US"/>
+        </w:rPr>
+      </w:pPr>
+    </w:p>
+    <w:p>
+      <w:pPr>
+        <w:numPr>
+          <w:numId w:val="0"/>
+        </w:numPr>
+        <w:ind w:leftChars="0"/>
+        <w:rPr>
+          <w:rFonts w:hint="default" w:ascii="Helvetica" w:hAnsi="Helvetica" w:eastAsia="Helvetica" w:cs="Helvetica"/>
+          <w:i w:val="0"/>
+          <w:caps w:val="0"/>
+          <w:color w:val="000000"/>
+          <w:spacing w:val="0"/>
+          <w:sz w:val="21"/>
+          <w:szCs w:val="21"/>
+          <w:shd w:val="clear" w:fill="FFFFFF"/>
+          <w:lang w:val="en-US"/>
+        </w:rPr>
+      </w:pPr>
+    </w:p>
+    <w:p>
+      <w:pPr>
+        <w:numPr>
+          <w:numId w:val="0"/>
+        </w:numPr>
+        <w:ind w:leftChars="0"/>
+        <w:rPr>
+          <w:rFonts w:hint="default" w:ascii="Helvetica" w:hAnsi="Helvetica" w:eastAsia="Helvetica" w:cs="Helvetica"/>
+          <w:i w:val="0"/>
+          <w:caps w:val="0"/>
+          <w:color w:val="000000"/>
+          <w:spacing w:val="0"/>
+          <w:sz w:val="21"/>
+          <w:szCs w:val="21"/>
+          <w:shd w:val="clear" w:fill="FFFFFF"/>
+          <w:lang w:val="en-US"/>
+        </w:rPr>
+      </w:pPr>
+    </w:p>
+    <w:p>
+      <w:pPr>
+        <w:numPr>
+          <w:numId w:val="0"/>
+        </w:numPr>
+        <w:ind w:leftChars="0"/>
+        <w:rPr>
+          <w:rFonts w:hint="default" w:ascii="Helvetica" w:hAnsi="Helvetica" w:eastAsia="Helvetica" w:cs="Helvetica"/>
+          <w:i w:val="0"/>
+          <w:caps w:val="0"/>
+          <w:color w:val="000000"/>
+          <w:spacing w:val="0"/>
+          <w:sz w:val="21"/>
+          <w:szCs w:val="21"/>
+          <w:shd w:val="clear" w:fill="FFFFFF"/>
+          <w:lang w:val="en-US"/>
+        </w:rPr>
+      </w:pPr>
+    </w:p>
+    <w:p>
+      <w:pPr>
+        <w:numPr>
+          <w:numId w:val="0"/>
+        </w:numPr>
+        <w:ind w:leftChars="0"/>
+        <w:rPr>
+          <w:rFonts w:hint="default" w:ascii="Helvetica" w:hAnsi="Helvetica" w:eastAsia="Helvetica" w:cs="Helvetica"/>
+          <w:i w:val="0"/>
+          <w:caps w:val="0"/>
+          <w:color w:val="000000"/>
+          <w:spacing w:val="0"/>
+          <w:sz w:val="21"/>
+          <w:szCs w:val="21"/>
+          <w:shd w:val="clear" w:fill="FFFFFF"/>
+          <w:lang w:val="en-US"/>
+        </w:rPr>
+      </w:pPr>
+    </w:p>
+    <w:p>
+      <w:pPr>
+        <w:numPr>
+          <w:numId w:val="0"/>
+        </w:numPr>
+        <w:ind w:leftChars="0"/>
+        <w:rPr>
+          <w:rFonts w:hint="default" w:ascii="Helvetica" w:hAnsi="Helvetica" w:eastAsia="Helvetica" w:cs="Helvetica"/>
+          <w:i w:val="0"/>
+          <w:caps w:val="0"/>
+          <w:color w:val="000000"/>
+          <w:spacing w:val="0"/>
+          <w:sz w:val="21"/>
+          <w:szCs w:val="21"/>
+          <w:shd w:val="clear" w:fill="FFFFFF"/>
+          <w:lang w:val="en-US"/>
+        </w:rPr>
+      </w:pPr>
+    </w:p>
+    <w:p>
+      <w:pPr>
+        <w:numPr>
+          <w:numId w:val="0"/>
+        </w:numPr>
+        <w:ind w:leftChars="0"/>
+        <w:rPr>
+          <w:rFonts w:hint="default" w:ascii="Helvetica" w:hAnsi="Helvetica" w:eastAsia="Helvetica" w:cs="Helvetica"/>
+          <w:i w:val="0"/>
+          <w:caps w:val="0"/>
+          <w:color w:val="000000"/>
+          <w:spacing w:val="0"/>
+          <w:sz w:val="21"/>
+          <w:szCs w:val="21"/>
+          <w:shd w:val="clear" w:fill="FFFFFF"/>
+          <w:lang w:val="en-US"/>
+        </w:rPr>
+      </w:pPr>
+    </w:p>
+    <w:p>
+      <w:pPr>
+        <w:numPr>
+          <w:numId w:val="0"/>
+        </w:numPr>
+        <w:ind w:leftChars="0"/>
+        <w:rPr>
+          <w:rFonts w:hint="default" w:ascii="Helvetica" w:hAnsi="Helvetica" w:eastAsia="Helvetica" w:cs="Helvetica"/>
+          <w:i w:val="0"/>
+          <w:caps w:val="0"/>
+          <w:color w:val="000000"/>
+          <w:spacing w:val="0"/>
+          <w:sz w:val="21"/>
+          <w:szCs w:val="21"/>
+          <w:shd w:val="clear" w:fill="FFFFFF"/>
+          <w:lang w:val="en-US"/>
+        </w:rPr>
+      </w:pPr>
+    </w:p>
+    <w:p>
+      <w:pPr>
+        <w:numPr>
+          <w:numId w:val="0"/>
+        </w:numPr>
+        <w:ind w:leftChars="0"/>
+        <w:rPr>
+          <w:rFonts w:hint="default" w:ascii="Helvetica" w:hAnsi="Helvetica" w:eastAsia="Helvetica" w:cs="Helvetica"/>
+          <w:i w:val="0"/>
+          <w:caps w:val="0"/>
+          <w:color w:val="000000"/>
+          <w:spacing w:val="0"/>
+          <w:sz w:val="21"/>
+          <w:szCs w:val="21"/>
+          <w:shd w:val="clear" w:fill="FFFFFF"/>
+          <w:lang w:val="en-US"/>
+        </w:rPr>
+      </w:pPr>
+    </w:p>
+    <w:p>
+      <w:pPr>
+        <w:numPr>
+          <w:numId w:val="0"/>
+        </w:numPr>
+        <w:ind w:leftChars="0"/>
+        <w:rPr>
+          <w:rFonts w:hint="default" w:ascii="Helvetica" w:hAnsi="Helvetica" w:eastAsia="Helvetica" w:cs="Helvetica"/>
+          <w:i w:val="0"/>
+          <w:caps w:val="0"/>
+          <w:color w:val="000000"/>
+          <w:spacing w:val="0"/>
+          <w:sz w:val="21"/>
+          <w:szCs w:val="21"/>
+          <w:shd w:val="clear" w:fill="FFFFFF"/>
+          <w:lang w:val="en-US"/>
+        </w:rPr>
+      </w:pPr>
+    </w:p>
+    <w:p>
+      <w:pPr>
+        <w:numPr>
+          <w:numId w:val="0"/>
+        </w:numPr>
+        <w:ind w:leftChars="0"/>
+        <w:rPr>
+          <w:rFonts w:hint="default" w:ascii="Helvetica" w:hAnsi="Helvetica" w:eastAsia="Helvetica" w:cs="Helvetica"/>
+          <w:i w:val="0"/>
+          <w:caps w:val="0"/>
+          <w:color w:val="000000"/>
+          <w:spacing w:val="0"/>
+          <w:sz w:val="21"/>
+          <w:szCs w:val="21"/>
+          <w:shd w:val="clear" w:fill="FFFFFF"/>
+          <w:lang w:val="en-US"/>
+        </w:rPr>
+      </w:pPr>
+    </w:p>
+    <w:p>
+      <w:pPr>
+        <w:numPr>
+          <w:numId w:val="0"/>
+        </w:numPr>
+        <w:ind w:leftChars="0"/>
+        <w:rPr>
+          <w:rFonts w:hint="default" w:ascii="Helvetica" w:hAnsi="Helvetica" w:eastAsia="Helvetica" w:cs="Helvetica"/>
+          <w:i w:val="0"/>
+          <w:caps w:val="0"/>
+          <w:color w:val="000000"/>
+          <w:spacing w:val="0"/>
+          <w:sz w:val="21"/>
+          <w:szCs w:val="21"/>
+          <w:shd w:val="clear" w:fill="FFFFFF"/>
+          <w:lang w:val="en-US"/>
+        </w:rPr>
+      </w:pPr>
+    </w:p>
+    <w:p>
+      <w:pPr>
+        <w:numPr>
+          <w:numId w:val="0"/>
+        </w:numPr>
+        <w:ind w:leftChars="0"/>
+        <w:rPr>
+          <w:rFonts w:hint="default" w:ascii="Helvetica" w:hAnsi="Helvetica" w:eastAsia="Helvetica" w:cs="Helvetica"/>
+          <w:i w:val="0"/>
+          <w:caps w:val="0"/>
+          <w:color w:val="000000"/>
+          <w:spacing w:val="0"/>
+          <w:sz w:val="21"/>
+          <w:szCs w:val="21"/>
+          <w:shd w:val="clear" w:fill="FFFFFF"/>
+          <w:lang w:val="en-US"/>
+        </w:rPr>
+      </w:pPr>
+    </w:p>
+    <w:p>
+      <w:pPr>
+        <w:numPr>
+          <w:ilvl w:val="0"/>
           <w:numId w:val="0"/>
         </w:numPr>
         <w:ind w:leftChars="0"/>
@@ -40282,8 +41147,6 @@
         </w:rPr>
         <w:t>https://docs.microsoft.com/en-us/sharepoint/dev/spfx/web-parts/guidance/reference-third-party-css-styles</w:t>
       </w:r>
-      <w:bookmarkStart w:id="0" w:name="_GoBack"/>
-      <w:bookmarkEnd w:id="0"/>
       <w:r>
         <w:rPr>
           <w:rStyle w:val="8"/>

</xml_diff>

<commit_message>
use grid to center content in css
</commit_message>
<xml_diff>
--- a/react.docx
+++ b/react.docx
@@ -7035,6 +7035,7 @@
       </w:tblGrid>
       <w:tr>
         <w:tblPrEx>
+          <w:shd w:val="clear" w:color="auto" w:fill="FFFFFF"/>
           <w:tblLayout w:type="fixed"/>
           <w:tblCellMar>
             <w:top w:w="15" w:type="dxa"/>
@@ -22514,7 +22515,6 @@
             <w:insideH w:val="none" w:color="auto" w:sz="0" w:space="0"/>
             <w:insideV w:val="none" w:color="auto" w:sz="0" w:space="0"/>
           </w:tblBorders>
-          <w:shd w:val="clear" w:color="auto" w:fill="FFFFFF"/>
           <w:tblLayout w:type="fixed"/>
           <w:tblCellMar>
             <w:top w:w="15" w:type="dxa"/>
@@ -22628,7 +22628,6 @@
             <w:insideH w:val="none" w:color="auto" w:sz="0" w:space="0"/>
             <w:insideV w:val="none" w:color="auto" w:sz="0" w:space="0"/>
           </w:tblBorders>
-          <w:shd w:val="clear" w:color="auto" w:fill="FFFFFF"/>
           <w:tblLayout w:type="fixed"/>
           <w:tblCellMar>
             <w:top w:w="15" w:type="dxa"/>
@@ -32229,6 +32228,7 @@
             <w:insideH w:val="none" w:color="auto" w:sz="0" w:space="0"/>
             <w:insideV w:val="none" w:color="auto" w:sz="0" w:space="0"/>
           </w:tblBorders>
+          <w:shd w:val="clear" w:color="auto" w:fill="FFFFFF"/>
           <w:tblLayout w:type="fixed"/>
           <w:tblCellMar>
             <w:top w:w="15" w:type="dxa"/>
@@ -32423,6 +32423,7 @@
             <w:insideH w:val="none" w:color="auto" w:sz="0" w:space="0"/>
             <w:insideV w:val="none" w:color="auto" w:sz="0" w:space="0"/>
           </w:tblBorders>
+          <w:shd w:val="clear" w:color="auto" w:fill="FFFFFF"/>
           <w:tblLayout w:type="fixed"/>
           <w:tblCellMar>
             <w:top w:w="15" w:type="dxa"/>
@@ -37472,6 +37473,7 @@
     <w:p>
       <w:pPr>
         <w:numPr>
+          <w:ilvl w:val="0"/>
           <w:numId w:val="0"/>
         </w:numPr>
         <w:ind w:leftChars="0"/>
@@ -37495,31 +37497,41 @@
         </w:rPr>
         <w:t>-- use flexbox: (display: flex; align items: center; justify-content: center)</w:t>
       </w:r>
-      <w:bookmarkStart w:id="0" w:name="_GoBack"/>
-      <w:bookmarkEnd w:id="0"/>
     </w:p>
     <w:p>
       <w:pPr>
         <w:numPr>
+          <w:ilvl w:val="0"/>
           <w:numId w:val="0"/>
         </w:numPr>
         <w:ind w:leftChars="0"/>
         <w:rPr>
-          <w:rFonts w:hint="default" w:ascii="Helvetica" w:hAnsi="Helvetica" w:eastAsia="Helvetica" w:cs="Helvetica"/>
-          <w:i w:val="0"/>
-          <w:caps w:val="0"/>
-          <w:color w:val="000000"/>
-          <w:spacing w:val="0"/>
-          <w:sz w:val="21"/>
-          <w:szCs w:val="21"/>
-          <w:shd w:val="clear" w:fill="FFFFFF"/>
-          <w:lang w:val="en-US"/>
-        </w:rPr>
-      </w:pPr>
+          <w:rFonts w:hint="default" w:ascii="Segoe UI" w:hAnsi="Segoe UI" w:eastAsia="Segoe UI" w:cs="Segoe UI"/>
+          <w:color w:val="333333"/>
+          <w:sz w:val="19"/>
+          <w:szCs w:val="19"/>
+          <w:shd w:val="clear" w:color="auto" w:fill="FFFFFF"/>
+          <w:lang w:val="en-US"/>
+        </w:rPr>
+      </w:pPr>
+      <w:r>
+        <w:rPr>
+          <w:rFonts w:hint="default" w:ascii="Segoe UI" w:hAnsi="Segoe UI" w:eastAsia="Segoe UI" w:cs="Segoe UI"/>
+          <w:color w:val="333333"/>
+          <w:sz w:val="19"/>
+          <w:szCs w:val="19"/>
+          <w:shd w:val="clear" w:color="auto" w:fill="FFFFFF"/>
+          <w:lang w:val="en-US"/>
+        </w:rPr>
+        <w:t>-- use grid: (display: grid; align items: center; justify-content: center)</w:t>
+      </w:r>
+      <w:bookmarkStart w:id="0" w:name="_GoBack"/>
+      <w:bookmarkEnd w:id="0"/>
     </w:p>
     <w:p>
       <w:pPr>
         <w:numPr>
+          <w:ilvl w:val="0"/>
           <w:numId w:val="0"/>
         </w:numPr>
         <w:ind w:leftChars="0"/>
@@ -37539,6 +37551,7 @@
     <w:p>
       <w:pPr>
         <w:numPr>
+          <w:ilvl w:val="0"/>
           <w:numId w:val="0"/>
         </w:numPr>
         <w:ind w:leftChars="0"/>
@@ -37558,6 +37571,7 @@
     <w:p>
       <w:pPr>
         <w:numPr>
+          <w:ilvl w:val="0"/>
           <w:numId w:val="0"/>
         </w:numPr>
         <w:ind w:leftChars="0"/>
@@ -37577,6 +37591,7 @@
     <w:p>
       <w:pPr>
         <w:numPr>
+          <w:ilvl w:val="0"/>
           <w:numId w:val="0"/>
         </w:numPr>
         <w:ind w:leftChars="0"/>
@@ -37596,6 +37611,7 @@
     <w:p>
       <w:pPr>
         <w:numPr>
+          <w:ilvl w:val="0"/>
           <w:numId w:val="0"/>
         </w:numPr>
         <w:ind w:leftChars="0"/>
@@ -37615,6 +37631,7 @@
     <w:p>
       <w:pPr>
         <w:numPr>
+          <w:ilvl w:val="0"/>
           <w:numId w:val="0"/>
         </w:numPr>
         <w:ind w:leftChars="0"/>
@@ -37634,6 +37651,7 @@
     <w:p>
       <w:pPr>
         <w:numPr>
+          <w:ilvl w:val="0"/>
           <w:numId w:val="0"/>
         </w:numPr>
         <w:ind w:leftChars="0"/>
@@ -37653,6 +37671,7 @@
     <w:p>
       <w:pPr>
         <w:numPr>
+          <w:ilvl w:val="0"/>
           <w:numId w:val="0"/>
         </w:numPr>
         <w:ind w:leftChars="0"/>
@@ -37672,6 +37691,7 @@
     <w:p>
       <w:pPr>
         <w:numPr>
+          <w:ilvl w:val="0"/>
           <w:numId w:val="0"/>
         </w:numPr>
         <w:ind w:leftChars="0"/>
@@ -37691,6 +37711,7 @@
     <w:p>
       <w:pPr>
         <w:numPr>
+          <w:ilvl w:val="0"/>
           <w:numId w:val="0"/>
         </w:numPr>
         <w:ind w:leftChars="0"/>
@@ -37710,6 +37731,7 @@
     <w:p>
       <w:pPr>
         <w:numPr>
+          <w:ilvl w:val="0"/>
           <w:numId w:val="0"/>
         </w:numPr>
         <w:ind w:leftChars="0"/>
@@ -37729,6 +37751,7 @@
     <w:p>
       <w:pPr>
         <w:numPr>
+          <w:ilvl w:val="0"/>
           <w:numId w:val="0"/>
         </w:numPr>
         <w:ind w:leftChars="0"/>
@@ -37748,6 +37771,7 @@
     <w:p>
       <w:pPr>
         <w:numPr>
+          <w:ilvl w:val="0"/>
           <w:numId w:val="0"/>
         </w:numPr>
         <w:ind w:leftChars="0"/>
@@ -37767,6 +37791,7 @@
     <w:p>
       <w:pPr>
         <w:numPr>
+          <w:ilvl w:val="0"/>
           <w:numId w:val="0"/>
         </w:numPr>
         <w:ind w:leftChars="0"/>
@@ -37786,6 +37811,7 @@
     <w:p>
       <w:pPr>
         <w:numPr>
+          <w:ilvl w:val="0"/>
           <w:numId w:val="0"/>
         </w:numPr>
         <w:ind w:leftChars="0"/>
@@ -37805,6 +37831,7 @@
     <w:p>
       <w:pPr>
         <w:numPr>
+          <w:ilvl w:val="0"/>
           <w:numId w:val="0"/>
         </w:numPr>
         <w:ind w:leftChars="0"/>
@@ -37824,6 +37851,7 @@
     <w:p>
       <w:pPr>
         <w:numPr>
+          <w:ilvl w:val="0"/>
           <w:numId w:val="0"/>
         </w:numPr>
         <w:ind w:leftChars="0"/>
@@ -37843,6 +37871,7 @@
     <w:p>
       <w:pPr>
         <w:numPr>
+          <w:ilvl w:val="0"/>
           <w:numId w:val="0"/>
         </w:numPr>
         <w:ind w:leftChars="0"/>
@@ -37862,6 +37891,7 @@
     <w:p>
       <w:pPr>
         <w:numPr>
+          <w:ilvl w:val="0"/>
           <w:numId w:val="0"/>
         </w:numPr>
         <w:ind w:leftChars="0"/>
@@ -37881,6 +37911,7 @@
     <w:p>
       <w:pPr>
         <w:numPr>
+          <w:ilvl w:val="0"/>
           <w:numId w:val="0"/>
         </w:numPr>
         <w:ind w:leftChars="0"/>
@@ -37900,6 +37931,7 @@
     <w:p>
       <w:pPr>
         <w:numPr>
+          <w:ilvl w:val="0"/>
           <w:numId w:val="0"/>
         </w:numPr>
         <w:ind w:leftChars="0"/>
@@ -37919,6 +37951,7 @@
     <w:p>
       <w:pPr>
         <w:numPr>
+          <w:ilvl w:val="0"/>
           <w:numId w:val="0"/>
         </w:numPr>
         <w:ind w:leftChars="0"/>
@@ -37938,6 +37971,7 @@
     <w:p>
       <w:pPr>
         <w:numPr>
+          <w:ilvl w:val="0"/>
           <w:numId w:val="0"/>
         </w:numPr>
         <w:ind w:leftChars="0"/>
@@ -37957,6 +37991,7 @@
     <w:p>
       <w:pPr>
         <w:numPr>
+          <w:ilvl w:val="0"/>
           <w:numId w:val="0"/>
         </w:numPr>
         <w:ind w:leftChars="0"/>
@@ -37976,6 +38011,7 @@
     <w:p>
       <w:pPr>
         <w:numPr>
+          <w:ilvl w:val="0"/>
           <w:numId w:val="0"/>
         </w:numPr>
         <w:ind w:leftChars="0"/>
@@ -37995,6 +38031,7 @@
     <w:p>
       <w:pPr>
         <w:numPr>
+          <w:ilvl w:val="0"/>
           <w:numId w:val="0"/>
         </w:numPr>
         <w:ind w:leftChars="0"/>
@@ -38014,6 +38051,7 @@
     <w:p>
       <w:pPr>
         <w:numPr>
+          <w:ilvl w:val="0"/>
           <w:numId w:val="0"/>
         </w:numPr>
         <w:ind w:leftChars="0"/>
@@ -38033,6 +38071,7 @@
     <w:p>
       <w:pPr>
         <w:numPr>
+          <w:ilvl w:val="0"/>
           <w:numId w:val="0"/>
         </w:numPr>
         <w:ind w:leftChars="0"/>
@@ -38052,6 +38091,7 @@
     <w:p>
       <w:pPr>
         <w:numPr>
+          <w:ilvl w:val="0"/>
           <w:numId w:val="0"/>
         </w:numPr>
         <w:ind w:leftChars="0"/>
@@ -38071,6 +38111,7 @@
     <w:p>
       <w:pPr>
         <w:numPr>
+          <w:ilvl w:val="0"/>
           <w:numId w:val="0"/>
         </w:numPr>
         <w:ind w:leftChars="0"/>
@@ -38090,6 +38131,7 @@
     <w:p>
       <w:pPr>
         <w:numPr>
+          <w:ilvl w:val="0"/>
           <w:numId w:val="0"/>
         </w:numPr>
         <w:ind w:leftChars="0"/>
@@ -38109,6 +38151,7 @@
     <w:p>
       <w:pPr>
         <w:numPr>
+          <w:ilvl w:val="0"/>
           <w:numId w:val="0"/>
         </w:numPr>
         <w:ind w:leftChars="0"/>
@@ -38128,6 +38171,7 @@
     <w:p>
       <w:pPr>
         <w:numPr>
+          <w:ilvl w:val="0"/>
           <w:numId w:val="0"/>
         </w:numPr>
         <w:ind w:leftChars="0"/>
@@ -38147,6 +38191,7 @@
     <w:p>
       <w:pPr>
         <w:numPr>
+          <w:ilvl w:val="0"/>
           <w:numId w:val="0"/>
         </w:numPr>
         <w:ind w:leftChars="0"/>
@@ -38166,6 +38211,7 @@
     <w:p>
       <w:pPr>
         <w:numPr>
+          <w:ilvl w:val="0"/>
           <w:numId w:val="0"/>
         </w:numPr>
         <w:ind w:leftChars="0"/>
@@ -38185,6 +38231,7 @@
     <w:p>
       <w:pPr>
         <w:numPr>
+          <w:ilvl w:val="0"/>
           <w:numId w:val="0"/>
         </w:numPr>
         <w:ind w:leftChars="0"/>
@@ -38204,6 +38251,7 @@
     <w:p>
       <w:pPr>
         <w:numPr>
+          <w:ilvl w:val="0"/>
           <w:numId w:val="0"/>
         </w:numPr>
         <w:ind w:leftChars="0"/>
@@ -38223,6 +38271,7 @@
     <w:p>
       <w:pPr>
         <w:numPr>
+          <w:ilvl w:val="0"/>
           <w:numId w:val="0"/>
         </w:numPr>
         <w:ind w:leftChars="0"/>
@@ -38242,6 +38291,7 @@
     <w:p>
       <w:pPr>
         <w:numPr>
+          <w:ilvl w:val="0"/>
           <w:numId w:val="0"/>
         </w:numPr>
         <w:ind w:leftChars="0"/>
@@ -38261,6 +38311,7 @@
     <w:p>
       <w:pPr>
         <w:numPr>
+          <w:ilvl w:val="0"/>
           <w:numId w:val="0"/>
         </w:numPr>
         <w:ind w:leftChars="0"/>
@@ -38280,6 +38331,27 @@
     <w:p>
       <w:pPr>
         <w:numPr>
+          <w:ilvl w:val="0"/>
+          <w:numId w:val="0"/>
+        </w:numPr>
+        <w:ind w:leftChars="0"/>
+        <w:rPr>
+          <w:rFonts w:hint="default" w:ascii="Helvetica" w:hAnsi="Helvetica" w:eastAsia="Helvetica" w:cs="Helvetica"/>
+          <w:i w:val="0"/>
+          <w:caps w:val="0"/>
+          <w:color w:val="000000"/>
+          <w:spacing w:val="0"/>
+          <w:sz w:val="21"/>
+          <w:szCs w:val="21"/>
+          <w:shd w:val="clear" w:fill="FFFFFF"/>
+          <w:lang w:val="en-US"/>
+        </w:rPr>
+      </w:pPr>
+    </w:p>
+    <w:p>
+      <w:pPr>
+        <w:numPr>
+          <w:ilvl w:val="0"/>
           <w:numId w:val="0"/>
         </w:numPr>
         <w:ind w:leftChars="0"/>

</xml_diff>

<commit_message>
use transform to center content in css
</commit_message>
<xml_diff>
--- a/react.docx
+++ b/react.docx
@@ -7208,7 +7208,6 @@
       </w:tr>
       <w:tr>
         <w:tblPrEx>
-          <w:shd w:val="clear" w:color="auto" w:fill="FFFFFF"/>
           <w:tblLayout w:type="fixed"/>
           <w:tblCellMar>
             <w:top w:w="15" w:type="dxa"/>
@@ -7354,7 +7353,6 @@
       </w:tr>
       <w:tr>
         <w:tblPrEx>
-          <w:shd w:val="clear" w:color="auto" w:fill="FFFFFF"/>
           <w:tblLayout w:type="fixed"/>
           <w:tblCellMar>
             <w:top w:w="15" w:type="dxa"/>
@@ -22628,6 +22626,7 @@
             <w:insideH w:val="none" w:color="auto" w:sz="0" w:space="0"/>
             <w:insideV w:val="none" w:color="auto" w:sz="0" w:space="0"/>
           </w:tblBorders>
+          <w:shd w:val="clear" w:color="auto" w:fill="FFFFFF"/>
           <w:tblLayout w:type="fixed"/>
           <w:tblCellMar>
             <w:top w:w="15" w:type="dxa"/>
@@ -32033,7 +32032,6 @@
             <w:insideH w:val="none" w:color="auto" w:sz="0" w:space="0"/>
             <w:insideV w:val="none" w:color="auto" w:sz="0" w:space="0"/>
           </w:tblBorders>
-          <w:shd w:val="clear" w:color="auto" w:fill="FFFFFF"/>
           <w:tblLayout w:type="fixed"/>
           <w:tblCellMar>
             <w:top w:w="15" w:type="dxa"/>
@@ -37525,8 +37523,47 @@
         </w:rPr>
         <w:t>-- use grid: (display: grid; align items: center; justify-content: center)</w:t>
       </w:r>
+    </w:p>
+    <w:p>
+      <w:pPr>
+        <w:numPr>
+          <w:ilvl w:val="0"/>
+          <w:numId w:val="0"/>
+        </w:numPr>
+        <w:ind w:leftChars="0"/>
+        <w:rPr>
+          <w:rFonts w:hint="default" w:ascii="Segoe UI" w:hAnsi="Segoe UI" w:eastAsia="Segoe UI" w:cs="Segoe UI"/>
+          <w:color w:val="333333"/>
+          <w:sz w:val="19"/>
+          <w:szCs w:val="19"/>
+          <w:shd w:val="clear" w:color="auto" w:fill="FFFFFF"/>
+          <w:lang w:val="en-US"/>
+        </w:rPr>
+      </w:pPr>
+      <w:r>
+        <w:rPr>
+          <w:rFonts w:hint="default" w:ascii="Segoe UI" w:hAnsi="Segoe UI" w:eastAsia="Segoe UI" w:cs="Segoe UI"/>
+          <w:color w:val="333333"/>
+          <w:sz w:val="19"/>
+          <w:szCs w:val="19"/>
+          <w:shd w:val="clear" w:color="auto" w:fill="FFFFFF"/>
+          <w:lang w:val="en-US"/>
+        </w:rPr>
+        <w:t>-- use transform: (container is position: relative, child is position: absolute; left: 50%; top: 50%; transform: translate(-50%, -50%)</w:t>
+      </w:r>
       <w:bookmarkStart w:id="0" w:name="_GoBack"/>
       <w:bookmarkEnd w:id="0"/>
+      <w:r>
+        <w:rPr>
+          <w:rFonts w:hint="default" w:ascii="Segoe UI" w:hAnsi="Segoe UI" w:eastAsia="Segoe UI" w:cs="Segoe UI"/>
+          <w:color w:val="333333"/>
+          <w:sz w:val="19"/>
+          <w:szCs w:val="19"/>
+          <w:shd w:val="clear" w:color="auto" w:fill="FFFFFF"/>
+          <w:lang w:val="en-US"/>
+        </w:rPr>
+        <w:t>)</w:t>
+      </w:r>
     </w:p>
     <w:p>
       <w:pPr>

</xml_diff>

<commit_message>
use table to center content in css
</commit_message>
<xml_diff>
--- a/react.docx
+++ b/react.docx
@@ -22513,6 +22513,7 @@
             <w:insideH w:val="none" w:color="auto" w:sz="0" w:space="0"/>
             <w:insideV w:val="none" w:color="auto" w:sz="0" w:space="0"/>
           </w:tblBorders>
+          <w:shd w:val="clear" w:color="auto" w:fill="FFFFFF"/>
           <w:tblLayout w:type="fixed"/>
           <w:tblCellMar>
             <w:top w:w="15" w:type="dxa"/>
@@ -32032,6 +32033,7 @@
             <w:insideH w:val="none" w:color="auto" w:sz="0" w:space="0"/>
             <w:insideV w:val="none" w:color="auto" w:sz="0" w:space="0"/>
           </w:tblBorders>
+          <w:shd w:val="clear" w:color="auto" w:fill="FFFFFF"/>
           <w:tblLayout w:type="fixed"/>
           <w:tblCellMar>
             <w:top w:w="15" w:type="dxa"/>
@@ -37549,7 +37551,35 @@
           <w:shd w:val="clear" w:color="auto" w:fill="FFFFFF"/>
           <w:lang w:val="en-US"/>
         </w:rPr>
-        <w:t>-- use transform: (container is position: relative, child is position: absolute; left: 50%; top: 50%; transform: translate(-50%, -50%)</w:t>
+        <w:t>-- use transform: (container is position: relative, child is position: absolute; left: 50%; top: 50%; transform: translate(-50%, -50%))</w:t>
+      </w:r>
+    </w:p>
+    <w:p>
+      <w:pPr>
+        <w:numPr>
+          <w:ilvl w:val="0"/>
+          <w:numId w:val="0"/>
+        </w:numPr>
+        <w:ind w:leftChars="0"/>
+        <w:rPr>
+          <w:rFonts w:hint="default" w:ascii="Segoe UI" w:hAnsi="Segoe UI" w:eastAsia="Segoe UI" w:cs="Segoe UI"/>
+          <w:color w:val="333333"/>
+          <w:sz w:val="19"/>
+          <w:szCs w:val="19"/>
+          <w:shd w:val="clear" w:color="auto" w:fill="FFFFFF"/>
+          <w:lang w:val="en-US"/>
+        </w:rPr>
+      </w:pPr>
+      <w:r>
+        <w:rPr>
+          <w:rFonts w:hint="default" w:ascii="Segoe UI" w:hAnsi="Segoe UI" w:eastAsia="Segoe UI" w:cs="Segoe UI"/>
+          <w:color w:val="333333"/>
+          <w:sz w:val="19"/>
+          <w:szCs w:val="19"/>
+          <w:shd w:val="clear" w:color="auto" w:fill="FFFFFF"/>
+          <w:lang w:val="en-US"/>
+        </w:rPr>
+        <w:t>-- use table: (container is display: table, child is display:table-cell; text-align: center; vertical-align: middle</w:t>
       </w:r>
       <w:bookmarkStart w:id="0" w:name="_GoBack"/>
       <w:bookmarkEnd w:id="0"/>

</xml_diff>

<commit_message>
write a useinterval hook in react
</commit_message>
<xml_diff>
--- a/react.docx
+++ b/react.docx
@@ -7123,7 +7123,6 @@
       </w:tr>
       <w:tr>
         <w:tblPrEx>
-          <w:shd w:val="clear" w:color="auto" w:fill="FFFFFF"/>
           <w:tblLayout w:type="fixed"/>
           <w:tblCellMar>
             <w:top w:w="15" w:type="dxa"/>
@@ -7292,7 +7291,6 @@
       </w:tr>
       <w:tr>
         <w:tblPrEx>
-          <w:shd w:val="clear" w:color="auto" w:fill="FFFFFF"/>
           <w:tblLayout w:type="fixed"/>
           <w:tblCellMar>
             <w:top w:w="15" w:type="dxa"/>
@@ -7405,7 +7403,6 @@
       </w:tr>
       <w:tr>
         <w:tblPrEx>
-          <w:shd w:val="clear" w:color="auto" w:fill="FFFFFF"/>
           <w:tblLayout w:type="fixed"/>
           <w:tblCellMar>
             <w:top w:w="15" w:type="dxa"/>
@@ -22513,7 +22510,6 @@
             <w:insideH w:val="none" w:color="auto" w:sz="0" w:space="0"/>
             <w:insideV w:val="none" w:color="auto" w:sz="0" w:space="0"/>
           </w:tblBorders>
-          <w:shd w:val="clear" w:color="auto" w:fill="FFFFFF"/>
           <w:tblLayout w:type="fixed"/>
           <w:tblCellMar>
             <w:top w:w="15" w:type="dxa"/>
@@ -22627,7 +22623,6 @@
             <w:insideH w:val="none" w:color="auto" w:sz="0" w:space="0"/>
             <w:insideV w:val="none" w:color="auto" w:sz="0" w:space="0"/>
           </w:tblBorders>
-          <w:shd w:val="clear" w:color="auto" w:fill="FFFFFF"/>
           <w:tblLayout w:type="fixed"/>
           <w:tblCellMar>
             <w:top w:w="15" w:type="dxa"/>
@@ -22741,7 +22736,6 @@
             <w:insideH w:val="none" w:color="auto" w:sz="0" w:space="0"/>
             <w:insideV w:val="none" w:color="auto" w:sz="0" w:space="0"/>
           </w:tblBorders>
-          <w:shd w:val="clear" w:color="auto" w:fill="FFFFFF"/>
           <w:tblLayout w:type="fixed"/>
           <w:tblCellMar>
             <w:top w:w="15" w:type="dxa"/>
@@ -23133,7 +23127,6 @@
             <w:insideH w:val="none" w:color="auto" w:sz="0" w:space="0"/>
             <w:insideV w:val="none" w:color="auto" w:sz="0" w:space="0"/>
           </w:tblBorders>
-          <w:shd w:val="clear" w:color="auto" w:fill="FFFFFF"/>
           <w:tblLayout w:type="fixed"/>
           <w:tblCellMar>
             <w:top w:w="15" w:type="dxa"/>
@@ -23266,7 +23259,6 @@
             <w:insideH w:val="none" w:color="auto" w:sz="0" w:space="0"/>
             <w:insideV w:val="none" w:color="auto" w:sz="0" w:space="0"/>
           </w:tblBorders>
-          <w:shd w:val="clear" w:color="auto" w:fill="FFFFFF"/>
           <w:tblLayout w:type="fixed"/>
           <w:tblCellMar>
             <w:top w:w="15" w:type="dxa"/>
@@ -23380,7 +23372,6 @@
             <w:insideH w:val="none" w:color="auto" w:sz="0" w:space="0"/>
             <w:insideV w:val="none" w:color="auto" w:sz="0" w:space="0"/>
           </w:tblBorders>
-          <w:shd w:val="clear" w:color="auto" w:fill="FFFFFF"/>
           <w:tblLayout w:type="fixed"/>
           <w:tblCellMar>
             <w:top w:w="15" w:type="dxa"/>
@@ -31656,7 +31647,6 @@
             <w:insideH w:val="none" w:color="auto" w:sz="0" w:space="0"/>
             <w:insideV w:val="none" w:color="auto" w:sz="0" w:space="0"/>
           </w:tblBorders>
-          <w:shd w:val="clear" w:color="auto" w:fill="FFFFFF"/>
           <w:tblLayout w:type="fixed"/>
           <w:tblCellMar>
             <w:top w:w="15" w:type="dxa"/>
@@ -31838,7 +31828,6 @@
             <w:insideH w:val="none" w:color="auto" w:sz="0" w:space="0"/>
             <w:insideV w:val="none" w:color="auto" w:sz="0" w:space="0"/>
           </w:tblBorders>
-          <w:shd w:val="clear" w:color="auto" w:fill="FFFFFF"/>
           <w:tblLayout w:type="fixed"/>
           <w:tblCellMar>
             <w:top w:w="15" w:type="dxa"/>
@@ -32423,7 +32412,6 @@
             <w:insideH w:val="none" w:color="auto" w:sz="0" w:space="0"/>
             <w:insideV w:val="none" w:color="auto" w:sz="0" w:space="0"/>
           </w:tblBorders>
-          <w:shd w:val="clear" w:color="auto" w:fill="FFFFFF"/>
           <w:tblLayout w:type="fixed"/>
           <w:tblCellMar>
             <w:top w:w="15" w:type="dxa"/>
@@ -37579,20 +37567,7 @@
           <w:shd w:val="clear" w:color="auto" w:fill="FFFFFF"/>
           <w:lang w:val="en-US"/>
         </w:rPr>
-        <w:t>-- use table: (container is display: table, child is display:table-cell; text-align: center; vertical-align: middle</w:t>
-      </w:r>
-      <w:bookmarkStart w:id="0" w:name="_GoBack"/>
-      <w:bookmarkEnd w:id="0"/>
-      <w:r>
-        <w:rPr>
-          <w:rFonts w:hint="default" w:ascii="Segoe UI" w:hAnsi="Segoe UI" w:eastAsia="Segoe UI" w:cs="Segoe UI"/>
-          <w:color w:val="333333"/>
-          <w:sz w:val="19"/>
-          <w:szCs w:val="19"/>
-          <w:shd w:val="clear" w:color="auto" w:fill="FFFFFF"/>
-          <w:lang w:val="en-US"/>
-        </w:rPr>
-        <w:t>)</w:t>
+        <w:t>-- use table: (container is display: table, child is display:table-cell; text-align: center; vertical-align: middle)</w:t>
       </w:r>
     </w:p>
     <w:p>
@@ -37619,19 +37594,1332 @@
       <w:pPr>
         <w:numPr>
           <w:ilvl w:val="0"/>
+          <w:numId w:val="7"/>
+        </w:numPr>
+        <w:ind w:left="0" w:leftChars="0" w:firstLine="0" w:firstLineChars="0"/>
+        <w:rPr>
+          <w:rFonts w:hint="default" w:ascii="Segoe UI" w:hAnsi="Segoe UI" w:eastAsia="Segoe UI" w:cs="Segoe UI"/>
+          <w:color w:val="333333"/>
+          <w:sz w:val="19"/>
+          <w:szCs w:val="19"/>
+          <w:shd w:val="clear" w:color="auto" w:fill="FFFFFF"/>
+          <w:lang w:val="en-US" w:eastAsia="zh-CN"/>
+        </w:rPr>
+      </w:pPr>
+      <w:r>
+        <w:rPr>
+          <w:rFonts w:hint="eastAsia" w:ascii="Segoe UI" w:hAnsi="Segoe UI" w:eastAsia="Segoe UI" w:cs="Segoe UI"/>
+          <w:color w:val="333333"/>
+          <w:sz w:val="19"/>
+          <w:szCs w:val="19"/>
+          <w:shd w:val="clear" w:color="auto" w:fill="FFFFFF"/>
+          <w:lang w:val="en-US" w:eastAsia="zh-CN"/>
+        </w:rPr>
+        <w:t>Write a useInterval hook in React</w:t>
+      </w:r>
+    </w:p>
+    <w:p>
+      <w:pPr>
+        <w:pStyle w:val="3"/>
+        <w:keepNext w:val="0"/>
+        <w:keepLines w:val="0"/>
+        <w:widowControl/>
+        <w:suppressLineNumbers w:val="0"/>
+        <w:pBdr>
+          <w:top w:val="none" w:color="auto" w:sz="0" w:space="0"/>
+          <w:left w:val="none" w:color="auto" w:sz="0" w:space="0"/>
+          <w:bottom w:val="none" w:color="auto" w:sz="0" w:space="0"/>
+          <w:right w:val="none" w:color="auto" w:sz="0" w:space="0"/>
+        </w:pBdr>
+        <w:wordWrap/>
+        <w:ind w:left="0" w:firstLine="0"/>
+        <w:jc w:val="left"/>
+        <w:rPr>
+          <w:rFonts w:hint="default" w:ascii="Consolas" w:hAnsi="Consolas" w:eastAsia="Consolas" w:cs="Consolas"/>
+          <w:i w:val="0"/>
+          <w:caps w:val="0"/>
+          <w:spacing w:val="0"/>
+          <w:sz w:val="19"/>
+          <w:szCs w:val="19"/>
+          <w:bdr w:val="none" w:color="auto" w:sz="0" w:space="0"/>
+        </w:rPr>
+      </w:pPr>
+      <w:r>
+        <w:rPr>
+          <w:rFonts w:hint="default" w:ascii="Consolas" w:hAnsi="Consolas" w:eastAsia="Consolas" w:cs="Consolas"/>
+          <w:i w:val="0"/>
+          <w:caps w:val="0"/>
+          <w:spacing w:val="0"/>
+          <w:sz w:val="21"/>
+          <w:szCs w:val="21"/>
+        </w:rPr>
+        <w:t>const</w:t>
+      </w:r>
+      <w:r>
+        <w:rPr>
+          <w:rFonts w:hint="default" w:ascii="Consolas" w:hAnsi="Consolas" w:eastAsia="Consolas" w:cs="Consolas"/>
+          <w:i w:val="0"/>
+          <w:caps w:val="0"/>
+          <w:spacing w:val="0"/>
+          <w:sz w:val="19"/>
+          <w:szCs w:val="19"/>
+          <w:bdr w:val="none" w:color="auto" w:sz="0" w:space="0"/>
+        </w:rPr>
+        <w:t xml:space="preserve"> </w:t>
+      </w:r>
+      <w:r>
+        <w:rPr>
+          <w:rFonts w:hint="default" w:ascii="Consolas" w:hAnsi="Consolas" w:eastAsia="Consolas" w:cs="Consolas"/>
+          <w:i w:val="0"/>
+          <w:caps w:val="0"/>
+          <w:spacing w:val="0"/>
+          <w:sz w:val="21"/>
+          <w:szCs w:val="21"/>
+        </w:rPr>
+        <w:t>useInterval</w:t>
+      </w:r>
+      <w:r>
+        <w:rPr>
+          <w:rFonts w:hint="default" w:ascii="Consolas" w:hAnsi="Consolas" w:eastAsia="Consolas" w:cs="Consolas"/>
+          <w:i w:val="0"/>
+          <w:caps w:val="0"/>
+          <w:spacing w:val="0"/>
+          <w:sz w:val="19"/>
+          <w:szCs w:val="19"/>
+          <w:bdr w:val="none" w:color="auto" w:sz="0" w:space="0"/>
+        </w:rPr>
+        <w:t xml:space="preserve"> </w:t>
+      </w:r>
+      <w:r>
+        <w:rPr>
+          <w:rFonts w:hint="default" w:ascii="Consolas" w:hAnsi="Consolas" w:eastAsia="Consolas" w:cs="Consolas"/>
+          <w:i w:val="0"/>
+          <w:caps w:val="0"/>
+          <w:spacing w:val="0"/>
+          <w:sz w:val="21"/>
+          <w:szCs w:val="21"/>
+        </w:rPr>
+        <w:t>=</w:t>
+      </w:r>
+      <w:r>
+        <w:rPr>
+          <w:rFonts w:hint="default" w:ascii="Consolas" w:hAnsi="Consolas" w:eastAsia="Consolas" w:cs="Consolas"/>
+          <w:i w:val="0"/>
+          <w:caps w:val="0"/>
+          <w:spacing w:val="0"/>
+          <w:sz w:val="19"/>
+          <w:szCs w:val="19"/>
+          <w:bdr w:val="none" w:color="auto" w:sz="0" w:space="0"/>
+        </w:rPr>
+        <w:t xml:space="preserve"> </w:t>
+      </w:r>
+      <w:r>
+        <w:rPr>
+          <w:rFonts w:hint="default" w:ascii="Consolas" w:hAnsi="Consolas" w:eastAsia="Consolas" w:cs="Consolas"/>
+          <w:i w:val="0"/>
+          <w:caps w:val="0"/>
+          <w:spacing w:val="0"/>
+          <w:sz w:val="21"/>
+          <w:szCs w:val="21"/>
+        </w:rPr>
+        <w:t>callback</w:t>
+      </w:r>
+      <w:r>
+        <w:rPr>
+          <w:rFonts w:hint="default" w:ascii="Consolas" w:hAnsi="Consolas" w:eastAsia="Consolas" w:cs="Consolas"/>
+          <w:i w:val="0"/>
+          <w:caps w:val="0"/>
+          <w:spacing w:val="0"/>
+          <w:sz w:val="19"/>
+          <w:szCs w:val="19"/>
+          <w:bdr w:val="none" w:color="auto" w:sz="0" w:space="0"/>
+        </w:rPr>
+        <w:t xml:space="preserve"> </w:t>
+      </w:r>
+      <w:r>
+        <w:rPr>
+          <w:rFonts w:hint="default" w:ascii="Consolas" w:hAnsi="Consolas" w:eastAsia="Consolas" w:cs="Consolas"/>
+          <w:i w:val="0"/>
+          <w:caps w:val="0"/>
+          <w:spacing w:val="0"/>
+          <w:sz w:val="21"/>
+          <w:szCs w:val="21"/>
+        </w:rPr>
+        <w:t>=&gt;</w:t>
+      </w:r>
+      <w:r>
+        <w:rPr>
+          <w:rFonts w:hint="default" w:ascii="Consolas" w:hAnsi="Consolas" w:eastAsia="Consolas" w:cs="Consolas"/>
+          <w:i w:val="0"/>
+          <w:caps w:val="0"/>
+          <w:spacing w:val="0"/>
+          <w:sz w:val="19"/>
+          <w:szCs w:val="19"/>
+          <w:bdr w:val="none" w:color="auto" w:sz="0" w:space="0"/>
+        </w:rPr>
+        <w:t xml:space="preserve"> </w:t>
+      </w:r>
+      <w:r>
+        <w:rPr>
+          <w:rFonts w:hint="default" w:ascii="Consolas" w:hAnsi="Consolas" w:eastAsia="Consolas" w:cs="Consolas"/>
+          <w:i w:val="0"/>
+          <w:caps w:val="0"/>
+          <w:spacing w:val="0"/>
+          <w:sz w:val="21"/>
+          <w:szCs w:val="21"/>
+        </w:rPr>
+        <w:t>{</w:t>
+      </w:r>
+    </w:p>
+    <w:p>
+      <w:pPr>
+        <w:pStyle w:val="3"/>
+        <w:keepNext w:val="0"/>
+        <w:keepLines w:val="0"/>
+        <w:widowControl/>
+        <w:suppressLineNumbers w:val="0"/>
+        <w:pBdr>
+          <w:top w:val="none" w:color="auto" w:sz="0" w:space="0"/>
+          <w:left w:val="none" w:color="auto" w:sz="0" w:space="0"/>
+          <w:bottom w:val="none" w:color="auto" w:sz="0" w:space="0"/>
+          <w:right w:val="none" w:color="auto" w:sz="0" w:space="0"/>
+        </w:pBdr>
+        <w:wordWrap/>
+        <w:ind w:left="0" w:firstLine="0"/>
+        <w:jc w:val="left"/>
+        <w:rPr>
+          <w:rFonts w:hint="default" w:ascii="Consolas" w:hAnsi="Consolas" w:eastAsia="Consolas" w:cs="Consolas"/>
+          <w:i w:val="0"/>
+          <w:caps w:val="0"/>
+          <w:spacing w:val="0"/>
+          <w:sz w:val="19"/>
+          <w:szCs w:val="19"/>
+          <w:bdr w:val="none" w:color="auto" w:sz="0" w:space="0"/>
+        </w:rPr>
+      </w:pPr>
+      <w:r>
+        <w:rPr>
+          <w:rFonts w:hint="default" w:ascii="Consolas" w:hAnsi="Consolas" w:eastAsia="Consolas" w:cs="Consolas"/>
+          <w:i w:val="0"/>
+          <w:caps w:val="0"/>
+          <w:spacing w:val="0"/>
+          <w:sz w:val="19"/>
+          <w:szCs w:val="19"/>
+          <w:bdr w:val="none" w:color="auto" w:sz="0" w:space="0"/>
+        </w:rPr>
+        <w:t xml:space="preserve">  </w:t>
+      </w:r>
+      <w:r>
+        <w:rPr>
+          <w:rFonts w:hint="default" w:ascii="Consolas" w:hAnsi="Consolas" w:eastAsia="Consolas" w:cs="Consolas"/>
+          <w:i w:val="0"/>
+          <w:caps w:val="0"/>
+          <w:spacing w:val="0"/>
+          <w:sz w:val="21"/>
+          <w:szCs w:val="21"/>
+        </w:rPr>
+        <w:t>const</w:t>
+      </w:r>
+      <w:r>
+        <w:rPr>
+          <w:rFonts w:hint="default" w:ascii="Consolas" w:hAnsi="Consolas" w:eastAsia="Consolas" w:cs="Consolas"/>
+          <w:i w:val="0"/>
+          <w:caps w:val="0"/>
+          <w:spacing w:val="0"/>
+          <w:sz w:val="19"/>
+          <w:szCs w:val="19"/>
+          <w:bdr w:val="none" w:color="auto" w:sz="0" w:space="0"/>
+        </w:rPr>
+        <w:t xml:space="preserve"> savedCallback </w:t>
+      </w:r>
+      <w:r>
+        <w:rPr>
+          <w:rFonts w:hint="default" w:ascii="Consolas" w:hAnsi="Consolas" w:eastAsia="Consolas" w:cs="Consolas"/>
+          <w:i w:val="0"/>
+          <w:caps w:val="0"/>
+          <w:spacing w:val="0"/>
+          <w:sz w:val="21"/>
+          <w:szCs w:val="21"/>
+        </w:rPr>
+        <w:t>=</w:t>
+      </w:r>
+      <w:r>
+        <w:rPr>
+          <w:rFonts w:hint="default" w:ascii="Consolas" w:hAnsi="Consolas" w:eastAsia="Consolas" w:cs="Consolas"/>
+          <w:i w:val="0"/>
+          <w:caps w:val="0"/>
+          <w:spacing w:val="0"/>
+          <w:sz w:val="19"/>
+          <w:szCs w:val="19"/>
+          <w:bdr w:val="none" w:color="auto" w:sz="0" w:space="0"/>
+        </w:rPr>
+        <w:t xml:space="preserve"> </w:t>
+      </w:r>
+      <w:r>
+        <w:rPr>
+          <w:rFonts w:hint="default" w:ascii="Consolas" w:hAnsi="Consolas" w:eastAsia="Consolas" w:cs="Consolas"/>
+          <w:i w:val="0"/>
+          <w:caps w:val="0"/>
+          <w:spacing w:val="0"/>
+          <w:sz w:val="21"/>
+          <w:szCs w:val="21"/>
+        </w:rPr>
+        <w:t>React.useRef();</w:t>
+      </w:r>
+    </w:p>
+    <w:p>
+      <w:pPr>
+        <w:pStyle w:val="3"/>
+        <w:keepNext w:val="0"/>
+        <w:keepLines w:val="0"/>
+        <w:widowControl/>
+        <w:suppressLineNumbers w:val="0"/>
+        <w:pBdr>
+          <w:top w:val="none" w:color="auto" w:sz="0" w:space="0"/>
+          <w:left w:val="none" w:color="auto" w:sz="0" w:space="0"/>
+          <w:bottom w:val="none" w:color="auto" w:sz="0" w:space="0"/>
+          <w:right w:val="none" w:color="auto" w:sz="0" w:space="0"/>
+        </w:pBdr>
+        <w:wordWrap/>
+        <w:ind w:left="0" w:firstLine="0"/>
+        <w:jc w:val="left"/>
+        <w:rPr>
+          <w:rFonts w:hint="default" w:ascii="Consolas" w:hAnsi="Consolas" w:eastAsia="Consolas" w:cs="Consolas"/>
+          <w:i w:val="0"/>
+          <w:caps w:val="0"/>
+          <w:spacing w:val="0"/>
+          <w:sz w:val="19"/>
+          <w:szCs w:val="19"/>
+          <w:bdr w:val="none" w:color="auto" w:sz="0" w:space="0"/>
+        </w:rPr>
+      </w:pPr>
+    </w:p>
+    <w:p>
+      <w:pPr>
+        <w:pStyle w:val="3"/>
+        <w:keepNext w:val="0"/>
+        <w:keepLines w:val="0"/>
+        <w:widowControl/>
+        <w:suppressLineNumbers w:val="0"/>
+        <w:pBdr>
+          <w:top w:val="none" w:color="auto" w:sz="0" w:space="0"/>
+          <w:left w:val="none" w:color="auto" w:sz="0" w:space="0"/>
+          <w:bottom w:val="none" w:color="auto" w:sz="0" w:space="0"/>
+          <w:right w:val="none" w:color="auto" w:sz="0" w:space="0"/>
+        </w:pBdr>
+        <w:wordWrap/>
+        <w:ind w:left="0" w:firstLine="0"/>
+        <w:jc w:val="left"/>
+        <w:rPr>
+          <w:rFonts w:hint="default" w:ascii="Consolas" w:hAnsi="Consolas" w:eastAsia="Consolas" w:cs="Consolas"/>
+          <w:i w:val="0"/>
+          <w:caps w:val="0"/>
+          <w:spacing w:val="0"/>
+          <w:sz w:val="19"/>
+          <w:szCs w:val="19"/>
+          <w:bdr w:val="none" w:color="auto" w:sz="0" w:space="0"/>
+        </w:rPr>
+      </w:pPr>
+      <w:r>
+        <w:rPr>
+          <w:rFonts w:hint="default" w:ascii="Consolas" w:hAnsi="Consolas" w:eastAsia="Consolas" w:cs="Consolas"/>
+          <w:i w:val="0"/>
+          <w:caps w:val="0"/>
+          <w:spacing w:val="0"/>
+          <w:sz w:val="19"/>
+          <w:szCs w:val="19"/>
+          <w:bdr w:val="none" w:color="auto" w:sz="0" w:space="0"/>
+        </w:rPr>
+        <w:t xml:space="preserve">  </w:t>
+      </w:r>
+      <w:r>
+        <w:rPr>
+          <w:rFonts w:hint="default" w:ascii="Consolas" w:hAnsi="Consolas" w:eastAsia="Consolas" w:cs="Consolas"/>
+          <w:i w:val="0"/>
+          <w:caps w:val="0"/>
+          <w:spacing w:val="0"/>
+          <w:sz w:val="21"/>
+          <w:szCs w:val="21"/>
+        </w:rPr>
+        <w:t>React.useEffect(()</w:t>
+      </w:r>
+      <w:r>
+        <w:rPr>
+          <w:rFonts w:hint="default" w:ascii="Consolas" w:hAnsi="Consolas" w:eastAsia="Consolas" w:cs="Consolas"/>
+          <w:i w:val="0"/>
+          <w:caps w:val="0"/>
+          <w:spacing w:val="0"/>
+          <w:sz w:val="19"/>
+          <w:szCs w:val="19"/>
+          <w:bdr w:val="none" w:color="auto" w:sz="0" w:space="0"/>
+        </w:rPr>
+        <w:t xml:space="preserve"> </w:t>
+      </w:r>
+      <w:r>
+        <w:rPr>
+          <w:rFonts w:hint="default" w:ascii="Consolas" w:hAnsi="Consolas" w:eastAsia="Consolas" w:cs="Consolas"/>
+          <w:i w:val="0"/>
+          <w:caps w:val="0"/>
+          <w:spacing w:val="0"/>
+          <w:sz w:val="21"/>
+          <w:szCs w:val="21"/>
+        </w:rPr>
+        <w:t>=&gt;</w:t>
+      </w:r>
+      <w:r>
+        <w:rPr>
+          <w:rFonts w:hint="default" w:ascii="Consolas" w:hAnsi="Consolas" w:eastAsia="Consolas" w:cs="Consolas"/>
+          <w:i w:val="0"/>
+          <w:caps w:val="0"/>
+          <w:spacing w:val="0"/>
+          <w:sz w:val="19"/>
+          <w:szCs w:val="19"/>
+          <w:bdr w:val="none" w:color="auto" w:sz="0" w:space="0"/>
+        </w:rPr>
+        <w:t xml:space="preserve"> </w:t>
+      </w:r>
+      <w:r>
+        <w:rPr>
+          <w:rFonts w:hint="default" w:ascii="Consolas" w:hAnsi="Consolas" w:eastAsia="Consolas" w:cs="Consolas"/>
+          <w:i w:val="0"/>
+          <w:caps w:val="0"/>
+          <w:spacing w:val="0"/>
+          <w:sz w:val="21"/>
+          <w:szCs w:val="21"/>
+        </w:rPr>
+        <w:t>{</w:t>
+      </w:r>
+    </w:p>
+    <w:p>
+      <w:pPr>
+        <w:pStyle w:val="3"/>
+        <w:keepNext w:val="0"/>
+        <w:keepLines w:val="0"/>
+        <w:widowControl/>
+        <w:suppressLineNumbers w:val="0"/>
+        <w:pBdr>
+          <w:top w:val="none" w:color="auto" w:sz="0" w:space="0"/>
+          <w:left w:val="none" w:color="auto" w:sz="0" w:space="0"/>
+          <w:bottom w:val="none" w:color="auto" w:sz="0" w:space="0"/>
+          <w:right w:val="none" w:color="auto" w:sz="0" w:space="0"/>
+        </w:pBdr>
+        <w:wordWrap/>
+        <w:ind w:left="0" w:firstLine="0"/>
+        <w:jc w:val="left"/>
+        <w:rPr>
+          <w:rFonts w:hint="default" w:ascii="Consolas" w:hAnsi="Consolas" w:eastAsia="Consolas" w:cs="Consolas"/>
+          <w:i w:val="0"/>
+          <w:caps w:val="0"/>
+          <w:spacing w:val="0"/>
+          <w:sz w:val="19"/>
+          <w:szCs w:val="19"/>
+          <w:bdr w:val="none" w:color="auto" w:sz="0" w:space="0"/>
+        </w:rPr>
+      </w:pPr>
+      <w:r>
+        <w:rPr>
+          <w:rFonts w:hint="default" w:ascii="Consolas" w:hAnsi="Consolas" w:eastAsia="Consolas" w:cs="Consolas"/>
+          <w:i w:val="0"/>
+          <w:caps w:val="0"/>
+          <w:spacing w:val="0"/>
+          <w:sz w:val="19"/>
+          <w:szCs w:val="19"/>
+          <w:bdr w:val="none" w:color="auto" w:sz="0" w:space="0"/>
+        </w:rPr>
+        <w:t xml:space="preserve">    savedCallback</w:t>
+      </w:r>
+      <w:r>
+        <w:rPr>
+          <w:rFonts w:hint="default" w:ascii="Consolas" w:hAnsi="Consolas" w:eastAsia="Consolas" w:cs="Consolas"/>
+          <w:i w:val="0"/>
+          <w:caps w:val="0"/>
+          <w:spacing w:val="0"/>
+          <w:sz w:val="21"/>
+          <w:szCs w:val="21"/>
+        </w:rPr>
+        <w:t>.current</w:t>
+      </w:r>
+      <w:r>
+        <w:rPr>
+          <w:rFonts w:hint="default" w:ascii="Consolas" w:hAnsi="Consolas" w:eastAsia="Consolas" w:cs="Consolas"/>
+          <w:i w:val="0"/>
+          <w:caps w:val="0"/>
+          <w:spacing w:val="0"/>
+          <w:sz w:val="19"/>
+          <w:szCs w:val="19"/>
+          <w:bdr w:val="none" w:color="auto" w:sz="0" w:space="0"/>
+        </w:rPr>
+        <w:t xml:space="preserve"> </w:t>
+      </w:r>
+      <w:r>
+        <w:rPr>
+          <w:rFonts w:hint="default" w:ascii="Consolas" w:hAnsi="Consolas" w:eastAsia="Consolas" w:cs="Consolas"/>
+          <w:i w:val="0"/>
+          <w:caps w:val="0"/>
+          <w:spacing w:val="0"/>
+          <w:sz w:val="21"/>
+          <w:szCs w:val="21"/>
+        </w:rPr>
+        <w:t>=</w:t>
+      </w:r>
+      <w:r>
+        <w:rPr>
+          <w:rFonts w:hint="default" w:ascii="Consolas" w:hAnsi="Consolas" w:eastAsia="Consolas" w:cs="Consolas"/>
+          <w:i w:val="0"/>
+          <w:caps w:val="0"/>
+          <w:spacing w:val="0"/>
+          <w:sz w:val="19"/>
+          <w:szCs w:val="19"/>
+          <w:bdr w:val="none" w:color="auto" w:sz="0" w:space="0"/>
+        </w:rPr>
+        <w:t xml:space="preserve"> callback</w:t>
+      </w:r>
+      <w:r>
+        <w:rPr>
+          <w:rFonts w:hint="default" w:ascii="Consolas" w:hAnsi="Consolas" w:eastAsia="Consolas" w:cs="Consolas"/>
+          <w:i w:val="0"/>
+          <w:caps w:val="0"/>
+          <w:spacing w:val="0"/>
+          <w:sz w:val="21"/>
+          <w:szCs w:val="21"/>
+        </w:rPr>
+        <w:t>;</w:t>
+      </w:r>
+    </w:p>
+    <w:p>
+      <w:pPr>
+        <w:pStyle w:val="3"/>
+        <w:keepNext w:val="0"/>
+        <w:keepLines w:val="0"/>
+        <w:widowControl/>
+        <w:suppressLineNumbers w:val="0"/>
+        <w:pBdr>
+          <w:top w:val="none" w:color="auto" w:sz="0" w:space="0"/>
+          <w:left w:val="none" w:color="auto" w:sz="0" w:space="0"/>
+          <w:bottom w:val="none" w:color="auto" w:sz="0" w:space="0"/>
+          <w:right w:val="none" w:color="auto" w:sz="0" w:space="0"/>
+        </w:pBdr>
+        <w:wordWrap/>
+        <w:ind w:left="0" w:firstLine="0"/>
+        <w:jc w:val="left"/>
+        <w:rPr>
+          <w:rFonts w:hint="default" w:ascii="Consolas" w:hAnsi="Consolas" w:eastAsia="Consolas" w:cs="Consolas"/>
+          <w:i w:val="0"/>
+          <w:caps w:val="0"/>
+          <w:spacing w:val="0"/>
+          <w:sz w:val="19"/>
+          <w:szCs w:val="19"/>
+          <w:bdr w:val="none" w:color="auto" w:sz="0" w:space="0"/>
+        </w:rPr>
+      </w:pPr>
+      <w:r>
+        <w:rPr>
+          <w:rFonts w:hint="default" w:ascii="Consolas" w:hAnsi="Consolas" w:eastAsia="Consolas" w:cs="Consolas"/>
+          <w:i w:val="0"/>
+          <w:caps w:val="0"/>
+          <w:spacing w:val="0"/>
+          <w:sz w:val="19"/>
+          <w:szCs w:val="19"/>
+          <w:bdr w:val="none" w:color="auto" w:sz="0" w:space="0"/>
+        </w:rPr>
+        <w:t xml:space="preserve">  </w:t>
+      </w:r>
+      <w:r>
+        <w:rPr>
+          <w:rFonts w:hint="default" w:ascii="Consolas" w:hAnsi="Consolas" w:eastAsia="Consolas" w:cs="Consolas"/>
+          <w:i w:val="0"/>
+          <w:caps w:val="0"/>
+          <w:spacing w:val="0"/>
+          <w:sz w:val="21"/>
+          <w:szCs w:val="21"/>
+        </w:rPr>
+        <w:t>},</w:t>
+      </w:r>
+      <w:r>
+        <w:rPr>
+          <w:rFonts w:hint="default" w:ascii="Consolas" w:hAnsi="Consolas" w:eastAsia="Consolas" w:cs="Consolas"/>
+          <w:i w:val="0"/>
+          <w:caps w:val="0"/>
+          <w:spacing w:val="0"/>
+          <w:sz w:val="19"/>
+          <w:szCs w:val="19"/>
+          <w:bdr w:val="none" w:color="auto" w:sz="0" w:space="0"/>
+        </w:rPr>
+        <w:t xml:space="preserve"> </w:t>
+      </w:r>
+      <w:r>
+        <w:rPr>
+          <w:rFonts w:hint="default" w:ascii="Consolas" w:hAnsi="Consolas" w:eastAsia="Consolas" w:cs="Consolas"/>
+          <w:i w:val="0"/>
+          <w:caps w:val="0"/>
+          <w:spacing w:val="0"/>
+          <w:sz w:val="21"/>
+          <w:szCs w:val="21"/>
+        </w:rPr>
+        <w:t>[</w:t>
+      </w:r>
+      <w:r>
+        <w:rPr>
+          <w:rFonts w:hint="default" w:ascii="Consolas" w:hAnsi="Consolas" w:eastAsia="Consolas" w:cs="Consolas"/>
+          <w:i w:val="0"/>
+          <w:caps w:val="0"/>
+          <w:spacing w:val="0"/>
+          <w:sz w:val="19"/>
+          <w:szCs w:val="19"/>
+          <w:bdr w:val="none" w:color="auto" w:sz="0" w:space="0"/>
+        </w:rPr>
+        <w:t>callback</w:t>
+      </w:r>
+      <w:r>
+        <w:rPr>
+          <w:rFonts w:hint="default" w:ascii="Consolas" w:hAnsi="Consolas" w:eastAsia="Consolas" w:cs="Consolas"/>
+          <w:i w:val="0"/>
+          <w:caps w:val="0"/>
+          <w:spacing w:val="0"/>
+          <w:sz w:val="21"/>
+          <w:szCs w:val="21"/>
+        </w:rPr>
+        <w:t>]);</w:t>
+      </w:r>
+    </w:p>
+    <w:p>
+      <w:pPr>
+        <w:pStyle w:val="3"/>
+        <w:keepNext w:val="0"/>
+        <w:keepLines w:val="0"/>
+        <w:widowControl/>
+        <w:suppressLineNumbers w:val="0"/>
+        <w:pBdr>
+          <w:top w:val="none" w:color="auto" w:sz="0" w:space="0"/>
+          <w:left w:val="none" w:color="auto" w:sz="0" w:space="0"/>
+          <w:bottom w:val="none" w:color="auto" w:sz="0" w:space="0"/>
+          <w:right w:val="none" w:color="auto" w:sz="0" w:space="0"/>
+        </w:pBdr>
+        <w:wordWrap/>
+        <w:ind w:left="0" w:firstLine="0"/>
+        <w:jc w:val="left"/>
+        <w:rPr>
+          <w:rFonts w:hint="default" w:ascii="Consolas" w:hAnsi="Consolas" w:eastAsia="Consolas" w:cs="Consolas"/>
+          <w:i w:val="0"/>
+          <w:caps w:val="0"/>
+          <w:spacing w:val="0"/>
+          <w:sz w:val="19"/>
+          <w:szCs w:val="19"/>
+          <w:bdr w:val="none" w:color="auto" w:sz="0" w:space="0"/>
+        </w:rPr>
+      </w:pPr>
+    </w:p>
+    <w:p>
+      <w:pPr>
+        <w:pStyle w:val="3"/>
+        <w:keepNext w:val="0"/>
+        <w:keepLines w:val="0"/>
+        <w:widowControl/>
+        <w:suppressLineNumbers w:val="0"/>
+        <w:pBdr>
+          <w:top w:val="none" w:color="auto" w:sz="0" w:space="0"/>
+          <w:left w:val="none" w:color="auto" w:sz="0" w:space="0"/>
+          <w:bottom w:val="none" w:color="auto" w:sz="0" w:space="0"/>
+          <w:right w:val="none" w:color="auto" w:sz="0" w:space="0"/>
+        </w:pBdr>
+        <w:wordWrap/>
+        <w:ind w:left="0" w:firstLine="0"/>
+        <w:jc w:val="left"/>
+        <w:rPr>
+          <w:rFonts w:hint="default" w:ascii="Consolas" w:hAnsi="Consolas" w:eastAsia="Consolas" w:cs="Consolas"/>
+          <w:i w:val="0"/>
+          <w:caps w:val="0"/>
+          <w:spacing w:val="0"/>
+          <w:sz w:val="19"/>
+          <w:szCs w:val="19"/>
+          <w:bdr w:val="none" w:color="auto" w:sz="0" w:space="0"/>
+        </w:rPr>
+      </w:pPr>
+      <w:r>
+        <w:rPr>
+          <w:rFonts w:hint="default" w:ascii="Consolas" w:hAnsi="Consolas" w:eastAsia="Consolas" w:cs="Consolas"/>
+          <w:i w:val="0"/>
+          <w:caps w:val="0"/>
+          <w:spacing w:val="0"/>
+          <w:sz w:val="19"/>
+          <w:szCs w:val="19"/>
+          <w:bdr w:val="none" w:color="auto" w:sz="0" w:space="0"/>
+        </w:rPr>
+        <w:t xml:space="preserve">  </w:t>
+      </w:r>
+      <w:r>
+        <w:rPr>
+          <w:rFonts w:hint="default" w:ascii="Consolas" w:hAnsi="Consolas" w:eastAsia="Consolas" w:cs="Consolas"/>
+          <w:i w:val="0"/>
+          <w:caps w:val="0"/>
+          <w:spacing w:val="0"/>
+          <w:sz w:val="21"/>
+          <w:szCs w:val="21"/>
+        </w:rPr>
+        <w:t>React.useEffect(()</w:t>
+      </w:r>
+      <w:r>
+        <w:rPr>
+          <w:rFonts w:hint="default" w:ascii="Consolas" w:hAnsi="Consolas" w:eastAsia="Consolas" w:cs="Consolas"/>
+          <w:i w:val="0"/>
+          <w:caps w:val="0"/>
+          <w:spacing w:val="0"/>
+          <w:sz w:val="19"/>
+          <w:szCs w:val="19"/>
+          <w:bdr w:val="none" w:color="auto" w:sz="0" w:space="0"/>
+        </w:rPr>
+        <w:t xml:space="preserve"> </w:t>
+      </w:r>
+      <w:r>
+        <w:rPr>
+          <w:rFonts w:hint="default" w:ascii="Consolas" w:hAnsi="Consolas" w:eastAsia="Consolas" w:cs="Consolas"/>
+          <w:i w:val="0"/>
+          <w:caps w:val="0"/>
+          <w:spacing w:val="0"/>
+          <w:sz w:val="21"/>
+          <w:szCs w:val="21"/>
+        </w:rPr>
+        <w:t>=&gt;</w:t>
+      </w:r>
+      <w:r>
+        <w:rPr>
+          <w:rFonts w:hint="default" w:ascii="Consolas" w:hAnsi="Consolas" w:eastAsia="Consolas" w:cs="Consolas"/>
+          <w:i w:val="0"/>
+          <w:caps w:val="0"/>
+          <w:spacing w:val="0"/>
+          <w:sz w:val="19"/>
+          <w:szCs w:val="19"/>
+          <w:bdr w:val="none" w:color="auto" w:sz="0" w:space="0"/>
+        </w:rPr>
+        <w:t xml:space="preserve"> </w:t>
+      </w:r>
+      <w:r>
+        <w:rPr>
+          <w:rFonts w:hint="default" w:ascii="Consolas" w:hAnsi="Consolas" w:eastAsia="Consolas" w:cs="Consolas"/>
+          <w:i w:val="0"/>
+          <w:caps w:val="0"/>
+          <w:spacing w:val="0"/>
+          <w:sz w:val="21"/>
+          <w:szCs w:val="21"/>
+        </w:rPr>
+        <w:t>{</w:t>
+      </w:r>
+    </w:p>
+    <w:p>
+      <w:pPr>
+        <w:pStyle w:val="3"/>
+        <w:keepNext w:val="0"/>
+        <w:keepLines w:val="0"/>
+        <w:widowControl/>
+        <w:suppressLineNumbers w:val="0"/>
+        <w:pBdr>
+          <w:top w:val="none" w:color="auto" w:sz="0" w:space="0"/>
+          <w:left w:val="none" w:color="auto" w:sz="0" w:space="0"/>
+          <w:bottom w:val="none" w:color="auto" w:sz="0" w:space="0"/>
+          <w:right w:val="none" w:color="auto" w:sz="0" w:space="0"/>
+        </w:pBdr>
+        <w:wordWrap/>
+        <w:ind w:left="0" w:firstLine="0"/>
+        <w:jc w:val="left"/>
+        <w:rPr>
+          <w:rFonts w:hint="default" w:ascii="Consolas" w:hAnsi="Consolas" w:eastAsia="Consolas" w:cs="Consolas"/>
+          <w:i w:val="0"/>
+          <w:caps w:val="0"/>
+          <w:spacing w:val="0"/>
+          <w:sz w:val="19"/>
+          <w:szCs w:val="19"/>
+          <w:bdr w:val="none" w:color="auto" w:sz="0" w:space="0"/>
+        </w:rPr>
+      </w:pPr>
+      <w:r>
+        <w:rPr>
+          <w:rFonts w:hint="default" w:ascii="Consolas" w:hAnsi="Consolas" w:eastAsia="Consolas" w:cs="Consolas"/>
+          <w:i w:val="0"/>
+          <w:caps w:val="0"/>
+          <w:spacing w:val="0"/>
+          <w:sz w:val="19"/>
+          <w:szCs w:val="19"/>
+          <w:bdr w:val="none" w:color="auto" w:sz="0" w:space="0"/>
+        </w:rPr>
+        <w:t xml:space="preserve">    </w:t>
+      </w:r>
+      <w:r>
+        <w:rPr>
+          <w:rFonts w:hint="default" w:ascii="Consolas" w:hAnsi="Consolas" w:eastAsia="Consolas" w:cs="Consolas"/>
+          <w:i w:val="0"/>
+          <w:caps w:val="0"/>
+          <w:spacing w:val="0"/>
+          <w:sz w:val="21"/>
+          <w:szCs w:val="21"/>
+        </w:rPr>
+        <w:t>function</w:t>
+      </w:r>
+      <w:r>
+        <w:rPr>
+          <w:rFonts w:hint="default" w:ascii="Consolas" w:hAnsi="Consolas" w:eastAsia="Consolas" w:cs="Consolas"/>
+          <w:i w:val="0"/>
+          <w:caps w:val="0"/>
+          <w:spacing w:val="0"/>
+          <w:sz w:val="19"/>
+          <w:szCs w:val="19"/>
+          <w:bdr w:val="none" w:color="auto" w:sz="0" w:space="0"/>
+        </w:rPr>
+        <w:t xml:space="preserve"> </w:t>
+      </w:r>
+      <w:r>
+        <w:rPr>
+          <w:rFonts w:hint="default" w:ascii="Consolas" w:hAnsi="Consolas" w:eastAsia="Consolas" w:cs="Consolas"/>
+          <w:i w:val="0"/>
+          <w:caps w:val="0"/>
+          <w:spacing w:val="0"/>
+          <w:sz w:val="21"/>
+          <w:szCs w:val="21"/>
+        </w:rPr>
+        <w:t>tick()</w:t>
+      </w:r>
+      <w:r>
+        <w:rPr>
+          <w:rFonts w:hint="default" w:ascii="Consolas" w:hAnsi="Consolas" w:eastAsia="Consolas" w:cs="Consolas"/>
+          <w:i w:val="0"/>
+          <w:caps w:val="0"/>
+          <w:spacing w:val="0"/>
+          <w:sz w:val="19"/>
+          <w:szCs w:val="19"/>
+          <w:bdr w:val="none" w:color="auto" w:sz="0" w:space="0"/>
+        </w:rPr>
+        <w:t xml:space="preserve"> </w:t>
+      </w:r>
+      <w:r>
+        <w:rPr>
+          <w:rFonts w:hint="default" w:ascii="Consolas" w:hAnsi="Consolas" w:eastAsia="Consolas" w:cs="Consolas"/>
+          <w:i w:val="0"/>
+          <w:caps w:val="0"/>
+          <w:spacing w:val="0"/>
+          <w:sz w:val="21"/>
+          <w:szCs w:val="21"/>
+        </w:rPr>
+        <w:t>{</w:t>
+      </w:r>
+    </w:p>
+    <w:p>
+      <w:pPr>
+        <w:pStyle w:val="3"/>
+        <w:keepNext w:val="0"/>
+        <w:keepLines w:val="0"/>
+        <w:widowControl/>
+        <w:suppressLineNumbers w:val="0"/>
+        <w:pBdr>
+          <w:top w:val="none" w:color="auto" w:sz="0" w:space="0"/>
+          <w:left w:val="none" w:color="auto" w:sz="0" w:space="0"/>
+          <w:bottom w:val="none" w:color="auto" w:sz="0" w:space="0"/>
+          <w:right w:val="none" w:color="auto" w:sz="0" w:space="0"/>
+        </w:pBdr>
+        <w:wordWrap/>
+        <w:ind w:left="0" w:firstLine="0"/>
+        <w:jc w:val="left"/>
+        <w:rPr>
+          <w:rFonts w:hint="default" w:ascii="Consolas" w:hAnsi="Consolas" w:eastAsia="Consolas" w:cs="Consolas"/>
+          <w:i w:val="0"/>
+          <w:caps w:val="0"/>
+          <w:spacing w:val="0"/>
+          <w:sz w:val="19"/>
+          <w:szCs w:val="19"/>
+          <w:bdr w:val="none" w:color="auto" w:sz="0" w:space="0"/>
+        </w:rPr>
+      </w:pPr>
+      <w:r>
+        <w:rPr>
+          <w:rFonts w:hint="default" w:ascii="Consolas" w:hAnsi="Consolas" w:eastAsia="Consolas" w:cs="Consolas"/>
+          <w:i w:val="0"/>
+          <w:caps w:val="0"/>
+          <w:spacing w:val="0"/>
+          <w:sz w:val="19"/>
+          <w:szCs w:val="19"/>
+          <w:bdr w:val="none" w:color="auto" w:sz="0" w:space="0"/>
+        </w:rPr>
+        <w:t xml:space="preserve">      savedCallback</w:t>
+      </w:r>
+      <w:r>
+        <w:rPr>
+          <w:rFonts w:hint="default" w:ascii="Consolas" w:hAnsi="Consolas" w:eastAsia="Consolas" w:cs="Consolas"/>
+          <w:i w:val="0"/>
+          <w:caps w:val="0"/>
+          <w:spacing w:val="0"/>
+          <w:sz w:val="21"/>
+          <w:szCs w:val="21"/>
+        </w:rPr>
+        <w:t>.current();</w:t>
+      </w:r>
+    </w:p>
+    <w:p>
+      <w:pPr>
+        <w:pStyle w:val="3"/>
+        <w:keepNext w:val="0"/>
+        <w:keepLines w:val="0"/>
+        <w:widowControl/>
+        <w:suppressLineNumbers w:val="0"/>
+        <w:pBdr>
+          <w:top w:val="none" w:color="auto" w:sz="0" w:space="0"/>
+          <w:left w:val="none" w:color="auto" w:sz="0" w:space="0"/>
+          <w:bottom w:val="none" w:color="auto" w:sz="0" w:space="0"/>
+          <w:right w:val="none" w:color="auto" w:sz="0" w:space="0"/>
+        </w:pBdr>
+        <w:wordWrap/>
+        <w:ind w:left="0" w:firstLine="0"/>
+        <w:jc w:val="left"/>
+        <w:rPr>
+          <w:rFonts w:hint="default" w:ascii="Consolas" w:hAnsi="Consolas" w:eastAsia="Consolas" w:cs="Consolas"/>
+          <w:i w:val="0"/>
+          <w:caps w:val="0"/>
+          <w:spacing w:val="0"/>
+          <w:sz w:val="19"/>
+          <w:szCs w:val="19"/>
+          <w:bdr w:val="none" w:color="auto" w:sz="0" w:space="0"/>
+        </w:rPr>
+      </w:pPr>
+      <w:r>
+        <w:rPr>
+          <w:rFonts w:hint="default" w:ascii="Consolas" w:hAnsi="Consolas" w:eastAsia="Consolas" w:cs="Consolas"/>
+          <w:i w:val="0"/>
+          <w:caps w:val="0"/>
+          <w:spacing w:val="0"/>
+          <w:sz w:val="19"/>
+          <w:szCs w:val="19"/>
+          <w:bdr w:val="none" w:color="auto" w:sz="0" w:space="0"/>
+        </w:rPr>
+        <w:t xml:space="preserve">    </w:t>
+      </w:r>
+      <w:r>
+        <w:rPr>
+          <w:rFonts w:hint="default" w:ascii="Consolas" w:hAnsi="Consolas" w:eastAsia="Consolas" w:cs="Consolas"/>
+          <w:i w:val="0"/>
+          <w:caps w:val="0"/>
+          <w:spacing w:val="0"/>
+          <w:sz w:val="21"/>
+          <w:szCs w:val="21"/>
+        </w:rPr>
+        <w:t>}</w:t>
+      </w:r>
+    </w:p>
+    <w:p>
+      <w:pPr>
+        <w:pStyle w:val="3"/>
+        <w:keepNext w:val="0"/>
+        <w:keepLines w:val="0"/>
+        <w:widowControl/>
+        <w:suppressLineNumbers w:val="0"/>
+        <w:pBdr>
+          <w:top w:val="none" w:color="auto" w:sz="0" w:space="0"/>
+          <w:left w:val="none" w:color="auto" w:sz="0" w:space="0"/>
+          <w:bottom w:val="none" w:color="auto" w:sz="0" w:space="0"/>
+          <w:right w:val="none" w:color="auto" w:sz="0" w:space="0"/>
+        </w:pBdr>
+        <w:wordWrap/>
+        <w:ind w:left="0" w:firstLine="0"/>
+        <w:jc w:val="left"/>
+        <w:rPr>
+          <w:rFonts w:hint="default" w:ascii="Consolas" w:hAnsi="Consolas" w:eastAsia="Consolas" w:cs="Consolas"/>
+          <w:i w:val="0"/>
+          <w:caps w:val="0"/>
+          <w:spacing w:val="0"/>
+          <w:sz w:val="19"/>
+          <w:szCs w:val="19"/>
+          <w:bdr w:val="none" w:color="auto" w:sz="0" w:space="0"/>
+        </w:rPr>
+      </w:pPr>
+      <w:r>
+        <w:rPr>
+          <w:rFonts w:hint="default" w:ascii="Consolas" w:hAnsi="Consolas" w:eastAsia="Consolas" w:cs="Consolas"/>
+          <w:i w:val="0"/>
+          <w:caps w:val="0"/>
+          <w:spacing w:val="0"/>
+          <w:sz w:val="19"/>
+          <w:szCs w:val="19"/>
+          <w:bdr w:val="none" w:color="auto" w:sz="0" w:space="0"/>
+        </w:rPr>
+        <w:t xml:space="preserve">    </w:t>
+      </w:r>
+      <w:r>
+        <w:rPr>
+          <w:rFonts w:hint="default" w:ascii="Consolas" w:hAnsi="Consolas" w:eastAsia="Consolas" w:cs="Consolas"/>
+          <w:i w:val="0"/>
+          <w:caps w:val="0"/>
+          <w:spacing w:val="0"/>
+          <w:sz w:val="21"/>
+          <w:szCs w:val="21"/>
+        </w:rPr>
+        <w:t>let</w:t>
+      </w:r>
+      <w:r>
+        <w:rPr>
+          <w:rFonts w:hint="default" w:ascii="Consolas" w:hAnsi="Consolas" w:eastAsia="Consolas" w:cs="Consolas"/>
+          <w:i w:val="0"/>
+          <w:caps w:val="0"/>
+          <w:spacing w:val="0"/>
+          <w:sz w:val="19"/>
+          <w:szCs w:val="19"/>
+          <w:bdr w:val="none" w:color="auto" w:sz="0" w:space="0"/>
+        </w:rPr>
+        <w:t xml:space="preserve"> id </w:t>
+      </w:r>
+      <w:r>
+        <w:rPr>
+          <w:rFonts w:hint="default" w:ascii="Consolas" w:hAnsi="Consolas" w:eastAsia="Consolas" w:cs="Consolas"/>
+          <w:i w:val="0"/>
+          <w:caps w:val="0"/>
+          <w:spacing w:val="0"/>
+          <w:sz w:val="21"/>
+          <w:szCs w:val="21"/>
+        </w:rPr>
+        <w:t>=</w:t>
+      </w:r>
+      <w:r>
+        <w:rPr>
+          <w:rFonts w:hint="default" w:ascii="Consolas" w:hAnsi="Consolas" w:eastAsia="Consolas" w:cs="Consolas"/>
+          <w:i w:val="0"/>
+          <w:caps w:val="0"/>
+          <w:spacing w:val="0"/>
+          <w:sz w:val="19"/>
+          <w:szCs w:val="19"/>
+          <w:bdr w:val="none" w:color="auto" w:sz="0" w:space="0"/>
+        </w:rPr>
+        <w:t xml:space="preserve"> </w:t>
+      </w:r>
+      <w:r>
+        <w:rPr>
+          <w:rFonts w:hint="default" w:ascii="Consolas" w:hAnsi="Consolas" w:eastAsia="Consolas" w:cs="Consolas"/>
+          <w:i w:val="0"/>
+          <w:caps w:val="0"/>
+          <w:spacing w:val="0"/>
+          <w:sz w:val="21"/>
+          <w:szCs w:val="21"/>
+        </w:rPr>
+        <w:t>setInterval(</w:t>
+      </w:r>
+      <w:r>
+        <w:rPr>
+          <w:rFonts w:hint="default" w:ascii="Consolas" w:hAnsi="Consolas" w:eastAsia="Consolas" w:cs="Consolas"/>
+          <w:i w:val="0"/>
+          <w:caps w:val="0"/>
+          <w:spacing w:val="0"/>
+          <w:sz w:val="19"/>
+          <w:szCs w:val="19"/>
+          <w:bdr w:val="none" w:color="auto" w:sz="0" w:space="0"/>
+        </w:rPr>
+        <w:t>tick</w:t>
+      </w:r>
+      <w:r>
+        <w:rPr>
+          <w:rFonts w:hint="default" w:ascii="Consolas" w:hAnsi="Consolas" w:eastAsia="Consolas" w:cs="Consolas"/>
+          <w:i w:val="0"/>
+          <w:caps w:val="0"/>
+          <w:spacing w:val="0"/>
+          <w:sz w:val="21"/>
+          <w:szCs w:val="21"/>
+        </w:rPr>
+        <w:t>,</w:t>
+      </w:r>
+      <w:r>
+        <w:rPr>
+          <w:rFonts w:hint="default" w:ascii="Consolas" w:hAnsi="Consolas" w:eastAsia="Consolas" w:cs="Consolas"/>
+          <w:i w:val="0"/>
+          <w:caps w:val="0"/>
+          <w:spacing w:val="0"/>
+          <w:sz w:val="19"/>
+          <w:szCs w:val="19"/>
+          <w:bdr w:val="none" w:color="auto" w:sz="0" w:space="0"/>
+        </w:rPr>
+        <w:t xml:space="preserve"> delay</w:t>
+      </w:r>
+      <w:r>
+        <w:rPr>
+          <w:rFonts w:hint="default" w:ascii="Consolas" w:hAnsi="Consolas" w:eastAsia="Consolas" w:cs="Consolas"/>
+          <w:i w:val="0"/>
+          <w:caps w:val="0"/>
+          <w:spacing w:val="0"/>
+          <w:sz w:val="21"/>
+          <w:szCs w:val="21"/>
+        </w:rPr>
+        <w:t>);</w:t>
+      </w:r>
+    </w:p>
+    <w:p>
+      <w:pPr>
+        <w:pStyle w:val="3"/>
+        <w:keepNext w:val="0"/>
+        <w:keepLines w:val="0"/>
+        <w:widowControl/>
+        <w:suppressLineNumbers w:val="0"/>
+        <w:pBdr>
+          <w:top w:val="none" w:color="auto" w:sz="0" w:space="0"/>
+          <w:left w:val="none" w:color="auto" w:sz="0" w:space="0"/>
+          <w:bottom w:val="none" w:color="auto" w:sz="0" w:space="0"/>
+          <w:right w:val="none" w:color="auto" w:sz="0" w:space="0"/>
+        </w:pBdr>
+        <w:wordWrap/>
+        <w:ind w:left="0" w:firstLine="0"/>
+        <w:jc w:val="left"/>
+        <w:rPr>
+          <w:rFonts w:hint="default" w:ascii="Consolas" w:hAnsi="Consolas" w:eastAsia="Consolas" w:cs="Consolas"/>
+          <w:i w:val="0"/>
+          <w:caps w:val="0"/>
+          <w:spacing w:val="0"/>
+          <w:sz w:val="19"/>
+          <w:szCs w:val="19"/>
+          <w:bdr w:val="none" w:color="auto" w:sz="0" w:space="0"/>
+        </w:rPr>
+      </w:pPr>
+      <w:r>
+        <w:rPr>
+          <w:rFonts w:hint="default" w:ascii="Consolas" w:hAnsi="Consolas" w:eastAsia="Consolas" w:cs="Consolas"/>
+          <w:i w:val="0"/>
+          <w:caps w:val="0"/>
+          <w:spacing w:val="0"/>
+          <w:sz w:val="19"/>
+          <w:szCs w:val="19"/>
+          <w:bdr w:val="none" w:color="auto" w:sz="0" w:space="0"/>
+        </w:rPr>
+        <w:t xml:space="preserve">    </w:t>
+      </w:r>
+      <w:r>
+        <w:rPr>
+          <w:rFonts w:hint="default" w:ascii="Consolas" w:hAnsi="Consolas" w:eastAsia="Consolas" w:cs="Consolas"/>
+          <w:i w:val="0"/>
+          <w:caps w:val="0"/>
+          <w:spacing w:val="0"/>
+          <w:sz w:val="21"/>
+          <w:szCs w:val="21"/>
+        </w:rPr>
+        <w:t>return</w:t>
+      </w:r>
+      <w:r>
+        <w:rPr>
+          <w:rFonts w:hint="default" w:ascii="Consolas" w:hAnsi="Consolas" w:eastAsia="Consolas" w:cs="Consolas"/>
+          <w:i w:val="0"/>
+          <w:caps w:val="0"/>
+          <w:spacing w:val="0"/>
+          <w:sz w:val="19"/>
+          <w:szCs w:val="19"/>
+          <w:bdr w:val="none" w:color="auto" w:sz="0" w:space="0"/>
+        </w:rPr>
+        <w:t xml:space="preserve"> </w:t>
+      </w:r>
+      <w:r>
+        <w:rPr>
+          <w:rFonts w:hint="default" w:ascii="Consolas" w:hAnsi="Consolas" w:eastAsia="Consolas" w:cs="Consolas"/>
+          <w:i w:val="0"/>
+          <w:caps w:val="0"/>
+          <w:spacing w:val="0"/>
+          <w:sz w:val="21"/>
+          <w:szCs w:val="21"/>
+        </w:rPr>
+        <w:t>()</w:t>
+      </w:r>
+      <w:r>
+        <w:rPr>
+          <w:rFonts w:hint="default" w:ascii="Consolas" w:hAnsi="Consolas" w:eastAsia="Consolas" w:cs="Consolas"/>
+          <w:i w:val="0"/>
+          <w:caps w:val="0"/>
+          <w:spacing w:val="0"/>
+          <w:sz w:val="19"/>
+          <w:szCs w:val="19"/>
+          <w:bdr w:val="none" w:color="auto" w:sz="0" w:space="0"/>
+        </w:rPr>
+        <w:t xml:space="preserve"> </w:t>
+      </w:r>
+      <w:r>
+        <w:rPr>
+          <w:rFonts w:hint="default" w:ascii="Consolas" w:hAnsi="Consolas" w:eastAsia="Consolas" w:cs="Consolas"/>
+          <w:i w:val="0"/>
+          <w:caps w:val="0"/>
+          <w:spacing w:val="0"/>
+          <w:sz w:val="21"/>
+          <w:szCs w:val="21"/>
+        </w:rPr>
+        <w:t>=&gt;</w:t>
+      </w:r>
+      <w:r>
+        <w:rPr>
+          <w:rFonts w:hint="default" w:ascii="Consolas" w:hAnsi="Consolas" w:eastAsia="Consolas" w:cs="Consolas"/>
+          <w:i w:val="0"/>
+          <w:caps w:val="0"/>
+          <w:spacing w:val="0"/>
+          <w:sz w:val="19"/>
+          <w:szCs w:val="19"/>
+          <w:bdr w:val="none" w:color="auto" w:sz="0" w:space="0"/>
+        </w:rPr>
+        <w:t xml:space="preserve"> </w:t>
+      </w:r>
+      <w:r>
+        <w:rPr>
+          <w:rFonts w:hint="default" w:ascii="Consolas" w:hAnsi="Consolas" w:eastAsia="Consolas" w:cs="Consolas"/>
+          <w:i w:val="0"/>
+          <w:caps w:val="0"/>
+          <w:spacing w:val="0"/>
+          <w:sz w:val="21"/>
+          <w:szCs w:val="21"/>
+        </w:rPr>
+        <w:t>clearInterval(</w:t>
+      </w:r>
+      <w:r>
+        <w:rPr>
+          <w:rFonts w:hint="default" w:ascii="Consolas" w:hAnsi="Consolas" w:eastAsia="Consolas" w:cs="Consolas"/>
+          <w:i w:val="0"/>
+          <w:caps w:val="0"/>
+          <w:spacing w:val="0"/>
+          <w:sz w:val="19"/>
+          <w:szCs w:val="19"/>
+          <w:bdr w:val="none" w:color="auto" w:sz="0" w:space="0"/>
+        </w:rPr>
+        <w:t>id</w:t>
+      </w:r>
+      <w:r>
+        <w:rPr>
+          <w:rFonts w:hint="default" w:ascii="Consolas" w:hAnsi="Consolas" w:eastAsia="Consolas" w:cs="Consolas"/>
+          <w:i w:val="0"/>
+          <w:caps w:val="0"/>
+          <w:spacing w:val="0"/>
+          <w:sz w:val="21"/>
+          <w:szCs w:val="21"/>
+        </w:rPr>
+        <w:t>);</w:t>
+      </w:r>
+    </w:p>
+    <w:p>
+      <w:pPr>
+        <w:pStyle w:val="3"/>
+        <w:keepNext w:val="0"/>
+        <w:keepLines w:val="0"/>
+        <w:widowControl/>
+        <w:suppressLineNumbers w:val="0"/>
+        <w:pBdr>
+          <w:top w:val="none" w:color="auto" w:sz="0" w:space="0"/>
+          <w:left w:val="none" w:color="auto" w:sz="0" w:space="0"/>
+          <w:bottom w:val="none" w:color="auto" w:sz="0" w:space="0"/>
+          <w:right w:val="none" w:color="auto" w:sz="0" w:space="0"/>
+        </w:pBdr>
+        <w:wordWrap/>
+        <w:ind w:left="0" w:firstLine="0"/>
+        <w:jc w:val="left"/>
+        <w:rPr>
+          <w:rFonts w:hint="default" w:ascii="Consolas" w:hAnsi="Consolas" w:eastAsia="Consolas" w:cs="Consolas"/>
+          <w:i w:val="0"/>
+          <w:caps w:val="0"/>
+          <w:spacing w:val="0"/>
+          <w:sz w:val="21"/>
+          <w:szCs w:val="21"/>
+        </w:rPr>
+      </w:pPr>
+      <w:r>
+        <w:rPr>
+          <w:rFonts w:hint="default" w:ascii="Consolas" w:hAnsi="Consolas" w:eastAsia="Consolas" w:cs="Consolas"/>
+          <w:i w:val="0"/>
+          <w:caps w:val="0"/>
+          <w:spacing w:val="0"/>
+          <w:sz w:val="19"/>
+          <w:szCs w:val="19"/>
+          <w:bdr w:val="none" w:color="auto" w:sz="0" w:space="0"/>
+        </w:rPr>
+        <w:t xml:space="preserve">  </w:t>
+      </w:r>
+      <w:r>
+        <w:rPr>
+          <w:rFonts w:hint="default" w:ascii="Consolas" w:hAnsi="Consolas" w:eastAsia="Consolas" w:cs="Consolas"/>
+          <w:i w:val="0"/>
+          <w:caps w:val="0"/>
+          <w:spacing w:val="0"/>
+          <w:sz w:val="21"/>
+          <w:szCs w:val="21"/>
+        </w:rPr>
+        <w:t>},</w:t>
+      </w:r>
+      <w:r>
+        <w:rPr>
+          <w:rFonts w:hint="default" w:ascii="Consolas" w:hAnsi="Consolas" w:eastAsia="Consolas" w:cs="Consolas"/>
+          <w:i w:val="0"/>
+          <w:caps w:val="0"/>
+          <w:spacing w:val="0"/>
+          <w:sz w:val="19"/>
+          <w:szCs w:val="19"/>
+          <w:bdr w:val="none" w:color="auto" w:sz="0" w:space="0"/>
+        </w:rPr>
+        <w:t xml:space="preserve"> </w:t>
+      </w:r>
+      <w:r>
+        <w:rPr>
+          <w:rFonts w:hint="default" w:ascii="Consolas" w:hAnsi="Consolas" w:eastAsia="Consolas" w:cs="Consolas"/>
+          <w:i w:val="0"/>
+          <w:caps w:val="0"/>
+          <w:spacing w:val="0"/>
+          <w:sz w:val="21"/>
+          <w:szCs w:val="21"/>
+        </w:rPr>
+        <w:t>[]);</w:t>
+      </w:r>
+    </w:p>
+    <w:p>
+      <w:pPr>
+        <w:pStyle w:val="3"/>
+        <w:keepNext w:val="0"/>
+        <w:keepLines w:val="0"/>
+        <w:widowControl/>
+        <w:suppressLineNumbers w:val="0"/>
+        <w:pBdr>
+          <w:top w:val="none" w:color="auto" w:sz="0" w:space="0"/>
+          <w:left w:val="none" w:color="auto" w:sz="0" w:space="0"/>
+          <w:bottom w:val="none" w:color="auto" w:sz="0" w:space="0"/>
+          <w:right w:val="none" w:color="auto" w:sz="0" w:space="0"/>
+        </w:pBdr>
+        <w:wordWrap/>
+        <w:ind w:left="0" w:firstLine="0"/>
+        <w:jc w:val="left"/>
+        <w:rPr>
+          <w:rFonts w:ascii="Consolas" w:hAnsi="Consolas" w:eastAsia="Consolas" w:cs="Consolas"/>
+          <w:i w:val="0"/>
+          <w:caps w:val="0"/>
+          <w:spacing w:val="0"/>
+          <w:sz w:val="19"/>
+          <w:szCs w:val="19"/>
+        </w:rPr>
+      </w:pPr>
+      <w:r>
+        <w:rPr>
+          <w:rFonts w:hint="default" w:ascii="Consolas" w:hAnsi="Consolas" w:eastAsia="Consolas" w:cs="Consolas"/>
+          <w:i w:val="0"/>
+          <w:caps w:val="0"/>
+          <w:spacing w:val="0"/>
+          <w:sz w:val="21"/>
+          <w:szCs w:val="21"/>
+        </w:rPr>
+        <w:t>}</w:t>
+      </w:r>
+      <w:bookmarkStart w:id="0" w:name="_GoBack"/>
+      <w:bookmarkEnd w:id="0"/>
+      <w:r>
+        <w:rPr>
+          <w:rFonts w:hint="default" w:ascii="Consolas" w:hAnsi="Consolas" w:eastAsia="Consolas" w:cs="Consolas"/>
+          <w:i w:val="0"/>
+          <w:caps w:val="0"/>
+          <w:spacing w:val="0"/>
+          <w:sz w:val="21"/>
+          <w:szCs w:val="21"/>
+        </w:rPr>
+        <w:t>;</w:t>
+      </w:r>
+    </w:p>
+    <w:p>
+      <w:pPr>
+        <w:numPr>
           <w:numId w:val="0"/>
         </w:numPr>
         <w:ind w:leftChars="0"/>
         <w:rPr>
-          <w:rFonts w:hint="default" w:ascii="Helvetica" w:hAnsi="Helvetica" w:eastAsia="Helvetica" w:cs="Helvetica"/>
-          <w:i w:val="0"/>
-          <w:caps w:val="0"/>
-          <w:color w:val="000000"/>
-          <w:spacing w:val="0"/>
-          <w:sz w:val="21"/>
-          <w:szCs w:val="21"/>
-          <w:shd w:val="clear" w:fill="FFFFFF"/>
-          <w:lang w:val="en-US"/>
+          <w:rFonts w:hint="default" w:ascii="Segoe UI" w:hAnsi="Segoe UI" w:eastAsia="Segoe UI" w:cs="Segoe UI"/>
+          <w:color w:val="333333"/>
+          <w:sz w:val="19"/>
+          <w:szCs w:val="19"/>
+          <w:shd w:val="clear" w:color="auto" w:fill="FFFFFF"/>
+          <w:lang w:val="en-US" w:eastAsia="zh-CN"/>
         </w:rPr>
       </w:pPr>
     </w:p>

</xml_diff>

<commit_message>
update package via github and then you want push some changes where from your code
</commit_message>
<xml_diff>
--- a/react.docx
+++ b/react.docx
@@ -7037,12 +7037,6 @@
         <w:tblPrEx>
           <w:shd w:val="clear" w:color="auto" w:fill="FFFFFF"/>
           <w:tblLayout w:type="fixed"/>
-          <w:tblCellMar>
-            <w:top w:w="15" w:type="dxa"/>
-            <w:left w:w="15" w:type="dxa"/>
-            <w:bottom w:w="15" w:type="dxa"/>
-            <w:right w:w="15" w:type="dxa"/>
-          </w:tblCellMar>
         </w:tblPrEx>
         <w:trPr>
           <w:tblHeader/>
@@ -7123,6 +7117,7 @@
       </w:tr>
       <w:tr>
         <w:tblPrEx>
+          <w:shd w:val="clear" w:color="auto" w:fill="FFFFFF"/>
           <w:tblLayout w:type="fixed"/>
           <w:tblCellMar>
             <w:top w:w="15" w:type="dxa"/>
@@ -7207,6 +7202,7 @@
       </w:tr>
       <w:tr>
         <w:tblPrEx>
+          <w:shd w:val="clear" w:color="auto" w:fill="FFFFFF"/>
           <w:tblLayout w:type="fixed"/>
           <w:tblCellMar>
             <w:top w:w="15" w:type="dxa"/>
@@ -7291,6 +7287,7 @@
       </w:tr>
       <w:tr>
         <w:tblPrEx>
+          <w:shd w:val="clear" w:color="auto" w:fill="FFFFFF"/>
           <w:tblLayout w:type="fixed"/>
           <w:tblCellMar>
             <w:top w:w="15" w:type="dxa"/>
@@ -7351,6 +7348,7 @@
       </w:tr>
       <w:tr>
         <w:tblPrEx>
+          <w:shd w:val="clear" w:color="auto" w:fill="FFFFFF"/>
           <w:tblLayout w:type="fixed"/>
           <w:tblCellMar>
             <w:top w:w="15" w:type="dxa"/>
@@ -7403,6 +7401,7 @@
       </w:tr>
       <w:tr>
         <w:tblPrEx>
+          <w:shd w:val="clear" w:color="auto" w:fill="FFFFFF"/>
           <w:tblLayout w:type="fixed"/>
           <w:tblCellMar>
             <w:top w:w="15" w:type="dxa"/>
@@ -22623,6 +22622,7 @@
             <w:insideH w:val="none" w:color="auto" w:sz="0" w:space="0"/>
             <w:insideV w:val="none" w:color="auto" w:sz="0" w:space="0"/>
           </w:tblBorders>
+          <w:shd w:val="clear" w:color="auto" w:fill="FFFFFF"/>
           <w:tblLayout w:type="fixed"/>
           <w:tblCellMar>
             <w:top w:w="15" w:type="dxa"/>
@@ -22736,6 +22736,7 @@
             <w:insideH w:val="none" w:color="auto" w:sz="0" w:space="0"/>
             <w:insideV w:val="none" w:color="auto" w:sz="0" w:space="0"/>
           </w:tblBorders>
+          <w:shd w:val="clear" w:color="auto" w:fill="FFFFFF"/>
           <w:tblLayout w:type="fixed"/>
           <w:tblCellMar>
             <w:top w:w="15" w:type="dxa"/>
@@ -23127,6 +23128,7 @@
             <w:insideH w:val="none" w:color="auto" w:sz="0" w:space="0"/>
             <w:insideV w:val="none" w:color="auto" w:sz="0" w:space="0"/>
           </w:tblBorders>
+          <w:shd w:val="clear" w:color="auto" w:fill="FFFFFF"/>
           <w:tblLayout w:type="fixed"/>
           <w:tblCellMar>
             <w:top w:w="15" w:type="dxa"/>
@@ -23259,6 +23261,7 @@
             <w:insideH w:val="none" w:color="auto" w:sz="0" w:space="0"/>
             <w:insideV w:val="none" w:color="auto" w:sz="0" w:space="0"/>
           </w:tblBorders>
+          <w:shd w:val="clear" w:color="auto" w:fill="FFFFFF"/>
           <w:tblLayout w:type="fixed"/>
           <w:tblCellMar>
             <w:top w:w="15" w:type="dxa"/>
@@ -23372,6 +23375,7 @@
             <w:insideH w:val="none" w:color="auto" w:sz="0" w:space="0"/>
             <w:insideV w:val="none" w:color="auto" w:sz="0" w:space="0"/>
           </w:tblBorders>
+          <w:shd w:val="clear" w:color="auto" w:fill="FFFFFF"/>
           <w:tblLayout w:type="fixed"/>
           <w:tblCellMar>
             <w:top w:w="15" w:type="dxa"/>
@@ -32412,6 +32416,7 @@
             <w:insideH w:val="none" w:color="auto" w:sz="0" w:space="0"/>
             <w:insideV w:val="none" w:color="auto" w:sz="0" w:space="0"/>
           </w:tblBorders>
+          <w:shd w:val="clear" w:color="auto" w:fill="FFFFFF"/>
           <w:tblLayout w:type="fixed"/>
           <w:tblCellMar>
             <w:top w:w="15" w:type="dxa"/>
@@ -37641,7 +37646,6 @@
           <w:spacing w:val="0"/>
           <w:sz w:val="19"/>
           <w:szCs w:val="19"/>
-          <w:bdr w:val="none" w:color="auto" w:sz="0" w:space="0"/>
         </w:rPr>
       </w:pPr>
       <w:r>
@@ -37663,7 +37667,6 @@
           <w:spacing w:val="0"/>
           <w:sz w:val="19"/>
           <w:szCs w:val="19"/>
-          <w:bdr w:val="none" w:color="auto" w:sz="0" w:space="0"/>
         </w:rPr>
         <w:t xml:space="preserve"> </w:t>
       </w:r>
@@ -37686,7 +37689,6 @@
           <w:spacing w:val="0"/>
           <w:sz w:val="19"/>
           <w:szCs w:val="19"/>
-          <w:bdr w:val="none" w:color="auto" w:sz="0" w:space="0"/>
         </w:rPr>
         <w:t xml:space="preserve"> </w:t>
       </w:r>
@@ -37709,7 +37711,6 @@
           <w:spacing w:val="0"/>
           <w:sz w:val="19"/>
           <w:szCs w:val="19"/>
-          <w:bdr w:val="none" w:color="auto" w:sz="0" w:space="0"/>
         </w:rPr>
         <w:t xml:space="preserve"> </w:t>
       </w:r>
@@ -37732,7 +37733,6 @@
           <w:spacing w:val="0"/>
           <w:sz w:val="19"/>
           <w:szCs w:val="19"/>
-          <w:bdr w:val="none" w:color="auto" w:sz="0" w:space="0"/>
         </w:rPr>
         <w:t xml:space="preserve"> </w:t>
       </w:r>
@@ -37755,7 +37755,6 @@
           <w:spacing w:val="0"/>
           <w:sz w:val="19"/>
           <w:szCs w:val="19"/>
-          <w:bdr w:val="none" w:color="auto" w:sz="0" w:space="0"/>
         </w:rPr>
         <w:t xml:space="preserve"> </w:t>
       </w:r>
@@ -37794,18 +37793,16 @@
           <w:spacing w:val="0"/>
           <w:sz w:val="19"/>
           <w:szCs w:val="19"/>
-          <w:bdr w:val="none" w:color="auto" w:sz="0" w:space="0"/>
-        </w:rPr>
-      </w:pPr>
-      <w:r>
-        <w:rPr>
-          <w:rFonts w:hint="default" w:ascii="Consolas" w:hAnsi="Consolas" w:eastAsia="Consolas" w:cs="Consolas"/>
-          <w:i w:val="0"/>
-          <w:caps w:val="0"/>
-          <w:spacing w:val="0"/>
-          <w:sz w:val="19"/>
-          <w:szCs w:val="19"/>
-          <w:bdr w:val="none" w:color="auto" w:sz="0" w:space="0"/>
+        </w:rPr>
+      </w:pPr>
+      <w:r>
+        <w:rPr>
+          <w:rFonts w:hint="default" w:ascii="Consolas" w:hAnsi="Consolas" w:eastAsia="Consolas" w:cs="Consolas"/>
+          <w:i w:val="0"/>
+          <w:caps w:val="0"/>
+          <w:spacing w:val="0"/>
+          <w:sz w:val="19"/>
+          <w:szCs w:val="19"/>
         </w:rPr>
         <w:t xml:space="preserve">  </w:t>
       </w:r>
@@ -37828,7 +37825,6 @@
           <w:spacing w:val="0"/>
           <w:sz w:val="19"/>
           <w:szCs w:val="19"/>
-          <w:bdr w:val="none" w:color="auto" w:sz="0" w:space="0"/>
         </w:rPr>
         <w:t xml:space="preserve"> savedCallback </w:t>
       </w:r>
@@ -37851,7 +37847,6 @@
           <w:spacing w:val="0"/>
           <w:sz w:val="19"/>
           <w:szCs w:val="19"/>
-          <w:bdr w:val="none" w:color="auto" w:sz="0" w:space="0"/>
         </w:rPr>
         <w:t xml:space="preserve"> </w:t>
       </w:r>
@@ -37890,7 +37885,6 @@
           <w:spacing w:val="0"/>
           <w:sz w:val="19"/>
           <w:szCs w:val="19"/>
-          <w:bdr w:val="none" w:color="auto" w:sz="0" w:space="0"/>
         </w:rPr>
       </w:pPr>
     </w:p>
@@ -37917,18 +37911,16 @@
           <w:spacing w:val="0"/>
           <w:sz w:val="19"/>
           <w:szCs w:val="19"/>
-          <w:bdr w:val="none" w:color="auto" w:sz="0" w:space="0"/>
-        </w:rPr>
-      </w:pPr>
-      <w:r>
-        <w:rPr>
-          <w:rFonts w:hint="default" w:ascii="Consolas" w:hAnsi="Consolas" w:eastAsia="Consolas" w:cs="Consolas"/>
-          <w:i w:val="0"/>
-          <w:caps w:val="0"/>
-          <w:spacing w:val="0"/>
-          <w:sz w:val="19"/>
-          <w:szCs w:val="19"/>
-          <w:bdr w:val="none" w:color="auto" w:sz="0" w:space="0"/>
+        </w:rPr>
+      </w:pPr>
+      <w:r>
+        <w:rPr>
+          <w:rFonts w:hint="default" w:ascii="Consolas" w:hAnsi="Consolas" w:eastAsia="Consolas" w:cs="Consolas"/>
+          <w:i w:val="0"/>
+          <w:caps w:val="0"/>
+          <w:spacing w:val="0"/>
+          <w:sz w:val="19"/>
+          <w:szCs w:val="19"/>
         </w:rPr>
         <w:t xml:space="preserve">  </w:t>
       </w:r>
@@ -37951,7 +37943,6 @@
           <w:spacing w:val="0"/>
           <w:sz w:val="19"/>
           <w:szCs w:val="19"/>
-          <w:bdr w:val="none" w:color="auto" w:sz="0" w:space="0"/>
         </w:rPr>
         <w:t xml:space="preserve"> </w:t>
       </w:r>
@@ -37974,7 +37965,6 @@
           <w:spacing w:val="0"/>
           <w:sz w:val="19"/>
           <w:szCs w:val="19"/>
-          <w:bdr w:val="none" w:color="auto" w:sz="0" w:space="0"/>
         </w:rPr>
         <w:t xml:space="preserve"> </w:t>
       </w:r>
@@ -38013,18 +38003,16 @@
           <w:spacing w:val="0"/>
           <w:sz w:val="19"/>
           <w:szCs w:val="19"/>
-          <w:bdr w:val="none" w:color="auto" w:sz="0" w:space="0"/>
-        </w:rPr>
-      </w:pPr>
-      <w:r>
-        <w:rPr>
-          <w:rFonts w:hint="default" w:ascii="Consolas" w:hAnsi="Consolas" w:eastAsia="Consolas" w:cs="Consolas"/>
-          <w:i w:val="0"/>
-          <w:caps w:val="0"/>
-          <w:spacing w:val="0"/>
-          <w:sz w:val="19"/>
-          <w:szCs w:val="19"/>
-          <w:bdr w:val="none" w:color="auto" w:sz="0" w:space="0"/>
+        </w:rPr>
+      </w:pPr>
+      <w:r>
+        <w:rPr>
+          <w:rFonts w:hint="default" w:ascii="Consolas" w:hAnsi="Consolas" w:eastAsia="Consolas" w:cs="Consolas"/>
+          <w:i w:val="0"/>
+          <w:caps w:val="0"/>
+          <w:spacing w:val="0"/>
+          <w:sz w:val="19"/>
+          <w:szCs w:val="19"/>
         </w:rPr>
         <w:t xml:space="preserve">    savedCallback</w:t>
       </w:r>
@@ -38047,7 +38035,6 @@
           <w:spacing w:val="0"/>
           <w:sz w:val="19"/>
           <w:szCs w:val="19"/>
-          <w:bdr w:val="none" w:color="auto" w:sz="0" w:space="0"/>
         </w:rPr>
         <w:t xml:space="preserve"> </w:t>
       </w:r>
@@ -38070,7 +38057,6 @@
           <w:spacing w:val="0"/>
           <w:sz w:val="19"/>
           <w:szCs w:val="19"/>
-          <w:bdr w:val="none" w:color="auto" w:sz="0" w:space="0"/>
         </w:rPr>
         <w:t xml:space="preserve"> callback</w:t>
       </w:r>
@@ -38109,18 +38095,16 @@
           <w:spacing w:val="0"/>
           <w:sz w:val="19"/>
           <w:szCs w:val="19"/>
-          <w:bdr w:val="none" w:color="auto" w:sz="0" w:space="0"/>
-        </w:rPr>
-      </w:pPr>
-      <w:r>
-        <w:rPr>
-          <w:rFonts w:hint="default" w:ascii="Consolas" w:hAnsi="Consolas" w:eastAsia="Consolas" w:cs="Consolas"/>
-          <w:i w:val="0"/>
-          <w:caps w:val="0"/>
-          <w:spacing w:val="0"/>
-          <w:sz w:val="19"/>
-          <w:szCs w:val="19"/>
-          <w:bdr w:val="none" w:color="auto" w:sz="0" w:space="0"/>
+        </w:rPr>
+      </w:pPr>
+      <w:r>
+        <w:rPr>
+          <w:rFonts w:hint="default" w:ascii="Consolas" w:hAnsi="Consolas" w:eastAsia="Consolas" w:cs="Consolas"/>
+          <w:i w:val="0"/>
+          <w:caps w:val="0"/>
+          <w:spacing w:val="0"/>
+          <w:sz w:val="19"/>
+          <w:szCs w:val="19"/>
         </w:rPr>
         <w:t xml:space="preserve">  </w:t>
       </w:r>
@@ -38143,7 +38127,6 @@
           <w:spacing w:val="0"/>
           <w:sz w:val="19"/>
           <w:szCs w:val="19"/>
-          <w:bdr w:val="none" w:color="auto" w:sz="0" w:space="0"/>
         </w:rPr>
         <w:t xml:space="preserve"> </w:t>
       </w:r>
@@ -38166,7 +38149,6 @@
           <w:spacing w:val="0"/>
           <w:sz w:val="19"/>
           <w:szCs w:val="19"/>
-          <w:bdr w:val="none" w:color="auto" w:sz="0" w:space="0"/>
         </w:rPr>
         <w:t>callback</w:t>
       </w:r>
@@ -38205,7 +38187,6 @@
           <w:spacing w:val="0"/>
           <w:sz w:val="19"/>
           <w:szCs w:val="19"/>
-          <w:bdr w:val="none" w:color="auto" w:sz="0" w:space="0"/>
         </w:rPr>
       </w:pPr>
     </w:p>
@@ -38232,18 +38213,16 @@
           <w:spacing w:val="0"/>
           <w:sz w:val="19"/>
           <w:szCs w:val="19"/>
-          <w:bdr w:val="none" w:color="auto" w:sz="0" w:space="0"/>
-        </w:rPr>
-      </w:pPr>
-      <w:r>
-        <w:rPr>
-          <w:rFonts w:hint="default" w:ascii="Consolas" w:hAnsi="Consolas" w:eastAsia="Consolas" w:cs="Consolas"/>
-          <w:i w:val="0"/>
-          <w:caps w:val="0"/>
-          <w:spacing w:val="0"/>
-          <w:sz w:val="19"/>
-          <w:szCs w:val="19"/>
-          <w:bdr w:val="none" w:color="auto" w:sz="0" w:space="0"/>
+        </w:rPr>
+      </w:pPr>
+      <w:r>
+        <w:rPr>
+          <w:rFonts w:hint="default" w:ascii="Consolas" w:hAnsi="Consolas" w:eastAsia="Consolas" w:cs="Consolas"/>
+          <w:i w:val="0"/>
+          <w:caps w:val="0"/>
+          <w:spacing w:val="0"/>
+          <w:sz w:val="19"/>
+          <w:szCs w:val="19"/>
         </w:rPr>
         <w:t xml:space="preserve">  </w:t>
       </w:r>
@@ -38266,7 +38245,6 @@
           <w:spacing w:val="0"/>
           <w:sz w:val="19"/>
           <w:szCs w:val="19"/>
-          <w:bdr w:val="none" w:color="auto" w:sz="0" w:space="0"/>
         </w:rPr>
         <w:t xml:space="preserve"> </w:t>
       </w:r>
@@ -38289,7 +38267,6 @@
           <w:spacing w:val="0"/>
           <w:sz w:val="19"/>
           <w:szCs w:val="19"/>
-          <w:bdr w:val="none" w:color="auto" w:sz="0" w:space="0"/>
         </w:rPr>
         <w:t xml:space="preserve"> </w:t>
       </w:r>
@@ -38328,18 +38305,16 @@
           <w:spacing w:val="0"/>
           <w:sz w:val="19"/>
           <w:szCs w:val="19"/>
-          <w:bdr w:val="none" w:color="auto" w:sz="0" w:space="0"/>
-        </w:rPr>
-      </w:pPr>
-      <w:r>
-        <w:rPr>
-          <w:rFonts w:hint="default" w:ascii="Consolas" w:hAnsi="Consolas" w:eastAsia="Consolas" w:cs="Consolas"/>
-          <w:i w:val="0"/>
-          <w:caps w:val="0"/>
-          <w:spacing w:val="0"/>
-          <w:sz w:val="19"/>
-          <w:szCs w:val="19"/>
-          <w:bdr w:val="none" w:color="auto" w:sz="0" w:space="0"/>
+        </w:rPr>
+      </w:pPr>
+      <w:r>
+        <w:rPr>
+          <w:rFonts w:hint="default" w:ascii="Consolas" w:hAnsi="Consolas" w:eastAsia="Consolas" w:cs="Consolas"/>
+          <w:i w:val="0"/>
+          <w:caps w:val="0"/>
+          <w:spacing w:val="0"/>
+          <w:sz w:val="19"/>
+          <w:szCs w:val="19"/>
         </w:rPr>
         <w:t xml:space="preserve">    </w:t>
       </w:r>
@@ -38362,7 +38337,6 @@
           <w:spacing w:val="0"/>
           <w:sz w:val="19"/>
           <w:szCs w:val="19"/>
-          <w:bdr w:val="none" w:color="auto" w:sz="0" w:space="0"/>
         </w:rPr>
         <w:t xml:space="preserve"> </w:t>
       </w:r>
@@ -38385,7 +38359,6 @@
           <w:spacing w:val="0"/>
           <w:sz w:val="19"/>
           <w:szCs w:val="19"/>
-          <w:bdr w:val="none" w:color="auto" w:sz="0" w:space="0"/>
         </w:rPr>
         <w:t xml:space="preserve"> </w:t>
       </w:r>
@@ -38424,18 +38397,16 @@
           <w:spacing w:val="0"/>
           <w:sz w:val="19"/>
           <w:szCs w:val="19"/>
-          <w:bdr w:val="none" w:color="auto" w:sz="0" w:space="0"/>
-        </w:rPr>
-      </w:pPr>
-      <w:r>
-        <w:rPr>
-          <w:rFonts w:hint="default" w:ascii="Consolas" w:hAnsi="Consolas" w:eastAsia="Consolas" w:cs="Consolas"/>
-          <w:i w:val="0"/>
-          <w:caps w:val="0"/>
-          <w:spacing w:val="0"/>
-          <w:sz w:val="19"/>
-          <w:szCs w:val="19"/>
-          <w:bdr w:val="none" w:color="auto" w:sz="0" w:space="0"/>
+        </w:rPr>
+      </w:pPr>
+      <w:r>
+        <w:rPr>
+          <w:rFonts w:hint="default" w:ascii="Consolas" w:hAnsi="Consolas" w:eastAsia="Consolas" w:cs="Consolas"/>
+          <w:i w:val="0"/>
+          <w:caps w:val="0"/>
+          <w:spacing w:val="0"/>
+          <w:sz w:val="19"/>
+          <w:szCs w:val="19"/>
         </w:rPr>
         <w:t xml:space="preserve">      savedCallback</w:t>
       </w:r>
@@ -38474,18 +38445,16 @@
           <w:spacing w:val="0"/>
           <w:sz w:val="19"/>
           <w:szCs w:val="19"/>
-          <w:bdr w:val="none" w:color="auto" w:sz="0" w:space="0"/>
-        </w:rPr>
-      </w:pPr>
-      <w:r>
-        <w:rPr>
-          <w:rFonts w:hint="default" w:ascii="Consolas" w:hAnsi="Consolas" w:eastAsia="Consolas" w:cs="Consolas"/>
-          <w:i w:val="0"/>
-          <w:caps w:val="0"/>
-          <w:spacing w:val="0"/>
-          <w:sz w:val="19"/>
-          <w:szCs w:val="19"/>
-          <w:bdr w:val="none" w:color="auto" w:sz="0" w:space="0"/>
+        </w:rPr>
+      </w:pPr>
+      <w:r>
+        <w:rPr>
+          <w:rFonts w:hint="default" w:ascii="Consolas" w:hAnsi="Consolas" w:eastAsia="Consolas" w:cs="Consolas"/>
+          <w:i w:val="0"/>
+          <w:caps w:val="0"/>
+          <w:spacing w:val="0"/>
+          <w:sz w:val="19"/>
+          <w:szCs w:val="19"/>
         </w:rPr>
         <w:t xml:space="preserve">    </w:t>
       </w:r>
@@ -38524,18 +38493,16 @@
           <w:spacing w:val="0"/>
           <w:sz w:val="19"/>
           <w:szCs w:val="19"/>
-          <w:bdr w:val="none" w:color="auto" w:sz="0" w:space="0"/>
-        </w:rPr>
-      </w:pPr>
-      <w:r>
-        <w:rPr>
-          <w:rFonts w:hint="default" w:ascii="Consolas" w:hAnsi="Consolas" w:eastAsia="Consolas" w:cs="Consolas"/>
-          <w:i w:val="0"/>
-          <w:caps w:val="0"/>
-          <w:spacing w:val="0"/>
-          <w:sz w:val="19"/>
-          <w:szCs w:val="19"/>
-          <w:bdr w:val="none" w:color="auto" w:sz="0" w:space="0"/>
+        </w:rPr>
+      </w:pPr>
+      <w:r>
+        <w:rPr>
+          <w:rFonts w:hint="default" w:ascii="Consolas" w:hAnsi="Consolas" w:eastAsia="Consolas" w:cs="Consolas"/>
+          <w:i w:val="0"/>
+          <w:caps w:val="0"/>
+          <w:spacing w:val="0"/>
+          <w:sz w:val="19"/>
+          <w:szCs w:val="19"/>
         </w:rPr>
         <w:t xml:space="preserve">    </w:t>
       </w:r>
@@ -38558,7 +38525,6 @@
           <w:spacing w:val="0"/>
           <w:sz w:val="19"/>
           <w:szCs w:val="19"/>
-          <w:bdr w:val="none" w:color="auto" w:sz="0" w:space="0"/>
         </w:rPr>
         <w:t xml:space="preserve"> id </w:t>
       </w:r>
@@ -38581,7 +38547,6 @@
           <w:spacing w:val="0"/>
           <w:sz w:val="19"/>
           <w:szCs w:val="19"/>
-          <w:bdr w:val="none" w:color="auto" w:sz="0" w:space="0"/>
         </w:rPr>
         <w:t xml:space="preserve"> </w:t>
       </w:r>
@@ -38604,7 +38569,6 @@
           <w:spacing w:val="0"/>
           <w:sz w:val="19"/>
           <w:szCs w:val="19"/>
-          <w:bdr w:val="none" w:color="auto" w:sz="0" w:space="0"/>
         </w:rPr>
         <w:t>tick</w:t>
       </w:r>
@@ -38627,7 +38591,6 @@
           <w:spacing w:val="0"/>
           <w:sz w:val="19"/>
           <w:szCs w:val="19"/>
-          <w:bdr w:val="none" w:color="auto" w:sz="0" w:space="0"/>
         </w:rPr>
         <w:t xml:space="preserve"> delay</w:t>
       </w:r>
@@ -38666,18 +38629,16 @@
           <w:spacing w:val="0"/>
           <w:sz w:val="19"/>
           <w:szCs w:val="19"/>
-          <w:bdr w:val="none" w:color="auto" w:sz="0" w:space="0"/>
-        </w:rPr>
-      </w:pPr>
-      <w:r>
-        <w:rPr>
-          <w:rFonts w:hint="default" w:ascii="Consolas" w:hAnsi="Consolas" w:eastAsia="Consolas" w:cs="Consolas"/>
-          <w:i w:val="0"/>
-          <w:caps w:val="0"/>
-          <w:spacing w:val="0"/>
-          <w:sz w:val="19"/>
-          <w:szCs w:val="19"/>
-          <w:bdr w:val="none" w:color="auto" w:sz="0" w:space="0"/>
+        </w:rPr>
+      </w:pPr>
+      <w:r>
+        <w:rPr>
+          <w:rFonts w:hint="default" w:ascii="Consolas" w:hAnsi="Consolas" w:eastAsia="Consolas" w:cs="Consolas"/>
+          <w:i w:val="0"/>
+          <w:caps w:val="0"/>
+          <w:spacing w:val="0"/>
+          <w:sz w:val="19"/>
+          <w:szCs w:val="19"/>
         </w:rPr>
         <w:t xml:space="preserve">    </w:t>
       </w:r>
@@ -38700,7 +38661,6 @@
           <w:spacing w:val="0"/>
           <w:sz w:val="19"/>
           <w:szCs w:val="19"/>
-          <w:bdr w:val="none" w:color="auto" w:sz="0" w:space="0"/>
         </w:rPr>
         <w:t xml:space="preserve"> </w:t>
       </w:r>
@@ -38723,7 +38683,6 @@
           <w:spacing w:val="0"/>
           <w:sz w:val="19"/>
           <w:szCs w:val="19"/>
-          <w:bdr w:val="none" w:color="auto" w:sz="0" w:space="0"/>
         </w:rPr>
         <w:t xml:space="preserve"> </w:t>
       </w:r>
@@ -38746,7 +38705,6 @@
           <w:spacing w:val="0"/>
           <w:sz w:val="19"/>
           <w:szCs w:val="19"/>
-          <w:bdr w:val="none" w:color="auto" w:sz="0" w:space="0"/>
         </w:rPr>
         <w:t xml:space="preserve"> </w:t>
       </w:r>
@@ -38769,7 +38727,6 @@
           <w:spacing w:val="0"/>
           <w:sz w:val="19"/>
           <w:szCs w:val="19"/>
-          <w:bdr w:val="none" w:color="auto" w:sz="0" w:space="0"/>
         </w:rPr>
         <w:t>id</w:t>
       </w:r>
@@ -38818,7 +38775,6 @@
           <w:spacing w:val="0"/>
           <w:sz w:val="19"/>
           <w:szCs w:val="19"/>
-          <w:bdr w:val="none" w:color="auto" w:sz="0" w:space="0"/>
         </w:rPr>
         <w:t xml:space="preserve">  </w:t>
       </w:r>
@@ -38841,7 +38797,6 @@
           <w:spacing w:val="0"/>
           <w:sz w:val="19"/>
           <w:szCs w:val="19"/>
-          <w:bdr w:val="none" w:color="auto" w:sz="0" w:space="0"/>
         </w:rPr>
         <w:t xml:space="preserve"> </w:t>
       </w:r>
@@ -38891,25 +38846,13 @@
           <w:sz w:val="21"/>
           <w:szCs w:val="21"/>
         </w:rPr>
-        <w:t>}</w:t>
-      </w:r>
-      <w:bookmarkStart w:id="0" w:name="_GoBack"/>
-      <w:bookmarkEnd w:id="0"/>
-      <w:r>
-        <w:rPr>
-          <w:rFonts w:hint="default" w:ascii="Consolas" w:hAnsi="Consolas" w:eastAsia="Consolas" w:cs="Consolas"/>
-          <w:i w:val="0"/>
-          <w:caps w:val="0"/>
-          <w:spacing w:val="0"/>
-          <w:sz w:val="21"/>
-          <w:szCs w:val="21"/>
-        </w:rPr>
-        <w:t>;</w:t>
+        <w:t>};</w:t>
       </w:r>
     </w:p>
     <w:p>
       <w:pPr>
         <w:numPr>
+          <w:ilvl w:val="0"/>
           <w:numId w:val="0"/>
         </w:numPr>
         <w:ind w:leftChars="0"/>
@@ -43352,16 +43295,6 @@
         </w:numPr>
         <w:ind w:leftChars="0"/>
         <w:rPr>
-          <w:rFonts w:hint="default" w:ascii="Segoe UI" w:hAnsi="Segoe UI" w:cs="Segoe UI"/>
-          <w:color w:val="333333"/>
-          <w:sz w:val="19"/>
-          <w:szCs w:val="19"/>
-          <w:shd w:val="clear" w:color="auto" w:fill="FFFFFF"/>
-          <w:lang w:val="en-US"/>
-        </w:rPr>
-      </w:pPr>
-      <w:r>
-        <w:rPr>
           <w:rFonts w:ascii="Arial" w:hAnsi="Arial" w:eastAsia="SimSun" w:cs="Arial"/>
           <w:i w:val="0"/>
           <w:caps w:val="0"/>
@@ -43371,8 +43304,194 @@
           <w:szCs w:val="18"/>
           <w:shd w:val="clear" w:fill="FFFFFF"/>
         </w:rPr>
+      </w:pPr>
+      <w:r>
+        <w:rPr>
+          <w:rFonts w:ascii="Arial" w:hAnsi="Arial" w:eastAsia="SimSun" w:cs="Arial"/>
+          <w:i w:val="0"/>
+          <w:caps w:val="0"/>
+          <w:color w:val="242729"/>
+          <w:spacing w:val="0"/>
+          <w:sz w:val="18"/>
+          <w:szCs w:val="18"/>
+          <w:shd w:val="clear" w:fill="FFFFFF"/>
+        </w:rPr>
         <w:t>Just remove the existing .bak file and re-run.</w:t>
       </w:r>
+    </w:p>
+    <w:p>
+      <w:pPr>
+        <w:pStyle w:val="13"/>
+        <w:numPr>
+          <w:ilvl w:val="0"/>
+          <w:numId w:val="0"/>
+        </w:numPr>
+        <w:ind w:leftChars="0"/>
+        <w:rPr>
+          <w:rFonts w:ascii="Arial" w:hAnsi="Arial" w:eastAsia="SimSun" w:cs="Arial"/>
+          <w:i w:val="0"/>
+          <w:caps w:val="0"/>
+          <w:color w:val="242729"/>
+          <w:spacing w:val="0"/>
+          <w:sz w:val="18"/>
+          <w:szCs w:val="18"/>
+          <w:shd w:val="clear" w:fill="FFFFFF"/>
+        </w:rPr>
+      </w:pPr>
+    </w:p>
+    <w:p>
+      <w:pPr>
+        <w:pStyle w:val="13"/>
+        <w:numPr>
+          <w:ilvl w:val="0"/>
+          <w:numId w:val="0"/>
+        </w:numPr>
+        <w:ind w:leftChars="0"/>
+        <w:rPr>
+          <w:rFonts w:hint="default" w:ascii="Arial" w:hAnsi="Arial" w:eastAsia="SimSun" w:cs="Arial"/>
+          <w:i w:val="0"/>
+          <w:caps w:val="0"/>
+          <w:color w:val="242729"/>
+          <w:spacing w:val="0"/>
+          <w:sz w:val="18"/>
+          <w:szCs w:val="18"/>
+          <w:shd w:val="clear" w:fill="FFFFFF"/>
+          <w:lang w:val="en-US"/>
+        </w:rPr>
+      </w:pPr>
+      <w:r>
+        <w:rPr>
+          <w:rFonts w:hint="default" w:ascii="Arial" w:hAnsi="Arial" w:eastAsia="SimSun" w:cs="Arial"/>
+          <w:i w:val="0"/>
+          <w:color w:val="242729"/>
+          <w:spacing w:val="0"/>
+          <w:sz w:val="18"/>
+          <w:szCs w:val="18"/>
+          <w:shd w:val="clear" w:fill="FFFFFF"/>
+          <w:lang w:val="en-US"/>
+        </w:rPr>
+        <w:t>W</w:t>
+      </w:r>
+      <w:r>
+        <w:rPr>
+          <w:rFonts w:hint="default" w:ascii="Arial" w:hAnsi="Arial" w:eastAsia="SimSun" w:cs="Arial"/>
+          <w:i w:val="0"/>
+          <w:caps w:val="0"/>
+          <w:color w:val="242729"/>
+          <w:spacing w:val="0"/>
+          <w:sz w:val="18"/>
+          <w:szCs w:val="18"/>
+          <w:shd w:val="clear" w:fill="FFFFFF"/>
+          <w:lang w:val="en-US"/>
+        </w:rPr>
+        <w:t>hen you have changed some code, and you want to push changes to github, At the meanwhile, you have updated package via github, what you should do:</w:t>
+      </w:r>
+    </w:p>
+    <w:p>
+      <w:pPr>
+        <w:pStyle w:val="13"/>
+        <w:numPr>
+          <w:ilvl w:val="0"/>
+          <w:numId w:val="0"/>
+        </w:numPr>
+        <w:ind w:leftChars="0"/>
+        <w:rPr>
+          <w:rFonts w:hint="default" w:ascii="Arial" w:hAnsi="Arial" w:eastAsia="SimSun" w:cs="Arial"/>
+          <w:i w:val="0"/>
+          <w:caps w:val="0"/>
+          <w:color w:val="242729"/>
+          <w:spacing w:val="0"/>
+          <w:sz w:val="18"/>
+          <w:szCs w:val="18"/>
+          <w:shd w:val="clear" w:fill="FFFFFF"/>
+          <w:lang w:val="en-US"/>
+        </w:rPr>
+      </w:pPr>
+      <w:r>
+        <w:rPr>
+          <w:rFonts w:hint="default" w:ascii="Arial" w:hAnsi="Arial" w:eastAsia="SimSun" w:cs="Arial"/>
+          <w:i w:val="0"/>
+          <w:color w:val="242729"/>
+          <w:spacing w:val="0"/>
+          <w:sz w:val="18"/>
+          <w:szCs w:val="18"/>
+          <w:shd w:val="clear" w:fill="FFFFFF"/>
+          <w:lang w:val="en-US"/>
+        </w:rPr>
+        <w:t>F</w:t>
+      </w:r>
+      <w:r>
+        <w:rPr>
+          <w:rFonts w:hint="default" w:ascii="Arial" w:hAnsi="Arial" w:eastAsia="SimSun" w:cs="Arial"/>
+          <w:i w:val="0"/>
+          <w:caps w:val="0"/>
+          <w:color w:val="242729"/>
+          <w:spacing w:val="0"/>
+          <w:sz w:val="18"/>
+          <w:szCs w:val="18"/>
+          <w:shd w:val="clear" w:fill="FFFFFF"/>
+          <w:lang w:val="en-US"/>
+        </w:rPr>
+        <w:t xml:space="preserve">irst, git pull origin master, it will overwrite version in package.json, </w:t>
+      </w:r>
+    </w:p>
+    <w:p>
+      <w:pPr>
+        <w:pStyle w:val="13"/>
+        <w:numPr>
+          <w:ilvl w:val="0"/>
+          <w:numId w:val="0"/>
+        </w:numPr>
+        <w:ind w:leftChars="0"/>
+        <w:rPr>
+          <w:rFonts w:hint="default" w:ascii="Arial" w:hAnsi="Arial" w:eastAsia="SimSun" w:cs="Arial"/>
+          <w:i w:val="0"/>
+          <w:caps w:val="0"/>
+          <w:color w:val="242729"/>
+          <w:spacing w:val="0"/>
+          <w:sz w:val="18"/>
+          <w:szCs w:val="18"/>
+          <w:shd w:val="clear" w:fill="FFFFFF"/>
+          <w:lang w:val="en-US"/>
+        </w:rPr>
+      </w:pPr>
+      <w:r>
+        <w:rPr>
+          <w:rFonts w:hint="default" w:ascii="Arial" w:hAnsi="Arial" w:eastAsia="SimSun" w:cs="Arial"/>
+          <w:i w:val="0"/>
+          <w:caps w:val="0"/>
+          <w:color w:val="242729"/>
+          <w:spacing w:val="0"/>
+          <w:sz w:val="18"/>
+          <w:szCs w:val="18"/>
+          <w:shd w:val="clear" w:fill="FFFFFF"/>
+          <w:lang w:val="en-US"/>
+        </w:rPr>
+        <w:t>After the first step, you git add…, git commit …, git push…</w:t>
+      </w:r>
+    </w:p>
+    <w:p>
+      <w:pPr>
+        <w:pStyle w:val="13"/>
+        <w:numPr>
+          <w:ilvl w:val="0"/>
+          <w:numId w:val="0"/>
+        </w:numPr>
+        <w:ind w:leftChars="0"/>
+        <w:rPr>
+          <w:rFonts w:hint="default" w:ascii="Arial" w:hAnsi="Arial" w:eastAsia="SimSun" w:cs="Arial"/>
+          <w:i w:val="0"/>
+          <w:caps w:val="0"/>
+          <w:color w:val="242729"/>
+          <w:spacing w:val="0"/>
+          <w:sz w:val="18"/>
+          <w:szCs w:val="18"/>
+          <w:shd w:val="clear" w:fill="FFFFFF"/>
+          <w:lang w:val="en-US"/>
+        </w:rPr>
+      </w:pPr>
+      <w:bookmarkStart w:id="0" w:name="_GoBack"/>
+      <w:bookmarkEnd w:id="0"/>
     </w:p>
     <w:sectPr>
       <w:pgSz w:w="11906" w:h="16838"/>

</xml_diff>

<commit_message>
prevent a string from being escaped
</commit_message>
<xml_diff>
--- a/react.docx
+++ b/react.docx
@@ -7035,8 +7035,13 @@
       </w:tblGrid>
       <w:tr>
         <w:tblPrEx>
-          <w:shd w:val="clear" w:color="auto" w:fill="FFFFFF"/>
           <w:tblLayout w:type="fixed"/>
+          <w:tblCellMar>
+            <w:top w:w="15" w:type="dxa"/>
+            <w:left w:w="15" w:type="dxa"/>
+            <w:bottom w:w="15" w:type="dxa"/>
+            <w:right w:w="15" w:type="dxa"/>
+          </w:tblCellMar>
         </w:tblPrEx>
         <w:trPr>
           <w:tblHeader/>
@@ -7117,7 +7122,6 @@
       </w:tr>
       <w:tr>
         <w:tblPrEx>
-          <w:shd w:val="clear" w:color="auto" w:fill="FFFFFF"/>
           <w:tblLayout w:type="fixed"/>
           <w:tblCellMar>
             <w:top w:w="15" w:type="dxa"/>
@@ -7287,7 +7291,6 @@
       </w:tr>
       <w:tr>
         <w:tblPrEx>
-          <w:shd w:val="clear" w:color="auto" w:fill="FFFFFF"/>
           <w:tblLayout w:type="fixed"/>
           <w:tblCellMar>
             <w:top w:w="15" w:type="dxa"/>
@@ -7401,7 +7404,6 @@
       </w:tr>
       <w:tr>
         <w:tblPrEx>
-          <w:shd w:val="clear" w:color="auto" w:fill="FFFFFF"/>
           <w:tblLayout w:type="fixed"/>
           <w:tblCellMar>
             <w:top w:w="15" w:type="dxa"/>
@@ -22376,7 +22378,6 @@
             <w:insideH w:val="none" w:color="auto" w:sz="0" w:space="0"/>
             <w:insideV w:val="none" w:color="auto" w:sz="0" w:space="0"/>
           </w:tblBorders>
-          <w:shd w:val="clear" w:color="auto" w:fill="FFFFFF"/>
           <w:tblLayout w:type="fixed"/>
           <w:tblCellMar>
             <w:top w:w="15" w:type="dxa"/>
@@ -22736,7 +22737,6 @@
             <w:insideH w:val="none" w:color="auto" w:sz="0" w:space="0"/>
             <w:insideV w:val="none" w:color="auto" w:sz="0" w:space="0"/>
           </w:tblBorders>
-          <w:shd w:val="clear" w:color="auto" w:fill="FFFFFF"/>
           <w:tblLayout w:type="fixed"/>
           <w:tblCellMar>
             <w:top w:w="15" w:type="dxa"/>
@@ -32026,7 +32026,6 @@
             <w:insideH w:val="none" w:color="auto" w:sz="0" w:space="0"/>
             <w:insideV w:val="none" w:color="auto" w:sz="0" w:space="0"/>
           </w:tblBorders>
-          <w:shd w:val="clear" w:color="auto" w:fill="FFFFFF"/>
           <w:tblLayout w:type="fixed"/>
           <w:tblCellMar>
             <w:top w:w="15" w:type="dxa"/>
@@ -32221,7 +32220,6 @@
             <w:insideH w:val="none" w:color="auto" w:sz="0" w:space="0"/>
             <w:insideV w:val="none" w:color="auto" w:sz="0" w:space="0"/>
           </w:tblBorders>
-          <w:shd w:val="clear" w:color="auto" w:fill="FFFFFF"/>
           <w:tblLayout w:type="fixed"/>
           <w:tblCellMar>
             <w:top w:w="15" w:type="dxa"/>
@@ -32416,7 +32414,6 @@
             <w:insideH w:val="none" w:color="auto" w:sz="0" w:space="0"/>
             <w:insideV w:val="none" w:color="auto" w:sz="0" w:space="0"/>
           </w:tblBorders>
-          <w:shd w:val="clear" w:color="auto" w:fill="FFFFFF"/>
           <w:tblLayout w:type="fixed"/>
           <w:tblCellMar>
             <w:top w:w="15" w:type="dxa"/>
@@ -38870,11 +38867,270 @@
       <w:pPr>
         <w:numPr>
           <w:ilvl w:val="0"/>
+          <w:numId w:val="7"/>
+        </w:numPr>
+        <w:ind w:left="0" w:leftChars="0" w:firstLine="0" w:firstLineChars="0"/>
+        <w:rPr>
+          <w:rFonts w:hint="default" w:ascii="Helvetica" w:hAnsi="Helvetica" w:eastAsia="SimSun" w:cs="Helvetica"/>
+          <w:i w:val="0"/>
+          <w:caps w:val="0"/>
+          <w:color w:val="000000"/>
+          <w:spacing w:val="0"/>
+          <w:sz w:val="21"/>
+          <w:szCs w:val="21"/>
+          <w:shd w:val="clear" w:fill="FFFFFF"/>
+          <w:lang w:val="en-US" w:eastAsia="zh-CN"/>
+        </w:rPr>
+      </w:pPr>
+      <w:r>
+        <w:rPr>
+          <w:rFonts w:hint="eastAsia" w:ascii="Helvetica" w:hAnsi="Helvetica" w:eastAsia="SimSun" w:cs="Helvetica"/>
+          <w:i w:val="0"/>
+          <w:color w:val="000000"/>
+          <w:spacing w:val="0"/>
+          <w:sz w:val="21"/>
+          <w:szCs w:val="21"/>
+          <w:shd w:val="clear" w:fill="FFFFFF"/>
+          <w:lang w:val="en-US" w:eastAsia="zh-CN"/>
+        </w:rPr>
+        <w:t>P</w:t>
+      </w:r>
+      <w:r>
+        <w:rPr>
+          <w:rFonts w:hint="eastAsia" w:ascii="Helvetica" w:hAnsi="Helvetica" w:eastAsia="SimSun" w:cs="Helvetica"/>
+          <w:i w:val="0"/>
+          <w:caps w:val="0"/>
+          <w:color w:val="000000"/>
+          <w:spacing w:val="0"/>
+          <w:sz w:val="21"/>
+          <w:szCs w:val="21"/>
+          <w:shd w:val="clear" w:fill="FFFFFF"/>
+          <w:lang w:val="en-US" w:eastAsia="zh-CN"/>
+        </w:rPr>
+        <w:t>revent a string from being escaped in js</w:t>
+      </w:r>
+    </w:p>
+    <w:p>
+      <w:pPr>
+        <w:pStyle w:val="3"/>
+        <w:keepNext w:val="0"/>
+        <w:keepLines w:val="0"/>
+        <w:widowControl/>
+        <w:suppressLineNumbers w:val="0"/>
+        <w:pBdr>
+          <w:top w:val="none" w:color="auto" w:sz="0" w:space="0"/>
+          <w:left w:val="none" w:color="auto" w:sz="0" w:space="0"/>
+          <w:bottom w:val="none" w:color="auto" w:sz="0" w:space="0"/>
+          <w:right w:val="none" w:color="auto" w:sz="0" w:space="0"/>
+        </w:pBdr>
+        <w:wordWrap/>
+        <w:ind w:left="0" w:firstLine="0"/>
+        <w:jc w:val="left"/>
+        <w:rPr>
+          <w:rFonts w:hint="default" w:ascii="Consolas" w:hAnsi="Consolas" w:eastAsia="Consolas" w:cs="Consolas"/>
+          <w:i w:val="0"/>
+          <w:caps w:val="0"/>
+          <w:spacing w:val="0"/>
+          <w:sz w:val="19"/>
+          <w:szCs w:val="19"/>
+          <w:bdr w:val="none" w:color="auto" w:sz="0" w:space="0"/>
+        </w:rPr>
+      </w:pPr>
+      <w:r>
+        <w:rPr>
+          <w:rFonts w:hint="default" w:ascii="Consolas" w:hAnsi="Consolas" w:eastAsia="Consolas" w:cs="Consolas"/>
+          <w:i w:val="0"/>
+          <w:caps w:val="0"/>
+          <w:spacing w:val="0"/>
+          <w:sz w:val="21"/>
+          <w:szCs w:val="21"/>
+        </w:rPr>
+        <w:t>const</w:t>
+      </w:r>
+      <w:r>
+        <w:rPr>
+          <w:rFonts w:hint="default" w:ascii="Consolas" w:hAnsi="Consolas" w:eastAsia="Consolas" w:cs="Consolas"/>
+          <w:i w:val="0"/>
+          <w:caps w:val="0"/>
+          <w:spacing w:val="0"/>
+          <w:sz w:val="19"/>
+          <w:szCs w:val="19"/>
+          <w:bdr w:val="none" w:color="auto" w:sz="0" w:space="0"/>
+        </w:rPr>
+        <w:t xml:space="preserve"> path </w:t>
+      </w:r>
+      <w:r>
+        <w:rPr>
+          <w:rFonts w:hint="default" w:ascii="Consolas" w:hAnsi="Consolas" w:eastAsia="Consolas" w:cs="Consolas"/>
+          <w:i w:val="0"/>
+          <w:caps w:val="0"/>
+          <w:spacing w:val="0"/>
+          <w:sz w:val="21"/>
+          <w:szCs w:val="21"/>
+        </w:rPr>
+        <w:t>=</w:t>
+      </w:r>
+      <w:r>
+        <w:rPr>
+          <w:rFonts w:hint="default" w:ascii="Consolas" w:hAnsi="Consolas" w:eastAsia="Consolas" w:cs="Consolas"/>
+          <w:i w:val="0"/>
+          <w:caps w:val="0"/>
+          <w:spacing w:val="0"/>
+          <w:sz w:val="19"/>
+          <w:szCs w:val="19"/>
+          <w:bdr w:val="none" w:color="auto" w:sz="0" w:space="0"/>
+        </w:rPr>
+        <w:t xml:space="preserve"> </w:t>
+      </w:r>
+      <w:r>
+        <w:rPr>
+          <w:rFonts w:hint="default" w:ascii="Consolas" w:hAnsi="Consolas" w:eastAsia="Consolas" w:cs="Consolas"/>
+          <w:i w:val="0"/>
+          <w:caps w:val="0"/>
+          <w:spacing w:val="0"/>
+          <w:sz w:val="21"/>
+          <w:szCs w:val="21"/>
+        </w:rPr>
+        <w:t>`C:\web\index.html`;</w:t>
+      </w:r>
+      <w:r>
+        <w:rPr>
+          <w:rFonts w:hint="default" w:ascii="Consolas" w:hAnsi="Consolas" w:eastAsia="Consolas" w:cs="Consolas"/>
+          <w:i w:val="0"/>
+          <w:caps w:val="0"/>
+          <w:spacing w:val="0"/>
+          <w:sz w:val="19"/>
+          <w:szCs w:val="19"/>
+          <w:bdr w:val="none" w:color="auto" w:sz="0" w:space="0"/>
+        </w:rPr>
+        <w:t xml:space="preserve"> </w:t>
+      </w:r>
+      <w:r>
+        <w:rPr>
+          <w:rFonts w:hint="default" w:ascii="Consolas" w:hAnsi="Consolas" w:eastAsia="Consolas" w:cs="Consolas"/>
+          <w:i/>
+          <w:caps w:val="0"/>
+          <w:spacing w:val="0"/>
+          <w:sz w:val="21"/>
+          <w:szCs w:val="21"/>
+        </w:rPr>
+        <w:t>// 'C:web.html'</w:t>
+      </w:r>
+    </w:p>
+    <w:p>
+      <w:pPr>
+        <w:pStyle w:val="3"/>
+        <w:keepNext w:val="0"/>
+        <w:keepLines w:val="0"/>
+        <w:widowControl/>
+        <w:suppressLineNumbers w:val="0"/>
+        <w:pBdr>
+          <w:top w:val="none" w:color="auto" w:sz="0" w:space="0"/>
+          <w:left w:val="none" w:color="auto" w:sz="0" w:space="0"/>
+          <w:bottom w:val="none" w:color="auto" w:sz="0" w:space="0"/>
+          <w:right w:val="none" w:color="auto" w:sz="0" w:space="0"/>
+        </w:pBdr>
+        <w:wordWrap/>
+        <w:ind w:left="0" w:firstLine="0"/>
+        <w:jc w:val="left"/>
+        <w:rPr>
+          <w:rFonts w:ascii="Consolas" w:hAnsi="Consolas" w:eastAsia="Consolas" w:cs="Consolas"/>
+          <w:i w:val="0"/>
+          <w:caps w:val="0"/>
+          <w:spacing w:val="0"/>
+          <w:sz w:val="19"/>
+          <w:szCs w:val="19"/>
+        </w:rPr>
+      </w:pPr>
+      <w:r>
+        <w:rPr>
+          <w:rFonts w:hint="default" w:ascii="Consolas" w:hAnsi="Consolas" w:eastAsia="Consolas" w:cs="Consolas"/>
+          <w:i w:val="0"/>
+          <w:caps w:val="0"/>
+          <w:spacing w:val="0"/>
+          <w:sz w:val="21"/>
+          <w:szCs w:val="21"/>
+        </w:rPr>
+        <w:t>const</w:t>
+      </w:r>
+      <w:r>
+        <w:rPr>
+          <w:rFonts w:hint="default" w:ascii="Consolas" w:hAnsi="Consolas" w:eastAsia="Consolas" w:cs="Consolas"/>
+          <w:i w:val="0"/>
+          <w:caps w:val="0"/>
+          <w:spacing w:val="0"/>
+          <w:sz w:val="19"/>
+          <w:szCs w:val="19"/>
+          <w:bdr w:val="none" w:color="auto" w:sz="0" w:space="0"/>
+        </w:rPr>
+        <w:t xml:space="preserve"> unescapedPath </w:t>
+      </w:r>
+      <w:r>
+        <w:rPr>
+          <w:rFonts w:hint="default" w:ascii="Consolas" w:hAnsi="Consolas" w:eastAsia="Consolas" w:cs="Consolas"/>
+          <w:i w:val="0"/>
+          <w:caps w:val="0"/>
+          <w:spacing w:val="0"/>
+          <w:sz w:val="21"/>
+          <w:szCs w:val="21"/>
+        </w:rPr>
+        <w:t>=</w:t>
+      </w:r>
+      <w:r>
+        <w:rPr>
+          <w:rFonts w:hint="default" w:ascii="Consolas" w:hAnsi="Consolas" w:eastAsia="Consolas" w:cs="Consolas"/>
+          <w:i w:val="0"/>
+          <w:caps w:val="0"/>
+          <w:spacing w:val="0"/>
+          <w:sz w:val="19"/>
+          <w:szCs w:val="19"/>
+          <w:bdr w:val="none" w:color="auto" w:sz="0" w:space="0"/>
+        </w:rPr>
+        <w:t xml:space="preserve"> </w:t>
+      </w:r>
+      <w:r>
+        <w:rPr>
+          <w:rFonts w:hint="default" w:ascii="Consolas" w:hAnsi="Consolas" w:eastAsia="Consolas" w:cs="Consolas"/>
+          <w:i w:val="0"/>
+          <w:caps w:val="0"/>
+          <w:spacing w:val="0"/>
+          <w:sz w:val="21"/>
+          <w:szCs w:val="21"/>
+        </w:rPr>
+        <w:t>String.raw`C:\web\index.html`;</w:t>
+      </w:r>
+      <w:r>
+        <w:rPr>
+          <w:rFonts w:hint="default" w:ascii="Consolas" w:hAnsi="Consolas" w:eastAsia="Consolas" w:cs="Consolas"/>
+          <w:i w:val="0"/>
+          <w:caps w:val="0"/>
+          <w:spacing w:val="0"/>
+          <w:sz w:val="19"/>
+          <w:szCs w:val="19"/>
+          <w:bdr w:val="none" w:color="auto" w:sz="0" w:space="0"/>
+        </w:rPr>
+        <w:t xml:space="preserve"> </w:t>
+      </w:r>
+      <w:r>
+        <w:rPr>
+          <w:rFonts w:hint="default" w:ascii="Consolas" w:hAnsi="Consolas" w:eastAsia="Consolas" w:cs="Consolas"/>
+          <w:i/>
+          <w:caps w:val="0"/>
+          <w:spacing w:val="0"/>
+          <w:sz w:val="21"/>
+          <w:szCs w:val="21"/>
+        </w:rPr>
+        <w:t>// 'C:\web\index.html'</w:t>
+      </w:r>
+    </w:p>
+    <w:p>
+      <w:pPr>
+        <w:numPr>
           <w:numId w:val="0"/>
         </w:numPr>
         <w:ind w:leftChars="0"/>
         <w:rPr>
-          <w:rFonts w:hint="default" w:ascii="Helvetica" w:hAnsi="Helvetica" w:eastAsia="Helvetica" w:cs="Helvetica"/>
+          <w:rFonts w:hint="default" w:ascii="Helvetica" w:hAnsi="Helvetica" w:eastAsia="SimSun" w:cs="Helvetica"/>
           <w:i w:val="0"/>
           <w:caps w:val="0"/>
           <w:color w:val="000000"/>
@@ -38882,9 +39138,11 @@
           <w:sz w:val="21"/>
           <w:szCs w:val="21"/>
           <w:shd w:val="clear" w:fill="FFFFFF"/>
-          <w:lang w:val="en-US"/>
-        </w:rPr>
-      </w:pPr>
+          <w:lang w:val="en-US" w:eastAsia="zh-CN"/>
+        </w:rPr>
+      </w:pPr>
+      <w:bookmarkStart w:id="0" w:name="_GoBack"/>
+      <w:bookmarkEnd w:id="0"/>
     </w:p>
     <w:p>
       <w:pPr>
@@ -43490,8 +43748,6 @@
           <w:lang w:val="en-US"/>
         </w:rPr>
       </w:pPr>
-      <w:bookmarkStart w:id="0" w:name="_GoBack"/>
-      <w:bookmarkEnd w:id="0"/>
     </w:p>
     <w:sectPr>
       <w:pgSz w:w="11906" w:h="16838"/>

</xml_diff>

<commit_message>
create a descending list of numbered items in html
</commit_message>
<xml_diff>
--- a/react.docx
+++ b/react.docx
@@ -7035,6 +7035,7 @@
       </w:tblGrid>
       <w:tr>
         <w:tblPrEx>
+          <w:shd w:val="clear" w:color="auto" w:fill="FFFFFF"/>
           <w:tblLayout w:type="fixed"/>
           <w:tblCellMar>
             <w:top w:w="15" w:type="dxa"/>
@@ -7122,6 +7123,7 @@
       </w:tr>
       <w:tr>
         <w:tblPrEx>
+          <w:shd w:val="clear" w:color="auto" w:fill="FFFFFF"/>
           <w:tblLayout w:type="fixed"/>
           <w:tblCellMar>
             <w:top w:w="15" w:type="dxa"/>
@@ -7206,7 +7208,6 @@
       </w:tr>
       <w:tr>
         <w:tblPrEx>
-          <w:shd w:val="clear" w:color="auto" w:fill="FFFFFF"/>
           <w:tblLayout w:type="fixed"/>
           <w:tblCellMar>
             <w:top w:w="15" w:type="dxa"/>
@@ -7291,6 +7292,7 @@
       </w:tr>
       <w:tr>
         <w:tblPrEx>
+          <w:shd w:val="clear" w:color="auto" w:fill="FFFFFF"/>
           <w:tblLayout w:type="fixed"/>
           <w:tblCellMar>
             <w:top w:w="15" w:type="dxa"/>
@@ -7351,7 +7353,6 @@
       </w:tr>
       <w:tr>
         <w:tblPrEx>
-          <w:shd w:val="clear" w:color="auto" w:fill="FFFFFF"/>
           <w:tblLayout w:type="fixed"/>
           <w:tblCellMar>
             <w:top w:w="15" w:type="dxa"/>
@@ -7404,6 +7405,7 @@
       </w:tr>
       <w:tr>
         <w:tblPrEx>
+          <w:shd w:val="clear" w:color="auto" w:fill="FFFFFF"/>
           <w:tblLayout w:type="fixed"/>
           <w:tblCellMar>
             <w:top w:w="15" w:type="dxa"/>
@@ -22378,6 +22380,7 @@
             <w:insideH w:val="none" w:color="auto" w:sz="0" w:space="0"/>
             <w:insideV w:val="none" w:color="auto" w:sz="0" w:space="0"/>
           </w:tblBorders>
+          <w:shd w:val="clear" w:color="auto" w:fill="FFFFFF"/>
           <w:tblLayout w:type="fixed"/>
           <w:tblCellMar>
             <w:top w:w="15" w:type="dxa"/>
@@ -22623,7 +22626,6 @@
             <w:insideH w:val="none" w:color="auto" w:sz="0" w:space="0"/>
             <w:insideV w:val="none" w:color="auto" w:sz="0" w:space="0"/>
           </w:tblBorders>
-          <w:shd w:val="clear" w:color="auto" w:fill="FFFFFF"/>
           <w:tblLayout w:type="fixed"/>
           <w:tblCellMar>
             <w:top w:w="15" w:type="dxa"/>
@@ -22737,6 +22739,7 @@
             <w:insideH w:val="none" w:color="auto" w:sz="0" w:space="0"/>
             <w:insideV w:val="none" w:color="auto" w:sz="0" w:space="0"/>
           </w:tblBorders>
+          <w:shd w:val="clear" w:color="auto" w:fill="FFFFFF"/>
           <w:tblLayout w:type="fixed"/>
           <w:tblCellMar>
             <w:top w:w="15" w:type="dxa"/>
@@ -23130,12 +23133,6 @@
           </w:tblBorders>
           <w:shd w:val="clear" w:color="auto" w:fill="FFFFFF"/>
           <w:tblLayout w:type="fixed"/>
-          <w:tblCellMar>
-            <w:top w:w="15" w:type="dxa"/>
-            <w:left w:w="15" w:type="dxa"/>
-            <w:bottom w:w="15" w:type="dxa"/>
-            <w:right w:w="15" w:type="dxa"/>
-          </w:tblCellMar>
         </w:tblPrEx>
         <w:trPr>
           <w:tblHeader/>
@@ -23261,7 +23258,6 @@
             <w:insideH w:val="none" w:color="auto" w:sz="0" w:space="0"/>
             <w:insideV w:val="none" w:color="auto" w:sz="0" w:space="0"/>
           </w:tblBorders>
-          <w:shd w:val="clear" w:color="auto" w:fill="FFFFFF"/>
           <w:tblLayout w:type="fixed"/>
           <w:tblCellMar>
             <w:top w:w="15" w:type="dxa"/>
@@ -31651,6 +31647,7 @@
             <w:insideH w:val="none" w:color="auto" w:sz="0" w:space="0"/>
             <w:insideV w:val="none" w:color="auto" w:sz="0" w:space="0"/>
           </w:tblBorders>
+          <w:shd w:val="clear" w:color="auto" w:fill="FFFFFF"/>
           <w:tblLayout w:type="fixed"/>
           <w:tblCellMar>
             <w:top w:w="15" w:type="dxa"/>
@@ -39141,8 +39138,538 @@
           <w:lang w:val="en-US" w:eastAsia="zh-CN"/>
         </w:rPr>
       </w:pPr>
+    </w:p>
+    <w:p>
+      <w:pPr>
+        <w:numPr>
+          <w:numId w:val="0"/>
+        </w:numPr>
+        <w:ind w:leftChars="0"/>
+        <w:rPr>
+          <w:rFonts w:hint="default" w:ascii="Helvetica" w:hAnsi="Helvetica" w:eastAsia="SimSun" w:cs="Helvetica"/>
+          <w:i w:val="0"/>
+          <w:caps w:val="0"/>
+          <w:color w:val="000000"/>
+          <w:spacing w:val="0"/>
+          <w:sz w:val="21"/>
+          <w:szCs w:val="21"/>
+          <w:shd w:val="clear" w:fill="FFFFFF"/>
+          <w:lang w:val="en-US" w:eastAsia="zh-CN"/>
+        </w:rPr>
+      </w:pPr>
+      <w:r>
+        <w:rPr>
+          <w:rFonts w:hint="eastAsia" w:ascii="Helvetica" w:hAnsi="Helvetica" w:eastAsia="SimSun" w:cs="Helvetica"/>
+          <w:i w:val="0"/>
+          <w:caps w:val="0"/>
+          <w:color w:val="000000"/>
+          <w:spacing w:val="0"/>
+          <w:sz w:val="21"/>
+          <w:szCs w:val="21"/>
+          <w:shd w:val="clear" w:fill="FFFFFF"/>
+          <w:lang w:val="en-US" w:eastAsia="zh-CN"/>
+        </w:rPr>
+        <w:t>158, create a descending list of numbered items with pure html by using reversed:</w:t>
+      </w:r>
+    </w:p>
+    <w:p>
+      <w:pPr>
+        <w:pStyle w:val="3"/>
+        <w:keepNext w:val="0"/>
+        <w:keepLines w:val="0"/>
+        <w:widowControl/>
+        <w:suppressLineNumbers w:val="0"/>
+        <w:pBdr>
+          <w:top w:val="none" w:color="auto" w:sz="0" w:space="0"/>
+          <w:left w:val="none" w:color="auto" w:sz="0" w:space="0"/>
+          <w:bottom w:val="none" w:color="auto" w:sz="0" w:space="0"/>
+          <w:right w:val="none" w:color="auto" w:sz="0" w:space="0"/>
+        </w:pBdr>
+        <w:wordWrap/>
+        <w:ind w:left="0" w:firstLine="0"/>
+        <w:jc w:val="left"/>
+        <w:rPr>
+          <w:rFonts w:hint="default" w:ascii="Consolas" w:hAnsi="Consolas" w:eastAsia="Consolas" w:cs="Consolas"/>
+          <w:i w:val="0"/>
+          <w:caps w:val="0"/>
+          <w:spacing w:val="0"/>
+          <w:sz w:val="19"/>
+          <w:szCs w:val="19"/>
+          <w:bdr w:val="none" w:color="auto" w:sz="0" w:space="0"/>
+        </w:rPr>
+      </w:pPr>
+      <w:r>
+        <w:rPr>
+          <w:rFonts w:hint="default" w:ascii="Consolas" w:hAnsi="Consolas" w:eastAsia="Consolas" w:cs="Consolas"/>
+          <w:i w:val="0"/>
+          <w:caps w:val="0"/>
+          <w:spacing w:val="0"/>
+          <w:sz w:val="21"/>
+          <w:szCs w:val="21"/>
+        </w:rPr>
+        <w:t>&lt;ol reversed&gt;</w:t>
+      </w:r>
+    </w:p>
+    <w:p>
+      <w:pPr>
+        <w:pStyle w:val="3"/>
+        <w:keepNext w:val="0"/>
+        <w:keepLines w:val="0"/>
+        <w:widowControl/>
+        <w:suppressLineNumbers w:val="0"/>
+        <w:pBdr>
+          <w:top w:val="none" w:color="auto" w:sz="0" w:space="0"/>
+          <w:left w:val="none" w:color="auto" w:sz="0" w:space="0"/>
+          <w:bottom w:val="none" w:color="auto" w:sz="0" w:space="0"/>
+          <w:right w:val="none" w:color="auto" w:sz="0" w:space="0"/>
+        </w:pBdr>
+        <w:wordWrap/>
+        <w:ind w:left="0" w:firstLine="0"/>
+        <w:jc w:val="left"/>
+        <w:rPr>
+          <w:rFonts w:hint="default" w:ascii="Consolas" w:hAnsi="Consolas" w:eastAsia="Consolas" w:cs="Consolas"/>
+          <w:i w:val="0"/>
+          <w:caps w:val="0"/>
+          <w:spacing w:val="0"/>
+          <w:sz w:val="19"/>
+          <w:szCs w:val="19"/>
+          <w:bdr w:val="none" w:color="auto" w:sz="0" w:space="0"/>
+        </w:rPr>
+      </w:pPr>
+      <w:r>
+        <w:rPr>
+          <w:rFonts w:hint="default" w:ascii="Consolas" w:hAnsi="Consolas" w:eastAsia="Consolas" w:cs="Consolas"/>
+          <w:i w:val="0"/>
+          <w:caps w:val="0"/>
+          <w:spacing w:val="0"/>
+          <w:sz w:val="19"/>
+          <w:szCs w:val="19"/>
+          <w:bdr w:val="none" w:color="auto" w:sz="0" w:space="0"/>
+        </w:rPr>
+        <w:t xml:space="preserve">  </w:t>
+      </w:r>
+      <w:r>
+        <w:rPr>
+          <w:rFonts w:hint="default" w:ascii="Consolas" w:hAnsi="Consolas" w:eastAsia="Consolas" w:cs="Consolas"/>
+          <w:i w:val="0"/>
+          <w:caps w:val="0"/>
+          <w:spacing w:val="0"/>
+          <w:sz w:val="21"/>
+          <w:szCs w:val="21"/>
+        </w:rPr>
+        <w:t>&lt;li&gt;</w:t>
+      </w:r>
+      <w:r>
+        <w:rPr>
+          <w:rFonts w:hint="default" w:ascii="Consolas" w:hAnsi="Consolas" w:eastAsia="Consolas" w:cs="Consolas"/>
+          <w:i w:val="0"/>
+          <w:caps w:val="0"/>
+          <w:spacing w:val="0"/>
+          <w:sz w:val="19"/>
+          <w:szCs w:val="19"/>
+          <w:bdr w:val="none" w:color="auto" w:sz="0" w:space="0"/>
+        </w:rPr>
+        <w:t>My third favorite</w:t>
+      </w:r>
+      <w:r>
+        <w:rPr>
+          <w:rFonts w:hint="default" w:ascii="Consolas" w:hAnsi="Consolas" w:eastAsia="Consolas" w:cs="Consolas"/>
+          <w:i w:val="0"/>
+          <w:caps w:val="0"/>
+          <w:spacing w:val="0"/>
+          <w:sz w:val="21"/>
+          <w:szCs w:val="21"/>
+        </w:rPr>
+        <w:t>&lt;/li&gt;</w:t>
+      </w:r>
+    </w:p>
+    <w:p>
+      <w:pPr>
+        <w:pStyle w:val="3"/>
+        <w:keepNext w:val="0"/>
+        <w:keepLines w:val="0"/>
+        <w:widowControl/>
+        <w:suppressLineNumbers w:val="0"/>
+        <w:pBdr>
+          <w:top w:val="none" w:color="auto" w:sz="0" w:space="0"/>
+          <w:left w:val="none" w:color="auto" w:sz="0" w:space="0"/>
+          <w:bottom w:val="none" w:color="auto" w:sz="0" w:space="0"/>
+          <w:right w:val="none" w:color="auto" w:sz="0" w:space="0"/>
+        </w:pBdr>
+        <w:wordWrap/>
+        <w:ind w:left="0" w:firstLine="0"/>
+        <w:jc w:val="left"/>
+        <w:rPr>
+          <w:rFonts w:hint="default" w:ascii="Consolas" w:hAnsi="Consolas" w:eastAsia="Consolas" w:cs="Consolas"/>
+          <w:i w:val="0"/>
+          <w:caps w:val="0"/>
+          <w:spacing w:val="0"/>
+          <w:sz w:val="19"/>
+          <w:szCs w:val="19"/>
+          <w:bdr w:val="none" w:color="auto" w:sz="0" w:space="0"/>
+        </w:rPr>
+      </w:pPr>
+      <w:r>
+        <w:rPr>
+          <w:rFonts w:hint="default" w:ascii="Consolas" w:hAnsi="Consolas" w:eastAsia="Consolas" w:cs="Consolas"/>
+          <w:i w:val="0"/>
+          <w:caps w:val="0"/>
+          <w:spacing w:val="0"/>
+          <w:sz w:val="19"/>
+          <w:szCs w:val="19"/>
+          <w:bdr w:val="none" w:color="auto" w:sz="0" w:space="0"/>
+        </w:rPr>
+        <w:t xml:space="preserve">  </w:t>
+      </w:r>
+      <w:r>
+        <w:rPr>
+          <w:rFonts w:hint="default" w:ascii="Consolas" w:hAnsi="Consolas" w:eastAsia="Consolas" w:cs="Consolas"/>
+          <w:i w:val="0"/>
+          <w:caps w:val="0"/>
+          <w:spacing w:val="0"/>
+          <w:sz w:val="21"/>
+          <w:szCs w:val="21"/>
+        </w:rPr>
+        <w:t>&lt;li&gt;</w:t>
+      </w:r>
+      <w:r>
+        <w:rPr>
+          <w:rFonts w:hint="default" w:ascii="Consolas" w:hAnsi="Consolas" w:eastAsia="Consolas" w:cs="Consolas"/>
+          <w:i w:val="0"/>
+          <w:caps w:val="0"/>
+          <w:spacing w:val="0"/>
+          <w:sz w:val="19"/>
+          <w:szCs w:val="19"/>
+          <w:bdr w:val="none" w:color="auto" w:sz="0" w:space="0"/>
+        </w:rPr>
+        <w:t>My second favorite</w:t>
+      </w:r>
+      <w:r>
+        <w:rPr>
+          <w:rFonts w:hint="default" w:ascii="Consolas" w:hAnsi="Consolas" w:eastAsia="Consolas" w:cs="Consolas"/>
+          <w:i w:val="0"/>
+          <w:caps w:val="0"/>
+          <w:spacing w:val="0"/>
+          <w:sz w:val="21"/>
+          <w:szCs w:val="21"/>
+        </w:rPr>
+        <w:t>&lt;/li&gt;</w:t>
+      </w:r>
+    </w:p>
+    <w:p>
+      <w:pPr>
+        <w:pStyle w:val="3"/>
+        <w:keepNext w:val="0"/>
+        <w:keepLines w:val="0"/>
+        <w:widowControl/>
+        <w:suppressLineNumbers w:val="0"/>
+        <w:pBdr>
+          <w:top w:val="none" w:color="auto" w:sz="0" w:space="0"/>
+          <w:left w:val="none" w:color="auto" w:sz="0" w:space="0"/>
+          <w:bottom w:val="none" w:color="auto" w:sz="0" w:space="0"/>
+          <w:right w:val="none" w:color="auto" w:sz="0" w:space="0"/>
+        </w:pBdr>
+        <w:wordWrap/>
+        <w:ind w:left="0" w:firstLine="0"/>
+        <w:jc w:val="left"/>
+        <w:rPr>
+          <w:rFonts w:hint="default" w:ascii="Consolas" w:hAnsi="Consolas" w:eastAsia="Consolas" w:cs="Consolas"/>
+          <w:i w:val="0"/>
+          <w:caps w:val="0"/>
+          <w:spacing w:val="0"/>
+          <w:sz w:val="21"/>
+          <w:szCs w:val="21"/>
+        </w:rPr>
+      </w:pPr>
+      <w:r>
+        <w:rPr>
+          <w:rFonts w:hint="default" w:ascii="Consolas" w:hAnsi="Consolas" w:eastAsia="Consolas" w:cs="Consolas"/>
+          <w:i w:val="0"/>
+          <w:caps w:val="0"/>
+          <w:spacing w:val="0"/>
+          <w:sz w:val="19"/>
+          <w:szCs w:val="19"/>
+          <w:bdr w:val="none" w:color="auto" w:sz="0" w:space="0"/>
+        </w:rPr>
+        <w:t xml:space="preserve">  </w:t>
+      </w:r>
+      <w:r>
+        <w:rPr>
+          <w:rFonts w:hint="default" w:ascii="Consolas" w:hAnsi="Consolas" w:eastAsia="Consolas" w:cs="Consolas"/>
+          <w:i w:val="0"/>
+          <w:caps w:val="0"/>
+          <w:spacing w:val="0"/>
+          <w:sz w:val="21"/>
+          <w:szCs w:val="21"/>
+        </w:rPr>
+        <w:t>&lt;li&gt;</w:t>
+      </w:r>
+      <w:r>
+        <w:rPr>
+          <w:rFonts w:hint="default" w:ascii="Consolas" w:hAnsi="Consolas" w:eastAsia="Consolas" w:cs="Consolas"/>
+          <w:i w:val="0"/>
+          <w:caps w:val="0"/>
+          <w:spacing w:val="0"/>
+          <w:sz w:val="19"/>
+          <w:szCs w:val="19"/>
+          <w:bdr w:val="none" w:color="auto" w:sz="0" w:space="0"/>
+        </w:rPr>
+        <w:t>My absolute favorite</w:t>
+      </w:r>
+      <w:r>
+        <w:rPr>
+          <w:rFonts w:hint="default" w:ascii="Consolas" w:hAnsi="Consolas" w:eastAsia="Consolas" w:cs="Consolas"/>
+          <w:i w:val="0"/>
+          <w:caps w:val="0"/>
+          <w:spacing w:val="0"/>
+          <w:sz w:val="21"/>
+          <w:szCs w:val="21"/>
+        </w:rPr>
+        <w:t>&lt;/li&gt;</w:t>
+      </w:r>
+    </w:p>
+    <w:p>
+      <w:pPr>
+        <w:pStyle w:val="3"/>
+        <w:keepNext w:val="0"/>
+        <w:keepLines w:val="0"/>
+        <w:widowControl/>
+        <w:suppressLineNumbers w:val="0"/>
+        <w:pBdr>
+          <w:top w:val="none" w:color="auto" w:sz="0" w:space="0"/>
+          <w:left w:val="none" w:color="auto" w:sz="0" w:space="0"/>
+          <w:bottom w:val="none" w:color="auto" w:sz="0" w:space="0"/>
+          <w:right w:val="none" w:color="auto" w:sz="0" w:space="0"/>
+        </w:pBdr>
+        <w:wordWrap/>
+        <w:ind w:left="0" w:firstLine="0"/>
+        <w:jc w:val="left"/>
+        <w:rPr>
+          <w:rFonts w:hint="default" w:ascii="Consolas" w:hAnsi="Consolas" w:eastAsia="Consolas" w:cs="Consolas"/>
+          <w:i w:val="0"/>
+          <w:caps w:val="0"/>
+          <w:spacing w:val="0"/>
+          <w:sz w:val="21"/>
+          <w:szCs w:val="21"/>
+        </w:rPr>
+      </w:pPr>
+      <w:r>
+        <w:rPr>
+          <w:rFonts w:hint="default" w:ascii="Consolas" w:hAnsi="Consolas" w:eastAsia="Consolas" w:cs="Consolas"/>
+          <w:i w:val="0"/>
+          <w:caps w:val="0"/>
+          <w:spacing w:val="0"/>
+          <w:sz w:val="21"/>
+          <w:szCs w:val="21"/>
+        </w:rPr>
+        <w:t>&lt;/ol&gt;</w:t>
+      </w:r>
+    </w:p>
+    <w:p>
+      <w:pPr>
+        <w:pStyle w:val="3"/>
+        <w:keepNext w:val="0"/>
+        <w:keepLines w:val="0"/>
+        <w:widowControl/>
+        <w:suppressLineNumbers w:val="0"/>
+        <w:pBdr>
+          <w:top w:val="none" w:color="auto" w:sz="0" w:space="0"/>
+          <w:left w:val="none" w:color="auto" w:sz="0" w:space="0"/>
+          <w:bottom w:val="none" w:color="auto" w:sz="0" w:space="0"/>
+          <w:right w:val="none" w:color="auto" w:sz="0" w:space="0"/>
+        </w:pBdr>
+        <w:wordWrap/>
+        <w:ind w:left="0" w:firstLine="0"/>
+        <w:jc w:val="left"/>
+        <w:rPr>
+          <w:rFonts w:hint="default" w:ascii="Consolas" w:hAnsi="Consolas" w:eastAsia="Consolas" w:cs="Consolas"/>
+          <w:i/>
+          <w:caps w:val="0"/>
+          <w:spacing w:val="0"/>
+          <w:sz w:val="21"/>
+          <w:szCs w:val="21"/>
+        </w:rPr>
+      </w:pPr>
       <w:bookmarkStart w:id="0" w:name="_GoBack"/>
       <w:bookmarkEnd w:id="0"/>
+      <w:r>
+        <w:rPr>
+          <w:rFonts w:hint="default" w:ascii="Consolas" w:hAnsi="Consolas" w:eastAsia="Consolas" w:cs="Consolas"/>
+          <w:i/>
+          <w:caps w:val="0"/>
+          <w:spacing w:val="0"/>
+          <w:sz w:val="21"/>
+          <w:szCs w:val="21"/>
+        </w:rPr>
+        <w:t>&lt;!--</w:t>
+      </w:r>
+    </w:p>
+    <w:p>
+      <w:pPr>
+        <w:pStyle w:val="3"/>
+        <w:keepNext w:val="0"/>
+        <w:keepLines w:val="0"/>
+        <w:widowControl/>
+        <w:suppressLineNumbers w:val="0"/>
+        <w:pBdr>
+          <w:top w:val="none" w:color="auto" w:sz="0" w:space="0"/>
+          <w:left w:val="none" w:color="auto" w:sz="0" w:space="0"/>
+          <w:bottom w:val="none" w:color="auto" w:sz="0" w:space="0"/>
+          <w:right w:val="none" w:color="auto" w:sz="0" w:space="0"/>
+        </w:pBdr>
+        <w:wordWrap/>
+        <w:ind w:left="0" w:firstLine="0"/>
+        <w:jc w:val="left"/>
+        <w:rPr>
+          <w:rFonts w:hint="default" w:ascii="Consolas" w:hAnsi="Consolas" w:eastAsia="Consolas" w:cs="Consolas"/>
+          <w:i/>
+          <w:caps w:val="0"/>
+          <w:spacing w:val="0"/>
+          <w:sz w:val="21"/>
+          <w:szCs w:val="21"/>
+        </w:rPr>
+      </w:pPr>
+      <w:r>
+        <w:rPr>
+          <w:rFonts w:hint="default" w:ascii="Consolas" w:hAnsi="Consolas" w:eastAsia="Consolas" w:cs="Consolas"/>
+          <w:i/>
+          <w:caps w:val="0"/>
+          <w:spacing w:val="0"/>
+          <w:sz w:val="21"/>
+          <w:szCs w:val="21"/>
+        </w:rPr>
+        <w:t xml:space="preserve">  3. My third favorite</w:t>
+      </w:r>
+    </w:p>
+    <w:p>
+      <w:pPr>
+        <w:pStyle w:val="3"/>
+        <w:keepNext w:val="0"/>
+        <w:keepLines w:val="0"/>
+        <w:widowControl/>
+        <w:suppressLineNumbers w:val="0"/>
+        <w:pBdr>
+          <w:top w:val="none" w:color="auto" w:sz="0" w:space="0"/>
+          <w:left w:val="none" w:color="auto" w:sz="0" w:space="0"/>
+          <w:bottom w:val="none" w:color="auto" w:sz="0" w:space="0"/>
+          <w:right w:val="none" w:color="auto" w:sz="0" w:space="0"/>
+        </w:pBdr>
+        <w:wordWrap/>
+        <w:ind w:left="0" w:firstLine="0"/>
+        <w:jc w:val="left"/>
+        <w:rPr>
+          <w:rFonts w:hint="default" w:ascii="Consolas" w:hAnsi="Consolas" w:eastAsia="Consolas" w:cs="Consolas"/>
+          <w:i/>
+          <w:caps w:val="0"/>
+          <w:spacing w:val="0"/>
+          <w:sz w:val="21"/>
+          <w:szCs w:val="21"/>
+        </w:rPr>
+      </w:pPr>
+      <w:r>
+        <w:rPr>
+          <w:rFonts w:hint="default" w:ascii="Consolas" w:hAnsi="Consolas" w:eastAsia="Consolas" w:cs="Consolas"/>
+          <w:i/>
+          <w:caps w:val="0"/>
+          <w:spacing w:val="0"/>
+          <w:sz w:val="21"/>
+          <w:szCs w:val="21"/>
+        </w:rPr>
+        <w:t xml:space="preserve">  2. My second favorite</w:t>
+      </w:r>
+    </w:p>
+    <w:p>
+      <w:pPr>
+        <w:pStyle w:val="3"/>
+        <w:keepNext w:val="0"/>
+        <w:keepLines w:val="0"/>
+        <w:widowControl/>
+        <w:suppressLineNumbers w:val="0"/>
+        <w:pBdr>
+          <w:top w:val="none" w:color="auto" w:sz="0" w:space="0"/>
+          <w:left w:val="none" w:color="auto" w:sz="0" w:space="0"/>
+          <w:bottom w:val="none" w:color="auto" w:sz="0" w:space="0"/>
+          <w:right w:val="none" w:color="auto" w:sz="0" w:space="0"/>
+        </w:pBdr>
+        <w:wordWrap/>
+        <w:ind w:left="0" w:firstLine="0"/>
+        <w:jc w:val="left"/>
+        <w:rPr>
+          <w:rFonts w:hint="default" w:ascii="Consolas" w:hAnsi="Consolas" w:eastAsia="Consolas" w:cs="Consolas"/>
+          <w:i/>
+          <w:caps w:val="0"/>
+          <w:spacing w:val="0"/>
+          <w:sz w:val="21"/>
+          <w:szCs w:val="21"/>
+        </w:rPr>
+      </w:pPr>
+      <w:r>
+        <w:rPr>
+          <w:rFonts w:hint="default" w:ascii="Consolas" w:hAnsi="Consolas" w:eastAsia="Consolas" w:cs="Consolas"/>
+          <w:i/>
+          <w:caps w:val="0"/>
+          <w:spacing w:val="0"/>
+          <w:sz w:val="21"/>
+          <w:szCs w:val="21"/>
+        </w:rPr>
+        <w:t xml:space="preserve">  1. My absolute favorite</w:t>
+      </w:r>
+    </w:p>
+    <w:p>
+      <w:pPr>
+        <w:pStyle w:val="3"/>
+        <w:keepNext w:val="0"/>
+        <w:keepLines w:val="0"/>
+        <w:widowControl/>
+        <w:suppressLineNumbers w:val="0"/>
+        <w:pBdr>
+          <w:top w:val="none" w:color="auto" w:sz="0" w:space="0"/>
+          <w:left w:val="none" w:color="auto" w:sz="0" w:space="0"/>
+          <w:bottom w:val="none" w:color="auto" w:sz="0" w:space="0"/>
+          <w:right w:val="none" w:color="auto" w:sz="0" w:space="0"/>
+        </w:pBdr>
+        <w:wordWrap/>
+        <w:ind w:left="0" w:firstLine="0"/>
+        <w:jc w:val="left"/>
+        <w:rPr>
+          <w:rFonts w:ascii="Consolas" w:hAnsi="Consolas" w:eastAsia="Consolas" w:cs="Consolas"/>
+          <w:i w:val="0"/>
+          <w:caps w:val="0"/>
+          <w:spacing w:val="0"/>
+          <w:sz w:val="19"/>
+          <w:szCs w:val="19"/>
+        </w:rPr>
+      </w:pPr>
+      <w:r>
+        <w:rPr>
+          <w:rFonts w:hint="default" w:ascii="Consolas" w:hAnsi="Consolas" w:eastAsia="Consolas" w:cs="Consolas"/>
+          <w:i/>
+          <w:caps w:val="0"/>
+          <w:spacing w:val="0"/>
+          <w:sz w:val="21"/>
+          <w:szCs w:val="21"/>
+        </w:rPr>
+        <w:t>--&gt;</w:t>
+      </w:r>
+    </w:p>
+    <w:p>
+      <w:pPr>
+        <w:numPr>
+          <w:numId w:val="0"/>
+        </w:numPr>
+        <w:ind w:leftChars="0"/>
+        <w:rPr>
+          <w:rFonts w:hint="default" w:ascii="Helvetica" w:hAnsi="Helvetica" w:eastAsia="SimSun" w:cs="Helvetica"/>
+          <w:i w:val="0"/>
+          <w:caps w:val="0"/>
+          <w:color w:val="000000"/>
+          <w:spacing w:val="0"/>
+          <w:sz w:val="21"/>
+          <w:szCs w:val="21"/>
+          <w:shd w:val="clear" w:fill="FFFFFF"/>
+          <w:lang w:val="en-US" w:eastAsia="zh-CN"/>
+        </w:rPr>
+      </w:pPr>
     </w:p>
     <w:p>
       <w:pPr>

</xml_diff>

<commit_message>
input group and btn inline in bootstrap
</commit_message>
<xml_diff>
--- a/react.docx
+++ b/react.docx
@@ -7208,6 +7208,7 @@
       </w:tr>
       <w:tr>
         <w:tblPrEx>
+          <w:shd w:val="clear" w:color="auto" w:fill="FFFFFF"/>
           <w:tblLayout w:type="fixed"/>
           <w:tblCellMar>
             <w:top w:w="15" w:type="dxa"/>
@@ -7353,6 +7354,7 @@
       </w:tr>
       <w:tr>
         <w:tblPrEx>
+          <w:shd w:val="clear" w:color="auto" w:fill="FFFFFF"/>
           <w:tblLayout w:type="fixed"/>
           <w:tblCellMar>
             <w:top w:w="15" w:type="dxa"/>
@@ -22513,6 +22515,7 @@
             <w:insideH w:val="none" w:color="auto" w:sz="0" w:space="0"/>
             <w:insideV w:val="none" w:color="auto" w:sz="0" w:space="0"/>
           </w:tblBorders>
+          <w:shd w:val="clear" w:color="auto" w:fill="FFFFFF"/>
           <w:tblLayout w:type="fixed"/>
           <w:tblCellMar>
             <w:top w:w="15" w:type="dxa"/>
@@ -22626,6 +22629,7 @@
             <w:insideH w:val="none" w:color="auto" w:sz="0" w:space="0"/>
             <w:insideV w:val="none" w:color="auto" w:sz="0" w:space="0"/>
           </w:tblBorders>
+          <w:shd w:val="clear" w:color="auto" w:fill="FFFFFF"/>
           <w:tblLayout w:type="fixed"/>
           <w:tblCellMar>
             <w:top w:w="15" w:type="dxa"/>
@@ -23133,6 +23137,12 @@
           </w:tblBorders>
           <w:shd w:val="clear" w:color="auto" w:fill="FFFFFF"/>
           <w:tblLayout w:type="fixed"/>
+          <w:tblCellMar>
+            <w:top w:w="15" w:type="dxa"/>
+            <w:left w:w="15" w:type="dxa"/>
+            <w:bottom w:w="15" w:type="dxa"/>
+            <w:right w:w="15" w:type="dxa"/>
+          </w:tblCellMar>
         </w:tblPrEx>
         <w:trPr>
           <w:tblHeader/>
@@ -23371,7 +23381,6 @@
             <w:insideH w:val="none" w:color="auto" w:sz="0" w:space="0"/>
             <w:insideV w:val="none" w:color="auto" w:sz="0" w:space="0"/>
           </w:tblBorders>
-          <w:shd w:val="clear" w:color="auto" w:fill="FFFFFF"/>
           <w:tblLayout w:type="fixed"/>
           <w:tblCellMar>
             <w:top w:w="15" w:type="dxa"/>
@@ -31829,6 +31838,7 @@
             <w:insideH w:val="none" w:color="auto" w:sz="0" w:space="0"/>
             <w:insideV w:val="none" w:color="auto" w:sz="0" w:space="0"/>
           </w:tblBorders>
+          <w:shd w:val="clear" w:color="auto" w:fill="FFFFFF"/>
           <w:tblLayout w:type="fixed"/>
           <w:tblCellMar>
             <w:top w:w="15" w:type="dxa"/>
@@ -32217,6 +32227,7 @@
             <w:insideH w:val="none" w:color="auto" w:sz="0" w:space="0"/>
             <w:insideV w:val="none" w:color="auto" w:sz="0" w:space="0"/>
           </w:tblBorders>
+          <w:shd w:val="clear" w:color="auto" w:fill="FFFFFF"/>
           <w:tblLayout w:type="fixed"/>
           <w:tblCellMar>
             <w:top w:w="15" w:type="dxa"/>
@@ -32411,6 +32422,7 @@
             <w:insideH w:val="none" w:color="auto" w:sz="0" w:space="0"/>
             <w:insideV w:val="none" w:color="auto" w:sz="0" w:space="0"/>
           </w:tblBorders>
+          <w:shd w:val="clear" w:color="auto" w:fill="FFFFFF"/>
           <w:tblLayout w:type="fixed"/>
           <w:tblCellMar>
             <w:top w:w="15" w:type="dxa"/>
@@ -38930,7 +38942,6 @@
           <w:spacing w:val="0"/>
           <w:sz w:val="19"/>
           <w:szCs w:val="19"/>
-          <w:bdr w:val="none" w:color="auto" w:sz="0" w:space="0"/>
         </w:rPr>
       </w:pPr>
       <w:r>
@@ -38952,7 +38963,6 @@
           <w:spacing w:val="0"/>
           <w:sz w:val="19"/>
           <w:szCs w:val="19"/>
-          <w:bdr w:val="none" w:color="auto" w:sz="0" w:space="0"/>
         </w:rPr>
         <w:t xml:space="preserve"> path </w:t>
       </w:r>
@@ -38975,7 +38985,6 @@
           <w:spacing w:val="0"/>
           <w:sz w:val="19"/>
           <w:szCs w:val="19"/>
-          <w:bdr w:val="none" w:color="auto" w:sz="0" w:space="0"/>
         </w:rPr>
         <w:t xml:space="preserve"> </w:t>
       </w:r>
@@ -38998,7 +39007,6 @@
           <w:spacing w:val="0"/>
           <w:sz w:val="19"/>
           <w:szCs w:val="19"/>
-          <w:bdr w:val="none" w:color="auto" w:sz="0" w:space="0"/>
         </w:rPr>
         <w:t xml:space="preserve"> </w:t>
       </w:r>
@@ -39058,7 +39066,6 @@
           <w:spacing w:val="0"/>
           <w:sz w:val="19"/>
           <w:szCs w:val="19"/>
-          <w:bdr w:val="none" w:color="auto" w:sz="0" w:space="0"/>
         </w:rPr>
         <w:t xml:space="preserve"> unescapedPath </w:t>
       </w:r>
@@ -39081,7 +39088,6 @@
           <w:spacing w:val="0"/>
           <w:sz w:val="19"/>
           <w:szCs w:val="19"/>
-          <w:bdr w:val="none" w:color="auto" w:sz="0" w:space="0"/>
         </w:rPr>
         <w:t xml:space="preserve"> </w:t>
       </w:r>
@@ -39104,7 +39110,6 @@
           <w:spacing w:val="0"/>
           <w:sz w:val="19"/>
           <w:szCs w:val="19"/>
-          <w:bdr w:val="none" w:color="auto" w:sz="0" w:space="0"/>
         </w:rPr>
         <w:t xml:space="preserve"> </w:t>
       </w:r>
@@ -39123,6 +39128,7 @@
     <w:p>
       <w:pPr>
         <w:numPr>
+          <w:ilvl w:val="0"/>
           <w:numId w:val="0"/>
         </w:numPr>
         <w:ind w:leftChars="0"/>
@@ -39142,6 +39148,7 @@
     <w:p>
       <w:pPr>
         <w:numPr>
+          <w:ilvl w:val="0"/>
           <w:numId w:val="0"/>
         </w:numPr>
         <w:ind w:leftChars="0"/>
@@ -39195,7 +39202,6 @@
           <w:spacing w:val="0"/>
           <w:sz w:val="19"/>
           <w:szCs w:val="19"/>
-          <w:bdr w:val="none" w:color="auto" w:sz="0" w:space="0"/>
         </w:rPr>
       </w:pPr>
       <w:r>
@@ -39233,18 +39239,16 @@
           <w:spacing w:val="0"/>
           <w:sz w:val="19"/>
           <w:szCs w:val="19"/>
-          <w:bdr w:val="none" w:color="auto" w:sz="0" w:space="0"/>
-        </w:rPr>
-      </w:pPr>
-      <w:r>
-        <w:rPr>
-          <w:rFonts w:hint="default" w:ascii="Consolas" w:hAnsi="Consolas" w:eastAsia="Consolas" w:cs="Consolas"/>
-          <w:i w:val="0"/>
-          <w:caps w:val="0"/>
-          <w:spacing w:val="0"/>
-          <w:sz w:val="19"/>
-          <w:szCs w:val="19"/>
-          <w:bdr w:val="none" w:color="auto" w:sz="0" w:space="0"/>
+        </w:rPr>
+      </w:pPr>
+      <w:r>
+        <w:rPr>
+          <w:rFonts w:hint="default" w:ascii="Consolas" w:hAnsi="Consolas" w:eastAsia="Consolas" w:cs="Consolas"/>
+          <w:i w:val="0"/>
+          <w:caps w:val="0"/>
+          <w:spacing w:val="0"/>
+          <w:sz w:val="19"/>
+          <w:szCs w:val="19"/>
         </w:rPr>
         <w:t xml:space="preserve">  </w:t>
       </w:r>
@@ -39267,7 +39271,6 @@
           <w:spacing w:val="0"/>
           <w:sz w:val="19"/>
           <w:szCs w:val="19"/>
-          <w:bdr w:val="none" w:color="auto" w:sz="0" w:space="0"/>
         </w:rPr>
         <w:t>My third favorite</w:t>
       </w:r>
@@ -39306,18 +39309,16 @@
           <w:spacing w:val="0"/>
           <w:sz w:val="19"/>
           <w:szCs w:val="19"/>
-          <w:bdr w:val="none" w:color="auto" w:sz="0" w:space="0"/>
-        </w:rPr>
-      </w:pPr>
-      <w:r>
-        <w:rPr>
-          <w:rFonts w:hint="default" w:ascii="Consolas" w:hAnsi="Consolas" w:eastAsia="Consolas" w:cs="Consolas"/>
-          <w:i w:val="0"/>
-          <w:caps w:val="0"/>
-          <w:spacing w:val="0"/>
-          <w:sz w:val="19"/>
-          <w:szCs w:val="19"/>
-          <w:bdr w:val="none" w:color="auto" w:sz="0" w:space="0"/>
+        </w:rPr>
+      </w:pPr>
+      <w:r>
+        <w:rPr>
+          <w:rFonts w:hint="default" w:ascii="Consolas" w:hAnsi="Consolas" w:eastAsia="Consolas" w:cs="Consolas"/>
+          <w:i w:val="0"/>
+          <w:caps w:val="0"/>
+          <w:spacing w:val="0"/>
+          <w:sz w:val="19"/>
+          <w:szCs w:val="19"/>
         </w:rPr>
         <w:t xml:space="preserve">  </w:t>
       </w:r>
@@ -39340,7 +39341,6 @@
           <w:spacing w:val="0"/>
           <w:sz w:val="19"/>
           <w:szCs w:val="19"/>
-          <w:bdr w:val="none" w:color="auto" w:sz="0" w:space="0"/>
         </w:rPr>
         <w:t>My second favorite</w:t>
       </w:r>
@@ -39389,7 +39389,6 @@
           <w:spacing w:val="0"/>
           <w:sz w:val="19"/>
           <w:szCs w:val="19"/>
-          <w:bdr w:val="none" w:color="auto" w:sz="0" w:space="0"/>
         </w:rPr>
         <w:t xml:space="preserve">  </w:t>
       </w:r>
@@ -39412,7 +39411,6 @@
           <w:spacing w:val="0"/>
           <w:sz w:val="19"/>
           <w:szCs w:val="19"/>
-          <w:bdr w:val="none" w:color="auto" w:sz="0" w:space="0"/>
         </w:rPr>
         <w:t>My absolute favorite</w:t>
       </w:r>
@@ -39490,8 +39488,6 @@
           <w:szCs w:val="21"/>
         </w:rPr>
       </w:pPr>
-      <w:bookmarkStart w:id="0" w:name="_GoBack"/>
-      <w:bookmarkEnd w:id="0"/>
       <w:r>
         <w:rPr>
           <w:rFonts w:hint="default" w:ascii="Consolas" w:hAnsi="Consolas" w:eastAsia="Consolas" w:cs="Consolas"/>
@@ -39658,6 +39654,336 @@
           <w:numId w:val="0"/>
         </w:numPr>
         <w:ind w:leftChars="0"/>
+        <w:rPr>
+          <w:rFonts w:hint="default" w:ascii="Helvetica" w:hAnsi="Helvetica" w:eastAsia="SimSun" w:cs="Helvetica"/>
+          <w:i w:val="0"/>
+          <w:caps w:val="0"/>
+          <w:color w:val="000000"/>
+          <w:spacing w:val="0"/>
+          <w:sz w:val="21"/>
+          <w:szCs w:val="21"/>
+          <w:shd w:val="clear" w:fill="FFFFFF"/>
+          <w:lang w:val="en-US" w:eastAsia="zh-CN"/>
+        </w:rPr>
+      </w:pPr>
+    </w:p>
+    <w:p>
+      <w:pPr>
+        <w:numPr>
+          <w:ilvl w:val="0"/>
+          <w:numId w:val="7"/>
+        </w:numPr>
+        <w:ind w:left="0" w:leftChars="0" w:firstLine="0" w:firstLineChars="0"/>
+        <w:rPr>
+          <w:rFonts w:hint="default" w:ascii="Helvetica" w:hAnsi="Helvetica" w:eastAsia="SimSun" w:cs="Helvetica"/>
+          <w:i w:val="0"/>
+          <w:caps w:val="0"/>
+          <w:color w:val="000000"/>
+          <w:spacing w:val="0"/>
+          <w:sz w:val="21"/>
+          <w:szCs w:val="21"/>
+          <w:shd w:val="clear" w:fill="FFFFFF"/>
+          <w:lang w:val="en-US" w:eastAsia="zh-CN"/>
+        </w:rPr>
+      </w:pPr>
+      <w:r>
+        <w:rPr>
+          <w:rFonts w:hint="default" w:ascii="Helvetica" w:hAnsi="Helvetica" w:eastAsia="SimSun" w:cs="Helvetica"/>
+          <w:i w:val="0"/>
+          <w:color w:val="000000"/>
+          <w:spacing w:val="0"/>
+          <w:sz w:val="21"/>
+          <w:szCs w:val="21"/>
+          <w:shd w:val="clear" w:fill="FFFFFF"/>
+          <w:lang w:val="en-US" w:eastAsia="zh-CN"/>
+        </w:rPr>
+        <w:t>B</w:t>
+      </w:r>
+      <w:r>
+        <w:rPr>
+          <w:rFonts w:hint="default" w:ascii="Helvetica" w:hAnsi="Helvetica" w:eastAsia="SimSun" w:cs="Helvetica"/>
+          <w:i w:val="0"/>
+          <w:caps w:val="0"/>
+          <w:color w:val="000000"/>
+          <w:spacing w:val="0"/>
+          <w:sz w:val="21"/>
+          <w:szCs w:val="21"/>
+          <w:shd w:val="clear" w:fill="FFFFFF"/>
+          <w:lang w:val="en-US" w:eastAsia="zh-CN"/>
+        </w:rPr>
+        <w:t>utton and input-group inline bootstrap</w:t>
+      </w:r>
+    </w:p>
+    <w:p>
+      <w:pPr>
+        <w:numPr>
+          <w:numId w:val="0"/>
+        </w:numPr>
+        <w:ind w:leftChars="0"/>
+        <w:rPr>
+          <w:rFonts w:hint="default" w:ascii="Helvetica" w:hAnsi="Helvetica" w:eastAsia="SimSun" w:cs="Helvetica"/>
+          <w:i w:val="0"/>
+          <w:caps w:val="0"/>
+          <w:color w:val="000000"/>
+          <w:spacing w:val="0"/>
+          <w:sz w:val="21"/>
+          <w:szCs w:val="21"/>
+          <w:shd w:val="clear" w:fill="FFFFFF"/>
+          <w:lang w:val="en-US" w:eastAsia="zh-CN"/>
+        </w:rPr>
+      </w:pPr>
+      <w:r>
+        <w:rPr>
+          <w:rFonts w:hint="default" w:ascii="Helvetica" w:hAnsi="Helvetica" w:eastAsia="SimSun" w:cs="Helvetica"/>
+          <w:i w:val="0"/>
+          <w:caps w:val="0"/>
+          <w:color w:val="000000"/>
+          <w:spacing w:val="0"/>
+          <w:sz w:val="21"/>
+          <w:szCs w:val="21"/>
+          <w:shd w:val="clear" w:fill="FFFFFF"/>
+          <w:lang w:val="en-US" w:eastAsia="zh-CN"/>
+        </w:rPr>
+        <w:t>&lt;div&gt;</w:t>
+      </w:r>
+    </w:p>
+    <w:p>
+      <w:pPr>
+        <w:numPr>
+          <w:numId w:val="0"/>
+        </w:numPr>
+        <w:ind w:leftChars="0" w:firstLine="420" w:firstLineChars="0"/>
+        <w:rPr>
+          <w:rFonts w:hint="default" w:ascii="Helvetica" w:hAnsi="Helvetica" w:eastAsia="SimSun" w:cs="Helvetica"/>
+          <w:i w:val="0"/>
+          <w:caps w:val="0"/>
+          <w:color w:val="000000"/>
+          <w:spacing w:val="0"/>
+          <w:sz w:val="21"/>
+          <w:szCs w:val="21"/>
+          <w:shd w:val="clear" w:fill="FFFFFF"/>
+          <w:lang w:val="en-US" w:eastAsia="zh-CN"/>
+        </w:rPr>
+      </w:pPr>
+      <w:r>
+        <w:rPr>
+          <w:rFonts w:hint="default" w:ascii="Helvetica" w:hAnsi="Helvetica" w:eastAsia="SimSun" w:cs="Helvetica"/>
+          <w:i w:val="0"/>
+          <w:caps w:val="0"/>
+          <w:color w:val="000000"/>
+          <w:spacing w:val="0"/>
+          <w:sz w:val="21"/>
+          <w:szCs w:val="21"/>
+          <w:shd w:val="clear" w:fill="FFFFFF"/>
+          <w:lang w:val="en-US" w:eastAsia="zh-CN"/>
+        </w:rPr>
+        <w:t>&lt;div class=”float-start”&gt;</w:t>
+      </w:r>
+    </w:p>
+    <w:p>
+      <w:pPr>
+        <w:numPr>
+          <w:numId w:val="0"/>
+        </w:numPr>
+        <w:ind w:left="420" w:leftChars="0" w:firstLine="420" w:firstLineChars="0"/>
+        <w:rPr>
+          <w:rFonts w:hint="default" w:ascii="Helvetica" w:hAnsi="Helvetica" w:eastAsia="SimSun" w:cs="Helvetica"/>
+          <w:i w:val="0"/>
+          <w:caps w:val="0"/>
+          <w:color w:val="000000"/>
+          <w:spacing w:val="0"/>
+          <w:sz w:val="21"/>
+          <w:szCs w:val="21"/>
+          <w:shd w:val="clear" w:fill="FFFFFF"/>
+          <w:lang w:val="en-US" w:eastAsia="zh-CN"/>
+        </w:rPr>
+      </w:pPr>
+      <w:r>
+        <w:rPr>
+          <w:rFonts w:hint="default" w:ascii="Helvetica" w:hAnsi="Helvetica" w:eastAsia="SimSun" w:cs="Helvetica"/>
+          <w:i w:val="0"/>
+          <w:caps w:val="0"/>
+          <w:color w:val="000000"/>
+          <w:spacing w:val="0"/>
+          <w:sz w:val="21"/>
+          <w:szCs w:val="21"/>
+          <w:shd w:val="clear" w:fill="FFFFFF"/>
+          <w:lang w:val="en-US" w:eastAsia="zh-CN"/>
+        </w:rPr>
+        <w:t>&lt;button&gt;&lt;/button&gt;</w:t>
+      </w:r>
+    </w:p>
+    <w:p>
+      <w:pPr>
+        <w:numPr>
+          <w:numId w:val="0"/>
+        </w:numPr>
+        <w:ind w:firstLine="420" w:firstLineChars="200"/>
+        <w:rPr>
+          <w:rFonts w:hint="default" w:ascii="Helvetica" w:hAnsi="Helvetica" w:eastAsia="SimSun" w:cs="Helvetica"/>
+          <w:i w:val="0"/>
+          <w:caps w:val="0"/>
+          <w:color w:val="000000"/>
+          <w:spacing w:val="0"/>
+          <w:sz w:val="21"/>
+          <w:szCs w:val="21"/>
+          <w:shd w:val="clear" w:fill="FFFFFF"/>
+          <w:lang w:val="en-US" w:eastAsia="zh-CN"/>
+        </w:rPr>
+      </w:pPr>
+      <w:r>
+        <w:rPr>
+          <w:rFonts w:hint="default" w:ascii="Helvetica" w:hAnsi="Helvetica" w:eastAsia="SimSun" w:cs="Helvetica"/>
+          <w:i w:val="0"/>
+          <w:caps w:val="0"/>
+          <w:color w:val="000000"/>
+          <w:spacing w:val="0"/>
+          <w:sz w:val="21"/>
+          <w:szCs w:val="21"/>
+          <w:shd w:val="clear" w:fill="FFFFFF"/>
+          <w:lang w:val="en-US" w:eastAsia="zh-CN"/>
+        </w:rPr>
+        <w:t>&lt;/div&gt;</w:t>
+      </w:r>
+    </w:p>
+    <w:p>
+      <w:pPr>
+        <w:numPr>
+          <w:numId w:val="0"/>
+        </w:numPr>
+        <w:ind w:firstLine="420" w:firstLineChars="0"/>
+        <w:rPr>
+          <w:rFonts w:hint="default" w:ascii="Helvetica" w:hAnsi="Helvetica" w:eastAsia="SimSun" w:cs="Helvetica"/>
+          <w:i w:val="0"/>
+          <w:caps w:val="0"/>
+          <w:color w:val="000000"/>
+          <w:spacing w:val="0"/>
+          <w:sz w:val="21"/>
+          <w:szCs w:val="21"/>
+          <w:shd w:val="clear" w:fill="FFFFFF"/>
+          <w:lang w:val="en-US" w:eastAsia="zh-CN"/>
+        </w:rPr>
+      </w:pPr>
+      <w:r>
+        <w:rPr>
+          <w:rFonts w:hint="default" w:ascii="Helvetica" w:hAnsi="Helvetica" w:eastAsia="SimSun" w:cs="Helvetica"/>
+          <w:i w:val="0"/>
+          <w:caps w:val="0"/>
+          <w:color w:val="000000"/>
+          <w:spacing w:val="0"/>
+          <w:sz w:val="21"/>
+          <w:szCs w:val="21"/>
+          <w:shd w:val="clear" w:fill="FFFFFF"/>
+          <w:lang w:val="en-US" w:eastAsia="zh-CN"/>
+        </w:rPr>
+        <w:t>&lt;div class=”float-end”&gt;</w:t>
+      </w:r>
+    </w:p>
+    <w:p>
+      <w:pPr>
+        <w:numPr>
+          <w:numId w:val="0"/>
+        </w:numPr>
+        <w:ind w:left="420" w:leftChars="0" w:firstLine="420" w:firstLineChars="0"/>
+        <w:rPr>
+          <w:rFonts w:hint="default" w:ascii="Helvetica" w:hAnsi="Helvetica" w:eastAsia="SimSun" w:cs="Helvetica"/>
+          <w:i w:val="0"/>
+          <w:caps w:val="0"/>
+          <w:color w:val="000000"/>
+          <w:spacing w:val="0"/>
+          <w:sz w:val="21"/>
+          <w:szCs w:val="21"/>
+          <w:shd w:val="clear" w:fill="FFFFFF"/>
+          <w:lang w:val="en-US" w:eastAsia="zh-CN"/>
+        </w:rPr>
+      </w:pPr>
+      <w:r>
+        <w:rPr>
+          <w:rFonts w:hint="default" w:ascii="Helvetica" w:hAnsi="Helvetica" w:eastAsia="SimSun" w:cs="Helvetica"/>
+          <w:i w:val="0"/>
+          <w:caps w:val="0"/>
+          <w:color w:val="000000"/>
+          <w:spacing w:val="0"/>
+          <w:sz w:val="21"/>
+          <w:szCs w:val="21"/>
+          <w:shd w:val="clear" w:fill="FFFFFF"/>
+          <w:lang w:val="en-US" w:eastAsia="zh-CN"/>
+        </w:rPr>
+        <w:t>&lt;div class=”input-group”&gt;</w:t>
+      </w:r>
+    </w:p>
+    <w:p>
+      <w:pPr>
+        <w:numPr>
+          <w:numId w:val="0"/>
+        </w:numPr>
+        <w:ind w:firstLine="420" w:firstLineChars="0"/>
+        <w:rPr>
+          <w:rFonts w:hint="default" w:ascii="Helvetica" w:hAnsi="Helvetica" w:eastAsia="SimSun" w:cs="Helvetica"/>
+          <w:i w:val="0"/>
+          <w:caps w:val="0"/>
+          <w:color w:val="000000"/>
+          <w:spacing w:val="0"/>
+          <w:sz w:val="21"/>
+          <w:szCs w:val="21"/>
+          <w:shd w:val="clear" w:fill="FFFFFF"/>
+          <w:lang w:val="en-US" w:eastAsia="zh-CN"/>
+        </w:rPr>
+      </w:pPr>
+      <w:r>
+        <w:rPr>
+          <w:rFonts w:hint="default" w:ascii="Helvetica" w:hAnsi="Helvetica" w:eastAsia="SimSun" w:cs="Helvetica"/>
+          <w:i w:val="0"/>
+          <w:caps w:val="0"/>
+          <w:color w:val="000000"/>
+          <w:spacing w:val="0"/>
+          <w:sz w:val="21"/>
+          <w:szCs w:val="21"/>
+          <w:shd w:val="clear" w:fill="FFFFFF"/>
+          <w:lang w:val="en-US" w:eastAsia="zh-CN"/>
+        </w:rPr>
+        <w:t>&lt;/div&gt;</w:t>
+      </w:r>
+    </w:p>
+    <w:p>
+      <w:pPr>
+        <w:numPr>
+          <w:numId w:val="0"/>
+        </w:numPr>
+        <w:rPr>
+          <w:rFonts w:hint="default" w:ascii="Helvetica" w:hAnsi="Helvetica" w:eastAsia="SimSun" w:cs="Helvetica"/>
+          <w:i w:val="0"/>
+          <w:caps w:val="0"/>
+          <w:color w:val="000000"/>
+          <w:spacing w:val="0"/>
+          <w:sz w:val="21"/>
+          <w:szCs w:val="21"/>
+          <w:shd w:val="clear" w:fill="FFFFFF"/>
+          <w:lang w:val="en-US" w:eastAsia="zh-CN"/>
+        </w:rPr>
+      </w:pPr>
+      <w:bookmarkStart w:id="0" w:name="_GoBack"/>
+      <w:bookmarkEnd w:id="0"/>
+      <w:r>
+        <w:rPr>
+          <w:rFonts w:hint="default" w:ascii="Helvetica" w:hAnsi="Helvetica" w:eastAsia="SimSun" w:cs="Helvetica"/>
+          <w:i w:val="0"/>
+          <w:caps w:val="0"/>
+          <w:color w:val="000000"/>
+          <w:spacing w:val="0"/>
+          <w:sz w:val="21"/>
+          <w:szCs w:val="21"/>
+          <w:shd w:val="clear" w:fill="FFFFFF"/>
+          <w:lang w:val="en-US" w:eastAsia="zh-CN"/>
+        </w:rPr>
+        <w:t>&lt;/div&gt;</w:t>
+      </w:r>
+    </w:p>
+    <w:p>
+      <w:pPr>
+        <w:numPr>
+          <w:numId w:val="0"/>
+        </w:numPr>
         <w:rPr>
           <w:rFonts w:hint="default" w:ascii="Helvetica" w:hAnsi="Helvetica" w:eastAsia="SimSun" w:cs="Helvetica"/>
           <w:i w:val="0"/>

</xml_diff>